<commit_message>
Add EX3 report's question titles
</commit_message>
<xml_diff>
--- a/EX3 - Process Scheduling/Report.docx
+++ b/EX3 - Process Scheduling/Report.docx
@@ -51,9 +51,634 @@
     </w:p>
     <w:p>
       <w:pPr>
-        <w:pStyle w:val="Figure"/>
-        <w:jc w:val="left"/>
-      </w:pPr>
+        <w:pStyle w:val="Heading1"/>
+      </w:pPr>
+      <w:proofErr w:type="spellStart"/>
+      <w:r>
+        <w:rPr>
+          <w:rFonts w:hint="cs"/>
+          <w:rtl/>
+        </w:rPr>
+        <w:t>زمان‌بندی</w:t>
+      </w:r>
+      <w:proofErr w:type="spellEnd"/>
+      <w:r>
+        <w:rPr>
+          <w:rFonts w:hint="cs"/>
+          <w:rtl/>
+        </w:rPr>
+        <w:t xml:space="preserve"> در </w:t>
+      </w:r>
+      <w:r>
+        <w:t>xv6</w:t>
+      </w:r>
+    </w:p>
+    <w:p>
+      <w:pPr>
+        <w:pStyle w:val="Heading2"/>
+        <w:rPr>
+          <w:rtl/>
+        </w:rPr>
+      </w:pPr>
+      <w:r>
+        <w:rPr>
+          <w:rFonts w:hint="cs"/>
+          <w:rtl/>
+        </w:rPr>
+        <w:t xml:space="preserve">چرا فراخوانی </w:t>
+      </w:r>
+      <w:r>
+        <w:t>sched()</w:t>
+      </w:r>
+      <w:r>
+        <w:rPr>
+          <w:rFonts w:hint="cs"/>
+          <w:rtl/>
+        </w:rPr>
+        <w:t xml:space="preserve"> منجر به فراخوانی </w:t>
+      </w:r>
+      <w:r>
+        <w:t>scheduler()</w:t>
+      </w:r>
+      <w:r>
+        <w:rPr>
+          <w:rFonts w:hint="cs"/>
+          <w:rtl/>
+        </w:rPr>
+        <w:t xml:space="preserve"> </w:t>
+      </w:r>
+      <w:proofErr w:type="spellStart"/>
+      <w:r>
+        <w:rPr>
+          <w:rFonts w:hint="cs"/>
+          <w:rtl/>
+        </w:rPr>
+        <w:t>می‌شود</w:t>
+      </w:r>
+      <w:proofErr w:type="spellEnd"/>
+      <w:r>
+        <w:rPr>
+          <w:rFonts w:hint="cs"/>
+          <w:rtl/>
+        </w:rPr>
+        <w:t>؟</w:t>
+      </w:r>
+    </w:p>
+    <w:p>
+      <w:pPr>
+        <w:pStyle w:val="Heading1"/>
+        <w:rPr>
+          <w:rtl/>
+        </w:rPr>
+      </w:pPr>
+      <w:proofErr w:type="spellStart"/>
+      <w:r>
+        <w:rPr>
+          <w:rFonts w:hint="cs"/>
+          <w:rtl/>
+        </w:rPr>
+        <w:t>زمان‌بندی</w:t>
+      </w:r>
+      <w:proofErr w:type="spellEnd"/>
+    </w:p>
+    <w:p>
+      <w:pPr>
+        <w:pStyle w:val="Heading2"/>
+        <w:rPr>
+          <w:rtl/>
+        </w:rPr>
+      </w:pPr>
+      <w:r>
+        <w:rPr>
+          <w:rFonts w:hint="cs"/>
+          <w:rtl/>
+        </w:rPr>
+        <w:t xml:space="preserve">ساختار صف اجرا در </w:t>
+      </w:r>
+      <w:proofErr w:type="spellStart"/>
+      <w:r>
+        <w:rPr>
+          <w:rFonts w:hint="cs"/>
+          <w:rtl/>
+        </w:rPr>
+        <w:t>زمان‌بند</w:t>
+      </w:r>
+      <w:proofErr w:type="spellEnd"/>
+      <w:r>
+        <w:rPr>
+          <w:rFonts w:hint="cs"/>
+          <w:rtl/>
+        </w:rPr>
+        <w:t xml:space="preserve"> کاملاً </w:t>
+      </w:r>
+      <w:proofErr w:type="spellStart"/>
+      <w:r>
+        <w:rPr>
+          <w:rFonts w:hint="cs"/>
+          <w:rtl/>
+        </w:rPr>
+        <w:t>منصف</w:t>
+      </w:r>
+      <w:proofErr w:type="spellEnd"/>
+      <w:r>
+        <w:rPr>
+          <w:rFonts w:hint="cs"/>
+          <w:rtl/>
+        </w:rPr>
+        <w:t xml:space="preserve"> لینوکس</w:t>
+      </w:r>
+    </w:p>
+    <w:p>
+      <w:pPr>
+        <w:pStyle w:val="Heading2"/>
+        <w:rPr>
+          <w:rtl/>
+        </w:rPr>
+      </w:pPr>
+      <w:r>
+        <w:rPr>
+          <w:rFonts w:hint="cs"/>
+          <w:rtl/>
+        </w:rPr>
+        <w:t xml:space="preserve">بررسی لینوکس و </w:t>
+      </w:r>
+      <w:r>
+        <w:t>xv6</w:t>
+      </w:r>
+      <w:r>
+        <w:rPr>
+          <w:rFonts w:hint="cs"/>
+          <w:rtl/>
+        </w:rPr>
+        <w:t xml:space="preserve"> از منظر مشترک یا مجزا بودن </w:t>
+      </w:r>
+      <w:proofErr w:type="spellStart"/>
+      <w:r>
+        <w:rPr>
+          <w:rFonts w:hint="cs"/>
+          <w:rtl/>
+        </w:rPr>
+        <w:t>صف‌های</w:t>
+      </w:r>
+      <w:proofErr w:type="spellEnd"/>
+      <w:r>
+        <w:rPr>
+          <w:rFonts w:hint="cs"/>
+          <w:rtl/>
+        </w:rPr>
+        <w:t xml:space="preserve"> </w:t>
+      </w:r>
+      <w:proofErr w:type="spellStart"/>
+      <w:r>
+        <w:rPr>
+          <w:rFonts w:hint="cs"/>
+          <w:rtl/>
+        </w:rPr>
+        <w:t>زمان‌بندی</w:t>
+      </w:r>
+      <w:proofErr w:type="spellEnd"/>
+    </w:p>
+    <w:p>
+      <w:pPr>
+        <w:pStyle w:val="Heading2"/>
+        <w:rPr>
+          <w:rtl/>
+        </w:rPr>
+      </w:pPr>
+      <w:r>
+        <w:rPr>
+          <w:rFonts w:hint="cs"/>
+          <w:rtl/>
+        </w:rPr>
+        <w:t xml:space="preserve">چرا در اجرای حلقه ابتدا وقفه فعال </w:t>
+      </w:r>
+      <w:proofErr w:type="spellStart"/>
+      <w:r>
+        <w:rPr>
+          <w:rFonts w:hint="cs"/>
+          <w:rtl/>
+        </w:rPr>
+        <w:t>می‌گردد</w:t>
+      </w:r>
+      <w:proofErr w:type="spellEnd"/>
+      <w:r>
+        <w:rPr>
+          <w:rFonts w:hint="cs"/>
+          <w:rtl/>
+        </w:rPr>
+        <w:t xml:space="preserve">؟ آیا در سیستم تک </w:t>
+      </w:r>
+      <w:proofErr w:type="spellStart"/>
+      <w:r>
+        <w:rPr>
+          <w:rFonts w:hint="cs"/>
+          <w:rtl/>
+        </w:rPr>
+        <w:t>هسته‌ای</w:t>
+      </w:r>
+      <w:proofErr w:type="spellEnd"/>
+      <w:r>
+        <w:rPr>
+          <w:rFonts w:hint="cs"/>
+          <w:rtl/>
+        </w:rPr>
+        <w:t xml:space="preserve"> به آن</w:t>
+      </w:r>
+      <w:r>
+        <w:rPr>
+          <w:rFonts w:hint="cs"/>
+          <w:rtl/>
+        </w:rPr>
+        <w:t xml:space="preserve"> نیاز است؟</w:t>
+      </w:r>
+    </w:p>
+    <w:p>
+      <w:pPr>
+        <w:pStyle w:val="Heading2"/>
+        <w:rPr>
+          <w:rtl/>
+        </w:rPr>
+      </w:pPr>
+      <w:r>
+        <w:rPr>
+          <w:rFonts w:hint="cs"/>
+          <w:rtl/>
+        </w:rPr>
+        <w:t xml:space="preserve">دو سطح مدیریت </w:t>
+      </w:r>
+      <w:proofErr w:type="spellStart"/>
+      <w:r>
+        <w:rPr>
+          <w:rFonts w:hint="cs"/>
+          <w:rtl/>
+        </w:rPr>
+        <w:t>وقفه‌ها</w:t>
+      </w:r>
+      <w:proofErr w:type="spellEnd"/>
+      <w:r>
+        <w:rPr>
+          <w:rFonts w:hint="cs"/>
+          <w:rtl/>
+        </w:rPr>
+        <w:t xml:space="preserve"> در لینوکس</w:t>
+      </w:r>
+    </w:p>
+    <w:p>
+      <w:pPr>
+        <w:pStyle w:val="Heading2"/>
+        <w:rPr>
+          <w:rtl/>
+        </w:rPr>
+      </w:pPr>
+      <w:r>
+        <w:rPr>
+          <w:rFonts w:hint="cs"/>
+          <w:rtl/>
+        </w:rPr>
+        <w:t xml:space="preserve">گرسنگی </w:t>
+      </w:r>
+      <w:proofErr w:type="spellStart"/>
+      <w:r>
+        <w:rPr>
+          <w:rFonts w:hint="cs"/>
+          <w:rtl/>
+        </w:rPr>
+        <w:t>پردازه‌ها</w:t>
+      </w:r>
+      <w:proofErr w:type="spellEnd"/>
+      <w:r>
+        <w:rPr>
+          <w:rFonts w:hint="cs"/>
+          <w:rtl/>
+        </w:rPr>
+        <w:t xml:space="preserve"> چگونه حل شده است؟</w:t>
+      </w:r>
+    </w:p>
+    <w:p>
+      <w:pPr>
+        <w:pStyle w:val="Heading1"/>
+        <w:rPr>
+          <w:rtl/>
+        </w:rPr>
+      </w:pPr>
+      <w:r>
+        <w:rPr>
+          <w:rFonts w:hint="cs"/>
+          <w:rtl/>
+        </w:rPr>
+        <w:t>تعویض متن</w:t>
+      </w:r>
+    </w:p>
+    <w:p>
+      <w:pPr>
+        <w:pStyle w:val="Heading1"/>
+        <w:rPr>
+          <w:rtl/>
+        </w:rPr>
+      </w:pPr>
+      <w:proofErr w:type="spellStart"/>
+      <w:r>
+        <w:rPr>
+          <w:rFonts w:hint="cs"/>
+          <w:rtl/>
+        </w:rPr>
+        <w:t>زمان‌بندی</w:t>
+      </w:r>
+      <w:proofErr w:type="spellEnd"/>
+      <w:r>
+        <w:rPr>
+          <w:rFonts w:hint="cs"/>
+          <w:rtl/>
+        </w:rPr>
+        <w:t xml:space="preserve"> </w:t>
+      </w:r>
+      <w:proofErr w:type="spellStart"/>
+      <w:r>
+        <w:rPr>
+          <w:rFonts w:hint="cs"/>
+          <w:rtl/>
+        </w:rPr>
+        <w:t>بازخوردی</w:t>
+      </w:r>
+      <w:proofErr w:type="spellEnd"/>
+      <w:r>
+        <w:rPr>
+          <w:rFonts w:hint="cs"/>
+          <w:rtl/>
+        </w:rPr>
+        <w:t xml:space="preserve"> چند سطحی</w:t>
+      </w:r>
+    </w:p>
+    <w:p>
+      <w:pPr>
+        <w:pStyle w:val="Heading1"/>
+        <w:rPr>
+          <w:rtl/>
+        </w:rPr>
+      </w:pPr>
+      <w:proofErr w:type="spellStart"/>
+      <w:r>
+        <w:rPr>
+          <w:rFonts w:hint="cs"/>
+          <w:rtl/>
+        </w:rPr>
+        <w:t>سازوکار</w:t>
+      </w:r>
+      <w:proofErr w:type="spellEnd"/>
+      <w:r>
+        <w:rPr>
+          <w:rFonts w:hint="cs"/>
+          <w:rtl/>
+        </w:rPr>
+        <w:t xml:space="preserve"> افزایش سن</w:t>
+      </w:r>
+    </w:p>
+    <w:p>
+      <w:pPr>
+        <w:pStyle w:val="Heading2"/>
+        <w:numPr>
+          <w:ilvl w:val="0"/>
+          <w:numId w:val="29"/>
+        </w:numPr>
+        <w:ind w:left="360"/>
+        <w:rPr>
+          <w:rtl/>
+        </w:rPr>
+      </w:pPr>
+      <w:proofErr w:type="spellStart"/>
+      <w:r>
+        <w:rPr>
+          <w:rFonts w:hint="cs"/>
+          <w:rtl/>
+        </w:rPr>
+        <w:t>زمان‌بند</w:t>
+      </w:r>
+      <w:proofErr w:type="spellEnd"/>
+      <w:r>
+        <w:rPr>
+          <w:rFonts w:hint="cs"/>
+          <w:rtl/>
+        </w:rPr>
+        <w:t xml:space="preserve"> نوبت گردشی</w:t>
+      </w:r>
+    </w:p>
+    <w:p>
+      <w:pPr>
+        <w:pStyle w:val="Heading2"/>
+        <w:rPr>
+          <w:rtl/>
+        </w:rPr>
+      </w:pPr>
+      <w:proofErr w:type="spellStart"/>
+      <w:r>
+        <w:rPr>
+          <w:rFonts w:hint="cs"/>
+          <w:rtl/>
+        </w:rPr>
+        <w:t>زمان‌بند</w:t>
+      </w:r>
+      <w:proofErr w:type="spellEnd"/>
+      <w:r>
+        <w:rPr>
+          <w:rFonts w:hint="cs"/>
+          <w:rtl/>
+        </w:rPr>
+        <w:t xml:space="preserve"> بخت آزمایی</w:t>
+      </w:r>
+    </w:p>
+    <w:p>
+      <w:pPr>
+        <w:pStyle w:val="Heading2"/>
+        <w:rPr>
+          <w:rtl/>
+        </w:rPr>
+      </w:pPr>
+      <w:proofErr w:type="spellStart"/>
+      <w:r>
+        <w:rPr>
+          <w:rFonts w:hint="cs"/>
+          <w:rtl/>
+        </w:rPr>
+        <w:t>زمان‌بند</w:t>
+      </w:r>
+      <w:proofErr w:type="spellEnd"/>
+      <w:r>
+        <w:rPr>
+          <w:rFonts w:hint="cs"/>
+          <w:rtl/>
+        </w:rPr>
+        <w:t xml:space="preserve"> اول بهترین کار</w:t>
+      </w:r>
+    </w:p>
+    <w:p>
+      <w:pPr>
+        <w:pStyle w:val="Heading1"/>
+        <w:rPr>
+          <w:rtl/>
+        </w:rPr>
+      </w:pPr>
+      <w:proofErr w:type="spellStart"/>
+      <w:r>
+        <w:rPr>
+          <w:rFonts w:hint="cs"/>
+          <w:rtl/>
+        </w:rPr>
+        <w:t>فراخوانی‌های</w:t>
+      </w:r>
+      <w:proofErr w:type="spellEnd"/>
+      <w:r>
+        <w:rPr>
+          <w:rFonts w:hint="cs"/>
+          <w:rtl/>
+        </w:rPr>
+        <w:t xml:space="preserve"> سیستمی</w:t>
+      </w:r>
+    </w:p>
+    <w:p>
+      <w:pPr>
+        <w:pStyle w:val="Heading2"/>
+        <w:numPr>
+          <w:ilvl w:val="0"/>
+          <w:numId w:val="30"/>
+        </w:numPr>
+        <w:ind w:left="360"/>
+        <w:rPr>
+          <w:rtl/>
+        </w:rPr>
+      </w:pPr>
+      <w:r>
+        <w:rPr>
+          <w:rFonts w:hint="cs"/>
+          <w:rtl/>
+        </w:rPr>
+        <w:t xml:space="preserve">تغییر صف </w:t>
+      </w:r>
+      <w:proofErr w:type="spellStart"/>
+      <w:r>
+        <w:rPr>
+          <w:rFonts w:hint="cs"/>
+          <w:rtl/>
+        </w:rPr>
+        <w:t>پردازه</w:t>
+      </w:r>
+      <w:proofErr w:type="spellEnd"/>
+    </w:p>
+    <w:p>
+      <w:pPr>
+        <w:pStyle w:val="Heading2"/>
+        <w:rPr>
+          <w:rtl/>
+        </w:rPr>
+      </w:pPr>
+      <w:proofErr w:type="spellStart"/>
+      <w:r>
+        <w:rPr>
+          <w:rFonts w:hint="cs"/>
+          <w:rtl/>
+        </w:rPr>
+        <w:t>مقداردهی</w:t>
+      </w:r>
+      <w:proofErr w:type="spellEnd"/>
+      <w:r>
+        <w:rPr>
+          <w:rFonts w:hint="cs"/>
+          <w:rtl/>
+        </w:rPr>
+        <w:t xml:space="preserve"> بلیت بخت آزمایی</w:t>
+      </w:r>
+    </w:p>
+    <w:p>
+      <w:pPr>
+        <w:pStyle w:val="Heading2"/>
+        <w:rPr>
+          <w:rtl/>
+        </w:rPr>
+      </w:pPr>
+      <w:proofErr w:type="spellStart"/>
+      <w:r>
+        <w:rPr>
+          <w:rFonts w:hint="cs"/>
+          <w:rtl/>
+        </w:rPr>
+        <w:t>مقداردهی</w:t>
+      </w:r>
+      <w:proofErr w:type="spellEnd"/>
+      <w:r>
+        <w:rPr>
+          <w:rFonts w:hint="cs"/>
+          <w:rtl/>
+        </w:rPr>
+        <w:t xml:space="preserve"> پارامتر </w:t>
+      </w:r>
+      <w:r>
+        <w:t>BJF</w:t>
+      </w:r>
+      <w:r>
+        <w:rPr>
+          <w:rFonts w:hint="cs"/>
+          <w:rtl/>
+        </w:rPr>
+        <w:t xml:space="preserve"> در سطح </w:t>
+      </w:r>
+      <w:proofErr w:type="spellStart"/>
+      <w:r>
+        <w:rPr>
+          <w:rFonts w:hint="cs"/>
+          <w:rtl/>
+        </w:rPr>
+        <w:t>پردازه</w:t>
+      </w:r>
+      <w:proofErr w:type="spellEnd"/>
+    </w:p>
+    <w:p>
+      <w:pPr>
+        <w:pStyle w:val="Heading2"/>
+        <w:rPr>
+          <w:rtl/>
+        </w:rPr>
+      </w:pPr>
+      <w:proofErr w:type="spellStart"/>
+      <w:r>
+        <w:rPr>
+          <w:rFonts w:hint="cs"/>
+          <w:rtl/>
+        </w:rPr>
+        <w:t>مقداردهی</w:t>
+      </w:r>
+      <w:proofErr w:type="spellEnd"/>
+      <w:r>
+        <w:rPr>
+          <w:rFonts w:hint="cs"/>
+          <w:rtl/>
+        </w:rPr>
+        <w:t xml:space="preserve"> پارامتر </w:t>
+      </w:r>
+      <w:r>
+        <w:t>BJF</w:t>
+      </w:r>
+      <w:r>
+        <w:rPr>
+          <w:rFonts w:hint="cs"/>
+          <w:rtl/>
+        </w:rPr>
+        <w:t xml:space="preserve"> در سطح سیستم</w:t>
+      </w:r>
+    </w:p>
+    <w:p>
+      <w:pPr>
+        <w:pStyle w:val="Heading2"/>
+        <w:rPr>
+          <w:rFonts w:hint="cs"/>
+          <w:rtl/>
+        </w:rPr>
+      </w:pPr>
+      <w:r>
+        <w:rPr>
+          <w:rFonts w:hint="cs"/>
+          <w:rtl/>
+        </w:rPr>
+        <w:t>چاپ اطلاعات</w:t>
+      </w:r>
     </w:p>
     <w:sectPr>
       <w:headerReference w:type="default" r:id="rId9"/>
@@ -2637,6 +3262,18 @@
   </w:num>
   <w:num w:numId="28">
     <w:abstractNumId w:val="8"/>
+  </w:num>
+  <w:num w:numId="29">
+    <w:abstractNumId w:val="9"/>
+    <w:lvlOverride w:ilvl="0">
+      <w:startOverride w:val="1"/>
+    </w:lvlOverride>
+  </w:num>
+  <w:num w:numId="30">
+    <w:abstractNumId w:val="9"/>
+    <w:lvlOverride w:ilvl="0">
+      <w:startOverride w:val="1"/>
+    </w:lvlOverride>
   </w:num>
 </w:numbering>
 </file>

</xml_diff>

<commit_message>
Edit EX3 report's titles
</commit_message>
<xml_diff>
--- a/EX3 - Process Scheduling/Report.docx
+++ b/EX3 - Process Scheduling/Report.docx
@@ -361,21 +361,6 @@
           <w:rtl/>
         </w:rPr>
       </w:pPr>
-      <w:r>
-        <w:rPr>
-          <w:rFonts w:hint="cs"/>
-          <w:rtl/>
-        </w:rPr>
-        <w:t>تعویض متن</w:t>
-      </w:r>
-    </w:p>
-    <w:p>
-      <w:pPr>
-        <w:pStyle w:val="Heading1"/>
-        <w:rPr>
-          <w:rtl/>
-        </w:rPr>
-      </w:pPr>
       <w:proofErr w:type="spellStart"/>
       <w:r>
         <w:rPr>
@@ -407,30 +392,6 @@
           <w:rtl/>
         </w:rPr>
         <w:t xml:space="preserve"> چند سطحی</w:t>
-      </w:r>
-    </w:p>
-    <w:p>
-      <w:pPr>
-        <w:pStyle w:val="Heading1"/>
-        <w:rPr>
-          <w:rtl/>
-        </w:rPr>
-      </w:pPr>
-      <w:proofErr w:type="spellStart"/>
-      <w:r>
-        <w:rPr>
-          <w:rFonts w:hint="cs"/>
-          <w:rtl/>
-        </w:rPr>
-        <w:t>سازوکار</w:t>
-      </w:r>
-      <w:proofErr w:type="spellEnd"/>
-      <w:r>
-        <w:rPr>
-          <w:rFonts w:hint="cs"/>
-          <w:rtl/>
-        </w:rPr>
-        <w:t xml:space="preserve"> افزایش سن</w:t>
       </w:r>
     </w:p>
     <w:p>
@@ -570,21 +531,12 @@
           <w:rtl/>
         </w:rPr>
       </w:pPr>
-      <w:proofErr w:type="spellStart"/>
-      <w:r>
-        <w:rPr>
-          <w:rFonts w:hint="cs"/>
-          <w:rtl/>
-        </w:rPr>
-        <w:t>مقداردهی</w:t>
-      </w:r>
-      <w:proofErr w:type="spellEnd"/>
-      <w:r>
-        <w:rPr>
-          <w:rFonts w:hint="cs"/>
-          <w:rtl/>
-        </w:rPr>
-        <w:t xml:space="preserve"> بلیت بخت آزمایی</w:t>
+      <w:r>
+        <w:rPr>
+          <w:rFonts w:hint="cs"/>
+          <w:rtl/>
+        </w:rPr>
+        <w:t>مقداردهی بلیت بخت آزمایی</w:t>
       </w:r>
     </w:p>
     <w:p>
@@ -594,21 +546,12 @@
           <w:rtl/>
         </w:rPr>
       </w:pPr>
-      <w:proofErr w:type="spellStart"/>
-      <w:r>
-        <w:rPr>
-          <w:rFonts w:hint="cs"/>
-          <w:rtl/>
-        </w:rPr>
-        <w:t>مقداردهی</w:t>
-      </w:r>
-      <w:proofErr w:type="spellEnd"/>
-      <w:r>
-        <w:rPr>
-          <w:rFonts w:hint="cs"/>
-          <w:rtl/>
-        </w:rPr>
-        <w:t xml:space="preserve"> پارامتر </w:t>
+      <w:r>
+        <w:rPr>
+          <w:rFonts w:hint="cs"/>
+          <w:rtl/>
+        </w:rPr>
+        <w:t xml:space="preserve">مقداردهی پارامتر </w:t>
       </w:r>
       <w:r>
         <w:t>BJF</w:t>
@@ -637,21 +580,12 @@
           <w:rtl/>
         </w:rPr>
       </w:pPr>
-      <w:proofErr w:type="spellStart"/>
-      <w:r>
-        <w:rPr>
-          <w:rFonts w:hint="cs"/>
-          <w:rtl/>
-        </w:rPr>
-        <w:t>مقداردهی</w:t>
-      </w:r>
-      <w:proofErr w:type="spellEnd"/>
-      <w:r>
-        <w:rPr>
-          <w:rFonts w:hint="cs"/>
-          <w:rtl/>
-        </w:rPr>
-        <w:t xml:space="preserve"> پارامتر </w:t>
+      <w:r>
+        <w:rPr>
+          <w:rFonts w:hint="cs"/>
+          <w:rtl/>
+        </w:rPr>
+        <w:t xml:space="preserve">مقداردهی پارامتر </w:t>
       </w:r>
       <w:r>
         <w:t>BJF</w:t>
@@ -667,10 +601,6 @@
     <w:p>
       <w:pPr>
         <w:pStyle w:val="Heading2"/>
-        <w:rPr>
-          <w:rFonts w:hint="cs"/>
-          <w:rtl/>
-        </w:rPr>
       </w:pPr>
       <w:r>
         <w:rPr>
@@ -678,6 +608,22 @@
           <w:rtl/>
         </w:rPr>
         <w:t>چاپ اطلاعات</w:t>
+      </w:r>
+    </w:p>
+    <w:p>
+      <w:pPr>
+        <w:pStyle w:val="Heading1"/>
+        <w:rPr>
+          <w:rFonts w:hint="cs"/>
+          <w:rtl/>
+        </w:rPr>
+      </w:pPr>
+      <w:r>
+        <w:rPr>
+          <w:rFonts w:hint="cs"/>
+          <w:rtl/>
+        </w:rPr>
+        <w:t>برنامه سطح کاربر</w:t>
       </w:r>
     </w:p>
     <w:sectPr>

</xml_diff>

<commit_message>
Add EX3 question 1
</commit_message>
<xml_diff>
--- a/EX3 - Process Scheduling/Report.docx
+++ b/EX3 - Process Scheduling/Report.docx
@@ -76,9 +76,6 @@
     <w:p>
       <w:pPr>
         <w:pStyle w:val="Heading2"/>
-        <w:rPr>
-          <w:rtl/>
-        </w:rPr>
       </w:pPr>
       <w:r>
         <w:rPr>
@@ -126,232 +123,1334 @@
     </w:p>
     <w:p>
       <w:pPr>
-        <w:pStyle w:val="Heading1"/>
-        <w:rPr>
-          <w:rtl/>
-        </w:rPr>
-      </w:pPr>
-      <w:proofErr w:type="spellStart"/>
-      <w:r>
-        <w:rPr>
-          <w:rFonts w:hint="cs"/>
-          <w:rtl/>
-        </w:rPr>
-        <w:t>زمان‌بندی</w:t>
-      </w:r>
-      <w:proofErr w:type="spellEnd"/>
+        <w:pStyle w:val="Text"/>
+        <w:rPr>
+          <w:rtl/>
+        </w:rPr>
+      </w:pPr>
+      <w:r>
+        <w:rPr>
+          <w:rFonts w:hint="cs"/>
+          <w:rtl/>
+        </w:rPr>
+        <w:t xml:space="preserve">هر </w:t>
+      </w:r>
+      <w:proofErr w:type="spellStart"/>
+      <w:r>
+        <w:rPr>
+          <w:rFonts w:hint="cs"/>
+          <w:rtl/>
+        </w:rPr>
+        <w:t>هسته‌ای</w:t>
+      </w:r>
+      <w:proofErr w:type="spellEnd"/>
+      <w:r>
+        <w:rPr>
+          <w:rFonts w:hint="cs"/>
+          <w:rtl/>
+        </w:rPr>
+        <w:t xml:space="preserve"> که شروع به کار </w:t>
+      </w:r>
+      <w:proofErr w:type="spellStart"/>
+      <w:r>
+        <w:rPr>
+          <w:rFonts w:hint="cs"/>
+          <w:rtl/>
+        </w:rPr>
+        <w:t>می‌کند</w:t>
+      </w:r>
+      <w:proofErr w:type="spellEnd"/>
+      <w:r>
+        <w:rPr>
+          <w:rFonts w:hint="cs"/>
+          <w:rtl/>
+        </w:rPr>
+        <w:t xml:space="preserve">، تابع </w:t>
+      </w:r>
+      <w:proofErr w:type="spellStart"/>
+      <w:r>
+        <w:rPr>
+          <w:rStyle w:val="CodeChar"/>
+        </w:rPr>
+        <w:t>mpmain</w:t>
+      </w:r>
+      <w:proofErr w:type="spellEnd"/>
+      <w:r>
+        <w:rPr>
+          <w:rFonts w:hint="cs"/>
+          <w:rtl/>
+        </w:rPr>
+        <w:t xml:space="preserve"> را صدا </w:t>
+      </w:r>
+      <w:proofErr w:type="spellStart"/>
+      <w:r>
+        <w:rPr>
+          <w:rFonts w:hint="cs"/>
+          <w:rtl/>
+        </w:rPr>
+        <w:t>می‌زند</w:t>
+      </w:r>
+      <w:proofErr w:type="spellEnd"/>
+      <w:r>
+        <w:rPr>
+          <w:rFonts w:hint="cs"/>
+          <w:rtl/>
+        </w:rPr>
+        <w:t xml:space="preserve">. این تابع نیز در انتها تابع </w:t>
+      </w:r>
+      <w:r>
+        <w:rPr>
+          <w:rStyle w:val="CodeChar"/>
+        </w:rPr>
+        <w:t>scheduler</w:t>
+      </w:r>
+      <w:r>
+        <w:rPr>
+          <w:rFonts w:hint="cs"/>
+          <w:rtl/>
+        </w:rPr>
+        <w:t xml:space="preserve"> را صدا </w:t>
+      </w:r>
+      <w:proofErr w:type="spellStart"/>
+      <w:r>
+        <w:rPr>
+          <w:rFonts w:hint="cs"/>
+          <w:rtl/>
+        </w:rPr>
+        <w:t>می‌زند</w:t>
+      </w:r>
+      <w:proofErr w:type="spellEnd"/>
+      <w:r>
+        <w:rPr>
+          <w:rFonts w:hint="cs"/>
+          <w:rtl/>
+        </w:rPr>
+        <w:t xml:space="preserve"> که باعث شروع به کار </w:t>
+      </w:r>
+      <w:proofErr w:type="spellStart"/>
+      <w:r>
+        <w:rPr>
+          <w:rFonts w:hint="cs"/>
+          <w:rtl/>
+        </w:rPr>
+        <w:t>زمان‌بند</w:t>
+      </w:r>
+      <w:proofErr w:type="spellEnd"/>
+      <w:r>
+        <w:rPr>
+          <w:rFonts w:hint="cs"/>
+          <w:rtl/>
+        </w:rPr>
+        <w:t xml:space="preserve"> مربوط به هر هسته </w:t>
+      </w:r>
+      <w:proofErr w:type="spellStart"/>
+      <w:r>
+        <w:rPr>
+          <w:rFonts w:hint="cs"/>
+          <w:rtl/>
+        </w:rPr>
+        <w:t>می‌شود</w:t>
+      </w:r>
+      <w:proofErr w:type="spellEnd"/>
+      <w:r>
+        <w:rPr>
+          <w:rFonts w:hint="cs"/>
+          <w:rtl/>
+        </w:rPr>
+        <w:t xml:space="preserve">. تابع ذکر شده در </w:t>
+      </w:r>
+      <w:proofErr w:type="spellStart"/>
+      <w:r>
+        <w:rPr>
+          <w:rStyle w:val="CodeChar"/>
+        </w:rPr>
+        <w:t>ptable</w:t>
+      </w:r>
+      <w:proofErr w:type="spellEnd"/>
+      <w:r>
+        <w:rPr>
+          <w:rFonts w:hint="cs"/>
+          <w:rtl/>
+        </w:rPr>
+        <w:t xml:space="preserve"> به دنبال </w:t>
+      </w:r>
+      <w:proofErr w:type="spellStart"/>
+      <w:r>
+        <w:rPr>
+          <w:rFonts w:hint="cs"/>
+          <w:rtl/>
+        </w:rPr>
+        <w:t>پردازه</w:t>
+      </w:r>
+      <w:proofErr w:type="spellEnd"/>
+      <w:r>
+        <w:rPr>
+          <w:rFonts w:hint="cs"/>
+          <w:rtl/>
+        </w:rPr>
+        <w:t xml:space="preserve"> قابل اجرا </w:t>
+      </w:r>
+      <w:proofErr w:type="spellStart"/>
+      <w:r>
+        <w:rPr>
+          <w:rFonts w:hint="cs"/>
+          <w:rtl/>
+        </w:rPr>
+        <w:t>می‌گردد</w:t>
+      </w:r>
+      <w:proofErr w:type="spellEnd"/>
+      <w:r>
+        <w:rPr>
+          <w:rFonts w:hint="cs"/>
+          <w:rtl/>
+        </w:rPr>
+        <w:t xml:space="preserve"> و در صورت یافتن چنین </w:t>
+      </w:r>
+      <w:proofErr w:type="spellStart"/>
+      <w:r>
+        <w:rPr>
+          <w:rFonts w:hint="cs"/>
+          <w:rtl/>
+        </w:rPr>
+        <w:t>پردازه‌ای</w:t>
+      </w:r>
+      <w:proofErr w:type="spellEnd"/>
+      <w:r>
+        <w:rPr>
+          <w:rFonts w:hint="cs"/>
+          <w:rtl/>
+        </w:rPr>
+        <w:t xml:space="preserve"> (</w:t>
+      </w:r>
+      <w:r>
+        <w:rPr>
+          <w:rStyle w:val="CodeChar"/>
+        </w:rPr>
+        <w:t>RUNNABLE</w:t>
+      </w:r>
+      <w:r>
+        <w:rPr>
+          <w:rFonts w:hint="cs"/>
+          <w:rtl/>
+        </w:rPr>
+        <w:t>)</w:t>
+      </w:r>
+      <w:r>
+        <w:rPr>
+          <w:rFonts w:hint="cs"/>
+          <w:rtl/>
+        </w:rPr>
+        <w:t xml:space="preserve">، </w:t>
+      </w:r>
+      <w:r>
+        <w:rPr>
+          <w:rFonts w:hint="cs"/>
+          <w:rtl/>
+        </w:rPr>
+        <w:t xml:space="preserve">پس از تغییر حافظه به حافظه </w:t>
+      </w:r>
+      <w:proofErr w:type="spellStart"/>
+      <w:r>
+        <w:rPr>
+          <w:rFonts w:hint="cs"/>
+          <w:rtl/>
+        </w:rPr>
+        <w:t>پردازه</w:t>
+      </w:r>
+      <w:proofErr w:type="spellEnd"/>
+      <w:r>
+        <w:rPr>
+          <w:rFonts w:hint="cs"/>
+          <w:rtl/>
+        </w:rPr>
+        <w:t xml:space="preserve"> توسط تابع </w:t>
+      </w:r>
+      <w:proofErr w:type="spellStart"/>
+      <w:r>
+        <w:rPr>
+          <w:rStyle w:val="CodeChar"/>
+        </w:rPr>
+        <w:t>switchuvm</w:t>
+      </w:r>
+      <w:proofErr w:type="spellEnd"/>
+      <w:r>
+        <w:rPr>
+          <w:rFonts w:hint="cs"/>
+          <w:rtl/>
+        </w:rPr>
+        <w:t xml:space="preserve">، با استفاده از تابع </w:t>
+      </w:r>
+      <w:proofErr w:type="spellStart"/>
+      <w:r>
+        <w:rPr>
+          <w:rStyle w:val="CodeChar"/>
+        </w:rPr>
+        <w:t>swtch</w:t>
+      </w:r>
+      <w:proofErr w:type="spellEnd"/>
+      <w:r>
+        <w:rPr>
+          <w:rFonts w:hint="cs"/>
+          <w:rtl/>
+        </w:rPr>
+        <w:t xml:space="preserve"> که در زبان اسمبلی </w:t>
+      </w:r>
+      <w:proofErr w:type="spellStart"/>
+      <w:r>
+        <w:rPr>
+          <w:rFonts w:hint="cs"/>
+          <w:rtl/>
+        </w:rPr>
+        <w:t>پیاده‌سازی</w:t>
+      </w:r>
+      <w:proofErr w:type="spellEnd"/>
+      <w:r>
+        <w:rPr>
+          <w:rFonts w:hint="cs"/>
+          <w:rtl/>
+        </w:rPr>
+        <w:t xml:space="preserve"> شده، عملیات تعویض متن را انجام </w:t>
+      </w:r>
+      <w:proofErr w:type="spellStart"/>
+      <w:r>
+        <w:rPr>
+          <w:rFonts w:hint="cs"/>
+          <w:rtl/>
+        </w:rPr>
+        <w:t>می‌دهد</w:t>
+      </w:r>
+      <w:proofErr w:type="spellEnd"/>
+      <w:r>
+        <w:rPr>
+          <w:rFonts w:hint="cs"/>
+          <w:rtl/>
+        </w:rPr>
+        <w:t xml:space="preserve">. این تابع، </w:t>
+      </w:r>
+      <w:proofErr w:type="spellStart"/>
+      <w:r>
+        <w:rPr>
+          <w:rFonts w:hint="cs"/>
+          <w:rtl/>
+        </w:rPr>
+        <w:t>رجیسترهای</w:t>
+      </w:r>
+      <w:proofErr w:type="spellEnd"/>
+      <w:r>
+        <w:rPr>
+          <w:rFonts w:hint="cs"/>
+          <w:rtl/>
+        </w:rPr>
+        <w:t xml:space="preserve"> </w:t>
+      </w:r>
+      <w:r>
+        <w:t>context</w:t>
+      </w:r>
+      <w:r>
+        <w:rPr>
+          <w:rFonts w:hint="cs"/>
+          <w:rtl/>
+        </w:rPr>
+        <w:t xml:space="preserve"> قدیمی (</w:t>
+      </w:r>
+      <w:proofErr w:type="spellStart"/>
+      <w:r>
+        <w:rPr>
+          <w:rStyle w:val="CodeChar"/>
+        </w:rPr>
+        <w:t>cpu</w:t>
+      </w:r>
+      <w:proofErr w:type="spellEnd"/>
+      <w:r>
+        <w:rPr>
+          <w:rStyle w:val="CodeChar"/>
+        </w:rPr>
+        <w:t>::struct context *scheduler</w:t>
+      </w:r>
+      <w:r>
+        <w:rPr>
+          <w:rFonts w:hint="cs"/>
+          <w:rtl/>
+        </w:rPr>
+        <w:t xml:space="preserve">) را در آدرس مربوط به همان </w:t>
+      </w:r>
+      <w:r>
+        <w:t>context</w:t>
+      </w:r>
+      <w:r>
+        <w:rPr>
+          <w:rFonts w:hint="cs"/>
+          <w:rtl/>
+        </w:rPr>
+        <w:t xml:space="preserve"> ذخیره </w:t>
+      </w:r>
+      <w:proofErr w:type="spellStart"/>
+      <w:r>
+        <w:rPr>
+          <w:rFonts w:hint="cs"/>
+          <w:rtl/>
+        </w:rPr>
+        <w:t>می‌کند</w:t>
+      </w:r>
+      <w:proofErr w:type="spellEnd"/>
+      <w:r>
+        <w:rPr>
+          <w:rFonts w:hint="cs"/>
+          <w:rtl/>
+        </w:rPr>
+        <w:t xml:space="preserve"> و </w:t>
+      </w:r>
+      <w:proofErr w:type="spellStart"/>
+      <w:r>
+        <w:rPr>
+          <w:rFonts w:hint="cs"/>
+          <w:rtl/>
+        </w:rPr>
+        <w:t>رجیسترهای</w:t>
+      </w:r>
+      <w:proofErr w:type="spellEnd"/>
+      <w:r>
+        <w:rPr>
+          <w:rFonts w:hint="cs"/>
+          <w:rtl/>
+        </w:rPr>
+        <w:t xml:space="preserve"> مربوط به </w:t>
+      </w:r>
+      <w:r>
+        <w:t>context</w:t>
+      </w:r>
+      <w:r>
+        <w:rPr>
+          <w:rFonts w:hint="cs"/>
+          <w:rtl/>
+        </w:rPr>
+        <w:t xml:space="preserve"> جدید را از آدرس مربوط به همان </w:t>
+      </w:r>
+      <w:r>
+        <w:t>context</w:t>
+      </w:r>
+      <w:r>
+        <w:rPr>
+          <w:rFonts w:hint="cs"/>
+          <w:rtl/>
+        </w:rPr>
+        <w:t xml:space="preserve"> بازیابی </w:t>
+      </w:r>
+      <w:proofErr w:type="spellStart"/>
+      <w:r>
+        <w:rPr>
+          <w:rFonts w:hint="cs"/>
+          <w:rtl/>
+        </w:rPr>
+        <w:t>می‌کند</w:t>
+      </w:r>
+      <w:proofErr w:type="spellEnd"/>
+      <w:r>
+        <w:rPr>
+          <w:rFonts w:hint="cs"/>
+          <w:rtl/>
+        </w:rPr>
+        <w:t xml:space="preserve"> که با این کار، </w:t>
+      </w:r>
+      <w:r>
+        <w:t>program counter</w:t>
+      </w:r>
+      <w:r>
+        <w:rPr>
+          <w:rFonts w:hint="cs"/>
+          <w:rtl/>
+        </w:rPr>
+        <w:t xml:space="preserve"> نیز به مقدار متناظر آن در </w:t>
+      </w:r>
+      <w:r>
+        <w:t>context</w:t>
+      </w:r>
+      <w:r>
+        <w:rPr>
+          <w:rFonts w:hint="cs"/>
+          <w:rtl/>
+        </w:rPr>
+        <w:t xml:space="preserve"> جدید تبدیل </w:t>
+      </w:r>
+      <w:proofErr w:type="spellStart"/>
+      <w:r>
+        <w:rPr>
+          <w:rFonts w:hint="cs"/>
+          <w:rtl/>
+        </w:rPr>
+        <w:t>می‌شود</w:t>
+      </w:r>
+      <w:proofErr w:type="spellEnd"/>
+      <w:r>
+        <w:rPr>
+          <w:rFonts w:hint="cs"/>
+          <w:rtl/>
+        </w:rPr>
+        <w:t xml:space="preserve"> و به این ترتیب، </w:t>
+      </w:r>
+      <w:proofErr w:type="spellStart"/>
+      <w:r>
+        <w:rPr>
+          <w:rFonts w:hint="cs"/>
+          <w:rtl/>
+        </w:rPr>
+        <w:t>پردازه</w:t>
+      </w:r>
+      <w:proofErr w:type="spellEnd"/>
+      <w:r>
+        <w:rPr>
+          <w:rFonts w:hint="cs"/>
+          <w:rtl/>
+        </w:rPr>
+        <w:t xml:space="preserve"> جدید شروع به اجرا </w:t>
+      </w:r>
+      <w:proofErr w:type="spellStart"/>
+      <w:r>
+        <w:rPr>
+          <w:rFonts w:hint="cs"/>
+          <w:rtl/>
+        </w:rPr>
+        <w:t>می‌کند</w:t>
+      </w:r>
+      <w:proofErr w:type="spellEnd"/>
+      <w:r>
+        <w:rPr>
+          <w:rFonts w:hint="cs"/>
+          <w:rtl/>
+        </w:rPr>
+        <w:t>. در 3 حالت زیر</w:t>
+      </w:r>
+      <w:r>
+        <w:rPr>
+          <w:rFonts w:hint="cs"/>
+          <w:rtl/>
+        </w:rPr>
+        <w:t>،</w:t>
+      </w:r>
+      <w:r>
+        <w:rPr>
+          <w:rFonts w:hint="cs"/>
+          <w:rtl/>
+        </w:rPr>
+        <w:t xml:space="preserve"> </w:t>
+      </w:r>
+      <w:proofErr w:type="spellStart"/>
+      <w:r>
+        <w:rPr>
+          <w:rFonts w:hint="cs"/>
+          <w:rtl/>
+        </w:rPr>
+        <w:t>پردازه</w:t>
+      </w:r>
+      <w:proofErr w:type="spellEnd"/>
+      <w:r>
+        <w:rPr>
+          <w:rFonts w:hint="cs"/>
+          <w:rtl/>
+        </w:rPr>
+        <w:t xml:space="preserve"> در حال اجرا تابع </w:t>
+      </w:r>
+      <w:r>
+        <w:rPr>
+          <w:rStyle w:val="CodeChar"/>
+        </w:rPr>
+        <w:t>sched</w:t>
+      </w:r>
+      <w:r>
+        <w:rPr>
+          <w:rFonts w:hint="cs"/>
+          <w:rtl/>
+        </w:rPr>
+        <w:t xml:space="preserve"> را فراخوانی </w:t>
+      </w:r>
+      <w:proofErr w:type="spellStart"/>
+      <w:r>
+        <w:rPr>
+          <w:rFonts w:hint="cs"/>
+          <w:rtl/>
+        </w:rPr>
+        <w:t>می‌کند</w:t>
+      </w:r>
+      <w:proofErr w:type="spellEnd"/>
+      <w:r>
+        <w:rPr>
+          <w:rFonts w:hint="cs"/>
+          <w:rtl/>
+        </w:rPr>
+        <w:t>:</w:t>
+      </w:r>
     </w:p>
     <w:p>
       <w:pPr>
-        <w:pStyle w:val="Heading2"/>
-        <w:rPr>
-          <w:rtl/>
-        </w:rPr>
-      </w:pPr>
-      <w:r>
-        <w:rPr>
-          <w:rFonts w:hint="cs"/>
-          <w:rtl/>
-        </w:rPr>
-        <w:t xml:space="preserve">ساختار صف اجرا در </w:t>
-      </w:r>
-      <w:proofErr w:type="spellStart"/>
-      <w:r>
-        <w:rPr>
-          <w:rFonts w:hint="cs"/>
-          <w:rtl/>
-        </w:rPr>
-        <w:t>زمان‌بند</w:t>
-      </w:r>
-      <w:proofErr w:type="spellEnd"/>
-      <w:r>
-        <w:rPr>
-          <w:rFonts w:hint="cs"/>
-          <w:rtl/>
-        </w:rPr>
-        <w:t xml:space="preserve"> کاملاً </w:t>
-      </w:r>
-      <w:proofErr w:type="spellStart"/>
-      <w:r>
-        <w:rPr>
-          <w:rFonts w:hint="cs"/>
-          <w:rtl/>
-        </w:rPr>
-        <w:t>منصف</w:t>
-      </w:r>
-      <w:proofErr w:type="spellEnd"/>
-      <w:r>
-        <w:rPr>
-          <w:rFonts w:hint="cs"/>
-          <w:rtl/>
-        </w:rPr>
-        <w:t xml:space="preserve"> لینوکس</w:t>
+        <w:pStyle w:val="Text"/>
+        <w:numPr>
+          <w:ilvl w:val="0"/>
+          <w:numId w:val="31"/>
+        </w:numPr>
+      </w:pPr>
+      <w:proofErr w:type="spellStart"/>
+      <w:r>
+        <w:rPr>
+          <w:rFonts w:hint="cs"/>
+          <w:rtl/>
+        </w:rPr>
+        <w:t>پردازه</w:t>
+      </w:r>
+      <w:proofErr w:type="spellEnd"/>
+      <w:r>
+        <w:rPr>
+          <w:rFonts w:hint="cs"/>
+          <w:rtl/>
+        </w:rPr>
+        <w:t xml:space="preserve"> با استفاده از فراخوانی سیستمی </w:t>
+      </w:r>
+      <w:r>
+        <w:rPr>
+          <w:rStyle w:val="CodeChar"/>
+        </w:rPr>
+        <w:t>exit</w:t>
+      </w:r>
+      <w:r>
+        <w:rPr>
+          <w:rFonts w:hint="cs"/>
+          <w:rtl/>
+        </w:rPr>
+        <w:t>، پردازنده را ترک کند.</w:t>
       </w:r>
     </w:p>
     <w:p>
       <w:pPr>
-        <w:pStyle w:val="Heading2"/>
-        <w:rPr>
-          <w:rtl/>
-        </w:rPr>
-      </w:pPr>
-      <w:r>
-        <w:rPr>
-          <w:rFonts w:hint="cs"/>
-          <w:rtl/>
-        </w:rPr>
-        <w:t xml:space="preserve">بررسی لینوکس و </w:t>
-      </w:r>
-      <w:r>
-        <w:t>xv6</w:t>
-      </w:r>
-      <w:r>
-        <w:rPr>
-          <w:rFonts w:hint="cs"/>
-          <w:rtl/>
-        </w:rPr>
-        <w:t xml:space="preserve"> از منظر مشترک یا مجزا بودن </w:t>
-      </w:r>
-      <w:proofErr w:type="spellStart"/>
-      <w:r>
-        <w:rPr>
-          <w:rFonts w:hint="cs"/>
-          <w:rtl/>
-        </w:rPr>
-        <w:t>صف‌های</w:t>
-      </w:r>
-      <w:proofErr w:type="spellEnd"/>
-      <w:r>
-        <w:rPr>
-          <w:rFonts w:hint="cs"/>
-          <w:rtl/>
-        </w:rPr>
-        <w:t xml:space="preserve"> </w:t>
-      </w:r>
-      <w:proofErr w:type="spellStart"/>
-      <w:r>
-        <w:rPr>
-          <w:rFonts w:hint="cs"/>
-          <w:rtl/>
-        </w:rPr>
-        <w:t>زمان‌بندی</w:t>
-      </w:r>
-      <w:proofErr w:type="spellEnd"/>
+        <w:pStyle w:val="Text"/>
+        <w:numPr>
+          <w:ilvl w:val="0"/>
+          <w:numId w:val="31"/>
+        </w:numPr>
+      </w:pPr>
+      <w:proofErr w:type="spellStart"/>
+      <w:r>
+        <w:rPr>
+          <w:rFonts w:hint="cs"/>
+          <w:rtl/>
+        </w:rPr>
+        <w:t>پردازه</w:t>
+      </w:r>
+      <w:proofErr w:type="spellEnd"/>
+      <w:r>
+        <w:rPr>
+          <w:rFonts w:hint="cs"/>
+          <w:rtl/>
+        </w:rPr>
+        <w:t xml:space="preserve"> با استفاده از فراخوانی سیستمی </w:t>
+      </w:r>
+      <w:r>
+        <w:rPr>
+          <w:rStyle w:val="CodeChar"/>
+        </w:rPr>
+        <w:t>sleep</w:t>
+      </w:r>
+      <w:r>
+        <w:rPr>
+          <w:rFonts w:hint="cs"/>
+          <w:rtl/>
+        </w:rPr>
+        <w:t xml:space="preserve">، به حالت </w:t>
+      </w:r>
+      <w:r>
+        <w:rPr>
+          <w:rStyle w:val="CodeChar"/>
+        </w:rPr>
+        <w:t>SLEEPING</w:t>
+      </w:r>
+      <w:r>
+        <w:rPr>
+          <w:rFonts w:hint="cs"/>
+          <w:rtl/>
+        </w:rPr>
+        <w:t xml:space="preserve"> در آید.</w:t>
+      </w:r>
     </w:p>
     <w:p>
       <w:pPr>
-        <w:pStyle w:val="Heading2"/>
-        <w:rPr>
-          <w:rtl/>
-        </w:rPr>
-      </w:pPr>
-      <w:r>
-        <w:rPr>
-          <w:rFonts w:hint="cs"/>
-          <w:rtl/>
-        </w:rPr>
-        <w:t xml:space="preserve">چرا در اجرای حلقه ابتدا وقفه فعال </w:t>
-      </w:r>
-      <w:proofErr w:type="spellStart"/>
-      <w:r>
-        <w:rPr>
-          <w:rFonts w:hint="cs"/>
-          <w:rtl/>
-        </w:rPr>
-        <w:t>می‌گردد</w:t>
-      </w:r>
-      <w:proofErr w:type="spellEnd"/>
-      <w:r>
-        <w:rPr>
-          <w:rFonts w:hint="cs"/>
-          <w:rtl/>
-        </w:rPr>
-        <w:t xml:space="preserve">؟ آیا در سیستم تک </w:t>
-      </w:r>
-      <w:proofErr w:type="spellStart"/>
-      <w:r>
-        <w:rPr>
-          <w:rFonts w:hint="cs"/>
-          <w:rtl/>
-        </w:rPr>
-        <w:t>هسته‌ای</w:t>
-      </w:r>
-      <w:proofErr w:type="spellEnd"/>
-      <w:r>
-        <w:rPr>
-          <w:rFonts w:hint="cs"/>
-          <w:rtl/>
-        </w:rPr>
-        <w:t xml:space="preserve"> به آن</w:t>
-      </w:r>
-      <w:r>
-        <w:rPr>
-          <w:rFonts w:hint="cs"/>
-          <w:rtl/>
-        </w:rPr>
-        <w:t xml:space="preserve"> نیاز است؟</w:t>
+        <w:pStyle w:val="Text"/>
+        <w:numPr>
+          <w:ilvl w:val="0"/>
+          <w:numId w:val="31"/>
+        </w:numPr>
+      </w:pPr>
+      <w:r>
+        <w:rPr>
+          <w:rFonts w:hint="cs"/>
+          <w:rtl/>
+        </w:rPr>
+        <w:t xml:space="preserve">پس از </w:t>
+      </w:r>
+      <w:r>
+        <w:t>interrupt</w:t>
+      </w:r>
+      <w:r>
+        <w:rPr>
+          <w:rFonts w:hint="cs"/>
+          <w:rtl/>
+        </w:rPr>
+        <w:t xml:space="preserve"> ایجاد شده توسط تایمر، </w:t>
+      </w:r>
+      <w:proofErr w:type="spellStart"/>
+      <w:r>
+        <w:rPr>
+          <w:rFonts w:hint="cs"/>
+          <w:rtl/>
+        </w:rPr>
+        <w:t>پردازه</w:t>
+      </w:r>
+      <w:proofErr w:type="spellEnd"/>
+      <w:r>
+        <w:rPr>
+          <w:rFonts w:hint="cs"/>
+          <w:rtl/>
+        </w:rPr>
+        <w:t xml:space="preserve"> مجبور به خروج از پردازنده شود که در این حالت تابع </w:t>
+      </w:r>
+      <w:r>
+        <w:rPr>
+          <w:rStyle w:val="CodeChar"/>
+        </w:rPr>
+        <w:t>yield</w:t>
+      </w:r>
+      <w:r>
+        <w:rPr>
+          <w:rFonts w:hint="cs"/>
+          <w:rtl/>
+        </w:rPr>
+        <w:t xml:space="preserve"> فراخوانی شده و در آن تابع نیز تابع </w:t>
+      </w:r>
+      <w:r>
+        <w:rPr>
+          <w:rStyle w:val="CodeChar"/>
+        </w:rPr>
+        <w:t>sched</w:t>
+      </w:r>
+      <w:r>
+        <w:rPr>
+          <w:rFonts w:hint="cs"/>
+          <w:rtl/>
+        </w:rPr>
+        <w:t xml:space="preserve"> فراخوانی </w:t>
+      </w:r>
+      <w:proofErr w:type="spellStart"/>
+      <w:r>
+        <w:rPr>
+          <w:rFonts w:hint="cs"/>
+          <w:rtl/>
+        </w:rPr>
+        <w:t>می‌شود</w:t>
+      </w:r>
+      <w:proofErr w:type="spellEnd"/>
+      <w:r>
+        <w:rPr>
+          <w:rFonts w:hint="cs"/>
+          <w:rtl/>
+        </w:rPr>
+        <w:t>.</w:t>
       </w:r>
     </w:p>
     <w:p>
       <w:pPr>
-        <w:pStyle w:val="Heading2"/>
-        <w:rPr>
-          <w:rtl/>
-        </w:rPr>
-      </w:pPr>
-      <w:r>
-        <w:rPr>
-          <w:rFonts w:hint="cs"/>
-          <w:rtl/>
-        </w:rPr>
-        <w:t xml:space="preserve">دو سطح مدیریت </w:t>
-      </w:r>
-      <w:proofErr w:type="spellStart"/>
-      <w:r>
-        <w:rPr>
-          <w:rFonts w:hint="cs"/>
-          <w:rtl/>
-        </w:rPr>
-        <w:t>وقفه‌ها</w:t>
-      </w:r>
-      <w:proofErr w:type="spellEnd"/>
-      <w:r>
-        <w:rPr>
-          <w:rFonts w:hint="cs"/>
-          <w:rtl/>
-        </w:rPr>
-        <w:t xml:space="preserve"> در لینوکس</w:t>
+        <w:pStyle w:val="Text"/>
+        <w:rPr>
+          <w:rtl/>
+        </w:rPr>
+      </w:pPr>
+      <w:r>
+        <w:rPr>
+          <w:rFonts w:hint="cs"/>
+          <w:rtl/>
+        </w:rPr>
+        <w:t xml:space="preserve">در نهایت در تابع </w:t>
+      </w:r>
+      <w:r>
+        <w:rPr>
+          <w:rStyle w:val="CodeChar"/>
+        </w:rPr>
+        <w:t>sched</w:t>
+      </w:r>
+      <w:r>
+        <w:rPr>
+          <w:rFonts w:hint="cs"/>
+          <w:rtl/>
+        </w:rPr>
+        <w:t xml:space="preserve">، مجددا عملیات تعویض متن صورت </w:t>
+      </w:r>
+      <w:proofErr w:type="spellStart"/>
+      <w:r>
+        <w:rPr>
+          <w:rFonts w:hint="cs"/>
+          <w:rtl/>
+        </w:rPr>
+        <w:t>می‌پذیرد</w:t>
+      </w:r>
+      <w:proofErr w:type="spellEnd"/>
+      <w:r>
+        <w:rPr>
+          <w:rFonts w:hint="cs"/>
+          <w:rtl/>
+        </w:rPr>
+        <w:t xml:space="preserve"> و در این حالت </w:t>
+      </w:r>
+      <w:r>
+        <w:t>context</w:t>
+      </w:r>
+      <w:r>
+        <w:rPr>
+          <w:rFonts w:hint="cs"/>
+          <w:rtl/>
+        </w:rPr>
+        <w:t xml:space="preserve">ای که در </w:t>
+      </w:r>
+      <w:proofErr w:type="spellStart"/>
+      <w:r>
+        <w:rPr>
+          <w:rFonts w:hint="cs"/>
+          <w:rtl/>
+        </w:rPr>
+        <w:t>استراکت</w:t>
+      </w:r>
+      <w:proofErr w:type="spellEnd"/>
+      <w:r>
+        <w:rPr>
+          <w:rFonts w:hint="cs"/>
+          <w:rtl/>
+        </w:rPr>
+        <w:t xml:space="preserve"> </w:t>
+      </w:r>
+      <w:proofErr w:type="spellStart"/>
+      <w:r>
+        <w:t>cpu</w:t>
+      </w:r>
+      <w:proofErr w:type="spellEnd"/>
+      <w:r>
+        <w:rPr>
+          <w:rFonts w:hint="cs"/>
+          <w:rtl/>
+        </w:rPr>
+        <w:t xml:space="preserve"> (</w:t>
+      </w:r>
+      <w:r>
+        <w:rPr>
+          <w:rStyle w:val="CodeChar"/>
+        </w:rPr>
+        <w:t>struct context *scheduler</w:t>
+      </w:r>
+      <w:r>
+        <w:rPr>
+          <w:rFonts w:hint="cs"/>
+          <w:rtl/>
+        </w:rPr>
+        <w:t xml:space="preserve">) بازیابی </w:t>
+      </w:r>
+      <w:proofErr w:type="spellStart"/>
+      <w:r>
+        <w:rPr>
+          <w:rFonts w:hint="cs"/>
+          <w:rtl/>
+        </w:rPr>
+        <w:t>می‌شود</w:t>
+      </w:r>
+      <w:proofErr w:type="spellEnd"/>
+      <w:r>
+        <w:rPr>
+          <w:rFonts w:hint="cs"/>
+          <w:rtl/>
+        </w:rPr>
+        <w:t xml:space="preserve"> و </w:t>
+      </w:r>
+      <w:r>
+        <w:t>context</w:t>
+      </w:r>
+      <w:r>
+        <w:rPr>
+          <w:rFonts w:hint="cs"/>
+          <w:rtl/>
+        </w:rPr>
+        <w:t xml:space="preserve"> مربوط </w:t>
+      </w:r>
+      <w:proofErr w:type="spellStart"/>
+      <w:r>
+        <w:rPr>
+          <w:rFonts w:hint="cs"/>
+          <w:rtl/>
+        </w:rPr>
+        <w:t>پردازه</w:t>
+      </w:r>
+      <w:proofErr w:type="spellEnd"/>
+      <w:r>
+        <w:rPr>
+          <w:rFonts w:hint="cs"/>
+          <w:rtl/>
+        </w:rPr>
+        <w:t xml:space="preserve"> در حال اجرا ذخیره </w:t>
+      </w:r>
+      <w:proofErr w:type="spellStart"/>
+      <w:r>
+        <w:rPr>
+          <w:rFonts w:hint="cs"/>
+          <w:rtl/>
+        </w:rPr>
+        <w:t>می‌شود</w:t>
+      </w:r>
+      <w:proofErr w:type="spellEnd"/>
+      <w:r>
+        <w:rPr>
+          <w:rFonts w:hint="cs"/>
+          <w:rtl/>
+        </w:rPr>
+        <w:t>.</w:t>
+      </w:r>
+      <w:r>
+        <w:rPr>
+          <w:rFonts w:hint="cs"/>
+          <w:rtl/>
+        </w:rPr>
+        <w:t xml:space="preserve"> پس از بازیابی </w:t>
+      </w:r>
+      <w:r>
+        <w:t>context</w:t>
+      </w:r>
+      <w:r>
+        <w:rPr>
+          <w:rFonts w:hint="cs"/>
+          <w:rtl/>
+        </w:rPr>
+        <w:t xml:space="preserve"> مربوط به </w:t>
+      </w:r>
+      <w:r>
+        <w:t>scheduler</w:t>
+      </w:r>
+      <w:r>
+        <w:rPr>
+          <w:rFonts w:hint="cs"/>
+          <w:rtl/>
+        </w:rPr>
+        <w:t xml:space="preserve">، </w:t>
+      </w:r>
+      <w:r>
+        <w:t>program counter</w:t>
+      </w:r>
+      <w:r>
+        <w:rPr>
+          <w:rFonts w:hint="cs"/>
+          <w:rtl/>
+        </w:rPr>
+        <w:t xml:space="preserve"> به خط </w:t>
+      </w:r>
+      <w:r>
+        <w:t>2782</w:t>
+      </w:r>
+      <w:r>
+        <w:rPr>
+          <w:rFonts w:hint="cs"/>
+          <w:rtl/>
+        </w:rPr>
+        <w:t xml:space="preserve"> اشاره </w:t>
+      </w:r>
+      <w:proofErr w:type="spellStart"/>
+      <w:r>
+        <w:rPr>
+          <w:rFonts w:hint="cs"/>
+          <w:rtl/>
+        </w:rPr>
+        <w:t>می‌کند</w:t>
+      </w:r>
+      <w:proofErr w:type="spellEnd"/>
+      <w:r>
+        <w:rPr>
+          <w:rFonts w:hint="cs"/>
+          <w:rtl/>
+        </w:rPr>
+        <w:t xml:space="preserve"> و باعث ادامه</w:t>
+      </w:r>
+      <w:r>
+        <w:rPr>
+          <w:rFonts w:hint="cs"/>
+          <w:rtl/>
+        </w:rPr>
+        <w:t xml:space="preserve"> کار</w:t>
+      </w:r>
+      <w:r>
+        <w:rPr>
+          <w:rFonts w:hint="cs"/>
+          <w:rtl/>
+        </w:rPr>
+        <w:t xml:space="preserve"> </w:t>
+      </w:r>
+      <w:r>
+        <w:t>scheduler</w:t>
+      </w:r>
+      <w:r>
+        <w:rPr>
+          <w:rFonts w:hint="cs"/>
+          <w:rtl/>
+        </w:rPr>
+        <w:t xml:space="preserve"> </w:t>
+      </w:r>
+      <w:proofErr w:type="spellStart"/>
+      <w:r>
+        <w:rPr>
+          <w:rFonts w:hint="cs"/>
+          <w:rtl/>
+        </w:rPr>
+        <w:t>می‌شود</w:t>
+      </w:r>
+      <w:proofErr w:type="spellEnd"/>
+      <w:r>
+        <w:rPr>
+          <w:rFonts w:hint="cs"/>
+          <w:rtl/>
+        </w:rPr>
+        <w:t xml:space="preserve">. در واقع </w:t>
+      </w:r>
+      <w:proofErr w:type="spellStart"/>
+      <w:r>
+        <w:rPr>
+          <w:rFonts w:hint="cs"/>
+          <w:rtl/>
+        </w:rPr>
+        <w:t>پردازه‌ای</w:t>
+      </w:r>
+      <w:proofErr w:type="spellEnd"/>
+      <w:r>
+        <w:rPr>
+          <w:rFonts w:hint="cs"/>
+          <w:rtl/>
+        </w:rPr>
+        <w:t xml:space="preserve"> که </w:t>
+      </w:r>
+      <w:proofErr w:type="spellStart"/>
+      <w:r>
+        <w:rPr>
+          <w:rFonts w:hint="cs"/>
+          <w:rtl/>
+        </w:rPr>
+        <w:t>که</w:t>
+      </w:r>
+      <w:proofErr w:type="spellEnd"/>
+      <w:r>
+        <w:rPr>
+          <w:rFonts w:hint="cs"/>
+          <w:rtl/>
+        </w:rPr>
+        <w:t xml:space="preserve"> هر هسته را آماده به کار </w:t>
+      </w:r>
+      <w:proofErr w:type="spellStart"/>
+      <w:r>
+        <w:rPr>
+          <w:rFonts w:hint="cs"/>
+          <w:rtl/>
+        </w:rPr>
+        <w:t>می‌کند</w:t>
+      </w:r>
+      <w:proofErr w:type="spellEnd"/>
+      <w:r>
+        <w:rPr>
+          <w:rFonts w:hint="cs"/>
+          <w:rtl/>
+        </w:rPr>
+        <w:t xml:space="preserve">، هیچ وقت از تابع </w:t>
+      </w:r>
+      <w:r>
+        <w:rPr>
+          <w:rStyle w:val="CodeChar"/>
+        </w:rPr>
+        <w:t>scheduler</w:t>
+      </w:r>
+      <w:r>
+        <w:rPr>
+          <w:rFonts w:hint="cs"/>
+          <w:rtl/>
+        </w:rPr>
+        <w:t xml:space="preserve"> خارج </w:t>
+      </w:r>
+      <w:proofErr w:type="spellStart"/>
+      <w:r>
+        <w:rPr>
+          <w:rFonts w:hint="cs"/>
+          <w:rtl/>
+        </w:rPr>
+        <w:t>نمی‌شود</w:t>
+      </w:r>
+      <w:proofErr w:type="spellEnd"/>
+      <w:r>
+        <w:rPr>
+          <w:rFonts w:hint="cs"/>
+          <w:rtl/>
+        </w:rPr>
+        <w:t xml:space="preserve"> و فقط با عملیات </w:t>
+      </w:r>
+      <w:r>
+        <w:t>context switching</w:t>
+      </w:r>
+      <w:r>
+        <w:rPr>
+          <w:rFonts w:hint="cs"/>
+          <w:rtl/>
+        </w:rPr>
+        <w:t xml:space="preserve"> از پردازنده خارج </w:t>
+      </w:r>
+      <w:proofErr w:type="spellStart"/>
+      <w:r>
+        <w:rPr>
+          <w:rFonts w:hint="cs"/>
+          <w:rtl/>
+        </w:rPr>
+        <w:t>می‌شود</w:t>
+      </w:r>
+      <w:proofErr w:type="spellEnd"/>
+      <w:r>
+        <w:rPr>
+          <w:rFonts w:hint="cs"/>
+          <w:rtl/>
+        </w:rPr>
+        <w:t xml:space="preserve"> و با اجرای تابع </w:t>
+      </w:r>
+      <w:r>
+        <w:rPr>
+          <w:rStyle w:val="CodeChar"/>
+        </w:rPr>
+        <w:t>sched</w:t>
+      </w:r>
+      <w:r>
+        <w:rPr>
+          <w:rFonts w:hint="cs"/>
+          <w:rtl/>
+        </w:rPr>
+        <w:t xml:space="preserve">، دوباره به ادامه کار خود </w:t>
+      </w:r>
+      <w:proofErr w:type="spellStart"/>
+      <w:r>
+        <w:rPr>
+          <w:rFonts w:hint="cs"/>
+          <w:rtl/>
+        </w:rPr>
+        <w:t>می‌پردازد</w:t>
+      </w:r>
+      <w:proofErr w:type="spellEnd"/>
+      <w:r>
+        <w:rPr>
+          <w:rFonts w:hint="cs"/>
+          <w:rtl/>
+        </w:rPr>
+        <w:t>.</w:t>
       </w:r>
     </w:p>
     <w:p>
       <w:pPr>
-        <w:pStyle w:val="Heading2"/>
-        <w:rPr>
-          <w:rtl/>
-        </w:rPr>
-      </w:pPr>
-      <w:r>
-        <w:rPr>
-          <w:rFonts w:hint="cs"/>
-          <w:rtl/>
-        </w:rPr>
-        <w:t xml:space="preserve">گرسنگی </w:t>
-      </w:r>
-      <w:proofErr w:type="spellStart"/>
-      <w:r>
-        <w:rPr>
-          <w:rFonts w:hint="cs"/>
-          <w:rtl/>
-        </w:rPr>
-        <w:t>پردازه‌ها</w:t>
-      </w:r>
-      <w:proofErr w:type="spellEnd"/>
-      <w:r>
-        <w:rPr>
-          <w:rFonts w:hint="cs"/>
-          <w:rtl/>
-        </w:rPr>
-        <w:t xml:space="preserve"> چگونه حل شده است؟</w:t>
+        <w:pStyle w:val="Text"/>
+        <w:rPr>
+          <w:rFonts w:hint="cs"/>
+          <w:rtl/>
+        </w:rPr>
+      </w:pPr>
+      <w:r>
+        <w:rPr>
+          <w:rFonts w:hint="cs"/>
+          <w:rtl/>
+        </w:rPr>
+        <w:t xml:space="preserve">لازم به ذکر است که </w:t>
+      </w:r>
+      <w:r>
+        <w:t>program counter</w:t>
+      </w:r>
+      <w:r>
+        <w:rPr>
+          <w:rFonts w:hint="cs"/>
+          <w:rtl/>
+        </w:rPr>
+        <w:t xml:space="preserve"> به صورت مستقیم ذخیره </w:t>
+      </w:r>
+      <w:proofErr w:type="spellStart"/>
+      <w:r>
+        <w:rPr>
+          <w:rFonts w:hint="cs"/>
+          <w:rtl/>
+        </w:rPr>
+        <w:t>نمی‌شود</w:t>
+      </w:r>
+      <w:proofErr w:type="spellEnd"/>
+      <w:r>
+        <w:rPr>
+          <w:rFonts w:hint="cs"/>
+          <w:rtl/>
+        </w:rPr>
+        <w:t xml:space="preserve"> بلکه همان </w:t>
+      </w:r>
+      <w:r>
+        <w:t xml:space="preserve">return </w:t>
+      </w:r>
+      <w:proofErr w:type="spellStart"/>
+      <w:r>
+        <w:t>adr</w:t>
+      </w:r>
+      <w:proofErr w:type="spellEnd"/>
+      <w:r>
+        <w:rPr>
+          <w:rFonts w:hint="cs"/>
+          <w:rtl/>
+        </w:rPr>
+        <w:t xml:space="preserve"> تابع است که در زمان فراخوانی تابع </w:t>
+      </w:r>
+      <w:proofErr w:type="spellStart"/>
+      <w:r>
+        <w:rPr>
+          <w:rStyle w:val="CodeChar"/>
+        </w:rPr>
+        <w:t>swtch</w:t>
+      </w:r>
+      <w:proofErr w:type="spellEnd"/>
+      <w:r>
+        <w:rPr>
+          <w:rFonts w:hint="cs"/>
+          <w:rtl/>
+        </w:rPr>
+        <w:t xml:space="preserve">، در </w:t>
+      </w:r>
+      <w:proofErr w:type="spellStart"/>
+      <w:r>
+        <w:rPr>
+          <w:rFonts w:hint="cs"/>
+          <w:rtl/>
+        </w:rPr>
+        <w:t>استک</w:t>
+      </w:r>
+      <w:proofErr w:type="spellEnd"/>
+      <w:r>
+        <w:rPr>
+          <w:rFonts w:hint="cs"/>
+          <w:rtl/>
+        </w:rPr>
+        <w:t xml:space="preserve"> </w:t>
+      </w:r>
+      <w:r>
+        <w:t>push</w:t>
+      </w:r>
+      <w:r>
+        <w:rPr>
+          <w:rFonts w:hint="cs"/>
+          <w:rtl/>
+        </w:rPr>
+        <w:t xml:space="preserve"> </w:t>
+      </w:r>
+      <w:proofErr w:type="spellStart"/>
+      <w:r>
+        <w:rPr>
+          <w:rFonts w:hint="cs"/>
+          <w:rtl/>
+        </w:rPr>
+        <w:t>می‌شود</w:t>
+      </w:r>
+      <w:proofErr w:type="spellEnd"/>
+      <w:r>
+        <w:rPr>
+          <w:rFonts w:hint="cs"/>
+          <w:rtl/>
+        </w:rPr>
+        <w:t>.</w:t>
+      </w:r>
+      <w:r>
+        <w:rPr>
+          <w:rFonts w:hint="cs"/>
+          <w:rtl/>
+        </w:rPr>
+        <w:t xml:space="preserve"> این آدرس پس از دستور </w:t>
+      </w:r>
+      <w:r>
+        <w:rPr>
+          <w:rStyle w:val="CodeChar"/>
+        </w:rPr>
+        <w:t>ret</w:t>
+      </w:r>
+      <w:r>
+        <w:rPr>
+          <w:rFonts w:hint="cs"/>
+          <w:rtl/>
+        </w:rPr>
+        <w:t xml:space="preserve"> در خط </w:t>
+      </w:r>
+      <w:r>
+        <w:t>3078</w:t>
+      </w:r>
+      <w:r>
+        <w:rPr>
+          <w:rFonts w:hint="cs"/>
+          <w:rtl/>
+        </w:rPr>
+        <w:t xml:space="preserve">، از </w:t>
+      </w:r>
+      <w:proofErr w:type="spellStart"/>
+      <w:r>
+        <w:rPr>
+          <w:rFonts w:hint="cs"/>
+          <w:rtl/>
+        </w:rPr>
+        <w:t>استک</w:t>
+      </w:r>
+      <w:proofErr w:type="spellEnd"/>
+      <w:r>
+        <w:rPr>
+          <w:rFonts w:hint="cs"/>
+          <w:rtl/>
+        </w:rPr>
+        <w:t xml:space="preserve"> </w:t>
+      </w:r>
+      <w:r>
+        <w:t>pop</w:t>
+      </w:r>
+      <w:r>
+        <w:rPr>
+          <w:rFonts w:hint="cs"/>
+          <w:rtl/>
+        </w:rPr>
+        <w:t xml:space="preserve"> شده و در </w:t>
+      </w:r>
+      <w:proofErr w:type="spellStart"/>
+      <w:r>
+        <w:rPr>
+          <w:rFonts w:hint="cs"/>
+          <w:rtl/>
+        </w:rPr>
+        <w:t>رجیستر</w:t>
+      </w:r>
+      <w:proofErr w:type="spellEnd"/>
+      <w:r>
+        <w:rPr>
+          <w:rFonts w:hint="cs"/>
+          <w:rtl/>
+        </w:rPr>
+        <w:t xml:space="preserve"> مربوط به </w:t>
+      </w:r>
+      <w:r>
+        <w:t>program counter</w:t>
+      </w:r>
+      <w:r>
+        <w:rPr>
+          <w:rFonts w:hint="cs"/>
+          <w:rtl/>
+        </w:rPr>
+        <w:t xml:space="preserve"> قرار </w:t>
+      </w:r>
+      <w:proofErr w:type="spellStart"/>
+      <w:r>
+        <w:rPr>
+          <w:rFonts w:hint="cs"/>
+          <w:rtl/>
+        </w:rPr>
+        <w:t>می‌گیرد</w:t>
+      </w:r>
+      <w:proofErr w:type="spellEnd"/>
+      <w:r>
+        <w:rPr>
+          <w:rFonts w:hint="cs"/>
+          <w:rtl/>
+        </w:rPr>
+        <w:t>.</w:t>
       </w:r>
     </w:p>
     <w:p>
@@ -367,6 +1466,237 @@
           <w:rFonts w:hint="cs"/>
           <w:rtl/>
         </w:rPr>
+        <w:t>زمان‌بندی</w:t>
+      </w:r>
+      <w:proofErr w:type="spellEnd"/>
+    </w:p>
+    <w:p>
+      <w:pPr>
+        <w:pStyle w:val="Heading2"/>
+        <w:rPr>
+          <w:rtl/>
+        </w:rPr>
+      </w:pPr>
+      <w:r>
+        <w:rPr>
+          <w:rFonts w:hint="cs"/>
+          <w:rtl/>
+        </w:rPr>
+        <w:t xml:space="preserve">ساختار صف اجرا در </w:t>
+      </w:r>
+      <w:proofErr w:type="spellStart"/>
+      <w:r>
+        <w:rPr>
+          <w:rFonts w:hint="cs"/>
+          <w:rtl/>
+        </w:rPr>
+        <w:t>زمان‌بند</w:t>
+      </w:r>
+      <w:proofErr w:type="spellEnd"/>
+      <w:r>
+        <w:rPr>
+          <w:rFonts w:hint="cs"/>
+          <w:rtl/>
+        </w:rPr>
+        <w:t xml:space="preserve"> کاملاً </w:t>
+      </w:r>
+      <w:proofErr w:type="spellStart"/>
+      <w:r>
+        <w:rPr>
+          <w:rFonts w:hint="cs"/>
+          <w:rtl/>
+        </w:rPr>
+        <w:t>منصف</w:t>
+      </w:r>
+      <w:proofErr w:type="spellEnd"/>
+      <w:r>
+        <w:rPr>
+          <w:rFonts w:hint="cs"/>
+          <w:rtl/>
+        </w:rPr>
+        <w:t xml:space="preserve"> لینوکس</w:t>
+      </w:r>
+    </w:p>
+    <w:p>
+      <w:pPr>
+        <w:pStyle w:val="Heading2"/>
+        <w:rPr>
+          <w:rtl/>
+        </w:rPr>
+      </w:pPr>
+      <w:r>
+        <w:rPr>
+          <w:rFonts w:hint="cs"/>
+          <w:rtl/>
+        </w:rPr>
+        <w:t xml:space="preserve">بررسی لینوکس و </w:t>
+      </w:r>
+      <w:r>
+        <w:t>xv6</w:t>
+      </w:r>
+      <w:r>
+        <w:rPr>
+          <w:rFonts w:hint="cs"/>
+          <w:rtl/>
+        </w:rPr>
+        <w:t xml:space="preserve"> از منظر مشترک یا مجزا بودن </w:t>
+      </w:r>
+      <w:proofErr w:type="spellStart"/>
+      <w:r>
+        <w:rPr>
+          <w:rFonts w:hint="cs"/>
+          <w:rtl/>
+        </w:rPr>
+        <w:t>صف‌های</w:t>
+      </w:r>
+      <w:proofErr w:type="spellEnd"/>
+      <w:r>
+        <w:rPr>
+          <w:rFonts w:hint="cs"/>
+          <w:rtl/>
+        </w:rPr>
+        <w:t xml:space="preserve"> </w:t>
+      </w:r>
+      <w:proofErr w:type="spellStart"/>
+      <w:r>
+        <w:rPr>
+          <w:rFonts w:hint="cs"/>
+          <w:rtl/>
+        </w:rPr>
+        <w:t>زمان‌بندی</w:t>
+      </w:r>
+      <w:proofErr w:type="spellEnd"/>
+    </w:p>
+    <w:p>
+      <w:pPr>
+        <w:pStyle w:val="Heading2"/>
+        <w:rPr>
+          <w:rtl/>
+        </w:rPr>
+      </w:pPr>
+      <w:r>
+        <w:rPr>
+          <w:rFonts w:hint="cs"/>
+          <w:rtl/>
+        </w:rPr>
+        <w:t xml:space="preserve">چرا در اجرای حلقه ابتدا وقفه فعال </w:t>
+      </w:r>
+      <w:proofErr w:type="spellStart"/>
+      <w:r>
+        <w:rPr>
+          <w:rFonts w:hint="cs"/>
+          <w:rtl/>
+        </w:rPr>
+        <w:t>می‌گردد</w:t>
+      </w:r>
+      <w:proofErr w:type="spellEnd"/>
+      <w:r>
+        <w:rPr>
+          <w:rFonts w:hint="cs"/>
+          <w:rtl/>
+        </w:rPr>
+        <w:t xml:space="preserve">؟ آیا در سیستم تک </w:t>
+      </w:r>
+      <w:proofErr w:type="spellStart"/>
+      <w:r>
+        <w:rPr>
+          <w:rFonts w:hint="cs"/>
+          <w:rtl/>
+        </w:rPr>
+        <w:t>هسته‌ای</w:t>
+      </w:r>
+      <w:proofErr w:type="spellEnd"/>
+      <w:r>
+        <w:rPr>
+          <w:rFonts w:hint="cs"/>
+          <w:rtl/>
+        </w:rPr>
+        <w:t xml:space="preserve"> به آن</w:t>
+      </w:r>
+      <w:r>
+        <w:rPr>
+          <w:rFonts w:hint="cs"/>
+          <w:rtl/>
+        </w:rPr>
+        <w:t xml:space="preserve"> نیاز است؟</w:t>
+      </w:r>
+    </w:p>
+    <w:p>
+      <w:pPr>
+        <w:pStyle w:val="Heading2"/>
+        <w:rPr>
+          <w:rtl/>
+        </w:rPr>
+      </w:pPr>
+      <w:r>
+        <w:rPr>
+          <w:rFonts w:hint="cs"/>
+          <w:rtl/>
+        </w:rPr>
+        <w:t xml:space="preserve">دو سطح مدیریت </w:t>
+      </w:r>
+      <w:proofErr w:type="spellStart"/>
+      <w:r>
+        <w:rPr>
+          <w:rFonts w:hint="cs"/>
+          <w:rtl/>
+        </w:rPr>
+        <w:t>وقفه‌ها</w:t>
+      </w:r>
+      <w:proofErr w:type="spellEnd"/>
+      <w:r>
+        <w:rPr>
+          <w:rFonts w:hint="cs"/>
+          <w:rtl/>
+        </w:rPr>
+        <w:t xml:space="preserve"> در لینوکس</w:t>
+      </w:r>
+    </w:p>
+    <w:p>
+      <w:pPr>
+        <w:pStyle w:val="Heading2"/>
+        <w:rPr>
+          <w:rtl/>
+        </w:rPr>
+      </w:pPr>
+      <w:r>
+        <w:rPr>
+          <w:rFonts w:hint="cs"/>
+          <w:rtl/>
+        </w:rPr>
+        <w:t xml:space="preserve">گرسنگی </w:t>
+      </w:r>
+      <w:proofErr w:type="spellStart"/>
+      <w:r>
+        <w:rPr>
+          <w:rFonts w:hint="cs"/>
+          <w:rtl/>
+        </w:rPr>
+        <w:t>پردازه‌ها</w:t>
+      </w:r>
+      <w:proofErr w:type="spellEnd"/>
+      <w:r>
+        <w:rPr>
+          <w:rFonts w:hint="cs"/>
+          <w:rtl/>
+        </w:rPr>
+        <w:t xml:space="preserve"> چگونه حل شده است؟</w:t>
+      </w:r>
+    </w:p>
+    <w:p>
+      <w:pPr>
+        <w:pStyle w:val="Heading1"/>
+        <w:rPr>
+          <w:rtl/>
+        </w:rPr>
+      </w:pPr>
+      <w:proofErr w:type="spellStart"/>
+      <w:r>
+        <w:rPr>
+          <w:rFonts w:hint="cs"/>
+          <w:rtl/>
+        </w:rPr>
+        <w:lastRenderedPageBreak/>
         <w:t>زمان‌بندی</w:t>
       </w:r>
       <w:proofErr w:type="spellEnd"/>
@@ -615,7 +1945,6 @@
         <w:pStyle w:val="Heading1"/>
         <w:rPr>
           <w:rFonts w:hint="cs"/>
-          <w:rtl/>
         </w:rPr>
       </w:pPr>
       <w:r>
@@ -1561,6 +2890,95 @@
     </w:lvl>
   </w:abstractNum>
   <w:abstractNum w:abstractNumId="6" w15:restartNumberingAfterBreak="0">
+    <w:nsid w:val="21F143BC"/>
+    <w:multiLevelType w:val="hybridMultilevel"/>
+    <w:tmpl w:val="874E636C"/>
+    <w:lvl w:ilvl="0" w:tplc="65CE2F80">
+      <w:start w:val="1"/>
+      <w:numFmt w:val="decimal"/>
+      <w:lvlText w:val="%1-"/>
+      <w:lvlJc w:val="left"/>
+      <w:pPr>
+        <w:ind w:left="720" w:hanging="360"/>
+      </w:pPr>
+      <w:rPr>
+        <w:rFonts w:hint="default"/>
+      </w:rPr>
+    </w:lvl>
+    <w:lvl w:ilvl="1" w:tplc="04090019" w:tentative="1">
+      <w:start w:val="1"/>
+      <w:numFmt w:val="lowerLetter"/>
+      <w:lvlText w:val="%2."/>
+      <w:lvlJc w:val="left"/>
+      <w:pPr>
+        <w:ind w:left="1440" w:hanging="360"/>
+      </w:pPr>
+    </w:lvl>
+    <w:lvl w:ilvl="2" w:tplc="0409001B" w:tentative="1">
+      <w:start w:val="1"/>
+      <w:numFmt w:val="lowerRoman"/>
+      <w:lvlText w:val="%3."/>
+      <w:lvlJc w:val="right"/>
+      <w:pPr>
+        <w:ind w:left="2160" w:hanging="180"/>
+      </w:pPr>
+    </w:lvl>
+    <w:lvl w:ilvl="3" w:tplc="0409000F" w:tentative="1">
+      <w:start w:val="1"/>
+      <w:numFmt w:val="decimal"/>
+      <w:lvlText w:val="%4."/>
+      <w:lvlJc w:val="left"/>
+      <w:pPr>
+        <w:ind w:left="2880" w:hanging="360"/>
+      </w:pPr>
+    </w:lvl>
+    <w:lvl w:ilvl="4" w:tplc="04090019" w:tentative="1">
+      <w:start w:val="1"/>
+      <w:numFmt w:val="lowerLetter"/>
+      <w:lvlText w:val="%5."/>
+      <w:lvlJc w:val="left"/>
+      <w:pPr>
+        <w:ind w:left="3600" w:hanging="360"/>
+      </w:pPr>
+    </w:lvl>
+    <w:lvl w:ilvl="5" w:tplc="0409001B" w:tentative="1">
+      <w:start w:val="1"/>
+      <w:numFmt w:val="lowerRoman"/>
+      <w:lvlText w:val="%6."/>
+      <w:lvlJc w:val="right"/>
+      <w:pPr>
+        <w:ind w:left="4320" w:hanging="180"/>
+      </w:pPr>
+    </w:lvl>
+    <w:lvl w:ilvl="6" w:tplc="0409000F" w:tentative="1">
+      <w:start w:val="1"/>
+      <w:numFmt w:val="decimal"/>
+      <w:lvlText w:val="%7."/>
+      <w:lvlJc w:val="left"/>
+      <w:pPr>
+        <w:ind w:left="5040" w:hanging="360"/>
+      </w:pPr>
+    </w:lvl>
+    <w:lvl w:ilvl="7" w:tplc="04090019" w:tentative="1">
+      <w:start w:val="1"/>
+      <w:numFmt w:val="lowerLetter"/>
+      <w:lvlText w:val="%8."/>
+      <w:lvlJc w:val="left"/>
+      <w:pPr>
+        <w:ind w:left="5760" w:hanging="360"/>
+      </w:pPr>
+    </w:lvl>
+    <w:lvl w:ilvl="8" w:tplc="0409001B" w:tentative="1">
+      <w:start w:val="1"/>
+      <w:numFmt w:val="lowerRoman"/>
+      <w:lvlText w:val="%9."/>
+      <w:lvlJc w:val="right"/>
+      <w:pPr>
+        <w:ind w:left="6480" w:hanging="180"/>
+      </w:pPr>
+    </w:lvl>
+  </w:abstractNum>
+  <w:abstractNum w:abstractNumId="7" w15:restartNumberingAfterBreak="0">
     <w:nsid w:val="26A96D88"/>
     <w:multiLevelType w:val="hybridMultilevel"/>
     <w:tmpl w:val="9CB09DCE"/>
@@ -1646,7 +3064,7 @@
       </w:pPr>
     </w:lvl>
   </w:abstractNum>
-  <w:abstractNum w:abstractNumId="7" w15:restartNumberingAfterBreak="0">
+  <w:abstractNum w:abstractNumId="8" w15:restartNumberingAfterBreak="0">
     <w:nsid w:val="27A46A75"/>
     <w:multiLevelType w:val="hybridMultilevel"/>
     <w:tmpl w:val="B490AD34"/>
@@ -1732,7 +3150,7 @@
       </w:pPr>
     </w:lvl>
   </w:abstractNum>
-  <w:abstractNum w:abstractNumId="8" w15:restartNumberingAfterBreak="0">
+  <w:abstractNum w:abstractNumId="9" w15:restartNumberingAfterBreak="0">
     <w:nsid w:val="2DE3288B"/>
     <w:multiLevelType w:val="hybridMultilevel"/>
     <w:tmpl w:val="2C88CEAE"/>
@@ -1821,7 +3239,7 @@
       </w:pPr>
     </w:lvl>
   </w:abstractNum>
-  <w:abstractNum w:abstractNumId="9" w15:restartNumberingAfterBreak="0">
+  <w:abstractNum w:abstractNumId="10" w15:restartNumberingAfterBreak="0">
     <w:nsid w:val="2F3B1BA6"/>
     <w:multiLevelType w:val="hybridMultilevel"/>
     <w:tmpl w:val="9B8853B4"/>
@@ -1911,7 +3329,7 @@
       </w:pPr>
     </w:lvl>
   </w:abstractNum>
-  <w:abstractNum w:abstractNumId="10" w15:restartNumberingAfterBreak="0">
+  <w:abstractNum w:abstractNumId="11" w15:restartNumberingAfterBreak="0">
     <w:nsid w:val="3CE31234"/>
     <w:multiLevelType w:val="hybridMultilevel"/>
     <w:tmpl w:val="05DAC58E"/>
@@ -2024,7 +3442,7 @@
       </w:rPr>
     </w:lvl>
   </w:abstractNum>
-  <w:abstractNum w:abstractNumId="11" w15:restartNumberingAfterBreak="0">
+  <w:abstractNum w:abstractNumId="12" w15:restartNumberingAfterBreak="0">
     <w:nsid w:val="3EA625CD"/>
     <w:multiLevelType w:val="hybridMultilevel"/>
     <w:tmpl w:val="1B6A2FB4"/>
@@ -2137,7 +3555,7 @@
       </w:rPr>
     </w:lvl>
   </w:abstractNum>
-  <w:abstractNum w:abstractNumId="12" w15:restartNumberingAfterBreak="0">
+  <w:abstractNum w:abstractNumId="13" w15:restartNumberingAfterBreak="0">
     <w:nsid w:val="467D7FA8"/>
     <w:multiLevelType w:val="hybridMultilevel"/>
     <w:tmpl w:val="EECC9AE4"/>
@@ -2227,7 +3645,7 @@
       </w:pPr>
     </w:lvl>
   </w:abstractNum>
-  <w:abstractNum w:abstractNumId="13" w15:restartNumberingAfterBreak="0">
+  <w:abstractNum w:abstractNumId="14" w15:restartNumberingAfterBreak="0">
     <w:nsid w:val="561C2AE6"/>
     <w:multiLevelType w:val="hybridMultilevel"/>
     <w:tmpl w:val="D34C92CC"/>
@@ -2340,7 +3758,7 @@
       </w:rPr>
     </w:lvl>
   </w:abstractNum>
-  <w:abstractNum w:abstractNumId="14" w15:restartNumberingAfterBreak="0">
+  <w:abstractNum w:abstractNumId="15" w15:restartNumberingAfterBreak="0">
     <w:nsid w:val="5710546E"/>
     <w:multiLevelType w:val="hybridMultilevel"/>
     <w:tmpl w:val="FB32453E"/>
@@ -2453,7 +3871,7 @@
       </w:rPr>
     </w:lvl>
   </w:abstractNum>
-  <w:abstractNum w:abstractNumId="15" w15:restartNumberingAfterBreak="0">
+  <w:abstractNum w:abstractNumId="16" w15:restartNumberingAfterBreak="0">
     <w:nsid w:val="592A6744"/>
     <w:multiLevelType w:val="hybridMultilevel"/>
     <w:tmpl w:val="BD1C59E8"/>
@@ -2566,7 +3984,7 @@
       </w:rPr>
     </w:lvl>
   </w:abstractNum>
-  <w:abstractNum w:abstractNumId="16" w15:restartNumberingAfterBreak="0">
+  <w:abstractNum w:abstractNumId="17" w15:restartNumberingAfterBreak="0">
     <w:nsid w:val="62E771B8"/>
     <w:multiLevelType w:val="hybridMultilevel"/>
     <w:tmpl w:val="0CB00CE2"/>
@@ -2679,7 +4097,7 @@
       </w:rPr>
     </w:lvl>
   </w:abstractNum>
-  <w:abstractNum w:abstractNumId="17" w15:restartNumberingAfterBreak="0">
+  <w:abstractNum w:abstractNumId="18" w15:restartNumberingAfterBreak="0">
     <w:nsid w:val="66D82FC2"/>
     <w:multiLevelType w:val="hybridMultilevel"/>
     <w:tmpl w:val="7AB86EAE"/>
@@ -2792,7 +4210,7 @@
       </w:rPr>
     </w:lvl>
   </w:abstractNum>
-  <w:abstractNum w:abstractNumId="18" w15:restartNumberingAfterBreak="0">
+  <w:abstractNum w:abstractNumId="19" w15:restartNumberingAfterBreak="0">
     <w:nsid w:val="6BD33A9D"/>
     <w:multiLevelType w:val="hybridMultilevel"/>
     <w:tmpl w:val="B54000BE"/>
@@ -2905,7 +4323,7 @@
       </w:rPr>
     </w:lvl>
   </w:abstractNum>
-  <w:abstractNum w:abstractNumId="19" w15:restartNumberingAfterBreak="0">
+  <w:abstractNum w:abstractNumId="20" w15:restartNumberingAfterBreak="0">
     <w:nsid w:val="75B90F2A"/>
     <w:multiLevelType w:val="hybridMultilevel"/>
     <w:tmpl w:val="FD6486F6"/>
@@ -3018,7 +4436,7 @@
       </w:rPr>
     </w:lvl>
   </w:abstractNum>
-  <w:abstractNum w:abstractNumId="20" w15:restartNumberingAfterBreak="0">
+  <w:abstractNum w:abstractNumId="21" w15:restartNumberingAfterBreak="0">
     <w:nsid w:val="7A5B4BD3"/>
     <w:multiLevelType w:val="hybridMultilevel"/>
     <w:tmpl w:val="9E0A8924"/>
@@ -3105,40 +4523,40 @@
     </w:lvl>
   </w:abstractNum>
   <w:num w:numId="1">
-    <w:abstractNumId w:val="20"/>
+    <w:abstractNumId w:val="21"/>
   </w:num>
   <w:num w:numId="2">
-    <w:abstractNumId w:val="12"/>
+    <w:abstractNumId w:val="13"/>
   </w:num>
   <w:num w:numId="3">
-    <w:abstractNumId w:val="12"/>
+    <w:abstractNumId w:val="13"/>
     <w:lvlOverride w:ilvl="0">
       <w:startOverride w:val="1"/>
     </w:lvlOverride>
   </w:num>
   <w:num w:numId="4">
-    <w:abstractNumId w:val="9"/>
+    <w:abstractNumId w:val="10"/>
   </w:num>
   <w:num w:numId="5">
-    <w:abstractNumId w:val="9"/>
+    <w:abstractNumId w:val="10"/>
     <w:lvlOverride w:ilvl="0">
       <w:startOverride w:val="1"/>
     </w:lvlOverride>
   </w:num>
   <w:num w:numId="6">
-    <w:abstractNumId w:val="9"/>
+    <w:abstractNumId w:val="10"/>
     <w:lvlOverride w:ilvl="0">
       <w:startOverride w:val="1"/>
     </w:lvlOverride>
   </w:num>
   <w:num w:numId="7">
-    <w:abstractNumId w:val="9"/>
+    <w:abstractNumId w:val="10"/>
     <w:lvlOverride w:ilvl="0">
       <w:startOverride w:val="1"/>
     </w:lvlOverride>
   </w:num>
   <w:num w:numId="8">
-    <w:abstractNumId w:val="9"/>
+    <w:abstractNumId w:val="10"/>
     <w:lvlOverride w:ilvl="0">
       <w:startOverride w:val="5"/>
     </w:lvlOverride>
@@ -3153,73 +4571,76 @@
     <w:abstractNumId w:val="5"/>
   </w:num>
   <w:num w:numId="12">
-    <w:abstractNumId w:val="10"/>
+    <w:abstractNumId w:val="11"/>
   </w:num>
   <w:num w:numId="13">
     <w:abstractNumId w:val="0"/>
   </w:num>
   <w:num w:numId="14">
-    <w:abstractNumId w:val="15"/>
+    <w:abstractNumId w:val="16"/>
   </w:num>
   <w:num w:numId="15">
-    <w:abstractNumId w:val="6"/>
+    <w:abstractNumId w:val="7"/>
   </w:num>
   <w:num w:numId="16">
-    <w:abstractNumId w:val="14"/>
+    <w:abstractNumId w:val="15"/>
   </w:num>
   <w:num w:numId="17">
     <w:abstractNumId w:val="2"/>
   </w:num>
   <w:num w:numId="18">
-    <w:abstractNumId w:val="13"/>
+    <w:abstractNumId w:val="14"/>
   </w:num>
   <w:num w:numId="19">
+    <w:abstractNumId w:val="20"/>
+  </w:num>
+  <w:num w:numId="20">
+    <w:abstractNumId w:val="17"/>
+  </w:num>
+  <w:num w:numId="21">
     <w:abstractNumId w:val="19"/>
   </w:num>
-  <w:num w:numId="20">
-    <w:abstractNumId w:val="16"/>
-  </w:num>
-  <w:num w:numId="21">
-    <w:abstractNumId w:val="18"/>
-  </w:num>
   <w:num w:numId="22">
-    <w:abstractNumId w:val="9"/>
+    <w:abstractNumId w:val="10"/>
     <w:lvlOverride w:ilvl="0">
       <w:startOverride w:val="1"/>
     </w:lvlOverride>
   </w:num>
   <w:num w:numId="23">
-    <w:abstractNumId w:val="9"/>
+    <w:abstractNumId w:val="10"/>
     <w:lvlOverride w:ilvl="0">
       <w:startOverride w:val="1"/>
     </w:lvlOverride>
   </w:num>
   <w:num w:numId="24">
-    <w:abstractNumId w:val="11"/>
+    <w:abstractNumId w:val="12"/>
   </w:num>
   <w:num w:numId="25">
     <w:abstractNumId w:val="1"/>
   </w:num>
   <w:num w:numId="26">
-    <w:abstractNumId w:val="17"/>
+    <w:abstractNumId w:val="18"/>
   </w:num>
   <w:num w:numId="27">
-    <w:abstractNumId w:val="7"/>
+    <w:abstractNumId w:val="8"/>
   </w:num>
   <w:num w:numId="28">
-    <w:abstractNumId w:val="8"/>
+    <w:abstractNumId w:val="9"/>
   </w:num>
   <w:num w:numId="29">
-    <w:abstractNumId w:val="9"/>
+    <w:abstractNumId w:val="10"/>
     <w:lvlOverride w:ilvl="0">
       <w:startOverride w:val="1"/>
     </w:lvlOverride>
   </w:num>
   <w:num w:numId="30">
-    <w:abstractNumId w:val="9"/>
+    <w:abstractNumId w:val="10"/>
     <w:lvlOverride w:ilvl="0">
       <w:startOverride w:val="1"/>
     </w:lvlOverride>
+  </w:num>
+  <w:num w:numId="31">
+    <w:abstractNumId w:val="6"/>
   </w:num>
 </w:numbering>
 </file>

</xml_diff>

<commit_message>
Add EX3 question 4
</commit_message>
<xml_diff>
--- a/EX3 - Process Scheduling/Report.docx
+++ b/EX3 - Process Scheduling/Report.docx
@@ -1244,10 +1244,6 @@
     <w:p>
       <w:pPr>
         <w:pStyle w:val="Text"/>
-        <w:rPr>
-          <w:rFonts w:hint="cs"/>
-          <w:rtl/>
-        </w:rPr>
       </w:pPr>
       <w:r>
         <w:rPr>
@@ -1570,9 +1566,6 @@
     <w:p>
       <w:pPr>
         <w:pStyle w:val="Heading2"/>
-        <w:rPr>
-          <w:rtl/>
-        </w:rPr>
       </w:pPr>
       <w:r>
         <w:rPr>
@@ -1623,17 +1616,304 @@
     </w:p>
     <w:p>
       <w:pPr>
-        <w:pStyle w:val="Heading2"/>
-        <w:rPr>
-          <w:rtl/>
-        </w:rPr>
-      </w:pPr>
-      <w:r>
-        <w:rPr>
-          <w:rFonts w:hint="cs"/>
-          <w:rtl/>
-        </w:rPr>
-        <w:t xml:space="preserve">دو سطح مدیریت </w:t>
+        <w:pStyle w:val="Text"/>
+        <w:rPr>
+          <w:rFonts w:hint="cs"/>
+          <w:rtl/>
+        </w:rPr>
+      </w:pPr>
+      <w:r>
+        <w:rPr>
+          <w:rFonts w:hint="cs"/>
+          <w:rtl/>
+        </w:rPr>
+        <w:t xml:space="preserve">زمانی که قفل </w:t>
+      </w:r>
+      <w:proofErr w:type="spellStart"/>
+      <w:r>
+        <w:rPr>
+          <w:rStyle w:val="CodeChar"/>
+        </w:rPr>
+        <w:t>ptable</w:t>
+      </w:r>
+      <w:proofErr w:type="spellEnd"/>
+      <w:r>
+        <w:rPr>
+          <w:rFonts w:hint="cs"/>
+          <w:rtl/>
+        </w:rPr>
+        <w:t xml:space="preserve"> فعال </w:t>
+      </w:r>
+      <w:proofErr w:type="spellStart"/>
+      <w:r>
+        <w:rPr>
+          <w:rFonts w:hint="cs"/>
+          <w:rtl/>
+        </w:rPr>
+        <w:t>می‌شود</w:t>
+      </w:r>
+      <w:proofErr w:type="spellEnd"/>
+      <w:r>
+        <w:rPr>
+          <w:rFonts w:hint="cs"/>
+          <w:rtl/>
+        </w:rPr>
+        <w:t xml:space="preserve">، تمامی </w:t>
+      </w:r>
+      <w:r>
+        <w:t>interrupt</w:t>
+      </w:r>
+      <w:r>
+        <w:rPr>
+          <w:rFonts w:hint="cs"/>
+          <w:rtl/>
+        </w:rPr>
+        <w:t xml:space="preserve">ها به وسیله تابع </w:t>
+      </w:r>
+      <w:proofErr w:type="spellStart"/>
+      <w:r>
+        <w:rPr>
+          <w:rStyle w:val="CodeChar"/>
+        </w:rPr>
+        <w:t>pushcli</w:t>
+      </w:r>
+      <w:proofErr w:type="spellEnd"/>
+      <w:r>
+        <w:rPr>
+          <w:rFonts w:hint="cs"/>
+          <w:rtl/>
+        </w:rPr>
+        <w:t xml:space="preserve"> غیرفعال </w:t>
+      </w:r>
+      <w:proofErr w:type="spellStart"/>
+      <w:r>
+        <w:rPr>
+          <w:rFonts w:hint="cs"/>
+          <w:rtl/>
+        </w:rPr>
+        <w:t>می‌شوند</w:t>
+      </w:r>
+      <w:proofErr w:type="spellEnd"/>
+      <w:r>
+        <w:rPr>
+          <w:rFonts w:hint="cs"/>
+          <w:rtl/>
+        </w:rPr>
+        <w:t xml:space="preserve">. حال ممکن است پردازنده </w:t>
+      </w:r>
+      <w:r>
+        <w:rPr>
+          <w:rFonts w:hint="cs"/>
+          <w:rtl/>
+        </w:rPr>
+        <w:t xml:space="preserve">در حالتی قرار بگیرد که تعدادی از </w:t>
+      </w:r>
+      <w:proofErr w:type="spellStart"/>
+      <w:r>
+        <w:rPr>
+          <w:rFonts w:hint="cs"/>
+          <w:rtl/>
+        </w:rPr>
+        <w:t>پردازه‌های</w:t>
+      </w:r>
+      <w:proofErr w:type="spellEnd"/>
+      <w:r>
+        <w:rPr>
+          <w:rFonts w:hint="cs"/>
+          <w:rtl/>
+        </w:rPr>
+        <w:t xml:space="preserve"> آن منتظر پایان عملیات </w:t>
+      </w:r>
+      <w:r>
+        <w:t>I/O</w:t>
+      </w:r>
+      <w:r>
+        <w:rPr>
+          <w:rFonts w:hint="cs"/>
+          <w:rtl/>
+        </w:rPr>
+        <w:t xml:space="preserve"> باشند و هیچ </w:t>
+      </w:r>
+      <w:r>
+        <w:rPr>
+          <w:rFonts w:hint="cs"/>
+          <w:rtl/>
+        </w:rPr>
+        <w:lastRenderedPageBreak/>
+        <w:t xml:space="preserve">کدام از </w:t>
+      </w:r>
+      <w:proofErr w:type="spellStart"/>
+      <w:r>
+        <w:rPr>
+          <w:rFonts w:hint="cs"/>
+          <w:rtl/>
+        </w:rPr>
+        <w:t>پردازه‌های</w:t>
+      </w:r>
+      <w:proofErr w:type="spellEnd"/>
+      <w:r>
+        <w:rPr>
+          <w:rFonts w:hint="cs"/>
+          <w:rtl/>
+        </w:rPr>
+        <w:t xml:space="preserve"> دیگر نیز در حالت </w:t>
+      </w:r>
+      <w:r>
+        <w:rPr>
+          <w:rStyle w:val="CodeChar"/>
+        </w:rPr>
+        <w:t>RUNNABLE</w:t>
+      </w:r>
+      <w:r>
+        <w:rPr>
+          <w:rFonts w:hint="cs"/>
+          <w:rtl/>
+        </w:rPr>
+        <w:t xml:space="preserve"> نباشند. در این حالت هیچ </w:t>
+      </w:r>
+      <w:proofErr w:type="spellStart"/>
+      <w:r>
+        <w:rPr>
+          <w:rFonts w:hint="cs"/>
+          <w:rtl/>
+        </w:rPr>
+        <w:t>پردازه</w:t>
+      </w:r>
+      <w:proofErr w:type="spellEnd"/>
+      <w:r>
+        <w:rPr>
+          <w:rFonts w:hint="cs"/>
+          <w:rtl/>
+        </w:rPr>
+        <w:t xml:space="preserve"> دیگری اجرا </w:t>
+      </w:r>
+      <w:proofErr w:type="spellStart"/>
+      <w:r>
+        <w:rPr>
+          <w:rFonts w:hint="cs"/>
+          <w:rtl/>
+        </w:rPr>
+        <w:t>نمی‌شود</w:t>
+      </w:r>
+      <w:proofErr w:type="spellEnd"/>
+      <w:r>
+        <w:rPr>
+          <w:rFonts w:hint="cs"/>
+          <w:rtl/>
+        </w:rPr>
+        <w:t xml:space="preserve"> و اگر </w:t>
+      </w:r>
+      <w:r>
+        <w:t>interrupt</w:t>
+      </w:r>
+      <w:r>
+        <w:rPr>
+          <w:rFonts w:hint="cs"/>
+          <w:rtl/>
+        </w:rPr>
+        <w:t xml:space="preserve">ها نیز هیچ وقت فعال نشود، پس از پایان عملیات </w:t>
+      </w:r>
+      <w:r>
+        <w:t>I/O</w:t>
+      </w:r>
+      <w:r>
+        <w:rPr>
+          <w:rFonts w:hint="cs"/>
+          <w:rtl/>
+        </w:rPr>
+        <w:t xml:space="preserve"> </w:t>
+      </w:r>
+      <w:proofErr w:type="spellStart"/>
+      <w:r>
+        <w:rPr>
+          <w:rFonts w:hint="cs"/>
+          <w:rtl/>
+        </w:rPr>
+        <w:t>نمی‌توانیم</w:t>
+      </w:r>
+      <w:proofErr w:type="spellEnd"/>
+      <w:r>
+        <w:rPr>
+          <w:rFonts w:hint="cs"/>
+          <w:rtl/>
+        </w:rPr>
+        <w:t xml:space="preserve"> </w:t>
+      </w:r>
+      <w:proofErr w:type="spellStart"/>
+      <w:r>
+        <w:rPr>
+          <w:rFonts w:hint="cs"/>
+          <w:rtl/>
+        </w:rPr>
+        <w:t>پردازه‌های</w:t>
+      </w:r>
+      <w:proofErr w:type="spellEnd"/>
+      <w:r>
+        <w:rPr>
+          <w:rFonts w:hint="cs"/>
+          <w:rtl/>
+        </w:rPr>
+        <w:t xml:space="preserve"> مربوطه را به حالت </w:t>
+      </w:r>
+      <w:r>
+        <w:rPr>
+          <w:rStyle w:val="CodeChar"/>
+        </w:rPr>
+        <w:t>RUNNABLE</w:t>
+      </w:r>
+      <w:r>
+        <w:rPr>
+          <w:rFonts w:hint="cs"/>
+          <w:rtl/>
+        </w:rPr>
+        <w:t xml:space="preserve"> تغییر دهیم که بتوانند اجرا شوند، در نتیجه سیستم </w:t>
+      </w:r>
+      <w:proofErr w:type="spellStart"/>
+      <w:r>
+        <w:rPr>
+          <w:rFonts w:hint="cs"/>
+          <w:rtl/>
+        </w:rPr>
+        <w:t>فریز</w:t>
+      </w:r>
+      <w:proofErr w:type="spellEnd"/>
+      <w:r>
+        <w:rPr>
+          <w:rFonts w:hint="cs"/>
+          <w:rtl/>
+        </w:rPr>
+        <w:t xml:space="preserve"> </w:t>
+      </w:r>
+      <w:proofErr w:type="spellStart"/>
+      <w:r>
+        <w:rPr>
+          <w:rFonts w:hint="cs"/>
+          <w:rtl/>
+        </w:rPr>
+        <w:t>می‌شود</w:t>
+      </w:r>
+      <w:proofErr w:type="spellEnd"/>
+      <w:r>
+        <w:rPr>
+          <w:rFonts w:hint="cs"/>
+          <w:rtl/>
+        </w:rPr>
+        <w:t xml:space="preserve">. به همین دلیل است که در این حلقه برای مدت کوتاهی (تا پیش از قفل کردن </w:t>
+      </w:r>
+      <w:proofErr w:type="spellStart"/>
+      <w:r>
+        <w:rPr>
+          <w:rStyle w:val="CodeChar"/>
+        </w:rPr>
+        <w:t>ptable</w:t>
+      </w:r>
+      <w:proofErr w:type="spellEnd"/>
+      <w:r>
+        <w:rPr>
+          <w:rFonts w:hint="cs"/>
+          <w:rtl/>
+        </w:rPr>
+        <w:t xml:space="preserve">)، </w:t>
       </w:r>
       <w:proofErr w:type="spellStart"/>
       <w:r>
@@ -1649,7 +1929,39 @@
           <w:rFonts w:hint="cs"/>
           <w:rtl/>
         </w:rPr>
-        <w:t xml:space="preserve"> در لینوکس</w:t>
+        <w:t xml:space="preserve"> فعال </w:t>
+      </w:r>
+      <w:proofErr w:type="spellStart"/>
+      <w:r>
+        <w:rPr>
+          <w:rFonts w:hint="cs"/>
+          <w:rtl/>
+        </w:rPr>
+        <w:t>می‌شوند</w:t>
+      </w:r>
+      <w:proofErr w:type="spellEnd"/>
+      <w:r>
+        <w:rPr>
+          <w:rFonts w:hint="cs"/>
+          <w:rtl/>
+        </w:rPr>
+        <w:t xml:space="preserve"> تا در صورت نیاز بتوانیم حالت </w:t>
+      </w:r>
+      <w:proofErr w:type="spellStart"/>
+      <w:r>
+        <w:rPr>
+          <w:rFonts w:hint="cs"/>
+          <w:rtl/>
+        </w:rPr>
+        <w:t>پردازه‌ها</w:t>
+      </w:r>
+      <w:proofErr w:type="spellEnd"/>
+      <w:r>
+        <w:rPr>
+          <w:rFonts w:hint="cs"/>
+          <w:rtl/>
+        </w:rPr>
+        <w:t xml:space="preserve"> را تغییر دهیم.</w:t>
       </w:r>
     </w:p>
     <w:p>
@@ -1664,27 +1976,58 @@
           <w:rFonts w:hint="cs"/>
           <w:rtl/>
         </w:rPr>
-        <w:t xml:space="preserve">گرسنگی </w:t>
-      </w:r>
-      <w:proofErr w:type="spellStart"/>
-      <w:r>
-        <w:rPr>
-          <w:rFonts w:hint="cs"/>
-          <w:rtl/>
-        </w:rPr>
-        <w:t>پردازه‌ها</w:t>
-      </w:r>
-      <w:proofErr w:type="spellEnd"/>
-      <w:r>
-        <w:rPr>
-          <w:rFonts w:hint="cs"/>
-          <w:rtl/>
-        </w:rPr>
-        <w:t xml:space="preserve"> چگونه حل شده است؟</w:t>
+        <w:t xml:space="preserve">دو سطح مدیریت </w:t>
+      </w:r>
+      <w:proofErr w:type="spellStart"/>
+      <w:r>
+        <w:rPr>
+          <w:rFonts w:hint="cs"/>
+          <w:rtl/>
+        </w:rPr>
+        <w:t>وقفه‌ها</w:t>
+      </w:r>
+      <w:proofErr w:type="spellEnd"/>
+      <w:r>
+        <w:rPr>
+          <w:rFonts w:hint="cs"/>
+          <w:rtl/>
+        </w:rPr>
+        <w:t xml:space="preserve"> در لینوکس</w:t>
       </w:r>
     </w:p>
     <w:p>
       <w:pPr>
+        <w:pStyle w:val="Heading2"/>
+        <w:rPr>
+          <w:rtl/>
+        </w:rPr>
+      </w:pPr>
+      <w:r>
+        <w:rPr>
+          <w:rFonts w:hint="cs"/>
+          <w:rtl/>
+        </w:rPr>
+        <w:t xml:space="preserve">گرسنگی </w:t>
+      </w:r>
+      <w:proofErr w:type="spellStart"/>
+      <w:r>
+        <w:rPr>
+          <w:rFonts w:hint="cs"/>
+          <w:rtl/>
+        </w:rPr>
+        <w:t>پردازه‌ها</w:t>
+      </w:r>
+      <w:proofErr w:type="spellEnd"/>
+      <w:r>
+        <w:rPr>
+          <w:rFonts w:hint="cs"/>
+          <w:rtl/>
+        </w:rPr>
+        <w:t xml:space="preserve"> چگونه حل شده است؟</w:t>
+      </w:r>
+    </w:p>
+    <w:p>
+      <w:pPr>
         <w:pStyle w:val="Heading1"/>
         <w:rPr>
           <w:rtl/>
@@ -1696,7 +2039,6 @@
           <w:rFonts w:hint="cs"/>
           <w:rtl/>
         </w:rPr>
-        <w:lastRenderedPageBreak/>
         <w:t>زمان‌بندی</w:t>
       </w:r>
       <w:proofErr w:type="spellEnd"/>

</xml_diff>

<commit_message>
Add EX3 change_scheduling_queue system call
</commit_message>
<xml_diff>
--- a/EX3 - Process Scheduling/Report.docx
+++ b/EX3 - Process Scheduling/Report.docx
@@ -1617,10 +1617,6 @@
     <w:p>
       <w:pPr>
         <w:pStyle w:val="Text"/>
-        <w:rPr>
-          <w:rFonts w:hint="cs"/>
-          <w:rtl/>
-        </w:rPr>
       </w:pPr>
       <w:r>
         <w:rPr>
@@ -2029,9 +2025,6 @@
     <w:p>
       <w:pPr>
         <w:pStyle w:val="Heading1"/>
-        <w:rPr>
-          <w:rtl/>
-        </w:rPr>
       </w:pPr>
       <w:proofErr w:type="spellStart"/>
       <w:r>
@@ -2064,6 +2057,237 @@
           <w:rtl/>
         </w:rPr>
         <w:t xml:space="preserve"> چند سطحی</w:t>
+      </w:r>
+    </w:p>
+    <w:p>
+      <w:pPr>
+        <w:pStyle w:val="Text"/>
+        <w:rPr>
+          <w:rFonts w:hint="cs"/>
+          <w:rtl/>
+        </w:rPr>
+      </w:pPr>
+      <w:r>
+        <w:rPr>
+          <w:rFonts w:hint="cs"/>
+          <w:rtl/>
+        </w:rPr>
+        <w:t xml:space="preserve">در ابتدا یک </w:t>
+      </w:r>
+      <w:proofErr w:type="spellStart"/>
+      <w:r>
+        <w:rPr>
+          <w:rFonts w:hint="cs"/>
+          <w:rtl/>
+        </w:rPr>
+        <w:t>استراکت</w:t>
+      </w:r>
+      <w:proofErr w:type="spellEnd"/>
+      <w:r>
+        <w:rPr>
+          <w:rFonts w:hint="cs"/>
+          <w:rtl/>
+        </w:rPr>
+        <w:t xml:space="preserve"> به نام </w:t>
+      </w:r>
+      <w:proofErr w:type="spellStart"/>
+      <w:r>
+        <w:rPr>
+          <w:rStyle w:val="CodeChar"/>
+        </w:rPr>
+        <w:t>schedinfo</w:t>
+      </w:r>
+      <w:proofErr w:type="spellEnd"/>
+      <w:r>
+        <w:rPr>
+          <w:rFonts w:hint="cs"/>
+          <w:rtl/>
+        </w:rPr>
+        <w:t xml:space="preserve"> به </w:t>
+      </w:r>
+      <w:proofErr w:type="spellStart"/>
+      <w:r>
+        <w:rPr>
+          <w:rFonts w:hint="cs"/>
+          <w:rtl/>
+        </w:rPr>
+        <w:t>فیلدهای</w:t>
+      </w:r>
+      <w:proofErr w:type="spellEnd"/>
+      <w:r>
+        <w:rPr>
+          <w:rFonts w:hint="cs"/>
+          <w:rtl/>
+        </w:rPr>
+        <w:t xml:space="preserve"> </w:t>
+      </w:r>
+      <w:proofErr w:type="spellStart"/>
+      <w:r>
+        <w:rPr>
+          <w:rFonts w:hint="cs"/>
+          <w:rtl/>
+        </w:rPr>
+        <w:t>استراکت</w:t>
+      </w:r>
+      <w:proofErr w:type="spellEnd"/>
+      <w:r>
+        <w:rPr>
+          <w:rFonts w:hint="cs"/>
+          <w:rtl/>
+        </w:rPr>
+        <w:t xml:space="preserve"> </w:t>
+      </w:r>
+      <w:r>
+        <w:rPr>
+          <w:rStyle w:val="CodeChar"/>
+        </w:rPr>
+        <w:t>proc</w:t>
+      </w:r>
+      <w:r>
+        <w:rPr>
+          <w:rFonts w:hint="cs"/>
+          <w:rtl/>
+        </w:rPr>
+        <w:t xml:space="preserve"> اضافه کردیم تا تمامی متغیرهای مربوط به </w:t>
+      </w:r>
+      <w:proofErr w:type="spellStart"/>
+      <w:r>
+        <w:rPr>
+          <w:rFonts w:hint="cs"/>
+          <w:rtl/>
+        </w:rPr>
+        <w:t>زمان‌بندی</w:t>
+      </w:r>
+      <w:proofErr w:type="spellEnd"/>
+      <w:r>
+        <w:rPr>
+          <w:rFonts w:hint="cs"/>
+          <w:rtl/>
+        </w:rPr>
+        <w:t xml:space="preserve"> یک </w:t>
+      </w:r>
+      <w:proofErr w:type="spellStart"/>
+      <w:r>
+        <w:rPr>
+          <w:rFonts w:hint="cs"/>
+          <w:rtl/>
+        </w:rPr>
+        <w:t>پردازه</w:t>
+      </w:r>
+      <w:proofErr w:type="spellEnd"/>
+      <w:r>
+        <w:rPr>
+          <w:rFonts w:hint="cs"/>
+          <w:rtl/>
+        </w:rPr>
+        <w:t xml:space="preserve"> در این </w:t>
+      </w:r>
+      <w:proofErr w:type="spellStart"/>
+      <w:r>
+        <w:rPr>
+          <w:rFonts w:hint="cs"/>
+          <w:rtl/>
+        </w:rPr>
+        <w:t>استراکت</w:t>
+      </w:r>
+      <w:proofErr w:type="spellEnd"/>
+      <w:r>
+        <w:rPr>
+          <w:rFonts w:hint="cs"/>
+          <w:rtl/>
+        </w:rPr>
+        <w:t xml:space="preserve"> قرار بگیرد. یکی از </w:t>
+      </w:r>
+      <w:proofErr w:type="spellStart"/>
+      <w:r>
+        <w:rPr>
+          <w:rFonts w:hint="cs"/>
+          <w:rtl/>
+        </w:rPr>
+        <w:t>فیلدهای</w:t>
+      </w:r>
+      <w:proofErr w:type="spellEnd"/>
+      <w:r>
+        <w:rPr>
+          <w:rFonts w:hint="cs"/>
+          <w:rtl/>
+        </w:rPr>
+        <w:t xml:space="preserve"> این </w:t>
+      </w:r>
+      <w:proofErr w:type="spellStart"/>
+      <w:r>
+        <w:rPr>
+          <w:rFonts w:hint="cs"/>
+          <w:rtl/>
+        </w:rPr>
+        <w:t>استراکت</w:t>
+      </w:r>
+      <w:proofErr w:type="spellEnd"/>
+      <w:r>
+        <w:rPr>
+          <w:rFonts w:hint="cs"/>
+          <w:rtl/>
+        </w:rPr>
+        <w:t xml:space="preserve">، یک </w:t>
+      </w:r>
+      <w:proofErr w:type="spellStart"/>
+      <w:r>
+        <w:t>enum</w:t>
+      </w:r>
+      <w:proofErr w:type="spellEnd"/>
+      <w:r>
+        <w:rPr>
+          <w:rFonts w:hint="cs"/>
+          <w:rtl/>
+        </w:rPr>
+        <w:t xml:space="preserve"> به نام </w:t>
+      </w:r>
+      <w:proofErr w:type="spellStart"/>
+      <w:r>
+        <w:rPr>
+          <w:rStyle w:val="CodeChar"/>
+        </w:rPr>
+        <w:t>schedqueue</w:t>
+      </w:r>
+      <w:proofErr w:type="spellEnd"/>
+      <w:r>
+        <w:rPr>
+          <w:rFonts w:hint="cs"/>
+          <w:rtl/>
+        </w:rPr>
+        <w:t xml:space="preserve"> است که نشان </w:t>
+      </w:r>
+      <w:proofErr w:type="spellStart"/>
+      <w:r>
+        <w:rPr>
+          <w:rFonts w:hint="cs"/>
+          <w:rtl/>
+        </w:rPr>
+        <w:t>می‌دهد</w:t>
+      </w:r>
+      <w:proofErr w:type="spellEnd"/>
+      <w:r>
+        <w:rPr>
+          <w:rFonts w:hint="cs"/>
+          <w:rtl/>
+        </w:rPr>
+        <w:t xml:space="preserve"> </w:t>
+      </w:r>
+      <w:proofErr w:type="spellStart"/>
+      <w:r>
+        <w:rPr>
+          <w:rFonts w:hint="cs"/>
+          <w:rtl/>
+        </w:rPr>
+        <w:t>پردازه</w:t>
+      </w:r>
+      <w:proofErr w:type="spellEnd"/>
+      <w:r>
+        <w:rPr>
+          <w:rFonts w:hint="cs"/>
+          <w:rtl/>
+        </w:rPr>
+        <w:t xml:space="preserve"> مربوطه در کدام صف قرار دارد.</w:t>
       </w:r>
     </w:p>
     <w:p>
@@ -2198,6 +2422,1282 @@
     </w:p>
     <w:p>
       <w:pPr>
+        <w:pStyle w:val="Text"/>
+        <w:rPr>
+          <w:rtl/>
+        </w:rPr>
+      </w:pPr>
+      <w:r>
+        <w:rPr>
+          <w:rFonts w:hint="cs"/>
+          <w:rtl/>
+        </w:rPr>
+        <w:t xml:space="preserve">این فراخوانی سیستمی با نام </w:t>
+      </w:r>
+      <w:proofErr w:type="spellStart"/>
+      <w:r>
+        <w:rPr>
+          <w:rStyle w:val="CodeChar"/>
+        </w:rPr>
+        <w:t>change_scheduling_queue</w:t>
+      </w:r>
+      <w:proofErr w:type="spellEnd"/>
+      <w:r>
+        <w:rPr>
+          <w:rFonts w:hint="cs"/>
+          <w:rtl/>
+        </w:rPr>
+        <w:t xml:space="preserve"> به سیستم عامل اضافه شده است. تابع نهایی مربوط به این فراخوانی سیستمی (در فایل </w:t>
+      </w:r>
+      <w:proofErr w:type="spellStart"/>
+      <w:r>
+        <w:t>proc.c</w:t>
+      </w:r>
+      <w:proofErr w:type="spellEnd"/>
+      <w:r>
+        <w:rPr>
+          <w:rFonts w:hint="cs"/>
+          <w:rtl/>
+        </w:rPr>
+        <w:t>) در بخش زیر قابل مشاهده است:</w:t>
+      </w:r>
+    </w:p>
+    <w:p>
+      <w:pPr>
+        <w:pStyle w:val="Text"/>
+        <w:rPr>
+          <w:rFonts w:hint="cs"/>
+          <w:rtl/>
+        </w:rPr>
+      </w:pPr>
+      <w:r>
+        <w:rPr>
+          <w:rFonts w:hint="cs"/>
+          <w:noProof/>
+          <w:rtl/>
+          <w:lang w:val="fa-IR"/>
+        </w:rPr>
+        <mc:AlternateContent>
+          <mc:Choice Requires="wps">
+            <w:drawing>
+              <wp:inline distT="0" distB="0" distL="0" distR="0" wp14:anchorId="0137BBB6" wp14:editId="20EC6ECD">
+                <wp:extent cx="5740842" cy="3017520"/>
+                <wp:effectExtent l="0" t="0" r="0" b="0"/>
+                <wp:docPr id="1" name="Text Box 1"/>
+                <wp:cNvGraphicFramePr/>
+                <a:graphic xmlns:a="http://schemas.openxmlformats.org/drawingml/2006/main">
+                  <a:graphicData uri="http://schemas.microsoft.com/office/word/2010/wordprocessingShape">
+                    <wps:wsp>
+                      <wps:cNvSpPr txBox="1"/>
+                      <wps:spPr>
+                        <a:xfrm>
+                          <a:off x="0" y="0"/>
+                          <a:ext cx="5740842" cy="3017520"/>
+                        </a:xfrm>
+                        <a:prstGeom prst="rect">
+                          <a:avLst/>
+                        </a:prstGeom>
+                        <a:solidFill>
+                          <a:schemeClr val="lt1"/>
+                        </a:solidFill>
+                        <a:ln w="6350">
+                          <a:noFill/>
+                        </a:ln>
+                      </wps:spPr>
+                      <wps:txbx>
+                        <w:txbxContent>
+                          <w:p>
+                            <w:pPr>
+                              <w:shd w:val="clear" w:color="auto" w:fill="FAFAFA"/>
+                            </w:pPr>
+                            <w:r>
+                              <w:rPr>
+                                <w:rFonts w:ascii="Courier New" w:hAnsi="Courier New" w:cs="Courier New"/>
+                                <w:color w:val="A626A4"/>
+                              </w:rPr>
+                              <w:t>int</w:t>
+                            </w:r>
+                            <w:r>
+                              <w:rPr>
+                                <w:rFonts w:ascii="Courier New" w:hAnsi="Courier New" w:cs="Courier New"/>
+                                <w:color w:val="383A42"/>
+                              </w:rPr>
+                              <w:br/>
+                            </w:r>
+                            <w:proofErr w:type="spellStart"/>
+                            <w:r>
+                              <w:rPr>
+                                <w:rFonts w:ascii="Courier New" w:hAnsi="Courier New" w:cs="Courier New"/>
+                                <w:color w:val="4078F2"/>
+                              </w:rPr>
+                              <w:t>change_queue</w:t>
+                            </w:r>
+                            <w:proofErr w:type="spellEnd"/>
+                            <w:r>
+                              <w:rPr>
+                                <w:rFonts w:ascii="Courier New" w:hAnsi="Courier New" w:cs="Courier New"/>
+                                <w:color w:val="383A42"/>
+                              </w:rPr>
+                              <w:t>(</w:t>
+                            </w:r>
+                            <w:r>
+                              <w:rPr>
+                                <w:rFonts w:ascii="Courier New" w:hAnsi="Courier New" w:cs="Courier New"/>
+                                <w:color w:val="A626A4"/>
+                              </w:rPr>
+                              <w:t>int</w:t>
+                            </w:r>
+                            <w:r>
+                              <w:rPr>
+                                <w:rFonts w:ascii="Courier New" w:hAnsi="Courier New" w:cs="Courier New"/>
+                                <w:color w:val="383A42"/>
+                              </w:rPr>
+                              <w:t xml:space="preserve"> </w:t>
+                            </w:r>
+                            <w:proofErr w:type="spellStart"/>
+                            <w:r>
+                              <w:rPr>
+                                <w:rFonts w:ascii="Courier New" w:hAnsi="Courier New" w:cs="Courier New"/>
+                                <w:color w:val="383A42"/>
+                              </w:rPr>
+                              <w:t>pid</w:t>
+                            </w:r>
+                            <w:proofErr w:type="spellEnd"/>
+                            <w:r>
+                              <w:rPr>
+                                <w:rFonts w:ascii="Courier New" w:hAnsi="Courier New" w:cs="Courier New"/>
+                                <w:color w:val="383A42"/>
+                              </w:rPr>
+                              <w:t xml:space="preserve">, </w:t>
+                            </w:r>
+                            <w:r>
+                              <w:rPr>
+                                <w:rFonts w:ascii="Courier New" w:hAnsi="Courier New" w:cs="Courier New"/>
+                                <w:color w:val="A626A4"/>
+                              </w:rPr>
+                              <w:t>int</w:t>
+                            </w:r>
+                            <w:r>
+                              <w:rPr>
+                                <w:rFonts w:ascii="Courier New" w:hAnsi="Courier New" w:cs="Courier New"/>
+                                <w:color w:val="383A42"/>
+                              </w:rPr>
+                              <w:t xml:space="preserve"> </w:t>
+                            </w:r>
+                            <w:proofErr w:type="spellStart"/>
+                            <w:r>
+                              <w:rPr>
+                                <w:rFonts w:ascii="Courier New" w:hAnsi="Courier New" w:cs="Courier New"/>
+                                <w:color w:val="383A42"/>
+                              </w:rPr>
+                              <w:t>new_queue</w:t>
+                            </w:r>
+                            <w:proofErr w:type="spellEnd"/>
+                            <w:r>
+                              <w:rPr>
+                                <w:rFonts w:ascii="Courier New" w:hAnsi="Courier New" w:cs="Courier New"/>
+                                <w:color w:val="383A42"/>
+                              </w:rPr>
+                              <w:t>) {</w:t>
+                            </w:r>
+                            <w:r>
+                              <w:rPr>
+                                <w:rFonts w:ascii="Courier New" w:hAnsi="Courier New" w:cs="Courier New"/>
+                                <w:color w:val="383A42"/>
+                              </w:rPr>
+                              <w:br/>
+                              <w:t xml:space="preserve">  </w:t>
+                            </w:r>
+                            <w:r>
+                              <w:rPr>
+                                <w:rFonts w:ascii="Courier New" w:hAnsi="Courier New" w:cs="Courier New"/>
+                                <w:color w:val="A626A4"/>
+                              </w:rPr>
+                              <w:t>struct</w:t>
+                            </w:r>
+                            <w:r>
+                              <w:rPr>
+                                <w:rFonts w:ascii="Courier New" w:hAnsi="Courier New" w:cs="Courier New"/>
+                                <w:color w:val="383A42"/>
+                              </w:rPr>
+                              <w:t xml:space="preserve"> </w:t>
+                            </w:r>
+                            <w:r>
+                              <w:rPr>
+                                <w:rFonts w:ascii="Courier New" w:hAnsi="Courier New" w:cs="Courier New"/>
+                                <w:color w:val="4078F2"/>
+                              </w:rPr>
+                              <w:t>proc</w:t>
+                            </w:r>
+                            <w:r>
+                              <w:rPr>
+                                <w:rFonts w:ascii="Courier New" w:hAnsi="Courier New" w:cs="Courier New"/>
+                                <w:color w:val="383A42"/>
+                              </w:rPr>
+                              <w:t xml:space="preserve"> *</w:t>
+                            </w:r>
+                            <w:r>
+                              <w:rPr>
+                                <w:rFonts w:ascii="Courier New" w:hAnsi="Courier New" w:cs="Courier New"/>
+                                <w:color w:val="4078F2"/>
+                              </w:rPr>
+                              <w:t>p</w:t>
+                            </w:r>
+                            <w:r>
+                              <w:rPr>
+                                <w:rFonts w:ascii="Courier New" w:hAnsi="Courier New" w:cs="Courier New"/>
+                                <w:color w:val="383A42"/>
+                              </w:rPr>
+                              <w:t>;</w:t>
+                            </w:r>
+                            <w:r>
+                              <w:rPr>
+                                <w:rFonts w:ascii="Courier New" w:hAnsi="Courier New" w:cs="Courier New"/>
+                                <w:color w:val="383A42"/>
+                              </w:rPr>
+                              <w:br/>
+                              <w:t xml:space="preserve">  </w:t>
+                            </w:r>
+                            <w:r>
+                              <w:rPr>
+                                <w:rFonts w:ascii="Courier New" w:hAnsi="Courier New" w:cs="Courier New"/>
+                                <w:color w:val="A626A4"/>
+                              </w:rPr>
+                              <w:t>int</w:t>
+                            </w:r>
+                            <w:r>
+                              <w:rPr>
+                                <w:rFonts w:ascii="Courier New" w:hAnsi="Courier New" w:cs="Courier New"/>
+                                <w:color w:val="383A42"/>
+                              </w:rPr>
+                              <w:t xml:space="preserve"> </w:t>
+                            </w:r>
+                            <w:proofErr w:type="spellStart"/>
+                            <w:r>
+                              <w:rPr>
+                                <w:rFonts w:ascii="Courier New" w:hAnsi="Courier New" w:cs="Courier New"/>
+                                <w:color w:val="383A42"/>
+                              </w:rPr>
+                              <w:t>old_queue</w:t>
+                            </w:r>
+                            <w:proofErr w:type="spellEnd"/>
+                            <w:r>
+                              <w:rPr>
+                                <w:rFonts w:ascii="Courier New" w:hAnsi="Courier New" w:cs="Courier New"/>
+                                <w:color w:val="383A42"/>
+                              </w:rPr>
+                              <w:t xml:space="preserve"> = </w:t>
+                            </w:r>
+                            <w:r>
+                              <w:rPr>
+                                <w:rFonts w:ascii="Courier New" w:hAnsi="Courier New" w:cs="Courier New"/>
+                                <w:color w:val="986801"/>
+                              </w:rPr>
+                              <w:t>-1</w:t>
+                            </w:r>
+                            <w:r>
+                              <w:rPr>
+                                <w:rFonts w:ascii="Courier New" w:hAnsi="Courier New" w:cs="Courier New"/>
+                                <w:color w:val="383A42"/>
+                              </w:rPr>
+                              <w:t>;</w:t>
+                            </w:r>
+                            <w:r>
+                              <w:rPr>
+                                <w:rFonts w:ascii="Courier New" w:hAnsi="Courier New" w:cs="Courier New"/>
+                                <w:color w:val="383A42"/>
+                              </w:rPr>
+                              <w:br/>
+                            </w:r>
+                            <w:r>
+                              <w:rPr>
+                                <w:rFonts w:ascii="Courier New" w:hAnsi="Courier New" w:cs="Courier New"/>
+                                <w:color w:val="383A42"/>
+                              </w:rPr>
+                              <w:br/>
+                              <w:t>  acquire(&amp;</w:t>
+                            </w:r>
+                            <w:proofErr w:type="spellStart"/>
+                            <w:r>
+                              <w:rPr>
+                                <w:rFonts w:ascii="Courier New" w:hAnsi="Courier New" w:cs="Courier New"/>
+                                <w:color w:val="383A42"/>
+                              </w:rPr>
+                              <w:t>ptable.lock</w:t>
+                            </w:r>
+                            <w:proofErr w:type="spellEnd"/>
+                            <w:r>
+                              <w:rPr>
+                                <w:rFonts w:ascii="Courier New" w:hAnsi="Courier New" w:cs="Courier New"/>
+                                <w:color w:val="383A42"/>
+                              </w:rPr>
+                              <w:t>);</w:t>
+                            </w:r>
+                            <w:r>
+                              <w:rPr>
+                                <w:rFonts w:ascii="Courier New" w:hAnsi="Courier New" w:cs="Courier New"/>
+                                <w:color w:val="383A42"/>
+                              </w:rPr>
+                              <w:br/>
+                              <w:t xml:space="preserve">  </w:t>
+                            </w:r>
+                            <w:r>
+                              <w:rPr>
+                                <w:rFonts w:ascii="Courier New" w:hAnsi="Courier New" w:cs="Courier New"/>
+                                <w:color w:val="A626A4"/>
+                              </w:rPr>
+                              <w:t>for</w:t>
+                            </w:r>
+                            <w:r>
+                              <w:rPr>
+                                <w:rFonts w:ascii="Courier New" w:hAnsi="Courier New" w:cs="Courier New"/>
+                                <w:color w:val="383A42"/>
+                              </w:rPr>
+                              <w:t xml:space="preserve">(p = </w:t>
+                            </w:r>
+                            <w:proofErr w:type="spellStart"/>
+                            <w:r>
+                              <w:rPr>
+                                <w:rFonts w:ascii="Courier New" w:hAnsi="Courier New" w:cs="Courier New"/>
+                                <w:color w:val="383A42"/>
+                              </w:rPr>
+                              <w:t>ptable.proc</w:t>
+                            </w:r>
+                            <w:proofErr w:type="spellEnd"/>
+                            <w:r>
+                              <w:rPr>
+                                <w:rFonts w:ascii="Courier New" w:hAnsi="Courier New" w:cs="Courier New"/>
+                                <w:color w:val="383A42"/>
+                              </w:rPr>
+                              <w:t>; p &lt; &amp;</w:t>
+                            </w:r>
+                            <w:proofErr w:type="spellStart"/>
+                            <w:r>
+                              <w:rPr>
+                                <w:rFonts w:ascii="Courier New" w:hAnsi="Courier New" w:cs="Courier New"/>
+                                <w:color w:val="383A42"/>
+                              </w:rPr>
+                              <w:t>ptable.proc</w:t>
+                            </w:r>
+                            <w:proofErr w:type="spellEnd"/>
+                            <w:r>
+                              <w:rPr>
+                                <w:rFonts w:ascii="Courier New" w:hAnsi="Courier New" w:cs="Courier New"/>
+                                <w:color w:val="383A42"/>
+                              </w:rPr>
+                              <w:t>[NPROC]; p++){</w:t>
+                            </w:r>
+                            <w:r>
+                              <w:rPr>
+                                <w:rFonts w:ascii="Courier New" w:hAnsi="Courier New" w:cs="Courier New"/>
+                                <w:color w:val="383A42"/>
+                              </w:rPr>
+                              <w:br/>
+                              <w:t xml:space="preserve">    </w:t>
+                            </w:r>
+                            <w:r>
+                              <w:rPr>
+                                <w:rFonts w:ascii="Courier New" w:hAnsi="Courier New" w:cs="Courier New"/>
+                                <w:color w:val="A626A4"/>
+                              </w:rPr>
+                              <w:t>if</w:t>
+                            </w:r>
+                            <w:r>
+                              <w:rPr>
+                                <w:rFonts w:ascii="Courier New" w:hAnsi="Courier New" w:cs="Courier New"/>
+                                <w:color w:val="383A42"/>
+                              </w:rPr>
+                              <w:t>(p-&gt;</w:t>
+                            </w:r>
+                            <w:proofErr w:type="spellStart"/>
+                            <w:r>
+                              <w:rPr>
+                                <w:rFonts w:ascii="Courier New" w:hAnsi="Courier New" w:cs="Courier New"/>
+                                <w:color w:val="383A42"/>
+                              </w:rPr>
+                              <w:t>pid</w:t>
+                            </w:r>
+                            <w:proofErr w:type="spellEnd"/>
+                            <w:r>
+                              <w:rPr>
+                                <w:rFonts w:ascii="Courier New" w:hAnsi="Courier New" w:cs="Courier New"/>
+                                <w:color w:val="383A42"/>
+                              </w:rPr>
+                              <w:t xml:space="preserve"> == </w:t>
+                            </w:r>
+                            <w:proofErr w:type="spellStart"/>
+                            <w:r>
+                              <w:rPr>
+                                <w:rFonts w:ascii="Courier New" w:hAnsi="Courier New" w:cs="Courier New"/>
+                                <w:color w:val="383A42"/>
+                              </w:rPr>
+                              <w:t>pid</w:t>
+                            </w:r>
+                            <w:proofErr w:type="spellEnd"/>
+                            <w:r>
+                              <w:rPr>
+                                <w:rFonts w:ascii="Courier New" w:hAnsi="Courier New" w:cs="Courier New"/>
+                                <w:color w:val="383A42"/>
+                              </w:rPr>
+                              <w:t>){</w:t>
+                            </w:r>
+                            <w:r>
+                              <w:rPr>
+                                <w:rFonts w:ascii="Courier New" w:hAnsi="Courier New" w:cs="Courier New"/>
+                                <w:color w:val="383A42"/>
+                              </w:rPr>
+                              <w:br/>
+                              <w:t xml:space="preserve">      </w:t>
+                            </w:r>
+                            <w:proofErr w:type="spellStart"/>
+                            <w:r>
+                              <w:rPr>
+                                <w:rFonts w:ascii="Courier New" w:hAnsi="Courier New" w:cs="Courier New"/>
+                                <w:color w:val="383A42"/>
+                              </w:rPr>
+                              <w:t>old_queue</w:t>
+                            </w:r>
+                            <w:proofErr w:type="spellEnd"/>
+                            <w:r>
+                              <w:rPr>
+                                <w:rFonts w:ascii="Courier New" w:hAnsi="Courier New" w:cs="Courier New"/>
+                                <w:color w:val="383A42"/>
+                              </w:rPr>
+                              <w:t xml:space="preserve"> = p-&gt;</w:t>
+                            </w:r>
+                            <w:proofErr w:type="spellStart"/>
+                            <w:r>
+                              <w:rPr>
+                                <w:rFonts w:ascii="Courier New" w:hAnsi="Courier New" w:cs="Courier New"/>
+                                <w:color w:val="383A42"/>
+                              </w:rPr>
+                              <w:t>sched_info.</w:t>
+                            </w:r>
+                            <w:r>
+                              <w:rPr>
+                                <w:rFonts w:ascii="Courier New" w:hAnsi="Courier New" w:cs="Courier New"/>
+                                <w:color w:val="C18401"/>
+                              </w:rPr>
+                              <w:t>queue</w:t>
+                            </w:r>
+                            <w:proofErr w:type="spellEnd"/>
+                            <w:r>
+                              <w:rPr>
+                                <w:rFonts w:ascii="Courier New" w:hAnsi="Courier New" w:cs="Courier New"/>
+                                <w:color w:val="383A42"/>
+                              </w:rPr>
+                              <w:t>;</w:t>
+                            </w:r>
+                            <w:r>
+                              <w:rPr>
+                                <w:rFonts w:ascii="Courier New" w:hAnsi="Courier New" w:cs="Courier New"/>
+                                <w:color w:val="383A42"/>
+                              </w:rPr>
+                              <w:br/>
+                              <w:t>      p-&gt;</w:t>
+                            </w:r>
+                            <w:proofErr w:type="spellStart"/>
+                            <w:r>
+                              <w:rPr>
+                                <w:rFonts w:ascii="Courier New" w:hAnsi="Courier New" w:cs="Courier New"/>
+                                <w:color w:val="383A42"/>
+                              </w:rPr>
+                              <w:t>sched_info.</w:t>
+                            </w:r>
+                            <w:r>
+                              <w:rPr>
+                                <w:rFonts w:ascii="Courier New" w:hAnsi="Courier New" w:cs="Courier New"/>
+                                <w:color w:val="C18401"/>
+                              </w:rPr>
+                              <w:t>queue</w:t>
+                            </w:r>
+                            <w:proofErr w:type="spellEnd"/>
+                            <w:r>
+                              <w:rPr>
+                                <w:rFonts w:ascii="Courier New" w:hAnsi="Courier New" w:cs="Courier New"/>
+                                <w:color w:val="383A42"/>
+                              </w:rPr>
+                              <w:t xml:space="preserve"> = </w:t>
+                            </w:r>
+                            <w:proofErr w:type="spellStart"/>
+                            <w:r>
+                              <w:rPr>
+                                <w:rFonts w:ascii="Courier New" w:hAnsi="Courier New" w:cs="Courier New"/>
+                                <w:color w:val="383A42"/>
+                              </w:rPr>
+                              <w:t>new_queue</w:t>
+                            </w:r>
+                            <w:proofErr w:type="spellEnd"/>
+                            <w:r>
+                              <w:rPr>
+                                <w:rFonts w:ascii="Courier New" w:hAnsi="Courier New" w:cs="Courier New"/>
+                                <w:color w:val="383A42"/>
+                              </w:rPr>
+                              <w:t>;</w:t>
+                            </w:r>
+                            <w:r>
+                              <w:rPr>
+                                <w:rFonts w:ascii="Courier New" w:hAnsi="Courier New" w:cs="Courier New"/>
+                                <w:color w:val="383A42"/>
+                              </w:rPr>
+                              <w:br/>
+                              <w:t>      release(&amp;</w:t>
+                            </w:r>
+                            <w:proofErr w:type="spellStart"/>
+                            <w:r>
+                              <w:rPr>
+                                <w:rFonts w:ascii="Courier New" w:hAnsi="Courier New" w:cs="Courier New"/>
+                                <w:color w:val="383A42"/>
+                              </w:rPr>
+                              <w:t>ptable.lock</w:t>
+                            </w:r>
+                            <w:proofErr w:type="spellEnd"/>
+                            <w:r>
+                              <w:rPr>
+                                <w:rFonts w:ascii="Courier New" w:hAnsi="Courier New" w:cs="Courier New"/>
+                                <w:color w:val="383A42"/>
+                              </w:rPr>
+                              <w:t>);</w:t>
+                            </w:r>
+                            <w:r>
+                              <w:rPr>
+                                <w:rFonts w:ascii="Courier New" w:hAnsi="Courier New" w:cs="Courier New"/>
+                                <w:color w:val="383A42"/>
+                              </w:rPr>
+                              <w:br/>
+                              <w:t xml:space="preserve">      </w:t>
+                            </w:r>
+                            <w:r>
+                              <w:rPr>
+                                <w:rFonts w:ascii="Courier New" w:hAnsi="Courier New" w:cs="Courier New"/>
+                                <w:color w:val="A626A4"/>
+                              </w:rPr>
+                              <w:t>return</w:t>
+                            </w:r>
+                            <w:r>
+                              <w:rPr>
+                                <w:rFonts w:ascii="Courier New" w:hAnsi="Courier New" w:cs="Courier New"/>
+                                <w:color w:val="383A42"/>
+                              </w:rPr>
+                              <w:t xml:space="preserve"> </w:t>
+                            </w:r>
+                            <w:proofErr w:type="spellStart"/>
+                            <w:r>
+                              <w:rPr>
+                                <w:rFonts w:ascii="Courier New" w:hAnsi="Courier New" w:cs="Courier New"/>
+                                <w:color w:val="383A42"/>
+                              </w:rPr>
+                              <w:t>old_queue</w:t>
+                            </w:r>
+                            <w:proofErr w:type="spellEnd"/>
+                            <w:r>
+                              <w:rPr>
+                                <w:rFonts w:ascii="Courier New" w:hAnsi="Courier New" w:cs="Courier New"/>
+                                <w:color w:val="383A42"/>
+                              </w:rPr>
+                              <w:t>;</w:t>
+                            </w:r>
+                            <w:r>
+                              <w:rPr>
+                                <w:rFonts w:ascii="Courier New" w:hAnsi="Courier New" w:cs="Courier New"/>
+                                <w:color w:val="383A42"/>
+                              </w:rPr>
+                              <w:br/>
+                              <w:t>    }</w:t>
+                            </w:r>
+                            <w:r>
+                              <w:rPr>
+                                <w:rFonts w:ascii="Courier New" w:hAnsi="Courier New" w:cs="Courier New"/>
+                                <w:color w:val="383A42"/>
+                              </w:rPr>
+                              <w:br/>
+                              <w:t>  }</w:t>
+                            </w:r>
+                            <w:r>
+                              <w:rPr>
+                                <w:rFonts w:ascii="Courier New" w:hAnsi="Courier New" w:cs="Courier New"/>
+                                <w:color w:val="383A42"/>
+                              </w:rPr>
+                              <w:br/>
+                              <w:t>  release(&amp;</w:t>
+                            </w:r>
+                            <w:proofErr w:type="spellStart"/>
+                            <w:r>
+                              <w:rPr>
+                                <w:rFonts w:ascii="Courier New" w:hAnsi="Courier New" w:cs="Courier New"/>
+                                <w:color w:val="383A42"/>
+                              </w:rPr>
+                              <w:t>ptable.lock</w:t>
+                            </w:r>
+                            <w:proofErr w:type="spellEnd"/>
+                            <w:r>
+                              <w:rPr>
+                                <w:rFonts w:ascii="Courier New" w:hAnsi="Courier New" w:cs="Courier New"/>
+                                <w:color w:val="383A42"/>
+                              </w:rPr>
+                              <w:t>);</w:t>
+                            </w:r>
+                            <w:r>
+                              <w:rPr>
+                                <w:rFonts w:ascii="Courier New" w:hAnsi="Courier New" w:cs="Courier New"/>
+                                <w:color w:val="383A42"/>
+                              </w:rPr>
+                              <w:br/>
+                              <w:t xml:space="preserve">  </w:t>
+                            </w:r>
+                            <w:r>
+                              <w:rPr>
+                                <w:rFonts w:ascii="Courier New" w:hAnsi="Courier New" w:cs="Courier New"/>
+                                <w:color w:val="A626A4"/>
+                              </w:rPr>
+                              <w:t>return</w:t>
+                            </w:r>
+                            <w:r>
+                              <w:rPr>
+                                <w:rFonts w:ascii="Courier New" w:hAnsi="Courier New" w:cs="Courier New"/>
+                                <w:color w:val="383A42"/>
+                              </w:rPr>
+                              <w:t xml:space="preserve"> </w:t>
+                            </w:r>
+                            <w:proofErr w:type="spellStart"/>
+                            <w:r>
+                              <w:rPr>
+                                <w:rFonts w:ascii="Courier New" w:hAnsi="Courier New" w:cs="Courier New"/>
+                                <w:color w:val="383A42"/>
+                              </w:rPr>
+                              <w:t>old_queue</w:t>
+                            </w:r>
+                            <w:proofErr w:type="spellEnd"/>
+                            <w:r>
+                              <w:rPr>
+                                <w:rFonts w:ascii="Courier New" w:hAnsi="Courier New" w:cs="Courier New"/>
+                                <w:color w:val="383A42"/>
+                              </w:rPr>
+                              <w:t>;</w:t>
+                            </w:r>
+                            <w:r>
+                              <w:rPr>
+                                <w:rFonts w:ascii="Courier New" w:hAnsi="Courier New" w:cs="Courier New"/>
+                                <w:color w:val="383A42"/>
+                              </w:rPr>
+                              <w:br/>
+                              <w:t>}</w:t>
+                            </w:r>
+                          </w:p>
+                          <w:p/>
+                        </w:txbxContent>
+                      </wps:txbx>
+                      <wps:bodyPr rot="0" spcFirstLastPara="0" vertOverflow="overflow" horzOverflow="overflow" vert="horz" wrap="square" lIns="91440" tIns="45720" rIns="91440" bIns="45720" numCol="1" spcCol="0" rtlCol="0" fromWordArt="0" anchor="t" anchorCtr="0" forceAA="0" compatLnSpc="1">
+                        <a:prstTxWarp prst="textNoShape">
+                          <a:avLst/>
+                        </a:prstTxWarp>
+                        <a:noAutofit/>
+                      </wps:bodyPr>
+                    </wps:wsp>
+                  </a:graphicData>
+                </a:graphic>
+              </wp:inline>
+            </w:drawing>
+          </mc:Choice>
+          <mc:Fallback>
+            <w:pict>
+              <v:shapetype w14:anchorId="0137BBB6" id="_x0000_t202" coordsize="21600,21600" o:spt="202" path="m,l,21600r21600,l21600,xe">
+                <v:stroke joinstyle="miter"/>
+                <v:path gradientshapeok="t" o:connecttype="rect"/>
+              </v:shapetype>
+              <v:shape id="Text Box 1" o:spid="_x0000_s1026" type="#_x0000_t202" style="width:452.05pt;height:237.6pt;visibility:visible;mso-wrap-style:square;mso-left-percent:-10001;mso-top-percent:-10001;mso-position-horizontal:absolute;mso-position-horizontal-relative:char;mso-position-vertical:absolute;mso-position-vertical-relative:line;mso-left-percent:-10001;mso-top-percent:-10001;v-text-anchor:top" o:gfxdata="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" fillcolor="white [3201]" stroked="f" strokeweight=".5pt">
+                <v:textbox>
+                  <w:txbxContent>
+                    <w:p>
+                      <w:pPr>
+                        <w:shd w:val="clear" w:color="auto" w:fill="FAFAFA"/>
+                      </w:pPr>
+                      <w:r>
+                        <w:rPr>
+                          <w:rFonts w:ascii="Courier New" w:hAnsi="Courier New" w:cs="Courier New"/>
+                          <w:color w:val="A626A4"/>
+                        </w:rPr>
+                        <w:t>int</w:t>
+                      </w:r>
+                      <w:r>
+                        <w:rPr>
+                          <w:rFonts w:ascii="Courier New" w:hAnsi="Courier New" w:cs="Courier New"/>
+                          <w:color w:val="383A42"/>
+                        </w:rPr>
+                        <w:br/>
+                      </w:r>
+                      <w:proofErr w:type="spellStart"/>
+                      <w:r>
+                        <w:rPr>
+                          <w:rFonts w:ascii="Courier New" w:hAnsi="Courier New" w:cs="Courier New"/>
+                          <w:color w:val="4078F2"/>
+                        </w:rPr>
+                        <w:t>change_queue</w:t>
+                      </w:r>
+                      <w:proofErr w:type="spellEnd"/>
+                      <w:r>
+                        <w:rPr>
+                          <w:rFonts w:ascii="Courier New" w:hAnsi="Courier New" w:cs="Courier New"/>
+                          <w:color w:val="383A42"/>
+                        </w:rPr>
+                        <w:t>(</w:t>
+                      </w:r>
+                      <w:r>
+                        <w:rPr>
+                          <w:rFonts w:ascii="Courier New" w:hAnsi="Courier New" w:cs="Courier New"/>
+                          <w:color w:val="A626A4"/>
+                        </w:rPr>
+                        <w:t>int</w:t>
+                      </w:r>
+                      <w:r>
+                        <w:rPr>
+                          <w:rFonts w:ascii="Courier New" w:hAnsi="Courier New" w:cs="Courier New"/>
+                          <w:color w:val="383A42"/>
+                        </w:rPr>
+                        <w:t xml:space="preserve"> </w:t>
+                      </w:r>
+                      <w:proofErr w:type="spellStart"/>
+                      <w:r>
+                        <w:rPr>
+                          <w:rFonts w:ascii="Courier New" w:hAnsi="Courier New" w:cs="Courier New"/>
+                          <w:color w:val="383A42"/>
+                        </w:rPr>
+                        <w:t>pid</w:t>
+                      </w:r>
+                      <w:proofErr w:type="spellEnd"/>
+                      <w:r>
+                        <w:rPr>
+                          <w:rFonts w:ascii="Courier New" w:hAnsi="Courier New" w:cs="Courier New"/>
+                          <w:color w:val="383A42"/>
+                        </w:rPr>
+                        <w:t xml:space="preserve">, </w:t>
+                      </w:r>
+                      <w:r>
+                        <w:rPr>
+                          <w:rFonts w:ascii="Courier New" w:hAnsi="Courier New" w:cs="Courier New"/>
+                          <w:color w:val="A626A4"/>
+                        </w:rPr>
+                        <w:t>int</w:t>
+                      </w:r>
+                      <w:r>
+                        <w:rPr>
+                          <w:rFonts w:ascii="Courier New" w:hAnsi="Courier New" w:cs="Courier New"/>
+                          <w:color w:val="383A42"/>
+                        </w:rPr>
+                        <w:t xml:space="preserve"> </w:t>
+                      </w:r>
+                      <w:proofErr w:type="spellStart"/>
+                      <w:r>
+                        <w:rPr>
+                          <w:rFonts w:ascii="Courier New" w:hAnsi="Courier New" w:cs="Courier New"/>
+                          <w:color w:val="383A42"/>
+                        </w:rPr>
+                        <w:t>new_queue</w:t>
+                      </w:r>
+                      <w:proofErr w:type="spellEnd"/>
+                      <w:r>
+                        <w:rPr>
+                          <w:rFonts w:ascii="Courier New" w:hAnsi="Courier New" w:cs="Courier New"/>
+                          <w:color w:val="383A42"/>
+                        </w:rPr>
+                        <w:t>) {</w:t>
+                      </w:r>
+                      <w:r>
+                        <w:rPr>
+                          <w:rFonts w:ascii="Courier New" w:hAnsi="Courier New" w:cs="Courier New"/>
+                          <w:color w:val="383A42"/>
+                        </w:rPr>
+                        <w:br/>
+                        <w:t xml:space="preserve">  </w:t>
+                      </w:r>
+                      <w:r>
+                        <w:rPr>
+                          <w:rFonts w:ascii="Courier New" w:hAnsi="Courier New" w:cs="Courier New"/>
+                          <w:color w:val="A626A4"/>
+                        </w:rPr>
+                        <w:t>struct</w:t>
+                      </w:r>
+                      <w:r>
+                        <w:rPr>
+                          <w:rFonts w:ascii="Courier New" w:hAnsi="Courier New" w:cs="Courier New"/>
+                          <w:color w:val="383A42"/>
+                        </w:rPr>
+                        <w:t xml:space="preserve"> </w:t>
+                      </w:r>
+                      <w:r>
+                        <w:rPr>
+                          <w:rFonts w:ascii="Courier New" w:hAnsi="Courier New" w:cs="Courier New"/>
+                          <w:color w:val="4078F2"/>
+                        </w:rPr>
+                        <w:t>proc</w:t>
+                      </w:r>
+                      <w:r>
+                        <w:rPr>
+                          <w:rFonts w:ascii="Courier New" w:hAnsi="Courier New" w:cs="Courier New"/>
+                          <w:color w:val="383A42"/>
+                        </w:rPr>
+                        <w:t xml:space="preserve"> *</w:t>
+                      </w:r>
+                      <w:r>
+                        <w:rPr>
+                          <w:rFonts w:ascii="Courier New" w:hAnsi="Courier New" w:cs="Courier New"/>
+                          <w:color w:val="4078F2"/>
+                        </w:rPr>
+                        <w:t>p</w:t>
+                      </w:r>
+                      <w:r>
+                        <w:rPr>
+                          <w:rFonts w:ascii="Courier New" w:hAnsi="Courier New" w:cs="Courier New"/>
+                          <w:color w:val="383A42"/>
+                        </w:rPr>
+                        <w:t>;</w:t>
+                      </w:r>
+                      <w:r>
+                        <w:rPr>
+                          <w:rFonts w:ascii="Courier New" w:hAnsi="Courier New" w:cs="Courier New"/>
+                          <w:color w:val="383A42"/>
+                        </w:rPr>
+                        <w:br/>
+                        <w:t xml:space="preserve">  </w:t>
+                      </w:r>
+                      <w:r>
+                        <w:rPr>
+                          <w:rFonts w:ascii="Courier New" w:hAnsi="Courier New" w:cs="Courier New"/>
+                          <w:color w:val="A626A4"/>
+                        </w:rPr>
+                        <w:t>int</w:t>
+                      </w:r>
+                      <w:r>
+                        <w:rPr>
+                          <w:rFonts w:ascii="Courier New" w:hAnsi="Courier New" w:cs="Courier New"/>
+                          <w:color w:val="383A42"/>
+                        </w:rPr>
+                        <w:t xml:space="preserve"> </w:t>
+                      </w:r>
+                      <w:proofErr w:type="spellStart"/>
+                      <w:r>
+                        <w:rPr>
+                          <w:rFonts w:ascii="Courier New" w:hAnsi="Courier New" w:cs="Courier New"/>
+                          <w:color w:val="383A42"/>
+                        </w:rPr>
+                        <w:t>old_queue</w:t>
+                      </w:r>
+                      <w:proofErr w:type="spellEnd"/>
+                      <w:r>
+                        <w:rPr>
+                          <w:rFonts w:ascii="Courier New" w:hAnsi="Courier New" w:cs="Courier New"/>
+                          <w:color w:val="383A42"/>
+                        </w:rPr>
+                        <w:t xml:space="preserve"> = </w:t>
+                      </w:r>
+                      <w:r>
+                        <w:rPr>
+                          <w:rFonts w:ascii="Courier New" w:hAnsi="Courier New" w:cs="Courier New"/>
+                          <w:color w:val="986801"/>
+                        </w:rPr>
+                        <w:t>-1</w:t>
+                      </w:r>
+                      <w:r>
+                        <w:rPr>
+                          <w:rFonts w:ascii="Courier New" w:hAnsi="Courier New" w:cs="Courier New"/>
+                          <w:color w:val="383A42"/>
+                        </w:rPr>
+                        <w:t>;</w:t>
+                      </w:r>
+                      <w:r>
+                        <w:rPr>
+                          <w:rFonts w:ascii="Courier New" w:hAnsi="Courier New" w:cs="Courier New"/>
+                          <w:color w:val="383A42"/>
+                        </w:rPr>
+                        <w:br/>
+                      </w:r>
+                      <w:r>
+                        <w:rPr>
+                          <w:rFonts w:ascii="Courier New" w:hAnsi="Courier New" w:cs="Courier New"/>
+                          <w:color w:val="383A42"/>
+                        </w:rPr>
+                        <w:br/>
+                        <w:t>  acquire(&amp;</w:t>
+                      </w:r>
+                      <w:proofErr w:type="spellStart"/>
+                      <w:r>
+                        <w:rPr>
+                          <w:rFonts w:ascii="Courier New" w:hAnsi="Courier New" w:cs="Courier New"/>
+                          <w:color w:val="383A42"/>
+                        </w:rPr>
+                        <w:t>ptable.lock</w:t>
+                      </w:r>
+                      <w:proofErr w:type="spellEnd"/>
+                      <w:r>
+                        <w:rPr>
+                          <w:rFonts w:ascii="Courier New" w:hAnsi="Courier New" w:cs="Courier New"/>
+                          <w:color w:val="383A42"/>
+                        </w:rPr>
+                        <w:t>);</w:t>
+                      </w:r>
+                      <w:r>
+                        <w:rPr>
+                          <w:rFonts w:ascii="Courier New" w:hAnsi="Courier New" w:cs="Courier New"/>
+                          <w:color w:val="383A42"/>
+                        </w:rPr>
+                        <w:br/>
+                        <w:t xml:space="preserve">  </w:t>
+                      </w:r>
+                      <w:r>
+                        <w:rPr>
+                          <w:rFonts w:ascii="Courier New" w:hAnsi="Courier New" w:cs="Courier New"/>
+                          <w:color w:val="A626A4"/>
+                        </w:rPr>
+                        <w:t>for</w:t>
+                      </w:r>
+                      <w:r>
+                        <w:rPr>
+                          <w:rFonts w:ascii="Courier New" w:hAnsi="Courier New" w:cs="Courier New"/>
+                          <w:color w:val="383A42"/>
+                        </w:rPr>
+                        <w:t xml:space="preserve">(p = </w:t>
+                      </w:r>
+                      <w:proofErr w:type="spellStart"/>
+                      <w:r>
+                        <w:rPr>
+                          <w:rFonts w:ascii="Courier New" w:hAnsi="Courier New" w:cs="Courier New"/>
+                          <w:color w:val="383A42"/>
+                        </w:rPr>
+                        <w:t>ptable.proc</w:t>
+                      </w:r>
+                      <w:proofErr w:type="spellEnd"/>
+                      <w:r>
+                        <w:rPr>
+                          <w:rFonts w:ascii="Courier New" w:hAnsi="Courier New" w:cs="Courier New"/>
+                          <w:color w:val="383A42"/>
+                        </w:rPr>
+                        <w:t>; p &lt; &amp;</w:t>
+                      </w:r>
+                      <w:proofErr w:type="spellStart"/>
+                      <w:r>
+                        <w:rPr>
+                          <w:rFonts w:ascii="Courier New" w:hAnsi="Courier New" w:cs="Courier New"/>
+                          <w:color w:val="383A42"/>
+                        </w:rPr>
+                        <w:t>ptable.proc</w:t>
+                      </w:r>
+                      <w:proofErr w:type="spellEnd"/>
+                      <w:r>
+                        <w:rPr>
+                          <w:rFonts w:ascii="Courier New" w:hAnsi="Courier New" w:cs="Courier New"/>
+                          <w:color w:val="383A42"/>
+                        </w:rPr>
+                        <w:t>[NPROC]; p++){</w:t>
+                      </w:r>
+                      <w:r>
+                        <w:rPr>
+                          <w:rFonts w:ascii="Courier New" w:hAnsi="Courier New" w:cs="Courier New"/>
+                          <w:color w:val="383A42"/>
+                        </w:rPr>
+                        <w:br/>
+                        <w:t xml:space="preserve">    </w:t>
+                      </w:r>
+                      <w:r>
+                        <w:rPr>
+                          <w:rFonts w:ascii="Courier New" w:hAnsi="Courier New" w:cs="Courier New"/>
+                          <w:color w:val="A626A4"/>
+                        </w:rPr>
+                        <w:t>if</w:t>
+                      </w:r>
+                      <w:r>
+                        <w:rPr>
+                          <w:rFonts w:ascii="Courier New" w:hAnsi="Courier New" w:cs="Courier New"/>
+                          <w:color w:val="383A42"/>
+                        </w:rPr>
+                        <w:t>(p-&gt;</w:t>
+                      </w:r>
+                      <w:proofErr w:type="spellStart"/>
+                      <w:r>
+                        <w:rPr>
+                          <w:rFonts w:ascii="Courier New" w:hAnsi="Courier New" w:cs="Courier New"/>
+                          <w:color w:val="383A42"/>
+                        </w:rPr>
+                        <w:t>pid</w:t>
+                      </w:r>
+                      <w:proofErr w:type="spellEnd"/>
+                      <w:r>
+                        <w:rPr>
+                          <w:rFonts w:ascii="Courier New" w:hAnsi="Courier New" w:cs="Courier New"/>
+                          <w:color w:val="383A42"/>
+                        </w:rPr>
+                        <w:t xml:space="preserve"> == </w:t>
+                      </w:r>
+                      <w:proofErr w:type="spellStart"/>
+                      <w:r>
+                        <w:rPr>
+                          <w:rFonts w:ascii="Courier New" w:hAnsi="Courier New" w:cs="Courier New"/>
+                          <w:color w:val="383A42"/>
+                        </w:rPr>
+                        <w:t>pid</w:t>
+                      </w:r>
+                      <w:proofErr w:type="spellEnd"/>
+                      <w:r>
+                        <w:rPr>
+                          <w:rFonts w:ascii="Courier New" w:hAnsi="Courier New" w:cs="Courier New"/>
+                          <w:color w:val="383A42"/>
+                        </w:rPr>
+                        <w:t>){</w:t>
+                      </w:r>
+                      <w:r>
+                        <w:rPr>
+                          <w:rFonts w:ascii="Courier New" w:hAnsi="Courier New" w:cs="Courier New"/>
+                          <w:color w:val="383A42"/>
+                        </w:rPr>
+                        <w:br/>
+                        <w:t xml:space="preserve">      </w:t>
+                      </w:r>
+                      <w:proofErr w:type="spellStart"/>
+                      <w:r>
+                        <w:rPr>
+                          <w:rFonts w:ascii="Courier New" w:hAnsi="Courier New" w:cs="Courier New"/>
+                          <w:color w:val="383A42"/>
+                        </w:rPr>
+                        <w:t>old_queue</w:t>
+                      </w:r>
+                      <w:proofErr w:type="spellEnd"/>
+                      <w:r>
+                        <w:rPr>
+                          <w:rFonts w:ascii="Courier New" w:hAnsi="Courier New" w:cs="Courier New"/>
+                          <w:color w:val="383A42"/>
+                        </w:rPr>
+                        <w:t xml:space="preserve"> = p-&gt;</w:t>
+                      </w:r>
+                      <w:proofErr w:type="spellStart"/>
+                      <w:r>
+                        <w:rPr>
+                          <w:rFonts w:ascii="Courier New" w:hAnsi="Courier New" w:cs="Courier New"/>
+                          <w:color w:val="383A42"/>
+                        </w:rPr>
+                        <w:t>sched_info.</w:t>
+                      </w:r>
+                      <w:r>
+                        <w:rPr>
+                          <w:rFonts w:ascii="Courier New" w:hAnsi="Courier New" w:cs="Courier New"/>
+                          <w:color w:val="C18401"/>
+                        </w:rPr>
+                        <w:t>queue</w:t>
+                      </w:r>
+                      <w:proofErr w:type="spellEnd"/>
+                      <w:r>
+                        <w:rPr>
+                          <w:rFonts w:ascii="Courier New" w:hAnsi="Courier New" w:cs="Courier New"/>
+                          <w:color w:val="383A42"/>
+                        </w:rPr>
+                        <w:t>;</w:t>
+                      </w:r>
+                      <w:r>
+                        <w:rPr>
+                          <w:rFonts w:ascii="Courier New" w:hAnsi="Courier New" w:cs="Courier New"/>
+                          <w:color w:val="383A42"/>
+                        </w:rPr>
+                        <w:br/>
+                        <w:t>      p-&gt;</w:t>
+                      </w:r>
+                      <w:proofErr w:type="spellStart"/>
+                      <w:r>
+                        <w:rPr>
+                          <w:rFonts w:ascii="Courier New" w:hAnsi="Courier New" w:cs="Courier New"/>
+                          <w:color w:val="383A42"/>
+                        </w:rPr>
+                        <w:t>sched_info.</w:t>
+                      </w:r>
+                      <w:r>
+                        <w:rPr>
+                          <w:rFonts w:ascii="Courier New" w:hAnsi="Courier New" w:cs="Courier New"/>
+                          <w:color w:val="C18401"/>
+                        </w:rPr>
+                        <w:t>queue</w:t>
+                      </w:r>
+                      <w:proofErr w:type="spellEnd"/>
+                      <w:r>
+                        <w:rPr>
+                          <w:rFonts w:ascii="Courier New" w:hAnsi="Courier New" w:cs="Courier New"/>
+                          <w:color w:val="383A42"/>
+                        </w:rPr>
+                        <w:t xml:space="preserve"> = </w:t>
+                      </w:r>
+                      <w:proofErr w:type="spellStart"/>
+                      <w:r>
+                        <w:rPr>
+                          <w:rFonts w:ascii="Courier New" w:hAnsi="Courier New" w:cs="Courier New"/>
+                          <w:color w:val="383A42"/>
+                        </w:rPr>
+                        <w:t>new_queue</w:t>
+                      </w:r>
+                      <w:proofErr w:type="spellEnd"/>
+                      <w:r>
+                        <w:rPr>
+                          <w:rFonts w:ascii="Courier New" w:hAnsi="Courier New" w:cs="Courier New"/>
+                          <w:color w:val="383A42"/>
+                        </w:rPr>
+                        <w:t>;</w:t>
+                      </w:r>
+                      <w:r>
+                        <w:rPr>
+                          <w:rFonts w:ascii="Courier New" w:hAnsi="Courier New" w:cs="Courier New"/>
+                          <w:color w:val="383A42"/>
+                        </w:rPr>
+                        <w:br/>
+                        <w:t>      release(&amp;</w:t>
+                      </w:r>
+                      <w:proofErr w:type="spellStart"/>
+                      <w:r>
+                        <w:rPr>
+                          <w:rFonts w:ascii="Courier New" w:hAnsi="Courier New" w:cs="Courier New"/>
+                          <w:color w:val="383A42"/>
+                        </w:rPr>
+                        <w:t>ptable.lock</w:t>
+                      </w:r>
+                      <w:proofErr w:type="spellEnd"/>
+                      <w:r>
+                        <w:rPr>
+                          <w:rFonts w:ascii="Courier New" w:hAnsi="Courier New" w:cs="Courier New"/>
+                          <w:color w:val="383A42"/>
+                        </w:rPr>
+                        <w:t>);</w:t>
+                      </w:r>
+                      <w:r>
+                        <w:rPr>
+                          <w:rFonts w:ascii="Courier New" w:hAnsi="Courier New" w:cs="Courier New"/>
+                          <w:color w:val="383A42"/>
+                        </w:rPr>
+                        <w:br/>
+                        <w:t xml:space="preserve">      </w:t>
+                      </w:r>
+                      <w:r>
+                        <w:rPr>
+                          <w:rFonts w:ascii="Courier New" w:hAnsi="Courier New" w:cs="Courier New"/>
+                          <w:color w:val="A626A4"/>
+                        </w:rPr>
+                        <w:t>return</w:t>
+                      </w:r>
+                      <w:r>
+                        <w:rPr>
+                          <w:rFonts w:ascii="Courier New" w:hAnsi="Courier New" w:cs="Courier New"/>
+                          <w:color w:val="383A42"/>
+                        </w:rPr>
+                        <w:t xml:space="preserve"> </w:t>
+                      </w:r>
+                      <w:proofErr w:type="spellStart"/>
+                      <w:r>
+                        <w:rPr>
+                          <w:rFonts w:ascii="Courier New" w:hAnsi="Courier New" w:cs="Courier New"/>
+                          <w:color w:val="383A42"/>
+                        </w:rPr>
+                        <w:t>old_queue</w:t>
+                      </w:r>
+                      <w:proofErr w:type="spellEnd"/>
+                      <w:r>
+                        <w:rPr>
+                          <w:rFonts w:ascii="Courier New" w:hAnsi="Courier New" w:cs="Courier New"/>
+                          <w:color w:val="383A42"/>
+                        </w:rPr>
+                        <w:t>;</w:t>
+                      </w:r>
+                      <w:r>
+                        <w:rPr>
+                          <w:rFonts w:ascii="Courier New" w:hAnsi="Courier New" w:cs="Courier New"/>
+                          <w:color w:val="383A42"/>
+                        </w:rPr>
+                        <w:br/>
+                        <w:t>    }</w:t>
+                      </w:r>
+                      <w:r>
+                        <w:rPr>
+                          <w:rFonts w:ascii="Courier New" w:hAnsi="Courier New" w:cs="Courier New"/>
+                          <w:color w:val="383A42"/>
+                        </w:rPr>
+                        <w:br/>
+                        <w:t>  }</w:t>
+                      </w:r>
+                      <w:r>
+                        <w:rPr>
+                          <w:rFonts w:ascii="Courier New" w:hAnsi="Courier New" w:cs="Courier New"/>
+                          <w:color w:val="383A42"/>
+                        </w:rPr>
+                        <w:br/>
+                        <w:t>  release(&amp;</w:t>
+                      </w:r>
+                      <w:proofErr w:type="spellStart"/>
+                      <w:r>
+                        <w:rPr>
+                          <w:rFonts w:ascii="Courier New" w:hAnsi="Courier New" w:cs="Courier New"/>
+                          <w:color w:val="383A42"/>
+                        </w:rPr>
+                        <w:t>ptable.lock</w:t>
+                      </w:r>
+                      <w:proofErr w:type="spellEnd"/>
+                      <w:r>
+                        <w:rPr>
+                          <w:rFonts w:ascii="Courier New" w:hAnsi="Courier New" w:cs="Courier New"/>
+                          <w:color w:val="383A42"/>
+                        </w:rPr>
+                        <w:t>);</w:t>
+                      </w:r>
+                      <w:r>
+                        <w:rPr>
+                          <w:rFonts w:ascii="Courier New" w:hAnsi="Courier New" w:cs="Courier New"/>
+                          <w:color w:val="383A42"/>
+                        </w:rPr>
+                        <w:br/>
+                        <w:t xml:space="preserve">  </w:t>
+                      </w:r>
+                      <w:r>
+                        <w:rPr>
+                          <w:rFonts w:ascii="Courier New" w:hAnsi="Courier New" w:cs="Courier New"/>
+                          <w:color w:val="A626A4"/>
+                        </w:rPr>
+                        <w:t>return</w:t>
+                      </w:r>
+                      <w:r>
+                        <w:rPr>
+                          <w:rFonts w:ascii="Courier New" w:hAnsi="Courier New" w:cs="Courier New"/>
+                          <w:color w:val="383A42"/>
+                        </w:rPr>
+                        <w:t xml:space="preserve"> </w:t>
+                      </w:r>
+                      <w:proofErr w:type="spellStart"/>
+                      <w:r>
+                        <w:rPr>
+                          <w:rFonts w:ascii="Courier New" w:hAnsi="Courier New" w:cs="Courier New"/>
+                          <w:color w:val="383A42"/>
+                        </w:rPr>
+                        <w:t>old_queue</w:t>
+                      </w:r>
+                      <w:proofErr w:type="spellEnd"/>
+                      <w:r>
+                        <w:rPr>
+                          <w:rFonts w:ascii="Courier New" w:hAnsi="Courier New" w:cs="Courier New"/>
+                          <w:color w:val="383A42"/>
+                        </w:rPr>
+                        <w:t>;</w:t>
+                      </w:r>
+                      <w:r>
+                        <w:rPr>
+                          <w:rFonts w:ascii="Courier New" w:hAnsi="Courier New" w:cs="Courier New"/>
+                          <w:color w:val="383A42"/>
+                        </w:rPr>
+                        <w:br/>
+                        <w:t>}</w:t>
+                      </w:r>
+                    </w:p>
+                    <w:p/>
+                  </w:txbxContent>
+                </v:textbox>
+                <w10:anchorlock/>
+              </v:shape>
+            </w:pict>
+          </mc:Fallback>
+        </mc:AlternateContent>
+      </w:r>
+    </w:p>
+    <w:p>
+      <w:pPr>
         <w:pStyle w:val="Heading2"/>
         <w:rPr>
           <w:rtl/>
@@ -2208,6 +3708,7 @@
           <w:rFonts w:hint="cs"/>
           <w:rtl/>
         </w:rPr>
+        <w:lastRenderedPageBreak/>
         <w:t>مقداردهی بلیت بخت آزمایی</w:t>
       </w:r>
     </w:p>
@@ -5461,7 +6962,6 @@
   <w:style w:type="character" w:default="1" w:styleId="DefaultParagraphFont">
     <w:name w:val="Default Paragraph Font"/>
     <w:uiPriority w:val="1"/>
-    <w:semiHidden/>
     <w:unhideWhenUsed/>
   </w:style>
   <w:style w:type="table" w:default="1" w:styleId="TableNormal">
@@ -6287,7 +7787,7 @@
 
 <file path=word/webextensions/taskpanes.xml><?xml version="1.0" encoding="utf-8"?>
 <wetp:taskpanes xmlns:wetp="http://schemas.microsoft.com/office/webextensions/taskpanes/2010/11">
-  <wetp:taskpane dockstate="right" visibility="0" width="438" row="5">
+  <wetp:taskpane dockstate="right" visibility="0" width="525" row="5">
     <wetp:webextensionref xmlns:r="http://schemas.openxmlformats.org/officeDocument/2006/relationships" r:id="rId1"/>
   </wetp:taskpane>
 </wetp:taskpanes>

</xml_diff>

<commit_message>
Add EX3 round-robin scheduler
</commit_message>
<xml_diff>
--- a/EX3 - Process Scheduling/Report.docx
+++ b/EX3 - Process Scheduling/Report.docx
@@ -2063,7 +2063,6 @@
       <w:pPr>
         <w:pStyle w:val="Text"/>
         <w:rPr>
-          <w:rFonts w:hint="cs"/>
           <w:rtl/>
         </w:rPr>
       </w:pPr>
@@ -2298,9 +2297,6 @@
           <w:numId w:val="29"/>
         </w:numPr>
         <w:ind w:left="360"/>
-        <w:rPr>
-          <w:rtl/>
-        </w:rPr>
       </w:pPr>
       <w:proofErr w:type="spellStart"/>
       <w:r>
@@ -2321,11 +2317,18 @@
     </w:p>
     <w:p>
       <w:pPr>
-        <w:pStyle w:val="Heading2"/>
-        <w:rPr>
-          <w:rtl/>
-        </w:rPr>
-      </w:pPr>
+        <w:pStyle w:val="Text"/>
+        <w:rPr>
+          <w:rtl/>
+        </w:rPr>
+      </w:pPr>
+      <w:r>
+        <w:rPr>
+          <w:rFonts w:hint="cs"/>
+          <w:rtl/>
+        </w:rPr>
+        <w:t xml:space="preserve">برای این </w:t>
+      </w:r>
       <w:proofErr w:type="spellStart"/>
       <w:r>
         <w:rPr>
@@ -2340,75 +2343,64 @@
           <w:rFonts w:hint="cs"/>
           <w:rtl/>
         </w:rPr>
-        <w:t xml:space="preserve"> بخت آزمایی</w:t>
-      </w:r>
-    </w:p>
-    <w:p>
-      <w:pPr>
-        <w:pStyle w:val="Heading2"/>
-        <w:rPr>
-          <w:rtl/>
-        </w:rPr>
-      </w:pPr>
-      <w:proofErr w:type="spellStart"/>
-      <w:r>
-        <w:rPr>
-          <w:rFonts w:hint="cs"/>
-          <w:rtl/>
-        </w:rPr>
-        <w:t>زمان‌بند</w:t>
-      </w:r>
-      <w:proofErr w:type="spellEnd"/>
-      <w:r>
-        <w:rPr>
-          <w:rFonts w:hint="cs"/>
-          <w:rtl/>
-        </w:rPr>
-        <w:t xml:space="preserve"> اول بهترین کار</w:t>
-      </w:r>
-    </w:p>
-    <w:p>
-      <w:pPr>
-        <w:pStyle w:val="Heading1"/>
-        <w:rPr>
-          <w:rtl/>
-        </w:rPr>
-      </w:pPr>
-      <w:proofErr w:type="spellStart"/>
-      <w:r>
-        <w:rPr>
-          <w:rFonts w:hint="cs"/>
-          <w:rtl/>
-        </w:rPr>
-        <w:t>فراخوانی‌های</w:t>
-      </w:r>
-      <w:proofErr w:type="spellEnd"/>
-      <w:r>
-        <w:rPr>
-          <w:rFonts w:hint="cs"/>
-          <w:rtl/>
-        </w:rPr>
-        <w:t xml:space="preserve"> سیستمی</w:t>
-      </w:r>
-    </w:p>
-    <w:p>
-      <w:pPr>
-        <w:pStyle w:val="Heading2"/>
-        <w:numPr>
-          <w:ilvl w:val="0"/>
-          <w:numId w:val="30"/>
-        </w:numPr>
-        <w:ind w:left="360"/>
-        <w:rPr>
-          <w:rtl/>
-        </w:rPr>
-      </w:pPr>
-      <w:r>
-        <w:rPr>
-          <w:rFonts w:hint="cs"/>
-          <w:rtl/>
-        </w:rPr>
-        <w:t xml:space="preserve">تغییر صف </w:t>
+        <w:t xml:space="preserve"> تابع زیر را به سیستم عامل اضافه کردیم. لازم به ذکر است که پارامتر </w:t>
+      </w:r>
+      <w:proofErr w:type="spellStart"/>
+      <w:r>
+        <w:rPr>
+          <w:rStyle w:val="CodeChar"/>
+        </w:rPr>
+        <w:t>lastScheduled</w:t>
+      </w:r>
+      <w:proofErr w:type="spellEnd"/>
+      <w:r>
+        <w:rPr>
+          <w:rFonts w:hint="cs"/>
+          <w:rtl/>
+        </w:rPr>
+        <w:t xml:space="preserve"> در واقع آخرین </w:t>
+      </w:r>
+      <w:proofErr w:type="spellStart"/>
+      <w:r>
+        <w:rPr>
+          <w:rFonts w:hint="cs"/>
+          <w:rtl/>
+        </w:rPr>
+        <w:t>پردازه‌ای</w:t>
+      </w:r>
+      <w:proofErr w:type="spellEnd"/>
+      <w:r>
+        <w:rPr>
+          <w:rFonts w:hint="cs"/>
+          <w:rtl/>
+        </w:rPr>
+        <w:t xml:space="preserve"> است که توسط الگوریتم </w:t>
+      </w:r>
+      <w:r>
+        <w:t>Round-Robin</w:t>
+      </w:r>
+      <w:r>
+        <w:rPr>
+          <w:rFonts w:hint="cs"/>
+          <w:rtl/>
+        </w:rPr>
+        <w:t xml:space="preserve"> </w:t>
+      </w:r>
+      <w:proofErr w:type="spellStart"/>
+      <w:r>
+        <w:rPr>
+          <w:rFonts w:hint="cs"/>
+          <w:rtl/>
+        </w:rPr>
+        <w:t>زمان‌بندی</w:t>
+      </w:r>
+      <w:proofErr w:type="spellEnd"/>
+      <w:r>
+        <w:rPr>
+          <w:rFonts w:hint="cs"/>
+          <w:rtl/>
+        </w:rPr>
+        <w:t xml:space="preserve"> شده و این الگوریتم، از </w:t>
       </w:r>
       <w:proofErr w:type="spellStart"/>
       <w:r>
@@ -2419,47 +2411,120 @@
         <w:t>پردازه</w:t>
       </w:r>
       <w:proofErr w:type="spellEnd"/>
-    </w:p>
-    <w:p>
-      <w:pPr>
-        <w:pStyle w:val="Text"/>
-        <w:rPr>
-          <w:rtl/>
-        </w:rPr>
-      </w:pPr>
-      <w:r>
-        <w:rPr>
-          <w:rFonts w:hint="cs"/>
-          <w:rtl/>
-        </w:rPr>
-        <w:t xml:space="preserve">این فراخوانی سیستمی با نام </w:t>
+      <w:r>
+        <w:rPr>
+          <w:rFonts w:hint="cs"/>
+          <w:rtl/>
+        </w:rPr>
+        <w:t xml:space="preserve"> بعد از </w:t>
       </w:r>
       <w:proofErr w:type="spellStart"/>
       <w:r>
         <w:rPr>
           <w:rStyle w:val="CodeChar"/>
         </w:rPr>
-        <w:t>change_scheduling_queue</w:t>
-      </w:r>
-      <w:proofErr w:type="spellEnd"/>
-      <w:r>
-        <w:rPr>
-          <w:rFonts w:hint="cs"/>
-          <w:rtl/>
-        </w:rPr>
-        <w:t xml:space="preserve"> به سیستم عامل اضافه شده است. تابع نهایی مربوط به این فراخوانی سیستمی (در فایل </w:t>
-      </w:r>
-      <w:proofErr w:type="spellStart"/>
-      <w:r>
-        <w:t>proc.c</w:t>
-      </w:r>
-      <w:proofErr w:type="spellEnd"/>
-      <w:r>
-        <w:rPr>
-          <w:rFonts w:hint="cs"/>
-          <w:rtl/>
-        </w:rPr>
-        <w:t>) در بخش زیر قابل مشاهده است:</w:t>
+        <w:t>lastScheduled</w:t>
+      </w:r>
+      <w:proofErr w:type="spellEnd"/>
+      <w:r>
+        <w:rPr>
+          <w:rFonts w:hint="cs"/>
+          <w:rtl/>
+        </w:rPr>
+        <w:t xml:space="preserve"> در صف، به دنبال </w:t>
+      </w:r>
+      <w:proofErr w:type="spellStart"/>
+      <w:r>
+        <w:rPr>
+          <w:rFonts w:hint="cs"/>
+          <w:rtl/>
+        </w:rPr>
+        <w:t>پردازه‌ای</w:t>
+      </w:r>
+      <w:proofErr w:type="spellEnd"/>
+      <w:r>
+        <w:rPr>
+          <w:rFonts w:hint="cs"/>
+          <w:rtl/>
+        </w:rPr>
+        <w:t xml:space="preserve"> </w:t>
+      </w:r>
+      <w:r>
+        <w:rPr>
+          <w:rStyle w:val="CodeChar"/>
+        </w:rPr>
+        <w:t>RUNNABLE</w:t>
+      </w:r>
+      <w:r>
+        <w:rPr>
+          <w:rFonts w:hint="cs"/>
+          <w:rtl/>
+        </w:rPr>
+        <w:t xml:space="preserve"> </w:t>
+      </w:r>
+      <w:proofErr w:type="spellStart"/>
+      <w:r>
+        <w:rPr>
+          <w:rFonts w:hint="cs"/>
+          <w:rtl/>
+        </w:rPr>
+        <w:t>می‌گردد</w:t>
+      </w:r>
+      <w:proofErr w:type="spellEnd"/>
+      <w:r>
+        <w:rPr>
+          <w:rFonts w:hint="cs"/>
+          <w:rtl/>
+        </w:rPr>
+        <w:t xml:space="preserve"> و در صورت یافتن همچین </w:t>
+      </w:r>
+      <w:proofErr w:type="spellStart"/>
+      <w:r>
+        <w:rPr>
+          <w:rFonts w:hint="cs"/>
+          <w:rtl/>
+        </w:rPr>
+        <w:t>پردازه‌ای</w:t>
+      </w:r>
+      <w:proofErr w:type="spellEnd"/>
+      <w:r>
+        <w:rPr>
+          <w:rFonts w:hint="cs"/>
+          <w:rtl/>
+        </w:rPr>
+        <w:t xml:space="preserve">، آن را </w:t>
+      </w:r>
+      <w:proofErr w:type="spellStart"/>
+      <w:r>
+        <w:rPr>
+          <w:rFonts w:hint="cs"/>
+          <w:rtl/>
+        </w:rPr>
+        <w:t>زمان‌بندی</w:t>
+      </w:r>
+      <w:proofErr w:type="spellEnd"/>
+      <w:r>
+        <w:rPr>
+          <w:rFonts w:hint="cs"/>
+          <w:rtl/>
+        </w:rPr>
+        <w:t xml:space="preserve"> </w:t>
+      </w:r>
+      <w:proofErr w:type="spellStart"/>
+      <w:r>
+        <w:rPr>
+          <w:rFonts w:hint="cs"/>
+          <w:rtl/>
+        </w:rPr>
+        <w:t>می‌کند</w:t>
+      </w:r>
+      <w:proofErr w:type="spellEnd"/>
+      <w:r>
+        <w:rPr>
+          <w:rFonts w:hint="cs"/>
+          <w:rtl/>
+        </w:rPr>
+        <w:t>.</w:t>
       </w:r>
     </w:p>
     <w:p>
@@ -2480,10 +2545,10 @@
         <mc:AlternateContent>
           <mc:Choice Requires="wps">
             <w:drawing>
-              <wp:inline distT="0" distB="0" distL="0" distR="0" wp14:anchorId="0137BBB6" wp14:editId="20EC6ECD">
-                <wp:extent cx="5740842" cy="3017520"/>
-                <wp:effectExtent l="0" t="0" r="0" b="0"/>
-                <wp:docPr id="1" name="Text Box 1"/>
+              <wp:inline distT="0" distB="0" distL="0" distR="0" wp14:anchorId="471C3919" wp14:editId="62762A22">
+                <wp:extent cx="5816379" cy="3693381"/>
+                <wp:effectExtent l="0" t="0" r="0" b="2540"/>
+                <wp:docPr id="2" name="Text Box 2"/>
                 <wp:cNvGraphicFramePr/>
                 <a:graphic xmlns:a="http://schemas.openxmlformats.org/drawingml/2006/main">
                   <a:graphicData uri="http://schemas.microsoft.com/office/word/2010/wordprocessingShape">
@@ -2492,7 +2557,7 @@
                       <wps:spPr>
                         <a:xfrm>
                           <a:off x="0" y="0"/>
-                          <a:ext cx="5740842" cy="3017520"/>
+                          <a:ext cx="5816379" cy="3693381"/>
                         </a:xfrm>
                         <a:prstGeom prst="rect">
                           <a:avLst/>
@@ -2513,9 +2578,122 @@
                             <w:r>
                               <w:rPr>
                                 <w:rFonts w:ascii="Courier New" w:hAnsi="Courier New" w:cs="Courier New"/>
+                                <w:color w:val="383A42"/>
+                              </w:rPr>
+                              <w:t>struct proc*</w:t>
+                            </w:r>
+                            <w:r>
+                              <w:rPr>
+                                <w:rFonts w:ascii="Courier New" w:hAnsi="Courier New" w:cs="Courier New"/>
+                                <w:color w:val="383A42"/>
+                              </w:rPr>
+                              <w:br/>
+                            </w:r>
+                            <w:proofErr w:type="spellStart"/>
+                            <w:r>
+                              <w:rPr>
+                                <w:rFonts w:ascii="Courier New" w:hAnsi="Courier New" w:cs="Courier New"/>
+                                <w:color w:val="4078F2"/>
+                              </w:rPr>
+                              <w:t>roundrobin</w:t>
+                            </w:r>
+                            <w:proofErr w:type="spellEnd"/>
+                            <w:r>
+                              <w:rPr>
+                                <w:rFonts w:ascii="Courier New" w:hAnsi="Courier New" w:cs="Courier New"/>
+                                <w:color w:val="383A42"/>
+                              </w:rPr>
+                              <w:t>(struct proc **</w:t>
+                            </w:r>
+                            <w:proofErr w:type="spellStart"/>
+                            <w:r>
+                              <w:rPr>
+                                <w:rFonts w:ascii="Courier New" w:hAnsi="Courier New" w:cs="Courier New"/>
+                                <w:color w:val="383A42"/>
+                              </w:rPr>
+                              <w:t>lastScheduled</w:t>
+                            </w:r>
+                            <w:proofErr w:type="spellEnd"/>
+                            <w:r>
+                              <w:rPr>
+                                <w:rFonts w:ascii="Courier New" w:hAnsi="Courier New" w:cs="Courier New"/>
+                                <w:color w:val="383A42"/>
+                              </w:rPr>
+                              <w:t>)</w:t>
+                            </w:r>
+                            <w:r>
+                              <w:rPr>
+                                <w:rFonts w:ascii="Courier New" w:hAnsi="Courier New" w:cs="Courier New"/>
+                                <w:color w:val="383A42"/>
+                              </w:rPr>
+                              <w:br/>
+                              <w:t>{</w:t>
+                            </w:r>
+                            <w:r>
+                              <w:rPr>
+                                <w:rFonts w:ascii="Courier New" w:hAnsi="Courier New" w:cs="Courier New"/>
+                                <w:color w:val="383A42"/>
+                              </w:rPr>
+                              <w:br/>
+                              <w:t xml:space="preserve">  </w:t>
+                            </w:r>
+                            <w:r>
+                              <w:rPr>
+                                <w:rFonts w:ascii="Courier New" w:hAnsi="Courier New" w:cs="Courier New"/>
                                 <w:color w:val="A626A4"/>
                               </w:rPr>
-                              <w:t>int</w:t>
+                              <w:t>struct</w:t>
+                            </w:r>
+                            <w:r>
+                              <w:rPr>
+                                <w:rFonts w:ascii="Courier New" w:hAnsi="Courier New" w:cs="Courier New"/>
+                                <w:color w:val="383A42"/>
+                              </w:rPr>
+                              <w:t xml:space="preserve"> </w:t>
+                            </w:r>
+                            <w:r>
+                              <w:rPr>
+                                <w:rFonts w:ascii="Courier New" w:hAnsi="Courier New" w:cs="Courier New"/>
+                                <w:color w:val="4078F2"/>
+                              </w:rPr>
+                              <w:t>proc</w:t>
+                            </w:r>
+                            <w:r>
+                              <w:rPr>
+                                <w:rFonts w:ascii="Courier New" w:hAnsi="Courier New" w:cs="Courier New"/>
+                                <w:color w:val="383A42"/>
+                              </w:rPr>
+                              <w:t xml:space="preserve"> *</w:t>
+                            </w:r>
+                            <w:r>
+                              <w:rPr>
+                                <w:rFonts w:ascii="Courier New" w:hAnsi="Courier New" w:cs="Courier New"/>
+                                <w:color w:val="4078F2"/>
+                              </w:rPr>
+                              <w:t>p</w:t>
+                            </w:r>
+                            <w:r>
+                              <w:rPr>
+                                <w:rFonts w:ascii="Courier New" w:hAnsi="Courier New" w:cs="Courier New"/>
+                                <w:color w:val="383A42"/>
+                              </w:rPr>
+                              <w:t xml:space="preserve"> = *</w:t>
+                            </w:r>
+                            <w:proofErr w:type="spellStart"/>
+                            <w:r>
+                              <w:rPr>
+                                <w:rFonts w:ascii="Courier New" w:hAnsi="Courier New" w:cs="Courier New"/>
+                                <w:color w:val="4078F2"/>
+                              </w:rPr>
+                              <w:t>lastScheduled</w:t>
+                            </w:r>
+                            <w:proofErr w:type="spellEnd"/>
+                            <w:r>
+                              <w:rPr>
+                                <w:rFonts w:ascii="Courier New" w:hAnsi="Courier New" w:cs="Courier New"/>
+                                <w:color w:val="383A42"/>
+                              </w:rPr>
+                              <w:t>;</w:t>
                             </w:r>
                             <w:r>
                               <w:rPr>
@@ -2524,13 +2702,73 @@
                               </w:rPr>
                               <w:br/>
                             </w:r>
+                            <w:r>
+                              <w:rPr>
+                                <w:rFonts w:ascii="Courier New" w:hAnsi="Courier New" w:cs="Courier New"/>
+                                <w:color w:val="383A42"/>
+                              </w:rPr>
+                              <w:br/>
+                              <w:t xml:space="preserve">  </w:t>
+                            </w:r>
+                            <w:r>
+                              <w:rPr>
+                                <w:rFonts w:ascii="Courier New" w:hAnsi="Courier New" w:cs="Courier New"/>
+                                <w:color w:val="A626A4"/>
+                              </w:rPr>
+                              <w:t>for</w:t>
+                            </w:r>
+                            <w:r>
+                              <w:rPr>
+                                <w:rFonts w:ascii="Courier New" w:hAnsi="Courier New" w:cs="Courier New"/>
+                                <w:color w:val="383A42"/>
+                              </w:rPr>
+                              <w:t xml:space="preserve"> (;;)</w:t>
+                            </w:r>
+                            <w:r>
+                              <w:rPr>
+                                <w:rFonts w:ascii="Courier New" w:hAnsi="Courier New" w:cs="Courier New"/>
+                                <w:color w:val="383A42"/>
+                              </w:rPr>
+                              <w:br/>
+                              <w:t xml:space="preserve">  {</w:t>
+                            </w:r>
+                            <w:r>
+                              <w:rPr>
+                                <w:rFonts w:ascii="Courier New" w:hAnsi="Courier New" w:cs="Courier New"/>
+                                <w:color w:val="383A42"/>
+                              </w:rPr>
+                              <w:br/>
+                              <w:t xml:space="preserve">    p++;</w:t>
+                            </w:r>
+                            <w:r>
+                              <w:rPr>
+                                <w:rFonts w:ascii="Courier New" w:hAnsi="Courier New" w:cs="Courier New"/>
+                                <w:color w:val="383A42"/>
+                              </w:rPr>
+                              <w:br/>
+                              <w:t xml:space="preserve">    </w:t>
+                            </w:r>
+                            <w:r>
+                              <w:rPr>
+                                <w:rFonts w:ascii="Courier New" w:hAnsi="Courier New" w:cs="Courier New"/>
+                                <w:color w:val="A626A4"/>
+                              </w:rPr>
+                              <w:t>if</w:t>
+                            </w:r>
+                            <w:r>
+                              <w:rPr>
+                                <w:rFonts w:ascii="Courier New" w:hAnsi="Courier New" w:cs="Courier New"/>
+                                <w:color w:val="383A42"/>
+                              </w:rPr>
+                              <w:t xml:space="preserve"> (p &gt;= &amp;</w:t>
+                            </w:r>
                             <w:proofErr w:type="spellStart"/>
                             <w:r>
                               <w:rPr>
                                 <w:rFonts w:ascii="Courier New" w:hAnsi="Courier New" w:cs="Courier New"/>
-                                <w:color w:val="4078F2"/>
-                              </w:rPr>
-                              <w:t>change_queue</w:t>
+                                <w:color w:val="383A42"/>
+                              </w:rPr>
+                              <w:t>ptable.proc</w:t>
                             </w:r>
                             <w:proofErr w:type="spellEnd"/>
                             <w:r>
@@ -2538,14 +2776,205 @@
                                 <w:rFonts w:ascii="Courier New" w:hAnsi="Courier New" w:cs="Courier New"/>
                                 <w:color w:val="383A42"/>
                               </w:rPr>
-                              <w:t>(</w:t>
+                              <w:t>[NPROC])</w:t>
+                            </w:r>
+                            <w:r>
+                              <w:rPr>
+                                <w:rFonts w:ascii="Courier New" w:hAnsi="Courier New" w:cs="Courier New"/>
+                                <w:color w:val="383A42"/>
+                              </w:rPr>
+                              <w:br/>
+                              <w:t xml:space="preserve">      p = </w:t>
+                            </w:r>
+                            <w:proofErr w:type="spellStart"/>
+                            <w:r>
+                              <w:rPr>
+                                <w:rFonts w:ascii="Courier New" w:hAnsi="Courier New" w:cs="Courier New"/>
+                                <w:color w:val="383A42"/>
+                              </w:rPr>
+                              <w:t>ptable.proc</w:t>
+                            </w:r>
+                            <w:proofErr w:type="spellEnd"/>
+                            <w:r>
+                              <w:rPr>
+                                <w:rFonts w:ascii="Courier New" w:hAnsi="Courier New" w:cs="Courier New"/>
+                                <w:color w:val="383A42"/>
+                              </w:rPr>
+                              <w:t>;</w:t>
+                            </w:r>
+                            <w:r>
+                              <w:rPr>
+                                <w:rFonts w:ascii="Courier New" w:hAnsi="Courier New" w:cs="Courier New"/>
+                                <w:color w:val="383A42"/>
+                              </w:rPr>
+                              <w:br/>
+                            </w:r>
+                            <w:r>
+                              <w:rPr>
+                                <w:rFonts w:ascii="Courier New" w:hAnsi="Courier New" w:cs="Courier New"/>
+                                <w:color w:val="383A42"/>
+                              </w:rPr>
+                              <w:br/>
+                              <w:t xml:space="preserve">    </w:t>
                             </w:r>
                             <w:r>
                               <w:rPr>
                                 <w:rFonts w:ascii="Courier New" w:hAnsi="Courier New" w:cs="Courier New"/>
                                 <w:color w:val="A626A4"/>
                               </w:rPr>
-                              <w:t>int</w:t>
+                              <w:t>if</w:t>
+                            </w:r>
+                            <w:r>
+                              <w:rPr>
+                                <w:rFonts w:ascii="Courier New" w:hAnsi="Courier New" w:cs="Courier New"/>
+                                <w:color w:val="383A42"/>
+                              </w:rPr>
+                              <w:t xml:space="preserve"> (p-&gt;state == RUNNABLE &amp;&amp; p-&gt;</w:t>
+                            </w:r>
+                            <w:proofErr w:type="spellStart"/>
+                            <w:r>
+                              <w:rPr>
+                                <w:rFonts w:ascii="Courier New" w:hAnsi="Courier New" w:cs="Courier New"/>
+                                <w:color w:val="383A42"/>
+                              </w:rPr>
+                              <w:t>sched_info.</w:t>
+                            </w:r>
+                            <w:r>
+                              <w:rPr>
+                                <w:rFonts w:ascii="Courier New" w:hAnsi="Courier New" w:cs="Courier New"/>
+                                <w:color w:val="C18401"/>
+                              </w:rPr>
+                              <w:t>queue</w:t>
+                            </w:r>
+                            <w:proofErr w:type="spellEnd"/>
+                            <w:r>
+                              <w:rPr>
+                                <w:rFonts w:ascii="Courier New" w:hAnsi="Courier New" w:cs="Courier New"/>
+                                <w:color w:val="383A42"/>
+                              </w:rPr>
+                              <w:t xml:space="preserve"> == ROUND_ROBIN)</w:t>
+                            </w:r>
+                            <w:r>
+                              <w:rPr>
+                                <w:rFonts w:ascii="Courier New" w:hAnsi="Courier New" w:cs="Courier New"/>
+                                <w:color w:val="383A42"/>
+                              </w:rPr>
+                              <w:br/>
+                              <w:t xml:space="preserve">    {</w:t>
+                            </w:r>
+                            <w:r>
+                              <w:rPr>
+                                <w:rFonts w:ascii="Courier New" w:hAnsi="Courier New" w:cs="Courier New"/>
+                                <w:color w:val="383A42"/>
+                              </w:rPr>
+                              <w:br/>
+                              <w:t xml:space="preserve">      *</w:t>
+                            </w:r>
+                            <w:proofErr w:type="spellStart"/>
+                            <w:r>
+                              <w:rPr>
+                                <w:rFonts w:ascii="Courier New" w:hAnsi="Courier New" w:cs="Courier New"/>
+                                <w:color w:val="383A42"/>
+                              </w:rPr>
+                              <w:t>lastScheduled</w:t>
+                            </w:r>
+                            <w:proofErr w:type="spellEnd"/>
+                            <w:r>
+                              <w:rPr>
+                                <w:rFonts w:ascii="Courier New" w:hAnsi="Courier New" w:cs="Courier New"/>
+                                <w:color w:val="383A42"/>
+                              </w:rPr>
+                              <w:t xml:space="preserve"> = p;</w:t>
+                            </w:r>
+                            <w:r>
+                              <w:rPr>
+                                <w:rFonts w:ascii="Courier New" w:hAnsi="Courier New" w:cs="Courier New"/>
+                                <w:color w:val="383A42"/>
+                              </w:rPr>
+                              <w:br/>
+                              <w:t xml:space="preserve">      </w:t>
+                            </w:r>
+                            <w:r>
+                              <w:rPr>
+                                <w:rFonts w:ascii="Courier New" w:hAnsi="Courier New" w:cs="Courier New"/>
+                                <w:color w:val="A626A4"/>
+                              </w:rPr>
+                              <w:t>return</w:t>
+                            </w:r>
+                            <w:r>
+                              <w:rPr>
+                                <w:rFonts w:ascii="Courier New" w:hAnsi="Courier New" w:cs="Courier New"/>
+                                <w:color w:val="383A42"/>
+                              </w:rPr>
+                              <w:t xml:space="preserve"> p;</w:t>
+                            </w:r>
+                            <w:r>
+                              <w:rPr>
+                                <w:rFonts w:ascii="Courier New" w:hAnsi="Courier New" w:cs="Courier New"/>
+                                <w:color w:val="383A42"/>
+                              </w:rPr>
+                              <w:br/>
+                              <w:t xml:space="preserve">    }</w:t>
+                            </w:r>
+                            <w:r>
+                              <w:rPr>
+                                <w:rFonts w:ascii="Courier New" w:hAnsi="Courier New" w:cs="Courier New"/>
+                                <w:color w:val="383A42"/>
+                              </w:rPr>
+                              <w:br/>
+                            </w:r>
+                            <w:r>
+                              <w:rPr>
+                                <w:rFonts w:ascii="Courier New" w:hAnsi="Courier New" w:cs="Courier New"/>
+                                <w:color w:val="383A42"/>
+                              </w:rPr>
+                              <w:br/>
+                              <w:t xml:space="preserve">    </w:t>
+                            </w:r>
+                            <w:r>
+                              <w:rPr>
+                                <w:rFonts w:ascii="Courier New" w:hAnsi="Courier New" w:cs="Courier New"/>
+                                <w:color w:val="A626A4"/>
+                              </w:rPr>
+                              <w:t>if</w:t>
+                            </w:r>
+                            <w:r>
+                              <w:rPr>
+                                <w:rFonts w:ascii="Courier New" w:hAnsi="Courier New" w:cs="Courier New"/>
+                                <w:color w:val="383A42"/>
+                              </w:rPr>
+                              <w:t xml:space="preserve"> (p == *</w:t>
+                            </w:r>
+                            <w:proofErr w:type="spellStart"/>
+                            <w:r>
+                              <w:rPr>
+                                <w:rFonts w:ascii="Courier New" w:hAnsi="Courier New" w:cs="Courier New"/>
+                                <w:color w:val="383A42"/>
+                              </w:rPr>
+                              <w:t>lastScheduled</w:t>
+                            </w:r>
+                            <w:proofErr w:type="spellEnd"/>
+                            <w:r>
+                              <w:rPr>
+                                <w:rFonts w:ascii="Courier New" w:hAnsi="Courier New" w:cs="Courier New"/>
+                                <w:color w:val="383A42"/>
+                              </w:rPr>
+                              <w:t>)</w:t>
+                            </w:r>
+                            <w:r>
+                              <w:rPr>
+                                <w:rFonts w:ascii="Courier New" w:hAnsi="Courier New" w:cs="Courier New"/>
+                                <w:color w:val="383A42"/>
+                              </w:rPr>
+                              <w:br/>
+                              <w:t xml:space="preserve">      </w:t>
+                            </w:r>
+                            <w:r>
+                              <w:rPr>
+                                <w:rFonts w:ascii="Courier New" w:hAnsi="Courier New" w:cs="Courier New"/>
+                                <w:color w:val="A626A4"/>
+                              </w:rPr>
+                              <w:t>return</w:t>
                             </w:r>
                             <w:r>
                               <w:rPr>
@@ -2554,51 +2983,19 @@
                               </w:rPr>
                               <w:t xml:space="preserve"> </w:t>
                             </w:r>
-                            <w:proofErr w:type="spellStart"/>
-                            <w:r>
-                              <w:rPr>
-                                <w:rFonts w:ascii="Courier New" w:hAnsi="Courier New" w:cs="Courier New"/>
-                                <w:color w:val="383A42"/>
-                              </w:rPr>
-                              <w:t>pid</w:t>
-                            </w:r>
-                            <w:proofErr w:type="spellEnd"/>
-                            <w:r>
-                              <w:rPr>
-                                <w:rFonts w:ascii="Courier New" w:hAnsi="Courier New" w:cs="Courier New"/>
-                                <w:color w:val="383A42"/>
-                              </w:rPr>
-                              <w:t xml:space="preserve">, </w:t>
-                            </w:r>
-                            <w:r>
-                              <w:rPr>
-                                <w:rFonts w:ascii="Courier New" w:hAnsi="Courier New" w:cs="Courier New"/>
-                                <w:color w:val="A626A4"/>
-                              </w:rPr>
-                              <w:t>int</w:t>
-                            </w:r>
-                            <w:r>
-                              <w:rPr>
-                                <w:rFonts w:ascii="Courier New" w:hAnsi="Courier New" w:cs="Courier New"/>
-                                <w:color w:val="383A42"/>
-                              </w:rPr>
-                              <w:t xml:space="preserve"> </w:t>
-                            </w:r>
-                            <w:proofErr w:type="spellStart"/>
-                            <w:r>
-                              <w:rPr>
-                                <w:rFonts w:ascii="Courier New" w:hAnsi="Courier New" w:cs="Courier New"/>
-                                <w:color w:val="383A42"/>
-                              </w:rPr>
-                              <w:t>new_queue</w:t>
-                            </w:r>
-                            <w:proofErr w:type="spellEnd"/>
-                            <w:r>
-                              <w:rPr>
-                                <w:rFonts w:ascii="Courier New" w:hAnsi="Courier New" w:cs="Courier New"/>
-                                <w:color w:val="383A42"/>
-                              </w:rPr>
-                              <w:t>) {</w:t>
+                            <w:r>
+                              <w:rPr>
+                                <w:rFonts w:ascii="Courier New" w:hAnsi="Courier New" w:cs="Courier New"/>
+                                <w:color w:val="986801"/>
+                              </w:rPr>
+                              <w:t>0</w:t>
+                            </w:r>
+                            <w:r>
+                              <w:rPr>
+                                <w:rFonts w:ascii="Courier New" w:hAnsi="Courier New" w:cs="Courier New"/>
+                                <w:color w:val="383A42"/>
+                              </w:rPr>
+                              <w:t>;</w:t>
                             </w:r>
                             <w:r>
                               <w:rPr>
@@ -2606,474 +3003,7 @@
                                 <w:color w:val="383A42"/>
                               </w:rPr>
                               <w:br/>
-                              <w:t xml:space="preserve">  </w:t>
-                            </w:r>
-                            <w:r>
-                              <w:rPr>
-                                <w:rFonts w:ascii="Courier New" w:hAnsi="Courier New" w:cs="Courier New"/>
-                                <w:color w:val="A626A4"/>
-                              </w:rPr>
-                              <w:t>struct</w:t>
-                            </w:r>
-                            <w:r>
-                              <w:rPr>
-                                <w:rFonts w:ascii="Courier New" w:hAnsi="Courier New" w:cs="Courier New"/>
-                                <w:color w:val="383A42"/>
-                              </w:rPr>
-                              <w:t xml:space="preserve"> </w:t>
-                            </w:r>
-                            <w:r>
-                              <w:rPr>
-                                <w:rFonts w:ascii="Courier New" w:hAnsi="Courier New" w:cs="Courier New"/>
-                                <w:color w:val="4078F2"/>
-                              </w:rPr>
-                              <w:t>proc</w:t>
-                            </w:r>
-                            <w:r>
-                              <w:rPr>
-                                <w:rFonts w:ascii="Courier New" w:hAnsi="Courier New" w:cs="Courier New"/>
-                                <w:color w:val="383A42"/>
-                              </w:rPr>
-                              <w:t xml:space="preserve"> *</w:t>
-                            </w:r>
-                            <w:r>
-                              <w:rPr>
-                                <w:rFonts w:ascii="Courier New" w:hAnsi="Courier New" w:cs="Courier New"/>
-                                <w:color w:val="4078F2"/>
-                              </w:rPr>
-                              <w:t>p</w:t>
-                            </w:r>
-                            <w:r>
-                              <w:rPr>
-                                <w:rFonts w:ascii="Courier New" w:hAnsi="Courier New" w:cs="Courier New"/>
-                                <w:color w:val="383A42"/>
-                              </w:rPr>
-                              <w:t>;</w:t>
-                            </w:r>
-                            <w:r>
-                              <w:rPr>
-                                <w:rFonts w:ascii="Courier New" w:hAnsi="Courier New" w:cs="Courier New"/>
-                                <w:color w:val="383A42"/>
-                              </w:rPr>
-                              <w:br/>
-                              <w:t xml:space="preserve">  </w:t>
-                            </w:r>
-                            <w:r>
-                              <w:rPr>
-                                <w:rFonts w:ascii="Courier New" w:hAnsi="Courier New" w:cs="Courier New"/>
-                                <w:color w:val="A626A4"/>
-                              </w:rPr>
-                              <w:t>int</w:t>
-                            </w:r>
-                            <w:r>
-                              <w:rPr>
-                                <w:rFonts w:ascii="Courier New" w:hAnsi="Courier New" w:cs="Courier New"/>
-                                <w:color w:val="383A42"/>
-                              </w:rPr>
-                              <w:t xml:space="preserve"> </w:t>
-                            </w:r>
-                            <w:proofErr w:type="spellStart"/>
-                            <w:r>
-                              <w:rPr>
-                                <w:rFonts w:ascii="Courier New" w:hAnsi="Courier New" w:cs="Courier New"/>
-                                <w:color w:val="383A42"/>
-                              </w:rPr>
-                              <w:t>old_queue</w:t>
-                            </w:r>
-                            <w:proofErr w:type="spellEnd"/>
-                            <w:r>
-                              <w:rPr>
-                                <w:rFonts w:ascii="Courier New" w:hAnsi="Courier New" w:cs="Courier New"/>
-                                <w:color w:val="383A42"/>
-                              </w:rPr>
-                              <w:t xml:space="preserve"> = </w:t>
-                            </w:r>
-                            <w:r>
-                              <w:rPr>
-                                <w:rFonts w:ascii="Courier New" w:hAnsi="Courier New" w:cs="Courier New"/>
-                                <w:color w:val="986801"/>
-                              </w:rPr>
-                              <w:t>-1</w:t>
-                            </w:r>
-                            <w:r>
-                              <w:rPr>
-                                <w:rFonts w:ascii="Courier New" w:hAnsi="Courier New" w:cs="Courier New"/>
-                                <w:color w:val="383A42"/>
-                              </w:rPr>
-                              <w:t>;</w:t>
-                            </w:r>
-                            <w:r>
-                              <w:rPr>
-                                <w:rFonts w:ascii="Courier New" w:hAnsi="Courier New" w:cs="Courier New"/>
-                                <w:color w:val="383A42"/>
-                              </w:rPr>
-                              <w:br/>
-                            </w:r>
-                            <w:r>
-                              <w:rPr>
-                                <w:rFonts w:ascii="Courier New" w:hAnsi="Courier New" w:cs="Courier New"/>
-                                <w:color w:val="383A42"/>
-                              </w:rPr>
-                              <w:br/>
-                              <w:t>  acquire(&amp;</w:t>
-                            </w:r>
-                            <w:proofErr w:type="spellStart"/>
-                            <w:r>
-                              <w:rPr>
-                                <w:rFonts w:ascii="Courier New" w:hAnsi="Courier New" w:cs="Courier New"/>
-                                <w:color w:val="383A42"/>
-                              </w:rPr>
-                              <w:t>ptable.lock</w:t>
-                            </w:r>
-                            <w:proofErr w:type="spellEnd"/>
-                            <w:r>
-                              <w:rPr>
-                                <w:rFonts w:ascii="Courier New" w:hAnsi="Courier New" w:cs="Courier New"/>
-                                <w:color w:val="383A42"/>
-                              </w:rPr>
-                              <w:t>);</w:t>
-                            </w:r>
-                            <w:r>
-                              <w:rPr>
-                                <w:rFonts w:ascii="Courier New" w:hAnsi="Courier New" w:cs="Courier New"/>
-                                <w:color w:val="383A42"/>
-                              </w:rPr>
-                              <w:br/>
-                              <w:t xml:space="preserve">  </w:t>
-                            </w:r>
-                            <w:r>
-                              <w:rPr>
-                                <w:rFonts w:ascii="Courier New" w:hAnsi="Courier New" w:cs="Courier New"/>
-                                <w:color w:val="A626A4"/>
-                              </w:rPr>
-                              <w:t>for</w:t>
-                            </w:r>
-                            <w:r>
-                              <w:rPr>
-                                <w:rFonts w:ascii="Courier New" w:hAnsi="Courier New" w:cs="Courier New"/>
-                                <w:color w:val="383A42"/>
-                              </w:rPr>
-                              <w:t xml:space="preserve">(p = </w:t>
-                            </w:r>
-                            <w:proofErr w:type="spellStart"/>
-                            <w:r>
-                              <w:rPr>
-                                <w:rFonts w:ascii="Courier New" w:hAnsi="Courier New" w:cs="Courier New"/>
-                                <w:color w:val="383A42"/>
-                              </w:rPr>
-                              <w:t>ptable.proc</w:t>
-                            </w:r>
-                            <w:proofErr w:type="spellEnd"/>
-                            <w:r>
-                              <w:rPr>
-                                <w:rFonts w:ascii="Courier New" w:hAnsi="Courier New" w:cs="Courier New"/>
-                                <w:color w:val="383A42"/>
-                              </w:rPr>
-                              <w:t>; p &lt; &amp;</w:t>
-                            </w:r>
-                            <w:proofErr w:type="spellStart"/>
-                            <w:r>
-                              <w:rPr>
-                                <w:rFonts w:ascii="Courier New" w:hAnsi="Courier New" w:cs="Courier New"/>
-                                <w:color w:val="383A42"/>
-                              </w:rPr>
-                              <w:t>ptable.proc</w:t>
-                            </w:r>
-                            <w:proofErr w:type="spellEnd"/>
-                            <w:r>
-                              <w:rPr>
-                                <w:rFonts w:ascii="Courier New" w:hAnsi="Courier New" w:cs="Courier New"/>
-                                <w:color w:val="383A42"/>
-                              </w:rPr>
-                              <w:t>[NPROC]; p++){</w:t>
-                            </w:r>
-                            <w:r>
-                              <w:rPr>
-                                <w:rFonts w:ascii="Courier New" w:hAnsi="Courier New" w:cs="Courier New"/>
-                                <w:color w:val="383A42"/>
-                              </w:rPr>
-                              <w:br/>
-                              <w:t xml:space="preserve">    </w:t>
-                            </w:r>
-                            <w:r>
-                              <w:rPr>
-                                <w:rFonts w:ascii="Courier New" w:hAnsi="Courier New" w:cs="Courier New"/>
-                                <w:color w:val="A626A4"/>
-                              </w:rPr>
-                              <w:t>if</w:t>
-                            </w:r>
-                            <w:r>
-                              <w:rPr>
-                                <w:rFonts w:ascii="Courier New" w:hAnsi="Courier New" w:cs="Courier New"/>
-                                <w:color w:val="383A42"/>
-                              </w:rPr>
-                              <w:t>(p-&gt;</w:t>
-                            </w:r>
-                            <w:proofErr w:type="spellStart"/>
-                            <w:r>
-                              <w:rPr>
-                                <w:rFonts w:ascii="Courier New" w:hAnsi="Courier New" w:cs="Courier New"/>
-                                <w:color w:val="383A42"/>
-                              </w:rPr>
-                              <w:t>pid</w:t>
-                            </w:r>
-                            <w:proofErr w:type="spellEnd"/>
-                            <w:r>
-                              <w:rPr>
-                                <w:rFonts w:ascii="Courier New" w:hAnsi="Courier New" w:cs="Courier New"/>
-                                <w:color w:val="383A42"/>
-                              </w:rPr>
-                              <w:t xml:space="preserve"> == </w:t>
-                            </w:r>
-                            <w:proofErr w:type="spellStart"/>
-                            <w:r>
-                              <w:rPr>
-                                <w:rFonts w:ascii="Courier New" w:hAnsi="Courier New" w:cs="Courier New"/>
-                                <w:color w:val="383A42"/>
-                              </w:rPr>
-                              <w:t>pid</w:t>
-                            </w:r>
-                            <w:proofErr w:type="spellEnd"/>
-                            <w:r>
-                              <w:rPr>
-                                <w:rFonts w:ascii="Courier New" w:hAnsi="Courier New" w:cs="Courier New"/>
-                                <w:color w:val="383A42"/>
-                              </w:rPr>
-                              <w:t>){</w:t>
-                            </w:r>
-                            <w:r>
-                              <w:rPr>
-                                <w:rFonts w:ascii="Courier New" w:hAnsi="Courier New" w:cs="Courier New"/>
-                                <w:color w:val="383A42"/>
-                              </w:rPr>
-                              <w:br/>
-                              <w:t xml:space="preserve">      </w:t>
-                            </w:r>
-                            <w:proofErr w:type="spellStart"/>
-                            <w:r>
-                              <w:rPr>
-                                <w:rFonts w:ascii="Courier New" w:hAnsi="Courier New" w:cs="Courier New"/>
-                                <w:color w:val="383A42"/>
-                              </w:rPr>
-                              <w:t>old_queue</w:t>
-                            </w:r>
-                            <w:proofErr w:type="spellEnd"/>
-                            <w:r>
-                              <w:rPr>
-                                <w:rFonts w:ascii="Courier New" w:hAnsi="Courier New" w:cs="Courier New"/>
-                                <w:color w:val="383A42"/>
-                              </w:rPr>
-                              <w:t xml:space="preserve"> = p-&gt;</w:t>
-                            </w:r>
-                            <w:proofErr w:type="spellStart"/>
-                            <w:r>
-                              <w:rPr>
-                                <w:rFonts w:ascii="Courier New" w:hAnsi="Courier New" w:cs="Courier New"/>
-                                <w:color w:val="383A42"/>
-                              </w:rPr>
-                              <w:t>sched_info.</w:t>
-                            </w:r>
-                            <w:r>
-                              <w:rPr>
-                                <w:rFonts w:ascii="Courier New" w:hAnsi="Courier New" w:cs="Courier New"/>
-                                <w:color w:val="C18401"/>
-                              </w:rPr>
-                              <w:t>queue</w:t>
-                            </w:r>
-                            <w:proofErr w:type="spellEnd"/>
-                            <w:r>
-                              <w:rPr>
-                                <w:rFonts w:ascii="Courier New" w:hAnsi="Courier New" w:cs="Courier New"/>
-                                <w:color w:val="383A42"/>
-                              </w:rPr>
-                              <w:t>;</w:t>
-                            </w:r>
-                            <w:r>
-                              <w:rPr>
-                                <w:rFonts w:ascii="Courier New" w:hAnsi="Courier New" w:cs="Courier New"/>
-                                <w:color w:val="383A42"/>
-                              </w:rPr>
-                              <w:br/>
-                              <w:t>      p-&gt;</w:t>
-                            </w:r>
-                            <w:proofErr w:type="spellStart"/>
-                            <w:r>
-                              <w:rPr>
-                                <w:rFonts w:ascii="Courier New" w:hAnsi="Courier New" w:cs="Courier New"/>
-                                <w:color w:val="383A42"/>
-                              </w:rPr>
-                              <w:t>sched_info.</w:t>
-                            </w:r>
-                            <w:r>
-                              <w:rPr>
-                                <w:rFonts w:ascii="Courier New" w:hAnsi="Courier New" w:cs="Courier New"/>
-                                <w:color w:val="C18401"/>
-                              </w:rPr>
-                              <w:t>queue</w:t>
-                            </w:r>
-                            <w:proofErr w:type="spellEnd"/>
-                            <w:r>
-                              <w:rPr>
-                                <w:rFonts w:ascii="Courier New" w:hAnsi="Courier New" w:cs="Courier New"/>
-                                <w:color w:val="383A42"/>
-                              </w:rPr>
-                              <w:t xml:space="preserve"> = </w:t>
-                            </w:r>
-                            <w:proofErr w:type="spellStart"/>
-                            <w:r>
-                              <w:rPr>
-                                <w:rFonts w:ascii="Courier New" w:hAnsi="Courier New" w:cs="Courier New"/>
-                                <w:color w:val="383A42"/>
-                              </w:rPr>
-                              <w:t>new_queue</w:t>
-                            </w:r>
-                            <w:proofErr w:type="spellEnd"/>
-                            <w:r>
-                              <w:rPr>
-                                <w:rFonts w:ascii="Courier New" w:hAnsi="Courier New" w:cs="Courier New"/>
-                                <w:color w:val="383A42"/>
-                              </w:rPr>
-                              <w:t>;</w:t>
-                            </w:r>
-                            <w:r>
-                              <w:rPr>
-                                <w:rFonts w:ascii="Courier New" w:hAnsi="Courier New" w:cs="Courier New"/>
-                                <w:color w:val="383A42"/>
-                              </w:rPr>
-                              <w:br/>
-                              <w:t>      release(&amp;</w:t>
-                            </w:r>
-                            <w:proofErr w:type="spellStart"/>
-                            <w:r>
-                              <w:rPr>
-                                <w:rFonts w:ascii="Courier New" w:hAnsi="Courier New" w:cs="Courier New"/>
-                                <w:color w:val="383A42"/>
-                              </w:rPr>
-                              <w:t>ptable.lock</w:t>
-                            </w:r>
-                            <w:proofErr w:type="spellEnd"/>
-                            <w:r>
-                              <w:rPr>
-                                <w:rFonts w:ascii="Courier New" w:hAnsi="Courier New" w:cs="Courier New"/>
-                                <w:color w:val="383A42"/>
-                              </w:rPr>
-                              <w:t>);</w:t>
-                            </w:r>
-                            <w:r>
-                              <w:rPr>
-                                <w:rFonts w:ascii="Courier New" w:hAnsi="Courier New" w:cs="Courier New"/>
-                                <w:color w:val="383A42"/>
-                              </w:rPr>
-                              <w:br/>
-                              <w:t xml:space="preserve">      </w:t>
-                            </w:r>
-                            <w:r>
-                              <w:rPr>
-                                <w:rFonts w:ascii="Courier New" w:hAnsi="Courier New" w:cs="Courier New"/>
-                                <w:color w:val="A626A4"/>
-                              </w:rPr>
-                              <w:t>return</w:t>
-                            </w:r>
-                            <w:r>
-                              <w:rPr>
-                                <w:rFonts w:ascii="Courier New" w:hAnsi="Courier New" w:cs="Courier New"/>
-                                <w:color w:val="383A42"/>
-                              </w:rPr>
-                              <w:t xml:space="preserve"> </w:t>
-                            </w:r>
-                            <w:proofErr w:type="spellStart"/>
-                            <w:r>
-                              <w:rPr>
-                                <w:rFonts w:ascii="Courier New" w:hAnsi="Courier New" w:cs="Courier New"/>
-                                <w:color w:val="383A42"/>
-                              </w:rPr>
-                              <w:t>old_queue</w:t>
-                            </w:r>
-                            <w:proofErr w:type="spellEnd"/>
-                            <w:r>
-                              <w:rPr>
-                                <w:rFonts w:ascii="Courier New" w:hAnsi="Courier New" w:cs="Courier New"/>
-                                <w:color w:val="383A42"/>
-                              </w:rPr>
-                              <w:t>;</w:t>
-                            </w:r>
-                            <w:r>
-                              <w:rPr>
-                                <w:rFonts w:ascii="Courier New" w:hAnsi="Courier New" w:cs="Courier New"/>
-                                <w:color w:val="383A42"/>
-                              </w:rPr>
-                              <w:br/>
-                              <w:t>    }</w:t>
-                            </w:r>
-                            <w:r>
-                              <w:rPr>
-                                <w:rFonts w:ascii="Courier New" w:hAnsi="Courier New" w:cs="Courier New"/>
-                                <w:color w:val="383A42"/>
-                              </w:rPr>
-                              <w:br/>
-                              <w:t>  }</w:t>
-                            </w:r>
-                            <w:r>
-                              <w:rPr>
-                                <w:rFonts w:ascii="Courier New" w:hAnsi="Courier New" w:cs="Courier New"/>
-                                <w:color w:val="383A42"/>
-                              </w:rPr>
-                              <w:br/>
-                              <w:t>  release(&amp;</w:t>
-                            </w:r>
-                            <w:proofErr w:type="spellStart"/>
-                            <w:r>
-                              <w:rPr>
-                                <w:rFonts w:ascii="Courier New" w:hAnsi="Courier New" w:cs="Courier New"/>
-                                <w:color w:val="383A42"/>
-                              </w:rPr>
-                              <w:t>ptable.lock</w:t>
-                            </w:r>
-                            <w:proofErr w:type="spellEnd"/>
-                            <w:r>
-                              <w:rPr>
-                                <w:rFonts w:ascii="Courier New" w:hAnsi="Courier New" w:cs="Courier New"/>
-                                <w:color w:val="383A42"/>
-                              </w:rPr>
-                              <w:t>);</w:t>
-                            </w:r>
-                            <w:r>
-                              <w:rPr>
-                                <w:rFonts w:ascii="Courier New" w:hAnsi="Courier New" w:cs="Courier New"/>
-                                <w:color w:val="383A42"/>
-                              </w:rPr>
-                              <w:br/>
-                              <w:t xml:space="preserve">  </w:t>
-                            </w:r>
-                            <w:r>
-                              <w:rPr>
-                                <w:rFonts w:ascii="Courier New" w:hAnsi="Courier New" w:cs="Courier New"/>
-                                <w:color w:val="A626A4"/>
-                              </w:rPr>
-                              <w:t>return</w:t>
-                            </w:r>
-                            <w:r>
-                              <w:rPr>
-                                <w:rFonts w:ascii="Courier New" w:hAnsi="Courier New" w:cs="Courier New"/>
-                                <w:color w:val="383A42"/>
-                              </w:rPr>
-                              <w:t xml:space="preserve"> </w:t>
-                            </w:r>
-                            <w:proofErr w:type="spellStart"/>
-                            <w:r>
-                              <w:rPr>
-                                <w:rFonts w:ascii="Courier New" w:hAnsi="Courier New" w:cs="Courier New"/>
-                                <w:color w:val="383A42"/>
-                              </w:rPr>
-                              <w:t>old_queue</w:t>
-                            </w:r>
-                            <w:proofErr w:type="spellEnd"/>
-                            <w:r>
-                              <w:rPr>
-                                <w:rFonts w:ascii="Courier New" w:hAnsi="Courier New" w:cs="Courier New"/>
-                                <w:color w:val="383A42"/>
-                              </w:rPr>
-                              <w:t>;</w:t>
+                              <w:t xml:space="preserve">  }</w:t>
                             </w:r>
                             <w:r>
                               <w:rPr>
@@ -3101,11 +3031,11 @@
           </mc:Choice>
           <mc:Fallback>
             <w:pict>
-              <v:shapetype w14:anchorId="0137BBB6" id="_x0000_t202" coordsize="21600,21600" o:spt="202" path="m,l,21600r21600,l21600,xe">
+              <v:shapetype w14:anchorId="471C3919" id="_x0000_t202" coordsize="21600,21600" o:spt="202" path="m,l,21600r21600,l21600,xe">
                 <v:stroke joinstyle="miter"/>
                 <v:path gradientshapeok="t" o:connecttype="rect"/>
               </v:shapetype>
-              <v:shape id="Text Box 1" o:spid="_x0000_s1026" type="#_x0000_t202" style="width:452.05pt;height:237.6pt;visibility:visible;mso-wrap-style:square;mso-left-percent:-10001;mso-top-percent:-10001;mso-position-horizontal:absolute;mso-position-horizontal-relative:char;mso-position-vertical:absolute;mso-position-vertical-relative:line;mso-left-percent:-10001;mso-top-percent:-10001;v-text-anchor:top" o:gfxdata="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" fillcolor="white [3201]" stroked="f" strokeweight=".5pt">
+              <v:shape id="Text Box 2" o:spid="_x0000_s1026" type="#_x0000_t202" style="width:458pt;height:290.8pt;visibility:visible;mso-wrap-style:square;mso-left-percent:-10001;mso-top-percent:-10001;mso-position-horizontal:absolute;mso-position-horizontal-relative:char;mso-position-vertical:absolute;mso-position-vertical-relative:line;mso-left-percent:-10001;mso-top-percent:-10001;v-text-anchor:top" o:gfxdata="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" fillcolor="white [3201]" stroked="f" strokeweight=".5pt">
                 <v:textbox>
                   <w:txbxContent>
                     <w:p>
@@ -3115,9 +3045,122 @@
                       <w:r>
                         <w:rPr>
                           <w:rFonts w:ascii="Courier New" w:hAnsi="Courier New" w:cs="Courier New"/>
+                          <w:color w:val="383A42"/>
+                        </w:rPr>
+                        <w:t>struct proc*</w:t>
+                      </w:r>
+                      <w:r>
+                        <w:rPr>
+                          <w:rFonts w:ascii="Courier New" w:hAnsi="Courier New" w:cs="Courier New"/>
+                          <w:color w:val="383A42"/>
+                        </w:rPr>
+                        <w:br/>
+                      </w:r>
+                      <w:proofErr w:type="spellStart"/>
+                      <w:r>
+                        <w:rPr>
+                          <w:rFonts w:ascii="Courier New" w:hAnsi="Courier New" w:cs="Courier New"/>
+                          <w:color w:val="4078F2"/>
+                        </w:rPr>
+                        <w:t>roundrobin</w:t>
+                      </w:r>
+                      <w:proofErr w:type="spellEnd"/>
+                      <w:r>
+                        <w:rPr>
+                          <w:rFonts w:ascii="Courier New" w:hAnsi="Courier New" w:cs="Courier New"/>
+                          <w:color w:val="383A42"/>
+                        </w:rPr>
+                        <w:t>(struct proc **</w:t>
+                      </w:r>
+                      <w:proofErr w:type="spellStart"/>
+                      <w:r>
+                        <w:rPr>
+                          <w:rFonts w:ascii="Courier New" w:hAnsi="Courier New" w:cs="Courier New"/>
+                          <w:color w:val="383A42"/>
+                        </w:rPr>
+                        <w:t>lastScheduled</w:t>
+                      </w:r>
+                      <w:proofErr w:type="spellEnd"/>
+                      <w:r>
+                        <w:rPr>
+                          <w:rFonts w:ascii="Courier New" w:hAnsi="Courier New" w:cs="Courier New"/>
+                          <w:color w:val="383A42"/>
+                        </w:rPr>
+                        <w:t>)</w:t>
+                      </w:r>
+                      <w:r>
+                        <w:rPr>
+                          <w:rFonts w:ascii="Courier New" w:hAnsi="Courier New" w:cs="Courier New"/>
+                          <w:color w:val="383A42"/>
+                        </w:rPr>
+                        <w:br/>
+                        <w:t>{</w:t>
+                      </w:r>
+                      <w:r>
+                        <w:rPr>
+                          <w:rFonts w:ascii="Courier New" w:hAnsi="Courier New" w:cs="Courier New"/>
+                          <w:color w:val="383A42"/>
+                        </w:rPr>
+                        <w:br/>
+                        <w:t xml:space="preserve">  </w:t>
+                      </w:r>
+                      <w:r>
+                        <w:rPr>
+                          <w:rFonts w:ascii="Courier New" w:hAnsi="Courier New" w:cs="Courier New"/>
                           <w:color w:val="A626A4"/>
                         </w:rPr>
-                        <w:t>int</w:t>
+                        <w:t>struct</w:t>
+                      </w:r>
+                      <w:r>
+                        <w:rPr>
+                          <w:rFonts w:ascii="Courier New" w:hAnsi="Courier New" w:cs="Courier New"/>
+                          <w:color w:val="383A42"/>
+                        </w:rPr>
+                        <w:t xml:space="preserve"> </w:t>
+                      </w:r>
+                      <w:r>
+                        <w:rPr>
+                          <w:rFonts w:ascii="Courier New" w:hAnsi="Courier New" w:cs="Courier New"/>
+                          <w:color w:val="4078F2"/>
+                        </w:rPr>
+                        <w:t>proc</w:t>
+                      </w:r>
+                      <w:r>
+                        <w:rPr>
+                          <w:rFonts w:ascii="Courier New" w:hAnsi="Courier New" w:cs="Courier New"/>
+                          <w:color w:val="383A42"/>
+                        </w:rPr>
+                        <w:t xml:space="preserve"> *</w:t>
+                      </w:r>
+                      <w:r>
+                        <w:rPr>
+                          <w:rFonts w:ascii="Courier New" w:hAnsi="Courier New" w:cs="Courier New"/>
+                          <w:color w:val="4078F2"/>
+                        </w:rPr>
+                        <w:t>p</w:t>
+                      </w:r>
+                      <w:r>
+                        <w:rPr>
+                          <w:rFonts w:ascii="Courier New" w:hAnsi="Courier New" w:cs="Courier New"/>
+                          <w:color w:val="383A42"/>
+                        </w:rPr>
+                        <w:t xml:space="preserve"> = *</w:t>
+                      </w:r>
+                      <w:proofErr w:type="spellStart"/>
+                      <w:r>
+                        <w:rPr>
+                          <w:rFonts w:ascii="Courier New" w:hAnsi="Courier New" w:cs="Courier New"/>
+                          <w:color w:val="4078F2"/>
+                        </w:rPr>
+                        <w:t>lastScheduled</w:t>
+                      </w:r>
+                      <w:proofErr w:type="spellEnd"/>
+                      <w:r>
+                        <w:rPr>
+                          <w:rFonts w:ascii="Courier New" w:hAnsi="Courier New" w:cs="Courier New"/>
+                          <w:color w:val="383A42"/>
+                        </w:rPr>
+                        <w:t>;</w:t>
                       </w:r>
                       <w:r>
                         <w:rPr>
@@ -3126,13 +3169,73 @@
                         </w:rPr>
                         <w:br/>
                       </w:r>
+                      <w:r>
+                        <w:rPr>
+                          <w:rFonts w:ascii="Courier New" w:hAnsi="Courier New" w:cs="Courier New"/>
+                          <w:color w:val="383A42"/>
+                        </w:rPr>
+                        <w:br/>
+                        <w:t xml:space="preserve">  </w:t>
+                      </w:r>
+                      <w:r>
+                        <w:rPr>
+                          <w:rFonts w:ascii="Courier New" w:hAnsi="Courier New" w:cs="Courier New"/>
+                          <w:color w:val="A626A4"/>
+                        </w:rPr>
+                        <w:t>for</w:t>
+                      </w:r>
+                      <w:r>
+                        <w:rPr>
+                          <w:rFonts w:ascii="Courier New" w:hAnsi="Courier New" w:cs="Courier New"/>
+                          <w:color w:val="383A42"/>
+                        </w:rPr>
+                        <w:t xml:space="preserve"> (;;)</w:t>
+                      </w:r>
+                      <w:r>
+                        <w:rPr>
+                          <w:rFonts w:ascii="Courier New" w:hAnsi="Courier New" w:cs="Courier New"/>
+                          <w:color w:val="383A42"/>
+                        </w:rPr>
+                        <w:br/>
+                        <w:t xml:space="preserve">  {</w:t>
+                      </w:r>
+                      <w:r>
+                        <w:rPr>
+                          <w:rFonts w:ascii="Courier New" w:hAnsi="Courier New" w:cs="Courier New"/>
+                          <w:color w:val="383A42"/>
+                        </w:rPr>
+                        <w:br/>
+                        <w:t xml:space="preserve">    p++;</w:t>
+                      </w:r>
+                      <w:r>
+                        <w:rPr>
+                          <w:rFonts w:ascii="Courier New" w:hAnsi="Courier New" w:cs="Courier New"/>
+                          <w:color w:val="383A42"/>
+                        </w:rPr>
+                        <w:br/>
+                        <w:t xml:space="preserve">    </w:t>
+                      </w:r>
+                      <w:r>
+                        <w:rPr>
+                          <w:rFonts w:ascii="Courier New" w:hAnsi="Courier New" w:cs="Courier New"/>
+                          <w:color w:val="A626A4"/>
+                        </w:rPr>
+                        <w:t>if</w:t>
+                      </w:r>
+                      <w:r>
+                        <w:rPr>
+                          <w:rFonts w:ascii="Courier New" w:hAnsi="Courier New" w:cs="Courier New"/>
+                          <w:color w:val="383A42"/>
+                        </w:rPr>
+                        <w:t xml:space="preserve"> (p &gt;= &amp;</w:t>
+                      </w:r>
                       <w:proofErr w:type="spellStart"/>
                       <w:r>
                         <w:rPr>
                           <w:rFonts w:ascii="Courier New" w:hAnsi="Courier New" w:cs="Courier New"/>
-                          <w:color w:val="4078F2"/>
-                        </w:rPr>
-                        <w:t>change_queue</w:t>
+                          <w:color w:val="383A42"/>
+                        </w:rPr>
+                        <w:t>ptable.proc</w:t>
                       </w:r>
                       <w:proofErr w:type="spellEnd"/>
                       <w:r>
@@ -3140,14 +3243,205 @@
                           <w:rFonts w:ascii="Courier New" w:hAnsi="Courier New" w:cs="Courier New"/>
                           <w:color w:val="383A42"/>
                         </w:rPr>
-                        <w:t>(</w:t>
+                        <w:t>[NPROC])</w:t>
+                      </w:r>
+                      <w:r>
+                        <w:rPr>
+                          <w:rFonts w:ascii="Courier New" w:hAnsi="Courier New" w:cs="Courier New"/>
+                          <w:color w:val="383A42"/>
+                        </w:rPr>
+                        <w:br/>
+                        <w:t xml:space="preserve">      p = </w:t>
+                      </w:r>
+                      <w:proofErr w:type="spellStart"/>
+                      <w:r>
+                        <w:rPr>
+                          <w:rFonts w:ascii="Courier New" w:hAnsi="Courier New" w:cs="Courier New"/>
+                          <w:color w:val="383A42"/>
+                        </w:rPr>
+                        <w:t>ptable.proc</w:t>
+                      </w:r>
+                      <w:proofErr w:type="spellEnd"/>
+                      <w:r>
+                        <w:rPr>
+                          <w:rFonts w:ascii="Courier New" w:hAnsi="Courier New" w:cs="Courier New"/>
+                          <w:color w:val="383A42"/>
+                        </w:rPr>
+                        <w:t>;</w:t>
+                      </w:r>
+                      <w:r>
+                        <w:rPr>
+                          <w:rFonts w:ascii="Courier New" w:hAnsi="Courier New" w:cs="Courier New"/>
+                          <w:color w:val="383A42"/>
+                        </w:rPr>
+                        <w:br/>
+                      </w:r>
+                      <w:r>
+                        <w:rPr>
+                          <w:rFonts w:ascii="Courier New" w:hAnsi="Courier New" w:cs="Courier New"/>
+                          <w:color w:val="383A42"/>
+                        </w:rPr>
+                        <w:br/>
+                        <w:t xml:space="preserve">    </w:t>
                       </w:r>
                       <w:r>
                         <w:rPr>
                           <w:rFonts w:ascii="Courier New" w:hAnsi="Courier New" w:cs="Courier New"/>
                           <w:color w:val="A626A4"/>
                         </w:rPr>
-                        <w:t>int</w:t>
+                        <w:t>if</w:t>
+                      </w:r>
+                      <w:r>
+                        <w:rPr>
+                          <w:rFonts w:ascii="Courier New" w:hAnsi="Courier New" w:cs="Courier New"/>
+                          <w:color w:val="383A42"/>
+                        </w:rPr>
+                        <w:t xml:space="preserve"> (p-&gt;state == RUNNABLE &amp;&amp; p-&gt;</w:t>
+                      </w:r>
+                      <w:proofErr w:type="spellStart"/>
+                      <w:r>
+                        <w:rPr>
+                          <w:rFonts w:ascii="Courier New" w:hAnsi="Courier New" w:cs="Courier New"/>
+                          <w:color w:val="383A42"/>
+                        </w:rPr>
+                        <w:t>sched_info.</w:t>
+                      </w:r>
+                      <w:r>
+                        <w:rPr>
+                          <w:rFonts w:ascii="Courier New" w:hAnsi="Courier New" w:cs="Courier New"/>
+                          <w:color w:val="C18401"/>
+                        </w:rPr>
+                        <w:t>queue</w:t>
+                      </w:r>
+                      <w:proofErr w:type="spellEnd"/>
+                      <w:r>
+                        <w:rPr>
+                          <w:rFonts w:ascii="Courier New" w:hAnsi="Courier New" w:cs="Courier New"/>
+                          <w:color w:val="383A42"/>
+                        </w:rPr>
+                        <w:t xml:space="preserve"> == ROUND_ROBIN)</w:t>
+                      </w:r>
+                      <w:r>
+                        <w:rPr>
+                          <w:rFonts w:ascii="Courier New" w:hAnsi="Courier New" w:cs="Courier New"/>
+                          <w:color w:val="383A42"/>
+                        </w:rPr>
+                        <w:br/>
+                        <w:t xml:space="preserve">    {</w:t>
+                      </w:r>
+                      <w:r>
+                        <w:rPr>
+                          <w:rFonts w:ascii="Courier New" w:hAnsi="Courier New" w:cs="Courier New"/>
+                          <w:color w:val="383A42"/>
+                        </w:rPr>
+                        <w:br/>
+                        <w:t xml:space="preserve">      *</w:t>
+                      </w:r>
+                      <w:proofErr w:type="spellStart"/>
+                      <w:r>
+                        <w:rPr>
+                          <w:rFonts w:ascii="Courier New" w:hAnsi="Courier New" w:cs="Courier New"/>
+                          <w:color w:val="383A42"/>
+                        </w:rPr>
+                        <w:t>lastScheduled</w:t>
+                      </w:r>
+                      <w:proofErr w:type="spellEnd"/>
+                      <w:r>
+                        <w:rPr>
+                          <w:rFonts w:ascii="Courier New" w:hAnsi="Courier New" w:cs="Courier New"/>
+                          <w:color w:val="383A42"/>
+                        </w:rPr>
+                        <w:t xml:space="preserve"> = p;</w:t>
+                      </w:r>
+                      <w:r>
+                        <w:rPr>
+                          <w:rFonts w:ascii="Courier New" w:hAnsi="Courier New" w:cs="Courier New"/>
+                          <w:color w:val="383A42"/>
+                        </w:rPr>
+                        <w:br/>
+                        <w:t xml:space="preserve">      </w:t>
+                      </w:r>
+                      <w:r>
+                        <w:rPr>
+                          <w:rFonts w:ascii="Courier New" w:hAnsi="Courier New" w:cs="Courier New"/>
+                          <w:color w:val="A626A4"/>
+                        </w:rPr>
+                        <w:t>return</w:t>
+                      </w:r>
+                      <w:r>
+                        <w:rPr>
+                          <w:rFonts w:ascii="Courier New" w:hAnsi="Courier New" w:cs="Courier New"/>
+                          <w:color w:val="383A42"/>
+                        </w:rPr>
+                        <w:t xml:space="preserve"> p;</w:t>
+                      </w:r>
+                      <w:r>
+                        <w:rPr>
+                          <w:rFonts w:ascii="Courier New" w:hAnsi="Courier New" w:cs="Courier New"/>
+                          <w:color w:val="383A42"/>
+                        </w:rPr>
+                        <w:br/>
+                        <w:t xml:space="preserve">    }</w:t>
+                      </w:r>
+                      <w:r>
+                        <w:rPr>
+                          <w:rFonts w:ascii="Courier New" w:hAnsi="Courier New" w:cs="Courier New"/>
+                          <w:color w:val="383A42"/>
+                        </w:rPr>
+                        <w:br/>
+                      </w:r>
+                      <w:r>
+                        <w:rPr>
+                          <w:rFonts w:ascii="Courier New" w:hAnsi="Courier New" w:cs="Courier New"/>
+                          <w:color w:val="383A42"/>
+                        </w:rPr>
+                        <w:br/>
+                        <w:t xml:space="preserve">    </w:t>
+                      </w:r>
+                      <w:r>
+                        <w:rPr>
+                          <w:rFonts w:ascii="Courier New" w:hAnsi="Courier New" w:cs="Courier New"/>
+                          <w:color w:val="A626A4"/>
+                        </w:rPr>
+                        <w:t>if</w:t>
+                      </w:r>
+                      <w:r>
+                        <w:rPr>
+                          <w:rFonts w:ascii="Courier New" w:hAnsi="Courier New" w:cs="Courier New"/>
+                          <w:color w:val="383A42"/>
+                        </w:rPr>
+                        <w:t xml:space="preserve"> (p == *</w:t>
+                      </w:r>
+                      <w:proofErr w:type="spellStart"/>
+                      <w:r>
+                        <w:rPr>
+                          <w:rFonts w:ascii="Courier New" w:hAnsi="Courier New" w:cs="Courier New"/>
+                          <w:color w:val="383A42"/>
+                        </w:rPr>
+                        <w:t>lastScheduled</w:t>
+                      </w:r>
+                      <w:proofErr w:type="spellEnd"/>
+                      <w:r>
+                        <w:rPr>
+                          <w:rFonts w:ascii="Courier New" w:hAnsi="Courier New" w:cs="Courier New"/>
+                          <w:color w:val="383A42"/>
+                        </w:rPr>
+                        <w:t>)</w:t>
+                      </w:r>
+                      <w:r>
+                        <w:rPr>
+                          <w:rFonts w:ascii="Courier New" w:hAnsi="Courier New" w:cs="Courier New"/>
+                          <w:color w:val="383A42"/>
+                        </w:rPr>
+                        <w:br/>
+                        <w:t xml:space="preserve">      </w:t>
+                      </w:r>
+                      <w:r>
+                        <w:rPr>
+                          <w:rFonts w:ascii="Courier New" w:hAnsi="Courier New" w:cs="Courier New"/>
+                          <w:color w:val="A626A4"/>
+                        </w:rPr>
+                        <w:t>return</w:t>
                       </w:r>
                       <w:r>
                         <w:rPr>
@@ -3156,51 +3450,19 @@
                         </w:rPr>
                         <w:t xml:space="preserve"> </w:t>
                       </w:r>
-                      <w:proofErr w:type="spellStart"/>
-                      <w:r>
-                        <w:rPr>
-                          <w:rFonts w:ascii="Courier New" w:hAnsi="Courier New" w:cs="Courier New"/>
-                          <w:color w:val="383A42"/>
-                        </w:rPr>
-                        <w:t>pid</w:t>
-                      </w:r>
-                      <w:proofErr w:type="spellEnd"/>
-                      <w:r>
-                        <w:rPr>
-                          <w:rFonts w:ascii="Courier New" w:hAnsi="Courier New" w:cs="Courier New"/>
-                          <w:color w:val="383A42"/>
-                        </w:rPr>
-                        <w:t xml:space="preserve">, </w:t>
-                      </w:r>
-                      <w:r>
-                        <w:rPr>
-                          <w:rFonts w:ascii="Courier New" w:hAnsi="Courier New" w:cs="Courier New"/>
-                          <w:color w:val="A626A4"/>
-                        </w:rPr>
-                        <w:t>int</w:t>
-                      </w:r>
-                      <w:r>
-                        <w:rPr>
-                          <w:rFonts w:ascii="Courier New" w:hAnsi="Courier New" w:cs="Courier New"/>
-                          <w:color w:val="383A42"/>
-                        </w:rPr>
-                        <w:t xml:space="preserve"> </w:t>
-                      </w:r>
-                      <w:proofErr w:type="spellStart"/>
-                      <w:r>
-                        <w:rPr>
-                          <w:rFonts w:ascii="Courier New" w:hAnsi="Courier New" w:cs="Courier New"/>
-                          <w:color w:val="383A42"/>
-                        </w:rPr>
-                        <w:t>new_queue</w:t>
-                      </w:r>
-                      <w:proofErr w:type="spellEnd"/>
-                      <w:r>
-                        <w:rPr>
-                          <w:rFonts w:ascii="Courier New" w:hAnsi="Courier New" w:cs="Courier New"/>
-                          <w:color w:val="383A42"/>
-                        </w:rPr>
-                        <w:t>) {</w:t>
+                      <w:r>
+                        <w:rPr>
+                          <w:rFonts w:ascii="Courier New" w:hAnsi="Courier New" w:cs="Courier New"/>
+                          <w:color w:val="986801"/>
+                        </w:rPr>
+                        <w:t>0</w:t>
+                      </w:r>
+                      <w:r>
+                        <w:rPr>
+                          <w:rFonts w:ascii="Courier New" w:hAnsi="Courier New" w:cs="Courier New"/>
+                          <w:color w:val="383A42"/>
+                        </w:rPr>
+                        <w:t>;</w:t>
                       </w:r>
                       <w:r>
                         <w:rPr>
@@ -3208,474 +3470,7 @@
                           <w:color w:val="383A42"/>
                         </w:rPr>
                         <w:br/>
-                        <w:t xml:space="preserve">  </w:t>
-                      </w:r>
-                      <w:r>
-                        <w:rPr>
-                          <w:rFonts w:ascii="Courier New" w:hAnsi="Courier New" w:cs="Courier New"/>
-                          <w:color w:val="A626A4"/>
-                        </w:rPr>
-                        <w:t>struct</w:t>
-                      </w:r>
-                      <w:r>
-                        <w:rPr>
-                          <w:rFonts w:ascii="Courier New" w:hAnsi="Courier New" w:cs="Courier New"/>
-                          <w:color w:val="383A42"/>
-                        </w:rPr>
-                        <w:t xml:space="preserve"> </w:t>
-                      </w:r>
-                      <w:r>
-                        <w:rPr>
-                          <w:rFonts w:ascii="Courier New" w:hAnsi="Courier New" w:cs="Courier New"/>
-                          <w:color w:val="4078F2"/>
-                        </w:rPr>
-                        <w:t>proc</w:t>
-                      </w:r>
-                      <w:r>
-                        <w:rPr>
-                          <w:rFonts w:ascii="Courier New" w:hAnsi="Courier New" w:cs="Courier New"/>
-                          <w:color w:val="383A42"/>
-                        </w:rPr>
-                        <w:t xml:space="preserve"> *</w:t>
-                      </w:r>
-                      <w:r>
-                        <w:rPr>
-                          <w:rFonts w:ascii="Courier New" w:hAnsi="Courier New" w:cs="Courier New"/>
-                          <w:color w:val="4078F2"/>
-                        </w:rPr>
-                        <w:t>p</w:t>
-                      </w:r>
-                      <w:r>
-                        <w:rPr>
-                          <w:rFonts w:ascii="Courier New" w:hAnsi="Courier New" w:cs="Courier New"/>
-                          <w:color w:val="383A42"/>
-                        </w:rPr>
-                        <w:t>;</w:t>
-                      </w:r>
-                      <w:r>
-                        <w:rPr>
-                          <w:rFonts w:ascii="Courier New" w:hAnsi="Courier New" w:cs="Courier New"/>
-                          <w:color w:val="383A42"/>
-                        </w:rPr>
-                        <w:br/>
-                        <w:t xml:space="preserve">  </w:t>
-                      </w:r>
-                      <w:r>
-                        <w:rPr>
-                          <w:rFonts w:ascii="Courier New" w:hAnsi="Courier New" w:cs="Courier New"/>
-                          <w:color w:val="A626A4"/>
-                        </w:rPr>
-                        <w:t>int</w:t>
-                      </w:r>
-                      <w:r>
-                        <w:rPr>
-                          <w:rFonts w:ascii="Courier New" w:hAnsi="Courier New" w:cs="Courier New"/>
-                          <w:color w:val="383A42"/>
-                        </w:rPr>
-                        <w:t xml:space="preserve"> </w:t>
-                      </w:r>
-                      <w:proofErr w:type="spellStart"/>
-                      <w:r>
-                        <w:rPr>
-                          <w:rFonts w:ascii="Courier New" w:hAnsi="Courier New" w:cs="Courier New"/>
-                          <w:color w:val="383A42"/>
-                        </w:rPr>
-                        <w:t>old_queue</w:t>
-                      </w:r>
-                      <w:proofErr w:type="spellEnd"/>
-                      <w:r>
-                        <w:rPr>
-                          <w:rFonts w:ascii="Courier New" w:hAnsi="Courier New" w:cs="Courier New"/>
-                          <w:color w:val="383A42"/>
-                        </w:rPr>
-                        <w:t xml:space="preserve"> = </w:t>
-                      </w:r>
-                      <w:r>
-                        <w:rPr>
-                          <w:rFonts w:ascii="Courier New" w:hAnsi="Courier New" w:cs="Courier New"/>
-                          <w:color w:val="986801"/>
-                        </w:rPr>
-                        <w:t>-1</w:t>
-                      </w:r>
-                      <w:r>
-                        <w:rPr>
-                          <w:rFonts w:ascii="Courier New" w:hAnsi="Courier New" w:cs="Courier New"/>
-                          <w:color w:val="383A42"/>
-                        </w:rPr>
-                        <w:t>;</w:t>
-                      </w:r>
-                      <w:r>
-                        <w:rPr>
-                          <w:rFonts w:ascii="Courier New" w:hAnsi="Courier New" w:cs="Courier New"/>
-                          <w:color w:val="383A42"/>
-                        </w:rPr>
-                        <w:br/>
-                      </w:r>
-                      <w:r>
-                        <w:rPr>
-                          <w:rFonts w:ascii="Courier New" w:hAnsi="Courier New" w:cs="Courier New"/>
-                          <w:color w:val="383A42"/>
-                        </w:rPr>
-                        <w:br/>
-                        <w:t>  acquire(&amp;</w:t>
-                      </w:r>
-                      <w:proofErr w:type="spellStart"/>
-                      <w:r>
-                        <w:rPr>
-                          <w:rFonts w:ascii="Courier New" w:hAnsi="Courier New" w:cs="Courier New"/>
-                          <w:color w:val="383A42"/>
-                        </w:rPr>
-                        <w:t>ptable.lock</w:t>
-                      </w:r>
-                      <w:proofErr w:type="spellEnd"/>
-                      <w:r>
-                        <w:rPr>
-                          <w:rFonts w:ascii="Courier New" w:hAnsi="Courier New" w:cs="Courier New"/>
-                          <w:color w:val="383A42"/>
-                        </w:rPr>
-                        <w:t>);</w:t>
-                      </w:r>
-                      <w:r>
-                        <w:rPr>
-                          <w:rFonts w:ascii="Courier New" w:hAnsi="Courier New" w:cs="Courier New"/>
-                          <w:color w:val="383A42"/>
-                        </w:rPr>
-                        <w:br/>
-                        <w:t xml:space="preserve">  </w:t>
-                      </w:r>
-                      <w:r>
-                        <w:rPr>
-                          <w:rFonts w:ascii="Courier New" w:hAnsi="Courier New" w:cs="Courier New"/>
-                          <w:color w:val="A626A4"/>
-                        </w:rPr>
-                        <w:t>for</w:t>
-                      </w:r>
-                      <w:r>
-                        <w:rPr>
-                          <w:rFonts w:ascii="Courier New" w:hAnsi="Courier New" w:cs="Courier New"/>
-                          <w:color w:val="383A42"/>
-                        </w:rPr>
-                        <w:t xml:space="preserve">(p = </w:t>
-                      </w:r>
-                      <w:proofErr w:type="spellStart"/>
-                      <w:r>
-                        <w:rPr>
-                          <w:rFonts w:ascii="Courier New" w:hAnsi="Courier New" w:cs="Courier New"/>
-                          <w:color w:val="383A42"/>
-                        </w:rPr>
-                        <w:t>ptable.proc</w:t>
-                      </w:r>
-                      <w:proofErr w:type="spellEnd"/>
-                      <w:r>
-                        <w:rPr>
-                          <w:rFonts w:ascii="Courier New" w:hAnsi="Courier New" w:cs="Courier New"/>
-                          <w:color w:val="383A42"/>
-                        </w:rPr>
-                        <w:t>; p &lt; &amp;</w:t>
-                      </w:r>
-                      <w:proofErr w:type="spellStart"/>
-                      <w:r>
-                        <w:rPr>
-                          <w:rFonts w:ascii="Courier New" w:hAnsi="Courier New" w:cs="Courier New"/>
-                          <w:color w:val="383A42"/>
-                        </w:rPr>
-                        <w:t>ptable.proc</w:t>
-                      </w:r>
-                      <w:proofErr w:type="spellEnd"/>
-                      <w:r>
-                        <w:rPr>
-                          <w:rFonts w:ascii="Courier New" w:hAnsi="Courier New" w:cs="Courier New"/>
-                          <w:color w:val="383A42"/>
-                        </w:rPr>
-                        <w:t>[NPROC]; p++){</w:t>
-                      </w:r>
-                      <w:r>
-                        <w:rPr>
-                          <w:rFonts w:ascii="Courier New" w:hAnsi="Courier New" w:cs="Courier New"/>
-                          <w:color w:val="383A42"/>
-                        </w:rPr>
-                        <w:br/>
-                        <w:t xml:space="preserve">    </w:t>
-                      </w:r>
-                      <w:r>
-                        <w:rPr>
-                          <w:rFonts w:ascii="Courier New" w:hAnsi="Courier New" w:cs="Courier New"/>
-                          <w:color w:val="A626A4"/>
-                        </w:rPr>
-                        <w:t>if</w:t>
-                      </w:r>
-                      <w:r>
-                        <w:rPr>
-                          <w:rFonts w:ascii="Courier New" w:hAnsi="Courier New" w:cs="Courier New"/>
-                          <w:color w:val="383A42"/>
-                        </w:rPr>
-                        <w:t>(p-&gt;</w:t>
-                      </w:r>
-                      <w:proofErr w:type="spellStart"/>
-                      <w:r>
-                        <w:rPr>
-                          <w:rFonts w:ascii="Courier New" w:hAnsi="Courier New" w:cs="Courier New"/>
-                          <w:color w:val="383A42"/>
-                        </w:rPr>
-                        <w:t>pid</w:t>
-                      </w:r>
-                      <w:proofErr w:type="spellEnd"/>
-                      <w:r>
-                        <w:rPr>
-                          <w:rFonts w:ascii="Courier New" w:hAnsi="Courier New" w:cs="Courier New"/>
-                          <w:color w:val="383A42"/>
-                        </w:rPr>
-                        <w:t xml:space="preserve"> == </w:t>
-                      </w:r>
-                      <w:proofErr w:type="spellStart"/>
-                      <w:r>
-                        <w:rPr>
-                          <w:rFonts w:ascii="Courier New" w:hAnsi="Courier New" w:cs="Courier New"/>
-                          <w:color w:val="383A42"/>
-                        </w:rPr>
-                        <w:t>pid</w:t>
-                      </w:r>
-                      <w:proofErr w:type="spellEnd"/>
-                      <w:r>
-                        <w:rPr>
-                          <w:rFonts w:ascii="Courier New" w:hAnsi="Courier New" w:cs="Courier New"/>
-                          <w:color w:val="383A42"/>
-                        </w:rPr>
-                        <w:t>){</w:t>
-                      </w:r>
-                      <w:r>
-                        <w:rPr>
-                          <w:rFonts w:ascii="Courier New" w:hAnsi="Courier New" w:cs="Courier New"/>
-                          <w:color w:val="383A42"/>
-                        </w:rPr>
-                        <w:br/>
-                        <w:t xml:space="preserve">      </w:t>
-                      </w:r>
-                      <w:proofErr w:type="spellStart"/>
-                      <w:r>
-                        <w:rPr>
-                          <w:rFonts w:ascii="Courier New" w:hAnsi="Courier New" w:cs="Courier New"/>
-                          <w:color w:val="383A42"/>
-                        </w:rPr>
-                        <w:t>old_queue</w:t>
-                      </w:r>
-                      <w:proofErr w:type="spellEnd"/>
-                      <w:r>
-                        <w:rPr>
-                          <w:rFonts w:ascii="Courier New" w:hAnsi="Courier New" w:cs="Courier New"/>
-                          <w:color w:val="383A42"/>
-                        </w:rPr>
-                        <w:t xml:space="preserve"> = p-&gt;</w:t>
-                      </w:r>
-                      <w:proofErr w:type="spellStart"/>
-                      <w:r>
-                        <w:rPr>
-                          <w:rFonts w:ascii="Courier New" w:hAnsi="Courier New" w:cs="Courier New"/>
-                          <w:color w:val="383A42"/>
-                        </w:rPr>
-                        <w:t>sched_info.</w:t>
-                      </w:r>
-                      <w:r>
-                        <w:rPr>
-                          <w:rFonts w:ascii="Courier New" w:hAnsi="Courier New" w:cs="Courier New"/>
-                          <w:color w:val="C18401"/>
-                        </w:rPr>
-                        <w:t>queue</w:t>
-                      </w:r>
-                      <w:proofErr w:type="spellEnd"/>
-                      <w:r>
-                        <w:rPr>
-                          <w:rFonts w:ascii="Courier New" w:hAnsi="Courier New" w:cs="Courier New"/>
-                          <w:color w:val="383A42"/>
-                        </w:rPr>
-                        <w:t>;</w:t>
-                      </w:r>
-                      <w:r>
-                        <w:rPr>
-                          <w:rFonts w:ascii="Courier New" w:hAnsi="Courier New" w:cs="Courier New"/>
-                          <w:color w:val="383A42"/>
-                        </w:rPr>
-                        <w:br/>
-                        <w:t>      p-&gt;</w:t>
-                      </w:r>
-                      <w:proofErr w:type="spellStart"/>
-                      <w:r>
-                        <w:rPr>
-                          <w:rFonts w:ascii="Courier New" w:hAnsi="Courier New" w:cs="Courier New"/>
-                          <w:color w:val="383A42"/>
-                        </w:rPr>
-                        <w:t>sched_info.</w:t>
-                      </w:r>
-                      <w:r>
-                        <w:rPr>
-                          <w:rFonts w:ascii="Courier New" w:hAnsi="Courier New" w:cs="Courier New"/>
-                          <w:color w:val="C18401"/>
-                        </w:rPr>
-                        <w:t>queue</w:t>
-                      </w:r>
-                      <w:proofErr w:type="spellEnd"/>
-                      <w:r>
-                        <w:rPr>
-                          <w:rFonts w:ascii="Courier New" w:hAnsi="Courier New" w:cs="Courier New"/>
-                          <w:color w:val="383A42"/>
-                        </w:rPr>
-                        <w:t xml:space="preserve"> = </w:t>
-                      </w:r>
-                      <w:proofErr w:type="spellStart"/>
-                      <w:r>
-                        <w:rPr>
-                          <w:rFonts w:ascii="Courier New" w:hAnsi="Courier New" w:cs="Courier New"/>
-                          <w:color w:val="383A42"/>
-                        </w:rPr>
-                        <w:t>new_queue</w:t>
-                      </w:r>
-                      <w:proofErr w:type="spellEnd"/>
-                      <w:r>
-                        <w:rPr>
-                          <w:rFonts w:ascii="Courier New" w:hAnsi="Courier New" w:cs="Courier New"/>
-                          <w:color w:val="383A42"/>
-                        </w:rPr>
-                        <w:t>;</w:t>
-                      </w:r>
-                      <w:r>
-                        <w:rPr>
-                          <w:rFonts w:ascii="Courier New" w:hAnsi="Courier New" w:cs="Courier New"/>
-                          <w:color w:val="383A42"/>
-                        </w:rPr>
-                        <w:br/>
-                        <w:t>      release(&amp;</w:t>
-                      </w:r>
-                      <w:proofErr w:type="spellStart"/>
-                      <w:r>
-                        <w:rPr>
-                          <w:rFonts w:ascii="Courier New" w:hAnsi="Courier New" w:cs="Courier New"/>
-                          <w:color w:val="383A42"/>
-                        </w:rPr>
-                        <w:t>ptable.lock</w:t>
-                      </w:r>
-                      <w:proofErr w:type="spellEnd"/>
-                      <w:r>
-                        <w:rPr>
-                          <w:rFonts w:ascii="Courier New" w:hAnsi="Courier New" w:cs="Courier New"/>
-                          <w:color w:val="383A42"/>
-                        </w:rPr>
-                        <w:t>);</w:t>
-                      </w:r>
-                      <w:r>
-                        <w:rPr>
-                          <w:rFonts w:ascii="Courier New" w:hAnsi="Courier New" w:cs="Courier New"/>
-                          <w:color w:val="383A42"/>
-                        </w:rPr>
-                        <w:br/>
-                        <w:t xml:space="preserve">      </w:t>
-                      </w:r>
-                      <w:r>
-                        <w:rPr>
-                          <w:rFonts w:ascii="Courier New" w:hAnsi="Courier New" w:cs="Courier New"/>
-                          <w:color w:val="A626A4"/>
-                        </w:rPr>
-                        <w:t>return</w:t>
-                      </w:r>
-                      <w:r>
-                        <w:rPr>
-                          <w:rFonts w:ascii="Courier New" w:hAnsi="Courier New" w:cs="Courier New"/>
-                          <w:color w:val="383A42"/>
-                        </w:rPr>
-                        <w:t xml:space="preserve"> </w:t>
-                      </w:r>
-                      <w:proofErr w:type="spellStart"/>
-                      <w:r>
-                        <w:rPr>
-                          <w:rFonts w:ascii="Courier New" w:hAnsi="Courier New" w:cs="Courier New"/>
-                          <w:color w:val="383A42"/>
-                        </w:rPr>
-                        <w:t>old_queue</w:t>
-                      </w:r>
-                      <w:proofErr w:type="spellEnd"/>
-                      <w:r>
-                        <w:rPr>
-                          <w:rFonts w:ascii="Courier New" w:hAnsi="Courier New" w:cs="Courier New"/>
-                          <w:color w:val="383A42"/>
-                        </w:rPr>
-                        <w:t>;</w:t>
-                      </w:r>
-                      <w:r>
-                        <w:rPr>
-                          <w:rFonts w:ascii="Courier New" w:hAnsi="Courier New" w:cs="Courier New"/>
-                          <w:color w:val="383A42"/>
-                        </w:rPr>
-                        <w:br/>
-                        <w:t>    }</w:t>
-                      </w:r>
-                      <w:r>
-                        <w:rPr>
-                          <w:rFonts w:ascii="Courier New" w:hAnsi="Courier New" w:cs="Courier New"/>
-                          <w:color w:val="383A42"/>
-                        </w:rPr>
-                        <w:br/>
-                        <w:t>  }</w:t>
-                      </w:r>
-                      <w:r>
-                        <w:rPr>
-                          <w:rFonts w:ascii="Courier New" w:hAnsi="Courier New" w:cs="Courier New"/>
-                          <w:color w:val="383A42"/>
-                        </w:rPr>
-                        <w:br/>
-                        <w:t>  release(&amp;</w:t>
-                      </w:r>
-                      <w:proofErr w:type="spellStart"/>
-                      <w:r>
-                        <w:rPr>
-                          <w:rFonts w:ascii="Courier New" w:hAnsi="Courier New" w:cs="Courier New"/>
-                          <w:color w:val="383A42"/>
-                        </w:rPr>
-                        <w:t>ptable.lock</w:t>
-                      </w:r>
-                      <w:proofErr w:type="spellEnd"/>
-                      <w:r>
-                        <w:rPr>
-                          <w:rFonts w:ascii="Courier New" w:hAnsi="Courier New" w:cs="Courier New"/>
-                          <w:color w:val="383A42"/>
-                        </w:rPr>
-                        <w:t>);</w:t>
-                      </w:r>
-                      <w:r>
-                        <w:rPr>
-                          <w:rFonts w:ascii="Courier New" w:hAnsi="Courier New" w:cs="Courier New"/>
-                          <w:color w:val="383A42"/>
-                        </w:rPr>
-                        <w:br/>
-                        <w:t xml:space="preserve">  </w:t>
-                      </w:r>
-                      <w:r>
-                        <w:rPr>
-                          <w:rFonts w:ascii="Courier New" w:hAnsi="Courier New" w:cs="Courier New"/>
-                          <w:color w:val="A626A4"/>
-                        </w:rPr>
-                        <w:t>return</w:t>
-                      </w:r>
-                      <w:r>
-                        <w:rPr>
-                          <w:rFonts w:ascii="Courier New" w:hAnsi="Courier New" w:cs="Courier New"/>
-                          <w:color w:val="383A42"/>
-                        </w:rPr>
-                        <w:t xml:space="preserve"> </w:t>
-                      </w:r>
-                      <w:proofErr w:type="spellStart"/>
-                      <w:r>
-                        <w:rPr>
-                          <w:rFonts w:ascii="Courier New" w:hAnsi="Courier New" w:cs="Courier New"/>
-                          <w:color w:val="383A42"/>
-                        </w:rPr>
-                        <w:t>old_queue</w:t>
-                      </w:r>
-                      <w:proofErr w:type="spellEnd"/>
-                      <w:r>
-                        <w:rPr>
-                          <w:rFonts w:ascii="Courier New" w:hAnsi="Courier New" w:cs="Courier New"/>
-                          <w:color w:val="383A42"/>
-                        </w:rPr>
-                        <w:t>;</w:t>
+                        <w:t xml:space="preserve">  }</w:t>
                       </w:r>
                       <w:r>
                         <w:rPr>
@@ -3703,13 +3498,21 @@
           <w:rtl/>
         </w:rPr>
       </w:pPr>
-      <w:r>
-        <w:rPr>
-          <w:rFonts w:hint="cs"/>
-          <w:rtl/>
-        </w:rPr>
-        <w:lastRenderedPageBreak/>
-        <w:t>مقداردهی بلیت بخت آزمایی</w:t>
+      <w:proofErr w:type="spellStart"/>
+      <w:r>
+        <w:rPr>
+          <w:rFonts w:hint="cs"/>
+          <w:rtl/>
+        </w:rPr>
+        <w:t>زمان‌بند</w:t>
+      </w:r>
+      <w:proofErr w:type="spellEnd"/>
+      <w:r>
+        <w:rPr>
+          <w:rFonts w:hint="cs"/>
+          <w:rtl/>
+        </w:rPr>
+        <w:t xml:space="preserve"> بخت آزمایی</w:t>
       </w:r>
     </w:p>
     <w:p>
@@ -3719,76 +3522,1437 @@
           <w:rtl/>
         </w:rPr>
       </w:pPr>
-      <w:r>
-        <w:rPr>
-          <w:rFonts w:hint="cs"/>
-          <w:rtl/>
-        </w:rPr>
-        <w:t xml:space="preserve">مقداردهی پارامتر </w:t>
-      </w:r>
-      <w:r>
-        <w:t>BJF</w:t>
-      </w:r>
-      <w:r>
-        <w:rPr>
-          <w:rFonts w:hint="cs"/>
-          <w:rtl/>
-        </w:rPr>
-        <w:t xml:space="preserve"> در سطح </w:t>
-      </w:r>
-      <w:proofErr w:type="spellStart"/>
-      <w:r>
-        <w:rPr>
-          <w:rFonts w:hint="cs"/>
-          <w:rtl/>
-        </w:rPr>
-        <w:t>پردازه</w:t>
-      </w:r>
-      <w:proofErr w:type="spellEnd"/>
+      <w:proofErr w:type="spellStart"/>
+      <w:r>
+        <w:rPr>
+          <w:rFonts w:hint="cs"/>
+          <w:rtl/>
+        </w:rPr>
+        <w:lastRenderedPageBreak/>
+        <w:t>زمان‌بند</w:t>
+      </w:r>
+      <w:proofErr w:type="spellEnd"/>
+      <w:r>
+        <w:rPr>
+          <w:rFonts w:hint="cs"/>
+          <w:rtl/>
+        </w:rPr>
+        <w:t xml:space="preserve"> اول بهترین کار</w:t>
+      </w:r>
     </w:p>
     <w:p>
       <w:pPr>
-        <w:pStyle w:val="Heading2"/>
-        <w:rPr>
-          <w:rtl/>
-        </w:rPr>
-      </w:pPr>
-      <w:r>
-        <w:rPr>
-          <w:rFonts w:hint="cs"/>
-          <w:rtl/>
-        </w:rPr>
-        <w:t xml:space="preserve">مقداردهی پارامتر </w:t>
-      </w:r>
-      <w:r>
-        <w:t>BJF</w:t>
-      </w:r>
-      <w:r>
-        <w:rPr>
-          <w:rFonts w:hint="cs"/>
-          <w:rtl/>
-        </w:rPr>
-        <w:t xml:space="preserve"> در سطح سیستم</w:t>
+        <w:pStyle w:val="Heading1"/>
+        <w:rPr>
+          <w:rtl/>
+        </w:rPr>
+      </w:pPr>
+      <w:proofErr w:type="spellStart"/>
+      <w:r>
+        <w:rPr>
+          <w:rFonts w:hint="cs"/>
+          <w:rtl/>
+        </w:rPr>
+        <w:t>فراخوانی‌های</w:t>
+      </w:r>
+      <w:proofErr w:type="spellEnd"/>
+      <w:r>
+        <w:rPr>
+          <w:rFonts w:hint="cs"/>
+          <w:rtl/>
+        </w:rPr>
+        <w:t xml:space="preserve"> سیستمی</w:t>
       </w:r>
     </w:p>
     <w:p>
       <w:pPr>
         <w:pStyle w:val="Heading2"/>
-      </w:pPr>
-      <w:r>
-        <w:rPr>
-          <w:rFonts w:hint="cs"/>
-          <w:rtl/>
-        </w:rPr>
-        <w:t>چاپ اطلاعات</w:t>
-      </w:r>
+        <w:numPr>
+          <w:ilvl w:val="0"/>
+          <w:numId w:val="30"/>
+        </w:numPr>
+        <w:ind w:left="360"/>
+        <w:rPr>
+          <w:rtl/>
+        </w:rPr>
+      </w:pPr>
+      <w:r>
+        <w:rPr>
+          <w:rFonts w:hint="cs"/>
+          <w:rtl/>
+        </w:rPr>
+        <w:t xml:space="preserve">تغییر صف </w:t>
+      </w:r>
+      <w:proofErr w:type="spellStart"/>
+      <w:r>
+        <w:rPr>
+          <w:rFonts w:hint="cs"/>
+          <w:rtl/>
+        </w:rPr>
+        <w:t>پردازه</w:t>
+      </w:r>
+      <w:proofErr w:type="spellEnd"/>
     </w:p>
     <w:p>
       <w:pPr>
+        <w:pStyle w:val="Text"/>
+        <w:rPr>
+          <w:rtl/>
+        </w:rPr>
+      </w:pPr>
+      <w:r>
+        <w:rPr>
+          <w:rFonts w:hint="cs"/>
+          <w:rtl/>
+        </w:rPr>
+        <w:t xml:space="preserve">این فراخوانی سیستمی با نام </w:t>
+      </w:r>
+      <w:proofErr w:type="spellStart"/>
+      <w:r>
+        <w:rPr>
+          <w:rStyle w:val="CodeChar"/>
+        </w:rPr>
+        <w:t>change_scheduling_queue</w:t>
+      </w:r>
+      <w:proofErr w:type="spellEnd"/>
+      <w:r>
+        <w:rPr>
+          <w:rFonts w:hint="cs"/>
+          <w:rtl/>
+        </w:rPr>
+        <w:t xml:space="preserve"> به سیستم عامل اضافه شده است. تابع نهایی مربوط به این فراخوانی سیستمی (در فایل </w:t>
+      </w:r>
+      <w:proofErr w:type="spellStart"/>
+      <w:r>
+        <w:t>proc.c</w:t>
+      </w:r>
+      <w:proofErr w:type="spellEnd"/>
+      <w:r>
+        <w:rPr>
+          <w:rFonts w:hint="cs"/>
+          <w:rtl/>
+        </w:rPr>
+        <w:t>) در بخش زیر قابل مشاهده است:</w:t>
+      </w:r>
+    </w:p>
+    <w:p>
+      <w:pPr>
+        <w:pStyle w:val="Text"/>
+        <w:rPr>
+          <w:rtl/>
+        </w:rPr>
+      </w:pPr>
+      <w:r>
+        <w:rPr>
+          <w:rFonts w:hint="cs"/>
+          <w:noProof/>
+          <w:rtl/>
+          <w:lang w:val="fa-IR"/>
+        </w:rPr>
+        <mc:AlternateContent>
+          <mc:Choice Requires="wps">
+            <w:drawing>
+              <wp:inline distT="0" distB="0" distL="0" distR="0" wp14:anchorId="0137BBB6" wp14:editId="0BBACAAD">
+                <wp:extent cx="5784574" cy="3017520"/>
+                <wp:effectExtent l="0" t="0" r="6985" b="0"/>
+                <wp:docPr id="1" name="Text Box 1"/>
+                <wp:cNvGraphicFramePr/>
+                <a:graphic xmlns:a="http://schemas.openxmlformats.org/drawingml/2006/main">
+                  <a:graphicData uri="http://schemas.microsoft.com/office/word/2010/wordprocessingShape">
+                    <wps:wsp>
+                      <wps:cNvSpPr txBox="1"/>
+                      <wps:spPr>
+                        <a:xfrm>
+                          <a:off x="0" y="0"/>
+                          <a:ext cx="5784574" cy="3017520"/>
+                        </a:xfrm>
+                        <a:prstGeom prst="rect">
+                          <a:avLst/>
+                        </a:prstGeom>
+                        <a:solidFill>
+                          <a:schemeClr val="lt1"/>
+                        </a:solidFill>
+                        <a:ln w="6350">
+                          <a:noFill/>
+                        </a:ln>
+                      </wps:spPr>
+                      <wps:txbx>
+                        <w:txbxContent>
+                          <w:p>
+                            <w:pPr>
+                              <w:shd w:val="clear" w:color="auto" w:fill="FAFAFA"/>
+                            </w:pPr>
+                            <w:r>
+                              <w:rPr>
+                                <w:rFonts w:ascii="Courier New" w:hAnsi="Courier New" w:cs="Courier New"/>
+                                <w:color w:val="A626A4"/>
+                              </w:rPr>
+                              <w:t>int</w:t>
+                            </w:r>
+                            <w:r>
+                              <w:rPr>
+                                <w:rFonts w:ascii="Courier New" w:hAnsi="Courier New" w:cs="Courier New"/>
+                                <w:color w:val="383A42"/>
+                              </w:rPr>
+                              <w:br/>
+                            </w:r>
+                            <w:proofErr w:type="spellStart"/>
+                            <w:r>
+                              <w:rPr>
+                                <w:rFonts w:ascii="Courier New" w:hAnsi="Courier New" w:cs="Courier New"/>
+                                <w:color w:val="4078F2"/>
+                              </w:rPr>
+                              <w:t>change_queue</w:t>
+                            </w:r>
+                            <w:proofErr w:type="spellEnd"/>
+                            <w:r>
+                              <w:rPr>
+                                <w:rFonts w:ascii="Courier New" w:hAnsi="Courier New" w:cs="Courier New"/>
+                                <w:color w:val="383A42"/>
+                              </w:rPr>
+                              <w:t>(</w:t>
+                            </w:r>
+                            <w:r>
+                              <w:rPr>
+                                <w:rFonts w:ascii="Courier New" w:hAnsi="Courier New" w:cs="Courier New"/>
+                                <w:color w:val="A626A4"/>
+                              </w:rPr>
+                              <w:t>int</w:t>
+                            </w:r>
+                            <w:r>
+                              <w:rPr>
+                                <w:rFonts w:ascii="Courier New" w:hAnsi="Courier New" w:cs="Courier New"/>
+                                <w:color w:val="383A42"/>
+                              </w:rPr>
+                              <w:t xml:space="preserve"> </w:t>
+                            </w:r>
+                            <w:proofErr w:type="spellStart"/>
+                            <w:r>
+                              <w:rPr>
+                                <w:rFonts w:ascii="Courier New" w:hAnsi="Courier New" w:cs="Courier New"/>
+                                <w:color w:val="383A42"/>
+                              </w:rPr>
+                              <w:t>pid</w:t>
+                            </w:r>
+                            <w:proofErr w:type="spellEnd"/>
+                            <w:r>
+                              <w:rPr>
+                                <w:rFonts w:ascii="Courier New" w:hAnsi="Courier New" w:cs="Courier New"/>
+                                <w:color w:val="383A42"/>
+                              </w:rPr>
+                              <w:t xml:space="preserve">, </w:t>
+                            </w:r>
+                            <w:r>
+                              <w:rPr>
+                                <w:rFonts w:ascii="Courier New" w:hAnsi="Courier New" w:cs="Courier New"/>
+                                <w:color w:val="A626A4"/>
+                              </w:rPr>
+                              <w:t>int</w:t>
+                            </w:r>
+                            <w:r>
+                              <w:rPr>
+                                <w:rFonts w:ascii="Courier New" w:hAnsi="Courier New" w:cs="Courier New"/>
+                                <w:color w:val="383A42"/>
+                              </w:rPr>
+                              <w:t xml:space="preserve"> </w:t>
+                            </w:r>
+                            <w:proofErr w:type="spellStart"/>
+                            <w:r>
+                              <w:rPr>
+                                <w:rFonts w:ascii="Courier New" w:hAnsi="Courier New" w:cs="Courier New"/>
+                                <w:color w:val="383A42"/>
+                              </w:rPr>
+                              <w:t>new_queue</w:t>
+                            </w:r>
+                            <w:proofErr w:type="spellEnd"/>
+                            <w:r>
+                              <w:rPr>
+                                <w:rFonts w:ascii="Courier New" w:hAnsi="Courier New" w:cs="Courier New"/>
+                                <w:color w:val="383A42"/>
+                              </w:rPr>
+                              <w:t>) {</w:t>
+                            </w:r>
+                            <w:r>
+                              <w:rPr>
+                                <w:rFonts w:ascii="Courier New" w:hAnsi="Courier New" w:cs="Courier New"/>
+                                <w:color w:val="383A42"/>
+                              </w:rPr>
+                              <w:br/>
+                              <w:t xml:space="preserve">  </w:t>
+                            </w:r>
+                            <w:r>
+                              <w:rPr>
+                                <w:rFonts w:ascii="Courier New" w:hAnsi="Courier New" w:cs="Courier New"/>
+                                <w:color w:val="A626A4"/>
+                              </w:rPr>
+                              <w:t>struct</w:t>
+                            </w:r>
+                            <w:r>
+                              <w:rPr>
+                                <w:rFonts w:ascii="Courier New" w:hAnsi="Courier New" w:cs="Courier New"/>
+                                <w:color w:val="383A42"/>
+                              </w:rPr>
+                              <w:t xml:space="preserve"> </w:t>
+                            </w:r>
+                            <w:r>
+                              <w:rPr>
+                                <w:rFonts w:ascii="Courier New" w:hAnsi="Courier New" w:cs="Courier New"/>
+                                <w:color w:val="4078F2"/>
+                              </w:rPr>
+                              <w:t>proc</w:t>
+                            </w:r>
+                            <w:r>
+                              <w:rPr>
+                                <w:rFonts w:ascii="Courier New" w:hAnsi="Courier New" w:cs="Courier New"/>
+                                <w:color w:val="383A42"/>
+                              </w:rPr>
+                              <w:t xml:space="preserve"> *</w:t>
+                            </w:r>
+                            <w:r>
+                              <w:rPr>
+                                <w:rFonts w:ascii="Courier New" w:hAnsi="Courier New" w:cs="Courier New"/>
+                                <w:color w:val="4078F2"/>
+                              </w:rPr>
+                              <w:t>p</w:t>
+                            </w:r>
+                            <w:r>
+                              <w:rPr>
+                                <w:rFonts w:ascii="Courier New" w:hAnsi="Courier New" w:cs="Courier New"/>
+                                <w:color w:val="383A42"/>
+                              </w:rPr>
+                              <w:t>;</w:t>
+                            </w:r>
+                            <w:r>
+                              <w:rPr>
+                                <w:rFonts w:ascii="Courier New" w:hAnsi="Courier New" w:cs="Courier New"/>
+                                <w:color w:val="383A42"/>
+                              </w:rPr>
+                              <w:br/>
+                              <w:t xml:space="preserve">  </w:t>
+                            </w:r>
+                            <w:r>
+                              <w:rPr>
+                                <w:rFonts w:ascii="Courier New" w:hAnsi="Courier New" w:cs="Courier New"/>
+                                <w:color w:val="A626A4"/>
+                              </w:rPr>
+                              <w:t>int</w:t>
+                            </w:r>
+                            <w:r>
+                              <w:rPr>
+                                <w:rFonts w:ascii="Courier New" w:hAnsi="Courier New" w:cs="Courier New"/>
+                                <w:color w:val="383A42"/>
+                              </w:rPr>
+                              <w:t xml:space="preserve"> </w:t>
+                            </w:r>
+                            <w:proofErr w:type="spellStart"/>
+                            <w:r>
+                              <w:rPr>
+                                <w:rFonts w:ascii="Courier New" w:hAnsi="Courier New" w:cs="Courier New"/>
+                                <w:color w:val="383A42"/>
+                              </w:rPr>
+                              <w:t>old_queue</w:t>
+                            </w:r>
+                            <w:proofErr w:type="spellEnd"/>
+                            <w:r>
+                              <w:rPr>
+                                <w:rFonts w:ascii="Courier New" w:hAnsi="Courier New" w:cs="Courier New"/>
+                                <w:color w:val="383A42"/>
+                              </w:rPr>
+                              <w:t xml:space="preserve"> = </w:t>
+                            </w:r>
+                            <w:r>
+                              <w:rPr>
+                                <w:rFonts w:ascii="Courier New" w:hAnsi="Courier New" w:cs="Courier New"/>
+                                <w:color w:val="986801"/>
+                              </w:rPr>
+                              <w:t>-1</w:t>
+                            </w:r>
+                            <w:r>
+                              <w:rPr>
+                                <w:rFonts w:ascii="Courier New" w:hAnsi="Courier New" w:cs="Courier New"/>
+                                <w:color w:val="383A42"/>
+                              </w:rPr>
+                              <w:t>;</w:t>
+                            </w:r>
+                            <w:r>
+                              <w:rPr>
+                                <w:rFonts w:ascii="Courier New" w:hAnsi="Courier New" w:cs="Courier New"/>
+                                <w:color w:val="383A42"/>
+                              </w:rPr>
+                              <w:br/>
+                            </w:r>
+                            <w:r>
+                              <w:rPr>
+                                <w:rFonts w:ascii="Courier New" w:hAnsi="Courier New" w:cs="Courier New"/>
+                                <w:color w:val="383A42"/>
+                              </w:rPr>
+                              <w:br/>
+                              <w:t>  acquire(&amp;</w:t>
+                            </w:r>
+                            <w:proofErr w:type="spellStart"/>
+                            <w:r>
+                              <w:rPr>
+                                <w:rFonts w:ascii="Courier New" w:hAnsi="Courier New" w:cs="Courier New"/>
+                                <w:color w:val="383A42"/>
+                              </w:rPr>
+                              <w:t>ptable.lock</w:t>
+                            </w:r>
+                            <w:proofErr w:type="spellEnd"/>
+                            <w:r>
+                              <w:rPr>
+                                <w:rFonts w:ascii="Courier New" w:hAnsi="Courier New" w:cs="Courier New"/>
+                                <w:color w:val="383A42"/>
+                              </w:rPr>
+                              <w:t>);</w:t>
+                            </w:r>
+                            <w:r>
+                              <w:rPr>
+                                <w:rFonts w:ascii="Courier New" w:hAnsi="Courier New" w:cs="Courier New"/>
+                                <w:color w:val="383A42"/>
+                              </w:rPr>
+                              <w:br/>
+                              <w:t xml:space="preserve">  </w:t>
+                            </w:r>
+                            <w:r>
+                              <w:rPr>
+                                <w:rFonts w:ascii="Courier New" w:hAnsi="Courier New" w:cs="Courier New"/>
+                                <w:color w:val="A626A4"/>
+                              </w:rPr>
+                              <w:t>for</w:t>
+                            </w:r>
+                            <w:r>
+                              <w:rPr>
+                                <w:rFonts w:ascii="Courier New" w:hAnsi="Courier New" w:cs="Courier New"/>
+                                <w:color w:val="383A42"/>
+                              </w:rPr>
+                              <w:t xml:space="preserve">(p = </w:t>
+                            </w:r>
+                            <w:proofErr w:type="spellStart"/>
+                            <w:r>
+                              <w:rPr>
+                                <w:rFonts w:ascii="Courier New" w:hAnsi="Courier New" w:cs="Courier New"/>
+                                <w:color w:val="383A42"/>
+                              </w:rPr>
+                              <w:t>ptable.proc</w:t>
+                            </w:r>
+                            <w:proofErr w:type="spellEnd"/>
+                            <w:r>
+                              <w:rPr>
+                                <w:rFonts w:ascii="Courier New" w:hAnsi="Courier New" w:cs="Courier New"/>
+                                <w:color w:val="383A42"/>
+                              </w:rPr>
+                              <w:t>; p &lt; &amp;</w:t>
+                            </w:r>
+                            <w:proofErr w:type="spellStart"/>
+                            <w:r>
+                              <w:rPr>
+                                <w:rFonts w:ascii="Courier New" w:hAnsi="Courier New" w:cs="Courier New"/>
+                                <w:color w:val="383A42"/>
+                              </w:rPr>
+                              <w:t>ptable.proc</w:t>
+                            </w:r>
+                            <w:proofErr w:type="spellEnd"/>
+                            <w:r>
+                              <w:rPr>
+                                <w:rFonts w:ascii="Courier New" w:hAnsi="Courier New" w:cs="Courier New"/>
+                                <w:color w:val="383A42"/>
+                              </w:rPr>
+                              <w:t>[NPROC]; p++){</w:t>
+                            </w:r>
+                            <w:r>
+                              <w:rPr>
+                                <w:rFonts w:ascii="Courier New" w:hAnsi="Courier New" w:cs="Courier New"/>
+                                <w:color w:val="383A42"/>
+                              </w:rPr>
+                              <w:br/>
+                              <w:t xml:space="preserve">    </w:t>
+                            </w:r>
+                            <w:r>
+                              <w:rPr>
+                                <w:rFonts w:ascii="Courier New" w:hAnsi="Courier New" w:cs="Courier New"/>
+                                <w:color w:val="A626A4"/>
+                              </w:rPr>
+                              <w:t>if</w:t>
+                            </w:r>
+                            <w:r>
+                              <w:rPr>
+                                <w:rFonts w:ascii="Courier New" w:hAnsi="Courier New" w:cs="Courier New"/>
+                                <w:color w:val="383A42"/>
+                              </w:rPr>
+                              <w:t>(p-&gt;</w:t>
+                            </w:r>
+                            <w:proofErr w:type="spellStart"/>
+                            <w:r>
+                              <w:rPr>
+                                <w:rFonts w:ascii="Courier New" w:hAnsi="Courier New" w:cs="Courier New"/>
+                                <w:color w:val="383A42"/>
+                              </w:rPr>
+                              <w:t>pid</w:t>
+                            </w:r>
+                            <w:proofErr w:type="spellEnd"/>
+                            <w:r>
+                              <w:rPr>
+                                <w:rFonts w:ascii="Courier New" w:hAnsi="Courier New" w:cs="Courier New"/>
+                                <w:color w:val="383A42"/>
+                              </w:rPr>
+                              <w:t xml:space="preserve"> == </w:t>
+                            </w:r>
+                            <w:proofErr w:type="spellStart"/>
+                            <w:r>
+                              <w:rPr>
+                                <w:rFonts w:ascii="Courier New" w:hAnsi="Courier New" w:cs="Courier New"/>
+                                <w:color w:val="383A42"/>
+                              </w:rPr>
+                              <w:t>pid</w:t>
+                            </w:r>
+                            <w:proofErr w:type="spellEnd"/>
+                            <w:r>
+                              <w:rPr>
+                                <w:rFonts w:ascii="Courier New" w:hAnsi="Courier New" w:cs="Courier New"/>
+                                <w:color w:val="383A42"/>
+                              </w:rPr>
+                              <w:t>){</w:t>
+                            </w:r>
+                            <w:r>
+                              <w:rPr>
+                                <w:rFonts w:ascii="Courier New" w:hAnsi="Courier New" w:cs="Courier New"/>
+                                <w:color w:val="383A42"/>
+                              </w:rPr>
+                              <w:br/>
+                              <w:t xml:space="preserve">      </w:t>
+                            </w:r>
+                            <w:proofErr w:type="spellStart"/>
+                            <w:r>
+                              <w:rPr>
+                                <w:rFonts w:ascii="Courier New" w:hAnsi="Courier New" w:cs="Courier New"/>
+                                <w:color w:val="383A42"/>
+                              </w:rPr>
+                              <w:t>old_queue</w:t>
+                            </w:r>
+                            <w:proofErr w:type="spellEnd"/>
+                            <w:r>
+                              <w:rPr>
+                                <w:rFonts w:ascii="Courier New" w:hAnsi="Courier New" w:cs="Courier New"/>
+                                <w:color w:val="383A42"/>
+                              </w:rPr>
+                              <w:t xml:space="preserve"> = p-&gt;</w:t>
+                            </w:r>
+                            <w:proofErr w:type="spellStart"/>
+                            <w:r>
+                              <w:rPr>
+                                <w:rFonts w:ascii="Courier New" w:hAnsi="Courier New" w:cs="Courier New"/>
+                                <w:color w:val="383A42"/>
+                              </w:rPr>
+                              <w:t>sched_info.</w:t>
+                            </w:r>
+                            <w:r>
+                              <w:rPr>
+                                <w:rFonts w:ascii="Courier New" w:hAnsi="Courier New" w:cs="Courier New"/>
+                                <w:color w:val="C18401"/>
+                              </w:rPr>
+                              <w:t>queue</w:t>
+                            </w:r>
+                            <w:proofErr w:type="spellEnd"/>
+                            <w:r>
+                              <w:rPr>
+                                <w:rFonts w:ascii="Courier New" w:hAnsi="Courier New" w:cs="Courier New"/>
+                                <w:color w:val="383A42"/>
+                              </w:rPr>
+                              <w:t>;</w:t>
+                            </w:r>
+                            <w:r>
+                              <w:rPr>
+                                <w:rFonts w:ascii="Courier New" w:hAnsi="Courier New" w:cs="Courier New"/>
+                                <w:color w:val="383A42"/>
+                              </w:rPr>
+                              <w:br/>
+                              <w:t>      p-&gt;</w:t>
+                            </w:r>
+                            <w:proofErr w:type="spellStart"/>
+                            <w:r>
+                              <w:rPr>
+                                <w:rFonts w:ascii="Courier New" w:hAnsi="Courier New" w:cs="Courier New"/>
+                                <w:color w:val="383A42"/>
+                              </w:rPr>
+                              <w:t>sched_info.</w:t>
+                            </w:r>
+                            <w:r>
+                              <w:rPr>
+                                <w:rFonts w:ascii="Courier New" w:hAnsi="Courier New" w:cs="Courier New"/>
+                                <w:color w:val="C18401"/>
+                              </w:rPr>
+                              <w:t>queue</w:t>
+                            </w:r>
+                            <w:proofErr w:type="spellEnd"/>
+                            <w:r>
+                              <w:rPr>
+                                <w:rFonts w:ascii="Courier New" w:hAnsi="Courier New" w:cs="Courier New"/>
+                                <w:color w:val="383A42"/>
+                              </w:rPr>
+                              <w:t xml:space="preserve"> = </w:t>
+                            </w:r>
+                            <w:proofErr w:type="spellStart"/>
+                            <w:r>
+                              <w:rPr>
+                                <w:rFonts w:ascii="Courier New" w:hAnsi="Courier New" w:cs="Courier New"/>
+                                <w:color w:val="383A42"/>
+                              </w:rPr>
+                              <w:t>new_queue</w:t>
+                            </w:r>
+                            <w:proofErr w:type="spellEnd"/>
+                            <w:r>
+                              <w:rPr>
+                                <w:rFonts w:ascii="Courier New" w:hAnsi="Courier New" w:cs="Courier New"/>
+                                <w:color w:val="383A42"/>
+                              </w:rPr>
+                              <w:t>;</w:t>
+                            </w:r>
+                            <w:r>
+                              <w:rPr>
+                                <w:rFonts w:ascii="Courier New" w:hAnsi="Courier New" w:cs="Courier New"/>
+                                <w:color w:val="383A42"/>
+                              </w:rPr>
+                              <w:br/>
+                              <w:t>      release(&amp;</w:t>
+                            </w:r>
+                            <w:proofErr w:type="spellStart"/>
+                            <w:r>
+                              <w:rPr>
+                                <w:rFonts w:ascii="Courier New" w:hAnsi="Courier New" w:cs="Courier New"/>
+                                <w:color w:val="383A42"/>
+                              </w:rPr>
+                              <w:t>ptable.lock</w:t>
+                            </w:r>
+                            <w:proofErr w:type="spellEnd"/>
+                            <w:r>
+                              <w:rPr>
+                                <w:rFonts w:ascii="Courier New" w:hAnsi="Courier New" w:cs="Courier New"/>
+                                <w:color w:val="383A42"/>
+                              </w:rPr>
+                              <w:t>);</w:t>
+                            </w:r>
+                            <w:r>
+                              <w:rPr>
+                                <w:rFonts w:ascii="Courier New" w:hAnsi="Courier New" w:cs="Courier New"/>
+                                <w:color w:val="383A42"/>
+                              </w:rPr>
+                              <w:br/>
+                              <w:t xml:space="preserve">      </w:t>
+                            </w:r>
+                            <w:r>
+                              <w:rPr>
+                                <w:rFonts w:ascii="Courier New" w:hAnsi="Courier New" w:cs="Courier New"/>
+                                <w:color w:val="A626A4"/>
+                              </w:rPr>
+                              <w:t>return</w:t>
+                            </w:r>
+                            <w:r>
+                              <w:rPr>
+                                <w:rFonts w:ascii="Courier New" w:hAnsi="Courier New" w:cs="Courier New"/>
+                                <w:color w:val="383A42"/>
+                              </w:rPr>
+                              <w:t xml:space="preserve"> </w:t>
+                            </w:r>
+                            <w:proofErr w:type="spellStart"/>
+                            <w:r>
+                              <w:rPr>
+                                <w:rFonts w:ascii="Courier New" w:hAnsi="Courier New" w:cs="Courier New"/>
+                                <w:color w:val="383A42"/>
+                              </w:rPr>
+                              <w:t>old_queue</w:t>
+                            </w:r>
+                            <w:proofErr w:type="spellEnd"/>
+                            <w:r>
+                              <w:rPr>
+                                <w:rFonts w:ascii="Courier New" w:hAnsi="Courier New" w:cs="Courier New"/>
+                                <w:color w:val="383A42"/>
+                              </w:rPr>
+                              <w:t>;</w:t>
+                            </w:r>
+                            <w:r>
+                              <w:rPr>
+                                <w:rFonts w:ascii="Courier New" w:hAnsi="Courier New" w:cs="Courier New"/>
+                                <w:color w:val="383A42"/>
+                              </w:rPr>
+                              <w:br/>
+                              <w:t>    }</w:t>
+                            </w:r>
+                            <w:r>
+                              <w:rPr>
+                                <w:rFonts w:ascii="Courier New" w:hAnsi="Courier New" w:cs="Courier New"/>
+                                <w:color w:val="383A42"/>
+                              </w:rPr>
+                              <w:br/>
+                              <w:t>  }</w:t>
+                            </w:r>
+                            <w:r>
+                              <w:rPr>
+                                <w:rFonts w:ascii="Courier New" w:hAnsi="Courier New" w:cs="Courier New"/>
+                                <w:color w:val="383A42"/>
+                              </w:rPr>
+                              <w:br/>
+                              <w:t>  release(&amp;</w:t>
+                            </w:r>
+                            <w:proofErr w:type="spellStart"/>
+                            <w:r>
+                              <w:rPr>
+                                <w:rFonts w:ascii="Courier New" w:hAnsi="Courier New" w:cs="Courier New"/>
+                                <w:color w:val="383A42"/>
+                              </w:rPr>
+                              <w:t>ptable.lock</w:t>
+                            </w:r>
+                            <w:proofErr w:type="spellEnd"/>
+                            <w:r>
+                              <w:rPr>
+                                <w:rFonts w:ascii="Courier New" w:hAnsi="Courier New" w:cs="Courier New"/>
+                                <w:color w:val="383A42"/>
+                              </w:rPr>
+                              <w:t>);</w:t>
+                            </w:r>
+                            <w:r>
+                              <w:rPr>
+                                <w:rFonts w:ascii="Courier New" w:hAnsi="Courier New" w:cs="Courier New"/>
+                                <w:color w:val="383A42"/>
+                              </w:rPr>
+                              <w:br/>
+                              <w:t xml:space="preserve">  </w:t>
+                            </w:r>
+                            <w:r>
+                              <w:rPr>
+                                <w:rFonts w:ascii="Courier New" w:hAnsi="Courier New" w:cs="Courier New"/>
+                                <w:color w:val="A626A4"/>
+                              </w:rPr>
+                              <w:t>return</w:t>
+                            </w:r>
+                            <w:r>
+                              <w:rPr>
+                                <w:rFonts w:ascii="Courier New" w:hAnsi="Courier New" w:cs="Courier New"/>
+                                <w:color w:val="383A42"/>
+                              </w:rPr>
+                              <w:t xml:space="preserve"> </w:t>
+                            </w:r>
+                            <w:proofErr w:type="spellStart"/>
+                            <w:r>
+                              <w:rPr>
+                                <w:rFonts w:ascii="Courier New" w:hAnsi="Courier New" w:cs="Courier New"/>
+                                <w:color w:val="383A42"/>
+                              </w:rPr>
+                              <w:t>old_queue</w:t>
+                            </w:r>
+                            <w:proofErr w:type="spellEnd"/>
+                            <w:r>
+                              <w:rPr>
+                                <w:rFonts w:ascii="Courier New" w:hAnsi="Courier New" w:cs="Courier New"/>
+                                <w:color w:val="383A42"/>
+                              </w:rPr>
+                              <w:t>;</w:t>
+                            </w:r>
+                            <w:r>
+                              <w:rPr>
+                                <w:rFonts w:ascii="Courier New" w:hAnsi="Courier New" w:cs="Courier New"/>
+                                <w:color w:val="383A42"/>
+                              </w:rPr>
+                              <w:br/>
+                              <w:t>}</w:t>
+                            </w:r>
+                          </w:p>
+                          <w:p/>
+                        </w:txbxContent>
+                      </wps:txbx>
+                      <wps:bodyPr rot="0" spcFirstLastPara="0" vertOverflow="overflow" horzOverflow="overflow" vert="horz" wrap="square" lIns="91440" tIns="45720" rIns="91440" bIns="45720" numCol="1" spcCol="0" rtlCol="0" fromWordArt="0" anchor="t" anchorCtr="0" forceAA="0" compatLnSpc="1">
+                        <a:prstTxWarp prst="textNoShape">
+                          <a:avLst/>
+                        </a:prstTxWarp>
+                        <a:noAutofit/>
+                      </wps:bodyPr>
+                    </wps:wsp>
+                  </a:graphicData>
+                </a:graphic>
+              </wp:inline>
+            </w:drawing>
+          </mc:Choice>
+          <mc:Fallback>
+            <w:pict>
+              <v:shape w14:anchorId="0137BBB6" id="Text Box 1" o:spid="_x0000_s1027" type="#_x0000_t202" style="width:455.5pt;height:237.6pt;visibility:visible;mso-wrap-style:square;mso-left-percent:-10001;mso-top-percent:-10001;mso-position-horizontal:absolute;mso-position-horizontal-relative:char;mso-position-vertical:absolute;mso-position-vertical-relative:line;mso-left-percent:-10001;mso-top-percent:-10001;v-text-anchor:top" o:gfxdata="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" fillcolor="white [3201]" stroked="f" strokeweight=".5pt">
+                <v:textbox>
+                  <w:txbxContent>
+                    <w:p>
+                      <w:pPr>
+                        <w:shd w:val="clear" w:color="auto" w:fill="FAFAFA"/>
+                      </w:pPr>
+                      <w:r>
+                        <w:rPr>
+                          <w:rFonts w:ascii="Courier New" w:hAnsi="Courier New" w:cs="Courier New"/>
+                          <w:color w:val="A626A4"/>
+                        </w:rPr>
+                        <w:t>int</w:t>
+                      </w:r>
+                      <w:r>
+                        <w:rPr>
+                          <w:rFonts w:ascii="Courier New" w:hAnsi="Courier New" w:cs="Courier New"/>
+                          <w:color w:val="383A42"/>
+                        </w:rPr>
+                        <w:br/>
+                      </w:r>
+                      <w:proofErr w:type="spellStart"/>
+                      <w:r>
+                        <w:rPr>
+                          <w:rFonts w:ascii="Courier New" w:hAnsi="Courier New" w:cs="Courier New"/>
+                          <w:color w:val="4078F2"/>
+                        </w:rPr>
+                        <w:t>change_queue</w:t>
+                      </w:r>
+                      <w:proofErr w:type="spellEnd"/>
+                      <w:r>
+                        <w:rPr>
+                          <w:rFonts w:ascii="Courier New" w:hAnsi="Courier New" w:cs="Courier New"/>
+                          <w:color w:val="383A42"/>
+                        </w:rPr>
+                        <w:t>(</w:t>
+                      </w:r>
+                      <w:r>
+                        <w:rPr>
+                          <w:rFonts w:ascii="Courier New" w:hAnsi="Courier New" w:cs="Courier New"/>
+                          <w:color w:val="A626A4"/>
+                        </w:rPr>
+                        <w:t>int</w:t>
+                      </w:r>
+                      <w:r>
+                        <w:rPr>
+                          <w:rFonts w:ascii="Courier New" w:hAnsi="Courier New" w:cs="Courier New"/>
+                          <w:color w:val="383A42"/>
+                        </w:rPr>
+                        <w:t xml:space="preserve"> </w:t>
+                      </w:r>
+                      <w:proofErr w:type="spellStart"/>
+                      <w:r>
+                        <w:rPr>
+                          <w:rFonts w:ascii="Courier New" w:hAnsi="Courier New" w:cs="Courier New"/>
+                          <w:color w:val="383A42"/>
+                        </w:rPr>
+                        <w:t>pid</w:t>
+                      </w:r>
+                      <w:proofErr w:type="spellEnd"/>
+                      <w:r>
+                        <w:rPr>
+                          <w:rFonts w:ascii="Courier New" w:hAnsi="Courier New" w:cs="Courier New"/>
+                          <w:color w:val="383A42"/>
+                        </w:rPr>
+                        <w:t xml:space="preserve">, </w:t>
+                      </w:r>
+                      <w:r>
+                        <w:rPr>
+                          <w:rFonts w:ascii="Courier New" w:hAnsi="Courier New" w:cs="Courier New"/>
+                          <w:color w:val="A626A4"/>
+                        </w:rPr>
+                        <w:t>int</w:t>
+                      </w:r>
+                      <w:r>
+                        <w:rPr>
+                          <w:rFonts w:ascii="Courier New" w:hAnsi="Courier New" w:cs="Courier New"/>
+                          <w:color w:val="383A42"/>
+                        </w:rPr>
+                        <w:t xml:space="preserve"> </w:t>
+                      </w:r>
+                      <w:proofErr w:type="spellStart"/>
+                      <w:r>
+                        <w:rPr>
+                          <w:rFonts w:ascii="Courier New" w:hAnsi="Courier New" w:cs="Courier New"/>
+                          <w:color w:val="383A42"/>
+                        </w:rPr>
+                        <w:t>new_queue</w:t>
+                      </w:r>
+                      <w:proofErr w:type="spellEnd"/>
+                      <w:r>
+                        <w:rPr>
+                          <w:rFonts w:ascii="Courier New" w:hAnsi="Courier New" w:cs="Courier New"/>
+                          <w:color w:val="383A42"/>
+                        </w:rPr>
+                        <w:t>) {</w:t>
+                      </w:r>
+                      <w:r>
+                        <w:rPr>
+                          <w:rFonts w:ascii="Courier New" w:hAnsi="Courier New" w:cs="Courier New"/>
+                          <w:color w:val="383A42"/>
+                        </w:rPr>
+                        <w:br/>
+                        <w:t xml:space="preserve">  </w:t>
+                      </w:r>
+                      <w:r>
+                        <w:rPr>
+                          <w:rFonts w:ascii="Courier New" w:hAnsi="Courier New" w:cs="Courier New"/>
+                          <w:color w:val="A626A4"/>
+                        </w:rPr>
+                        <w:t>struct</w:t>
+                      </w:r>
+                      <w:r>
+                        <w:rPr>
+                          <w:rFonts w:ascii="Courier New" w:hAnsi="Courier New" w:cs="Courier New"/>
+                          <w:color w:val="383A42"/>
+                        </w:rPr>
+                        <w:t xml:space="preserve"> </w:t>
+                      </w:r>
+                      <w:r>
+                        <w:rPr>
+                          <w:rFonts w:ascii="Courier New" w:hAnsi="Courier New" w:cs="Courier New"/>
+                          <w:color w:val="4078F2"/>
+                        </w:rPr>
+                        <w:t>proc</w:t>
+                      </w:r>
+                      <w:r>
+                        <w:rPr>
+                          <w:rFonts w:ascii="Courier New" w:hAnsi="Courier New" w:cs="Courier New"/>
+                          <w:color w:val="383A42"/>
+                        </w:rPr>
+                        <w:t xml:space="preserve"> *</w:t>
+                      </w:r>
+                      <w:r>
+                        <w:rPr>
+                          <w:rFonts w:ascii="Courier New" w:hAnsi="Courier New" w:cs="Courier New"/>
+                          <w:color w:val="4078F2"/>
+                        </w:rPr>
+                        <w:t>p</w:t>
+                      </w:r>
+                      <w:r>
+                        <w:rPr>
+                          <w:rFonts w:ascii="Courier New" w:hAnsi="Courier New" w:cs="Courier New"/>
+                          <w:color w:val="383A42"/>
+                        </w:rPr>
+                        <w:t>;</w:t>
+                      </w:r>
+                      <w:r>
+                        <w:rPr>
+                          <w:rFonts w:ascii="Courier New" w:hAnsi="Courier New" w:cs="Courier New"/>
+                          <w:color w:val="383A42"/>
+                        </w:rPr>
+                        <w:br/>
+                        <w:t xml:space="preserve">  </w:t>
+                      </w:r>
+                      <w:r>
+                        <w:rPr>
+                          <w:rFonts w:ascii="Courier New" w:hAnsi="Courier New" w:cs="Courier New"/>
+                          <w:color w:val="A626A4"/>
+                        </w:rPr>
+                        <w:t>int</w:t>
+                      </w:r>
+                      <w:r>
+                        <w:rPr>
+                          <w:rFonts w:ascii="Courier New" w:hAnsi="Courier New" w:cs="Courier New"/>
+                          <w:color w:val="383A42"/>
+                        </w:rPr>
+                        <w:t xml:space="preserve"> </w:t>
+                      </w:r>
+                      <w:proofErr w:type="spellStart"/>
+                      <w:r>
+                        <w:rPr>
+                          <w:rFonts w:ascii="Courier New" w:hAnsi="Courier New" w:cs="Courier New"/>
+                          <w:color w:val="383A42"/>
+                        </w:rPr>
+                        <w:t>old_queue</w:t>
+                      </w:r>
+                      <w:proofErr w:type="spellEnd"/>
+                      <w:r>
+                        <w:rPr>
+                          <w:rFonts w:ascii="Courier New" w:hAnsi="Courier New" w:cs="Courier New"/>
+                          <w:color w:val="383A42"/>
+                        </w:rPr>
+                        <w:t xml:space="preserve"> = </w:t>
+                      </w:r>
+                      <w:r>
+                        <w:rPr>
+                          <w:rFonts w:ascii="Courier New" w:hAnsi="Courier New" w:cs="Courier New"/>
+                          <w:color w:val="986801"/>
+                        </w:rPr>
+                        <w:t>-1</w:t>
+                      </w:r>
+                      <w:r>
+                        <w:rPr>
+                          <w:rFonts w:ascii="Courier New" w:hAnsi="Courier New" w:cs="Courier New"/>
+                          <w:color w:val="383A42"/>
+                        </w:rPr>
+                        <w:t>;</w:t>
+                      </w:r>
+                      <w:r>
+                        <w:rPr>
+                          <w:rFonts w:ascii="Courier New" w:hAnsi="Courier New" w:cs="Courier New"/>
+                          <w:color w:val="383A42"/>
+                        </w:rPr>
+                        <w:br/>
+                      </w:r>
+                      <w:r>
+                        <w:rPr>
+                          <w:rFonts w:ascii="Courier New" w:hAnsi="Courier New" w:cs="Courier New"/>
+                          <w:color w:val="383A42"/>
+                        </w:rPr>
+                        <w:br/>
+                        <w:t>  acquire(&amp;</w:t>
+                      </w:r>
+                      <w:proofErr w:type="spellStart"/>
+                      <w:r>
+                        <w:rPr>
+                          <w:rFonts w:ascii="Courier New" w:hAnsi="Courier New" w:cs="Courier New"/>
+                          <w:color w:val="383A42"/>
+                        </w:rPr>
+                        <w:t>ptable.lock</w:t>
+                      </w:r>
+                      <w:proofErr w:type="spellEnd"/>
+                      <w:r>
+                        <w:rPr>
+                          <w:rFonts w:ascii="Courier New" w:hAnsi="Courier New" w:cs="Courier New"/>
+                          <w:color w:val="383A42"/>
+                        </w:rPr>
+                        <w:t>);</w:t>
+                      </w:r>
+                      <w:r>
+                        <w:rPr>
+                          <w:rFonts w:ascii="Courier New" w:hAnsi="Courier New" w:cs="Courier New"/>
+                          <w:color w:val="383A42"/>
+                        </w:rPr>
+                        <w:br/>
+                        <w:t xml:space="preserve">  </w:t>
+                      </w:r>
+                      <w:r>
+                        <w:rPr>
+                          <w:rFonts w:ascii="Courier New" w:hAnsi="Courier New" w:cs="Courier New"/>
+                          <w:color w:val="A626A4"/>
+                        </w:rPr>
+                        <w:t>for</w:t>
+                      </w:r>
+                      <w:r>
+                        <w:rPr>
+                          <w:rFonts w:ascii="Courier New" w:hAnsi="Courier New" w:cs="Courier New"/>
+                          <w:color w:val="383A42"/>
+                        </w:rPr>
+                        <w:t xml:space="preserve">(p = </w:t>
+                      </w:r>
+                      <w:proofErr w:type="spellStart"/>
+                      <w:r>
+                        <w:rPr>
+                          <w:rFonts w:ascii="Courier New" w:hAnsi="Courier New" w:cs="Courier New"/>
+                          <w:color w:val="383A42"/>
+                        </w:rPr>
+                        <w:t>ptable.proc</w:t>
+                      </w:r>
+                      <w:proofErr w:type="spellEnd"/>
+                      <w:r>
+                        <w:rPr>
+                          <w:rFonts w:ascii="Courier New" w:hAnsi="Courier New" w:cs="Courier New"/>
+                          <w:color w:val="383A42"/>
+                        </w:rPr>
+                        <w:t>; p &lt; &amp;</w:t>
+                      </w:r>
+                      <w:proofErr w:type="spellStart"/>
+                      <w:r>
+                        <w:rPr>
+                          <w:rFonts w:ascii="Courier New" w:hAnsi="Courier New" w:cs="Courier New"/>
+                          <w:color w:val="383A42"/>
+                        </w:rPr>
+                        <w:t>ptable.proc</w:t>
+                      </w:r>
+                      <w:proofErr w:type="spellEnd"/>
+                      <w:r>
+                        <w:rPr>
+                          <w:rFonts w:ascii="Courier New" w:hAnsi="Courier New" w:cs="Courier New"/>
+                          <w:color w:val="383A42"/>
+                        </w:rPr>
+                        <w:t>[NPROC]; p++){</w:t>
+                      </w:r>
+                      <w:r>
+                        <w:rPr>
+                          <w:rFonts w:ascii="Courier New" w:hAnsi="Courier New" w:cs="Courier New"/>
+                          <w:color w:val="383A42"/>
+                        </w:rPr>
+                        <w:br/>
+                        <w:t xml:space="preserve">    </w:t>
+                      </w:r>
+                      <w:r>
+                        <w:rPr>
+                          <w:rFonts w:ascii="Courier New" w:hAnsi="Courier New" w:cs="Courier New"/>
+                          <w:color w:val="A626A4"/>
+                        </w:rPr>
+                        <w:t>if</w:t>
+                      </w:r>
+                      <w:r>
+                        <w:rPr>
+                          <w:rFonts w:ascii="Courier New" w:hAnsi="Courier New" w:cs="Courier New"/>
+                          <w:color w:val="383A42"/>
+                        </w:rPr>
+                        <w:t>(p-&gt;</w:t>
+                      </w:r>
+                      <w:proofErr w:type="spellStart"/>
+                      <w:r>
+                        <w:rPr>
+                          <w:rFonts w:ascii="Courier New" w:hAnsi="Courier New" w:cs="Courier New"/>
+                          <w:color w:val="383A42"/>
+                        </w:rPr>
+                        <w:t>pid</w:t>
+                      </w:r>
+                      <w:proofErr w:type="spellEnd"/>
+                      <w:r>
+                        <w:rPr>
+                          <w:rFonts w:ascii="Courier New" w:hAnsi="Courier New" w:cs="Courier New"/>
+                          <w:color w:val="383A42"/>
+                        </w:rPr>
+                        <w:t xml:space="preserve"> == </w:t>
+                      </w:r>
+                      <w:proofErr w:type="spellStart"/>
+                      <w:r>
+                        <w:rPr>
+                          <w:rFonts w:ascii="Courier New" w:hAnsi="Courier New" w:cs="Courier New"/>
+                          <w:color w:val="383A42"/>
+                        </w:rPr>
+                        <w:t>pid</w:t>
+                      </w:r>
+                      <w:proofErr w:type="spellEnd"/>
+                      <w:r>
+                        <w:rPr>
+                          <w:rFonts w:ascii="Courier New" w:hAnsi="Courier New" w:cs="Courier New"/>
+                          <w:color w:val="383A42"/>
+                        </w:rPr>
+                        <w:t>){</w:t>
+                      </w:r>
+                      <w:r>
+                        <w:rPr>
+                          <w:rFonts w:ascii="Courier New" w:hAnsi="Courier New" w:cs="Courier New"/>
+                          <w:color w:val="383A42"/>
+                        </w:rPr>
+                        <w:br/>
+                        <w:t xml:space="preserve">      </w:t>
+                      </w:r>
+                      <w:proofErr w:type="spellStart"/>
+                      <w:r>
+                        <w:rPr>
+                          <w:rFonts w:ascii="Courier New" w:hAnsi="Courier New" w:cs="Courier New"/>
+                          <w:color w:val="383A42"/>
+                        </w:rPr>
+                        <w:t>old_queue</w:t>
+                      </w:r>
+                      <w:proofErr w:type="spellEnd"/>
+                      <w:r>
+                        <w:rPr>
+                          <w:rFonts w:ascii="Courier New" w:hAnsi="Courier New" w:cs="Courier New"/>
+                          <w:color w:val="383A42"/>
+                        </w:rPr>
+                        <w:t xml:space="preserve"> = p-&gt;</w:t>
+                      </w:r>
+                      <w:proofErr w:type="spellStart"/>
+                      <w:r>
+                        <w:rPr>
+                          <w:rFonts w:ascii="Courier New" w:hAnsi="Courier New" w:cs="Courier New"/>
+                          <w:color w:val="383A42"/>
+                        </w:rPr>
+                        <w:t>sched_info.</w:t>
+                      </w:r>
+                      <w:r>
+                        <w:rPr>
+                          <w:rFonts w:ascii="Courier New" w:hAnsi="Courier New" w:cs="Courier New"/>
+                          <w:color w:val="C18401"/>
+                        </w:rPr>
+                        <w:t>queue</w:t>
+                      </w:r>
+                      <w:proofErr w:type="spellEnd"/>
+                      <w:r>
+                        <w:rPr>
+                          <w:rFonts w:ascii="Courier New" w:hAnsi="Courier New" w:cs="Courier New"/>
+                          <w:color w:val="383A42"/>
+                        </w:rPr>
+                        <w:t>;</w:t>
+                      </w:r>
+                      <w:r>
+                        <w:rPr>
+                          <w:rFonts w:ascii="Courier New" w:hAnsi="Courier New" w:cs="Courier New"/>
+                          <w:color w:val="383A42"/>
+                        </w:rPr>
+                        <w:br/>
+                        <w:t>      p-&gt;</w:t>
+                      </w:r>
+                      <w:proofErr w:type="spellStart"/>
+                      <w:r>
+                        <w:rPr>
+                          <w:rFonts w:ascii="Courier New" w:hAnsi="Courier New" w:cs="Courier New"/>
+                          <w:color w:val="383A42"/>
+                        </w:rPr>
+                        <w:t>sched_info.</w:t>
+                      </w:r>
+                      <w:r>
+                        <w:rPr>
+                          <w:rFonts w:ascii="Courier New" w:hAnsi="Courier New" w:cs="Courier New"/>
+                          <w:color w:val="C18401"/>
+                        </w:rPr>
+                        <w:t>queue</w:t>
+                      </w:r>
+                      <w:proofErr w:type="spellEnd"/>
+                      <w:r>
+                        <w:rPr>
+                          <w:rFonts w:ascii="Courier New" w:hAnsi="Courier New" w:cs="Courier New"/>
+                          <w:color w:val="383A42"/>
+                        </w:rPr>
+                        <w:t xml:space="preserve"> = </w:t>
+                      </w:r>
+                      <w:proofErr w:type="spellStart"/>
+                      <w:r>
+                        <w:rPr>
+                          <w:rFonts w:ascii="Courier New" w:hAnsi="Courier New" w:cs="Courier New"/>
+                          <w:color w:val="383A42"/>
+                        </w:rPr>
+                        <w:t>new_queue</w:t>
+                      </w:r>
+                      <w:proofErr w:type="spellEnd"/>
+                      <w:r>
+                        <w:rPr>
+                          <w:rFonts w:ascii="Courier New" w:hAnsi="Courier New" w:cs="Courier New"/>
+                          <w:color w:val="383A42"/>
+                        </w:rPr>
+                        <w:t>;</w:t>
+                      </w:r>
+                      <w:r>
+                        <w:rPr>
+                          <w:rFonts w:ascii="Courier New" w:hAnsi="Courier New" w:cs="Courier New"/>
+                          <w:color w:val="383A42"/>
+                        </w:rPr>
+                        <w:br/>
+                        <w:t>      release(&amp;</w:t>
+                      </w:r>
+                      <w:proofErr w:type="spellStart"/>
+                      <w:r>
+                        <w:rPr>
+                          <w:rFonts w:ascii="Courier New" w:hAnsi="Courier New" w:cs="Courier New"/>
+                          <w:color w:val="383A42"/>
+                        </w:rPr>
+                        <w:t>ptable.lock</w:t>
+                      </w:r>
+                      <w:proofErr w:type="spellEnd"/>
+                      <w:r>
+                        <w:rPr>
+                          <w:rFonts w:ascii="Courier New" w:hAnsi="Courier New" w:cs="Courier New"/>
+                          <w:color w:val="383A42"/>
+                        </w:rPr>
+                        <w:t>);</w:t>
+                      </w:r>
+                      <w:r>
+                        <w:rPr>
+                          <w:rFonts w:ascii="Courier New" w:hAnsi="Courier New" w:cs="Courier New"/>
+                          <w:color w:val="383A42"/>
+                        </w:rPr>
+                        <w:br/>
+                        <w:t xml:space="preserve">      </w:t>
+                      </w:r>
+                      <w:r>
+                        <w:rPr>
+                          <w:rFonts w:ascii="Courier New" w:hAnsi="Courier New" w:cs="Courier New"/>
+                          <w:color w:val="A626A4"/>
+                        </w:rPr>
+                        <w:t>return</w:t>
+                      </w:r>
+                      <w:r>
+                        <w:rPr>
+                          <w:rFonts w:ascii="Courier New" w:hAnsi="Courier New" w:cs="Courier New"/>
+                          <w:color w:val="383A42"/>
+                        </w:rPr>
+                        <w:t xml:space="preserve"> </w:t>
+                      </w:r>
+                      <w:proofErr w:type="spellStart"/>
+                      <w:r>
+                        <w:rPr>
+                          <w:rFonts w:ascii="Courier New" w:hAnsi="Courier New" w:cs="Courier New"/>
+                          <w:color w:val="383A42"/>
+                        </w:rPr>
+                        <w:t>old_queue</w:t>
+                      </w:r>
+                      <w:proofErr w:type="spellEnd"/>
+                      <w:r>
+                        <w:rPr>
+                          <w:rFonts w:ascii="Courier New" w:hAnsi="Courier New" w:cs="Courier New"/>
+                          <w:color w:val="383A42"/>
+                        </w:rPr>
+                        <w:t>;</w:t>
+                      </w:r>
+                      <w:r>
+                        <w:rPr>
+                          <w:rFonts w:ascii="Courier New" w:hAnsi="Courier New" w:cs="Courier New"/>
+                          <w:color w:val="383A42"/>
+                        </w:rPr>
+                        <w:br/>
+                        <w:t>    }</w:t>
+                      </w:r>
+                      <w:r>
+                        <w:rPr>
+                          <w:rFonts w:ascii="Courier New" w:hAnsi="Courier New" w:cs="Courier New"/>
+                          <w:color w:val="383A42"/>
+                        </w:rPr>
+                        <w:br/>
+                        <w:t>  }</w:t>
+                      </w:r>
+                      <w:r>
+                        <w:rPr>
+                          <w:rFonts w:ascii="Courier New" w:hAnsi="Courier New" w:cs="Courier New"/>
+                          <w:color w:val="383A42"/>
+                        </w:rPr>
+                        <w:br/>
+                        <w:t>  release(&amp;</w:t>
+                      </w:r>
+                      <w:proofErr w:type="spellStart"/>
+                      <w:r>
+                        <w:rPr>
+                          <w:rFonts w:ascii="Courier New" w:hAnsi="Courier New" w:cs="Courier New"/>
+                          <w:color w:val="383A42"/>
+                        </w:rPr>
+                        <w:t>ptable.lock</w:t>
+                      </w:r>
+                      <w:proofErr w:type="spellEnd"/>
+                      <w:r>
+                        <w:rPr>
+                          <w:rFonts w:ascii="Courier New" w:hAnsi="Courier New" w:cs="Courier New"/>
+                          <w:color w:val="383A42"/>
+                        </w:rPr>
+                        <w:t>);</w:t>
+                      </w:r>
+                      <w:r>
+                        <w:rPr>
+                          <w:rFonts w:ascii="Courier New" w:hAnsi="Courier New" w:cs="Courier New"/>
+                          <w:color w:val="383A42"/>
+                        </w:rPr>
+                        <w:br/>
+                        <w:t xml:space="preserve">  </w:t>
+                      </w:r>
+                      <w:r>
+                        <w:rPr>
+                          <w:rFonts w:ascii="Courier New" w:hAnsi="Courier New" w:cs="Courier New"/>
+                          <w:color w:val="A626A4"/>
+                        </w:rPr>
+                        <w:t>return</w:t>
+                      </w:r>
+                      <w:r>
+                        <w:rPr>
+                          <w:rFonts w:ascii="Courier New" w:hAnsi="Courier New" w:cs="Courier New"/>
+                          <w:color w:val="383A42"/>
+                        </w:rPr>
+                        <w:t xml:space="preserve"> </w:t>
+                      </w:r>
+                      <w:proofErr w:type="spellStart"/>
+                      <w:r>
+                        <w:rPr>
+                          <w:rFonts w:ascii="Courier New" w:hAnsi="Courier New" w:cs="Courier New"/>
+                          <w:color w:val="383A42"/>
+                        </w:rPr>
+                        <w:t>old_queue</w:t>
+                      </w:r>
+                      <w:proofErr w:type="spellEnd"/>
+                      <w:r>
+                        <w:rPr>
+                          <w:rFonts w:ascii="Courier New" w:hAnsi="Courier New" w:cs="Courier New"/>
+                          <w:color w:val="383A42"/>
+                        </w:rPr>
+                        <w:t>;</w:t>
+                      </w:r>
+                      <w:r>
+                        <w:rPr>
+                          <w:rFonts w:ascii="Courier New" w:hAnsi="Courier New" w:cs="Courier New"/>
+                          <w:color w:val="383A42"/>
+                        </w:rPr>
+                        <w:br/>
+                        <w:t>}</w:t>
+                      </w:r>
+                    </w:p>
+                    <w:p/>
+                  </w:txbxContent>
+                </v:textbox>
+                <w10:anchorlock/>
+              </v:shape>
+            </w:pict>
+          </mc:Fallback>
+        </mc:AlternateContent>
+      </w:r>
+    </w:p>
+    <w:p>
+      <w:pPr>
+        <w:pStyle w:val="Heading2"/>
+        <w:rPr>
+          <w:rtl/>
+        </w:rPr>
+      </w:pPr>
+      <w:r>
+        <w:rPr>
+          <w:rFonts w:hint="cs"/>
+          <w:rtl/>
+        </w:rPr>
+        <w:t>مقداردهی بلیت بخت آزمایی</w:t>
+      </w:r>
+    </w:p>
+    <w:p>
+      <w:pPr>
+        <w:pStyle w:val="Heading2"/>
+        <w:rPr>
+          <w:rtl/>
+        </w:rPr>
+      </w:pPr>
+      <w:r>
+        <w:rPr>
+          <w:rFonts w:hint="cs"/>
+          <w:rtl/>
+        </w:rPr>
+        <w:t xml:space="preserve">مقداردهی پارامتر </w:t>
+      </w:r>
+      <w:r>
+        <w:t>BJF</w:t>
+      </w:r>
+      <w:r>
+        <w:rPr>
+          <w:rFonts w:hint="cs"/>
+          <w:rtl/>
+        </w:rPr>
+        <w:t xml:space="preserve"> در سطح </w:t>
+      </w:r>
+      <w:proofErr w:type="spellStart"/>
+      <w:r>
+        <w:rPr>
+          <w:rFonts w:hint="cs"/>
+          <w:rtl/>
+        </w:rPr>
+        <w:t>پردازه</w:t>
+      </w:r>
+      <w:proofErr w:type="spellEnd"/>
+    </w:p>
+    <w:p>
+      <w:pPr>
+        <w:pStyle w:val="Heading2"/>
+        <w:rPr>
+          <w:rtl/>
+        </w:rPr>
+      </w:pPr>
+      <w:r>
+        <w:rPr>
+          <w:rFonts w:hint="cs"/>
+          <w:rtl/>
+        </w:rPr>
+        <w:t xml:space="preserve">مقداردهی پارامتر </w:t>
+      </w:r>
+      <w:r>
+        <w:t>BJF</w:t>
+      </w:r>
+      <w:r>
+        <w:rPr>
+          <w:rFonts w:hint="cs"/>
+          <w:rtl/>
+        </w:rPr>
+        <w:t xml:space="preserve"> در سطح سیستم</w:t>
+      </w:r>
+    </w:p>
+    <w:p>
+      <w:pPr>
+        <w:pStyle w:val="Heading2"/>
+      </w:pPr>
+      <w:r>
+        <w:rPr>
+          <w:rFonts w:hint="cs"/>
+          <w:rtl/>
+        </w:rPr>
+        <w:t>چاپ اطلاعات</w:t>
+      </w:r>
+    </w:p>
+    <w:p>
+      <w:pPr>
         <w:pStyle w:val="Heading1"/>
-        <w:rPr>
-          <w:rFonts w:hint="cs"/>
-        </w:rPr>
       </w:pPr>
       <w:r>
         <w:rPr>

</xml_diff>

<commit_message>
Add EX3 process aging functionality
</commit_message>
<xml_diff>
--- a/EX3 - Process Scheduling/Report.docx
+++ b/EX3 - Process Scheduling/Report.docx
@@ -2062,9 +2062,6 @@
     <w:p>
       <w:pPr>
         <w:pStyle w:val="Text"/>
-        <w:rPr>
-          <w:rtl/>
-        </w:rPr>
       </w:pPr>
       <w:r>
         <w:rPr>
@@ -2287,6 +2284,1114 @@
           <w:rtl/>
         </w:rPr>
         <w:t xml:space="preserve"> مربوطه در کدام صف قرار دارد.</w:t>
+      </w:r>
+    </w:p>
+    <w:p>
+      <w:pPr>
+        <w:pStyle w:val="Text"/>
+        <w:rPr>
+          <w:rtl/>
+        </w:rPr>
+      </w:pPr>
+      <w:r>
+        <w:rPr>
+          <w:rFonts w:hint="cs"/>
+          <w:rtl/>
+        </w:rPr>
+        <w:t xml:space="preserve">برای بخش </w:t>
+      </w:r>
+      <w:r>
+        <w:t>aging</w:t>
+      </w:r>
+      <w:r>
+        <w:rPr>
+          <w:rFonts w:hint="cs"/>
+          <w:rtl/>
+        </w:rPr>
+        <w:t xml:space="preserve"> تابع زیر نوشته شد:</w:t>
+      </w:r>
+    </w:p>
+    <w:p>
+      <w:pPr>
+        <w:pStyle w:val="Text"/>
+        <w:rPr>
+          <w:rtl/>
+        </w:rPr>
+      </w:pPr>
+      <w:r>
+        <w:rPr>
+          <w:rFonts w:hint="cs"/>
+          <w:noProof/>
+          <w:rtl/>
+          <w:lang w:val="fa-IR"/>
+        </w:rPr>
+        <mc:AlternateContent>
+          <mc:Choice Requires="wps">
+            <w:drawing>
+              <wp:inline distT="0" distB="0" distL="0" distR="0" wp14:anchorId="4073C030" wp14:editId="4DAA614E">
+                <wp:extent cx="5848184" cy="3176546"/>
+                <wp:effectExtent l="0" t="0" r="635" b="5080"/>
+                <wp:docPr id="3" name="Text Box 3"/>
+                <wp:cNvGraphicFramePr/>
+                <a:graphic xmlns:a="http://schemas.openxmlformats.org/drawingml/2006/main">
+                  <a:graphicData uri="http://schemas.microsoft.com/office/word/2010/wordprocessingShape">
+                    <wps:wsp>
+                      <wps:cNvSpPr txBox="1"/>
+                      <wps:spPr>
+                        <a:xfrm>
+                          <a:off x="0" y="0"/>
+                          <a:ext cx="5848184" cy="3176546"/>
+                        </a:xfrm>
+                        <a:prstGeom prst="rect">
+                          <a:avLst/>
+                        </a:prstGeom>
+                        <a:solidFill>
+                          <a:schemeClr val="lt1"/>
+                        </a:solidFill>
+                        <a:ln w="6350">
+                          <a:noFill/>
+                        </a:ln>
+                      </wps:spPr>
+                      <wps:txbx>
+                        <w:txbxContent>
+                          <w:p>
+                            <w:pPr>
+                              <w:shd w:val="clear" w:color="auto" w:fill="FAFAFA"/>
+                            </w:pPr>
+                            <w:r>
+                              <w:rPr>
+                                <w:rFonts w:ascii="Courier New" w:hAnsi="Courier New" w:cs="Courier New"/>
+                                <w:color w:val="A626A4"/>
+                              </w:rPr>
+                              <w:t>void</w:t>
+                            </w:r>
+                            <w:r>
+                              <w:rPr>
+                                <w:rFonts w:ascii="Courier New" w:hAnsi="Courier New" w:cs="Courier New"/>
+                                <w:color w:val="383A42"/>
+                              </w:rPr>
+                              <w:br/>
+                            </w:r>
+                            <w:proofErr w:type="spellStart"/>
+                            <w:r>
+                              <w:rPr>
+                                <w:rFonts w:ascii="Courier New" w:hAnsi="Courier New" w:cs="Courier New"/>
+                                <w:color w:val="4078F2"/>
+                              </w:rPr>
+                              <w:t>ageprocs</w:t>
+                            </w:r>
+                            <w:proofErr w:type="spellEnd"/>
+                            <w:r>
+                              <w:rPr>
+                                <w:rFonts w:ascii="Courier New" w:hAnsi="Courier New" w:cs="Courier New"/>
+                                <w:color w:val="383A42"/>
+                              </w:rPr>
+                              <w:t>(</w:t>
+                            </w:r>
+                            <w:r>
+                              <w:rPr>
+                                <w:rFonts w:ascii="Courier New" w:hAnsi="Courier New" w:cs="Courier New"/>
+                                <w:color w:val="A626A4"/>
+                              </w:rPr>
+                              <w:t>int</w:t>
+                            </w:r>
+                            <w:r>
+                              <w:rPr>
+                                <w:rFonts w:ascii="Courier New" w:hAnsi="Courier New" w:cs="Courier New"/>
+                                <w:color w:val="383A42"/>
+                              </w:rPr>
+                              <w:t xml:space="preserve"> </w:t>
+                            </w:r>
+                            <w:proofErr w:type="spellStart"/>
+                            <w:r>
+                              <w:rPr>
+                                <w:rFonts w:ascii="Courier New" w:hAnsi="Courier New" w:cs="Courier New"/>
+                                <w:color w:val="383A42"/>
+                              </w:rPr>
+                              <w:t>osTicks</w:t>
+                            </w:r>
+                            <w:proofErr w:type="spellEnd"/>
+                            <w:r>
+                              <w:rPr>
+                                <w:rFonts w:ascii="Courier New" w:hAnsi="Courier New" w:cs="Courier New"/>
+                                <w:color w:val="383A42"/>
+                              </w:rPr>
+                              <w:t>)</w:t>
+                            </w:r>
+                            <w:r>
+                              <w:rPr>
+                                <w:rFonts w:ascii="Courier New" w:hAnsi="Courier New" w:cs="Courier New"/>
+                                <w:color w:val="383A42"/>
+                              </w:rPr>
+                              <w:br/>
+                              <w:t>{</w:t>
+                            </w:r>
+                            <w:r>
+                              <w:rPr>
+                                <w:rFonts w:ascii="Courier New" w:hAnsi="Courier New" w:cs="Courier New"/>
+                                <w:color w:val="383A42"/>
+                              </w:rPr>
+                              <w:br/>
+                              <w:t xml:space="preserve">  </w:t>
+                            </w:r>
+                            <w:r>
+                              <w:rPr>
+                                <w:rFonts w:ascii="Courier New" w:hAnsi="Courier New" w:cs="Courier New"/>
+                                <w:color w:val="A626A4"/>
+                              </w:rPr>
+                              <w:t>struct</w:t>
+                            </w:r>
+                            <w:r>
+                              <w:rPr>
+                                <w:rFonts w:ascii="Courier New" w:hAnsi="Courier New" w:cs="Courier New"/>
+                                <w:color w:val="383A42"/>
+                              </w:rPr>
+                              <w:t xml:space="preserve"> </w:t>
+                            </w:r>
+                            <w:r>
+                              <w:rPr>
+                                <w:rFonts w:ascii="Courier New" w:hAnsi="Courier New" w:cs="Courier New"/>
+                                <w:color w:val="4078F2"/>
+                              </w:rPr>
+                              <w:t>proc</w:t>
+                            </w:r>
+                            <w:r>
+                              <w:rPr>
+                                <w:rFonts w:ascii="Courier New" w:hAnsi="Courier New" w:cs="Courier New"/>
+                                <w:color w:val="383A42"/>
+                              </w:rPr>
+                              <w:t xml:space="preserve"> *</w:t>
+                            </w:r>
+                            <w:r>
+                              <w:rPr>
+                                <w:rFonts w:ascii="Courier New" w:hAnsi="Courier New" w:cs="Courier New"/>
+                                <w:color w:val="4078F2"/>
+                              </w:rPr>
+                              <w:t>p</w:t>
+                            </w:r>
+                            <w:r>
+                              <w:rPr>
+                                <w:rFonts w:ascii="Courier New" w:hAnsi="Courier New" w:cs="Courier New"/>
+                                <w:color w:val="383A42"/>
+                              </w:rPr>
+                              <w:t>;</w:t>
+                            </w:r>
+                            <w:r>
+                              <w:rPr>
+                                <w:rFonts w:ascii="Courier New" w:hAnsi="Courier New" w:cs="Courier New"/>
+                                <w:color w:val="383A42"/>
+                              </w:rPr>
+                              <w:br/>
+                            </w:r>
+                            <w:r>
+                              <w:rPr>
+                                <w:rFonts w:ascii="Courier New" w:hAnsi="Courier New" w:cs="Courier New"/>
+                                <w:color w:val="383A42"/>
+                              </w:rPr>
+                              <w:br/>
+                              <w:t xml:space="preserve">  acquire(&amp;</w:t>
+                            </w:r>
+                            <w:proofErr w:type="spellStart"/>
+                            <w:r>
+                              <w:rPr>
+                                <w:rFonts w:ascii="Courier New" w:hAnsi="Courier New" w:cs="Courier New"/>
+                                <w:color w:val="383A42"/>
+                              </w:rPr>
+                              <w:t>ptable.lock</w:t>
+                            </w:r>
+                            <w:proofErr w:type="spellEnd"/>
+                            <w:r>
+                              <w:rPr>
+                                <w:rFonts w:ascii="Courier New" w:hAnsi="Courier New" w:cs="Courier New"/>
+                                <w:color w:val="383A42"/>
+                              </w:rPr>
+                              <w:t>);</w:t>
+                            </w:r>
+                            <w:r>
+                              <w:rPr>
+                                <w:rFonts w:ascii="Courier New" w:hAnsi="Courier New" w:cs="Courier New"/>
+                                <w:color w:val="383A42"/>
+                              </w:rPr>
+                              <w:br/>
+                            </w:r>
+                            <w:r>
+                              <w:rPr>
+                                <w:rFonts w:ascii="Courier New" w:hAnsi="Courier New" w:cs="Courier New"/>
+                                <w:color w:val="383A42"/>
+                              </w:rPr>
+                              <w:br/>
+                              <w:t xml:space="preserve">  </w:t>
+                            </w:r>
+                            <w:r>
+                              <w:rPr>
+                                <w:rFonts w:ascii="Courier New" w:hAnsi="Courier New" w:cs="Courier New"/>
+                                <w:color w:val="A626A4"/>
+                              </w:rPr>
+                              <w:t>for</w:t>
+                            </w:r>
+                            <w:r>
+                              <w:rPr>
+                                <w:rFonts w:ascii="Courier New" w:hAnsi="Courier New" w:cs="Courier New"/>
+                                <w:color w:val="383A42"/>
+                              </w:rPr>
+                              <w:t xml:space="preserve"> (p = </w:t>
+                            </w:r>
+                            <w:proofErr w:type="spellStart"/>
+                            <w:r>
+                              <w:rPr>
+                                <w:rFonts w:ascii="Courier New" w:hAnsi="Courier New" w:cs="Courier New"/>
+                                <w:color w:val="383A42"/>
+                              </w:rPr>
+                              <w:t>ptable.proc</w:t>
+                            </w:r>
+                            <w:proofErr w:type="spellEnd"/>
+                            <w:r>
+                              <w:rPr>
+                                <w:rFonts w:ascii="Courier New" w:hAnsi="Courier New" w:cs="Courier New"/>
+                                <w:color w:val="383A42"/>
+                              </w:rPr>
+                              <w:t>; p &lt; &amp;</w:t>
+                            </w:r>
+                            <w:proofErr w:type="spellStart"/>
+                            <w:r>
+                              <w:rPr>
+                                <w:rFonts w:ascii="Courier New" w:hAnsi="Courier New" w:cs="Courier New"/>
+                                <w:color w:val="383A42"/>
+                              </w:rPr>
+                              <w:t>ptable.proc</w:t>
+                            </w:r>
+                            <w:proofErr w:type="spellEnd"/>
+                            <w:r>
+                              <w:rPr>
+                                <w:rFonts w:ascii="Courier New" w:hAnsi="Courier New" w:cs="Courier New"/>
+                                <w:color w:val="383A42"/>
+                              </w:rPr>
+                              <w:t>[NPROC]; p++)</w:t>
+                            </w:r>
+                            <w:r>
+                              <w:rPr>
+                                <w:rFonts w:ascii="Courier New" w:hAnsi="Courier New" w:cs="Courier New"/>
+                                <w:color w:val="383A42"/>
+                              </w:rPr>
+                              <w:br/>
+                              <w:t xml:space="preserve">  {</w:t>
+                            </w:r>
+                            <w:r>
+                              <w:rPr>
+                                <w:rFonts w:ascii="Courier New" w:hAnsi="Courier New" w:cs="Courier New"/>
+                                <w:color w:val="383A42"/>
+                              </w:rPr>
+                              <w:br/>
+                              <w:t xml:space="preserve">    </w:t>
+                            </w:r>
+                            <w:r>
+                              <w:rPr>
+                                <w:rFonts w:ascii="Courier New" w:hAnsi="Courier New" w:cs="Courier New"/>
+                                <w:color w:val="A626A4"/>
+                              </w:rPr>
+                              <w:t>if</w:t>
+                            </w:r>
+                            <w:r>
+                              <w:rPr>
+                                <w:rFonts w:ascii="Courier New" w:hAnsi="Courier New" w:cs="Courier New"/>
+                                <w:color w:val="383A42"/>
+                              </w:rPr>
+                              <w:t xml:space="preserve"> (p-&gt;state == RUNNABLE &amp;&amp; p-&gt;</w:t>
+                            </w:r>
+                            <w:proofErr w:type="spellStart"/>
+                            <w:r>
+                              <w:rPr>
+                                <w:rFonts w:ascii="Courier New" w:hAnsi="Courier New" w:cs="Courier New"/>
+                                <w:color w:val="383A42"/>
+                              </w:rPr>
+                              <w:t>sched_info.</w:t>
+                            </w:r>
+                            <w:r>
+                              <w:rPr>
+                                <w:rFonts w:ascii="Courier New" w:hAnsi="Courier New" w:cs="Courier New"/>
+                                <w:color w:val="C18401"/>
+                              </w:rPr>
+                              <w:t>queue</w:t>
+                            </w:r>
+                            <w:proofErr w:type="spellEnd"/>
+                            <w:r>
+                              <w:rPr>
+                                <w:rFonts w:ascii="Courier New" w:hAnsi="Courier New" w:cs="Courier New"/>
+                                <w:color w:val="383A42"/>
+                              </w:rPr>
+                              <w:t xml:space="preserve"> != ROUND_ROBIN)</w:t>
+                            </w:r>
+                            <w:r>
+                              <w:rPr>
+                                <w:rFonts w:ascii="Courier New" w:hAnsi="Courier New" w:cs="Courier New"/>
+                                <w:color w:val="383A42"/>
+                              </w:rPr>
+                              <w:br/>
+                              <w:t xml:space="preserve">    {</w:t>
+                            </w:r>
+                            <w:r>
+                              <w:rPr>
+                                <w:rFonts w:ascii="Courier New" w:hAnsi="Courier New" w:cs="Courier New"/>
+                                <w:color w:val="383A42"/>
+                              </w:rPr>
+                              <w:br/>
+                              <w:t xml:space="preserve">      </w:t>
+                            </w:r>
+                            <w:r>
+                              <w:rPr>
+                                <w:rFonts w:ascii="Courier New" w:hAnsi="Courier New" w:cs="Courier New"/>
+                                <w:color w:val="A626A4"/>
+                              </w:rPr>
+                              <w:t>if</w:t>
+                            </w:r>
+                            <w:r>
+                              <w:rPr>
+                                <w:rFonts w:ascii="Courier New" w:hAnsi="Courier New" w:cs="Courier New"/>
+                                <w:color w:val="383A42"/>
+                              </w:rPr>
+                              <w:t xml:space="preserve"> (</w:t>
+                            </w:r>
+                            <w:proofErr w:type="spellStart"/>
+                            <w:r>
+                              <w:rPr>
+                                <w:rFonts w:ascii="Courier New" w:hAnsi="Courier New" w:cs="Courier New"/>
+                                <w:color w:val="383A42"/>
+                              </w:rPr>
+                              <w:t>osTicks</w:t>
+                            </w:r>
+                            <w:proofErr w:type="spellEnd"/>
+                            <w:r>
+                              <w:rPr>
+                                <w:rFonts w:ascii="Courier New" w:hAnsi="Courier New" w:cs="Courier New"/>
+                                <w:color w:val="383A42"/>
+                              </w:rPr>
+                              <w:t xml:space="preserve"> - p-&gt;</w:t>
+                            </w:r>
+                            <w:proofErr w:type="spellStart"/>
+                            <w:r>
+                              <w:rPr>
+                                <w:rFonts w:ascii="Courier New" w:hAnsi="Courier New" w:cs="Courier New"/>
+                                <w:color w:val="383A42"/>
+                              </w:rPr>
+                              <w:t>sched_info.last_run</w:t>
+                            </w:r>
+                            <w:proofErr w:type="spellEnd"/>
+                            <w:r>
+                              <w:rPr>
+                                <w:rFonts w:ascii="Courier New" w:hAnsi="Courier New" w:cs="Courier New"/>
+                                <w:color w:val="383A42"/>
+                              </w:rPr>
+                              <w:t xml:space="preserve"> &gt; AGING_THRESHOLD)</w:t>
+                            </w:r>
+                            <w:r>
+                              <w:rPr>
+                                <w:rFonts w:ascii="Courier New" w:hAnsi="Courier New" w:cs="Courier New"/>
+                                <w:color w:val="383A42"/>
+                              </w:rPr>
+                              <w:br/>
+                              <w:t xml:space="preserve">        </w:t>
+                            </w:r>
+                            <w:proofErr w:type="spellStart"/>
+                            <w:r>
+                              <w:rPr>
+                                <w:rFonts w:ascii="Courier New" w:hAnsi="Courier New" w:cs="Courier New"/>
+                                <w:color w:val="383A42"/>
+                              </w:rPr>
+                              <w:t>change_queue</w:t>
+                            </w:r>
+                            <w:proofErr w:type="spellEnd"/>
+                            <w:r>
+                              <w:rPr>
+                                <w:rFonts w:ascii="Courier New" w:hAnsi="Courier New" w:cs="Courier New"/>
+                                <w:color w:val="383A42"/>
+                              </w:rPr>
+                              <w:t>(p-&gt;</w:t>
+                            </w:r>
+                            <w:proofErr w:type="spellStart"/>
+                            <w:r>
+                              <w:rPr>
+                                <w:rFonts w:ascii="Courier New" w:hAnsi="Courier New" w:cs="Courier New"/>
+                                <w:color w:val="383A42"/>
+                              </w:rPr>
+                              <w:t>pid</w:t>
+                            </w:r>
+                            <w:proofErr w:type="spellEnd"/>
+                            <w:r>
+                              <w:rPr>
+                                <w:rFonts w:ascii="Courier New" w:hAnsi="Courier New" w:cs="Courier New"/>
+                                <w:color w:val="383A42"/>
+                              </w:rPr>
+                              <w:t>, ROUND_ROBIN);</w:t>
+                            </w:r>
+                            <w:r>
+                              <w:rPr>
+                                <w:rFonts w:ascii="Courier New" w:hAnsi="Courier New" w:cs="Courier New"/>
+                                <w:color w:val="383A42"/>
+                              </w:rPr>
+                              <w:br/>
+                              <w:t xml:space="preserve">    }</w:t>
+                            </w:r>
+                            <w:r>
+                              <w:rPr>
+                                <w:rFonts w:ascii="Courier New" w:hAnsi="Courier New" w:cs="Courier New"/>
+                                <w:color w:val="383A42"/>
+                              </w:rPr>
+                              <w:br/>
+                              <w:t xml:space="preserve">  }</w:t>
+                            </w:r>
+                            <w:r>
+                              <w:rPr>
+                                <w:rFonts w:ascii="Courier New" w:hAnsi="Courier New" w:cs="Courier New"/>
+                                <w:color w:val="383A42"/>
+                              </w:rPr>
+                              <w:br/>
+                            </w:r>
+                            <w:r>
+                              <w:rPr>
+                                <w:rFonts w:ascii="Courier New" w:hAnsi="Courier New" w:cs="Courier New"/>
+                                <w:color w:val="383A42"/>
+                              </w:rPr>
+                              <w:br/>
+                              <w:t xml:space="preserve">  release(&amp;</w:t>
+                            </w:r>
+                            <w:proofErr w:type="spellStart"/>
+                            <w:r>
+                              <w:rPr>
+                                <w:rFonts w:ascii="Courier New" w:hAnsi="Courier New" w:cs="Courier New"/>
+                                <w:color w:val="383A42"/>
+                              </w:rPr>
+                              <w:t>ptable.lock</w:t>
+                            </w:r>
+                            <w:proofErr w:type="spellEnd"/>
+                            <w:r>
+                              <w:rPr>
+                                <w:rFonts w:ascii="Courier New" w:hAnsi="Courier New" w:cs="Courier New"/>
+                                <w:color w:val="383A42"/>
+                              </w:rPr>
+                              <w:t>);</w:t>
+                            </w:r>
+                            <w:r>
+                              <w:rPr>
+                                <w:rFonts w:ascii="Courier New" w:hAnsi="Courier New" w:cs="Courier New"/>
+                                <w:color w:val="383A42"/>
+                              </w:rPr>
+                              <w:br/>
+                              <w:t>}</w:t>
+                            </w:r>
+                          </w:p>
+                          <w:p/>
+                        </w:txbxContent>
+                      </wps:txbx>
+                      <wps:bodyPr rot="0" spcFirstLastPara="0" vertOverflow="overflow" horzOverflow="overflow" vert="horz" wrap="square" lIns="91440" tIns="45720" rIns="91440" bIns="45720" numCol="1" spcCol="0" rtlCol="0" fromWordArt="0" anchor="t" anchorCtr="0" forceAA="0" compatLnSpc="1">
+                        <a:prstTxWarp prst="textNoShape">
+                          <a:avLst/>
+                        </a:prstTxWarp>
+                        <a:noAutofit/>
+                      </wps:bodyPr>
+                    </wps:wsp>
+                  </a:graphicData>
+                </a:graphic>
+              </wp:inline>
+            </w:drawing>
+          </mc:Choice>
+          <mc:Fallback>
+            <w:pict>
+              <v:shapetype w14:anchorId="4073C030" id="_x0000_t202" coordsize="21600,21600" o:spt="202" path="m,l,21600r21600,l21600,xe">
+                <v:stroke joinstyle="miter"/>
+                <v:path gradientshapeok="t" o:connecttype="rect"/>
+              </v:shapetype>
+              <v:shape id="Text Box 3" o:spid="_x0000_s1026" type="#_x0000_t202" style="width:460.5pt;height:250.1pt;visibility:visible;mso-wrap-style:square;mso-left-percent:-10001;mso-top-percent:-10001;mso-position-horizontal:absolute;mso-position-horizontal-relative:char;mso-position-vertical:absolute;mso-position-vertical-relative:line;mso-left-percent:-10001;mso-top-percent:-10001;v-text-anchor:top" o:gfxdata="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" fillcolor="white [3201]" stroked="f" strokeweight=".5pt">
+                <v:textbox>
+                  <w:txbxContent>
+                    <w:p>
+                      <w:pPr>
+                        <w:shd w:val="clear" w:color="auto" w:fill="FAFAFA"/>
+                      </w:pPr>
+                      <w:r>
+                        <w:rPr>
+                          <w:rFonts w:ascii="Courier New" w:hAnsi="Courier New" w:cs="Courier New"/>
+                          <w:color w:val="A626A4"/>
+                        </w:rPr>
+                        <w:t>void</w:t>
+                      </w:r>
+                      <w:r>
+                        <w:rPr>
+                          <w:rFonts w:ascii="Courier New" w:hAnsi="Courier New" w:cs="Courier New"/>
+                          <w:color w:val="383A42"/>
+                        </w:rPr>
+                        <w:br/>
+                      </w:r>
+                      <w:proofErr w:type="spellStart"/>
+                      <w:r>
+                        <w:rPr>
+                          <w:rFonts w:ascii="Courier New" w:hAnsi="Courier New" w:cs="Courier New"/>
+                          <w:color w:val="4078F2"/>
+                        </w:rPr>
+                        <w:t>ageprocs</w:t>
+                      </w:r>
+                      <w:proofErr w:type="spellEnd"/>
+                      <w:r>
+                        <w:rPr>
+                          <w:rFonts w:ascii="Courier New" w:hAnsi="Courier New" w:cs="Courier New"/>
+                          <w:color w:val="383A42"/>
+                        </w:rPr>
+                        <w:t>(</w:t>
+                      </w:r>
+                      <w:r>
+                        <w:rPr>
+                          <w:rFonts w:ascii="Courier New" w:hAnsi="Courier New" w:cs="Courier New"/>
+                          <w:color w:val="A626A4"/>
+                        </w:rPr>
+                        <w:t>int</w:t>
+                      </w:r>
+                      <w:r>
+                        <w:rPr>
+                          <w:rFonts w:ascii="Courier New" w:hAnsi="Courier New" w:cs="Courier New"/>
+                          <w:color w:val="383A42"/>
+                        </w:rPr>
+                        <w:t xml:space="preserve"> </w:t>
+                      </w:r>
+                      <w:proofErr w:type="spellStart"/>
+                      <w:r>
+                        <w:rPr>
+                          <w:rFonts w:ascii="Courier New" w:hAnsi="Courier New" w:cs="Courier New"/>
+                          <w:color w:val="383A42"/>
+                        </w:rPr>
+                        <w:t>osTicks</w:t>
+                      </w:r>
+                      <w:proofErr w:type="spellEnd"/>
+                      <w:r>
+                        <w:rPr>
+                          <w:rFonts w:ascii="Courier New" w:hAnsi="Courier New" w:cs="Courier New"/>
+                          <w:color w:val="383A42"/>
+                        </w:rPr>
+                        <w:t>)</w:t>
+                      </w:r>
+                      <w:r>
+                        <w:rPr>
+                          <w:rFonts w:ascii="Courier New" w:hAnsi="Courier New" w:cs="Courier New"/>
+                          <w:color w:val="383A42"/>
+                        </w:rPr>
+                        <w:br/>
+                        <w:t>{</w:t>
+                      </w:r>
+                      <w:r>
+                        <w:rPr>
+                          <w:rFonts w:ascii="Courier New" w:hAnsi="Courier New" w:cs="Courier New"/>
+                          <w:color w:val="383A42"/>
+                        </w:rPr>
+                        <w:br/>
+                        <w:t xml:space="preserve">  </w:t>
+                      </w:r>
+                      <w:r>
+                        <w:rPr>
+                          <w:rFonts w:ascii="Courier New" w:hAnsi="Courier New" w:cs="Courier New"/>
+                          <w:color w:val="A626A4"/>
+                        </w:rPr>
+                        <w:t>struct</w:t>
+                      </w:r>
+                      <w:r>
+                        <w:rPr>
+                          <w:rFonts w:ascii="Courier New" w:hAnsi="Courier New" w:cs="Courier New"/>
+                          <w:color w:val="383A42"/>
+                        </w:rPr>
+                        <w:t xml:space="preserve"> </w:t>
+                      </w:r>
+                      <w:r>
+                        <w:rPr>
+                          <w:rFonts w:ascii="Courier New" w:hAnsi="Courier New" w:cs="Courier New"/>
+                          <w:color w:val="4078F2"/>
+                        </w:rPr>
+                        <w:t>proc</w:t>
+                      </w:r>
+                      <w:r>
+                        <w:rPr>
+                          <w:rFonts w:ascii="Courier New" w:hAnsi="Courier New" w:cs="Courier New"/>
+                          <w:color w:val="383A42"/>
+                        </w:rPr>
+                        <w:t xml:space="preserve"> *</w:t>
+                      </w:r>
+                      <w:r>
+                        <w:rPr>
+                          <w:rFonts w:ascii="Courier New" w:hAnsi="Courier New" w:cs="Courier New"/>
+                          <w:color w:val="4078F2"/>
+                        </w:rPr>
+                        <w:t>p</w:t>
+                      </w:r>
+                      <w:r>
+                        <w:rPr>
+                          <w:rFonts w:ascii="Courier New" w:hAnsi="Courier New" w:cs="Courier New"/>
+                          <w:color w:val="383A42"/>
+                        </w:rPr>
+                        <w:t>;</w:t>
+                      </w:r>
+                      <w:r>
+                        <w:rPr>
+                          <w:rFonts w:ascii="Courier New" w:hAnsi="Courier New" w:cs="Courier New"/>
+                          <w:color w:val="383A42"/>
+                        </w:rPr>
+                        <w:br/>
+                      </w:r>
+                      <w:r>
+                        <w:rPr>
+                          <w:rFonts w:ascii="Courier New" w:hAnsi="Courier New" w:cs="Courier New"/>
+                          <w:color w:val="383A42"/>
+                        </w:rPr>
+                        <w:br/>
+                        <w:t xml:space="preserve">  acquire(&amp;</w:t>
+                      </w:r>
+                      <w:proofErr w:type="spellStart"/>
+                      <w:r>
+                        <w:rPr>
+                          <w:rFonts w:ascii="Courier New" w:hAnsi="Courier New" w:cs="Courier New"/>
+                          <w:color w:val="383A42"/>
+                        </w:rPr>
+                        <w:t>ptable.lock</w:t>
+                      </w:r>
+                      <w:proofErr w:type="spellEnd"/>
+                      <w:r>
+                        <w:rPr>
+                          <w:rFonts w:ascii="Courier New" w:hAnsi="Courier New" w:cs="Courier New"/>
+                          <w:color w:val="383A42"/>
+                        </w:rPr>
+                        <w:t>);</w:t>
+                      </w:r>
+                      <w:r>
+                        <w:rPr>
+                          <w:rFonts w:ascii="Courier New" w:hAnsi="Courier New" w:cs="Courier New"/>
+                          <w:color w:val="383A42"/>
+                        </w:rPr>
+                        <w:br/>
+                      </w:r>
+                      <w:r>
+                        <w:rPr>
+                          <w:rFonts w:ascii="Courier New" w:hAnsi="Courier New" w:cs="Courier New"/>
+                          <w:color w:val="383A42"/>
+                        </w:rPr>
+                        <w:br/>
+                        <w:t xml:space="preserve">  </w:t>
+                      </w:r>
+                      <w:r>
+                        <w:rPr>
+                          <w:rFonts w:ascii="Courier New" w:hAnsi="Courier New" w:cs="Courier New"/>
+                          <w:color w:val="A626A4"/>
+                        </w:rPr>
+                        <w:t>for</w:t>
+                      </w:r>
+                      <w:r>
+                        <w:rPr>
+                          <w:rFonts w:ascii="Courier New" w:hAnsi="Courier New" w:cs="Courier New"/>
+                          <w:color w:val="383A42"/>
+                        </w:rPr>
+                        <w:t xml:space="preserve"> (p = </w:t>
+                      </w:r>
+                      <w:proofErr w:type="spellStart"/>
+                      <w:r>
+                        <w:rPr>
+                          <w:rFonts w:ascii="Courier New" w:hAnsi="Courier New" w:cs="Courier New"/>
+                          <w:color w:val="383A42"/>
+                        </w:rPr>
+                        <w:t>ptable.proc</w:t>
+                      </w:r>
+                      <w:proofErr w:type="spellEnd"/>
+                      <w:r>
+                        <w:rPr>
+                          <w:rFonts w:ascii="Courier New" w:hAnsi="Courier New" w:cs="Courier New"/>
+                          <w:color w:val="383A42"/>
+                        </w:rPr>
+                        <w:t>; p &lt; &amp;</w:t>
+                      </w:r>
+                      <w:proofErr w:type="spellStart"/>
+                      <w:r>
+                        <w:rPr>
+                          <w:rFonts w:ascii="Courier New" w:hAnsi="Courier New" w:cs="Courier New"/>
+                          <w:color w:val="383A42"/>
+                        </w:rPr>
+                        <w:t>ptable.proc</w:t>
+                      </w:r>
+                      <w:proofErr w:type="spellEnd"/>
+                      <w:r>
+                        <w:rPr>
+                          <w:rFonts w:ascii="Courier New" w:hAnsi="Courier New" w:cs="Courier New"/>
+                          <w:color w:val="383A42"/>
+                        </w:rPr>
+                        <w:t>[NPROC]; p++)</w:t>
+                      </w:r>
+                      <w:r>
+                        <w:rPr>
+                          <w:rFonts w:ascii="Courier New" w:hAnsi="Courier New" w:cs="Courier New"/>
+                          <w:color w:val="383A42"/>
+                        </w:rPr>
+                        <w:br/>
+                        <w:t xml:space="preserve">  {</w:t>
+                      </w:r>
+                      <w:r>
+                        <w:rPr>
+                          <w:rFonts w:ascii="Courier New" w:hAnsi="Courier New" w:cs="Courier New"/>
+                          <w:color w:val="383A42"/>
+                        </w:rPr>
+                        <w:br/>
+                        <w:t xml:space="preserve">    </w:t>
+                      </w:r>
+                      <w:r>
+                        <w:rPr>
+                          <w:rFonts w:ascii="Courier New" w:hAnsi="Courier New" w:cs="Courier New"/>
+                          <w:color w:val="A626A4"/>
+                        </w:rPr>
+                        <w:t>if</w:t>
+                      </w:r>
+                      <w:r>
+                        <w:rPr>
+                          <w:rFonts w:ascii="Courier New" w:hAnsi="Courier New" w:cs="Courier New"/>
+                          <w:color w:val="383A42"/>
+                        </w:rPr>
+                        <w:t xml:space="preserve"> (p-&gt;state == RUNNABLE &amp;&amp; p-&gt;</w:t>
+                      </w:r>
+                      <w:proofErr w:type="spellStart"/>
+                      <w:r>
+                        <w:rPr>
+                          <w:rFonts w:ascii="Courier New" w:hAnsi="Courier New" w:cs="Courier New"/>
+                          <w:color w:val="383A42"/>
+                        </w:rPr>
+                        <w:t>sched_info.</w:t>
+                      </w:r>
+                      <w:r>
+                        <w:rPr>
+                          <w:rFonts w:ascii="Courier New" w:hAnsi="Courier New" w:cs="Courier New"/>
+                          <w:color w:val="C18401"/>
+                        </w:rPr>
+                        <w:t>queue</w:t>
+                      </w:r>
+                      <w:proofErr w:type="spellEnd"/>
+                      <w:r>
+                        <w:rPr>
+                          <w:rFonts w:ascii="Courier New" w:hAnsi="Courier New" w:cs="Courier New"/>
+                          <w:color w:val="383A42"/>
+                        </w:rPr>
+                        <w:t xml:space="preserve"> != ROUND_ROBIN)</w:t>
+                      </w:r>
+                      <w:r>
+                        <w:rPr>
+                          <w:rFonts w:ascii="Courier New" w:hAnsi="Courier New" w:cs="Courier New"/>
+                          <w:color w:val="383A42"/>
+                        </w:rPr>
+                        <w:br/>
+                        <w:t xml:space="preserve">    {</w:t>
+                      </w:r>
+                      <w:r>
+                        <w:rPr>
+                          <w:rFonts w:ascii="Courier New" w:hAnsi="Courier New" w:cs="Courier New"/>
+                          <w:color w:val="383A42"/>
+                        </w:rPr>
+                        <w:br/>
+                        <w:t xml:space="preserve">      </w:t>
+                      </w:r>
+                      <w:r>
+                        <w:rPr>
+                          <w:rFonts w:ascii="Courier New" w:hAnsi="Courier New" w:cs="Courier New"/>
+                          <w:color w:val="A626A4"/>
+                        </w:rPr>
+                        <w:t>if</w:t>
+                      </w:r>
+                      <w:r>
+                        <w:rPr>
+                          <w:rFonts w:ascii="Courier New" w:hAnsi="Courier New" w:cs="Courier New"/>
+                          <w:color w:val="383A42"/>
+                        </w:rPr>
+                        <w:t xml:space="preserve"> (</w:t>
+                      </w:r>
+                      <w:proofErr w:type="spellStart"/>
+                      <w:r>
+                        <w:rPr>
+                          <w:rFonts w:ascii="Courier New" w:hAnsi="Courier New" w:cs="Courier New"/>
+                          <w:color w:val="383A42"/>
+                        </w:rPr>
+                        <w:t>osTicks</w:t>
+                      </w:r>
+                      <w:proofErr w:type="spellEnd"/>
+                      <w:r>
+                        <w:rPr>
+                          <w:rFonts w:ascii="Courier New" w:hAnsi="Courier New" w:cs="Courier New"/>
+                          <w:color w:val="383A42"/>
+                        </w:rPr>
+                        <w:t xml:space="preserve"> - p-&gt;</w:t>
+                      </w:r>
+                      <w:proofErr w:type="spellStart"/>
+                      <w:r>
+                        <w:rPr>
+                          <w:rFonts w:ascii="Courier New" w:hAnsi="Courier New" w:cs="Courier New"/>
+                          <w:color w:val="383A42"/>
+                        </w:rPr>
+                        <w:t>sched_info.last_run</w:t>
+                      </w:r>
+                      <w:proofErr w:type="spellEnd"/>
+                      <w:r>
+                        <w:rPr>
+                          <w:rFonts w:ascii="Courier New" w:hAnsi="Courier New" w:cs="Courier New"/>
+                          <w:color w:val="383A42"/>
+                        </w:rPr>
+                        <w:t xml:space="preserve"> &gt; AGING_THRESHOLD)</w:t>
+                      </w:r>
+                      <w:r>
+                        <w:rPr>
+                          <w:rFonts w:ascii="Courier New" w:hAnsi="Courier New" w:cs="Courier New"/>
+                          <w:color w:val="383A42"/>
+                        </w:rPr>
+                        <w:br/>
+                        <w:t xml:space="preserve">        </w:t>
+                      </w:r>
+                      <w:proofErr w:type="spellStart"/>
+                      <w:r>
+                        <w:rPr>
+                          <w:rFonts w:ascii="Courier New" w:hAnsi="Courier New" w:cs="Courier New"/>
+                          <w:color w:val="383A42"/>
+                        </w:rPr>
+                        <w:t>change_queue</w:t>
+                      </w:r>
+                      <w:proofErr w:type="spellEnd"/>
+                      <w:r>
+                        <w:rPr>
+                          <w:rFonts w:ascii="Courier New" w:hAnsi="Courier New" w:cs="Courier New"/>
+                          <w:color w:val="383A42"/>
+                        </w:rPr>
+                        <w:t>(p-&gt;</w:t>
+                      </w:r>
+                      <w:proofErr w:type="spellStart"/>
+                      <w:r>
+                        <w:rPr>
+                          <w:rFonts w:ascii="Courier New" w:hAnsi="Courier New" w:cs="Courier New"/>
+                          <w:color w:val="383A42"/>
+                        </w:rPr>
+                        <w:t>pid</w:t>
+                      </w:r>
+                      <w:proofErr w:type="spellEnd"/>
+                      <w:r>
+                        <w:rPr>
+                          <w:rFonts w:ascii="Courier New" w:hAnsi="Courier New" w:cs="Courier New"/>
+                          <w:color w:val="383A42"/>
+                        </w:rPr>
+                        <w:t>, ROUND_ROBIN);</w:t>
+                      </w:r>
+                      <w:r>
+                        <w:rPr>
+                          <w:rFonts w:ascii="Courier New" w:hAnsi="Courier New" w:cs="Courier New"/>
+                          <w:color w:val="383A42"/>
+                        </w:rPr>
+                        <w:br/>
+                        <w:t xml:space="preserve">    }</w:t>
+                      </w:r>
+                      <w:r>
+                        <w:rPr>
+                          <w:rFonts w:ascii="Courier New" w:hAnsi="Courier New" w:cs="Courier New"/>
+                          <w:color w:val="383A42"/>
+                        </w:rPr>
+                        <w:br/>
+                        <w:t xml:space="preserve">  }</w:t>
+                      </w:r>
+                      <w:r>
+                        <w:rPr>
+                          <w:rFonts w:ascii="Courier New" w:hAnsi="Courier New" w:cs="Courier New"/>
+                          <w:color w:val="383A42"/>
+                        </w:rPr>
+                        <w:br/>
+                      </w:r>
+                      <w:r>
+                        <w:rPr>
+                          <w:rFonts w:ascii="Courier New" w:hAnsi="Courier New" w:cs="Courier New"/>
+                          <w:color w:val="383A42"/>
+                        </w:rPr>
+                        <w:br/>
+                        <w:t xml:space="preserve">  release(&amp;</w:t>
+                      </w:r>
+                      <w:proofErr w:type="spellStart"/>
+                      <w:r>
+                        <w:rPr>
+                          <w:rFonts w:ascii="Courier New" w:hAnsi="Courier New" w:cs="Courier New"/>
+                          <w:color w:val="383A42"/>
+                        </w:rPr>
+                        <w:t>ptable.lock</w:t>
+                      </w:r>
+                      <w:proofErr w:type="spellEnd"/>
+                      <w:r>
+                        <w:rPr>
+                          <w:rFonts w:ascii="Courier New" w:hAnsi="Courier New" w:cs="Courier New"/>
+                          <w:color w:val="383A42"/>
+                        </w:rPr>
+                        <w:t>);</w:t>
+                      </w:r>
+                      <w:r>
+                        <w:rPr>
+                          <w:rFonts w:ascii="Courier New" w:hAnsi="Courier New" w:cs="Courier New"/>
+                          <w:color w:val="383A42"/>
+                        </w:rPr>
+                        <w:br/>
+                        <w:t>}</w:t>
+                      </w:r>
+                    </w:p>
+                    <w:p/>
+                  </w:txbxContent>
+                </v:textbox>
+                <w10:anchorlock/>
+              </v:shape>
+            </w:pict>
+          </mc:Fallback>
+        </mc:AlternateContent>
+      </w:r>
+    </w:p>
+    <w:p>
+      <w:pPr>
+        <w:pStyle w:val="Text"/>
+        <w:rPr>
+          <w:rFonts w:hint="cs"/>
+          <w:rtl/>
+        </w:rPr>
+      </w:pPr>
+      <w:r>
+        <w:rPr>
+          <w:rFonts w:hint="cs"/>
+          <w:rtl/>
+        </w:rPr>
+        <w:t xml:space="preserve">این تابع پس از هر بار افزایش مقدار </w:t>
+      </w:r>
+      <w:r>
+        <w:rPr>
+          <w:rStyle w:val="CodeChar"/>
+        </w:rPr>
+        <w:t>ticks</w:t>
+      </w:r>
+      <w:r>
+        <w:rPr>
+          <w:rFonts w:hint="cs"/>
+          <w:rtl/>
+        </w:rPr>
+        <w:t xml:space="preserve"> در </w:t>
+      </w:r>
+      <w:r>
+        <w:t>interrupt</w:t>
+      </w:r>
+      <w:r>
+        <w:rPr>
+          <w:rFonts w:hint="cs"/>
+          <w:rtl/>
+        </w:rPr>
+        <w:t xml:space="preserve"> مربوط به تایمر در فایل </w:t>
+      </w:r>
+      <w:proofErr w:type="spellStart"/>
+      <w:r>
+        <w:t>trap.c</w:t>
+      </w:r>
+      <w:proofErr w:type="spellEnd"/>
+      <w:r>
+        <w:rPr>
+          <w:rFonts w:hint="cs"/>
+          <w:rtl/>
+        </w:rPr>
+        <w:t xml:space="preserve">، فراخوانی </w:t>
+      </w:r>
+      <w:proofErr w:type="spellStart"/>
+      <w:r>
+        <w:rPr>
+          <w:rFonts w:hint="cs"/>
+          <w:rtl/>
+        </w:rPr>
+        <w:t>می‌شود</w:t>
+      </w:r>
+      <w:proofErr w:type="spellEnd"/>
+      <w:r>
+        <w:rPr>
+          <w:rFonts w:hint="cs"/>
+          <w:rtl/>
+        </w:rPr>
+        <w:t>.</w:t>
+      </w:r>
+      <w:r>
+        <w:rPr>
+          <w:rFonts w:hint="cs"/>
+          <w:rtl/>
+        </w:rPr>
+        <w:t xml:space="preserve"> لازم به ذکر است که مقدار </w:t>
+      </w:r>
+      <w:r>
+        <w:rPr>
+          <w:rStyle w:val="CodeChar"/>
+        </w:rPr>
+        <w:t>p-&gt;</w:t>
+      </w:r>
+      <w:proofErr w:type="spellStart"/>
+      <w:r>
+        <w:rPr>
+          <w:rStyle w:val="CodeChar"/>
+        </w:rPr>
+        <w:t>sched_info.last_run</w:t>
+      </w:r>
+      <w:proofErr w:type="spellEnd"/>
+      <w:r>
+        <w:rPr>
+          <w:rFonts w:hint="cs"/>
+          <w:rtl/>
+        </w:rPr>
+        <w:t xml:space="preserve"> پس از هر بار </w:t>
+      </w:r>
+      <w:proofErr w:type="spellStart"/>
+      <w:r>
+        <w:rPr>
+          <w:rFonts w:hint="cs"/>
+          <w:rtl/>
+        </w:rPr>
+        <w:t>زمان‌بندی</w:t>
+      </w:r>
+      <w:proofErr w:type="spellEnd"/>
+      <w:r>
+        <w:rPr>
+          <w:rFonts w:hint="cs"/>
+          <w:rtl/>
+        </w:rPr>
+        <w:t xml:space="preserve"> در تابع </w:t>
+      </w:r>
+      <w:r>
+        <w:rPr>
+          <w:rStyle w:val="CodeChar"/>
+        </w:rPr>
+        <w:t>scheduler</w:t>
+      </w:r>
+      <w:r>
+        <w:rPr>
+          <w:rFonts w:hint="cs"/>
+          <w:rtl/>
+        </w:rPr>
+        <w:t xml:space="preserve"> برای </w:t>
+      </w:r>
+      <w:proofErr w:type="spellStart"/>
+      <w:r>
+        <w:rPr>
+          <w:rFonts w:hint="cs"/>
+          <w:rtl/>
+        </w:rPr>
+        <w:t>پردازه‌ای</w:t>
+      </w:r>
+      <w:proofErr w:type="spellEnd"/>
+      <w:r>
+        <w:rPr>
+          <w:rFonts w:hint="cs"/>
+          <w:rtl/>
+        </w:rPr>
+        <w:t xml:space="preserve"> که قرار است اجرا شود، مقداردهی </w:t>
+      </w:r>
+      <w:proofErr w:type="spellStart"/>
+      <w:r>
+        <w:rPr>
+          <w:rFonts w:hint="cs"/>
+          <w:rtl/>
+        </w:rPr>
+        <w:t>می‌شود</w:t>
+      </w:r>
+      <w:proofErr w:type="spellEnd"/>
+      <w:r>
+        <w:rPr>
+          <w:rFonts w:hint="cs"/>
+          <w:rtl/>
+        </w:rPr>
+        <w:t>.</w:t>
       </w:r>
     </w:p>
     <w:p>
@@ -2542,6 +3647,7 @@
           <w:rtl/>
           <w:lang w:val="fa-IR"/>
         </w:rPr>
+        <w:lastRenderedPageBreak/>
         <mc:AlternateContent>
           <mc:Choice Requires="wps">
             <w:drawing>
@@ -3031,11 +4137,7 @@
           </mc:Choice>
           <mc:Fallback>
             <w:pict>
-              <v:shapetype w14:anchorId="471C3919" id="_x0000_t202" coordsize="21600,21600" o:spt="202" path="m,l,21600r21600,l21600,xe">
-                <v:stroke joinstyle="miter"/>
-                <v:path gradientshapeok="t" o:connecttype="rect"/>
-              </v:shapetype>
-              <v:shape id="Text Box 2" o:spid="_x0000_s1026" type="#_x0000_t202" style="width:458pt;height:290.8pt;visibility:visible;mso-wrap-style:square;mso-left-percent:-10001;mso-top-percent:-10001;mso-position-horizontal:absolute;mso-position-horizontal-relative:char;mso-position-vertical:absolute;mso-position-vertical-relative:line;mso-left-percent:-10001;mso-top-percent:-10001;v-text-anchor:top" o:gfxdata="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" fillcolor="white [3201]" stroked="f" strokeweight=".5pt">
+              <v:shape w14:anchorId="471C3919" id="Text Box 2" o:spid="_x0000_s1027" type="#_x0000_t202" style="width:458pt;height:290.8pt;visibility:visible;mso-wrap-style:square;mso-left-percent:-10001;mso-top-percent:-10001;mso-position-horizontal:absolute;mso-position-horizontal-relative:char;mso-position-vertical:absolute;mso-position-vertical-relative:line;mso-left-percent:-10001;mso-top-percent:-10001;v-text-anchor:top" o:gfxdata="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" fillcolor="white [3201]" stroked="f" strokeweight=".5pt">
                 <v:textbox>
                   <w:txbxContent>
                     <w:p>
@@ -3528,7 +4630,6 @@
           <w:rFonts w:hint="cs"/>
           <w:rtl/>
         </w:rPr>
-        <w:lastRenderedPageBreak/>
         <w:t>زمان‌بند</w:t>
       </w:r>
       <w:proofErr w:type="spellEnd"/>
@@ -4273,7 +5374,7 @@
           </mc:Choice>
           <mc:Fallback>
             <w:pict>
-              <v:shape w14:anchorId="0137BBB6" id="Text Box 1" o:spid="_x0000_s1027" type="#_x0000_t202" style="width:455.5pt;height:237.6pt;visibility:visible;mso-wrap-style:square;mso-left-percent:-10001;mso-top-percent:-10001;mso-position-horizontal:absolute;mso-position-horizontal-relative:char;mso-position-vertical:absolute;mso-position-vertical-relative:line;mso-left-percent:-10001;mso-top-percent:-10001;v-text-anchor:top" o:gfxdata="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" fillcolor="white [3201]" stroked="f" strokeweight=".5pt">
+              <v:shape w14:anchorId="0137BBB6" id="Text Box 1" o:spid="_x0000_s1028" type="#_x0000_t202" style="width:455.5pt;height:237.6pt;visibility:visible;mso-wrap-style:square;mso-left-percent:-10001;mso-top-percent:-10001;mso-position-horizontal:absolute;mso-position-horizontal-relative:char;mso-position-vertical:absolute;mso-position-vertical-relative:line;mso-left-percent:-10001;mso-top-percent:-10001;v-text-anchor:top" o:gfxdata="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" fillcolor="white [3201]" stroked="f" strokeweight=".5pt">
                 <v:textbox>
                   <w:txbxContent>
                     <w:p>
@@ -4876,6 +5977,7 @@
           <w:rFonts w:hint="cs"/>
           <w:rtl/>
         </w:rPr>
+        <w:lastRenderedPageBreak/>
         <w:t>مقداردهی بلیت بخت آزمایی</w:t>
       </w:r>
     </w:p>
@@ -8951,7 +10053,7 @@
 
 <file path=word/webextensions/taskpanes.xml><?xml version="1.0" encoding="utf-8"?>
 <wetp:taskpanes xmlns:wetp="http://schemas.microsoft.com/office/webextensions/taskpanes/2010/11">
-  <wetp:taskpane dockstate="right" visibility="0" width="525" row="5">
+  <wetp:taskpane dockstate="right" visibility="0" width="525" row="7">
     <wetp:webextensionref xmlns:r="http://schemas.openxmlformats.org/officeDocument/2006/relationships" r:id="rId1"/>
   </wetp:taskpane>
 </wetp:taskpanes>

</xml_diff>

<commit_message>
Add EX3 question 2
</commit_message>
<xml_diff>
--- a/EX3 - Process Scheduling/Report.docx
+++ b/EX3 - Process Scheduling/Report.docx
@@ -1,6 +1,6 @@
 
 <file path=word/document.xml><?xml version="1.0" encoding="utf-8"?>
-<w:document xmlns:wpc="http://schemas.microsoft.com/office/word/2010/wordprocessingCanvas" xmlns:cx="http://schemas.microsoft.com/office/drawing/2014/chartex" xmlns:cx1="http://schemas.microsoft.com/office/drawing/2015/9/8/chartex" xmlns:cx2="http://schemas.microsoft.com/office/drawing/2015/10/21/chartex" xmlns:cx3="http://schemas.microsoft.com/office/drawing/2016/5/9/chartex" xmlns:cx4="http://schemas.microsoft.com/office/drawing/2016/5/10/chartex" xmlns:cx5="http://schemas.microsoft.com/office/drawing/2016/5/11/chartex" xmlns:cx6="http://schemas.microsoft.com/office/drawing/2016/5/12/chartex" xmlns:cx7="http://schemas.microsoft.com/office/drawing/2016/5/13/chartex" xmlns:cx8="http://schemas.microsoft.com/office/drawing/2016/5/14/chartex" xmlns:mc="http://schemas.openxmlformats.org/markup-compatibility/2006" xmlns:aink="http://schemas.microsoft.com/office/drawing/2016/ink" xmlns:am3d="http://schemas.microsoft.com/office/drawing/2017/model3d" xmlns:o="urn:schemas-microsoft-com:office:office" xmlns:r="http://schemas.openxmlformats.org/officeDocument/2006/relationships" xmlns:m="http://schemas.openxmlformats.org/officeDocument/2006/math" xmlns:v="urn:schemas-microsoft-com:vml" xmlns:wp14="http://schemas.microsoft.com/office/word/2010/wordprocessingDrawing" xmlns:wp="http://schemas.openxmlformats.org/drawingml/2006/wordprocessingDrawing" xmlns:w10="urn:schemas-microsoft-com:office:word" xmlns:w="http://schemas.openxmlformats.org/wordprocessingml/2006/main" xmlns:w14="http://schemas.microsoft.com/office/word/2010/wordml" xmlns:w15="http://schemas.microsoft.com/office/word/2012/wordml" xmlns:w16cex="http://schemas.microsoft.com/office/word/2018/wordml/cex" xmlns:w16cid="http://schemas.microsoft.com/office/word/2016/wordml/cid" xmlns:w16="http://schemas.microsoft.com/office/word/2018/wordml" xmlns:w16sdtdh="http://schemas.microsoft.com/office/word/2020/wordml/sdtdatahash" xmlns:w16se="http://schemas.microsoft.com/office/word/2015/wordml/symex" xmlns:wpg="http://schemas.microsoft.com/office/word/2010/wordprocessingGroup" xmlns:wpi="http://schemas.microsoft.com/office/word/2010/wordprocessingInk" xmlns:wne="http://schemas.microsoft.com/office/word/2006/wordml" xmlns:wps="http://schemas.microsoft.com/office/word/2010/wordprocessingShape" mc:Ignorable="w14 w15 w16se w16cid w16 w16cex w16sdtdh wp14">
+<w:document xmlns:wpc="http://schemas.microsoft.com/office/word/2010/wordprocessingCanvas" xmlns:cx="http://schemas.microsoft.com/office/drawing/2014/chartex" xmlns:cx1="http://schemas.microsoft.com/office/drawing/2015/9/8/chartex" xmlns:cx2="http://schemas.microsoft.com/office/drawing/2015/10/21/chartex" xmlns:cx3="http://schemas.microsoft.com/office/drawing/2016/5/9/chartex" xmlns:cx4="http://schemas.microsoft.com/office/drawing/2016/5/10/chartex" xmlns:cx5="http://schemas.microsoft.com/office/drawing/2016/5/11/chartex" xmlns:cx6="http://schemas.microsoft.com/office/drawing/2016/5/12/chartex" xmlns:cx7="http://schemas.microsoft.com/office/drawing/2016/5/13/chartex" xmlns:cx8="http://schemas.microsoft.com/office/drawing/2016/5/14/chartex" xmlns:mc="http://schemas.openxmlformats.org/markup-compatibility/2006" xmlns:aink="http://schemas.microsoft.com/office/drawing/2016/ink" xmlns:am3d="http://schemas.microsoft.com/office/drawing/2017/model3d" xmlns:o="urn:schemas-microsoft-com:office:office" xmlns:oel="http://schemas.microsoft.com/office/2019/extlst" xmlns:r="http://schemas.openxmlformats.org/officeDocument/2006/relationships" xmlns:m="http://schemas.openxmlformats.org/officeDocument/2006/math" xmlns:v="urn:schemas-microsoft-com:vml" xmlns:wp14="http://schemas.microsoft.com/office/word/2010/wordprocessingDrawing" xmlns:wp="http://schemas.openxmlformats.org/drawingml/2006/wordprocessingDrawing" xmlns:w10="urn:schemas-microsoft-com:office:word" xmlns:w="http://schemas.openxmlformats.org/wordprocessingml/2006/main" xmlns:w14="http://schemas.microsoft.com/office/word/2010/wordml" xmlns:w15="http://schemas.microsoft.com/office/word/2012/wordml" xmlns:w16cex="http://schemas.microsoft.com/office/word/2018/wordml/cex" xmlns:w16cid="http://schemas.microsoft.com/office/word/2016/wordml/cid" xmlns:w16="http://schemas.microsoft.com/office/word/2018/wordml" xmlns:w16sdtdh="http://schemas.microsoft.com/office/word/2020/wordml/sdtdatahash" xmlns:w16se="http://schemas.microsoft.com/office/word/2015/wordml/symex" xmlns:wpg="http://schemas.microsoft.com/office/word/2010/wordprocessingGroup" xmlns:wpi="http://schemas.microsoft.com/office/word/2010/wordprocessingInk" xmlns:wne="http://schemas.microsoft.com/office/word/2006/wordml" xmlns:wps="http://schemas.microsoft.com/office/word/2010/wordprocessingShape" mc:Ignorable="w14 w15 w16se w16cid w16 w16cex w16sdtdh wp14">
   <w:body>
     <w:p>
       <w:pPr>
@@ -53,21 +53,12 @@
       <w:pPr>
         <w:pStyle w:val="Heading1"/>
       </w:pPr>
-      <w:proofErr w:type="spellStart"/>
-      <w:r>
-        <w:rPr>
-          <w:rFonts w:hint="cs"/>
-          <w:rtl/>
-        </w:rPr>
-        <w:t>زمان‌بندی</w:t>
-      </w:r>
-      <w:proofErr w:type="spellEnd"/>
-      <w:r>
-        <w:rPr>
-          <w:rFonts w:hint="cs"/>
-          <w:rtl/>
-        </w:rPr>
-        <w:t xml:space="preserve"> در </w:t>
+      <w:r>
+        <w:rPr>
+          <w:rFonts w:hint="cs"/>
+          <w:rtl/>
+        </w:rPr>
+        <w:t xml:space="preserve">زمان‌بندی در </w:t>
       </w:r>
       <w:r>
         <w:t>xv6</w:t>
@@ -102,23 +93,7 @@
           <w:rFonts w:hint="cs"/>
           <w:rtl/>
         </w:rPr>
-        <w:t xml:space="preserve"> </w:t>
-      </w:r>
-      <w:proofErr w:type="spellStart"/>
-      <w:r>
-        <w:rPr>
-          <w:rFonts w:hint="cs"/>
-          <w:rtl/>
-        </w:rPr>
-        <w:t>می‌شود</w:t>
-      </w:r>
-      <w:proofErr w:type="spellEnd"/>
-      <w:r>
-        <w:rPr>
-          <w:rFonts w:hint="cs"/>
-          <w:rtl/>
-        </w:rPr>
-        <w:t>؟</w:t>
+        <w:t xml:space="preserve"> می‌شود؟</w:t>
       </w:r>
     </w:p>
     <w:p>
@@ -133,15 +108,14 @@
           <w:rFonts w:hint="cs"/>
           <w:rtl/>
         </w:rPr>
-        <w:t xml:space="preserve">هر </w:t>
+        <w:t xml:space="preserve">هر هسته‌ای که شروع به کار می‌کند، تابع </w:t>
       </w:r>
       <w:proofErr w:type="spellStart"/>
       <w:r>
         <w:rPr>
-          <w:rFonts w:hint="cs"/>
-          <w:rtl/>
-        </w:rPr>
-        <w:t>هسته‌ای</w:t>
+          <w:rStyle w:val="CodeChar"/>
+        </w:rPr>
+        <w:t>mpmain</w:t>
       </w:r>
       <w:proofErr w:type="spellEnd"/>
       <w:r>
@@ -149,15 +123,27 @@
           <w:rFonts w:hint="cs"/>
           <w:rtl/>
         </w:rPr>
-        <w:t xml:space="preserve"> که شروع به کار </w:t>
+        <w:t xml:space="preserve"> را صدا می‌زند. این تابع نیز در انتها تابع </w:t>
+      </w:r>
+      <w:r>
+        <w:rPr>
+          <w:rStyle w:val="CodeChar"/>
+        </w:rPr>
+        <w:t>scheduler</w:t>
+      </w:r>
+      <w:r>
+        <w:rPr>
+          <w:rFonts w:hint="cs"/>
+          <w:rtl/>
+        </w:rPr>
+        <w:t xml:space="preserve"> را صدا می‌زند که باعث شروع به کار زمان‌بند مربوط به هر هسته می‌شود. تابع ذکر شده در </w:t>
       </w:r>
       <w:proofErr w:type="spellStart"/>
       <w:r>
         <w:rPr>
-          <w:rFonts w:hint="cs"/>
-          <w:rtl/>
-        </w:rPr>
-        <w:t>می‌کند</w:t>
+          <w:rStyle w:val="CodeChar"/>
+        </w:rPr>
+        <w:t>ptable</w:t>
       </w:r>
       <w:proofErr w:type="spellEnd"/>
       <w:r>
@@ -165,14 +151,48 @@
           <w:rFonts w:hint="cs"/>
           <w:rtl/>
         </w:rPr>
-        <w:t xml:space="preserve">، تابع </w:t>
+        <w:t xml:space="preserve"> به دنبال پردازه قابل اجرا می‌گردد و در صورت یافتن چنین پردازه‌ای</w:t>
+      </w:r>
+      <w:r>
+        <w:rPr>
+          <w:rFonts w:hint="cs"/>
+          <w:rtl/>
+        </w:rPr>
+        <w:t xml:space="preserve"> (</w:t>
+      </w:r>
+      <w:r>
+        <w:rPr>
+          <w:rStyle w:val="CodeChar"/>
+        </w:rPr>
+        <w:t>RUNNABLE</w:t>
+      </w:r>
+      <w:r>
+        <w:rPr>
+          <w:rFonts w:hint="cs"/>
+          <w:rtl/>
+        </w:rPr>
+        <w:t>)</w:t>
+      </w:r>
+      <w:r>
+        <w:rPr>
+          <w:rFonts w:hint="cs"/>
+          <w:rtl/>
+        </w:rPr>
+        <w:t xml:space="preserve">، </w:t>
+      </w:r>
+      <w:r>
+        <w:rPr>
+          <w:rFonts w:hint="cs"/>
+          <w:rtl/>
+        </w:rPr>
+        <w:t xml:space="preserve">پس از تغییر حافظه به حافظه پردازه توسط تابع </w:t>
       </w:r>
       <w:proofErr w:type="spellStart"/>
       <w:r>
         <w:rPr>
           <w:rStyle w:val="CodeChar"/>
         </w:rPr>
-        <w:t>mpmain</w:t>
+        <w:t>switchuvm</w:t>
       </w:r>
       <w:proofErr w:type="spellEnd"/>
       <w:r>
@@ -180,15 +200,14 @@
           <w:rFonts w:hint="cs"/>
           <w:rtl/>
         </w:rPr>
-        <w:t xml:space="preserve"> را صدا </w:t>
+        <w:t xml:space="preserve">، با استفاده از تابع </w:t>
       </w:r>
       <w:proofErr w:type="spellStart"/>
       <w:r>
         <w:rPr>
-          <w:rFonts w:hint="cs"/>
-          <w:rtl/>
-        </w:rPr>
-        <w:t>می‌زند</w:t>
+          <w:rStyle w:val="CodeChar"/>
+        </w:rPr>
+        <w:t>swtch</w:t>
       </w:r>
       <w:proofErr w:type="spellEnd"/>
       <w:r>
@@ -196,464 +215,107 @@
           <w:rFonts w:hint="cs"/>
           <w:rtl/>
         </w:rPr>
-        <w:t xml:space="preserve">. این تابع نیز در انتها تابع </w:t>
-      </w:r>
+        <w:t xml:space="preserve"> که در زبان اسمبلی پیاده‌سازی شده، عملیات تعویض متن را انجام می‌دهد. این تابع، رجیسترهای </w:t>
+      </w:r>
+      <w:r>
+        <w:t>context</w:t>
+      </w:r>
+      <w:r>
+        <w:rPr>
+          <w:rFonts w:hint="cs"/>
+          <w:rtl/>
+        </w:rPr>
+        <w:t xml:space="preserve"> قدیمی (</w:t>
+      </w:r>
+      <w:proofErr w:type="spellStart"/>
       <w:r>
         <w:rPr>
           <w:rStyle w:val="CodeChar"/>
         </w:rPr>
-        <w:t>scheduler</w:t>
-      </w:r>
-      <w:r>
-        <w:rPr>
-          <w:rFonts w:hint="cs"/>
-          <w:rtl/>
-        </w:rPr>
-        <w:t xml:space="preserve"> را صدا </w:t>
-      </w:r>
-      <w:proofErr w:type="spellStart"/>
-      <w:r>
-        <w:rPr>
-          <w:rFonts w:hint="cs"/>
-          <w:rtl/>
-        </w:rPr>
-        <w:t>می‌زند</w:t>
+        <w:t>cpu</w:t>
       </w:r>
       <w:proofErr w:type="spellEnd"/>
       <w:r>
         <w:rPr>
-          <w:rFonts w:hint="cs"/>
-          <w:rtl/>
-        </w:rPr>
-        <w:t xml:space="preserve"> که باعث شروع به کار </w:t>
-      </w:r>
-      <w:proofErr w:type="spellStart"/>
-      <w:r>
-        <w:rPr>
-          <w:rFonts w:hint="cs"/>
-          <w:rtl/>
-        </w:rPr>
-        <w:t>زمان‌بند</w:t>
-      </w:r>
-      <w:proofErr w:type="spellEnd"/>
-      <w:r>
-        <w:rPr>
-          <w:rFonts w:hint="cs"/>
-          <w:rtl/>
-        </w:rPr>
-        <w:t xml:space="preserve"> مربوط به هر هسته </w:t>
-      </w:r>
-      <w:proofErr w:type="spellStart"/>
-      <w:r>
-        <w:rPr>
-          <w:rFonts w:hint="cs"/>
-          <w:rtl/>
-        </w:rPr>
-        <w:t>می‌شود</w:t>
-      </w:r>
-      <w:proofErr w:type="spellEnd"/>
-      <w:r>
-        <w:rPr>
-          <w:rFonts w:hint="cs"/>
-          <w:rtl/>
-        </w:rPr>
-        <w:t xml:space="preserve">. تابع ذکر شده در </w:t>
-      </w:r>
-      <w:proofErr w:type="spellStart"/>
-      <w:r>
-        <w:rPr>
           <w:rStyle w:val="CodeChar"/>
         </w:rPr>
-        <w:t>ptable</w:t>
-      </w:r>
-      <w:proofErr w:type="spellEnd"/>
-      <w:r>
-        <w:rPr>
-          <w:rFonts w:hint="cs"/>
-          <w:rtl/>
-        </w:rPr>
-        <w:t xml:space="preserve"> به دنبال </w:t>
-      </w:r>
-      <w:proofErr w:type="spellStart"/>
-      <w:r>
-        <w:rPr>
-          <w:rFonts w:hint="cs"/>
-          <w:rtl/>
-        </w:rPr>
-        <w:t>پردازه</w:t>
-      </w:r>
-      <w:proofErr w:type="spellEnd"/>
-      <w:r>
-        <w:rPr>
-          <w:rFonts w:hint="cs"/>
-          <w:rtl/>
-        </w:rPr>
-        <w:t xml:space="preserve"> قابل اجرا </w:t>
-      </w:r>
-      <w:proofErr w:type="spellStart"/>
-      <w:r>
-        <w:rPr>
-          <w:rFonts w:hint="cs"/>
-          <w:rtl/>
-        </w:rPr>
-        <w:t>می‌گردد</w:t>
-      </w:r>
-      <w:proofErr w:type="spellEnd"/>
-      <w:r>
-        <w:rPr>
-          <w:rFonts w:hint="cs"/>
-          <w:rtl/>
-        </w:rPr>
-        <w:t xml:space="preserve"> و در صورت یافتن چنین </w:t>
-      </w:r>
-      <w:proofErr w:type="spellStart"/>
-      <w:r>
-        <w:rPr>
-          <w:rFonts w:hint="cs"/>
-          <w:rtl/>
-        </w:rPr>
-        <w:t>پردازه‌ای</w:t>
-      </w:r>
-      <w:proofErr w:type="spellEnd"/>
-      <w:r>
-        <w:rPr>
-          <w:rFonts w:hint="cs"/>
-          <w:rtl/>
-        </w:rPr>
-        <w:t xml:space="preserve"> (</w:t>
+        <w:t>::struct context *scheduler</w:t>
+      </w:r>
+      <w:r>
+        <w:rPr>
+          <w:rFonts w:hint="cs"/>
+          <w:rtl/>
+        </w:rPr>
+        <w:t xml:space="preserve">) را در آدرس مربوط به همان </w:t>
+      </w:r>
+      <w:r>
+        <w:t>context</w:t>
+      </w:r>
+      <w:r>
+        <w:rPr>
+          <w:rFonts w:hint="cs"/>
+          <w:rtl/>
+        </w:rPr>
+        <w:t xml:space="preserve"> ذخیره می‌کند و رجیسترهای مربوط به </w:t>
+      </w:r>
+      <w:r>
+        <w:t>context</w:t>
+      </w:r>
+      <w:r>
+        <w:rPr>
+          <w:rFonts w:hint="cs"/>
+          <w:rtl/>
+        </w:rPr>
+        <w:t xml:space="preserve"> جدید را از آدرس مربوط به همان </w:t>
+      </w:r>
+      <w:r>
+        <w:t>context</w:t>
+      </w:r>
+      <w:r>
+        <w:rPr>
+          <w:rFonts w:hint="cs"/>
+          <w:rtl/>
+        </w:rPr>
+        <w:t xml:space="preserve"> بازیابی می‌کند که با این کار، </w:t>
+      </w:r>
+      <w:r>
+        <w:t>program counter</w:t>
+      </w:r>
+      <w:r>
+        <w:rPr>
+          <w:rFonts w:hint="cs"/>
+          <w:rtl/>
+        </w:rPr>
+        <w:t xml:space="preserve"> نیز به مقدار متناظر آن در </w:t>
+      </w:r>
+      <w:r>
+        <w:t>context</w:t>
+      </w:r>
+      <w:r>
+        <w:rPr>
+          <w:rFonts w:hint="cs"/>
+          <w:rtl/>
+        </w:rPr>
+        <w:t xml:space="preserve"> جدید تبدیل می‌شود و به این ترتیب، پردازه جدید شروع به اجرا می‌کند. در 3 حالت زیر</w:t>
+      </w:r>
+      <w:r>
+        <w:rPr>
+          <w:rFonts w:hint="cs"/>
+          <w:rtl/>
+        </w:rPr>
+        <w:t>،</w:t>
+      </w:r>
+      <w:r>
+        <w:rPr>
+          <w:rFonts w:hint="cs"/>
+          <w:rtl/>
+        </w:rPr>
+        <w:t xml:space="preserve"> پردازه در حال اجرا تابع </w:t>
       </w:r>
       <w:r>
         <w:rPr>
           <w:rStyle w:val="CodeChar"/>
         </w:rPr>
-        <w:t>RUNNABLE</w:t>
-      </w:r>
-      <w:r>
-        <w:rPr>
-          <w:rFonts w:hint="cs"/>
-          <w:rtl/>
-        </w:rPr>
-        <w:t>)</w:t>
-      </w:r>
-      <w:r>
-        <w:rPr>
-          <w:rFonts w:hint="cs"/>
-          <w:rtl/>
-        </w:rPr>
-        <w:t xml:space="preserve">، </w:t>
-      </w:r>
-      <w:r>
-        <w:rPr>
-          <w:rFonts w:hint="cs"/>
-          <w:rtl/>
-        </w:rPr>
-        <w:t xml:space="preserve">پس از تغییر حافظه به حافظه </w:t>
-      </w:r>
-      <w:proofErr w:type="spellStart"/>
-      <w:r>
-        <w:rPr>
-          <w:rFonts w:hint="cs"/>
-          <w:rtl/>
-        </w:rPr>
-        <w:t>پردازه</w:t>
-      </w:r>
-      <w:proofErr w:type="spellEnd"/>
-      <w:r>
-        <w:rPr>
-          <w:rFonts w:hint="cs"/>
-          <w:rtl/>
-        </w:rPr>
-        <w:t xml:space="preserve"> توسط تابع </w:t>
-      </w:r>
-      <w:proofErr w:type="spellStart"/>
-      <w:r>
-        <w:rPr>
-          <w:rStyle w:val="CodeChar"/>
-        </w:rPr>
-        <w:t>switchuvm</w:t>
-      </w:r>
-      <w:proofErr w:type="spellEnd"/>
-      <w:r>
-        <w:rPr>
-          <w:rFonts w:hint="cs"/>
-          <w:rtl/>
-        </w:rPr>
-        <w:t xml:space="preserve">، با استفاده از تابع </w:t>
-      </w:r>
-      <w:proofErr w:type="spellStart"/>
-      <w:r>
-        <w:rPr>
-          <w:rStyle w:val="CodeChar"/>
-        </w:rPr>
-        <w:t>swtch</w:t>
-      </w:r>
-      <w:proofErr w:type="spellEnd"/>
-      <w:r>
-        <w:rPr>
-          <w:rFonts w:hint="cs"/>
-          <w:rtl/>
-        </w:rPr>
-        <w:t xml:space="preserve"> که در زبان اسمبلی </w:t>
-      </w:r>
-      <w:proofErr w:type="spellStart"/>
-      <w:r>
-        <w:rPr>
-          <w:rFonts w:hint="cs"/>
-          <w:rtl/>
-        </w:rPr>
-        <w:t>پیاده‌سازی</w:t>
-      </w:r>
-      <w:proofErr w:type="spellEnd"/>
-      <w:r>
-        <w:rPr>
-          <w:rFonts w:hint="cs"/>
-          <w:rtl/>
-        </w:rPr>
-        <w:t xml:space="preserve"> شده، عملیات تعویض متن را انجام </w:t>
-      </w:r>
-      <w:proofErr w:type="spellStart"/>
-      <w:r>
-        <w:rPr>
-          <w:rFonts w:hint="cs"/>
-          <w:rtl/>
-        </w:rPr>
-        <w:t>می‌دهد</w:t>
-      </w:r>
-      <w:proofErr w:type="spellEnd"/>
-      <w:r>
-        <w:rPr>
-          <w:rFonts w:hint="cs"/>
-          <w:rtl/>
-        </w:rPr>
-        <w:t xml:space="preserve">. این تابع، </w:t>
-      </w:r>
-      <w:proofErr w:type="spellStart"/>
-      <w:r>
-        <w:rPr>
-          <w:rFonts w:hint="cs"/>
-          <w:rtl/>
-        </w:rPr>
-        <w:t>رجیسترهای</w:t>
-      </w:r>
-      <w:proofErr w:type="spellEnd"/>
-      <w:r>
-        <w:rPr>
-          <w:rFonts w:hint="cs"/>
-          <w:rtl/>
-        </w:rPr>
-        <w:t xml:space="preserve"> </w:t>
-      </w:r>
-      <w:r>
-        <w:t>context</w:t>
-      </w:r>
-      <w:r>
-        <w:rPr>
-          <w:rFonts w:hint="cs"/>
-          <w:rtl/>
-        </w:rPr>
-        <w:t xml:space="preserve"> قدیمی (</w:t>
-      </w:r>
-      <w:proofErr w:type="spellStart"/>
-      <w:r>
-        <w:rPr>
-          <w:rStyle w:val="CodeChar"/>
-        </w:rPr>
-        <w:t>cpu</w:t>
-      </w:r>
-      <w:proofErr w:type="spellEnd"/>
-      <w:r>
-        <w:rPr>
-          <w:rStyle w:val="CodeChar"/>
-        </w:rPr>
-        <w:t>::struct context *scheduler</w:t>
-      </w:r>
-      <w:r>
-        <w:rPr>
-          <w:rFonts w:hint="cs"/>
-          <w:rtl/>
-        </w:rPr>
-        <w:t xml:space="preserve">) را در آدرس مربوط به همان </w:t>
-      </w:r>
-      <w:r>
-        <w:t>context</w:t>
-      </w:r>
-      <w:r>
-        <w:rPr>
-          <w:rFonts w:hint="cs"/>
-          <w:rtl/>
-        </w:rPr>
-        <w:t xml:space="preserve"> ذخیره </w:t>
-      </w:r>
-      <w:proofErr w:type="spellStart"/>
-      <w:r>
-        <w:rPr>
-          <w:rFonts w:hint="cs"/>
-          <w:rtl/>
-        </w:rPr>
-        <w:t>می‌کند</w:t>
-      </w:r>
-      <w:proofErr w:type="spellEnd"/>
-      <w:r>
-        <w:rPr>
-          <w:rFonts w:hint="cs"/>
-          <w:rtl/>
-        </w:rPr>
-        <w:t xml:space="preserve"> و </w:t>
-      </w:r>
-      <w:proofErr w:type="spellStart"/>
-      <w:r>
-        <w:rPr>
-          <w:rFonts w:hint="cs"/>
-          <w:rtl/>
-        </w:rPr>
-        <w:t>رجیسترهای</w:t>
-      </w:r>
-      <w:proofErr w:type="spellEnd"/>
-      <w:r>
-        <w:rPr>
-          <w:rFonts w:hint="cs"/>
-          <w:rtl/>
-        </w:rPr>
-        <w:t xml:space="preserve"> مربوط به </w:t>
-      </w:r>
-      <w:r>
-        <w:t>context</w:t>
-      </w:r>
-      <w:r>
-        <w:rPr>
-          <w:rFonts w:hint="cs"/>
-          <w:rtl/>
-        </w:rPr>
-        <w:t xml:space="preserve"> جدید را از آدرس مربوط به همان </w:t>
-      </w:r>
-      <w:r>
-        <w:t>context</w:t>
-      </w:r>
-      <w:r>
-        <w:rPr>
-          <w:rFonts w:hint="cs"/>
-          <w:rtl/>
-        </w:rPr>
-        <w:t xml:space="preserve"> بازیابی </w:t>
-      </w:r>
-      <w:proofErr w:type="spellStart"/>
-      <w:r>
-        <w:rPr>
-          <w:rFonts w:hint="cs"/>
-          <w:rtl/>
-        </w:rPr>
-        <w:t>می‌کند</w:t>
-      </w:r>
-      <w:proofErr w:type="spellEnd"/>
-      <w:r>
-        <w:rPr>
-          <w:rFonts w:hint="cs"/>
-          <w:rtl/>
-        </w:rPr>
-        <w:t xml:space="preserve"> که با این کار، </w:t>
-      </w:r>
-      <w:r>
-        <w:t>program counter</w:t>
-      </w:r>
-      <w:r>
-        <w:rPr>
-          <w:rFonts w:hint="cs"/>
-          <w:rtl/>
-        </w:rPr>
-        <w:t xml:space="preserve"> نیز به مقدار متناظر آن در </w:t>
-      </w:r>
-      <w:r>
-        <w:t>context</w:t>
-      </w:r>
-      <w:r>
-        <w:rPr>
-          <w:rFonts w:hint="cs"/>
-          <w:rtl/>
-        </w:rPr>
-        <w:t xml:space="preserve"> جدید تبدیل </w:t>
-      </w:r>
-      <w:proofErr w:type="spellStart"/>
-      <w:r>
-        <w:rPr>
-          <w:rFonts w:hint="cs"/>
-          <w:rtl/>
-        </w:rPr>
-        <w:t>می‌شود</w:t>
-      </w:r>
-      <w:proofErr w:type="spellEnd"/>
-      <w:r>
-        <w:rPr>
-          <w:rFonts w:hint="cs"/>
-          <w:rtl/>
-        </w:rPr>
-        <w:t xml:space="preserve"> و به این ترتیب، </w:t>
-      </w:r>
-      <w:proofErr w:type="spellStart"/>
-      <w:r>
-        <w:rPr>
-          <w:rFonts w:hint="cs"/>
-          <w:rtl/>
-        </w:rPr>
-        <w:t>پردازه</w:t>
-      </w:r>
-      <w:proofErr w:type="spellEnd"/>
-      <w:r>
-        <w:rPr>
-          <w:rFonts w:hint="cs"/>
-          <w:rtl/>
-        </w:rPr>
-        <w:t xml:space="preserve"> جدید شروع به اجرا </w:t>
-      </w:r>
-      <w:proofErr w:type="spellStart"/>
-      <w:r>
-        <w:rPr>
-          <w:rFonts w:hint="cs"/>
-          <w:rtl/>
-        </w:rPr>
-        <w:t>می‌کند</w:t>
-      </w:r>
-      <w:proofErr w:type="spellEnd"/>
-      <w:r>
-        <w:rPr>
-          <w:rFonts w:hint="cs"/>
-          <w:rtl/>
-        </w:rPr>
-        <w:t>. در 3 حالت زیر</w:t>
-      </w:r>
-      <w:r>
-        <w:rPr>
-          <w:rFonts w:hint="cs"/>
-          <w:rtl/>
-        </w:rPr>
-        <w:t>،</w:t>
-      </w:r>
-      <w:r>
-        <w:rPr>
-          <w:rFonts w:hint="cs"/>
-          <w:rtl/>
-        </w:rPr>
-        <w:t xml:space="preserve"> </w:t>
-      </w:r>
-      <w:proofErr w:type="spellStart"/>
-      <w:r>
-        <w:rPr>
-          <w:rFonts w:hint="cs"/>
-          <w:rtl/>
-        </w:rPr>
-        <w:t>پردازه</w:t>
-      </w:r>
-      <w:proofErr w:type="spellEnd"/>
-      <w:r>
-        <w:rPr>
-          <w:rFonts w:hint="cs"/>
-          <w:rtl/>
-        </w:rPr>
-        <w:t xml:space="preserve"> در حال اجرا تابع </w:t>
-      </w:r>
-      <w:r>
-        <w:rPr>
-          <w:rStyle w:val="CodeChar"/>
-        </w:rPr>
         <w:t>sched</w:t>
       </w:r>
       <w:r>
@@ -661,23 +323,7 @@
           <w:rFonts w:hint="cs"/>
           <w:rtl/>
         </w:rPr>
-        <w:t xml:space="preserve"> را فراخوانی </w:t>
-      </w:r>
-      <w:proofErr w:type="spellStart"/>
-      <w:r>
-        <w:rPr>
-          <w:rFonts w:hint="cs"/>
-          <w:rtl/>
-        </w:rPr>
-        <w:t>می‌کند</w:t>
-      </w:r>
-      <w:proofErr w:type="spellEnd"/>
-      <w:r>
-        <w:rPr>
-          <w:rFonts w:hint="cs"/>
-          <w:rtl/>
-        </w:rPr>
-        <w:t>:</w:t>
+        <w:t xml:space="preserve"> را فراخوانی می‌کند:</w:t>
       </w:r>
     </w:p>
     <w:p>
@@ -688,21 +334,12 @@
           <w:numId w:val="31"/>
         </w:numPr>
       </w:pPr>
-      <w:proofErr w:type="spellStart"/>
-      <w:r>
-        <w:rPr>
-          <w:rFonts w:hint="cs"/>
-          <w:rtl/>
-        </w:rPr>
-        <w:t>پردازه</w:t>
-      </w:r>
-      <w:proofErr w:type="spellEnd"/>
-      <w:r>
-        <w:rPr>
-          <w:rFonts w:hint="cs"/>
-          <w:rtl/>
-        </w:rPr>
-        <w:t xml:space="preserve"> با استفاده از فراخوانی سیستمی </w:t>
+      <w:r>
+        <w:rPr>
+          <w:rFonts w:hint="cs"/>
+          <w:rtl/>
+        </w:rPr>
+        <w:t xml:space="preserve">پردازه با استفاده از فراخوانی سیستمی </w:t>
       </w:r>
       <w:r>
         <w:rPr>
@@ -726,21 +363,12 @@
           <w:numId w:val="31"/>
         </w:numPr>
       </w:pPr>
-      <w:proofErr w:type="spellStart"/>
-      <w:r>
-        <w:rPr>
-          <w:rFonts w:hint="cs"/>
-          <w:rtl/>
-        </w:rPr>
-        <w:t>پردازه</w:t>
-      </w:r>
-      <w:proofErr w:type="spellEnd"/>
-      <w:r>
-        <w:rPr>
-          <w:rFonts w:hint="cs"/>
-          <w:rtl/>
-        </w:rPr>
-        <w:t xml:space="preserve"> با استفاده از فراخوانی سیستمی </w:t>
+      <w:r>
+        <w:rPr>
+          <w:rFonts w:hint="cs"/>
+          <w:rtl/>
+        </w:rPr>
+        <w:t xml:space="preserve">پردازه با استفاده از فراخوانی سیستمی </w:t>
       </w:r>
       <w:r>
         <w:rPr>
@@ -792,23 +420,7 @@
           <w:rFonts w:hint="cs"/>
           <w:rtl/>
         </w:rPr>
-        <w:t xml:space="preserve"> ایجاد شده توسط تایمر، </w:t>
-      </w:r>
-      <w:proofErr w:type="spellStart"/>
-      <w:r>
-        <w:rPr>
-          <w:rFonts w:hint="cs"/>
-          <w:rtl/>
-        </w:rPr>
-        <w:t>پردازه</w:t>
-      </w:r>
-      <w:proofErr w:type="spellEnd"/>
-      <w:r>
-        <w:rPr>
-          <w:rFonts w:hint="cs"/>
-          <w:rtl/>
-        </w:rPr>
-        <w:t xml:space="preserve"> مجبور به خروج از پردازنده شود که در این حالت تابع </w:t>
+        <w:t xml:space="preserve"> ایجاد شده توسط تایمر، پردازه مجبور به خروج از پردازنده شود که در این حالت تابع </w:t>
       </w:r>
       <w:r>
         <w:rPr>
@@ -834,23 +446,7 @@
           <w:rFonts w:hint="cs"/>
           <w:rtl/>
         </w:rPr>
-        <w:t xml:space="preserve"> فراخوانی </w:t>
-      </w:r>
-      <w:proofErr w:type="spellStart"/>
-      <w:r>
-        <w:rPr>
-          <w:rFonts w:hint="cs"/>
-          <w:rtl/>
-        </w:rPr>
-        <w:t>می‌شود</w:t>
-      </w:r>
-      <w:proofErr w:type="spellEnd"/>
-      <w:r>
-        <w:rPr>
-          <w:rFonts w:hint="cs"/>
-          <w:rtl/>
-        </w:rPr>
-        <w:t>.</w:t>
+        <w:t xml:space="preserve"> فراخوانی می‌شود.</w:t>
       </w:r>
     </w:p>
     <w:p>
@@ -878,15 +474,21 @@
           <w:rFonts w:hint="cs"/>
           <w:rtl/>
         </w:rPr>
-        <w:t xml:space="preserve">، مجددا عملیات تعویض متن صورت </w:t>
+        <w:t xml:space="preserve">، مجددا عملیات تعویض متن صورت می‌پذیرد و در این حالت </w:t>
+      </w:r>
+      <w:r>
+        <w:t>context</w:t>
+      </w:r>
+      <w:r>
+        <w:rPr>
+          <w:rFonts w:hint="cs"/>
+          <w:rtl/>
+        </w:rPr>
+        <w:t xml:space="preserve">ای که در استراکت </w:t>
       </w:r>
       <w:proofErr w:type="spellStart"/>
       <w:r>
-        <w:rPr>
-          <w:rFonts w:hint="cs"/>
-          <w:rtl/>
-        </w:rPr>
-        <w:t>می‌پذیرد</w:t>
+        <w:t>cpu</w:t>
       </w:r>
       <w:proofErr w:type="spellEnd"/>
       <w:r>
@@ -894,7 +496,20 @@
           <w:rFonts w:hint="cs"/>
           <w:rtl/>
         </w:rPr>
-        <w:t xml:space="preserve"> و در این حالت </w:t>
+        <w:t xml:space="preserve"> (</w:t>
+      </w:r>
+      <w:r>
+        <w:rPr>
+          <w:rStyle w:val="CodeChar"/>
+        </w:rPr>
+        <w:t>struct context *scheduler</w:t>
+      </w:r>
+      <w:r>
+        <w:rPr>
+          <w:rFonts w:hint="cs"/>
+          <w:rtl/>
+        </w:rPr>
+        <w:t xml:space="preserve">) بازیابی می‌شود و </w:t>
       </w:r>
       <w:r>
         <w:t>context</w:t>
@@ -904,17 +519,62 @@
           <w:rFonts w:hint="cs"/>
           <w:rtl/>
         </w:rPr>
-        <w:t xml:space="preserve">ای که در </w:t>
-      </w:r>
-      <w:proofErr w:type="spellStart"/>
-      <w:r>
-        <w:rPr>
-          <w:rFonts w:hint="cs"/>
-          <w:rtl/>
-        </w:rPr>
-        <w:t>استراکت</w:t>
-      </w:r>
-      <w:proofErr w:type="spellEnd"/>
+        <w:t xml:space="preserve"> مربوط پردازه در حال اجرا ذخیره می‌شود.</w:t>
+      </w:r>
+      <w:r>
+        <w:rPr>
+          <w:rFonts w:hint="cs"/>
+          <w:rtl/>
+        </w:rPr>
+        <w:t xml:space="preserve"> پس از بازیابی </w:t>
+      </w:r>
+      <w:r>
+        <w:t>context</w:t>
+      </w:r>
+      <w:r>
+        <w:rPr>
+          <w:rFonts w:hint="cs"/>
+          <w:rtl/>
+        </w:rPr>
+        <w:t xml:space="preserve"> مربوط به </w:t>
+      </w:r>
+      <w:r>
+        <w:t>scheduler</w:t>
+      </w:r>
+      <w:r>
+        <w:rPr>
+          <w:rFonts w:hint="cs"/>
+          <w:rtl/>
+        </w:rPr>
+        <w:t xml:space="preserve">، </w:t>
+      </w:r>
+      <w:r>
+        <w:t>program counter</w:t>
+      </w:r>
+      <w:r>
+        <w:rPr>
+          <w:rFonts w:hint="cs"/>
+          <w:rtl/>
+        </w:rPr>
+        <w:t xml:space="preserve"> به خط </w:t>
+      </w:r>
+      <w:r>
+        <w:t>2782</w:t>
+      </w:r>
+      <w:r>
+        <w:rPr>
+          <w:rFonts w:hint="cs"/>
+          <w:rtl/>
+        </w:rPr>
+        <w:t xml:space="preserve"> اشاره می‌کند و باعث ادامه</w:t>
+      </w:r>
+      <w:r>
+        <w:rPr>
+          <w:rFonts w:hint="cs"/>
+          <w:rtl/>
+        </w:rPr>
+        <w:t xml:space="preserve"> کار</w:t>
+      </w:r>
       <w:r>
         <w:rPr>
           <w:rFonts w:hint="cs"/>
@@ -922,107 +582,20 @@
         </w:rPr>
         <w:t xml:space="preserve"> </w:t>
       </w:r>
-      <w:proofErr w:type="spellStart"/>
-      <w:r>
-        <w:t>cpu</w:t>
-      </w:r>
-      <w:proofErr w:type="spellEnd"/>
-      <w:r>
-        <w:rPr>
-          <w:rFonts w:hint="cs"/>
-          <w:rtl/>
-        </w:rPr>
-        <w:t xml:space="preserve"> (</w:t>
+      <w:r>
+        <w:t>scheduler</w:t>
+      </w:r>
+      <w:r>
+        <w:rPr>
+          <w:rFonts w:hint="cs"/>
+          <w:rtl/>
+        </w:rPr>
+        <w:t xml:space="preserve"> می‌شود. در واقع پردازه‌ای که که هر هسته را آماده به کار می‌کند، هیچ وقت از تابع </w:t>
       </w:r>
       <w:r>
         <w:rPr>
           <w:rStyle w:val="CodeChar"/>
         </w:rPr>
-        <w:t>struct context *scheduler</w:t>
-      </w:r>
-      <w:r>
-        <w:rPr>
-          <w:rFonts w:hint="cs"/>
-          <w:rtl/>
-        </w:rPr>
-        <w:t xml:space="preserve">) بازیابی </w:t>
-      </w:r>
-      <w:proofErr w:type="spellStart"/>
-      <w:r>
-        <w:rPr>
-          <w:rFonts w:hint="cs"/>
-          <w:rtl/>
-        </w:rPr>
-        <w:t>می‌شود</w:t>
-      </w:r>
-      <w:proofErr w:type="spellEnd"/>
-      <w:r>
-        <w:rPr>
-          <w:rFonts w:hint="cs"/>
-          <w:rtl/>
-        </w:rPr>
-        <w:t xml:space="preserve"> و </w:t>
-      </w:r>
-      <w:r>
-        <w:t>context</w:t>
-      </w:r>
-      <w:r>
-        <w:rPr>
-          <w:rFonts w:hint="cs"/>
-          <w:rtl/>
-        </w:rPr>
-        <w:t xml:space="preserve"> مربوط </w:t>
-      </w:r>
-      <w:proofErr w:type="spellStart"/>
-      <w:r>
-        <w:rPr>
-          <w:rFonts w:hint="cs"/>
-          <w:rtl/>
-        </w:rPr>
-        <w:t>پردازه</w:t>
-      </w:r>
-      <w:proofErr w:type="spellEnd"/>
-      <w:r>
-        <w:rPr>
-          <w:rFonts w:hint="cs"/>
-          <w:rtl/>
-        </w:rPr>
-        <w:t xml:space="preserve"> در حال اجرا ذخیره </w:t>
-      </w:r>
-      <w:proofErr w:type="spellStart"/>
-      <w:r>
-        <w:rPr>
-          <w:rFonts w:hint="cs"/>
-          <w:rtl/>
-        </w:rPr>
-        <w:t>می‌شود</w:t>
-      </w:r>
-      <w:proofErr w:type="spellEnd"/>
-      <w:r>
-        <w:rPr>
-          <w:rFonts w:hint="cs"/>
-          <w:rtl/>
-        </w:rPr>
-        <w:t>.</w:t>
-      </w:r>
-      <w:r>
-        <w:rPr>
-          <w:rFonts w:hint="cs"/>
-          <w:rtl/>
-        </w:rPr>
-        <w:t xml:space="preserve"> پس از بازیابی </w:t>
-      </w:r>
-      <w:r>
-        <w:t>context</w:t>
-      </w:r>
-      <w:r>
-        <w:rPr>
-          <w:rFonts w:hint="cs"/>
-          <w:rtl/>
-        </w:rPr>
-        <w:t xml:space="preserve"> مربوط به </w:t>
-      </w:r>
-      <w:r>
         <w:t>scheduler</w:t>
       </w:r>
       <w:r>
@@ -1030,191 +603,22 @@
           <w:rFonts w:hint="cs"/>
           <w:rtl/>
         </w:rPr>
-        <w:t xml:space="preserve">، </w:t>
-      </w:r>
-      <w:r>
-        <w:t>program counter</w:t>
-      </w:r>
-      <w:r>
-        <w:rPr>
-          <w:rFonts w:hint="cs"/>
-          <w:rtl/>
-        </w:rPr>
-        <w:t xml:space="preserve"> به خط </w:t>
-      </w:r>
-      <w:r>
-        <w:t>2782</w:t>
-      </w:r>
-      <w:r>
-        <w:rPr>
-          <w:rFonts w:hint="cs"/>
-          <w:rtl/>
-        </w:rPr>
-        <w:t xml:space="preserve"> اشاره </w:t>
-      </w:r>
-      <w:proofErr w:type="spellStart"/>
-      <w:r>
-        <w:rPr>
-          <w:rFonts w:hint="cs"/>
-          <w:rtl/>
-        </w:rPr>
-        <w:t>می‌کند</w:t>
-      </w:r>
-      <w:proofErr w:type="spellEnd"/>
-      <w:r>
-        <w:rPr>
-          <w:rFonts w:hint="cs"/>
-          <w:rtl/>
-        </w:rPr>
-        <w:t xml:space="preserve"> و باعث ادامه</w:t>
-      </w:r>
-      <w:r>
-        <w:rPr>
-          <w:rFonts w:hint="cs"/>
-          <w:rtl/>
-        </w:rPr>
-        <w:t xml:space="preserve"> کار</w:t>
-      </w:r>
-      <w:r>
-        <w:rPr>
-          <w:rFonts w:hint="cs"/>
-          <w:rtl/>
-        </w:rPr>
-        <w:t xml:space="preserve"> </w:t>
-      </w:r>
-      <w:r>
-        <w:t>scheduler</w:t>
-      </w:r>
-      <w:r>
-        <w:rPr>
-          <w:rFonts w:hint="cs"/>
-          <w:rtl/>
-        </w:rPr>
-        <w:t xml:space="preserve"> </w:t>
-      </w:r>
-      <w:proofErr w:type="spellStart"/>
-      <w:r>
-        <w:rPr>
-          <w:rFonts w:hint="cs"/>
-          <w:rtl/>
-        </w:rPr>
-        <w:t>می‌شود</w:t>
-      </w:r>
-      <w:proofErr w:type="spellEnd"/>
-      <w:r>
-        <w:rPr>
-          <w:rFonts w:hint="cs"/>
-          <w:rtl/>
-        </w:rPr>
-        <w:t xml:space="preserve">. در واقع </w:t>
-      </w:r>
-      <w:proofErr w:type="spellStart"/>
-      <w:r>
-        <w:rPr>
-          <w:rFonts w:hint="cs"/>
-          <w:rtl/>
-        </w:rPr>
-        <w:t>پردازه‌ای</w:t>
-      </w:r>
-      <w:proofErr w:type="spellEnd"/>
-      <w:r>
-        <w:rPr>
-          <w:rFonts w:hint="cs"/>
-          <w:rtl/>
-        </w:rPr>
-        <w:t xml:space="preserve"> که </w:t>
-      </w:r>
-      <w:proofErr w:type="spellStart"/>
-      <w:r>
-        <w:rPr>
-          <w:rFonts w:hint="cs"/>
-          <w:rtl/>
-        </w:rPr>
-        <w:t>که</w:t>
-      </w:r>
-      <w:proofErr w:type="spellEnd"/>
-      <w:r>
-        <w:rPr>
-          <w:rFonts w:hint="cs"/>
-          <w:rtl/>
-        </w:rPr>
-        <w:t xml:space="preserve"> هر هسته را آماده به کار </w:t>
-      </w:r>
-      <w:proofErr w:type="spellStart"/>
-      <w:r>
-        <w:rPr>
-          <w:rFonts w:hint="cs"/>
-          <w:rtl/>
-        </w:rPr>
-        <w:t>می‌کند</w:t>
-      </w:r>
-      <w:proofErr w:type="spellEnd"/>
-      <w:r>
-        <w:rPr>
-          <w:rFonts w:hint="cs"/>
-          <w:rtl/>
-        </w:rPr>
-        <w:t xml:space="preserve">، هیچ وقت از تابع </w:t>
+        <w:t xml:space="preserve"> خارج نمی‌شود و فقط با عملیات </w:t>
+      </w:r>
+      <w:r>
+        <w:t>context switching</w:t>
+      </w:r>
+      <w:r>
+        <w:rPr>
+          <w:rFonts w:hint="cs"/>
+          <w:rtl/>
+        </w:rPr>
+        <w:t xml:space="preserve"> از پردازنده خارج می‌شود و با اجرای تابع </w:t>
       </w:r>
       <w:r>
         <w:rPr>
           <w:rStyle w:val="CodeChar"/>
         </w:rPr>
-        <w:t>scheduler</w:t>
-      </w:r>
-      <w:r>
-        <w:rPr>
-          <w:rFonts w:hint="cs"/>
-          <w:rtl/>
-        </w:rPr>
-        <w:t xml:space="preserve"> خارج </w:t>
-      </w:r>
-      <w:proofErr w:type="spellStart"/>
-      <w:r>
-        <w:rPr>
-          <w:rFonts w:hint="cs"/>
-          <w:rtl/>
-        </w:rPr>
-        <w:t>نمی‌شود</w:t>
-      </w:r>
-      <w:proofErr w:type="spellEnd"/>
-      <w:r>
-        <w:rPr>
-          <w:rFonts w:hint="cs"/>
-          <w:rtl/>
-        </w:rPr>
-        <w:t xml:space="preserve"> و فقط با عملیات </w:t>
-      </w:r>
-      <w:r>
-        <w:t>context switching</w:t>
-      </w:r>
-      <w:r>
-        <w:rPr>
-          <w:rFonts w:hint="cs"/>
-          <w:rtl/>
-        </w:rPr>
-        <w:t xml:space="preserve"> از پردازنده خارج </w:t>
-      </w:r>
-      <w:proofErr w:type="spellStart"/>
-      <w:r>
-        <w:rPr>
-          <w:rFonts w:hint="cs"/>
-          <w:rtl/>
-        </w:rPr>
-        <w:t>می‌شود</w:t>
-      </w:r>
-      <w:proofErr w:type="spellEnd"/>
-      <w:r>
-        <w:rPr>
-          <w:rFonts w:hint="cs"/>
-          <w:rtl/>
-        </w:rPr>
-        <w:t xml:space="preserve"> و با اجرای تابع </w:t>
-      </w:r>
-      <w:r>
-        <w:rPr>
-          <w:rStyle w:val="CodeChar"/>
-        </w:rPr>
         <w:t>sched</w:t>
       </w:r>
       <w:r>
@@ -1222,23 +626,7 @@
           <w:rFonts w:hint="cs"/>
           <w:rtl/>
         </w:rPr>
-        <w:t xml:space="preserve">، دوباره به ادامه کار خود </w:t>
-      </w:r>
-      <w:proofErr w:type="spellStart"/>
-      <w:r>
-        <w:rPr>
-          <w:rFonts w:hint="cs"/>
-          <w:rtl/>
-        </w:rPr>
-        <w:t>می‌پردازد</w:t>
-      </w:r>
-      <w:proofErr w:type="spellEnd"/>
-      <w:r>
-        <w:rPr>
-          <w:rFonts w:hint="cs"/>
-          <w:rtl/>
-        </w:rPr>
-        <w:t>.</w:t>
+        <w:t>، دوباره به ادامه کار خود می‌پردازد.</w:t>
       </w:r>
     </w:p>
     <w:p>
@@ -1260,15 +648,14 @@
           <w:rFonts w:hint="cs"/>
           <w:rtl/>
         </w:rPr>
-        <w:t xml:space="preserve"> به صورت مستقیم ذخیره </w:t>
+        <w:t xml:space="preserve"> به صورت مستقیم ذخیره نمی‌شود بلکه همان </w:t>
+      </w:r>
+      <w:r>
+        <w:t xml:space="preserve">return </w:t>
       </w:r>
       <w:proofErr w:type="spellStart"/>
       <w:r>
-        <w:rPr>
-          <w:rFonts w:hint="cs"/>
-          <w:rtl/>
-        </w:rPr>
-        <w:t>نمی‌شود</w:t>
+        <w:t>adr</w:t>
       </w:r>
       <w:proofErr w:type="spellEnd"/>
       <w:r>
@@ -1276,14 +663,14 @@
           <w:rFonts w:hint="cs"/>
           <w:rtl/>
         </w:rPr>
-        <w:t xml:space="preserve"> بلکه همان </w:t>
-      </w:r>
-      <w:r>
-        <w:t xml:space="preserve">return </w:t>
+        <w:t xml:space="preserve"> تابع است که در زمان فراخوانی تابع </w:t>
       </w:r>
       <w:proofErr w:type="spellStart"/>
       <w:r>
-        <w:t>adr</w:t>
+        <w:rPr>
+          <w:rStyle w:val="CodeChar"/>
+        </w:rPr>
+        <w:t>swtch</w:t>
       </w:r>
       <w:proofErr w:type="spellEnd"/>
       <w:r>
@@ -1291,76 +678,29 @@
           <w:rFonts w:hint="cs"/>
           <w:rtl/>
         </w:rPr>
-        <w:t xml:space="preserve"> تابع است که در زمان فراخوانی تابع </w:t>
-      </w:r>
-      <w:proofErr w:type="spellStart"/>
+        <w:t xml:space="preserve">، در استک </w:t>
+      </w:r>
+      <w:r>
+        <w:t>push</w:t>
+      </w:r>
+      <w:r>
+        <w:rPr>
+          <w:rFonts w:hint="cs"/>
+          <w:rtl/>
+        </w:rPr>
+        <w:t xml:space="preserve"> می‌شود.</w:t>
+      </w:r>
+      <w:r>
+        <w:rPr>
+          <w:rFonts w:hint="cs"/>
+          <w:rtl/>
+        </w:rPr>
+        <w:t xml:space="preserve"> این آدرس پس از دستور </w:t>
+      </w:r>
       <w:r>
         <w:rPr>
           <w:rStyle w:val="CodeChar"/>
         </w:rPr>
-        <w:t>swtch</w:t>
-      </w:r>
-      <w:proofErr w:type="spellEnd"/>
-      <w:r>
-        <w:rPr>
-          <w:rFonts w:hint="cs"/>
-          <w:rtl/>
-        </w:rPr>
-        <w:t xml:space="preserve">، در </w:t>
-      </w:r>
-      <w:proofErr w:type="spellStart"/>
-      <w:r>
-        <w:rPr>
-          <w:rFonts w:hint="cs"/>
-          <w:rtl/>
-        </w:rPr>
-        <w:t>استک</w:t>
-      </w:r>
-      <w:proofErr w:type="spellEnd"/>
-      <w:r>
-        <w:rPr>
-          <w:rFonts w:hint="cs"/>
-          <w:rtl/>
-        </w:rPr>
-        <w:t xml:space="preserve"> </w:t>
-      </w:r>
-      <w:r>
-        <w:t>push</w:t>
-      </w:r>
-      <w:r>
-        <w:rPr>
-          <w:rFonts w:hint="cs"/>
-          <w:rtl/>
-        </w:rPr>
-        <w:t xml:space="preserve"> </w:t>
-      </w:r>
-      <w:proofErr w:type="spellStart"/>
-      <w:r>
-        <w:rPr>
-          <w:rFonts w:hint="cs"/>
-          <w:rtl/>
-        </w:rPr>
-        <w:t>می‌شود</w:t>
-      </w:r>
-      <w:proofErr w:type="spellEnd"/>
-      <w:r>
-        <w:rPr>
-          <w:rFonts w:hint="cs"/>
-          <w:rtl/>
-        </w:rPr>
-        <w:t>.</w:t>
-      </w:r>
-      <w:r>
-        <w:rPr>
-          <w:rFonts w:hint="cs"/>
-          <w:rtl/>
-        </w:rPr>
-        <w:t xml:space="preserve"> این آدرس پس از دستور </w:t>
-      </w:r>
-      <w:r>
-        <w:rPr>
-          <w:rStyle w:val="CodeChar"/>
-        </w:rPr>
         <w:t>ret</w:t>
       </w:r>
       <w:r>
@@ -1378,23 +718,7 @@
           <w:rFonts w:hint="cs"/>
           <w:rtl/>
         </w:rPr>
-        <w:t xml:space="preserve">، از </w:t>
-      </w:r>
-      <w:proofErr w:type="spellStart"/>
-      <w:r>
-        <w:rPr>
-          <w:rFonts w:hint="cs"/>
-          <w:rtl/>
-        </w:rPr>
-        <w:t>استک</w:t>
-      </w:r>
-      <w:proofErr w:type="spellEnd"/>
-      <w:r>
-        <w:rPr>
-          <w:rFonts w:hint="cs"/>
-          <w:rtl/>
-        </w:rPr>
-        <w:t xml:space="preserve"> </w:t>
+        <w:t xml:space="preserve">، از استک </w:t>
       </w:r>
       <w:r>
         <w:t>pop</w:t>
@@ -1404,23 +728,7 @@
           <w:rFonts w:hint="cs"/>
           <w:rtl/>
         </w:rPr>
-        <w:t xml:space="preserve"> شده و در </w:t>
-      </w:r>
-      <w:proofErr w:type="spellStart"/>
-      <w:r>
-        <w:rPr>
-          <w:rFonts w:hint="cs"/>
-          <w:rtl/>
-        </w:rPr>
-        <w:t>رجیستر</w:t>
-      </w:r>
-      <w:proofErr w:type="spellEnd"/>
-      <w:r>
-        <w:rPr>
-          <w:rFonts w:hint="cs"/>
-          <w:rtl/>
-        </w:rPr>
-        <w:t xml:space="preserve"> مربوط به </w:t>
+        <w:t xml:space="preserve"> شده و در رجیستر مربوط به </w:t>
       </w:r>
       <w:r>
         <w:t>program counter</w:t>
@@ -1430,23 +738,7 @@
           <w:rFonts w:hint="cs"/>
           <w:rtl/>
         </w:rPr>
-        <w:t xml:space="preserve"> قرار </w:t>
-      </w:r>
-      <w:proofErr w:type="spellStart"/>
-      <w:r>
-        <w:rPr>
-          <w:rFonts w:hint="cs"/>
-          <w:rtl/>
-        </w:rPr>
-        <w:t>می‌گیرد</w:t>
-      </w:r>
-      <w:proofErr w:type="spellEnd"/>
-      <w:r>
-        <w:rPr>
-          <w:rFonts w:hint="cs"/>
-          <w:rtl/>
-        </w:rPr>
-        <w:t>.</w:t>
+        <w:t xml:space="preserve"> قرار می‌گیرد.</w:t>
       </w:r>
     </w:p>
     <w:p>
@@ -1456,7 +748,6 @@
           <w:rtl/>
         </w:rPr>
       </w:pPr>
-      <w:proofErr w:type="spellStart"/>
       <w:r>
         <w:rPr>
           <w:rFonts w:hint="cs"/>
@@ -1464,7 +755,6 @@
         </w:rPr>
         <w:t>زمان‌بندی</w:t>
       </w:r>
-      <w:proofErr w:type="spellEnd"/>
     </w:p>
     <w:p>
       <w:pPr>
@@ -1478,72 +768,40 @@
           <w:rFonts w:hint="cs"/>
           <w:rtl/>
         </w:rPr>
-        <w:t xml:space="preserve">ساختار صف اجرا در </w:t>
-      </w:r>
-      <w:proofErr w:type="spellStart"/>
-      <w:r>
-        <w:rPr>
-          <w:rFonts w:hint="cs"/>
-          <w:rtl/>
-        </w:rPr>
-        <w:t>زمان‌بند</w:t>
-      </w:r>
-      <w:proofErr w:type="spellEnd"/>
-      <w:r>
-        <w:rPr>
-          <w:rFonts w:hint="cs"/>
-          <w:rtl/>
-        </w:rPr>
-        <w:t xml:space="preserve"> کاملاً </w:t>
-      </w:r>
-      <w:proofErr w:type="spellStart"/>
-      <w:r>
-        <w:rPr>
-          <w:rFonts w:hint="cs"/>
-          <w:rtl/>
-        </w:rPr>
-        <w:t>منصف</w:t>
-      </w:r>
-      <w:proofErr w:type="spellEnd"/>
-      <w:r>
-        <w:rPr>
-          <w:rFonts w:hint="cs"/>
-          <w:rtl/>
-        </w:rPr>
-        <w:t xml:space="preserve"> لینوکس</w:t>
+        <w:t>ساختار صف اجرا در زمان‌بند کاملاً منصف لینوکس</w:t>
       </w:r>
     </w:p>
     <w:p>
       <w:pPr>
-        <w:pStyle w:val="Heading2"/>
-        <w:rPr>
-          <w:rtl/>
-        </w:rPr>
-      </w:pPr>
-      <w:r>
-        <w:rPr>
-          <w:rFonts w:hint="cs"/>
-          <w:rtl/>
-        </w:rPr>
-        <w:t xml:space="preserve">بررسی لینوکس و </w:t>
-      </w:r>
-      <w:r>
-        <w:t>xv6</w:t>
-      </w:r>
-      <w:r>
-        <w:rPr>
-          <w:rFonts w:hint="cs"/>
-          <w:rtl/>
-        </w:rPr>
-        <w:t xml:space="preserve"> از منظر مشترک یا مجزا بودن </w:t>
+        <w:pStyle w:val="Text"/>
+        <w:rPr>
+          <w:rFonts w:hint="cs"/>
+          <w:rtl/>
+        </w:rPr>
+      </w:pPr>
+      <w:r>
+        <w:rPr>
+          <w:rFonts w:hint="cs"/>
+          <w:rtl/>
+        </w:rPr>
+        <w:t xml:space="preserve">صف اجرا در لینوکس توسط یک </w:t>
+      </w:r>
+      <w:r>
+        <w:t>read-black tree</w:t>
+      </w:r>
+      <w:r>
+        <w:rPr>
+          <w:rFonts w:hint="cs"/>
+          <w:rtl/>
+        </w:rPr>
+        <w:t xml:space="preserve"> پیاده‌سازی می‌شود. در چپ‌ترین گره این درخت، پردازه‌ای قرار گرفته که کمترین برش زمانی در حین اجرا را داشته (این مقدار در </w:t>
       </w:r>
       <w:proofErr w:type="spellStart"/>
       <w:r>
         <w:rPr>
-          <w:rFonts w:hint="cs"/>
-          <w:rtl/>
-        </w:rPr>
-        <w:t>صف‌های</w:t>
+          <w:rStyle w:val="CodeChar"/>
+        </w:rPr>
+        <w:t>vruntime</w:t>
       </w:r>
       <w:proofErr w:type="spellEnd"/>
       <w:r>
@@ -1551,436 +809,78 @@
           <w:rFonts w:hint="cs"/>
           <w:rtl/>
         </w:rPr>
-        <w:t xml:space="preserve"> </w:t>
-      </w:r>
-      <w:proofErr w:type="spellStart"/>
-      <w:r>
-        <w:rPr>
-          <w:rFonts w:hint="cs"/>
-          <w:rtl/>
-        </w:rPr>
-        <w:t>زمان‌بندی</w:t>
-      </w:r>
-      <w:proofErr w:type="spellEnd"/>
+        <w:t xml:space="preserve"> اطلاعات پردازه ذخیر شده).</w:t>
+      </w:r>
     </w:p>
     <w:p>
       <w:pPr>
         <w:pStyle w:val="Heading2"/>
-      </w:pPr>
-      <w:r>
-        <w:rPr>
-          <w:rFonts w:hint="cs"/>
-          <w:rtl/>
-        </w:rPr>
-        <w:t xml:space="preserve">چرا در اجرای حلقه ابتدا وقفه فعال </w:t>
-      </w:r>
-      <w:proofErr w:type="spellStart"/>
-      <w:r>
-        <w:rPr>
-          <w:rFonts w:hint="cs"/>
-          <w:rtl/>
-        </w:rPr>
-        <w:t>می‌گردد</w:t>
-      </w:r>
-      <w:proofErr w:type="spellEnd"/>
-      <w:r>
-        <w:rPr>
-          <w:rFonts w:hint="cs"/>
-          <w:rtl/>
-        </w:rPr>
-        <w:t xml:space="preserve">؟ آیا در سیستم تک </w:t>
-      </w:r>
-      <w:proofErr w:type="spellStart"/>
-      <w:r>
-        <w:rPr>
-          <w:rFonts w:hint="cs"/>
-          <w:rtl/>
-        </w:rPr>
-        <w:t>هسته‌ای</w:t>
-      </w:r>
-      <w:proofErr w:type="spellEnd"/>
-      <w:r>
-        <w:rPr>
-          <w:rFonts w:hint="cs"/>
-          <w:rtl/>
-        </w:rPr>
-        <w:t xml:space="preserve"> به آن</w:t>
-      </w:r>
-      <w:r>
-        <w:rPr>
-          <w:rFonts w:hint="cs"/>
-          <w:rtl/>
-        </w:rPr>
-        <w:t xml:space="preserve"> نیاز است؟</w:t>
+        <w:rPr>
+          <w:rtl/>
+        </w:rPr>
+      </w:pPr>
+      <w:r>
+        <w:rPr>
+          <w:rFonts w:hint="cs"/>
+          <w:rtl/>
+        </w:rPr>
+        <w:t xml:space="preserve">بررسی لینوکس و </w:t>
+      </w:r>
+      <w:r>
+        <w:t>xv6</w:t>
+      </w:r>
+      <w:r>
+        <w:rPr>
+          <w:rFonts w:hint="cs"/>
+          <w:rtl/>
+        </w:rPr>
+        <w:t xml:space="preserve"> از منظر مشترک یا مجزا بودن صف‌های زمان‌بندی</w:t>
       </w:r>
     </w:p>
     <w:p>
       <w:pPr>
-        <w:pStyle w:val="Text"/>
-      </w:pPr>
-      <w:r>
-        <w:rPr>
-          <w:rFonts w:hint="cs"/>
-          <w:rtl/>
-        </w:rPr>
-        <w:t xml:space="preserve">زمانی که قفل </w:t>
-      </w:r>
-      <w:proofErr w:type="spellStart"/>
-      <w:r>
-        <w:rPr>
-          <w:rStyle w:val="CodeChar"/>
-        </w:rPr>
-        <w:t>ptable</w:t>
-      </w:r>
-      <w:proofErr w:type="spellEnd"/>
-      <w:r>
-        <w:rPr>
-          <w:rFonts w:hint="cs"/>
-          <w:rtl/>
-        </w:rPr>
-        <w:t xml:space="preserve"> فعال </w:t>
-      </w:r>
-      <w:proofErr w:type="spellStart"/>
-      <w:r>
-        <w:rPr>
-          <w:rFonts w:hint="cs"/>
-          <w:rtl/>
-        </w:rPr>
-        <w:t>می‌شود</w:t>
-      </w:r>
-      <w:proofErr w:type="spellEnd"/>
-      <w:r>
-        <w:rPr>
-          <w:rFonts w:hint="cs"/>
-          <w:rtl/>
-        </w:rPr>
-        <w:t xml:space="preserve">، تمامی </w:t>
-      </w:r>
-      <w:r>
-        <w:t>interrupt</w:t>
-      </w:r>
-      <w:r>
-        <w:rPr>
-          <w:rFonts w:hint="cs"/>
-          <w:rtl/>
-        </w:rPr>
-        <w:t xml:space="preserve">ها به وسیله تابع </w:t>
-      </w:r>
-      <w:proofErr w:type="spellStart"/>
-      <w:r>
-        <w:rPr>
-          <w:rStyle w:val="CodeChar"/>
-        </w:rPr>
-        <w:t>pushcli</w:t>
-      </w:r>
-      <w:proofErr w:type="spellEnd"/>
-      <w:r>
-        <w:rPr>
-          <w:rFonts w:hint="cs"/>
-          <w:rtl/>
-        </w:rPr>
-        <w:t xml:space="preserve"> غیرفعال </w:t>
-      </w:r>
-      <w:proofErr w:type="spellStart"/>
-      <w:r>
-        <w:rPr>
-          <w:rFonts w:hint="cs"/>
-          <w:rtl/>
-        </w:rPr>
-        <w:t>می‌شوند</w:t>
-      </w:r>
-      <w:proofErr w:type="spellEnd"/>
-      <w:r>
-        <w:rPr>
-          <w:rFonts w:hint="cs"/>
-          <w:rtl/>
-        </w:rPr>
-        <w:t xml:space="preserve">. حال ممکن است پردازنده </w:t>
-      </w:r>
-      <w:r>
-        <w:rPr>
-          <w:rFonts w:hint="cs"/>
-          <w:rtl/>
-        </w:rPr>
-        <w:t xml:space="preserve">در حالتی قرار بگیرد که تعدادی از </w:t>
-      </w:r>
-      <w:proofErr w:type="spellStart"/>
-      <w:r>
-        <w:rPr>
-          <w:rFonts w:hint="cs"/>
-          <w:rtl/>
-        </w:rPr>
-        <w:t>پردازه‌های</w:t>
-      </w:r>
-      <w:proofErr w:type="spellEnd"/>
-      <w:r>
-        <w:rPr>
-          <w:rFonts w:hint="cs"/>
-          <w:rtl/>
-        </w:rPr>
-        <w:t xml:space="preserve"> آن منتظر پایان عملیات </w:t>
-      </w:r>
-      <w:r>
-        <w:t>I/O</w:t>
-      </w:r>
-      <w:r>
-        <w:rPr>
-          <w:rFonts w:hint="cs"/>
-          <w:rtl/>
-        </w:rPr>
-        <w:t xml:space="preserve"> باشند و هیچ </w:t>
-      </w:r>
-      <w:r>
-        <w:rPr>
-          <w:rFonts w:hint="cs"/>
-          <w:rtl/>
-        </w:rPr>
-        <w:lastRenderedPageBreak/>
-        <w:t xml:space="preserve">کدام از </w:t>
-      </w:r>
-      <w:proofErr w:type="spellStart"/>
-      <w:r>
-        <w:rPr>
-          <w:rFonts w:hint="cs"/>
-          <w:rtl/>
-        </w:rPr>
-        <w:t>پردازه‌های</w:t>
-      </w:r>
-      <w:proofErr w:type="spellEnd"/>
-      <w:r>
-        <w:rPr>
-          <w:rFonts w:hint="cs"/>
-          <w:rtl/>
-        </w:rPr>
-        <w:t xml:space="preserve"> دیگر نیز در حالت </w:t>
-      </w:r>
-      <w:r>
-        <w:rPr>
-          <w:rStyle w:val="CodeChar"/>
-        </w:rPr>
-        <w:t>RUNNABLE</w:t>
-      </w:r>
-      <w:r>
-        <w:rPr>
-          <w:rFonts w:hint="cs"/>
-          <w:rtl/>
-        </w:rPr>
-        <w:t xml:space="preserve"> نباشند. در این حالت هیچ </w:t>
-      </w:r>
-      <w:proofErr w:type="spellStart"/>
-      <w:r>
-        <w:rPr>
-          <w:rFonts w:hint="cs"/>
-          <w:rtl/>
-        </w:rPr>
-        <w:t>پردازه</w:t>
-      </w:r>
-      <w:proofErr w:type="spellEnd"/>
-      <w:r>
-        <w:rPr>
-          <w:rFonts w:hint="cs"/>
-          <w:rtl/>
-        </w:rPr>
-        <w:t xml:space="preserve"> دیگری اجرا </w:t>
-      </w:r>
-      <w:proofErr w:type="spellStart"/>
-      <w:r>
-        <w:rPr>
-          <w:rFonts w:hint="cs"/>
-          <w:rtl/>
-        </w:rPr>
-        <w:t>نمی‌شود</w:t>
-      </w:r>
-      <w:proofErr w:type="spellEnd"/>
-      <w:r>
-        <w:rPr>
-          <w:rFonts w:hint="cs"/>
-          <w:rtl/>
-        </w:rPr>
-        <w:t xml:space="preserve"> و اگر </w:t>
-      </w:r>
-      <w:r>
-        <w:t>interrupt</w:t>
-      </w:r>
-      <w:r>
-        <w:rPr>
-          <w:rFonts w:hint="cs"/>
-          <w:rtl/>
-        </w:rPr>
-        <w:t xml:space="preserve">ها نیز هیچ وقت فعال نشود، پس از پایان عملیات </w:t>
-      </w:r>
-      <w:r>
-        <w:t>I/O</w:t>
-      </w:r>
-      <w:r>
-        <w:rPr>
-          <w:rFonts w:hint="cs"/>
-          <w:rtl/>
-        </w:rPr>
-        <w:t xml:space="preserve"> </w:t>
-      </w:r>
-      <w:proofErr w:type="spellStart"/>
-      <w:r>
-        <w:rPr>
-          <w:rFonts w:hint="cs"/>
-          <w:rtl/>
-        </w:rPr>
-        <w:t>نمی‌توانیم</w:t>
-      </w:r>
-      <w:proofErr w:type="spellEnd"/>
-      <w:r>
-        <w:rPr>
-          <w:rFonts w:hint="cs"/>
-          <w:rtl/>
-        </w:rPr>
-        <w:t xml:space="preserve"> </w:t>
-      </w:r>
-      <w:proofErr w:type="spellStart"/>
-      <w:r>
-        <w:rPr>
-          <w:rFonts w:hint="cs"/>
-          <w:rtl/>
-        </w:rPr>
-        <w:t>پردازه‌های</w:t>
-      </w:r>
-      <w:proofErr w:type="spellEnd"/>
-      <w:r>
-        <w:rPr>
-          <w:rFonts w:hint="cs"/>
-          <w:rtl/>
-        </w:rPr>
-        <w:t xml:space="preserve"> مربوطه را به حالت </w:t>
-      </w:r>
-      <w:r>
-        <w:rPr>
-          <w:rStyle w:val="CodeChar"/>
-        </w:rPr>
-        <w:t>RUNNABLE</w:t>
-      </w:r>
-      <w:r>
-        <w:rPr>
-          <w:rFonts w:hint="cs"/>
-          <w:rtl/>
-        </w:rPr>
-        <w:t xml:space="preserve"> تغییر دهیم که بتوانند اجرا شوند، در نتیجه سیستم </w:t>
-      </w:r>
-      <w:proofErr w:type="spellStart"/>
-      <w:r>
-        <w:rPr>
-          <w:rFonts w:hint="cs"/>
-          <w:rtl/>
-        </w:rPr>
-        <w:t>فریز</w:t>
-      </w:r>
-      <w:proofErr w:type="spellEnd"/>
-      <w:r>
-        <w:rPr>
-          <w:rFonts w:hint="cs"/>
-          <w:rtl/>
-        </w:rPr>
-        <w:t xml:space="preserve"> </w:t>
-      </w:r>
-      <w:proofErr w:type="spellStart"/>
-      <w:r>
-        <w:rPr>
-          <w:rFonts w:hint="cs"/>
-          <w:rtl/>
-        </w:rPr>
-        <w:t>می‌شود</w:t>
-      </w:r>
-      <w:proofErr w:type="spellEnd"/>
-      <w:r>
-        <w:rPr>
-          <w:rFonts w:hint="cs"/>
-          <w:rtl/>
-        </w:rPr>
-        <w:t xml:space="preserve">. به همین دلیل است که در این حلقه برای مدت کوتاهی (تا پیش از قفل کردن </w:t>
-      </w:r>
-      <w:proofErr w:type="spellStart"/>
-      <w:r>
-        <w:rPr>
-          <w:rStyle w:val="CodeChar"/>
-        </w:rPr>
-        <w:t>ptable</w:t>
-      </w:r>
-      <w:proofErr w:type="spellEnd"/>
-      <w:r>
-        <w:rPr>
-          <w:rFonts w:hint="cs"/>
-          <w:rtl/>
-        </w:rPr>
-        <w:t xml:space="preserve">)، </w:t>
-      </w:r>
-      <w:proofErr w:type="spellStart"/>
-      <w:r>
-        <w:rPr>
-          <w:rFonts w:hint="cs"/>
-          <w:rtl/>
-        </w:rPr>
-        <w:t>وقفه‌ها</w:t>
-      </w:r>
-      <w:proofErr w:type="spellEnd"/>
-      <w:r>
-        <w:rPr>
-          <w:rFonts w:hint="cs"/>
-          <w:rtl/>
-        </w:rPr>
-        <w:t xml:space="preserve"> فعال </w:t>
-      </w:r>
-      <w:proofErr w:type="spellStart"/>
-      <w:r>
-        <w:rPr>
-          <w:rFonts w:hint="cs"/>
-          <w:rtl/>
-        </w:rPr>
-        <w:t>می‌شوند</w:t>
-      </w:r>
-      <w:proofErr w:type="spellEnd"/>
-      <w:r>
-        <w:rPr>
-          <w:rFonts w:hint="cs"/>
-          <w:rtl/>
-        </w:rPr>
-        <w:t xml:space="preserve"> تا در صورت نیاز بتوانیم حالت </w:t>
-      </w:r>
-      <w:proofErr w:type="spellStart"/>
-      <w:r>
-        <w:rPr>
-          <w:rFonts w:hint="cs"/>
-          <w:rtl/>
-        </w:rPr>
-        <w:t>پردازه‌ها</w:t>
-      </w:r>
-      <w:proofErr w:type="spellEnd"/>
-      <w:r>
-        <w:rPr>
-          <w:rFonts w:hint="cs"/>
-          <w:rtl/>
-        </w:rPr>
-        <w:t xml:space="preserve"> را تغییر دهیم.</w:t>
+        <w:pStyle w:val="Heading2"/>
+      </w:pPr>
+      <w:r>
+        <w:rPr>
+          <w:rFonts w:hint="cs"/>
+          <w:rtl/>
+        </w:rPr>
+        <w:t>چرا در اجرای حلقه ابتدا وقفه فعال می‌گردد؟ آیا در سیستم تک هسته‌ای</w:t>
+      </w:r>
+      <w:r>
+        <w:rPr>
+          <w:rFonts w:hint="cs"/>
+          <w:rtl/>
+        </w:rPr>
+        <w:t xml:space="preserve"> به آن</w:t>
+      </w:r>
+      <w:r>
+        <w:rPr>
+          <w:rFonts w:hint="cs"/>
+          <w:rtl/>
+        </w:rPr>
+        <w:t xml:space="preserve"> نیاز است؟</w:t>
       </w:r>
     </w:p>
     <w:p>
       <w:pPr>
-        <w:pStyle w:val="Heading2"/>
-        <w:rPr>
-          <w:rtl/>
-        </w:rPr>
-      </w:pPr>
-      <w:r>
-        <w:rPr>
-          <w:rFonts w:hint="cs"/>
-          <w:rtl/>
-        </w:rPr>
-        <w:t xml:space="preserve">دو سطح مدیریت </w:t>
+        <w:pStyle w:val="Text"/>
+      </w:pPr>
+      <w:r>
+        <w:rPr>
+          <w:rFonts w:hint="cs"/>
+          <w:rtl/>
+        </w:rPr>
+        <w:lastRenderedPageBreak/>
+        <w:t xml:space="preserve">زمانی که قفل </w:t>
       </w:r>
       <w:proofErr w:type="spellStart"/>
       <w:r>
         <w:rPr>
-          <w:rFonts w:hint="cs"/>
-          <w:rtl/>
-        </w:rPr>
-        <w:t>وقفه‌ها</w:t>
+          <w:rStyle w:val="CodeChar"/>
+        </w:rPr>
+        <w:t>ptable</w:t>
       </w:r>
       <w:proofErr w:type="spellEnd"/>
       <w:r>
@@ -1988,7 +888,110 @@
           <w:rFonts w:hint="cs"/>
           <w:rtl/>
         </w:rPr>
-        <w:t xml:space="preserve"> در لینوکس</w:t>
+        <w:t xml:space="preserve"> فعال می‌شود، تمامی </w:t>
+      </w:r>
+      <w:r>
+        <w:t>interrupt</w:t>
+      </w:r>
+      <w:r>
+        <w:rPr>
+          <w:rFonts w:hint="cs"/>
+          <w:rtl/>
+        </w:rPr>
+        <w:t xml:space="preserve">ها به وسیله تابع </w:t>
+      </w:r>
+      <w:proofErr w:type="spellStart"/>
+      <w:r>
+        <w:rPr>
+          <w:rStyle w:val="CodeChar"/>
+        </w:rPr>
+        <w:t>pushcli</w:t>
+      </w:r>
+      <w:proofErr w:type="spellEnd"/>
+      <w:r>
+        <w:rPr>
+          <w:rFonts w:hint="cs"/>
+          <w:rtl/>
+        </w:rPr>
+        <w:t xml:space="preserve"> غیرفعال می‌شوند. حال ممکن است پردازنده </w:t>
+      </w:r>
+      <w:r>
+        <w:rPr>
+          <w:rFonts w:hint="cs"/>
+          <w:rtl/>
+        </w:rPr>
+        <w:t xml:space="preserve">در حالتی قرار بگیرد که تعدادی از پردازه‌های آن منتظر پایان عملیات </w:t>
+      </w:r>
+      <w:r>
+        <w:t>I/O</w:t>
+      </w:r>
+      <w:r>
+        <w:rPr>
+          <w:rFonts w:hint="cs"/>
+          <w:rtl/>
+        </w:rPr>
+        <w:t xml:space="preserve"> باشند و هیچ کدام از پردازه‌های دیگر نیز در حالت </w:t>
+      </w:r>
+      <w:r>
+        <w:rPr>
+          <w:rStyle w:val="CodeChar"/>
+        </w:rPr>
+        <w:t>RUNNABLE</w:t>
+      </w:r>
+      <w:r>
+        <w:rPr>
+          <w:rFonts w:hint="cs"/>
+          <w:rtl/>
+        </w:rPr>
+        <w:t xml:space="preserve"> نباشند. در این حالت هیچ پردازه دیگری اجرا نمی‌شود و اگر </w:t>
+      </w:r>
+      <w:r>
+        <w:t>interrupt</w:t>
+      </w:r>
+      <w:r>
+        <w:rPr>
+          <w:rFonts w:hint="cs"/>
+          <w:rtl/>
+        </w:rPr>
+        <w:t xml:space="preserve">ها نیز هیچ وقت فعال نشود، پس از پایان عملیات </w:t>
+      </w:r>
+      <w:r>
+        <w:t>I/O</w:t>
+      </w:r>
+      <w:r>
+        <w:rPr>
+          <w:rFonts w:hint="cs"/>
+          <w:rtl/>
+        </w:rPr>
+        <w:t xml:space="preserve"> نمی‌توانیم پردازه‌های مربوطه را به حالت </w:t>
+      </w:r>
+      <w:r>
+        <w:rPr>
+          <w:rStyle w:val="CodeChar"/>
+        </w:rPr>
+        <w:t>RUNNABLE</w:t>
+      </w:r>
+      <w:r>
+        <w:rPr>
+          <w:rFonts w:hint="cs"/>
+          <w:rtl/>
+        </w:rPr>
+        <w:t xml:space="preserve"> تغییر دهیم که بتوانند اجرا شوند، در نتیجه سیستم فریز می‌شود. به همین دلیل است که در این حلقه برای مدت کوتاهی (تا پیش از قفل کردن </w:t>
+      </w:r>
+      <w:proofErr w:type="spellStart"/>
+      <w:r>
+        <w:rPr>
+          <w:rStyle w:val="CodeChar"/>
+        </w:rPr>
+        <w:t>ptable</w:t>
+      </w:r>
+      <w:proofErr w:type="spellEnd"/>
+      <w:r>
+        <w:rPr>
+          <w:rFonts w:hint="cs"/>
+          <w:rtl/>
+        </w:rPr>
+        <w:t>)، وقفه‌ها فعال می‌شوند تا در صورت نیاز بتوانیم حالت پردازه‌ها را تغییر دهیم.</w:t>
       </w:r>
     </w:p>
     <w:p>
@@ -2003,64 +1006,38 @@
           <w:rFonts w:hint="cs"/>
           <w:rtl/>
         </w:rPr>
-        <w:t xml:space="preserve">گرسنگی </w:t>
-      </w:r>
-      <w:proofErr w:type="spellStart"/>
-      <w:r>
-        <w:rPr>
-          <w:rFonts w:hint="cs"/>
-          <w:rtl/>
-        </w:rPr>
-        <w:t>پردازه‌ها</w:t>
-      </w:r>
-      <w:proofErr w:type="spellEnd"/>
-      <w:r>
-        <w:rPr>
-          <w:rFonts w:hint="cs"/>
-          <w:rtl/>
-        </w:rPr>
-        <w:t xml:space="preserve"> چگونه حل شده است؟</w:t>
+        <w:t>دو سطح مدیریت وقفه‌ها در لینوکس</w:t>
       </w:r>
     </w:p>
     <w:p>
       <w:pPr>
-        <w:pStyle w:val="Heading1"/>
-      </w:pPr>
-      <w:proofErr w:type="spellStart"/>
-      <w:r>
-        <w:rPr>
-          <w:rFonts w:hint="cs"/>
-          <w:rtl/>
-        </w:rPr>
-        <w:t>زمان‌بندی</w:t>
-      </w:r>
-      <w:proofErr w:type="spellEnd"/>
-      <w:r>
-        <w:rPr>
-          <w:rFonts w:hint="cs"/>
-          <w:rtl/>
-        </w:rPr>
-        <w:t xml:space="preserve"> </w:t>
-      </w:r>
-      <w:proofErr w:type="spellStart"/>
-      <w:r>
-        <w:rPr>
-          <w:rFonts w:hint="cs"/>
-          <w:rtl/>
-        </w:rPr>
-        <w:t>بازخوردی</w:t>
-      </w:r>
-      <w:proofErr w:type="spellEnd"/>
-      <w:r>
-        <w:rPr>
-          <w:rFonts w:hint="cs"/>
-          <w:rtl/>
-        </w:rPr>
-        <w:t xml:space="preserve"> چند سطحی</w:t>
+        <w:pStyle w:val="Heading2"/>
+        <w:rPr>
+          <w:rtl/>
+        </w:rPr>
+      </w:pPr>
+      <w:r>
+        <w:rPr>
+          <w:rFonts w:hint="cs"/>
+          <w:rtl/>
+        </w:rPr>
+        <w:t>گرسنگی پردازه‌ها چگونه حل شده است؟</w:t>
       </w:r>
     </w:p>
     <w:p>
       <w:pPr>
+        <w:pStyle w:val="Heading1"/>
+      </w:pPr>
+      <w:r>
+        <w:rPr>
+          <w:rFonts w:hint="cs"/>
+          <w:rtl/>
+        </w:rPr>
+        <w:t>زمان‌بندی بازخوردی چند سطحی</w:t>
+      </w:r>
+    </w:p>
+    <w:p>
+      <w:pPr>
         <w:pStyle w:val="Text"/>
       </w:pPr>
       <w:r>
@@ -2068,15 +1045,14 @@
           <w:rFonts w:hint="cs"/>
           <w:rtl/>
         </w:rPr>
-        <w:t xml:space="preserve">در ابتدا یک </w:t>
+        <w:t xml:space="preserve">در ابتدا یک استراکت به نام </w:t>
       </w:r>
       <w:proofErr w:type="spellStart"/>
       <w:r>
         <w:rPr>
-          <w:rFonts w:hint="cs"/>
-          <w:rtl/>
-        </w:rPr>
-        <w:t>استراکت</w:t>
+          <w:rStyle w:val="CodeChar"/>
+        </w:rPr>
+        <w:t>schedinfo</w:t>
       </w:r>
       <w:proofErr w:type="spellEnd"/>
       <w:r>
@@ -2084,6 +1060,31 @@
           <w:rFonts w:hint="cs"/>
           <w:rtl/>
         </w:rPr>
+        <w:t xml:space="preserve"> به فیلدهای استراکت </w:t>
+      </w:r>
+      <w:r>
+        <w:rPr>
+          <w:rStyle w:val="CodeChar"/>
+        </w:rPr>
+        <w:t>proc</w:t>
+      </w:r>
+      <w:r>
+        <w:rPr>
+          <w:rFonts w:hint="cs"/>
+          <w:rtl/>
+        </w:rPr>
+        <w:t xml:space="preserve"> اضافه کردیم تا تمامی متغیرهای مربوط به زمان‌بندی یک پردازه در این استراکت قرار بگیرد. یکی از فیلدهای این استراکت، یک </w:t>
+      </w:r>
+      <w:proofErr w:type="spellStart"/>
+      <w:r>
+        <w:t>enum</w:t>
+      </w:r>
+      <w:proofErr w:type="spellEnd"/>
+      <w:r>
+        <w:rPr>
+          <w:rFonts w:hint="cs"/>
+          <w:rtl/>
+        </w:rPr>
         <w:t xml:space="preserve"> به نام </w:t>
       </w:r>
       <w:proofErr w:type="spellStart"/>
@@ -2091,7 +1092,7 @@
         <w:rPr>
           <w:rStyle w:val="CodeChar"/>
         </w:rPr>
-        <w:t>schedinfo</w:t>
+        <w:t>schedqueue</w:t>
       </w:r>
       <w:proofErr w:type="spellEnd"/>
       <w:r>
@@ -2099,191 +1100,7 @@
           <w:rFonts w:hint="cs"/>
           <w:rtl/>
         </w:rPr>
-        <w:t xml:space="preserve"> به </w:t>
-      </w:r>
-      <w:proofErr w:type="spellStart"/>
-      <w:r>
-        <w:rPr>
-          <w:rFonts w:hint="cs"/>
-          <w:rtl/>
-        </w:rPr>
-        <w:t>فیلدهای</w:t>
-      </w:r>
-      <w:proofErr w:type="spellEnd"/>
-      <w:r>
-        <w:rPr>
-          <w:rFonts w:hint="cs"/>
-          <w:rtl/>
-        </w:rPr>
-        <w:t xml:space="preserve"> </w:t>
-      </w:r>
-      <w:proofErr w:type="spellStart"/>
-      <w:r>
-        <w:rPr>
-          <w:rFonts w:hint="cs"/>
-          <w:rtl/>
-        </w:rPr>
-        <w:t>استراکت</w:t>
-      </w:r>
-      <w:proofErr w:type="spellEnd"/>
-      <w:r>
-        <w:rPr>
-          <w:rFonts w:hint="cs"/>
-          <w:rtl/>
-        </w:rPr>
-        <w:t xml:space="preserve"> </w:t>
-      </w:r>
-      <w:r>
-        <w:rPr>
-          <w:rStyle w:val="CodeChar"/>
-        </w:rPr>
-        <w:t>proc</w:t>
-      </w:r>
-      <w:r>
-        <w:rPr>
-          <w:rFonts w:hint="cs"/>
-          <w:rtl/>
-        </w:rPr>
-        <w:t xml:space="preserve"> اضافه کردیم تا تمامی متغیرهای مربوط به </w:t>
-      </w:r>
-      <w:proofErr w:type="spellStart"/>
-      <w:r>
-        <w:rPr>
-          <w:rFonts w:hint="cs"/>
-          <w:rtl/>
-        </w:rPr>
-        <w:t>زمان‌بندی</w:t>
-      </w:r>
-      <w:proofErr w:type="spellEnd"/>
-      <w:r>
-        <w:rPr>
-          <w:rFonts w:hint="cs"/>
-          <w:rtl/>
-        </w:rPr>
-        <w:t xml:space="preserve"> یک </w:t>
-      </w:r>
-      <w:proofErr w:type="spellStart"/>
-      <w:r>
-        <w:rPr>
-          <w:rFonts w:hint="cs"/>
-          <w:rtl/>
-        </w:rPr>
-        <w:t>پردازه</w:t>
-      </w:r>
-      <w:proofErr w:type="spellEnd"/>
-      <w:r>
-        <w:rPr>
-          <w:rFonts w:hint="cs"/>
-          <w:rtl/>
-        </w:rPr>
-        <w:t xml:space="preserve"> در این </w:t>
-      </w:r>
-      <w:proofErr w:type="spellStart"/>
-      <w:r>
-        <w:rPr>
-          <w:rFonts w:hint="cs"/>
-          <w:rtl/>
-        </w:rPr>
-        <w:t>استراکت</w:t>
-      </w:r>
-      <w:proofErr w:type="spellEnd"/>
-      <w:r>
-        <w:rPr>
-          <w:rFonts w:hint="cs"/>
-          <w:rtl/>
-        </w:rPr>
-        <w:t xml:space="preserve"> قرار بگیرد. یکی از </w:t>
-      </w:r>
-      <w:proofErr w:type="spellStart"/>
-      <w:r>
-        <w:rPr>
-          <w:rFonts w:hint="cs"/>
-          <w:rtl/>
-        </w:rPr>
-        <w:t>فیلدهای</w:t>
-      </w:r>
-      <w:proofErr w:type="spellEnd"/>
-      <w:r>
-        <w:rPr>
-          <w:rFonts w:hint="cs"/>
-          <w:rtl/>
-        </w:rPr>
-        <w:t xml:space="preserve"> این </w:t>
-      </w:r>
-      <w:proofErr w:type="spellStart"/>
-      <w:r>
-        <w:rPr>
-          <w:rFonts w:hint="cs"/>
-          <w:rtl/>
-        </w:rPr>
-        <w:t>استراکت</w:t>
-      </w:r>
-      <w:proofErr w:type="spellEnd"/>
-      <w:r>
-        <w:rPr>
-          <w:rFonts w:hint="cs"/>
-          <w:rtl/>
-        </w:rPr>
-        <w:t xml:space="preserve">، یک </w:t>
-      </w:r>
-      <w:proofErr w:type="spellStart"/>
-      <w:r>
-        <w:t>enum</w:t>
-      </w:r>
-      <w:proofErr w:type="spellEnd"/>
-      <w:r>
-        <w:rPr>
-          <w:rFonts w:hint="cs"/>
-          <w:rtl/>
-        </w:rPr>
-        <w:t xml:space="preserve"> به نام </w:t>
-      </w:r>
-      <w:proofErr w:type="spellStart"/>
-      <w:r>
-        <w:rPr>
-          <w:rStyle w:val="CodeChar"/>
-        </w:rPr>
-        <w:t>schedqueue</w:t>
-      </w:r>
-      <w:proofErr w:type="spellEnd"/>
-      <w:r>
-        <w:rPr>
-          <w:rFonts w:hint="cs"/>
-          <w:rtl/>
-        </w:rPr>
-        <w:t xml:space="preserve"> است که نشان </w:t>
-      </w:r>
-      <w:proofErr w:type="spellStart"/>
-      <w:r>
-        <w:rPr>
-          <w:rFonts w:hint="cs"/>
-          <w:rtl/>
-        </w:rPr>
-        <w:t>می‌دهد</w:t>
-      </w:r>
-      <w:proofErr w:type="spellEnd"/>
-      <w:r>
-        <w:rPr>
-          <w:rFonts w:hint="cs"/>
-          <w:rtl/>
-        </w:rPr>
-        <w:t xml:space="preserve"> </w:t>
-      </w:r>
-      <w:proofErr w:type="spellStart"/>
-      <w:r>
-        <w:rPr>
-          <w:rFonts w:hint="cs"/>
-          <w:rtl/>
-        </w:rPr>
-        <w:t>پردازه</w:t>
-      </w:r>
-      <w:proofErr w:type="spellEnd"/>
-      <w:r>
-        <w:rPr>
-          <w:rFonts w:hint="cs"/>
-          <w:rtl/>
-        </w:rPr>
-        <w:t xml:space="preserve"> مربوطه در کدام صف قرار دارد.</w:t>
+        <w:t xml:space="preserve"> است که نشان می‌دهد پردازه مربوطه در کدام صف قرار دارد.</w:t>
       </w:r>
     </w:p>
     <w:p>
@@ -2800,7 +1617,7 @@
                 <v:stroke joinstyle="miter"/>
                 <v:path gradientshapeok="t" o:connecttype="rect"/>
               </v:shapetype>
-              <v:shape id="Text Box 3" o:spid="_x0000_s1026" type="#_x0000_t202" style="width:460.5pt;height:250.1pt;visibility:visible;mso-wrap-style:square;mso-left-percent:-10001;mso-top-percent:-10001;mso-position-horizontal:absolute;mso-position-horizontal-relative:char;mso-position-vertical:absolute;mso-position-vertical-relative:line;mso-left-percent:-10001;mso-top-percent:-10001;v-text-anchor:top" o:gfxdata="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" fillcolor="white [3201]" stroked="f" strokeweight=".5pt">
+              <v:shape id="Text Box 3" o:spid="_x0000_s1026" type="#_x0000_t202" style="width:460.5pt;height:250.1pt;visibility:visible;mso-wrap-style:square;mso-left-percent:-10001;mso-top-percent:-10001;mso-position-horizontal:absolute;mso-position-horizontal-relative:char;mso-position-vertical:absolute;mso-position-vertical-relative:line;mso-left-percent:-10001;mso-top-percent:-10001;v-text-anchor:top" o:gfxdata="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" fillcolor="white [3201]" stroked="f" strokeweight=".5pt">
                 <v:textbox>
                   <w:txbxContent>
                     <w:p>
@@ -3242,7 +2059,6 @@
       <w:pPr>
         <w:pStyle w:val="Text"/>
         <w:rPr>
-          <w:rFonts w:hint="cs"/>
           <w:rtl/>
         </w:rPr>
       </w:pPr>
@@ -3286,15 +2102,27 @@
           <w:rFonts w:hint="cs"/>
           <w:rtl/>
         </w:rPr>
-        <w:t xml:space="preserve">، فراخوانی </w:t>
+        <w:t>، فراخوانی می‌شود.</w:t>
+      </w:r>
+      <w:r>
+        <w:rPr>
+          <w:rFonts w:hint="cs"/>
+          <w:rtl/>
+        </w:rPr>
+        <w:t xml:space="preserve"> لازم به ذکر است که مقدار </w:t>
+      </w:r>
+      <w:r>
+        <w:rPr>
+          <w:rStyle w:val="CodeChar"/>
+        </w:rPr>
+        <w:t>p-&gt;</w:t>
       </w:r>
       <w:proofErr w:type="spellStart"/>
       <w:r>
         <w:rPr>
-          <w:rFonts w:hint="cs"/>
-          <w:rtl/>
-        </w:rPr>
-        <w:t>می‌شود</w:t>
+          <w:rStyle w:val="CodeChar"/>
+        </w:rPr>
+        <w:t>sched_info.last_run</w:t>
       </w:r>
       <w:proofErr w:type="spellEnd"/>
       <w:r>
@@ -3302,56 +2130,12 @@
           <w:rFonts w:hint="cs"/>
           <w:rtl/>
         </w:rPr>
-        <w:t>.</w:t>
-      </w:r>
-      <w:r>
-        <w:rPr>
-          <w:rFonts w:hint="cs"/>
-          <w:rtl/>
-        </w:rPr>
-        <w:t xml:space="preserve"> لازم به ذکر است که مقدار </w:t>
+        <w:t xml:space="preserve"> پس از هر بار زمان‌بندی در تابع </w:t>
       </w:r>
       <w:r>
         <w:rPr>
           <w:rStyle w:val="CodeChar"/>
         </w:rPr>
-        <w:t>p-&gt;</w:t>
-      </w:r>
-      <w:proofErr w:type="spellStart"/>
-      <w:r>
-        <w:rPr>
-          <w:rStyle w:val="CodeChar"/>
-        </w:rPr>
-        <w:t>sched_info.last_run</w:t>
-      </w:r>
-      <w:proofErr w:type="spellEnd"/>
-      <w:r>
-        <w:rPr>
-          <w:rFonts w:hint="cs"/>
-          <w:rtl/>
-        </w:rPr>
-        <w:t xml:space="preserve"> پس از هر بار </w:t>
-      </w:r>
-      <w:proofErr w:type="spellStart"/>
-      <w:r>
-        <w:rPr>
-          <w:rFonts w:hint="cs"/>
-          <w:rtl/>
-        </w:rPr>
-        <w:t>زمان‌بندی</w:t>
-      </w:r>
-      <w:proofErr w:type="spellEnd"/>
-      <w:r>
-        <w:rPr>
-          <w:rFonts w:hint="cs"/>
-          <w:rtl/>
-        </w:rPr>
-        <w:t xml:space="preserve"> در تابع </w:t>
-      </w:r>
-      <w:r>
-        <w:rPr>
-          <w:rStyle w:val="CodeChar"/>
-        </w:rPr>
         <w:t>scheduler</w:t>
       </w:r>
       <w:r>
@@ -3359,39 +2143,7 @@
           <w:rFonts w:hint="cs"/>
           <w:rtl/>
         </w:rPr>
-        <w:t xml:space="preserve"> برای </w:t>
-      </w:r>
-      <w:proofErr w:type="spellStart"/>
-      <w:r>
-        <w:rPr>
-          <w:rFonts w:hint="cs"/>
-          <w:rtl/>
-        </w:rPr>
-        <w:t>پردازه‌ای</w:t>
-      </w:r>
-      <w:proofErr w:type="spellEnd"/>
-      <w:r>
-        <w:rPr>
-          <w:rFonts w:hint="cs"/>
-          <w:rtl/>
-        </w:rPr>
-        <w:t xml:space="preserve"> که قرار است اجرا شود، مقداردهی </w:t>
-      </w:r>
-      <w:proofErr w:type="spellStart"/>
-      <w:r>
-        <w:rPr>
-          <w:rFonts w:hint="cs"/>
-          <w:rtl/>
-        </w:rPr>
-        <w:t>می‌شود</w:t>
-      </w:r>
-      <w:proofErr w:type="spellEnd"/>
-      <w:r>
-        <w:rPr>
-          <w:rFonts w:hint="cs"/>
-          <w:rtl/>
-        </w:rPr>
-        <w:t>.</w:t>
+        <w:t xml:space="preserve"> برای پردازه‌ای که قرار است اجرا شود، مقداردهی می‌شود.</w:t>
       </w:r>
     </w:p>
     <w:p>
@@ -3403,21 +2155,12 @@
         </w:numPr>
         <w:ind w:left="360"/>
       </w:pPr>
-      <w:proofErr w:type="spellStart"/>
-      <w:r>
-        <w:rPr>
-          <w:rFonts w:hint="cs"/>
-          <w:rtl/>
-        </w:rPr>
-        <w:t>زمان‌بند</w:t>
-      </w:r>
-      <w:proofErr w:type="spellEnd"/>
-      <w:r>
-        <w:rPr>
-          <w:rFonts w:hint="cs"/>
-          <w:rtl/>
-        </w:rPr>
-        <w:t xml:space="preserve"> نوبت گردشی</w:t>
+      <w:r>
+        <w:rPr>
+          <w:rFonts w:hint="cs"/>
+          <w:rtl/>
+        </w:rPr>
+        <w:t>زمان‌بند نوبت گردشی</w:t>
       </w:r>
     </w:p>
     <w:p>
@@ -3432,15 +2175,14 @@
           <w:rFonts w:hint="cs"/>
           <w:rtl/>
         </w:rPr>
-        <w:t xml:space="preserve">برای این </w:t>
+        <w:t xml:space="preserve">برای این زمان‌بند تابع زیر را به سیستم عامل اضافه کردیم. لازم به ذکر است که پارامتر </w:t>
       </w:r>
       <w:proofErr w:type="spellStart"/>
       <w:r>
         <w:rPr>
-          <w:rFonts w:hint="cs"/>
-          <w:rtl/>
-        </w:rPr>
-        <w:t>زمان‌بند</w:t>
+          <w:rStyle w:val="CodeChar"/>
+        </w:rPr>
+        <w:t>lastScheduled</w:t>
       </w:r>
       <w:proofErr w:type="spellEnd"/>
       <w:r>
@@ -3448,7 +2190,25 @@
           <w:rFonts w:hint="cs"/>
           <w:rtl/>
         </w:rPr>
-        <w:t xml:space="preserve"> تابع زیر را به سیستم عامل اضافه کردیم. لازم به ذکر است که پارامتر </w:t>
+        <w:t xml:space="preserve"> در واقع آخرین پردازه‌ای است که توسط الگوریتم </w:t>
+      </w:r>
+      <w:r>
+        <w:t>Round-Robin</w:t>
+      </w:r>
+      <w:r>
+        <w:rPr>
+          <w:rFonts w:hint="cs"/>
+          <w:rtl/>
+        </w:rPr>
+        <w:t xml:space="preserve"> زمان‌بندی شده و این الگوریتم، از پردازه بعد </w:t>
+      </w:r>
+      <w:r>
+        <w:rPr>
+          <w:rFonts w:hint="cs"/>
+          <w:rtl/>
+        </w:rPr>
+        <w:lastRenderedPageBreak/>
+        <w:t xml:space="preserve">از </w:t>
       </w:r>
       <w:proofErr w:type="spellStart"/>
       <w:r>
@@ -3463,101 +2223,12 @@
           <w:rFonts w:hint="cs"/>
           <w:rtl/>
         </w:rPr>
-        <w:t xml:space="preserve"> در واقع آخرین </w:t>
-      </w:r>
-      <w:proofErr w:type="spellStart"/>
-      <w:r>
-        <w:rPr>
-          <w:rFonts w:hint="cs"/>
-          <w:rtl/>
-        </w:rPr>
-        <w:t>پردازه‌ای</w:t>
-      </w:r>
-      <w:proofErr w:type="spellEnd"/>
-      <w:r>
-        <w:rPr>
-          <w:rFonts w:hint="cs"/>
-          <w:rtl/>
-        </w:rPr>
-        <w:t xml:space="preserve"> است که توسط الگوریتم </w:t>
-      </w:r>
-      <w:r>
-        <w:t>Round-Robin</w:t>
-      </w:r>
-      <w:r>
-        <w:rPr>
-          <w:rFonts w:hint="cs"/>
-          <w:rtl/>
-        </w:rPr>
-        <w:t xml:space="preserve"> </w:t>
-      </w:r>
-      <w:proofErr w:type="spellStart"/>
-      <w:r>
-        <w:rPr>
-          <w:rFonts w:hint="cs"/>
-          <w:rtl/>
-        </w:rPr>
-        <w:t>زمان‌بندی</w:t>
-      </w:r>
-      <w:proofErr w:type="spellEnd"/>
-      <w:r>
-        <w:rPr>
-          <w:rFonts w:hint="cs"/>
-          <w:rtl/>
-        </w:rPr>
-        <w:t xml:space="preserve"> شده و این الگوریتم، از </w:t>
-      </w:r>
-      <w:proofErr w:type="spellStart"/>
-      <w:r>
-        <w:rPr>
-          <w:rFonts w:hint="cs"/>
-          <w:rtl/>
-        </w:rPr>
-        <w:t>پردازه</w:t>
-      </w:r>
-      <w:proofErr w:type="spellEnd"/>
-      <w:r>
-        <w:rPr>
-          <w:rFonts w:hint="cs"/>
-          <w:rtl/>
-        </w:rPr>
-        <w:t xml:space="preserve"> بعد از </w:t>
-      </w:r>
-      <w:proofErr w:type="spellStart"/>
+        <w:t xml:space="preserve"> در صف، به دنبال پردازه‌ای </w:t>
+      </w:r>
       <w:r>
         <w:rPr>
           <w:rStyle w:val="CodeChar"/>
         </w:rPr>
-        <w:t>lastScheduled</w:t>
-      </w:r>
-      <w:proofErr w:type="spellEnd"/>
-      <w:r>
-        <w:rPr>
-          <w:rFonts w:hint="cs"/>
-          <w:rtl/>
-        </w:rPr>
-        <w:t xml:space="preserve"> در صف، به دنبال </w:t>
-      </w:r>
-      <w:proofErr w:type="spellStart"/>
-      <w:r>
-        <w:rPr>
-          <w:rFonts w:hint="cs"/>
-          <w:rtl/>
-        </w:rPr>
-        <w:t>پردازه‌ای</w:t>
-      </w:r>
-      <w:proofErr w:type="spellEnd"/>
-      <w:r>
-        <w:rPr>
-          <w:rFonts w:hint="cs"/>
-          <w:rtl/>
-        </w:rPr>
-        <w:t xml:space="preserve"> </w:t>
-      </w:r>
-      <w:r>
-        <w:rPr>
-          <w:rStyle w:val="CodeChar"/>
-        </w:rPr>
         <w:t>RUNNABLE</w:t>
       </w:r>
       <w:r>
@@ -3565,78 +2236,13 @@
           <w:rFonts w:hint="cs"/>
           <w:rtl/>
         </w:rPr>
-        <w:t xml:space="preserve"> </w:t>
-      </w:r>
-      <w:proofErr w:type="spellStart"/>
-      <w:r>
-        <w:rPr>
-          <w:rFonts w:hint="cs"/>
-          <w:rtl/>
-        </w:rPr>
-        <w:t>می‌گردد</w:t>
-      </w:r>
-      <w:proofErr w:type="spellEnd"/>
-      <w:r>
-        <w:rPr>
-          <w:rFonts w:hint="cs"/>
-          <w:rtl/>
-        </w:rPr>
-        <w:t xml:space="preserve"> و در صورت یافتن همچین </w:t>
-      </w:r>
-      <w:proofErr w:type="spellStart"/>
-      <w:r>
-        <w:rPr>
-          <w:rFonts w:hint="cs"/>
-          <w:rtl/>
-        </w:rPr>
-        <w:t>پردازه‌ای</w:t>
-      </w:r>
-      <w:proofErr w:type="spellEnd"/>
-      <w:r>
-        <w:rPr>
-          <w:rFonts w:hint="cs"/>
-          <w:rtl/>
-        </w:rPr>
-        <w:t xml:space="preserve">، آن را </w:t>
-      </w:r>
-      <w:proofErr w:type="spellStart"/>
-      <w:r>
-        <w:rPr>
-          <w:rFonts w:hint="cs"/>
-          <w:rtl/>
-        </w:rPr>
-        <w:t>زمان‌بندی</w:t>
-      </w:r>
-      <w:proofErr w:type="spellEnd"/>
-      <w:r>
-        <w:rPr>
-          <w:rFonts w:hint="cs"/>
-          <w:rtl/>
-        </w:rPr>
-        <w:t xml:space="preserve"> </w:t>
-      </w:r>
-      <w:proofErr w:type="spellStart"/>
-      <w:r>
-        <w:rPr>
-          <w:rFonts w:hint="cs"/>
-          <w:rtl/>
-        </w:rPr>
-        <w:t>می‌کند</w:t>
-      </w:r>
-      <w:proofErr w:type="spellEnd"/>
-      <w:r>
-        <w:rPr>
-          <w:rFonts w:hint="cs"/>
-          <w:rtl/>
-        </w:rPr>
-        <w:t>.</w:t>
+        <w:t xml:space="preserve"> می‌گردد و در صورت یافتن همچین پردازه‌ای، آن را زمان‌بندی می‌کند.</w:t>
       </w:r>
     </w:p>
     <w:p>
       <w:pPr>
         <w:pStyle w:val="Text"/>
         <w:rPr>
-          <w:rFonts w:hint="cs"/>
           <w:rtl/>
         </w:rPr>
       </w:pPr>
@@ -3647,7 +2253,6 @@
           <w:rtl/>
           <w:lang w:val="fa-IR"/>
         </w:rPr>
-        <w:lastRenderedPageBreak/>
         <mc:AlternateContent>
           <mc:Choice Requires="wps">
             <w:drawing>
@@ -4137,7 +2742,7 @@
           </mc:Choice>
           <mc:Fallback>
             <w:pict>
-              <v:shape w14:anchorId="471C3919" id="Text Box 2" o:spid="_x0000_s1027" type="#_x0000_t202" style="width:458pt;height:290.8pt;visibility:visible;mso-wrap-style:square;mso-left-percent:-10001;mso-top-percent:-10001;mso-position-horizontal:absolute;mso-position-horizontal-relative:char;mso-position-vertical:absolute;mso-position-vertical-relative:line;mso-left-percent:-10001;mso-top-percent:-10001;v-text-anchor:top" o:gfxdata="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" fillcolor="white [3201]" stroked="f" strokeweight=".5pt">
+              <v:shape w14:anchorId="471C3919" id="Text Box 2" o:spid="_x0000_s1027" type="#_x0000_t202" style="width:458pt;height:290.8pt;visibility:visible;mso-wrap-style:square;mso-left-percent:-10001;mso-top-percent:-10001;mso-position-horizontal:absolute;mso-position-horizontal-relative:char;mso-position-vertical:absolute;mso-position-vertical-relative:line;mso-left-percent:-10001;mso-top-percent:-10001;v-text-anchor:top" o:gfxdata="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" fillcolor="white [3201]" stroked="f" strokeweight=".5pt">
                 <v:textbox>
                   <w:txbxContent>
                     <w:p>
@@ -4600,21 +3205,12 @@
           <w:rtl/>
         </w:rPr>
       </w:pPr>
-      <w:proofErr w:type="spellStart"/>
-      <w:r>
-        <w:rPr>
-          <w:rFonts w:hint="cs"/>
-          <w:rtl/>
-        </w:rPr>
-        <w:t>زمان‌بند</w:t>
-      </w:r>
-      <w:proofErr w:type="spellEnd"/>
-      <w:r>
-        <w:rPr>
-          <w:rFonts w:hint="cs"/>
-          <w:rtl/>
-        </w:rPr>
-        <w:t xml:space="preserve"> بخت آزمایی</w:t>
+      <w:r>
+        <w:rPr>
+          <w:rFonts w:hint="cs"/>
+          <w:rtl/>
+        </w:rPr>
+        <w:t>زمان‌بند بخت آزمایی</w:t>
       </w:r>
     </w:p>
     <w:p>
@@ -4624,21 +3220,12 @@
           <w:rtl/>
         </w:rPr>
       </w:pPr>
-      <w:proofErr w:type="spellStart"/>
-      <w:r>
-        <w:rPr>
-          <w:rFonts w:hint="cs"/>
-          <w:rtl/>
-        </w:rPr>
-        <w:t>زمان‌بند</w:t>
-      </w:r>
-      <w:proofErr w:type="spellEnd"/>
-      <w:r>
-        <w:rPr>
-          <w:rFonts w:hint="cs"/>
-          <w:rtl/>
-        </w:rPr>
-        <w:t xml:space="preserve"> اول بهترین کار</w:t>
+      <w:r>
+        <w:rPr>
+          <w:rFonts w:hint="cs"/>
+          <w:rtl/>
+        </w:rPr>
+        <w:t>زمان‌بند اول بهترین کار</w:t>
       </w:r>
     </w:p>
     <w:p>
@@ -4648,21 +3235,12 @@
           <w:rtl/>
         </w:rPr>
       </w:pPr>
-      <w:proofErr w:type="spellStart"/>
-      <w:r>
-        <w:rPr>
-          <w:rFonts w:hint="cs"/>
-          <w:rtl/>
-        </w:rPr>
-        <w:t>فراخوانی‌های</w:t>
-      </w:r>
-      <w:proofErr w:type="spellEnd"/>
-      <w:r>
-        <w:rPr>
-          <w:rFonts w:hint="cs"/>
-          <w:rtl/>
-        </w:rPr>
-        <w:t xml:space="preserve"> سیستمی</w:t>
+      <w:r>
+        <w:rPr>
+          <w:rFonts w:hint="cs"/>
+          <w:rtl/>
+        </w:rPr>
+        <w:t>فراخوانی‌های سیستمی</w:t>
       </w:r>
     </w:p>
     <w:p>
@@ -4682,17 +3260,8 @@
           <w:rFonts w:hint="cs"/>
           <w:rtl/>
         </w:rPr>
-        <w:t xml:space="preserve">تغییر صف </w:t>
-      </w:r>
-      <w:proofErr w:type="spellStart"/>
-      <w:r>
-        <w:rPr>
-          <w:rFonts w:hint="cs"/>
-          <w:rtl/>
-        </w:rPr>
-        <w:t>پردازه</w:t>
-      </w:r>
-      <w:proofErr w:type="spellEnd"/>
+        <w:t>تغییر صف پردازه</w:t>
+      </w:r>
     </w:p>
     <w:p>
       <w:pPr>
@@ -4750,6 +3319,7 @@
           <w:rtl/>
           <w:lang w:val="fa-IR"/>
         </w:rPr>
+        <w:lastRenderedPageBreak/>
         <mc:AlternateContent>
           <mc:Choice Requires="wps">
             <w:drawing>
@@ -5374,7 +3944,7 @@
           </mc:Choice>
           <mc:Fallback>
             <w:pict>
-              <v:shape w14:anchorId="0137BBB6" id="Text Box 1" o:spid="_x0000_s1028" type="#_x0000_t202" style="width:455.5pt;height:237.6pt;visibility:visible;mso-wrap-style:square;mso-left-percent:-10001;mso-top-percent:-10001;mso-position-horizontal:absolute;mso-position-horizontal-relative:char;mso-position-vertical:absolute;mso-position-vertical-relative:line;mso-left-percent:-10001;mso-top-percent:-10001;v-text-anchor:top" o:gfxdata="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" fillcolor="white [3201]" stroked="f" strokeweight=".5pt">
+              <v:shape w14:anchorId="0137BBB6" id="Text Box 1" o:spid="_x0000_s1028" type="#_x0000_t202" style="width:455.5pt;height:237.6pt;visibility:visible;mso-wrap-style:square;mso-left-percent:-10001;mso-top-percent:-10001;mso-position-horizontal:absolute;mso-position-horizontal-relative:char;mso-position-vertical:absolute;mso-position-vertical-relative:line;mso-left-percent:-10001;mso-top-percent:-10001;v-text-anchor:top" o:gfxdata="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" fillcolor="white [3201]" stroked="f" strokeweight=".5pt">
                 <v:textbox>
                   <w:txbxContent>
                     <w:p>
@@ -5977,7 +4547,6 @@
           <w:rFonts w:hint="cs"/>
           <w:rtl/>
         </w:rPr>
-        <w:lastRenderedPageBreak/>
         <w:t>مقداردهی بلیت بخت آزمایی</w:t>
       </w:r>
     </w:p>
@@ -6003,17 +4572,8 @@
           <w:rFonts w:hint="cs"/>
           <w:rtl/>
         </w:rPr>
-        <w:t xml:space="preserve"> در سطح </w:t>
-      </w:r>
-      <w:proofErr w:type="spellStart"/>
-      <w:r>
-        <w:rPr>
-          <w:rFonts w:hint="cs"/>
-          <w:rtl/>
-        </w:rPr>
-        <w:t>پردازه</w:t>
-      </w:r>
-      <w:proofErr w:type="spellEnd"/>
+        <w:t xml:space="preserve"> در سطح پردازه</w:t>
+      </w:r>
     </w:p>
     <w:p>
       <w:pPr>
@@ -6086,7 +4646,7 @@
 </file>
 
 <file path=word/endnotes.xml><?xml version="1.0" encoding="utf-8"?>
-<w:endnotes xmlns:wpc="http://schemas.microsoft.com/office/word/2010/wordprocessingCanvas" xmlns:cx="http://schemas.microsoft.com/office/drawing/2014/chartex" xmlns:cx1="http://schemas.microsoft.com/office/drawing/2015/9/8/chartex" xmlns:cx2="http://schemas.microsoft.com/office/drawing/2015/10/21/chartex" xmlns:cx3="http://schemas.microsoft.com/office/drawing/2016/5/9/chartex" xmlns:cx4="http://schemas.microsoft.com/office/drawing/2016/5/10/chartex" xmlns:cx5="http://schemas.microsoft.com/office/drawing/2016/5/11/chartex" xmlns:cx6="http://schemas.microsoft.com/office/drawing/2016/5/12/chartex" xmlns:cx7="http://schemas.microsoft.com/office/drawing/2016/5/13/chartex" xmlns:cx8="http://schemas.microsoft.com/office/drawing/2016/5/14/chartex" xmlns:mc="http://schemas.openxmlformats.org/markup-compatibility/2006" xmlns:aink="http://schemas.microsoft.com/office/drawing/2016/ink" xmlns:am3d="http://schemas.microsoft.com/office/drawing/2017/model3d" xmlns:o="urn:schemas-microsoft-com:office:office" xmlns:r="http://schemas.openxmlformats.org/officeDocument/2006/relationships" xmlns:m="http://schemas.openxmlformats.org/officeDocument/2006/math" xmlns:v="urn:schemas-microsoft-com:vml" xmlns:wp14="http://schemas.microsoft.com/office/word/2010/wordprocessingDrawing" xmlns:wp="http://schemas.openxmlformats.org/drawingml/2006/wordprocessingDrawing" xmlns:w10="urn:schemas-microsoft-com:office:word" xmlns:w="http://schemas.openxmlformats.org/wordprocessingml/2006/main" xmlns:w14="http://schemas.microsoft.com/office/word/2010/wordml" xmlns:w15="http://schemas.microsoft.com/office/word/2012/wordml" xmlns:w16cex="http://schemas.microsoft.com/office/word/2018/wordml/cex" xmlns:w16cid="http://schemas.microsoft.com/office/word/2016/wordml/cid" xmlns:w16="http://schemas.microsoft.com/office/word/2018/wordml" xmlns:w16sdtdh="http://schemas.microsoft.com/office/word/2020/wordml/sdtdatahash" xmlns:w16se="http://schemas.microsoft.com/office/word/2015/wordml/symex" xmlns:wpg="http://schemas.microsoft.com/office/word/2010/wordprocessingGroup" xmlns:wpi="http://schemas.microsoft.com/office/word/2010/wordprocessingInk" xmlns:wne="http://schemas.microsoft.com/office/word/2006/wordml" xmlns:wps="http://schemas.microsoft.com/office/word/2010/wordprocessingShape" mc:Ignorable="w14 w15 w16se w16cid w16 w16cex w16sdtdh wp14">
+<w:endnotes xmlns:wpc="http://schemas.microsoft.com/office/word/2010/wordprocessingCanvas" xmlns:cx="http://schemas.microsoft.com/office/drawing/2014/chartex" xmlns:cx1="http://schemas.microsoft.com/office/drawing/2015/9/8/chartex" xmlns:cx2="http://schemas.microsoft.com/office/drawing/2015/10/21/chartex" xmlns:cx3="http://schemas.microsoft.com/office/drawing/2016/5/9/chartex" xmlns:cx4="http://schemas.microsoft.com/office/drawing/2016/5/10/chartex" xmlns:cx5="http://schemas.microsoft.com/office/drawing/2016/5/11/chartex" xmlns:cx6="http://schemas.microsoft.com/office/drawing/2016/5/12/chartex" xmlns:cx7="http://schemas.microsoft.com/office/drawing/2016/5/13/chartex" xmlns:cx8="http://schemas.microsoft.com/office/drawing/2016/5/14/chartex" xmlns:mc="http://schemas.openxmlformats.org/markup-compatibility/2006" xmlns:aink="http://schemas.microsoft.com/office/drawing/2016/ink" xmlns:am3d="http://schemas.microsoft.com/office/drawing/2017/model3d" xmlns:o="urn:schemas-microsoft-com:office:office" xmlns:oel="http://schemas.microsoft.com/office/2019/extlst" xmlns:r="http://schemas.openxmlformats.org/officeDocument/2006/relationships" xmlns:m="http://schemas.openxmlformats.org/officeDocument/2006/math" xmlns:v="urn:schemas-microsoft-com:vml" xmlns:wp14="http://schemas.microsoft.com/office/word/2010/wordprocessingDrawing" xmlns:wp="http://schemas.openxmlformats.org/drawingml/2006/wordprocessingDrawing" xmlns:w10="urn:schemas-microsoft-com:office:word" xmlns:w="http://schemas.openxmlformats.org/wordprocessingml/2006/main" xmlns:w14="http://schemas.microsoft.com/office/word/2010/wordml" xmlns:w15="http://schemas.microsoft.com/office/word/2012/wordml" xmlns:w16cex="http://schemas.microsoft.com/office/word/2018/wordml/cex" xmlns:w16cid="http://schemas.microsoft.com/office/word/2016/wordml/cid" xmlns:w16="http://schemas.microsoft.com/office/word/2018/wordml" xmlns:w16sdtdh="http://schemas.microsoft.com/office/word/2020/wordml/sdtdatahash" xmlns:w16se="http://schemas.microsoft.com/office/word/2015/wordml/symex" xmlns:wpg="http://schemas.microsoft.com/office/word/2010/wordprocessingGroup" xmlns:wpi="http://schemas.microsoft.com/office/word/2010/wordprocessingInk" xmlns:wne="http://schemas.microsoft.com/office/word/2006/wordml" xmlns:wps="http://schemas.microsoft.com/office/word/2010/wordprocessingShape" mc:Ignorable="w14 w15 w16se w16cid w16 w16cex w16sdtdh wp14">
   <w:endnote w:type="separator" w:id="-1">
     <w:p>
       <w:pPr>
@@ -6111,7 +4671,7 @@
 </file>
 
 <file path=word/footer1.xml><?xml version="1.0" encoding="utf-8"?>
-<w:ftr xmlns:wpc="http://schemas.microsoft.com/office/word/2010/wordprocessingCanvas" xmlns:cx="http://schemas.microsoft.com/office/drawing/2014/chartex" xmlns:cx1="http://schemas.microsoft.com/office/drawing/2015/9/8/chartex" xmlns:cx2="http://schemas.microsoft.com/office/drawing/2015/10/21/chartex" xmlns:cx3="http://schemas.microsoft.com/office/drawing/2016/5/9/chartex" xmlns:cx4="http://schemas.microsoft.com/office/drawing/2016/5/10/chartex" xmlns:cx5="http://schemas.microsoft.com/office/drawing/2016/5/11/chartex" xmlns:cx6="http://schemas.microsoft.com/office/drawing/2016/5/12/chartex" xmlns:cx7="http://schemas.microsoft.com/office/drawing/2016/5/13/chartex" xmlns:cx8="http://schemas.microsoft.com/office/drawing/2016/5/14/chartex" xmlns:mc="http://schemas.openxmlformats.org/markup-compatibility/2006" xmlns:aink="http://schemas.microsoft.com/office/drawing/2016/ink" xmlns:am3d="http://schemas.microsoft.com/office/drawing/2017/model3d" xmlns:o="urn:schemas-microsoft-com:office:office" xmlns:r="http://schemas.openxmlformats.org/officeDocument/2006/relationships" xmlns:m="http://schemas.openxmlformats.org/officeDocument/2006/math" xmlns:v="urn:schemas-microsoft-com:vml" xmlns:wp14="http://schemas.microsoft.com/office/word/2010/wordprocessingDrawing" xmlns:wp="http://schemas.openxmlformats.org/drawingml/2006/wordprocessingDrawing" xmlns:w10="urn:schemas-microsoft-com:office:word" xmlns:w="http://schemas.openxmlformats.org/wordprocessingml/2006/main" xmlns:w14="http://schemas.microsoft.com/office/word/2010/wordml" xmlns:w15="http://schemas.microsoft.com/office/word/2012/wordml" xmlns:w16cex="http://schemas.microsoft.com/office/word/2018/wordml/cex" xmlns:w16cid="http://schemas.microsoft.com/office/word/2016/wordml/cid" xmlns:w16="http://schemas.microsoft.com/office/word/2018/wordml" xmlns:w16sdtdh="http://schemas.microsoft.com/office/word/2020/wordml/sdtdatahash" xmlns:w16se="http://schemas.microsoft.com/office/word/2015/wordml/symex" xmlns:wpg="http://schemas.microsoft.com/office/word/2010/wordprocessingGroup" xmlns:wpi="http://schemas.microsoft.com/office/word/2010/wordprocessingInk" xmlns:wne="http://schemas.microsoft.com/office/word/2006/wordml" xmlns:wps="http://schemas.microsoft.com/office/word/2010/wordprocessingShape" mc:Ignorable="w14 w15 w16se w16cid w16 w16cex w16sdtdh wp14">
+<w:ftr xmlns:wpc="http://schemas.microsoft.com/office/word/2010/wordprocessingCanvas" xmlns:cx="http://schemas.microsoft.com/office/drawing/2014/chartex" xmlns:cx1="http://schemas.microsoft.com/office/drawing/2015/9/8/chartex" xmlns:cx2="http://schemas.microsoft.com/office/drawing/2015/10/21/chartex" xmlns:cx3="http://schemas.microsoft.com/office/drawing/2016/5/9/chartex" xmlns:cx4="http://schemas.microsoft.com/office/drawing/2016/5/10/chartex" xmlns:cx5="http://schemas.microsoft.com/office/drawing/2016/5/11/chartex" xmlns:cx6="http://schemas.microsoft.com/office/drawing/2016/5/12/chartex" xmlns:cx7="http://schemas.microsoft.com/office/drawing/2016/5/13/chartex" xmlns:cx8="http://schemas.microsoft.com/office/drawing/2016/5/14/chartex" xmlns:mc="http://schemas.openxmlformats.org/markup-compatibility/2006" xmlns:aink="http://schemas.microsoft.com/office/drawing/2016/ink" xmlns:am3d="http://schemas.microsoft.com/office/drawing/2017/model3d" xmlns:o="urn:schemas-microsoft-com:office:office" xmlns:oel="http://schemas.microsoft.com/office/2019/extlst" xmlns:r="http://schemas.openxmlformats.org/officeDocument/2006/relationships" xmlns:m="http://schemas.openxmlformats.org/officeDocument/2006/math" xmlns:v="urn:schemas-microsoft-com:vml" xmlns:wp14="http://schemas.microsoft.com/office/word/2010/wordprocessingDrawing" xmlns:wp="http://schemas.openxmlformats.org/drawingml/2006/wordprocessingDrawing" xmlns:w10="urn:schemas-microsoft-com:office:word" xmlns:w="http://schemas.openxmlformats.org/wordprocessingml/2006/main" xmlns:w14="http://schemas.microsoft.com/office/word/2010/wordml" xmlns:w15="http://schemas.microsoft.com/office/word/2012/wordml" xmlns:w16cex="http://schemas.microsoft.com/office/word/2018/wordml/cex" xmlns:w16cid="http://schemas.microsoft.com/office/word/2016/wordml/cid" xmlns:w16="http://schemas.microsoft.com/office/word/2018/wordml" xmlns:w16sdtdh="http://schemas.microsoft.com/office/word/2020/wordml/sdtdatahash" xmlns:w16se="http://schemas.microsoft.com/office/word/2015/wordml/symex" xmlns:wpg="http://schemas.microsoft.com/office/word/2010/wordprocessingGroup" xmlns:wpi="http://schemas.microsoft.com/office/word/2010/wordprocessingInk" xmlns:wne="http://schemas.microsoft.com/office/word/2006/wordml" xmlns:wps="http://schemas.microsoft.com/office/word/2010/wordprocessingShape" mc:Ignorable="w14 w15 w16se w16cid w16 w16cex w16sdtdh wp14">
   <w:sdt>
     <w:sdtPr>
       <w:id w:val="-583908533"/>
@@ -6189,7 +4749,7 @@
 </file>
 
 <file path=word/footnotes.xml><?xml version="1.0" encoding="utf-8"?>
-<w:footnotes xmlns:wpc="http://schemas.microsoft.com/office/word/2010/wordprocessingCanvas" xmlns:cx="http://schemas.microsoft.com/office/drawing/2014/chartex" xmlns:cx1="http://schemas.microsoft.com/office/drawing/2015/9/8/chartex" xmlns:cx2="http://schemas.microsoft.com/office/drawing/2015/10/21/chartex" xmlns:cx3="http://schemas.microsoft.com/office/drawing/2016/5/9/chartex" xmlns:cx4="http://schemas.microsoft.com/office/drawing/2016/5/10/chartex" xmlns:cx5="http://schemas.microsoft.com/office/drawing/2016/5/11/chartex" xmlns:cx6="http://schemas.microsoft.com/office/drawing/2016/5/12/chartex" xmlns:cx7="http://schemas.microsoft.com/office/drawing/2016/5/13/chartex" xmlns:cx8="http://schemas.microsoft.com/office/drawing/2016/5/14/chartex" xmlns:mc="http://schemas.openxmlformats.org/markup-compatibility/2006" xmlns:aink="http://schemas.microsoft.com/office/drawing/2016/ink" xmlns:am3d="http://schemas.microsoft.com/office/drawing/2017/model3d" xmlns:o="urn:schemas-microsoft-com:office:office" xmlns:r="http://schemas.openxmlformats.org/officeDocument/2006/relationships" xmlns:m="http://schemas.openxmlformats.org/officeDocument/2006/math" xmlns:v="urn:schemas-microsoft-com:vml" xmlns:wp14="http://schemas.microsoft.com/office/word/2010/wordprocessingDrawing" xmlns:wp="http://schemas.openxmlformats.org/drawingml/2006/wordprocessingDrawing" xmlns:w10="urn:schemas-microsoft-com:office:word" xmlns:w="http://schemas.openxmlformats.org/wordprocessingml/2006/main" xmlns:w14="http://schemas.microsoft.com/office/word/2010/wordml" xmlns:w15="http://schemas.microsoft.com/office/word/2012/wordml" xmlns:w16cex="http://schemas.microsoft.com/office/word/2018/wordml/cex" xmlns:w16cid="http://schemas.microsoft.com/office/word/2016/wordml/cid" xmlns:w16="http://schemas.microsoft.com/office/word/2018/wordml" xmlns:w16sdtdh="http://schemas.microsoft.com/office/word/2020/wordml/sdtdatahash" xmlns:w16se="http://schemas.microsoft.com/office/word/2015/wordml/symex" xmlns:wpg="http://schemas.microsoft.com/office/word/2010/wordprocessingGroup" xmlns:wpi="http://schemas.microsoft.com/office/word/2010/wordprocessingInk" xmlns:wne="http://schemas.microsoft.com/office/word/2006/wordml" xmlns:wps="http://schemas.microsoft.com/office/word/2010/wordprocessingShape" mc:Ignorable="w14 w15 w16se w16cid w16 w16cex w16sdtdh wp14">
+<w:footnotes xmlns:wpc="http://schemas.microsoft.com/office/word/2010/wordprocessingCanvas" xmlns:cx="http://schemas.microsoft.com/office/drawing/2014/chartex" xmlns:cx1="http://schemas.microsoft.com/office/drawing/2015/9/8/chartex" xmlns:cx2="http://schemas.microsoft.com/office/drawing/2015/10/21/chartex" xmlns:cx3="http://schemas.microsoft.com/office/drawing/2016/5/9/chartex" xmlns:cx4="http://schemas.microsoft.com/office/drawing/2016/5/10/chartex" xmlns:cx5="http://schemas.microsoft.com/office/drawing/2016/5/11/chartex" xmlns:cx6="http://schemas.microsoft.com/office/drawing/2016/5/12/chartex" xmlns:cx7="http://schemas.microsoft.com/office/drawing/2016/5/13/chartex" xmlns:cx8="http://schemas.microsoft.com/office/drawing/2016/5/14/chartex" xmlns:mc="http://schemas.openxmlformats.org/markup-compatibility/2006" xmlns:aink="http://schemas.microsoft.com/office/drawing/2016/ink" xmlns:am3d="http://schemas.microsoft.com/office/drawing/2017/model3d" xmlns:o="urn:schemas-microsoft-com:office:office" xmlns:oel="http://schemas.microsoft.com/office/2019/extlst" xmlns:r="http://schemas.openxmlformats.org/officeDocument/2006/relationships" xmlns:m="http://schemas.openxmlformats.org/officeDocument/2006/math" xmlns:v="urn:schemas-microsoft-com:vml" xmlns:wp14="http://schemas.microsoft.com/office/word/2010/wordprocessingDrawing" xmlns:wp="http://schemas.openxmlformats.org/drawingml/2006/wordprocessingDrawing" xmlns:w10="urn:schemas-microsoft-com:office:word" xmlns:w="http://schemas.openxmlformats.org/wordprocessingml/2006/main" xmlns:w14="http://schemas.microsoft.com/office/word/2010/wordml" xmlns:w15="http://schemas.microsoft.com/office/word/2012/wordml" xmlns:w16cex="http://schemas.microsoft.com/office/word/2018/wordml/cex" xmlns:w16cid="http://schemas.microsoft.com/office/word/2016/wordml/cid" xmlns:w16="http://schemas.microsoft.com/office/word/2018/wordml" xmlns:w16sdtdh="http://schemas.microsoft.com/office/word/2020/wordml/sdtdatahash" xmlns:w16se="http://schemas.microsoft.com/office/word/2015/wordml/symex" xmlns:wpg="http://schemas.microsoft.com/office/word/2010/wordprocessingGroup" xmlns:wpi="http://schemas.microsoft.com/office/word/2010/wordprocessingInk" xmlns:wne="http://schemas.microsoft.com/office/word/2006/wordml" xmlns:wps="http://schemas.microsoft.com/office/word/2010/wordprocessingShape" mc:Ignorable="w14 w15 w16se w16cid w16 w16cex w16sdtdh wp14">
   <w:footnote w:type="separator" w:id="-1">
     <w:p>
       <w:pPr>
@@ -6214,7 +4774,7 @@
 </file>
 
 <file path=word/header1.xml><?xml version="1.0" encoding="utf-8"?>
-<w:hdr xmlns:wpc="http://schemas.microsoft.com/office/word/2010/wordprocessingCanvas" xmlns:cx="http://schemas.microsoft.com/office/drawing/2014/chartex" xmlns:cx1="http://schemas.microsoft.com/office/drawing/2015/9/8/chartex" xmlns:cx2="http://schemas.microsoft.com/office/drawing/2015/10/21/chartex" xmlns:cx3="http://schemas.microsoft.com/office/drawing/2016/5/9/chartex" xmlns:cx4="http://schemas.microsoft.com/office/drawing/2016/5/10/chartex" xmlns:cx5="http://schemas.microsoft.com/office/drawing/2016/5/11/chartex" xmlns:cx6="http://schemas.microsoft.com/office/drawing/2016/5/12/chartex" xmlns:cx7="http://schemas.microsoft.com/office/drawing/2016/5/13/chartex" xmlns:cx8="http://schemas.microsoft.com/office/drawing/2016/5/14/chartex" xmlns:mc="http://schemas.openxmlformats.org/markup-compatibility/2006" xmlns:aink="http://schemas.microsoft.com/office/drawing/2016/ink" xmlns:am3d="http://schemas.microsoft.com/office/drawing/2017/model3d" xmlns:o="urn:schemas-microsoft-com:office:office" xmlns:r="http://schemas.openxmlformats.org/officeDocument/2006/relationships" xmlns:m="http://schemas.openxmlformats.org/officeDocument/2006/math" xmlns:v="urn:schemas-microsoft-com:vml" xmlns:wp14="http://schemas.microsoft.com/office/word/2010/wordprocessingDrawing" xmlns:wp="http://schemas.openxmlformats.org/drawingml/2006/wordprocessingDrawing" xmlns:w10="urn:schemas-microsoft-com:office:word" xmlns:w="http://schemas.openxmlformats.org/wordprocessingml/2006/main" xmlns:w14="http://schemas.microsoft.com/office/word/2010/wordml" xmlns:w15="http://schemas.microsoft.com/office/word/2012/wordml" xmlns:w16cex="http://schemas.microsoft.com/office/word/2018/wordml/cex" xmlns:w16cid="http://schemas.microsoft.com/office/word/2016/wordml/cid" xmlns:w16="http://schemas.microsoft.com/office/word/2018/wordml" xmlns:w16sdtdh="http://schemas.microsoft.com/office/word/2020/wordml/sdtdatahash" xmlns:w16se="http://schemas.microsoft.com/office/word/2015/wordml/symex" xmlns:wpg="http://schemas.microsoft.com/office/word/2010/wordprocessingGroup" xmlns:wpi="http://schemas.microsoft.com/office/word/2010/wordprocessingInk" xmlns:wne="http://schemas.microsoft.com/office/word/2006/wordml" xmlns:wps="http://schemas.microsoft.com/office/word/2010/wordprocessingShape" mc:Ignorable="w14 w15 w16se w16cid w16 w16cex w16sdtdh wp14">
+<w:hdr xmlns:wpc="http://schemas.microsoft.com/office/word/2010/wordprocessingCanvas" xmlns:cx="http://schemas.microsoft.com/office/drawing/2014/chartex" xmlns:cx1="http://schemas.microsoft.com/office/drawing/2015/9/8/chartex" xmlns:cx2="http://schemas.microsoft.com/office/drawing/2015/10/21/chartex" xmlns:cx3="http://schemas.microsoft.com/office/drawing/2016/5/9/chartex" xmlns:cx4="http://schemas.microsoft.com/office/drawing/2016/5/10/chartex" xmlns:cx5="http://schemas.microsoft.com/office/drawing/2016/5/11/chartex" xmlns:cx6="http://schemas.microsoft.com/office/drawing/2016/5/12/chartex" xmlns:cx7="http://schemas.microsoft.com/office/drawing/2016/5/13/chartex" xmlns:cx8="http://schemas.microsoft.com/office/drawing/2016/5/14/chartex" xmlns:mc="http://schemas.openxmlformats.org/markup-compatibility/2006" xmlns:aink="http://schemas.microsoft.com/office/drawing/2016/ink" xmlns:am3d="http://schemas.microsoft.com/office/drawing/2017/model3d" xmlns:o="urn:schemas-microsoft-com:office:office" xmlns:oel="http://schemas.microsoft.com/office/2019/extlst" xmlns:r="http://schemas.openxmlformats.org/officeDocument/2006/relationships" xmlns:m="http://schemas.openxmlformats.org/officeDocument/2006/math" xmlns:v="urn:schemas-microsoft-com:vml" xmlns:wp14="http://schemas.microsoft.com/office/word/2010/wordprocessingDrawing" xmlns:wp="http://schemas.openxmlformats.org/drawingml/2006/wordprocessingDrawing" xmlns:w10="urn:schemas-microsoft-com:office:word" xmlns:w="http://schemas.openxmlformats.org/wordprocessingml/2006/main" xmlns:w14="http://schemas.microsoft.com/office/word/2010/wordml" xmlns:w15="http://schemas.microsoft.com/office/word/2012/wordml" xmlns:w16cex="http://schemas.microsoft.com/office/word/2018/wordml/cex" xmlns:w16cid="http://schemas.microsoft.com/office/word/2016/wordml/cid" xmlns:w16="http://schemas.microsoft.com/office/word/2018/wordml" xmlns:w16sdtdh="http://schemas.microsoft.com/office/word/2020/wordml/sdtdatahash" xmlns:w16se="http://schemas.microsoft.com/office/word/2015/wordml/symex" xmlns:wpg="http://schemas.microsoft.com/office/word/2010/wordprocessingGroup" xmlns:wpi="http://schemas.microsoft.com/office/word/2010/wordprocessingInk" xmlns:wne="http://schemas.microsoft.com/office/word/2006/wordml" xmlns:wps="http://schemas.microsoft.com/office/word/2010/wordprocessingShape" mc:Ignorable="w14 w15 w16se w16cid w16 w16cex w16sdtdh wp14">
   <w:p>
     <w:pPr>
       <w:pStyle w:val="Header"/>
@@ -6370,7 +4930,7 @@
 </file>
 
 <file path=word/numbering.xml><?xml version="1.0" encoding="utf-8"?>
-<w:numbering xmlns:wpc="http://schemas.microsoft.com/office/word/2010/wordprocessingCanvas" xmlns:cx="http://schemas.microsoft.com/office/drawing/2014/chartex" xmlns:cx1="http://schemas.microsoft.com/office/drawing/2015/9/8/chartex" xmlns:cx2="http://schemas.microsoft.com/office/drawing/2015/10/21/chartex" xmlns:cx3="http://schemas.microsoft.com/office/drawing/2016/5/9/chartex" xmlns:cx4="http://schemas.microsoft.com/office/drawing/2016/5/10/chartex" xmlns:cx5="http://schemas.microsoft.com/office/drawing/2016/5/11/chartex" xmlns:cx6="http://schemas.microsoft.com/office/drawing/2016/5/12/chartex" xmlns:cx7="http://schemas.microsoft.com/office/drawing/2016/5/13/chartex" xmlns:cx8="http://schemas.microsoft.com/office/drawing/2016/5/14/chartex" xmlns:mc="http://schemas.openxmlformats.org/markup-compatibility/2006" xmlns:aink="http://schemas.microsoft.com/office/drawing/2016/ink" xmlns:am3d="http://schemas.microsoft.com/office/drawing/2017/model3d" xmlns:o="urn:schemas-microsoft-com:office:office" xmlns:r="http://schemas.openxmlformats.org/officeDocument/2006/relationships" xmlns:m="http://schemas.openxmlformats.org/officeDocument/2006/math" xmlns:v="urn:schemas-microsoft-com:vml" xmlns:wp14="http://schemas.microsoft.com/office/word/2010/wordprocessingDrawing" xmlns:wp="http://schemas.openxmlformats.org/drawingml/2006/wordprocessingDrawing" xmlns:w10="urn:schemas-microsoft-com:office:word" xmlns:w="http://schemas.openxmlformats.org/wordprocessingml/2006/main" xmlns:w14="http://schemas.microsoft.com/office/word/2010/wordml" xmlns:w15="http://schemas.microsoft.com/office/word/2012/wordml" xmlns:w16cex="http://schemas.microsoft.com/office/word/2018/wordml/cex" xmlns:w16cid="http://schemas.microsoft.com/office/word/2016/wordml/cid" xmlns:w16="http://schemas.microsoft.com/office/word/2018/wordml" xmlns:w16sdtdh="http://schemas.microsoft.com/office/word/2020/wordml/sdtdatahash" xmlns:w16se="http://schemas.microsoft.com/office/word/2015/wordml/symex" xmlns:wpg="http://schemas.microsoft.com/office/word/2010/wordprocessingGroup" xmlns:wpi="http://schemas.microsoft.com/office/word/2010/wordprocessingInk" xmlns:wne="http://schemas.microsoft.com/office/word/2006/wordml" xmlns:wps="http://schemas.microsoft.com/office/word/2010/wordprocessingShape" mc:Ignorable="w14 w15 w16se w16cid w16 w16cex w16sdtdh wp14">
+<w:numbering xmlns:wpc="http://schemas.microsoft.com/office/word/2010/wordprocessingCanvas" xmlns:cx="http://schemas.microsoft.com/office/drawing/2014/chartex" xmlns:cx1="http://schemas.microsoft.com/office/drawing/2015/9/8/chartex" xmlns:cx2="http://schemas.microsoft.com/office/drawing/2015/10/21/chartex" xmlns:cx3="http://schemas.microsoft.com/office/drawing/2016/5/9/chartex" xmlns:cx4="http://schemas.microsoft.com/office/drawing/2016/5/10/chartex" xmlns:cx5="http://schemas.microsoft.com/office/drawing/2016/5/11/chartex" xmlns:cx6="http://schemas.microsoft.com/office/drawing/2016/5/12/chartex" xmlns:cx7="http://schemas.microsoft.com/office/drawing/2016/5/13/chartex" xmlns:cx8="http://schemas.microsoft.com/office/drawing/2016/5/14/chartex" xmlns:mc="http://schemas.openxmlformats.org/markup-compatibility/2006" xmlns:aink="http://schemas.microsoft.com/office/drawing/2016/ink" xmlns:am3d="http://schemas.microsoft.com/office/drawing/2017/model3d" xmlns:o="urn:schemas-microsoft-com:office:office" xmlns:oel="http://schemas.microsoft.com/office/2019/extlst" xmlns:r="http://schemas.openxmlformats.org/officeDocument/2006/relationships" xmlns:m="http://schemas.openxmlformats.org/officeDocument/2006/math" xmlns:v="urn:schemas-microsoft-com:vml" xmlns:wp14="http://schemas.microsoft.com/office/word/2010/wordprocessingDrawing" xmlns:wp="http://schemas.openxmlformats.org/drawingml/2006/wordprocessingDrawing" xmlns:w10="urn:schemas-microsoft-com:office:word" xmlns:w="http://schemas.openxmlformats.org/wordprocessingml/2006/main" xmlns:w14="http://schemas.microsoft.com/office/word/2010/wordml" xmlns:w15="http://schemas.microsoft.com/office/word/2012/wordml" xmlns:w16cex="http://schemas.microsoft.com/office/word/2018/wordml/cex" xmlns:w16cid="http://schemas.microsoft.com/office/word/2016/wordml/cid" xmlns:w16="http://schemas.microsoft.com/office/word/2018/wordml" xmlns:w16sdtdh="http://schemas.microsoft.com/office/word/2020/wordml/sdtdatahash" xmlns:w16se="http://schemas.microsoft.com/office/word/2015/wordml/symex" xmlns:wpg="http://schemas.microsoft.com/office/word/2010/wordprocessingGroup" xmlns:wpi="http://schemas.microsoft.com/office/word/2010/wordprocessingInk" xmlns:wne="http://schemas.microsoft.com/office/word/2006/wordml" xmlns:wps="http://schemas.microsoft.com/office/word/2010/wordprocessingShape" mc:Ignorable="w14 w15 w16se w16cid w16 w16cex w16sdtdh wp14">
   <w:abstractNum w:abstractNumId="0" w15:restartNumberingAfterBreak="0">
     <w:nsid w:val="08D91EA6"/>
     <w:multiLevelType w:val="hybridMultilevel"/>
@@ -8631,124 +7191,124 @@
       </w:pPr>
     </w:lvl>
   </w:abstractNum>
-  <w:num w:numId="1">
+  <w:num w:numId="1" w16cid:durableId="1460757415">
     <w:abstractNumId w:val="21"/>
   </w:num>
-  <w:num w:numId="2">
+  <w:num w:numId="2" w16cid:durableId="283385621">
     <w:abstractNumId w:val="13"/>
   </w:num>
-  <w:num w:numId="3">
+  <w:num w:numId="3" w16cid:durableId="1854956601">
     <w:abstractNumId w:val="13"/>
     <w:lvlOverride w:ilvl="0">
       <w:startOverride w:val="1"/>
     </w:lvlOverride>
   </w:num>
-  <w:num w:numId="4">
+  <w:num w:numId="4" w16cid:durableId="1583180617">
     <w:abstractNumId w:val="10"/>
   </w:num>
-  <w:num w:numId="5">
+  <w:num w:numId="5" w16cid:durableId="510461120">
     <w:abstractNumId w:val="10"/>
     <w:lvlOverride w:ilvl="0">
       <w:startOverride w:val="1"/>
     </w:lvlOverride>
   </w:num>
-  <w:num w:numId="6">
+  <w:num w:numId="6" w16cid:durableId="1261252423">
     <w:abstractNumId w:val="10"/>
     <w:lvlOverride w:ilvl="0">
       <w:startOverride w:val="1"/>
     </w:lvlOverride>
   </w:num>
-  <w:num w:numId="7">
+  <w:num w:numId="7" w16cid:durableId="1742561462">
     <w:abstractNumId w:val="10"/>
     <w:lvlOverride w:ilvl="0">
       <w:startOverride w:val="1"/>
     </w:lvlOverride>
   </w:num>
-  <w:num w:numId="8">
+  <w:num w:numId="8" w16cid:durableId="1936937821">
     <w:abstractNumId w:val="10"/>
     <w:lvlOverride w:ilvl="0">
       <w:startOverride w:val="5"/>
     </w:lvlOverride>
   </w:num>
-  <w:num w:numId="9">
+  <w:num w:numId="9" w16cid:durableId="1145394058">
     <w:abstractNumId w:val="3"/>
   </w:num>
-  <w:num w:numId="10">
+  <w:num w:numId="10" w16cid:durableId="1272515528">
     <w:abstractNumId w:val="4"/>
   </w:num>
-  <w:num w:numId="11">
+  <w:num w:numId="11" w16cid:durableId="1881817235">
     <w:abstractNumId w:val="5"/>
   </w:num>
-  <w:num w:numId="12">
+  <w:num w:numId="12" w16cid:durableId="1337881264">
     <w:abstractNumId w:val="11"/>
   </w:num>
-  <w:num w:numId="13">
+  <w:num w:numId="13" w16cid:durableId="2143501916">
     <w:abstractNumId w:val="0"/>
   </w:num>
-  <w:num w:numId="14">
+  <w:num w:numId="14" w16cid:durableId="528301442">
     <w:abstractNumId w:val="16"/>
   </w:num>
-  <w:num w:numId="15">
+  <w:num w:numId="15" w16cid:durableId="2058822223">
     <w:abstractNumId w:val="7"/>
   </w:num>
-  <w:num w:numId="16">
+  <w:num w:numId="16" w16cid:durableId="1423910155">
     <w:abstractNumId w:val="15"/>
   </w:num>
-  <w:num w:numId="17">
+  <w:num w:numId="17" w16cid:durableId="1524827571">
     <w:abstractNumId w:val="2"/>
   </w:num>
-  <w:num w:numId="18">
+  <w:num w:numId="18" w16cid:durableId="1979266326">
     <w:abstractNumId w:val="14"/>
   </w:num>
-  <w:num w:numId="19">
+  <w:num w:numId="19" w16cid:durableId="1210872982">
     <w:abstractNumId w:val="20"/>
   </w:num>
-  <w:num w:numId="20">
+  <w:num w:numId="20" w16cid:durableId="225268060">
     <w:abstractNumId w:val="17"/>
   </w:num>
-  <w:num w:numId="21">
+  <w:num w:numId="21" w16cid:durableId="59402957">
     <w:abstractNumId w:val="19"/>
   </w:num>
-  <w:num w:numId="22">
+  <w:num w:numId="22" w16cid:durableId="162286980">
     <w:abstractNumId w:val="10"/>
     <w:lvlOverride w:ilvl="0">
       <w:startOverride w:val="1"/>
     </w:lvlOverride>
   </w:num>
-  <w:num w:numId="23">
+  <w:num w:numId="23" w16cid:durableId="565607546">
     <w:abstractNumId w:val="10"/>
     <w:lvlOverride w:ilvl="0">
       <w:startOverride w:val="1"/>
     </w:lvlOverride>
   </w:num>
-  <w:num w:numId="24">
+  <w:num w:numId="24" w16cid:durableId="1550605223">
     <w:abstractNumId w:val="12"/>
   </w:num>
-  <w:num w:numId="25">
+  <w:num w:numId="25" w16cid:durableId="1816725157">
     <w:abstractNumId w:val="1"/>
   </w:num>
-  <w:num w:numId="26">
+  <w:num w:numId="26" w16cid:durableId="1324238487">
     <w:abstractNumId w:val="18"/>
   </w:num>
-  <w:num w:numId="27">
+  <w:num w:numId="27" w16cid:durableId="1554728378">
     <w:abstractNumId w:val="8"/>
   </w:num>
-  <w:num w:numId="28">
+  <w:num w:numId="28" w16cid:durableId="1373921682">
     <w:abstractNumId w:val="9"/>
   </w:num>
-  <w:num w:numId="29">
+  <w:num w:numId="29" w16cid:durableId="2004968008">
     <w:abstractNumId w:val="10"/>
     <w:lvlOverride w:ilvl="0">
       <w:startOverride w:val="1"/>
     </w:lvlOverride>
   </w:num>
-  <w:num w:numId="30">
+  <w:num w:numId="30" w16cid:durableId="1461798995">
     <w:abstractNumId w:val="10"/>
     <w:lvlOverride w:ilvl="0">
       <w:startOverride w:val="1"/>
     </w:lvlOverride>
   </w:num>
-  <w:num w:numId="31">
+  <w:num w:numId="31" w16cid:durableId="1341002528">
     <w:abstractNumId w:val="6"/>
   </w:num>
 </w:numbering>
@@ -9228,6 +7788,7 @@
   <w:style w:type="character" w:default="1" w:styleId="DefaultParagraphFont">
     <w:name w:val="Default Paragraph Font"/>
     <w:uiPriority w:val="1"/>
+    <w:semiHidden/>
     <w:unhideWhenUsed/>
   </w:style>
   <w:style w:type="table" w:default="1" w:styleId="TableNormal">

</xml_diff>

<commit_message>
Update EX3 change_queue system call
</commit_message>
<xml_diff>
--- a/EX3 - Process Scheduling/Report.docx
+++ b/EX3 - Process Scheduling/Report.docx
@@ -1,6 +1,6 @@
 
 <file path=word/document.xml><?xml version="1.0" encoding="utf-8"?>
-<w:document xmlns:wpc="http://schemas.microsoft.com/office/word/2010/wordprocessingCanvas" xmlns:cx="http://schemas.microsoft.com/office/drawing/2014/chartex" xmlns:cx1="http://schemas.microsoft.com/office/drawing/2015/9/8/chartex" xmlns:cx2="http://schemas.microsoft.com/office/drawing/2015/10/21/chartex" xmlns:cx3="http://schemas.microsoft.com/office/drawing/2016/5/9/chartex" xmlns:cx4="http://schemas.microsoft.com/office/drawing/2016/5/10/chartex" xmlns:cx5="http://schemas.microsoft.com/office/drawing/2016/5/11/chartex" xmlns:cx6="http://schemas.microsoft.com/office/drawing/2016/5/12/chartex" xmlns:cx7="http://schemas.microsoft.com/office/drawing/2016/5/13/chartex" xmlns:cx8="http://schemas.microsoft.com/office/drawing/2016/5/14/chartex" xmlns:mc="http://schemas.openxmlformats.org/markup-compatibility/2006" xmlns:aink="http://schemas.microsoft.com/office/drawing/2016/ink" xmlns:am3d="http://schemas.microsoft.com/office/drawing/2017/model3d" xmlns:o="urn:schemas-microsoft-com:office:office" xmlns:oel="http://schemas.microsoft.com/office/2019/extlst" xmlns:r="http://schemas.openxmlformats.org/officeDocument/2006/relationships" xmlns:m="http://schemas.openxmlformats.org/officeDocument/2006/math" xmlns:v="urn:schemas-microsoft-com:vml" xmlns:wp14="http://schemas.microsoft.com/office/word/2010/wordprocessingDrawing" xmlns:wp="http://schemas.openxmlformats.org/drawingml/2006/wordprocessingDrawing" xmlns:w10="urn:schemas-microsoft-com:office:word" xmlns:w="http://schemas.openxmlformats.org/wordprocessingml/2006/main" xmlns:w14="http://schemas.microsoft.com/office/word/2010/wordml" xmlns:w15="http://schemas.microsoft.com/office/word/2012/wordml" xmlns:w16cex="http://schemas.microsoft.com/office/word/2018/wordml/cex" xmlns:w16cid="http://schemas.microsoft.com/office/word/2016/wordml/cid" xmlns:w16="http://schemas.microsoft.com/office/word/2018/wordml" xmlns:w16sdtdh="http://schemas.microsoft.com/office/word/2020/wordml/sdtdatahash" xmlns:w16se="http://schemas.microsoft.com/office/word/2015/wordml/symex" xmlns:wpg="http://schemas.microsoft.com/office/word/2010/wordprocessingGroup" xmlns:wpi="http://schemas.microsoft.com/office/word/2010/wordprocessingInk" xmlns:wne="http://schemas.microsoft.com/office/word/2006/wordml" xmlns:wps="http://schemas.microsoft.com/office/word/2010/wordprocessingShape" mc:Ignorable="w14 w15 w16se w16cid w16 w16cex w16sdtdh wp14">
+<w:document xmlns:wpc="http://schemas.microsoft.com/office/word/2010/wordprocessingCanvas" xmlns:cx="http://schemas.microsoft.com/office/drawing/2014/chartex" xmlns:cx1="http://schemas.microsoft.com/office/drawing/2015/9/8/chartex" xmlns:cx2="http://schemas.microsoft.com/office/drawing/2015/10/21/chartex" xmlns:cx3="http://schemas.microsoft.com/office/drawing/2016/5/9/chartex" xmlns:cx4="http://schemas.microsoft.com/office/drawing/2016/5/10/chartex" xmlns:cx5="http://schemas.microsoft.com/office/drawing/2016/5/11/chartex" xmlns:cx6="http://schemas.microsoft.com/office/drawing/2016/5/12/chartex" xmlns:cx7="http://schemas.microsoft.com/office/drawing/2016/5/13/chartex" xmlns:cx8="http://schemas.microsoft.com/office/drawing/2016/5/14/chartex" xmlns:mc="http://schemas.openxmlformats.org/markup-compatibility/2006" xmlns:aink="http://schemas.microsoft.com/office/drawing/2016/ink" xmlns:am3d="http://schemas.microsoft.com/office/drawing/2017/model3d" xmlns:o="urn:schemas-microsoft-com:office:office" xmlns:r="http://schemas.openxmlformats.org/officeDocument/2006/relationships" xmlns:m="http://schemas.openxmlformats.org/officeDocument/2006/math" xmlns:v="urn:schemas-microsoft-com:vml" xmlns:wp14="http://schemas.microsoft.com/office/word/2010/wordprocessingDrawing" xmlns:wp="http://schemas.openxmlformats.org/drawingml/2006/wordprocessingDrawing" xmlns:w10="urn:schemas-microsoft-com:office:word" xmlns:w="http://schemas.openxmlformats.org/wordprocessingml/2006/main" xmlns:w14="http://schemas.microsoft.com/office/word/2010/wordml" xmlns:w15="http://schemas.microsoft.com/office/word/2012/wordml" xmlns:w16cex="http://schemas.microsoft.com/office/word/2018/wordml/cex" xmlns:w16cid="http://schemas.microsoft.com/office/word/2016/wordml/cid" xmlns:w16="http://schemas.microsoft.com/office/word/2018/wordml" xmlns:w16sdtdh="http://schemas.microsoft.com/office/word/2020/wordml/sdtdatahash" xmlns:w16se="http://schemas.microsoft.com/office/word/2015/wordml/symex" xmlns:wpg="http://schemas.microsoft.com/office/word/2010/wordprocessingGroup" xmlns:wpi="http://schemas.microsoft.com/office/word/2010/wordprocessingInk" xmlns:wne="http://schemas.microsoft.com/office/word/2006/wordml" xmlns:wps="http://schemas.microsoft.com/office/word/2010/wordprocessingShape" mc:Ignorable="w14 w15 w16se w16cid w16 w16cex w16sdtdh wp14">
   <w:body>
     <w:p>
       <w:pPr>
@@ -108,11 +108,43 @@
           <w:rFonts w:hint="cs"/>
           <w:rtl/>
         </w:rPr>
-        <w:t xml:space="preserve">هر هسته‌ای که شروع به کار می‌کند، تابع </w:t>
+        <w:t xml:space="preserve">هر </w:t>
       </w:r>
       <w:proofErr w:type="spellStart"/>
       <w:r>
         <w:rPr>
+          <w:rFonts w:hint="cs"/>
+          <w:rtl/>
+        </w:rPr>
+        <w:t>هسته‌ای</w:t>
+      </w:r>
+      <w:proofErr w:type="spellEnd"/>
+      <w:r>
+        <w:rPr>
+          <w:rFonts w:hint="cs"/>
+          <w:rtl/>
+        </w:rPr>
+        <w:t xml:space="preserve"> که شروع به کار </w:t>
+      </w:r>
+      <w:proofErr w:type="spellStart"/>
+      <w:r>
+        <w:rPr>
+          <w:rFonts w:hint="cs"/>
+          <w:rtl/>
+        </w:rPr>
+        <w:t>می‌کند</w:t>
+      </w:r>
+      <w:proofErr w:type="spellEnd"/>
+      <w:r>
+        <w:rPr>
+          <w:rFonts w:hint="cs"/>
+          <w:rtl/>
+        </w:rPr>
+        <w:t xml:space="preserve">، تابع </w:t>
+      </w:r>
+      <w:proofErr w:type="spellStart"/>
+      <w:r>
+        <w:rPr>
           <w:rStyle w:val="CodeChar"/>
         </w:rPr>
         <w:t>mpmain</w:t>
@@ -123,7 +155,23 @@
           <w:rFonts w:hint="cs"/>
           <w:rtl/>
         </w:rPr>
-        <w:t xml:space="preserve"> را صدا می‌زند. این تابع نیز در انتها تابع </w:t>
+        <w:t xml:space="preserve"> را صدا </w:t>
+      </w:r>
+      <w:proofErr w:type="spellStart"/>
+      <w:r>
+        <w:rPr>
+          <w:rFonts w:hint="cs"/>
+          <w:rtl/>
+        </w:rPr>
+        <w:t>می‌زند</w:t>
+      </w:r>
+      <w:proofErr w:type="spellEnd"/>
+      <w:r>
+        <w:rPr>
+          <w:rFonts w:hint="cs"/>
+          <w:rtl/>
+        </w:rPr>
+        <w:t xml:space="preserve">. این تابع نیز در انتها تابع </w:t>
       </w:r>
       <w:r>
         <w:rPr>
@@ -151,8 +199,49 @@
           <w:rFonts w:hint="cs"/>
           <w:rtl/>
         </w:rPr>
-        <w:t xml:space="preserve"> به دنبال پردازه قابل اجرا می‌گردد و در صورت یافتن چنین پردازه‌ای</w:t>
-      </w:r>
+        <w:t xml:space="preserve"> به دنبال </w:t>
+      </w:r>
+      <w:proofErr w:type="spellStart"/>
+      <w:r>
+        <w:rPr>
+          <w:rFonts w:hint="cs"/>
+          <w:rtl/>
+        </w:rPr>
+        <w:t>پردازه</w:t>
+      </w:r>
+      <w:proofErr w:type="spellEnd"/>
+      <w:r>
+        <w:rPr>
+          <w:rFonts w:hint="cs"/>
+          <w:rtl/>
+        </w:rPr>
+        <w:t xml:space="preserve"> قابل اجرا </w:t>
+      </w:r>
+      <w:proofErr w:type="spellStart"/>
+      <w:r>
+        <w:rPr>
+          <w:rFonts w:hint="cs"/>
+          <w:rtl/>
+        </w:rPr>
+        <w:t>می‌گردد</w:t>
+      </w:r>
+      <w:proofErr w:type="spellEnd"/>
+      <w:r>
+        <w:rPr>
+          <w:rFonts w:hint="cs"/>
+          <w:rtl/>
+        </w:rPr>
+        <w:t xml:space="preserve"> و در صورت یافتن چنین </w:t>
+      </w:r>
+      <w:proofErr w:type="spellStart"/>
+      <w:r>
+        <w:rPr>
+          <w:rFonts w:hint="cs"/>
+          <w:rtl/>
+        </w:rPr>
+        <w:t>پردازه‌ای</w:t>
+      </w:r>
+      <w:proofErr w:type="spellEnd"/>
       <w:r>
         <w:rPr>
           <w:rFonts w:hint="cs"/>
@@ -185,11 +274,27 @@
           <w:rFonts w:hint="cs"/>
           <w:rtl/>
         </w:rPr>
-        <w:t xml:space="preserve">پس از تغییر حافظه به حافظه پردازه توسط تابع </w:t>
+        <w:t xml:space="preserve">پس از تغییر حافظه به حافظه </w:t>
       </w:r>
       <w:proofErr w:type="spellStart"/>
       <w:r>
         <w:rPr>
+          <w:rFonts w:hint="cs"/>
+          <w:rtl/>
+        </w:rPr>
+        <w:t>پردازه</w:t>
+      </w:r>
+      <w:proofErr w:type="spellEnd"/>
+      <w:r>
+        <w:rPr>
+          <w:rFonts w:hint="cs"/>
+          <w:rtl/>
+        </w:rPr>
+        <w:t xml:space="preserve"> توسط تابع </w:t>
+      </w:r>
+      <w:proofErr w:type="spellStart"/>
+      <w:r>
+        <w:rPr>
           <w:rStyle w:val="CodeChar"/>
         </w:rPr>
         <w:t>switchuvm</w:t>
@@ -215,7 +320,55 @@
           <w:rFonts w:hint="cs"/>
           <w:rtl/>
         </w:rPr>
-        <w:t xml:space="preserve"> که در زبان اسمبلی پیاده‌سازی شده، عملیات تعویض متن را انجام می‌دهد. این تابع، رجیسترهای </w:t>
+        <w:t xml:space="preserve"> که در زبان اسمبلی </w:t>
+      </w:r>
+      <w:proofErr w:type="spellStart"/>
+      <w:r>
+        <w:rPr>
+          <w:rFonts w:hint="cs"/>
+          <w:rtl/>
+        </w:rPr>
+        <w:t>پیاده‌سازی</w:t>
+      </w:r>
+      <w:proofErr w:type="spellEnd"/>
+      <w:r>
+        <w:rPr>
+          <w:rFonts w:hint="cs"/>
+          <w:rtl/>
+        </w:rPr>
+        <w:t xml:space="preserve"> شده، عملیات تعویض متن را انجام </w:t>
+      </w:r>
+      <w:proofErr w:type="spellStart"/>
+      <w:r>
+        <w:rPr>
+          <w:rFonts w:hint="cs"/>
+          <w:rtl/>
+        </w:rPr>
+        <w:t>می‌دهد</w:t>
+      </w:r>
+      <w:proofErr w:type="spellEnd"/>
+      <w:r>
+        <w:rPr>
+          <w:rFonts w:hint="cs"/>
+          <w:rtl/>
+        </w:rPr>
+        <w:t xml:space="preserve">. این تابع، </w:t>
+      </w:r>
+      <w:proofErr w:type="spellStart"/>
+      <w:r>
+        <w:rPr>
+          <w:rFonts w:hint="cs"/>
+          <w:rtl/>
+        </w:rPr>
+        <w:t>رجیسترهای</w:t>
+      </w:r>
+      <w:proofErr w:type="spellEnd"/>
+      <w:r>
+        <w:rPr>
+          <w:rFonts w:hint="cs"/>
+          <w:rtl/>
+        </w:rPr>
+        <w:t xml:space="preserve"> </w:t>
       </w:r>
       <w:r>
         <w:t>context</w:t>
@@ -474,7 +627,23 @@
           <w:rFonts w:hint="cs"/>
           <w:rtl/>
         </w:rPr>
-        <w:t xml:space="preserve">، مجددا عملیات تعویض متن صورت می‌پذیرد و در این حالت </w:t>
+        <w:t xml:space="preserve">، مجددا عملیات تعویض متن صورت </w:t>
+      </w:r>
+      <w:proofErr w:type="spellStart"/>
+      <w:r>
+        <w:rPr>
+          <w:rFonts w:hint="cs"/>
+          <w:rtl/>
+        </w:rPr>
+        <w:t>می‌پذیرد</w:t>
+      </w:r>
+      <w:proofErr w:type="spellEnd"/>
+      <w:r>
+        <w:rPr>
+          <w:rFonts w:hint="cs"/>
+          <w:rtl/>
+        </w:rPr>
+        <w:t xml:space="preserve"> و در این حالت </w:t>
       </w:r>
       <w:r>
         <w:t>context</w:t>
@@ -484,10 +653,26 @@
           <w:rFonts w:hint="cs"/>
           <w:rtl/>
         </w:rPr>
-        <w:t xml:space="preserve">ای که در استراکت </w:t>
+        <w:t xml:space="preserve">ای که در </w:t>
       </w:r>
       <w:proofErr w:type="spellStart"/>
       <w:r>
+        <w:rPr>
+          <w:rFonts w:hint="cs"/>
+          <w:rtl/>
+        </w:rPr>
+        <w:t>استراکت</w:t>
+      </w:r>
+      <w:proofErr w:type="spellEnd"/>
+      <w:r>
+        <w:rPr>
+          <w:rFonts w:hint="cs"/>
+          <w:rtl/>
+        </w:rPr>
+        <w:t xml:space="preserve"> </w:t>
+      </w:r>
+      <w:proofErr w:type="spellStart"/>
+      <w:r>
         <w:t>cpu</w:t>
       </w:r>
       <w:proofErr w:type="spellEnd"/>
@@ -509,7 +694,23 @@
           <w:rFonts w:hint="cs"/>
           <w:rtl/>
         </w:rPr>
-        <w:t xml:space="preserve">) بازیابی می‌شود و </w:t>
+        <w:t xml:space="preserve">) بازیابی </w:t>
+      </w:r>
+      <w:proofErr w:type="spellStart"/>
+      <w:r>
+        <w:rPr>
+          <w:rFonts w:hint="cs"/>
+          <w:rtl/>
+        </w:rPr>
+        <w:t>می‌شود</w:t>
+      </w:r>
+      <w:proofErr w:type="spellEnd"/>
+      <w:r>
+        <w:rPr>
+          <w:rFonts w:hint="cs"/>
+          <w:rtl/>
+        </w:rPr>
+        <w:t xml:space="preserve"> و </w:t>
       </w:r>
       <w:r>
         <w:t>context</w:t>
@@ -519,7 +720,39 @@
           <w:rFonts w:hint="cs"/>
           <w:rtl/>
         </w:rPr>
-        <w:t xml:space="preserve"> مربوط پردازه در حال اجرا ذخیره می‌شود.</w:t>
+        <w:t xml:space="preserve"> مربوط </w:t>
+      </w:r>
+      <w:proofErr w:type="spellStart"/>
+      <w:r>
+        <w:rPr>
+          <w:rFonts w:hint="cs"/>
+          <w:rtl/>
+        </w:rPr>
+        <w:t>پردازه</w:t>
+      </w:r>
+      <w:proofErr w:type="spellEnd"/>
+      <w:r>
+        <w:rPr>
+          <w:rFonts w:hint="cs"/>
+          <w:rtl/>
+        </w:rPr>
+        <w:t xml:space="preserve"> در حال اجرا ذخیره </w:t>
+      </w:r>
+      <w:proofErr w:type="spellStart"/>
+      <w:r>
+        <w:rPr>
+          <w:rFonts w:hint="cs"/>
+          <w:rtl/>
+        </w:rPr>
+        <w:t>می‌شود</w:t>
+      </w:r>
+      <w:proofErr w:type="spellEnd"/>
+      <w:r>
+        <w:rPr>
+          <w:rFonts w:hint="cs"/>
+          <w:rtl/>
+        </w:rPr>
+        <w:t>.</w:t>
       </w:r>
       <w:r>
         <w:rPr>
@@ -678,7 +911,23 @@
           <w:rFonts w:hint="cs"/>
           <w:rtl/>
         </w:rPr>
-        <w:t xml:space="preserve">، در استک </w:t>
+        <w:t xml:space="preserve">، در </w:t>
+      </w:r>
+      <w:proofErr w:type="spellStart"/>
+      <w:r>
+        <w:rPr>
+          <w:rFonts w:hint="cs"/>
+          <w:rtl/>
+        </w:rPr>
+        <w:t>استک</w:t>
+      </w:r>
+      <w:proofErr w:type="spellEnd"/>
+      <w:r>
+        <w:rPr>
+          <w:rFonts w:hint="cs"/>
+          <w:rtl/>
+        </w:rPr>
+        <w:t xml:space="preserve"> </w:t>
       </w:r>
       <w:r>
         <w:t>push</w:t>
@@ -688,7 +937,23 @@
           <w:rFonts w:hint="cs"/>
           <w:rtl/>
         </w:rPr>
-        <w:t xml:space="preserve"> می‌شود.</w:t>
+        <w:t xml:space="preserve"> </w:t>
+      </w:r>
+      <w:proofErr w:type="spellStart"/>
+      <w:r>
+        <w:rPr>
+          <w:rFonts w:hint="cs"/>
+          <w:rtl/>
+        </w:rPr>
+        <w:t>می‌شود</w:t>
+      </w:r>
+      <w:proofErr w:type="spellEnd"/>
+      <w:r>
+        <w:rPr>
+          <w:rFonts w:hint="cs"/>
+          <w:rtl/>
+        </w:rPr>
+        <w:t>.</w:t>
       </w:r>
       <w:r>
         <w:rPr>
@@ -775,7 +1040,6 @@
       <w:pPr>
         <w:pStyle w:val="Text"/>
         <w:rPr>
-          <w:rFonts w:hint="cs"/>
           <w:rtl/>
         </w:rPr>
       </w:pPr>
@@ -794,11 +1058,43 @@
           <w:rFonts w:hint="cs"/>
           <w:rtl/>
         </w:rPr>
-        <w:t xml:space="preserve"> پیاده‌سازی می‌شود. در چپ‌ترین گره این درخت، پردازه‌ای قرار گرفته که کمترین برش زمانی در حین اجرا را داشته (این مقدار در </w:t>
+        <w:t xml:space="preserve"> پیاده‌سازی می‌شود. در </w:t>
       </w:r>
       <w:proofErr w:type="spellStart"/>
       <w:r>
         <w:rPr>
+          <w:rFonts w:hint="cs"/>
+          <w:rtl/>
+        </w:rPr>
+        <w:t>چپ‌ترین</w:t>
+      </w:r>
+      <w:proofErr w:type="spellEnd"/>
+      <w:r>
+        <w:rPr>
+          <w:rFonts w:hint="cs"/>
+          <w:rtl/>
+        </w:rPr>
+        <w:t xml:space="preserve"> گره این درخت، </w:t>
+      </w:r>
+      <w:proofErr w:type="spellStart"/>
+      <w:r>
+        <w:rPr>
+          <w:rFonts w:hint="cs"/>
+          <w:rtl/>
+        </w:rPr>
+        <w:t>پردازه‌ای</w:t>
+      </w:r>
+      <w:proofErr w:type="spellEnd"/>
+      <w:r>
+        <w:rPr>
+          <w:rFonts w:hint="cs"/>
+          <w:rtl/>
+        </w:rPr>
+        <w:t xml:space="preserve"> قرار گرفته که کمترین برش زمانی در حین اجرا را داشته (این مقدار در </w:t>
+      </w:r>
+      <w:proofErr w:type="spellStart"/>
+      <w:r>
+        <w:rPr>
           <w:rStyle w:val="CodeChar"/>
         </w:rPr>
         <w:t>vruntime</w:t>
@@ -809,7 +1105,51 @@
           <w:rFonts w:hint="cs"/>
           <w:rtl/>
         </w:rPr>
-        <w:t xml:space="preserve"> اطلاعات پردازه ذخیر شده).</w:t>
+        <w:t xml:space="preserve"> اطلاعات </w:t>
+      </w:r>
+      <w:proofErr w:type="spellStart"/>
+      <w:r>
+        <w:rPr>
+          <w:rFonts w:hint="cs"/>
+          <w:rtl/>
+        </w:rPr>
+        <w:t>پردازه</w:t>
+      </w:r>
+      <w:proofErr w:type="spellEnd"/>
+      <w:r>
+        <w:rPr>
+          <w:rFonts w:hint="cs"/>
+          <w:rtl/>
+        </w:rPr>
+        <w:t xml:space="preserve"> ذخیر</w:t>
+      </w:r>
+      <w:r>
+        <w:rPr>
+          <w:rFonts w:hint="cs"/>
+          <w:rtl/>
+        </w:rPr>
+        <w:t>ه</w:t>
+      </w:r>
+      <w:r>
+        <w:rPr>
+          <w:rFonts w:hint="cs"/>
+          <w:rtl/>
+        </w:rPr>
+        <w:t xml:space="preserve"> شده</w:t>
+      </w:r>
+      <w:r>
+        <w:rPr>
+          <w:rFonts w:hint="cs"/>
+          <w:rtl/>
+        </w:rPr>
+        <w:t xml:space="preserve"> است</w:t>
+      </w:r>
+      <w:r>
+        <w:rPr>
+          <w:rFonts w:hint="cs"/>
+          <w:rtl/>
+        </w:rPr>
+        <w:t>).</w:t>
       </w:r>
     </w:p>
     <w:p>
@@ -846,6 +1186,7 @@
           <w:rFonts w:hint="cs"/>
           <w:rtl/>
         </w:rPr>
+        <w:lastRenderedPageBreak/>
         <w:t>چرا در اجرای حلقه ابتدا وقفه فعال می‌گردد؟ آیا در سیستم تک هسته‌ای</w:t>
       </w:r>
       <w:r>
@@ -872,7 +1213,6 @@
           <w:rFonts w:hint="cs"/>
           <w:rtl/>
         </w:rPr>
-        <w:lastRenderedPageBreak/>
         <w:t xml:space="preserve">زمانی که قفل </w:t>
       </w:r>
       <w:proofErr w:type="spellStart"/>
@@ -888,7 +1228,23 @@
           <w:rFonts w:hint="cs"/>
           <w:rtl/>
         </w:rPr>
-        <w:t xml:space="preserve"> فعال می‌شود، تمامی </w:t>
+        <w:t xml:space="preserve"> فعال </w:t>
+      </w:r>
+      <w:proofErr w:type="spellStart"/>
+      <w:r>
+        <w:rPr>
+          <w:rFonts w:hint="cs"/>
+          <w:rtl/>
+        </w:rPr>
+        <w:t>می‌شود</w:t>
+      </w:r>
+      <w:proofErr w:type="spellEnd"/>
+      <w:r>
+        <w:rPr>
+          <w:rFonts w:hint="cs"/>
+          <w:rtl/>
+        </w:rPr>
+        <w:t xml:space="preserve">، تمامی </w:t>
       </w:r>
       <w:r>
         <w:t>interrupt</w:t>
@@ -913,7 +1269,23 @@
           <w:rFonts w:hint="cs"/>
           <w:rtl/>
         </w:rPr>
-        <w:t xml:space="preserve"> غیرفعال می‌شوند. حال ممکن است پردازنده </w:t>
+        <w:t xml:space="preserve"> غیرفعال </w:t>
+      </w:r>
+      <w:proofErr w:type="spellStart"/>
+      <w:r>
+        <w:rPr>
+          <w:rFonts w:hint="cs"/>
+          <w:rtl/>
+        </w:rPr>
+        <w:t>می‌شوند</w:t>
+      </w:r>
+      <w:proofErr w:type="spellEnd"/>
+      <w:r>
+        <w:rPr>
+          <w:rFonts w:hint="cs"/>
+          <w:rtl/>
+        </w:rPr>
+        <w:t xml:space="preserve">. حال ممکن است پردازنده </w:t>
       </w:r>
       <w:r>
         <w:rPr>
@@ -991,7 +1363,39 @@
           <w:rFonts w:hint="cs"/>
           <w:rtl/>
         </w:rPr>
-        <w:t>)، وقفه‌ها فعال می‌شوند تا در صورت نیاز بتوانیم حالت پردازه‌ها را تغییر دهیم.</w:t>
+        <w:t xml:space="preserve">)، </w:t>
+      </w:r>
+      <w:proofErr w:type="spellStart"/>
+      <w:r>
+        <w:rPr>
+          <w:rFonts w:hint="cs"/>
+          <w:rtl/>
+        </w:rPr>
+        <w:t>وقفه‌ها</w:t>
+      </w:r>
+      <w:proofErr w:type="spellEnd"/>
+      <w:r>
+        <w:rPr>
+          <w:rFonts w:hint="cs"/>
+          <w:rtl/>
+        </w:rPr>
+        <w:t xml:space="preserve"> فعال </w:t>
+      </w:r>
+      <w:proofErr w:type="spellStart"/>
+      <w:r>
+        <w:rPr>
+          <w:rFonts w:hint="cs"/>
+          <w:rtl/>
+        </w:rPr>
+        <w:t>می‌شوند</w:t>
+      </w:r>
+      <w:proofErr w:type="spellEnd"/>
+      <w:r>
+        <w:rPr>
+          <w:rFonts w:hint="cs"/>
+          <w:rtl/>
+        </w:rPr>
+        <w:t xml:space="preserve"> تا در صورت نیاز بتوانیم حالت پردازه‌ها را تغییر دهیم.</w:t>
       </w:r>
     </w:p>
     <w:p>
@@ -1045,11 +1449,27 @@
           <w:rFonts w:hint="cs"/>
           <w:rtl/>
         </w:rPr>
-        <w:t xml:space="preserve">در ابتدا یک استراکت به نام </w:t>
+        <w:t xml:space="preserve">در ابتدا یک </w:t>
       </w:r>
       <w:proofErr w:type="spellStart"/>
       <w:r>
         <w:rPr>
+          <w:rFonts w:hint="cs"/>
+          <w:rtl/>
+        </w:rPr>
+        <w:t>استراکت</w:t>
+      </w:r>
+      <w:proofErr w:type="spellEnd"/>
+      <w:r>
+        <w:rPr>
+          <w:rFonts w:hint="cs"/>
+          <w:rtl/>
+        </w:rPr>
+        <w:t xml:space="preserve"> به نام </w:t>
+      </w:r>
+      <w:proofErr w:type="spellStart"/>
+      <w:r>
+        <w:rPr>
           <w:rStyle w:val="CodeChar"/>
         </w:rPr>
         <w:t>schedinfo</w:t>
@@ -1060,7 +1480,39 @@
           <w:rFonts w:hint="cs"/>
           <w:rtl/>
         </w:rPr>
-        <w:t xml:space="preserve"> به فیلدهای استراکت </w:t>
+        <w:t xml:space="preserve"> به </w:t>
+      </w:r>
+      <w:proofErr w:type="spellStart"/>
+      <w:r>
+        <w:rPr>
+          <w:rFonts w:hint="cs"/>
+          <w:rtl/>
+        </w:rPr>
+        <w:t>فیلدهای</w:t>
+      </w:r>
+      <w:proofErr w:type="spellEnd"/>
+      <w:r>
+        <w:rPr>
+          <w:rFonts w:hint="cs"/>
+          <w:rtl/>
+        </w:rPr>
+        <w:t xml:space="preserve"> </w:t>
+      </w:r>
+      <w:proofErr w:type="spellStart"/>
+      <w:r>
+        <w:rPr>
+          <w:rFonts w:hint="cs"/>
+          <w:rtl/>
+        </w:rPr>
+        <w:t>استراکت</w:t>
+      </w:r>
+      <w:proofErr w:type="spellEnd"/>
+      <w:r>
+        <w:rPr>
+          <w:rFonts w:hint="cs"/>
+          <w:rtl/>
+        </w:rPr>
+        <w:t xml:space="preserve"> </w:t>
       </w:r>
       <w:r>
         <w:rPr>
@@ -1073,10 +1525,90 @@
           <w:rFonts w:hint="cs"/>
           <w:rtl/>
         </w:rPr>
-        <w:t xml:space="preserve"> اضافه کردیم تا تمامی متغیرهای مربوط به زمان‌بندی یک پردازه در این استراکت قرار بگیرد. یکی از فیلدهای این استراکت، یک </w:t>
+        <w:t xml:space="preserve"> اضافه کردیم تا تمامی متغیرهای مربوط به </w:t>
       </w:r>
       <w:proofErr w:type="spellStart"/>
       <w:r>
+        <w:rPr>
+          <w:rFonts w:hint="cs"/>
+          <w:rtl/>
+        </w:rPr>
+        <w:t>زمان‌بندی</w:t>
+      </w:r>
+      <w:proofErr w:type="spellEnd"/>
+      <w:r>
+        <w:rPr>
+          <w:rFonts w:hint="cs"/>
+          <w:rtl/>
+        </w:rPr>
+        <w:t xml:space="preserve"> یک </w:t>
+      </w:r>
+      <w:proofErr w:type="spellStart"/>
+      <w:r>
+        <w:rPr>
+          <w:rFonts w:hint="cs"/>
+          <w:rtl/>
+        </w:rPr>
+        <w:t>پردازه</w:t>
+      </w:r>
+      <w:proofErr w:type="spellEnd"/>
+      <w:r>
+        <w:rPr>
+          <w:rFonts w:hint="cs"/>
+          <w:rtl/>
+        </w:rPr>
+        <w:t xml:space="preserve"> در این </w:t>
+      </w:r>
+      <w:proofErr w:type="spellStart"/>
+      <w:r>
+        <w:rPr>
+          <w:rFonts w:hint="cs"/>
+          <w:rtl/>
+        </w:rPr>
+        <w:t>استراکت</w:t>
+      </w:r>
+      <w:proofErr w:type="spellEnd"/>
+      <w:r>
+        <w:rPr>
+          <w:rFonts w:hint="cs"/>
+          <w:rtl/>
+        </w:rPr>
+        <w:t xml:space="preserve"> قرار بگیرد. یکی از </w:t>
+      </w:r>
+      <w:proofErr w:type="spellStart"/>
+      <w:r>
+        <w:rPr>
+          <w:rFonts w:hint="cs"/>
+          <w:rtl/>
+        </w:rPr>
+        <w:t>فیلدهای</w:t>
+      </w:r>
+      <w:proofErr w:type="spellEnd"/>
+      <w:r>
+        <w:rPr>
+          <w:rFonts w:hint="cs"/>
+          <w:rtl/>
+        </w:rPr>
+        <w:t xml:space="preserve"> این </w:t>
+      </w:r>
+      <w:proofErr w:type="spellStart"/>
+      <w:r>
+        <w:rPr>
+          <w:rFonts w:hint="cs"/>
+          <w:rtl/>
+        </w:rPr>
+        <w:t>استراکت</w:t>
+      </w:r>
+      <w:proofErr w:type="spellEnd"/>
+      <w:r>
+        <w:rPr>
+          <w:rFonts w:hint="cs"/>
+          <w:rtl/>
+        </w:rPr>
+        <w:t xml:space="preserve">، یک </w:t>
+      </w:r>
+      <w:proofErr w:type="spellStart"/>
+      <w:r>
         <w:t>enum</w:t>
       </w:r>
       <w:proofErr w:type="spellEnd"/>
@@ -1100,7 +1632,39 @@
           <w:rFonts w:hint="cs"/>
           <w:rtl/>
         </w:rPr>
-        <w:t xml:space="preserve"> است که نشان می‌دهد پردازه مربوطه در کدام صف قرار دارد.</w:t>
+        <w:t xml:space="preserve"> است که نشان </w:t>
+      </w:r>
+      <w:proofErr w:type="spellStart"/>
+      <w:r>
+        <w:rPr>
+          <w:rFonts w:hint="cs"/>
+          <w:rtl/>
+        </w:rPr>
+        <w:t>می‌دهد</w:t>
+      </w:r>
+      <w:proofErr w:type="spellEnd"/>
+      <w:r>
+        <w:rPr>
+          <w:rFonts w:hint="cs"/>
+          <w:rtl/>
+        </w:rPr>
+        <w:t xml:space="preserve"> </w:t>
+      </w:r>
+      <w:proofErr w:type="spellStart"/>
+      <w:r>
+        <w:rPr>
+          <w:rFonts w:hint="cs"/>
+          <w:rtl/>
+        </w:rPr>
+        <w:t>پردازه</w:t>
+      </w:r>
+      <w:proofErr w:type="spellEnd"/>
+      <w:r>
+        <w:rPr>
+          <w:rFonts w:hint="cs"/>
+          <w:rtl/>
+        </w:rPr>
+        <w:t xml:space="preserve"> مربوطه در کدام صف قرار دارد.</w:t>
       </w:r>
     </w:p>
     <w:p>
@@ -1611,7 +2175,7 @@
               </wp:inline>
             </w:drawing>
           </mc:Choice>
-          <mc:Fallback>
+          <mc:Fallback xmlns:oel="http://schemas.microsoft.com/office/2019/extlst">
             <w:pict>
               <v:shapetype w14:anchorId="4073C030" id="_x0000_t202" coordsize="21600,21600" o:spt="202" path="m,l,21600r21600,l21600,xe">
                 <v:stroke joinstyle="miter"/>
@@ -2102,7 +2666,23 @@
           <w:rFonts w:hint="cs"/>
           <w:rtl/>
         </w:rPr>
-        <w:t>، فراخوانی می‌شود.</w:t>
+        <w:t xml:space="preserve">، فراخوانی </w:t>
+      </w:r>
+      <w:proofErr w:type="spellStart"/>
+      <w:r>
+        <w:rPr>
+          <w:rFonts w:hint="cs"/>
+          <w:rtl/>
+        </w:rPr>
+        <w:t>می‌شود</w:t>
+      </w:r>
+      <w:proofErr w:type="spellEnd"/>
+      <w:r>
+        <w:rPr>
+          <w:rFonts w:hint="cs"/>
+          <w:rtl/>
+        </w:rPr>
+        <w:t>.</w:t>
       </w:r>
       <w:r>
         <w:rPr>
@@ -2130,7 +2710,23 @@
           <w:rFonts w:hint="cs"/>
           <w:rtl/>
         </w:rPr>
-        <w:t xml:space="preserve"> پس از هر بار زمان‌بندی در تابع </w:t>
+        <w:t xml:space="preserve"> پس از هر بار </w:t>
+      </w:r>
+      <w:proofErr w:type="spellStart"/>
+      <w:r>
+        <w:rPr>
+          <w:rFonts w:hint="cs"/>
+          <w:rtl/>
+        </w:rPr>
+        <w:t>زمان‌بندی</w:t>
+      </w:r>
+      <w:proofErr w:type="spellEnd"/>
+      <w:r>
+        <w:rPr>
+          <w:rFonts w:hint="cs"/>
+          <w:rtl/>
+        </w:rPr>
+        <w:t xml:space="preserve"> در تابع </w:t>
       </w:r>
       <w:r>
         <w:rPr>
@@ -2143,7 +2739,39 @@
           <w:rFonts w:hint="cs"/>
           <w:rtl/>
         </w:rPr>
-        <w:t xml:space="preserve"> برای پردازه‌ای که قرار است اجرا شود، مقداردهی می‌شود.</w:t>
+        <w:t xml:space="preserve"> برای </w:t>
+      </w:r>
+      <w:proofErr w:type="spellStart"/>
+      <w:r>
+        <w:rPr>
+          <w:rFonts w:hint="cs"/>
+          <w:rtl/>
+        </w:rPr>
+        <w:t>پردازه‌ای</w:t>
+      </w:r>
+      <w:proofErr w:type="spellEnd"/>
+      <w:r>
+        <w:rPr>
+          <w:rFonts w:hint="cs"/>
+          <w:rtl/>
+        </w:rPr>
+        <w:t xml:space="preserve"> که قرار است اجرا شود، مقداردهی </w:t>
+      </w:r>
+      <w:proofErr w:type="spellStart"/>
+      <w:r>
+        <w:rPr>
+          <w:rFonts w:hint="cs"/>
+          <w:rtl/>
+        </w:rPr>
+        <w:t>می‌شود</w:t>
+      </w:r>
+      <w:proofErr w:type="spellEnd"/>
+      <w:r>
+        <w:rPr>
+          <w:rFonts w:hint="cs"/>
+          <w:rtl/>
+        </w:rPr>
+        <w:t>.</w:t>
       </w:r>
     </w:p>
     <w:p>
@@ -2175,6 +2803,7 @@
           <w:rFonts w:hint="cs"/>
           <w:rtl/>
         </w:rPr>
+        <w:lastRenderedPageBreak/>
         <w:t xml:space="preserve">برای این زمان‌بند تابع زیر را به سیستم عامل اضافه کردیم. لازم به ذکر است که پارامتر </w:t>
       </w:r>
       <w:proofErr w:type="spellStart"/>
@@ -2190,7 +2819,23 @@
           <w:rFonts w:hint="cs"/>
           <w:rtl/>
         </w:rPr>
-        <w:t xml:space="preserve"> در واقع آخرین پردازه‌ای است که توسط الگوریتم </w:t>
+        <w:t xml:space="preserve"> در واقع آخرین </w:t>
+      </w:r>
+      <w:proofErr w:type="spellStart"/>
+      <w:r>
+        <w:rPr>
+          <w:rFonts w:hint="cs"/>
+          <w:rtl/>
+        </w:rPr>
+        <w:t>پردازه‌ای</w:t>
+      </w:r>
+      <w:proofErr w:type="spellEnd"/>
+      <w:r>
+        <w:rPr>
+          <w:rFonts w:hint="cs"/>
+          <w:rtl/>
+        </w:rPr>
+        <w:t xml:space="preserve"> است که توسط الگوریتم </w:t>
       </w:r>
       <w:r>
         <w:t>Round-Robin</w:t>
@@ -2200,19 +2845,43 @@
           <w:rFonts w:hint="cs"/>
           <w:rtl/>
         </w:rPr>
-        <w:t xml:space="preserve"> زمان‌بندی شده و این الگوریتم، از پردازه بعد </w:t>
-      </w:r>
-      <w:r>
-        <w:rPr>
-          <w:rFonts w:hint="cs"/>
-          <w:rtl/>
-        </w:rPr>
-        <w:lastRenderedPageBreak/>
-        <w:t xml:space="preserve">از </w:t>
+        <w:t xml:space="preserve"> </w:t>
       </w:r>
       <w:proofErr w:type="spellStart"/>
       <w:r>
         <w:rPr>
+          <w:rFonts w:hint="cs"/>
+          <w:rtl/>
+        </w:rPr>
+        <w:t>زمان‌بندی</w:t>
+      </w:r>
+      <w:proofErr w:type="spellEnd"/>
+      <w:r>
+        <w:rPr>
+          <w:rFonts w:hint="cs"/>
+          <w:rtl/>
+        </w:rPr>
+        <w:t xml:space="preserve"> شده و این الگوریتم، از </w:t>
+      </w:r>
+      <w:proofErr w:type="spellStart"/>
+      <w:r>
+        <w:rPr>
+          <w:rFonts w:hint="cs"/>
+          <w:rtl/>
+        </w:rPr>
+        <w:t>پردازه</w:t>
+      </w:r>
+      <w:proofErr w:type="spellEnd"/>
+      <w:r>
+        <w:rPr>
+          <w:rFonts w:hint="cs"/>
+          <w:rtl/>
+        </w:rPr>
+        <w:t xml:space="preserve"> بعد از </w:t>
+      </w:r>
+      <w:proofErr w:type="spellStart"/>
+      <w:r>
+        <w:rPr>
           <w:rStyle w:val="CodeChar"/>
         </w:rPr>
         <w:t>lastScheduled</w:t>
@@ -2223,7 +2892,23 @@
           <w:rFonts w:hint="cs"/>
           <w:rtl/>
         </w:rPr>
-        <w:t xml:space="preserve"> در صف، به دنبال پردازه‌ای </w:t>
+        <w:t xml:space="preserve"> در صف، به دنبال </w:t>
+      </w:r>
+      <w:proofErr w:type="spellStart"/>
+      <w:r>
+        <w:rPr>
+          <w:rFonts w:hint="cs"/>
+          <w:rtl/>
+        </w:rPr>
+        <w:t>پردازه‌ای</w:t>
+      </w:r>
+      <w:proofErr w:type="spellEnd"/>
+      <w:r>
+        <w:rPr>
+          <w:rFonts w:hint="cs"/>
+          <w:rtl/>
+        </w:rPr>
+        <w:t xml:space="preserve"> </w:t>
       </w:r>
       <w:r>
         <w:rPr>
@@ -2236,7 +2921,71 @@
           <w:rFonts w:hint="cs"/>
           <w:rtl/>
         </w:rPr>
-        <w:t xml:space="preserve"> می‌گردد و در صورت یافتن همچین پردازه‌ای، آن را زمان‌بندی می‌کند.</w:t>
+        <w:t xml:space="preserve"> </w:t>
+      </w:r>
+      <w:proofErr w:type="spellStart"/>
+      <w:r>
+        <w:rPr>
+          <w:rFonts w:hint="cs"/>
+          <w:rtl/>
+        </w:rPr>
+        <w:t>می‌گردد</w:t>
+      </w:r>
+      <w:proofErr w:type="spellEnd"/>
+      <w:r>
+        <w:rPr>
+          <w:rFonts w:hint="cs"/>
+          <w:rtl/>
+        </w:rPr>
+        <w:t xml:space="preserve"> و در صورت یافتن همچین </w:t>
+      </w:r>
+      <w:proofErr w:type="spellStart"/>
+      <w:r>
+        <w:rPr>
+          <w:rFonts w:hint="cs"/>
+          <w:rtl/>
+        </w:rPr>
+        <w:t>پردازه‌ای</w:t>
+      </w:r>
+      <w:proofErr w:type="spellEnd"/>
+      <w:r>
+        <w:rPr>
+          <w:rFonts w:hint="cs"/>
+          <w:rtl/>
+        </w:rPr>
+        <w:t xml:space="preserve">، آن را </w:t>
+      </w:r>
+      <w:proofErr w:type="spellStart"/>
+      <w:r>
+        <w:rPr>
+          <w:rFonts w:hint="cs"/>
+          <w:rtl/>
+        </w:rPr>
+        <w:t>زمان‌بندی</w:t>
+      </w:r>
+      <w:proofErr w:type="spellEnd"/>
+      <w:r>
+        <w:rPr>
+          <w:rFonts w:hint="cs"/>
+          <w:rtl/>
+        </w:rPr>
+        <w:t xml:space="preserve"> </w:t>
+      </w:r>
+      <w:proofErr w:type="spellStart"/>
+      <w:r>
+        <w:rPr>
+          <w:rFonts w:hint="cs"/>
+          <w:rtl/>
+        </w:rPr>
+        <w:t>می‌کند</w:t>
+      </w:r>
+      <w:proofErr w:type="spellEnd"/>
+      <w:r>
+        <w:rPr>
+          <w:rFonts w:hint="cs"/>
+          <w:rtl/>
+        </w:rPr>
+        <w:t>.</w:t>
       </w:r>
     </w:p>
     <w:p>
@@ -2740,7 +3489,7 @@
               </wp:inline>
             </w:drawing>
           </mc:Choice>
-          <mc:Fallback>
+          <mc:Fallback xmlns:oel="http://schemas.microsoft.com/office/2019/extlst">
             <w:pict>
               <v:shape w14:anchorId="471C3919" id="Text Box 2" o:spid="_x0000_s1027" type="#_x0000_t202" style="width:458pt;height:290.8pt;visibility:visible;mso-wrap-style:square;mso-left-percent:-10001;mso-top-percent:-10001;mso-position-horizontal:absolute;mso-position-horizontal-relative:char;mso-position-vertical:absolute;mso-position-vertical-relative:line;mso-left-percent:-10001;mso-top-percent:-10001;v-text-anchor:top" o:gfxdata="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" fillcolor="white [3201]" stroked="f" strokeweight=".5pt">
                 <v:textbox>
@@ -3323,8 +4072,8 @@
         <mc:AlternateContent>
           <mc:Choice Requires="wps">
             <w:drawing>
-              <wp:inline distT="0" distB="0" distL="0" distR="0" wp14:anchorId="0137BBB6" wp14:editId="0BBACAAD">
-                <wp:extent cx="5784574" cy="3017520"/>
+              <wp:inline distT="0" distB="0" distL="0" distR="0" wp14:anchorId="0137BBB6" wp14:editId="3BEEE059">
+                <wp:extent cx="5784574" cy="4514850"/>
                 <wp:effectExtent l="0" t="0" r="6985" b="0"/>
                 <wp:docPr id="1" name="Text Box 1"/>
                 <wp:cNvGraphicFramePr/>
@@ -3335,7 +4084,7 @@
                       <wps:spPr>
                         <a:xfrm>
                           <a:off x="0" y="0"/>
-                          <a:ext cx="5784574" cy="3017520"/>
+                          <a:ext cx="5784574" cy="4514850"/>
                         </a:xfrm>
                         <a:prstGeom prst="rect">
                           <a:avLst/>
@@ -3449,7 +4198,7 @@
                                 <w:color w:val="383A42"/>
                               </w:rPr>
                               <w:br/>
-                              <w:t xml:space="preserve">  </w:t>
+                              <w:t xml:space="preserve">  </w:t>
                             </w:r>
                             <w:r>
                               <w:rPr>
@@ -3499,7 +4248,7 @@
                                 <w:color w:val="383A42"/>
                               </w:rPr>
                               <w:br/>
-                              <w:t xml:space="preserve">  </w:t>
+                              <w:t xml:space="preserve">  </w:t>
                             </w:r>
                             <w:r>
                               <w:rPr>
@@ -3551,6 +4300,37 @@
                                 <w:color w:val="383A42"/>
                               </w:rPr>
                               <w:br/>
+                              <w:t xml:space="preserve">  </w:t>
+                            </w:r>
+                            <w:r>
+                              <w:rPr>
+                                <w:rFonts w:ascii="Courier New" w:hAnsi="Courier New" w:cs="Courier New"/>
+                                <w:color w:val="A626A4"/>
+                              </w:rPr>
+                              <w:t>if</w:t>
+                            </w:r>
+                            <w:r>
+                              <w:rPr>
+                                <w:rFonts w:ascii="Courier New" w:hAnsi="Courier New" w:cs="Courier New"/>
+                                <w:color w:val="383A42"/>
+                              </w:rPr>
+                              <w:t xml:space="preserve"> (</w:t>
+                            </w:r>
+                            <w:proofErr w:type="spellStart"/>
+                            <w:r>
+                              <w:rPr>
+                                <w:rFonts w:ascii="Courier New" w:hAnsi="Courier New" w:cs="Courier New"/>
+                                <w:color w:val="383A42"/>
+                              </w:rPr>
+                              <w:t>new_queue</w:t>
+                            </w:r>
+                            <w:proofErr w:type="spellEnd"/>
+                            <w:r>
+                              <w:rPr>
+                                <w:rFonts w:ascii="Courier New" w:hAnsi="Courier New" w:cs="Courier New"/>
+                                <w:color w:val="383A42"/>
+                              </w:rPr>
+                              <w:t xml:space="preserve"> == UNSET)</w:t>
                             </w:r>
                             <w:r>
                               <w:rPr>
@@ -3558,7 +4338,29 @@
                                 <w:color w:val="383A42"/>
                               </w:rPr>
                               <w:br/>
-                              <w:t>  acquire(&amp;</w:t>
+                              <w:t xml:space="preserve">  {</w:t>
+                            </w:r>
+                            <w:r>
+                              <w:rPr>
+                                <w:rFonts w:ascii="Courier New" w:hAnsi="Courier New" w:cs="Courier New"/>
+                                <w:color w:val="383A42"/>
+                              </w:rPr>
+                              <w:br/>
+                              <w:t xml:space="preserve">    </w:t>
+                            </w:r>
+                            <w:r>
+                              <w:rPr>
+                                <w:rFonts w:ascii="Courier New" w:hAnsi="Courier New" w:cs="Courier New"/>
+                                <w:color w:val="A626A4"/>
+                              </w:rPr>
+                              <w:t>if</w:t>
+                            </w:r>
+                            <w:r>
+                              <w:rPr>
+                                <w:rFonts w:ascii="Courier New" w:hAnsi="Courier New" w:cs="Courier New"/>
+                                <w:color w:val="383A42"/>
+                              </w:rPr>
+                              <w:t xml:space="preserve"> (</w:t>
                             </w:r>
                             <w:proofErr w:type="spellStart"/>
                             <w:r>
@@ -3566,6 +4368,224 @@
                                 <w:rFonts w:ascii="Courier New" w:hAnsi="Courier New" w:cs="Courier New"/>
                                 <w:color w:val="383A42"/>
                               </w:rPr>
+                              <w:t>pid</w:t>
+                            </w:r>
+                            <w:proofErr w:type="spellEnd"/>
+                            <w:r>
+                              <w:rPr>
+                                <w:rFonts w:ascii="Courier New" w:hAnsi="Courier New" w:cs="Courier New"/>
+                                <w:color w:val="383A42"/>
+                              </w:rPr>
+                              <w:t xml:space="preserve"> == </w:t>
+                            </w:r>
+                            <w:r>
+                              <w:rPr>
+                                <w:rFonts w:ascii="Courier New" w:hAnsi="Courier New" w:cs="Courier New"/>
+                                <w:color w:val="986801"/>
+                              </w:rPr>
+                              <w:t>1</w:t>
+                            </w:r>
+                            <w:r>
+                              <w:rPr>
+                                <w:rFonts w:ascii="Courier New" w:hAnsi="Courier New" w:cs="Courier New"/>
+                                <w:color w:val="383A42"/>
+                              </w:rPr>
+                              <w:t>)</w:t>
+                            </w:r>
+                            <w:r>
+                              <w:rPr>
+                                <w:rFonts w:ascii="Courier New" w:hAnsi="Courier New" w:cs="Courier New"/>
+                                <w:color w:val="383A42"/>
+                              </w:rPr>
+                              <w:br/>
+                              <w:t xml:space="preserve">      </w:t>
+                            </w:r>
+                            <w:proofErr w:type="spellStart"/>
+                            <w:r>
+                              <w:rPr>
+                                <w:rFonts w:ascii="Courier New" w:hAnsi="Courier New" w:cs="Courier New"/>
+                                <w:color w:val="383A42"/>
+                              </w:rPr>
+                              <w:t>new_queue</w:t>
+                            </w:r>
+                            <w:proofErr w:type="spellEnd"/>
+                            <w:r>
+                              <w:rPr>
+                                <w:rFonts w:ascii="Courier New" w:hAnsi="Courier New" w:cs="Courier New"/>
+                                <w:color w:val="383A42"/>
+                              </w:rPr>
+                              <w:t xml:space="preserve"> = ROUND_ROBIN;</w:t>
+                            </w:r>
+                            <w:r>
+                              <w:rPr>
+                                <w:rFonts w:ascii="Courier New" w:hAnsi="Courier New" w:cs="Courier New"/>
+                                <w:color w:val="383A42"/>
+                              </w:rPr>
+                              <w:br/>
+                              <w:t xml:space="preserve">    </w:t>
+                            </w:r>
+                            <w:r>
+                              <w:rPr>
+                                <w:rFonts w:ascii="Courier New" w:hAnsi="Courier New" w:cs="Courier New"/>
+                                <w:color w:val="A626A4"/>
+                              </w:rPr>
+                              <w:t>else</w:t>
+                            </w:r>
+                            <w:r>
+                              <w:rPr>
+                                <w:rFonts w:ascii="Courier New" w:hAnsi="Courier New" w:cs="Courier New"/>
+                                <w:color w:val="383A42"/>
+                              </w:rPr>
+                              <w:t xml:space="preserve"> </w:t>
+                            </w:r>
+                            <w:r>
+                              <w:rPr>
+                                <w:rFonts w:ascii="Courier New" w:hAnsi="Courier New" w:cs="Courier New"/>
+                                <w:color w:val="A626A4"/>
+                              </w:rPr>
+                              <w:t>if</w:t>
+                            </w:r>
+                            <w:r>
+                              <w:rPr>
+                                <w:rFonts w:ascii="Courier New" w:hAnsi="Courier New" w:cs="Courier New"/>
+                                <w:color w:val="383A42"/>
+                              </w:rPr>
+                              <w:t xml:space="preserve"> (</w:t>
+                            </w:r>
+                            <w:proofErr w:type="spellStart"/>
+                            <w:r>
+                              <w:rPr>
+                                <w:rFonts w:ascii="Courier New" w:hAnsi="Courier New" w:cs="Courier New"/>
+                                <w:color w:val="383A42"/>
+                              </w:rPr>
+                              <w:t>pid</w:t>
+                            </w:r>
+                            <w:proofErr w:type="spellEnd"/>
+                            <w:r>
+                              <w:rPr>
+                                <w:rFonts w:ascii="Courier New" w:hAnsi="Courier New" w:cs="Courier New"/>
+                                <w:color w:val="383A42"/>
+                              </w:rPr>
+                              <w:t xml:space="preserve"> &gt; </w:t>
+                            </w:r>
+                            <w:r>
+                              <w:rPr>
+                                <w:rFonts w:ascii="Courier New" w:hAnsi="Courier New" w:cs="Courier New"/>
+                                <w:color w:val="986801"/>
+                              </w:rPr>
+                              <w:t>1</w:t>
+                            </w:r>
+                            <w:r>
+                              <w:rPr>
+                                <w:rFonts w:ascii="Courier New" w:hAnsi="Courier New" w:cs="Courier New"/>
+                                <w:color w:val="383A42"/>
+                              </w:rPr>
+                              <w:t>)</w:t>
+                            </w:r>
+                            <w:r>
+                              <w:rPr>
+                                <w:rFonts w:ascii="Courier New" w:hAnsi="Courier New" w:cs="Courier New"/>
+                                <w:color w:val="383A42"/>
+                              </w:rPr>
+                              <w:br/>
+                              <w:t xml:space="preserve">      </w:t>
+                            </w:r>
+                            <w:proofErr w:type="spellStart"/>
+                            <w:r>
+                              <w:rPr>
+                                <w:rFonts w:ascii="Courier New" w:hAnsi="Courier New" w:cs="Courier New"/>
+                                <w:color w:val="383A42"/>
+                              </w:rPr>
+                              <w:t>new_queue</w:t>
+                            </w:r>
+                            <w:proofErr w:type="spellEnd"/>
+                            <w:r>
+                              <w:rPr>
+                                <w:rFonts w:ascii="Courier New" w:hAnsi="Courier New" w:cs="Courier New"/>
+                                <w:color w:val="383A42"/>
+                              </w:rPr>
+                              <w:t xml:space="preserve"> = LOTTERY;</w:t>
+                            </w:r>
+                            <w:r>
+                              <w:rPr>
+                                <w:rFonts w:ascii="Courier New" w:hAnsi="Courier New" w:cs="Courier New"/>
+                                <w:color w:val="383A42"/>
+                              </w:rPr>
+                              <w:br/>
+                              <w:t xml:space="preserve">    </w:t>
+                            </w:r>
+                            <w:r>
+                              <w:rPr>
+                                <w:rFonts w:ascii="Courier New" w:hAnsi="Courier New" w:cs="Courier New"/>
+                                <w:color w:val="A626A4"/>
+                              </w:rPr>
+                              <w:t>else</w:t>
+                            </w:r>
+                            <w:r>
+                              <w:rPr>
+                                <w:rFonts w:ascii="Courier New" w:hAnsi="Courier New" w:cs="Courier New"/>
+                                <w:color w:val="383A42"/>
+                              </w:rPr>
+                              <w:br/>
+                              <w:t xml:space="preserve">      </w:t>
+                            </w:r>
+                            <w:r>
+                              <w:rPr>
+                                <w:rFonts w:ascii="Courier New" w:hAnsi="Courier New" w:cs="Courier New"/>
+                                <w:color w:val="A626A4"/>
+                              </w:rPr>
+                              <w:t>return</w:t>
+                            </w:r>
+                            <w:r>
+                              <w:rPr>
+                                <w:rFonts w:ascii="Courier New" w:hAnsi="Courier New" w:cs="Courier New"/>
+                                <w:color w:val="383A42"/>
+                              </w:rPr>
+                              <w:t xml:space="preserve"> </w:t>
+                            </w:r>
+                            <w:r>
+                              <w:rPr>
+                                <w:rFonts w:ascii="Courier New" w:hAnsi="Courier New" w:cs="Courier New"/>
+                                <w:color w:val="986801"/>
+                              </w:rPr>
+                              <w:t>-1</w:t>
+                            </w:r>
+                            <w:r>
+                              <w:rPr>
+                                <w:rFonts w:ascii="Courier New" w:hAnsi="Courier New" w:cs="Courier New"/>
+                                <w:color w:val="383A42"/>
+                              </w:rPr>
+                              <w:t>;</w:t>
+                            </w:r>
+                            <w:r>
+                              <w:rPr>
+                                <w:rFonts w:ascii="Courier New" w:hAnsi="Courier New" w:cs="Courier New"/>
+                                <w:color w:val="383A42"/>
+                              </w:rPr>
+                              <w:br/>
+                              <w:t xml:space="preserve">  }</w:t>
+                            </w:r>
+                            <w:r>
+                              <w:rPr>
+                                <w:rFonts w:ascii="Courier New" w:hAnsi="Courier New" w:cs="Courier New"/>
+                                <w:color w:val="383A42"/>
+                              </w:rPr>
+                              <w:br/>
+                            </w:r>
+                            <w:r>
+                              <w:rPr>
+                                <w:rFonts w:ascii="Courier New" w:hAnsi="Courier New" w:cs="Courier New"/>
+                                <w:color w:val="383A42"/>
+                              </w:rPr>
+                              <w:br/>
+                              <w:t xml:space="preserve">  acquire(&amp;</w:t>
+                            </w:r>
+                            <w:proofErr w:type="spellStart"/>
+                            <w:r>
+                              <w:rPr>
+                                <w:rFonts w:ascii="Courier New" w:hAnsi="Courier New" w:cs="Courier New"/>
+                                <w:color w:val="383A42"/>
+                              </w:rPr>
                               <w:t>ptable.lock</w:t>
                             </w:r>
                             <w:proofErr w:type="spellEnd"/>
@@ -3582,7 +4602,7 @@
                                 <w:color w:val="383A42"/>
                               </w:rPr>
                               <w:br/>
-                              <w:t xml:space="preserve">  </w:t>
+                              <w:t xml:space="preserve">  </w:t>
                             </w:r>
                             <w:r>
                               <w:rPr>
@@ -3636,7 +4656,7 @@
                                 <w:color w:val="383A42"/>
                               </w:rPr>
                               <w:br/>
-                              <w:t xml:space="preserve">    </w:t>
+                              <w:t xml:space="preserve">    </w:t>
                             </w:r>
                             <w:r>
                               <w:rPr>
@@ -3690,7 +4710,7 @@
                                 <w:color w:val="383A42"/>
                               </w:rPr>
                               <w:br/>
-                              <w:t xml:space="preserve">      </w:t>
+                              <w:t xml:space="preserve">      </w:t>
                             </w:r>
                             <w:proofErr w:type="spellStart"/>
                             <w:r>
@@ -3737,7 +4757,7 @@
                                 <w:color w:val="383A42"/>
                               </w:rPr>
                               <w:br/>
-                              <w:t>      p-&gt;</w:t>
+                              <w:t xml:space="preserve">      p-&gt;</w:t>
                             </w:r>
                             <w:proofErr w:type="spellStart"/>
                             <w:r>
@@ -3784,7 +4804,7 @@
                                 <w:color w:val="383A42"/>
                               </w:rPr>
                               <w:br/>
-                              <w:t>      release(&amp;</w:t>
+                              <w:t xml:space="preserve">      release(&amp;</w:t>
                             </w:r>
                             <w:proofErr w:type="spellStart"/>
                             <w:r>
@@ -3808,7 +4828,7 @@
                                 <w:color w:val="383A42"/>
                               </w:rPr>
                               <w:br/>
-                              <w:t xml:space="preserve">      </w:t>
+                              <w:t xml:space="preserve">      </w:t>
                             </w:r>
                             <w:r>
                               <w:rPr>
@@ -3846,7 +4866,7 @@
                                 <w:color w:val="383A42"/>
                               </w:rPr>
                               <w:br/>
-                              <w:t>    }</w:t>
+                              <w:t xml:space="preserve">    }</w:t>
                             </w:r>
                             <w:r>
                               <w:rPr>
@@ -3854,7 +4874,7 @@
                                 <w:color w:val="383A42"/>
                               </w:rPr>
                               <w:br/>
-                              <w:t>  }</w:t>
+                              <w:t xml:space="preserve">  }</w:t>
                             </w:r>
                             <w:r>
                               <w:rPr>
@@ -3862,7 +4882,7 @@
                                 <w:color w:val="383A42"/>
                               </w:rPr>
                               <w:br/>
-                              <w:t>  release(&amp;</w:t>
+                              <w:t xml:space="preserve">  release(&amp;</w:t>
                             </w:r>
                             <w:proofErr w:type="spellStart"/>
                             <w:r>
@@ -3886,7 +4906,7 @@
                                 <w:color w:val="383A42"/>
                               </w:rPr>
                               <w:br/>
-                              <w:t xml:space="preserve">  </w:t>
+                              <w:t xml:space="preserve">  </w:t>
                             </w:r>
                             <w:r>
                               <w:rPr>
@@ -3944,7 +4964,11 @@
           </mc:Choice>
           <mc:Fallback>
             <w:pict>
-              <v:shape w14:anchorId="0137BBB6" id="Text Box 1" o:spid="_x0000_s1028" type="#_x0000_t202" style="width:455.5pt;height:237.6pt;visibility:visible;mso-wrap-style:square;mso-left-percent:-10001;mso-top-percent:-10001;mso-position-horizontal:absolute;mso-position-horizontal-relative:char;mso-position-vertical:absolute;mso-position-vertical-relative:line;mso-left-percent:-10001;mso-top-percent:-10001;v-text-anchor:top" o:gfxdata="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" fillcolor="white [3201]" stroked="f" strokeweight=".5pt">
+              <v:shapetype w14:anchorId="0137BBB6" id="_x0000_t202" coordsize="21600,21600" o:spt="202" path="m,l,21600r21600,l21600,xe">
+                <v:stroke joinstyle="miter"/>
+                <v:path gradientshapeok="t" o:connecttype="rect"/>
+              </v:shapetype>
+              <v:shape id="Text Box 1" o:spid="_x0000_s1028" type="#_x0000_t202" style="width:455.5pt;height:355.5pt;visibility:visible;mso-wrap-style:square;mso-left-percent:-10001;mso-top-percent:-10001;mso-position-horizontal:absolute;mso-position-horizontal-relative:char;mso-position-vertical:absolute;mso-position-vertical-relative:line;mso-left-percent:-10001;mso-top-percent:-10001;v-text-anchor:top" o:gfxdata="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" fillcolor="white [3201]" stroked="f" strokeweight=".5pt">
                 <v:textbox>
                   <w:txbxContent>
                     <w:p>
@@ -4047,7 +5071,7 @@
                           <w:color w:val="383A42"/>
                         </w:rPr>
                         <w:br/>
-                        <w:t xml:space="preserve">  </w:t>
+                        <w:t xml:space="preserve">  </w:t>
                       </w:r>
                       <w:r>
                         <w:rPr>
@@ -4097,7 +5121,7 @@
                           <w:color w:val="383A42"/>
                         </w:rPr>
                         <w:br/>
-                        <w:t xml:space="preserve">  </w:t>
+                        <w:t xml:space="preserve">  </w:t>
                       </w:r>
                       <w:r>
                         <w:rPr>
@@ -4149,6 +5173,37 @@
                           <w:color w:val="383A42"/>
                         </w:rPr>
                         <w:br/>
+                        <w:t xml:space="preserve">  </w:t>
+                      </w:r>
+                      <w:r>
+                        <w:rPr>
+                          <w:rFonts w:ascii="Courier New" w:hAnsi="Courier New" w:cs="Courier New"/>
+                          <w:color w:val="A626A4"/>
+                        </w:rPr>
+                        <w:t>if</w:t>
+                      </w:r>
+                      <w:r>
+                        <w:rPr>
+                          <w:rFonts w:ascii="Courier New" w:hAnsi="Courier New" w:cs="Courier New"/>
+                          <w:color w:val="383A42"/>
+                        </w:rPr>
+                        <w:t xml:space="preserve"> (</w:t>
+                      </w:r>
+                      <w:proofErr w:type="spellStart"/>
+                      <w:r>
+                        <w:rPr>
+                          <w:rFonts w:ascii="Courier New" w:hAnsi="Courier New" w:cs="Courier New"/>
+                          <w:color w:val="383A42"/>
+                        </w:rPr>
+                        <w:t>new_queue</w:t>
+                      </w:r>
+                      <w:proofErr w:type="spellEnd"/>
+                      <w:r>
+                        <w:rPr>
+                          <w:rFonts w:ascii="Courier New" w:hAnsi="Courier New" w:cs="Courier New"/>
+                          <w:color w:val="383A42"/>
+                        </w:rPr>
+                        <w:t xml:space="preserve"> == UNSET)</w:t>
                       </w:r>
                       <w:r>
                         <w:rPr>
@@ -4156,7 +5211,29 @@
                           <w:color w:val="383A42"/>
                         </w:rPr>
                         <w:br/>
-                        <w:t>  acquire(&amp;</w:t>
+                        <w:t xml:space="preserve">  {</w:t>
+                      </w:r>
+                      <w:r>
+                        <w:rPr>
+                          <w:rFonts w:ascii="Courier New" w:hAnsi="Courier New" w:cs="Courier New"/>
+                          <w:color w:val="383A42"/>
+                        </w:rPr>
+                        <w:br/>
+                        <w:t xml:space="preserve">    </w:t>
+                      </w:r>
+                      <w:r>
+                        <w:rPr>
+                          <w:rFonts w:ascii="Courier New" w:hAnsi="Courier New" w:cs="Courier New"/>
+                          <w:color w:val="A626A4"/>
+                        </w:rPr>
+                        <w:t>if</w:t>
+                      </w:r>
+                      <w:r>
+                        <w:rPr>
+                          <w:rFonts w:ascii="Courier New" w:hAnsi="Courier New" w:cs="Courier New"/>
+                          <w:color w:val="383A42"/>
+                        </w:rPr>
+                        <w:t xml:space="preserve"> (</w:t>
                       </w:r>
                       <w:proofErr w:type="spellStart"/>
                       <w:r>
@@ -4164,6 +5241,224 @@
                           <w:rFonts w:ascii="Courier New" w:hAnsi="Courier New" w:cs="Courier New"/>
                           <w:color w:val="383A42"/>
                         </w:rPr>
+                        <w:t>pid</w:t>
+                      </w:r>
+                      <w:proofErr w:type="spellEnd"/>
+                      <w:r>
+                        <w:rPr>
+                          <w:rFonts w:ascii="Courier New" w:hAnsi="Courier New" w:cs="Courier New"/>
+                          <w:color w:val="383A42"/>
+                        </w:rPr>
+                        <w:t xml:space="preserve"> == </w:t>
+                      </w:r>
+                      <w:r>
+                        <w:rPr>
+                          <w:rFonts w:ascii="Courier New" w:hAnsi="Courier New" w:cs="Courier New"/>
+                          <w:color w:val="986801"/>
+                        </w:rPr>
+                        <w:t>1</w:t>
+                      </w:r>
+                      <w:r>
+                        <w:rPr>
+                          <w:rFonts w:ascii="Courier New" w:hAnsi="Courier New" w:cs="Courier New"/>
+                          <w:color w:val="383A42"/>
+                        </w:rPr>
+                        <w:t>)</w:t>
+                      </w:r>
+                      <w:r>
+                        <w:rPr>
+                          <w:rFonts w:ascii="Courier New" w:hAnsi="Courier New" w:cs="Courier New"/>
+                          <w:color w:val="383A42"/>
+                        </w:rPr>
+                        <w:br/>
+                        <w:t xml:space="preserve">      </w:t>
+                      </w:r>
+                      <w:proofErr w:type="spellStart"/>
+                      <w:r>
+                        <w:rPr>
+                          <w:rFonts w:ascii="Courier New" w:hAnsi="Courier New" w:cs="Courier New"/>
+                          <w:color w:val="383A42"/>
+                        </w:rPr>
+                        <w:t>new_queue</w:t>
+                      </w:r>
+                      <w:proofErr w:type="spellEnd"/>
+                      <w:r>
+                        <w:rPr>
+                          <w:rFonts w:ascii="Courier New" w:hAnsi="Courier New" w:cs="Courier New"/>
+                          <w:color w:val="383A42"/>
+                        </w:rPr>
+                        <w:t xml:space="preserve"> = ROUND_ROBIN;</w:t>
+                      </w:r>
+                      <w:r>
+                        <w:rPr>
+                          <w:rFonts w:ascii="Courier New" w:hAnsi="Courier New" w:cs="Courier New"/>
+                          <w:color w:val="383A42"/>
+                        </w:rPr>
+                        <w:br/>
+                        <w:t xml:space="preserve">    </w:t>
+                      </w:r>
+                      <w:r>
+                        <w:rPr>
+                          <w:rFonts w:ascii="Courier New" w:hAnsi="Courier New" w:cs="Courier New"/>
+                          <w:color w:val="A626A4"/>
+                        </w:rPr>
+                        <w:t>else</w:t>
+                      </w:r>
+                      <w:r>
+                        <w:rPr>
+                          <w:rFonts w:ascii="Courier New" w:hAnsi="Courier New" w:cs="Courier New"/>
+                          <w:color w:val="383A42"/>
+                        </w:rPr>
+                        <w:t xml:space="preserve"> </w:t>
+                      </w:r>
+                      <w:r>
+                        <w:rPr>
+                          <w:rFonts w:ascii="Courier New" w:hAnsi="Courier New" w:cs="Courier New"/>
+                          <w:color w:val="A626A4"/>
+                        </w:rPr>
+                        <w:t>if</w:t>
+                      </w:r>
+                      <w:r>
+                        <w:rPr>
+                          <w:rFonts w:ascii="Courier New" w:hAnsi="Courier New" w:cs="Courier New"/>
+                          <w:color w:val="383A42"/>
+                        </w:rPr>
+                        <w:t xml:space="preserve"> (</w:t>
+                      </w:r>
+                      <w:proofErr w:type="spellStart"/>
+                      <w:r>
+                        <w:rPr>
+                          <w:rFonts w:ascii="Courier New" w:hAnsi="Courier New" w:cs="Courier New"/>
+                          <w:color w:val="383A42"/>
+                        </w:rPr>
+                        <w:t>pid</w:t>
+                      </w:r>
+                      <w:proofErr w:type="spellEnd"/>
+                      <w:r>
+                        <w:rPr>
+                          <w:rFonts w:ascii="Courier New" w:hAnsi="Courier New" w:cs="Courier New"/>
+                          <w:color w:val="383A42"/>
+                        </w:rPr>
+                        <w:t xml:space="preserve"> &gt; </w:t>
+                      </w:r>
+                      <w:r>
+                        <w:rPr>
+                          <w:rFonts w:ascii="Courier New" w:hAnsi="Courier New" w:cs="Courier New"/>
+                          <w:color w:val="986801"/>
+                        </w:rPr>
+                        <w:t>1</w:t>
+                      </w:r>
+                      <w:r>
+                        <w:rPr>
+                          <w:rFonts w:ascii="Courier New" w:hAnsi="Courier New" w:cs="Courier New"/>
+                          <w:color w:val="383A42"/>
+                        </w:rPr>
+                        <w:t>)</w:t>
+                      </w:r>
+                      <w:r>
+                        <w:rPr>
+                          <w:rFonts w:ascii="Courier New" w:hAnsi="Courier New" w:cs="Courier New"/>
+                          <w:color w:val="383A42"/>
+                        </w:rPr>
+                        <w:br/>
+                        <w:t xml:space="preserve">      </w:t>
+                      </w:r>
+                      <w:proofErr w:type="spellStart"/>
+                      <w:r>
+                        <w:rPr>
+                          <w:rFonts w:ascii="Courier New" w:hAnsi="Courier New" w:cs="Courier New"/>
+                          <w:color w:val="383A42"/>
+                        </w:rPr>
+                        <w:t>new_queue</w:t>
+                      </w:r>
+                      <w:proofErr w:type="spellEnd"/>
+                      <w:r>
+                        <w:rPr>
+                          <w:rFonts w:ascii="Courier New" w:hAnsi="Courier New" w:cs="Courier New"/>
+                          <w:color w:val="383A42"/>
+                        </w:rPr>
+                        <w:t xml:space="preserve"> = LOTTERY;</w:t>
+                      </w:r>
+                      <w:r>
+                        <w:rPr>
+                          <w:rFonts w:ascii="Courier New" w:hAnsi="Courier New" w:cs="Courier New"/>
+                          <w:color w:val="383A42"/>
+                        </w:rPr>
+                        <w:br/>
+                        <w:t xml:space="preserve">    </w:t>
+                      </w:r>
+                      <w:r>
+                        <w:rPr>
+                          <w:rFonts w:ascii="Courier New" w:hAnsi="Courier New" w:cs="Courier New"/>
+                          <w:color w:val="A626A4"/>
+                        </w:rPr>
+                        <w:t>else</w:t>
+                      </w:r>
+                      <w:r>
+                        <w:rPr>
+                          <w:rFonts w:ascii="Courier New" w:hAnsi="Courier New" w:cs="Courier New"/>
+                          <w:color w:val="383A42"/>
+                        </w:rPr>
+                        <w:br/>
+                        <w:t xml:space="preserve">      </w:t>
+                      </w:r>
+                      <w:r>
+                        <w:rPr>
+                          <w:rFonts w:ascii="Courier New" w:hAnsi="Courier New" w:cs="Courier New"/>
+                          <w:color w:val="A626A4"/>
+                        </w:rPr>
+                        <w:t>return</w:t>
+                      </w:r>
+                      <w:r>
+                        <w:rPr>
+                          <w:rFonts w:ascii="Courier New" w:hAnsi="Courier New" w:cs="Courier New"/>
+                          <w:color w:val="383A42"/>
+                        </w:rPr>
+                        <w:t xml:space="preserve"> </w:t>
+                      </w:r>
+                      <w:r>
+                        <w:rPr>
+                          <w:rFonts w:ascii="Courier New" w:hAnsi="Courier New" w:cs="Courier New"/>
+                          <w:color w:val="986801"/>
+                        </w:rPr>
+                        <w:t>-1</w:t>
+                      </w:r>
+                      <w:r>
+                        <w:rPr>
+                          <w:rFonts w:ascii="Courier New" w:hAnsi="Courier New" w:cs="Courier New"/>
+                          <w:color w:val="383A42"/>
+                        </w:rPr>
+                        <w:t>;</w:t>
+                      </w:r>
+                      <w:r>
+                        <w:rPr>
+                          <w:rFonts w:ascii="Courier New" w:hAnsi="Courier New" w:cs="Courier New"/>
+                          <w:color w:val="383A42"/>
+                        </w:rPr>
+                        <w:br/>
+                        <w:t xml:space="preserve">  }</w:t>
+                      </w:r>
+                      <w:r>
+                        <w:rPr>
+                          <w:rFonts w:ascii="Courier New" w:hAnsi="Courier New" w:cs="Courier New"/>
+                          <w:color w:val="383A42"/>
+                        </w:rPr>
+                        <w:br/>
+                      </w:r>
+                      <w:r>
+                        <w:rPr>
+                          <w:rFonts w:ascii="Courier New" w:hAnsi="Courier New" w:cs="Courier New"/>
+                          <w:color w:val="383A42"/>
+                        </w:rPr>
+                        <w:br/>
+                        <w:t xml:space="preserve">  acquire(&amp;</w:t>
+                      </w:r>
+                      <w:proofErr w:type="spellStart"/>
+                      <w:r>
+                        <w:rPr>
+                          <w:rFonts w:ascii="Courier New" w:hAnsi="Courier New" w:cs="Courier New"/>
+                          <w:color w:val="383A42"/>
+                        </w:rPr>
                         <w:t>ptable.lock</w:t>
                       </w:r>
                       <w:proofErr w:type="spellEnd"/>
@@ -4180,7 +5475,7 @@
                           <w:color w:val="383A42"/>
                         </w:rPr>
                         <w:br/>
-                        <w:t xml:space="preserve">  </w:t>
+                        <w:t xml:space="preserve">  </w:t>
                       </w:r>
                       <w:r>
                         <w:rPr>
@@ -4234,7 +5529,7 @@
                           <w:color w:val="383A42"/>
                         </w:rPr>
                         <w:br/>
-                        <w:t xml:space="preserve">    </w:t>
+                        <w:t xml:space="preserve">    </w:t>
                       </w:r>
                       <w:r>
                         <w:rPr>
@@ -4288,7 +5583,7 @@
                           <w:color w:val="383A42"/>
                         </w:rPr>
                         <w:br/>
-                        <w:t xml:space="preserve">      </w:t>
+                        <w:t xml:space="preserve">      </w:t>
                       </w:r>
                       <w:proofErr w:type="spellStart"/>
                       <w:r>
@@ -4335,7 +5630,7 @@
                           <w:color w:val="383A42"/>
                         </w:rPr>
                         <w:br/>
-                        <w:t>      p-&gt;</w:t>
+                        <w:t xml:space="preserve">      p-&gt;</w:t>
                       </w:r>
                       <w:proofErr w:type="spellStart"/>
                       <w:r>
@@ -4382,7 +5677,7 @@
                           <w:color w:val="383A42"/>
                         </w:rPr>
                         <w:br/>
-                        <w:t>      release(&amp;</w:t>
+                        <w:t xml:space="preserve">      release(&amp;</w:t>
                       </w:r>
                       <w:proofErr w:type="spellStart"/>
                       <w:r>
@@ -4406,7 +5701,7 @@
                           <w:color w:val="383A42"/>
                         </w:rPr>
                         <w:br/>
-                        <w:t xml:space="preserve">      </w:t>
+                        <w:t xml:space="preserve">      </w:t>
                       </w:r>
                       <w:r>
                         <w:rPr>
@@ -4444,7 +5739,7 @@
                           <w:color w:val="383A42"/>
                         </w:rPr>
                         <w:br/>
-                        <w:t>    }</w:t>
+                        <w:t xml:space="preserve">    }</w:t>
                       </w:r>
                       <w:r>
                         <w:rPr>
@@ -4452,7 +5747,7 @@
                           <w:color w:val="383A42"/>
                         </w:rPr>
                         <w:br/>
-                        <w:t>  }</w:t>
+                        <w:t xml:space="preserve">  }</w:t>
                       </w:r>
                       <w:r>
                         <w:rPr>
@@ -4460,7 +5755,7 @@
                           <w:color w:val="383A42"/>
                         </w:rPr>
                         <w:br/>
-                        <w:t>  release(&amp;</w:t>
+                        <w:t xml:space="preserve">  release(&amp;</w:t>
                       </w:r>
                       <w:proofErr w:type="spellStart"/>
                       <w:r>
@@ -4484,7 +5779,7 @@
                           <w:color w:val="383A42"/>
                         </w:rPr>
                         <w:br/>
-                        <w:t xml:space="preserve">  </w:t>
+                        <w:t xml:space="preserve">  </w:t>
                       </w:r>
                       <w:r>
                         <w:rPr>
@@ -4646,7 +5941,7 @@
 </file>
 
 <file path=word/endnotes.xml><?xml version="1.0" encoding="utf-8"?>
-<w:endnotes xmlns:wpc="http://schemas.microsoft.com/office/word/2010/wordprocessingCanvas" xmlns:cx="http://schemas.microsoft.com/office/drawing/2014/chartex" xmlns:cx1="http://schemas.microsoft.com/office/drawing/2015/9/8/chartex" xmlns:cx2="http://schemas.microsoft.com/office/drawing/2015/10/21/chartex" xmlns:cx3="http://schemas.microsoft.com/office/drawing/2016/5/9/chartex" xmlns:cx4="http://schemas.microsoft.com/office/drawing/2016/5/10/chartex" xmlns:cx5="http://schemas.microsoft.com/office/drawing/2016/5/11/chartex" xmlns:cx6="http://schemas.microsoft.com/office/drawing/2016/5/12/chartex" xmlns:cx7="http://schemas.microsoft.com/office/drawing/2016/5/13/chartex" xmlns:cx8="http://schemas.microsoft.com/office/drawing/2016/5/14/chartex" xmlns:mc="http://schemas.openxmlformats.org/markup-compatibility/2006" xmlns:aink="http://schemas.microsoft.com/office/drawing/2016/ink" xmlns:am3d="http://schemas.microsoft.com/office/drawing/2017/model3d" xmlns:o="urn:schemas-microsoft-com:office:office" xmlns:oel="http://schemas.microsoft.com/office/2019/extlst" xmlns:r="http://schemas.openxmlformats.org/officeDocument/2006/relationships" xmlns:m="http://schemas.openxmlformats.org/officeDocument/2006/math" xmlns:v="urn:schemas-microsoft-com:vml" xmlns:wp14="http://schemas.microsoft.com/office/word/2010/wordprocessingDrawing" xmlns:wp="http://schemas.openxmlformats.org/drawingml/2006/wordprocessingDrawing" xmlns:w10="urn:schemas-microsoft-com:office:word" xmlns:w="http://schemas.openxmlformats.org/wordprocessingml/2006/main" xmlns:w14="http://schemas.microsoft.com/office/word/2010/wordml" xmlns:w15="http://schemas.microsoft.com/office/word/2012/wordml" xmlns:w16cex="http://schemas.microsoft.com/office/word/2018/wordml/cex" xmlns:w16cid="http://schemas.microsoft.com/office/word/2016/wordml/cid" xmlns:w16="http://schemas.microsoft.com/office/word/2018/wordml" xmlns:w16sdtdh="http://schemas.microsoft.com/office/word/2020/wordml/sdtdatahash" xmlns:w16se="http://schemas.microsoft.com/office/word/2015/wordml/symex" xmlns:wpg="http://schemas.microsoft.com/office/word/2010/wordprocessingGroup" xmlns:wpi="http://schemas.microsoft.com/office/word/2010/wordprocessingInk" xmlns:wne="http://schemas.microsoft.com/office/word/2006/wordml" xmlns:wps="http://schemas.microsoft.com/office/word/2010/wordprocessingShape" mc:Ignorable="w14 w15 w16se w16cid w16 w16cex w16sdtdh wp14">
+<w:endnotes xmlns:wpc="http://schemas.microsoft.com/office/word/2010/wordprocessingCanvas" xmlns:cx="http://schemas.microsoft.com/office/drawing/2014/chartex" xmlns:cx1="http://schemas.microsoft.com/office/drawing/2015/9/8/chartex" xmlns:cx2="http://schemas.microsoft.com/office/drawing/2015/10/21/chartex" xmlns:cx3="http://schemas.microsoft.com/office/drawing/2016/5/9/chartex" xmlns:cx4="http://schemas.microsoft.com/office/drawing/2016/5/10/chartex" xmlns:cx5="http://schemas.microsoft.com/office/drawing/2016/5/11/chartex" xmlns:cx6="http://schemas.microsoft.com/office/drawing/2016/5/12/chartex" xmlns:cx7="http://schemas.microsoft.com/office/drawing/2016/5/13/chartex" xmlns:cx8="http://schemas.microsoft.com/office/drawing/2016/5/14/chartex" xmlns:mc="http://schemas.openxmlformats.org/markup-compatibility/2006" xmlns:aink="http://schemas.microsoft.com/office/drawing/2016/ink" xmlns:am3d="http://schemas.microsoft.com/office/drawing/2017/model3d" xmlns:o="urn:schemas-microsoft-com:office:office" xmlns:r="http://schemas.openxmlformats.org/officeDocument/2006/relationships" xmlns:m="http://schemas.openxmlformats.org/officeDocument/2006/math" xmlns:v="urn:schemas-microsoft-com:vml" xmlns:wp14="http://schemas.microsoft.com/office/word/2010/wordprocessingDrawing" xmlns:wp="http://schemas.openxmlformats.org/drawingml/2006/wordprocessingDrawing" xmlns:w10="urn:schemas-microsoft-com:office:word" xmlns:w="http://schemas.openxmlformats.org/wordprocessingml/2006/main" xmlns:w14="http://schemas.microsoft.com/office/word/2010/wordml" xmlns:w15="http://schemas.microsoft.com/office/word/2012/wordml" xmlns:w16cex="http://schemas.microsoft.com/office/word/2018/wordml/cex" xmlns:w16cid="http://schemas.microsoft.com/office/word/2016/wordml/cid" xmlns:w16="http://schemas.microsoft.com/office/word/2018/wordml" xmlns:w16sdtdh="http://schemas.microsoft.com/office/word/2020/wordml/sdtdatahash" xmlns:w16se="http://schemas.microsoft.com/office/word/2015/wordml/symex" xmlns:wpg="http://schemas.microsoft.com/office/word/2010/wordprocessingGroup" xmlns:wpi="http://schemas.microsoft.com/office/word/2010/wordprocessingInk" xmlns:wne="http://schemas.microsoft.com/office/word/2006/wordml" xmlns:wps="http://schemas.microsoft.com/office/word/2010/wordprocessingShape" mc:Ignorable="w14 w15 w16se w16cid w16 w16cex w16sdtdh wp14">
   <w:endnote w:type="separator" w:id="-1">
     <w:p>
       <w:pPr>
@@ -4671,7 +5966,7 @@
 </file>
 
 <file path=word/footer1.xml><?xml version="1.0" encoding="utf-8"?>
-<w:ftr xmlns:wpc="http://schemas.microsoft.com/office/word/2010/wordprocessingCanvas" xmlns:cx="http://schemas.microsoft.com/office/drawing/2014/chartex" xmlns:cx1="http://schemas.microsoft.com/office/drawing/2015/9/8/chartex" xmlns:cx2="http://schemas.microsoft.com/office/drawing/2015/10/21/chartex" xmlns:cx3="http://schemas.microsoft.com/office/drawing/2016/5/9/chartex" xmlns:cx4="http://schemas.microsoft.com/office/drawing/2016/5/10/chartex" xmlns:cx5="http://schemas.microsoft.com/office/drawing/2016/5/11/chartex" xmlns:cx6="http://schemas.microsoft.com/office/drawing/2016/5/12/chartex" xmlns:cx7="http://schemas.microsoft.com/office/drawing/2016/5/13/chartex" xmlns:cx8="http://schemas.microsoft.com/office/drawing/2016/5/14/chartex" xmlns:mc="http://schemas.openxmlformats.org/markup-compatibility/2006" xmlns:aink="http://schemas.microsoft.com/office/drawing/2016/ink" xmlns:am3d="http://schemas.microsoft.com/office/drawing/2017/model3d" xmlns:o="urn:schemas-microsoft-com:office:office" xmlns:oel="http://schemas.microsoft.com/office/2019/extlst" xmlns:r="http://schemas.openxmlformats.org/officeDocument/2006/relationships" xmlns:m="http://schemas.openxmlformats.org/officeDocument/2006/math" xmlns:v="urn:schemas-microsoft-com:vml" xmlns:wp14="http://schemas.microsoft.com/office/word/2010/wordprocessingDrawing" xmlns:wp="http://schemas.openxmlformats.org/drawingml/2006/wordprocessingDrawing" xmlns:w10="urn:schemas-microsoft-com:office:word" xmlns:w="http://schemas.openxmlformats.org/wordprocessingml/2006/main" xmlns:w14="http://schemas.microsoft.com/office/word/2010/wordml" xmlns:w15="http://schemas.microsoft.com/office/word/2012/wordml" xmlns:w16cex="http://schemas.microsoft.com/office/word/2018/wordml/cex" xmlns:w16cid="http://schemas.microsoft.com/office/word/2016/wordml/cid" xmlns:w16="http://schemas.microsoft.com/office/word/2018/wordml" xmlns:w16sdtdh="http://schemas.microsoft.com/office/word/2020/wordml/sdtdatahash" xmlns:w16se="http://schemas.microsoft.com/office/word/2015/wordml/symex" xmlns:wpg="http://schemas.microsoft.com/office/word/2010/wordprocessingGroup" xmlns:wpi="http://schemas.microsoft.com/office/word/2010/wordprocessingInk" xmlns:wne="http://schemas.microsoft.com/office/word/2006/wordml" xmlns:wps="http://schemas.microsoft.com/office/word/2010/wordprocessingShape" mc:Ignorable="w14 w15 w16se w16cid w16 w16cex w16sdtdh wp14">
+<w:ftr xmlns:wpc="http://schemas.microsoft.com/office/word/2010/wordprocessingCanvas" xmlns:cx="http://schemas.microsoft.com/office/drawing/2014/chartex" xmlns:cx1="http://schemas.microsoft.com/office/drawing/2015/9/8/chartex" xmlns:cx2="http://schemas.microsoft.com/office/drawing/2015/10/21/chartex" xmlns:cx3="http://schemas.microsoft.com/office/drawing/2016/5/9/chartex" xmlns:cx4="http://schemas.microsoft.com/office/drawing/2016/5/10/chartex" xmlns:cx5="http://schemas.microsoft.com/office/drawing/2016/5/11/chartex" xmlns:cx6="http://schemas.microsoft.com/office/drawing/2016/5/12/chartex" xmlns:cx7="http://schemas.microsoft.com/office/drawing/2016/5/13/chartex" xmlns:cx8="http://schemas.microsoft.com/office/drawing/2016/5/14/chartex" xmlns:mc="http://schemas.openxmlformats.org/markup-compatibility/2006" xmlns:aink="http://schemas.microsoft.com/office/drawing/2016/ink" xmlns:am3d="http://schemas.microsoft.com/office/drawing/2017/model3d" xmlns:o="urn:schemas-microsoft-com:office:office" xmlns:r="http://schemas.openxmlformats.org/officeDocument/2006/relationships" xmlns:m="http://schemas.openxmlformats.org/officeDocument/2006/math" xmlns:v="urn:schemas-microsoft-com:vml" xmlns:wp14="http://schemas.microsoft.com/office/word/2010/wordprocessingDrawing" xmlns:wp="http://schemas.openxmlformats.org/drawingml/2006/wordprocessingDrawing" xmlns:w10="urn:schemas-microsoft-com:office:word" xmlns:w="http://schemas.openxmlformats.org/wordprocessingml/2006/main" xmlns:w14="http://schemas.microsoft.com/office/word/2010/wordml" xmlns:w15="http://schemas.microsoft.com/office/word/2012/wordml" xmlns:w16cex="http://schemas.microsoft.com/office/word/2018/wordml/cex" xmlns:w16cid="http://schemas.microsoft.com/office/word/2016/wordml/cid" xmlns:w16="http://schemas.microsoft.com/office/word/2018/wordml" xmlns:w16sdtdh="http://schemas.microsoft.com/office/word/2020/wordml/sdtdatahash" xmlns:w16se="http://schemas.microsoft.com/office/word/2015/wordml/symex" xmlns:wpg="http://schemas.microsoft.com/office/word/2010/wordprocessingGroup" xmlns:wpi="http://schemas.microsoft.com/office/word/2010/wordprocessingInk" xmlns:wne="http://schemas.microsoft.com/office/word/2006/wordml" xmlns:wps="http://schemas.microsoft.com/office/word/2010/wordprocessingShape" mc:Ignorable="w14 w15 w16se w16cid w16 w16cex w16sdtdh wp14">
   <w:sdt>
     <w:sdtPr>
       <w:id w:val="-583908533"/>
@@ -4749,7 +6044,7 @@
 </file>
 
 <file path=word/footnotes.xml><?xml version="1.0" encoding="utf-8"?>
-<w:footnotes xmlns:wpc="http://schemas.microsoft.com/office/word/2010/wordprocessingCanvas" xmlns:cx="http://schemas.microsoft.com/office/drawing/2014/chartex" xmlns:cx1="http://schemas.microsoft.com/office/drawing/2015/9/8/chartex" xmlns:cx2="http://schemas.microsoft.com/office/drawing/2015/10/21/chartex" xmlns:cx3="http://schemas.microsoft.com/office/drawing/2016/5/9/chartex" xmlns:cx4="http://schemas.microsoft.com/office/drawing/2016/5/10/chartex" xmlns:cx5="http://schemas.microsoft.com/office/drawing/2016/5/11/chartex" xmlns:cx6="http://schemas.microsoft.com/office/drawing/2016/5/12/chartex" xmlns:cx7="http://schemas.microsoft.com/office/drawing/2016/5/13/chartex" xmlns:cx8="http://schemas.microsoft.com/office/drawing/2016/5/14/chartex" xmlns:mc="http://schemas.openxmlformats.org/markup-compatibility/2006" xmlns:aink="http://schemas.microsoft.com/office/drawing/2016/ink" xmlns:am3d="http://schemas.microsoft.com/office/drawing/2017/model3d" xmlns:o="urn:schemas-microsoft-com:office:office" xmlns:oel="http://schemas.microsoft.com/office/2019/extlst" xmlns:r="http://schemas.openxmlformats.org/officeDocument/2006/relationships" xmlns:m="http://schemas.openxmlformats.org/officeDocument/2006/math" xmlns:v="urn:schemas-microsoft-com:vml" xmlns:wp14="http://schemas.microsoft.com/office/word/2010/wordprocessingDrawing" xmlns:wp="http://schemas.openxmlformats.org/drawingml/2006/wordprocessingDrawing" xmlns:w10="urn:schemas-microsoft-com:office:word" xmlns:w="http://schemas.openxmlformats.org/wordprocessingml/2006/main" xmlns:w14="http://schemas.microsoft.com/office/word/2010/wordml" xmlns:w15="http://schemas.microsoft.com/office/word/2012/wordml" xmlns:w16cex="http://schemas.microsoft.com/office/word/2018/wordml/cex" xmlns:w16cid="http://schemas.microsoft.com/office/word/2016/wordml/cid" xmlns:w16="http://schemas.microsoft.com/office/word/2018/wordml" xmlns:w16sdtdh="http://schemas.microsoft.com/office/word/2020/wordml/sdtdatahash" xmlns:w16se="http://schemas.microsoft.com/office/word/2015/wordml/symex" xmlns:wpg="http://schemas.microsoft.com/office/word/2010/wordprocessingGroup" xmlns:wpi="http://schemas.microsoft.com/office/word/2010/wordprocessingInk" xmlns:wne="http://schemas.microsoft.com/office/word/2006/wordml" xmlns:wps="http://schemas.microsoft.com/office/word/2010/wordprocessingShape" mc:Ignorable="w14 w15 w16se w16cid w16 w16cex w16sdtdh wp14">
+<w:footnotes xmlns:wpc="http://schemas.microsoft.com/office/word/2010/wordprocessingCanvas" xmlns:cx="http://schemas.microsoft.com/office/drawing/2014/chartex" xmlns:cx1="http://schemas.microsoft.com/office/drawing/2015/9/8/chartex" xmlns:cx2="http://schemas.microsoft.com/office/drawing/2015/10/21/chartex" xmlns:cx3="http://schemas.microsoft.com/office/drawing/2016/5/9/chartex" xmlns:cx4="http://schemas.microsoft.com/office/drawing/2016/5/10/chartex" xmlns:cx5="http://schemas.microsoft.com/office/drawing/2016/5/11/chartex" xmlns:cx6="http://schemas.microsoft.com/office/drawing/2016/5/12/chartex" xmlns:cx7="http://schemas.microsoft.com/office/drawing/2016/5/13/chartex" xmlns:cx8="http://schemas.microsoft.com/office/drawing/2016/5/14/chartex" xmlns:mc="http://schemas.openxmlformats.org/markup-compatibility/2006" xmlns:aink="http://schemas.microsoft.com/office/drawing/2016/ink" xmlns:am3d="http://schemas.microsoft.com/office/drawing/2017/model3d" xmlns:o="urn:schemas-microsoft-com:office:office" xmlns:r="http://schemas.openxmlformats.org/officeDocument/2006/relationships" xmlns:m="http://schemas.openxmlformats.org/officeDocument/2006/math" xmlns:v="urn:schemas-microsoft-com:vml" xmlns:wp14="http://schemas.microsoft.com/office/word/2010/wordprocessingDrawing" xmlns:wp="http://schemas.openxmlformats.org/drawingml/2006/wordprocessingDrawing" xmlns:w10="urn:schemas-microsoft-com:office:word" xmlns:w="http://schemas.openxmlformats.org/wordprocessingml/2006/main" xmlns:w14="http://schemas.microsoft.com/office/word/2010/wordml" xmlns:w15="http://schemas.microsoft.com/office/word/2012/wordml" xmlns:w16cex="http://schemas.microsoft.com/office/word/2018/wordml/cex" xmlns:w16cid="http://schemas.microsoft.com/office/word/2016/wordml/cid" xmlns:w16="http://schemas.microsoft.com/office/word/2018/wordml" xmlns:w16sdtdh="http://schemas.microsoft.com/office/word/2020/wordml/sdtdatahash" xmlns:w16se="http://schemas.microsoft.com/office/word/2015/wordml/symex" xmlns:wpg="http://schemas.microsoft.com/office/word/2010/wordprocessingGroup" xmlns:wpi="http://schemas.microsoft.com/office/word/2010/wordprocessingInk" xmlns:wne="http://schemas.microsoft.com/office/word/2006/wordml" xmlns:wps="http://schemas.microsoft.com/office/word/2010/wordprocessingShape" mc:Ignorable="w14 w15 w16se w16cid w16 w16cex w16sdtdh wp14">
   <w:footnote w:type="separator" w:id="-1">
     <w:p>
       <w:pPr>
@@ -4774,7 +6069,7 @@
 </file>
 
 <file path=word/header1.xml><?xml version="1.0" encoding="utf-8"?>
-<w:hdr xmlns:wpc="http://schemas.microsoft.com/office/word/2010/wordprocessingCanvas" xmlns:cx="http://schemas.microsoft.com/office/drawing/2014/chartex" xmlns:cx1="http://schemas.microsoft.com/office/drawing/2015/9/8/chartex" xmlns:cx2="http://schemas.microsoft.com/office/drawing/2015/10/21/chartex" xmlns:cx3="http://schemas.microsoft.com/office/drawing/2016/5/9/chartex" xmlns:cx4="http://schemas.microsoft.com/office/drawing/2016/5/10/chartex" xmlns:cx5="http://schemas.microsoft.com/office/drawing/2016/5/11/chartex" xmlns:cx6="http://schemas.microsoft.com/office/drawing/2016/5/12/chartex" xmlns:cx7="http://schemas.microsoft.com/office/drawing/2016/5/13/chartex" xmlns:cx8="http://schemas.microsoft.com/office/drawing/2016/5/14/chartex" xmlns:mc="http://schemas.openxmlformats.org/markup-compatibility/2006" xmlns:aink="http://schemas.microsoft.com/office/drawing/2016/ink" xmlns:am3d="http://schemas.microsoft.com/office/drawing/2017/model3d" xmlns:o="urn:schemas-microsoft-com:office:office" xmlns:oel="http://schemas.microsoft.com/office/2019/extlst" xmlns:r="http://schemas.openxmlformats.org/officeDocument/2006/relationships" xmlns:m="http://schemas.openxmlformats.org/officeDocument/2006/math" xmlns:v="urn:schemas-microsoft-com:vml" xmlns:wp14="http://schemas.microsoft.com/office/word/2010/wordprocessingDrawing" xmlns:wp="http://schemas.openxmlformats.org/drawingml/2006/wordprocessingDrawing" xmlns:w10="urn:schemas-microsoft-com:office:word" xmlns:w="http://schemas.openxmlformats.org/wordprocessingml/2006/main" xmlns:w14="http://schemas.microsoft.com/office/word/2010/wordml" xmlns:w15="http://schemas.microsoft.com/office/word/2012/wordml" xmlns:w16cex="http://schemas.microsoft.com/office/word/2018/wordml/cex" xmlns:w16cid="http://schemas.microsoft.com/office/word/2016/wordml/cid" xmlns:w16="http://schemas.microsoft.com/office/word/2018/wordml" xmlns:w16sdtdh="http://schemas.microsoft.com/office/word/2020/wordml/sdtdatahash" xmlns:w16se="http://schemas.microsoft.com/office/word/2015/wordml/symex" xmlns:wpg="http://schemas.microsoft.com/office/word/2010/wordprocessingGroup" xmlns:wpi="http://schemas.microsoft.com/office/word/2010/wordprocessingInk" xmlns:wne="http://schemas.microsoft.com/office/word/2006/wordml" xmlns:wps="http://schemas.microsoft.com/office/word/2010/wordprocessingShape" mc:Ignorable="w14 w15 w16se w16cid w16 w16cex w16sdtdh wp14">
+<w:hdr xmlns:wpc="http://schemas.microsoft.com/office/word/2010/wordprocessingCanvas" xmlns:cx="http://schemas.microsoft.com/office/drawing/2014/chartex" xmlns:cx1="http://schemas.microsoft.com/office/drawing/2015/9/8/chartex" xmlns:cx2="http://schemas.microsoft.com/office/drawing/2015/10/21/chartex" xmlns:cx3="http://schemas.microsoft.com/office/drawing/2016/5/9/chartex" xmlns:cx4="http://schemas.microsoft.com/office/drawing/2016/5/10/chartex" xmlns:cx5="http://schemas.microsoft.com/office/drawing/2016/5/11/chartex" xmlns:cx6="http://schemas.microsoft.com/office/drawing/2016/5/12/chartex" xmlns:cx7="http://schemas.microsoft.com/office/drawing/2016/5/13/chartex" xmlns:cx8="http://schemas.microsoft.com/office/drawing/2016/5/14/chartex" xmlns:mc="http://schemas.openxmlformats.org/markup-compatibility/2006" xmlns:aink="http://schemas.microsoft.com/office/drawing/2016/ink" xmlns:am3d="http://schemas.microsoft.com/office/drawing/2017/model3d" xmlns:o="urn:schemas-microsoft-com:office:office" xmlns:r="http://schemas.openxmlformats.org/officeDocument/2006/relationships" xmlns:m="http://schemas.openxmlformats.org/officeDocument/2006/math" xmlns:v="urn:schemas-microsoft-com:vml" xmlns:wp14="http://schemas.microsoft.com/office/word/2010/wordprocessingDrawing" xmlns:wp="http://schemas.openxmlformats.org/drawingml/2006/wordprocessingDrawing" xmlns:w10="urn:schemas-microsoft-com:office:word" xmlns:w="http://schemas.openxmlformats.org/wordprocessingml/2006/main" xmlns:w14="http://schemas.microsoft.com/office/word/2010/wordml" xmlns:w15="http://schemas.microsoft.com/office/word/2012/wordml" xmlns:w16cex="http://schemas.microsoft.com/office/word/2018/wordml/cex" xmlns:w16cid="http://schemas.microsoft.com/office/word/2016/wordml/cid" xmlns:w16="http://schemas.microsoft.com/office/word/2018/wordml" xmlns:w16sdtdh="http://schemas.microsoft.com/office/word/2020/wordml/sdtdatahash" xmlns:w16se="http://schemas.microsoft.com/office/word/2015/wordml/symex" xmlns:wpg="http://schemas.microsoft.com/office/word/2010/wordprocessingGroup" xmlns:wpi="http://schemas.microsoft.com/office/word/2010/wordprocessingInk" xmlns:wne="http://schemas.microsoft.com/office/word/2006/wordml" xmlns:wps="http://schemas.microsoft.com/office/word/2010/wordprocessingShape" mc:Ignorable="w14 w15 w16se w16cid w16 w16cex w16sdtdh wp14">
   <w:p>
     <w:pPr>
       <w:pStyle w:val="Header"/>
@@ -4930,7 +6225,7 @@
 </file>
 
 <file path=word/numbering.xml><?xml version="1.0" encoding="utf-8"?>
-<w:numbering xmlns:wpc="http://schemas.microsoft.com/office/word/2010/wordprocessingCanvas" xmlns:cx="http://schemas.microsoft.com/office/drawing/2014/chartex" xmlns:cx1="http://schemas.microsoft.com/office/drawing/2015/9/8/chartex" xmlns:cx2="http://schemas.microsoft.com/office/drawing/2015/10/21/chartex" xmlns:cx3="http://schemas.microsoft.com/office/drawing/2016/5/9/chartex" xmlns:cx4="http://schemas.microsoft.com/office/drawing/2016/5/10/chartex" xmlns:cx5="http://schemas.microsoft.com/office/drawing/2016/5/11/chartex" xmlns:cx6="http://schemas.microsoft.com/office/drawing/2016/5/12/chartex" xmlns:cx7="http://schemas.microsoft.com/office/drawing/2016/5/13/chartex" xmlns:cx8="http://schemas.microsoft.com/office/drawing/2016/5/14/chartex" xmlns:mc="http://schemas.openxmlformats.org/markup-compatibility/2006" xmlns:aink="http://schemas.microsoft.com/office/drawing/2016/ink" xmlns:am3d="http://schemas.microsoft.com/office/drawing/2017/model3d" xmlns:o="urn:schemas-microsoft-com:office:office" xmlns:oel="http://schemas.microsoft.com/office/2019/extlst" xmlns:r="http://schemas.openxmlformats.org/officeDocument/2006/relationships" xmlns:m="http://schemas.openxmlformats.org/officeDocument/2006/math" xmlns:v="urn:schemas-microsoft-com:vml" xmlns:wp14="http://schemas.microsoft.com/office/word/2010/wordprocessingDrawing" xmlns:wp="http://schemas.openxmlformats.org/drawingml/2006/wordprocessingDrawing" xmlns:w10="urn:schemas-microsoft-com:office:word" xmlns:w="http://schemas.openxmlformats.org/wordprocessingml/2006/main" xmlns:w14="http://schemas.microsoft.com/office/word/2010/wordml" xmlns:w15="http://schemas.microsoft.com/office/word/2012/wordml" xmlns:w16cex="http://schemas.microsoft.com/office/word/2018/wordml/cex" xmlns:w16cid="http://schemas.microsoft.com/office/word/2016/wordml/cid" xmlns:w16="http://schemas.microsoft.com/office/word/2018/wordml" xmlns:w16sdtdh="http://schemas.microsoft.com/office/word/2020/wordml/sdtdatahash" xmlns:w16se="http://schemas.microsoft.com/office/word/2015/wordml/symex" xmlns:wpg="http://schemas.microsoft.com/office/word/2010/wordprocessingGroup" xmlns:wpi="http://schemas.microsoft.com/office/word/2010/wordprocessingInk" xmlns:wne="http://schemas.microsoft.com/office/word/2006/wordml" xmlns:wps="http://schemas.microsoft.com/office/word/2010/wordprocessingShape" mc:Ignorable="w14 w15 w16se w16cid w16 w16cex w16sdtdh wp14">
+<w:numbering xmlns:wpc="http://schemas.microsoft.com/office/word/2010/wordprocessingCanvas" xmlns:cx="http://schemas.microsoft.com/office/drawing/2014/chartex" xmlns:cx1="http://schemas.microsoft.com/office/drawing/2015/9/8/chartex" xmlns:cx2="http://schemas.microsoft.com/office/drawing/2015/10/21/chartex" xmlns:cx3="http://schemas.microsoft.com/office/drawing/2016/5/9/chartex" xmlns:cx4="http://schemas.microsoft.com/office/drawing/2016/5/10/chartex" xmlns:cx5="http://schemas.microsoft.com/office/drawing/2016/5/11/chartex" xmlns:cx6="http://schemas.microsoft.com/office/drawing/2016/5/12/chartex" xmlns:cx7="http://schemas.microsoft.com/office/drawing/2016/5/13/chartex" xmlns:cx8="http://schemas.microsoft.com/office/drawing/2016/5/14/chartex" xmlns:mc="http://schemas.openxmlformats.org/markup-compatibility/2006" xmlns:aink="http://schemas.microsoft.com/office/drawing/2016/ink" xmlns:am3d="http://schemas.microsoft.com/office/drawing/2017/model3d" xmlns:o="urn:schemas-microsoft-com:office:office" xmlns:r="http://schemas.openxmlformats.org/officeDocument/2006/relationships" xmlns:m="http://schemas.openxmlformats.org/officeDocument/2006/math" xmlns:v="urn:schemas-microsoft-com:vml" xmlns:wp14="http://schemas.microsoft.com/office/word/2010/wordprocessingDrawing" xmlns:wp="http://schemas.openxmlformats.org/drawingml/2006/wordprocessingDrawing" xmlns:w10="urn:schemas-microsoft-com:office:word" xmlns:w="http://schemas.openxmlformats.org/wordprocessingml/2006/main" xmlns:w14="http://schemas.microsoft.com/office/word/2010/wordml" xmlns:w15="http://schemas.microsoft.com/office/word/2012/wordml" xmlns:w16cex="http://schemas.microsoft.com/office/word/2018/wordml/cex" xmlns:w16cid="http://schemas.microsoft.com/office/word/2016/wordml/cid" xmlns:w16="http://schemas.microsoft.com/office/word/2018/wordml" xmlns:w16sdtdh="http://schemas.microsoft.com/office/word/2020/wordml/sdtdatahash" xmlns:w16se="http://schemas.microsoft.com/office/word/2015/wordml/symex" xmlns:wpg="http://schemas.microsoft.com/office/word/2010/wordprocessingGroup" xmlns:wpi="http://schemas.microsoft.com/office/word/2010/wordprocessingInk" xmlns:wne="http://schemas.microsoft.com/office/word/2006/wordml" xmlns:wps="http://schemas.microsoft.com/office/word/2010/wordprocessingShape" mc:Ignorable="w14 w15 w16se w16cid w16 w16cex w16sdtdh wp14">
   <w:abstractNum w:abstractNumId="0" w15:restartNumberingAfterBreak="0">
     <w:nsid w:val="08D91EA6"/>
     <w:multiLevelType w:val="hybridMultilevel"/>
@@ -7191,124 +8486,124 @@
       </w:pPr>
     </w:lvl>
   </w:abstractNum>
-  <w:num w:numId="1" w16cid:durableId="1460757415">
+  <w:num w:numId="1">
     <w:abstractNumId w:val="21"/>
   </w:num>
-  <w:num w:numId="2" w16cid:durableId="283385621">
+  <w:num w:numId="2">
     <w:abstractNumId w:val="13"/>
   </w:num>
-  <w:num w:numId="3" w16cid:durableId="1854956601">
+  <w:num w:numId="3">
     <w:abstractNumId w:val="13"/>
     <w:lvlOverride w:ilvl="0">
       <w:startOverride w:val="1"/>
     </w:lvlOverride>
   </w:num>
-  <w:num w:numId="4" w16cid:durableId="1583180617">
+  <w:num w:numId="4">
     <w:abstractNumId w:val="10"/>
   </w:num>
-  <w:num w:numId="5" w16cid:durableId="510461120">
+  <w:num w:numId="5">
     <w:abstractNumId w:val="10"/>
     <w:lvlOverride w:ilvl="0">
       <w:startOverride w:val="1"/>
     </w:lvlOverride>
   </w:num>
-  <w:num w:numId="6" w16cid:durableId="1261252423">
+  <w:num w:numId="6">
     <w:abstractNumId w:val="10"/>
     <w:lvlOverride w:ilvl="0">
       <w:startOverride w:val="1"/>
     </w:lvlOverride>
   </w:num>
-  <w:num w:numId="7" w16cid:durableId="1742561462">
+  <w:num w:numId="7">
     <w:abstractNumId w:val="10"/>
     <w:lvlOverride w:ilvl="0">
       <w:startOverride w:val="1"/>
     </w:lvlOverride>
   </w:num>
-  <w:num w:numId="8" w16cid:durableId="1936937821">
+  <w:num w:numId="8">
     <w:abstractNumId w:val="10"/>
     <w:lvlOverride w:ilvl="0">
       <w:startOverride w:val="5"/>
     </w:lvlOverride>
   </w:num>
-  <w:num w:numId="9" w16cid:durableId="1145394058">
+  <w:num w:numId="9">
     <w:abstractNumId w:val="3"/>
   </w:num>
-  <w:num w:numId="10" w16cid:durableId="1272515528">
+  <w:num w:numId="10">
     <w:abstractNumId w:val="4"/>
   </w:num>
-  <w:num w:numId="11" w16cid:durableId="1881817235">
+  <w:num w:numId="11">
     <w:abstractNumId w:val="5"/>
   </w:num>
-  <w:num w:numId="12" w16cid:durableId="1337881264">
+  <w:num w:numId="12">
     <w:abstractNumId w:val="11"/>
   </w:num>
-  <w:num w:numId="13" w16cid:durableId="2143501916">
+  <w:num w:numId="13">
     <w:abstractNumId w:val="0"/>
   </w:num>
-  <w:num w:numId="14" w16cid:durableId="528301442">
+  <w:num w:numId="14">
     <w:abstractNumId w:val="16"/>
   </w:num>
-  <w:num w:numId="15" w16cid:durableId="2058822223">
+  <w:num w:numId="15">
     <w:abstractNumId w:val="7"/>
   </w:num>
-  <w:num w:numId="16" w16cid:durableId="1423910155">
+  <w:num w:numId="16">
     <w:abstractNumId w:val="15"/>
   </w:num>
-  <w:num w:numId="17" w16cid:durableId="1524827571">
+  <w:num w:numId="17">
     <w:abstractNumId w:val="2"/>
   </w:num>
-  <w:num w:numId="18" w16cid:durableId="1979266326">
+  <w:num w:numId="18">
     <w:abstractNumId w:val="14"/>
   </w:num>
-  <w:num w:numId="19" w16cid:durableId="1210872982">
+  <w:num w:numId="19">
     <w:abstractNumId w:val="20"/>
   </w:num>
-  <w:num w:numId="20" w16cid:durableId="225268060">
+  <w:num w:numId="20">
     <w:abstractNumId w:val="17"/>
   </w:num>
-  <w:num w:numId="21" w16cid:durableId="59402957">
+  <w:num w:numId="21">
     <w:abstractNumId w:val="19"/>
   </w:num>
-  <w:num w:numId="22" w16cid:durableId="162286980">
+  <w:num w:numId="22">
     <w:abstractNumId w:val="10"/>
     <w:lvlOverride w:ilvl="0">
       <w:startOverride w:val="1"/>
     </w:lvlOverride>
   </w:num>
-  <w:num w:numId="23" w16cid:durableId="565607546">
+  <w:num w:numId="23">
     <w:abstractNumId w:val="10"/>
     <w:lvlOverride w:ilvl="0">
       <w:startOverride w:val="1"/>
     </w:lvlOverride>
   </w:num>
-  <w:num w:numId="24" w16cid:durableId="1550605223">
+  <w:num w:numId="24">
     <w:abstractNumId w:val="12"/>
   </w:num>
-  <w:num w:numId="25" w16cid:durableId="1816725157">
+  <w:num w:numId="25">
     <w:abstractNumId w:val="1"/>
   </w:num>
-  <w:num w:numId="26" w16cid:durableId="1324238487">
+  <w:num w:numId="26">
     <w:abstractNumId w:val="18"/>
   </w:num>
-  <w:num w:numId="27" w16cid:durableId="1554728378">
+  <w:num w:numId="27">
     <w:abstractNumId w:val="8"/>
   </w:num>
-  <w:num w:numId="28" w16cid:durableId="1373921682">
+  <w:num w:numId="28">
     <w:abstractNumId w:val="9"/>
   </w:num>
-  <w:num w:numId="29" w16cid:durableId="2004968008">
+  <w:num w:numId="29">
     <w:abstractNumId w:val="10"/>
     <w:lvlOverride w:ilvl="0">
       <w:startOverride w:val="1"/>
     </w:lvlOverride>
   </w:num>
-  <w:num w:numId="30" w16cid:durableId="1461798995">
+  <w:num w:numId="30">
     <w:abstractNumId w:val="10"/>
     <w:lvlOverride w:ilvl="0">
       <w:startOverride w:val="1"/>
     </w:lvlOverride>
   </w:num>
-  <w:num w:numId="31" w16cid:durableId="1341002528">
+  <w:num w:numId="31">
     <w:abstractNumId w:val="6"/>
   </w:num>
 </w:numbering>
@@ -7788,7 +9083,6 @@
   <w:style w:type="character" w:default="1" w:styleId="DefaultParagraphFont">
     <w:name w:val="Default Paragraph Font"/>
     <w:uiPriority w:val="1"/>
-    <w:semiHidden/>
     <w:unhideWhenUsed/>
   </w:style>
   <w:style w:type="table" w:default="1" w:styleId="TableNormal">
@@ -8614,7 +9908,7 @@
 
 <file path=word/webextensions/taskpanes.xml><?xml version="1.0" encoding="utf-8"?>
 <wetp:taskpanes xmlns:wetp="http://schemas.microsoft.com/office/webextensions/taskpanes/2010/11">
-  <wetp:taskpane dockstate="right" visibility="0" width="525" row="7">
+  <wetp:taskpane dockstate="right" visibility="0" width="438" row="5">
     <wetp:webextensionref xmlns:r="http://schemas.openxmlformats.org/officeDocument/2006/relationships" r:id="rId1"/>
   </wetp:taskpane>
 </wetp:taskpanes>

</xml_diff>

<commit_message>
Add EX3 question 5
</commit_message>
<xml_diff>
--- a/EX3 - Process Scheduling/Report.docx
+++ b/EX3 - Process Scheduling/Report.docx
@@ -1,6 +1,6 @@
 
 <file path=word/document.xml><?xml version="1.0" encoding="utf-8"?>
-<w:document xmlns:wpc="http://schemas.microsoft.com/office/word/2010/wordprocessingCanvas" xmlns:cx="http://schemas.microsoft.com/office/drawing/2014/chartex" xmlns:cx1="http://schemas.microsoft.com/office/drawing/2015/9/8/chartex" xmlns:cx2="http://schemas.microsoft.com/office/drawing/2015/10/21/chartex" xmlns:cx3="http://schemas.microsoft.com/office/drawing/2016/5/9/chartex" xmlns:cx4="http://schemas.microsoft.com/office/drawing/2016/5/10/chartex" xmlns:cx5="http://schemas.microsoft.com/office/drawing/2016/5/11/chartex" xmlns:cx6="http://schemas.microsoft.com/office/drawing/2016/5/12/chartex" xmlns:cx7="http://schemas.microsoft.com/office/drawing/2016/5/13/chartex" xmlns:cx8="http://schemas.microsoft.com/office/drawing/2016/5/14/chartex" xmlns:mc="http://schemas.openxmlformats.org/markup-compatibility/2006" xmlns:aink="http://schemas.microsoft.com/office/drawing/2016/ink" xmlns:am3d="http://schemas.microsoft.com/office/drawing/2017/model3d" xmlns:o="urn:schemas-microsoft-com:office:office" xmlns:r="http://schemas.openxmlformats.org/officeDocument/2006/relationships" xmlns:m="http://schemas.openxmlformats.org/officeDocument/2006/math" xmlns:v="urn:schemas-microsoft-com:vml" xmlns:wp14="http://schemas.microsoft.com/office/word/2010/wordprocessingDrawing" xmlns:wp="http://schemas.openxmlformats.org/drawingml/2006/wordprocessingDrawing" xmlns:w10="urn:schemas-microsoft-com:office:word" xmlns:w="http://schemas.openxmlformats.org/wordprocessingml/2006/main" xmlns:w14="http://schemas.microsoft.com/office/word/2010/wordml" xmlns:w15="http://schemas.microsoft.com/office/word/2012/wordml" xmlns:w16cex="http://schemas.microsoft.com/office/word/2018/wordml/cex" xmlns:w16cid="http://schemas.microsoft.com/office/word/2016/wordml/cid" xmlns:w16="http://schemas.microsoft.com/office/word/2018/wordml" xmlns:w16sdtdh="http://schemas.microsoft.com/office/word/2020/wordml/sdtdatahash" xmlns:w16se="http://schemas.microsoft.com/office/word/2015/wordml/symex" xmlns:wpg="http://schemas.microsoft.com/office/word/2010/wordprocessingGroup" xmlns:wpi="http://schemas.microsoft.com/office/word/2010/wordprocessingInk" xmlns:wne="http://schemas.microsoft.com/office/word/2006/wordml" xmlns:wps="http://schemas.microsoft.com/office/word/2010/wordprocessingShape" mc:Ignorable="w14 w15 w16se w16cid w16 w16cex w16sdtdh wp14">
+<w:document xmlns:wpc="http://schemas.microsoft.com/office/word/2010/wordprocessingCanvas" xmlns:cx="http://schemas.microsoft.com/office/drawing/2014/chartex" xmlns:cx1="http://schemas.microsoft.com/office/drawing/2015/9/8/chartex" xmlns:cx2="http://schemas.microsoft.com/office/drawing/2015/10/21/chartex" xmlns:cx3="http://schemas.microsoft.com/office/drawing/2016/5/9/chartex" xmlns:cx4="http://schemas.microsoft.com/office/drawing/2016/5/10/chartex" xmlns:cx5="http://schemas.microsoft.com/office/drawing/2016/5/11/chartex" xmlns:cx6="http://schemas.microsoft.com/office/drawing/2016/5/12/chartex" xmlns:cx7="http://schemas.microsoft.com/office/drawing/2016/5/13/chartex" xmlns:cx8="http://schemas.microsoft.com/office/drawing/2016/5/14/chartex" xmlns:mc="http://schemas.openxmlformats.org/markup-compatibility/2006" xmlns:aink="http://schemas.microsoft.com/office/drawing/2016/ink" xmlns:am3d="http://schemas.microsoft.com/office/drawing/2017/model3d" xmlns:o="urn:schemas-microsoft-com:office:office" xmlns:oel="http://schemas.microsoft.com/office/2019/extlst" xmlns:r="http://schemas.openxmlformats.org/officeDocument/2006/relationships" xmlns:m="http://schemas.openxmlformats.org/officeDocument/2006/math" xmlns:v="urn:schemas-microsoft-com:vml" xmlns:wp14="http://schemas.microsoft.com/office/word/2010/wordprocessingDrawing" xmlns:wp="http://schemas.openxmlformats.org/drawingml/2006/wordprocessingDrawing" xmlns:w10="urn:schemas-microsoft-com:office:word" xmlns:w="http://schemas.openxmlformats.org/wordprocessingml/2006/main" xmlns:w14="http://schemas.microsoft.com/office/word/2010/wordml" xmlns:w15="http://schemas.microsoft.com/office/word/2012/wordml" xmlns:w16cex="http://schemas.microsoft.com/office/word/2018/wordml/cex" xmlns:w16cid="http://schemas.microsoft.com/office/word/2016/wordml/cid" xmlns:w16="http://schemas.microsoft.com/office/word/2018/wordml" xmlns:w16sdtdh="http://schemas.microsoft.com/office/word/2020/wordml/sdtdatahash" xmlns:w16se="http://schemas.microsoft.com/office/word/2015/wordml/symex" xmlns:wpg="http://schemas.microsoft.com/office/word/2010/wordprocessingGroup" xmlns:wpi="http://schemas.microsoft.com/office/word/2010/wordprocessingInk" xmlns:wne="http://schemas.microsoft.com/office/word/2006/wordml" xmlns:wps="http://schemas.microsoft.com/office/word/2010/wordprocessingShape" mc:Ignorable="w14 w15 w16se w16cid w16 w16cex w16sdtdh wp14">
   <w:body>
     <w:p>
       <w:pPr>
@@ -108,70 +108,20 @@
           <w:rFonts w:hint="cs"/>
           <w:rtl/>
         </w:rPr>
-        <w:t xml:space="preserve">هر </w:t>
-      </w:r>
-      <w:proofErr w:type="spellStart"/>
-      <w:r>
-        <w:rPr>
-          <w:rFonts w:hint="cs"/>
-          <w:rtl/>
-        </w:rPr>
-        <w:t>هسته‌ای</w:t>
-      </w:r>
-      <w:proofErr w:type="spellEnd"/>
-      <w:r>
-        <w:rPr>
-          <w:rFonts w:hint="cs"/>
-          <w:rtl/>
-        </w:rPr>
-        <w:t xml:space="preserve"> که شروع به کار </w:t>
-      </w:r>
-      <w:proofErr w:type="spellStart"/>
-      <w:r>
-        <w:rPr>
-          <w:rFonts w:hint="cs"/>
-          <w:rtl/>
-        </w:rPr>
-        <w:t>می‌کند</w:t>
-      </w:r>
-      <w:proofErr w:type="spellEnd"/>
-      <w:r>
-        <w:rPr>
-          <w:rFonts w:hint="cs"/>
-          <w:rtl/>
-        </w:rPr>
-        <w:t xml:space="preserve">، تابع </w:t>
-      </w:r>
-      <w:proofErr w:type="spellStart"/>
+        <w:t xml:space="preserve">هر هسته‌ای که شروع به کار می‌کند، تابع </w:t>
+      </w:r>
       <w:r>
         <w:rPr>
           <w:rStyle w:val="CodeChar"/>
         </w:rPr>
         <w:t>mpmain</w:t>
       </w:r>
-      <w:proofErr w:type="spellEnd"/>
-      <w:r>
-        <w:rPr>
-          <w:rFonts w:hint="cs"/>
-          <w:rtl/>
-        </w:rPr>
-        <w:t xml:space="preserve"> را صدا </w:t>
-      </w:r>
-      <w:proofErr w:type="spellStart"/>
-      <w:r>
-        <w:rPr>
-          <w:rFonts w:hint="cs"/>
-          <w:rtl/>
-        </w:rPr>
-        <w:t>می‌زند</w:t>
-      </w:r>
-      <w:proofErr w:type="spellEnd"/>
-      <w:r>
-        <w:rPr>
-          <w:rFonts w:hint="cs"/>
-          <w:rtl/>
-        </w:rPr>
-        <w:t xml:space="preserve">. این تابع نیز در انتها تابع </w:t>
+      <w:r>
+        <w:rPr>
+          <w:rFonts w:hint="cs"/>
+          <w:rtl/>
+        </w:rPr>
+        <w:t xml:space="preserve"> را صدا می‌زند. این تابع نیز در انتها تابع </w:t>
       </w:r>
       <w:r>
         <w:rPr>
@@ -186,62 +136,19 @@
         </w:rPr>
         <w:t xml:space="preserve"> را صدا می‌زند که باعث شروع به کار زمان‌بند مربوط به هر هسته می‌شود. تابع ذکر شده در </w:t>
       </w:r>
-      <w:proofErr w:type="spellStart"/>
       <w:r>
         <w:rPr>
           <w:rStyle w:val="CodeChar"/>
         </w:rPr>
         <w:t>ptable</w:t>
       </w:r>
-      <w:proofErr w:type="spellEnd"/>
-      <w:r>
-        <w:rPr>
-          <w:rFonts w:hint="cs"/>
-          <w:rtl/>
-        </w:rPr>
-        <w:t xml:space="preserve"> به دنبال </w:t>
-      </w:r>
-      <w:proofErr w:type="spellStart"/>
-      <w:r>
-        <w:rPr>
-          <w:rFonts w:hint="cs"/>
-          <w:rtl/>
-        </w:rPr>
-        <w:t>پردازه</w:t>
-      </w:r>
-      <w:proofErr w:type="spellEnd"/>
-      <w:r>
-        <w:rPr>
-          <w:rFonts w:hint="cs"/>
-          <w:rtl/>
-        </w:rPr>
-        <w:t xml:space="preserve"> قابل اجرا </w:t>
-      </w:r>
-      <w:proofErr w:type="spellStart"/>
-      <w:r>
-        <w:rPr>
-          <w:rFonts w:hint="cs"/>
-          <w:rtl/>
-        </w:rPr>
-        <w:t>می‌گردد</w:t>
-      </w:r>
-      <w:proofErr w:type="spellEnd"/>
-      <w:r>
-        <w:rPr>
-          <w:rFonts w:hint="cs"/>
-          <w:rtl/>
-        </w:rPr>
-        <w:t xml:space="preserve"> و در صورت یافتن چنین </w:t>
-      </w:r>
-      <w:proofErr w:type="spellStart"/>
-      <w:r>
-        <w:rPr>
-          <w:rFonts w:hint="cs"/>
-          <w:rtl/>
-        </w:rPr>
-        <w:t>پردازه‌ای</w:t>
-      </w:r>
-      <w:proofErr w:type="spellEnd"/>
+      <w:r>
+        <w:rPr>
+          <w:rFonts w:hint="cs"/>
+          <w:rtl/>
+        </w:rPr>
+        <w:t xml:space="preserve"> به دنبال پردازه قابل اجرا می‌گردد و در صورت یافتن چنین پردازه‌ای</w:t>
+      </w:r>
       <w:r>
         <w:rPr>
           <w:rFonts w:hint="cs"/>
@@ -274,32 +181,14 @@
           <w:rFonts w:hint="cs"/>
           <w:rtl/>
         </w:rPr>
-        <w:t xml:space="preserve">پس از تغییر حافظه به حافظه </w:t>
-      </w:r>
-      <w:proofErr w:type="spellStart"/>
-      <w:r>
-        <w:rPr>
-          <w:rFonts w:hint="cs"/>
-          <w:rtl/>
-        </w:rPr>
-        <w:t>پردازه</w:t>
-      </w:r>
-      <w:proofErr w:type="spellEnd"/>
-      <w:r>
-        <w:rPr>
-          <w:rFonts w:hint="cs"/>
-          <w:rtl/>
-        </w:rPr>
-        <w:t xml:space="preserve"> توسط تابع </w:t>
-      </w:r>
-      <w:proofErr w:type="spellStart"/>
+        <w:t xml:space="preserve">پس از تغییر حافظه به حافظه پردازه توسط تابع </w:t>
+      </w:r>
       <w:r>
         <w:rPr>
           <w:rStyle w:val="CodeChar"/>
         </w:rPr>
         <w:t>switchuvm</w:t>
       </w:r>
-      <w:proofErr w:type="spellEnd"/>
       <w:r>
         <w:rPr>
           <w:rFonts w:hint="cs"/>
@@ -307,68 +196,18 @@
         </w:rPr>
         <w:t xml:space="preserve">، با استفاده از تابع </w:t>
       </w:r>
-      <w:proofErr w:type="spellStart"/>
       <w:r>
         <w:rPr>
           <w:rStyle w:val="CodeChar"/>
         </w:rPr>
         <w:t>swtch</w:t>
       </w:r>
-      <w:proofErr w:type="spellEnd"/>
-      <w:r>
-        <w:rPr>
-          <w:rFonts w:hint="cs"/>
-          <w:rtl/>
-        </w:rPr>
-        <w:t xml:space="preserve"> که در زبان اسمبلی </w:t>
-      </w:r>
-      <w:proofErr w:type="spellStart"/>
-      <w:r>
-        <w:rPr>
-          <w:rFonts w:hint="cs"/>
-          <w:rtl/>
-        </w:rPr>
-        <w:t>پیاده‌سازی</w:t>
-      </w:r>
-      <w:proofErr w:type="spellEnd"/>
-      <w:r>
-        <w:rPr>
-          <w:rFonts w:hint="cs"/>
-          <w:rtl/>
-        </w:rPr>
-        <w:t xml:space="preserve"> شده، عملیات تعویض متن را انجام </w:t>
-      </w:r>
-      <w:proofErr w:type="spellStart"/>
-      <w:r>
-        <w:rPr>
-          <w:rFonts w:hint="cs"/>
-          <w:rtl/>
-        </w:rPr>
-        <w:t>می‌دهد</w:t>
-      </w:r>
-      <w:proofErr w:type="spellEnd"/>
-      <w:r>
-        <w:rPr>
-          <w:rFonts w:hint="cs"/>
-          <w:rtl/>
-        </w:rPr>
-        <w:t xml:space="preserve">. این تابع، </w:t>
-      </w:r>
-      <w:proofErr w:type="spellStart"/>
-      <w:r>
-        <w:rPr>
-          <w:rFonts w:hint="cs"/>
-          <w:rtl/>
-        </w:rPr>
-        <w:t>رجیسترهای</w:t>
-      </w:r>
-      <w:proofErr w:type="spellEnd"/>
-      <w:r>
-        <w:rPr>
-          <w:rFonts w:hint="cs"/>
-          <w:rtl/>
-        </w:rPr>
-        <w:t xml:space="preserve"> </w:t>
+      <w:r>
+        <w:rPr>
+          <w:rFonts w:hint="cs"/>
+          <w:rtl/>
+        </w:rPr>
+        <w:t xml:space="preserve"> که در زبان اسمبلی پیاده‌سازی شده، عملیات تعویض متن را انجام می‌دهد. این تابع، رجیسترهای </w:t>
       </w:r>
       <w:r>
         <w:t>context</w:t>
@@ -380,19 +219,11 @@
         </w:rPr>
         <w:t xml:space="preserve"> قدیمی (</w:t>
       </w:r>
-      <w:proofErr w:type="spellStart"/>
       <w:r>
         <w:rPr>
           <w:rStyle w:val="CodeChar"/>
         </w:rPr>
-        <w:t>cpu</w:t>
-      </w:r>
-      <w:proofErr w:type="spellEnd"/>
-      <w:r>
-        <w:rPr>
-          <w:rStyle w:val="CodeChar"/>
-        </w:rPr>
-        <w:t>::struct context *scheduler</w:t>
+        <w:t>cpu::struct context *scheduler</w:t>
       </w:r>
       <w:r>
         <w:rPr>
@@ -627,23 +458,7 @@
           <w:rFonts w:hint="cs"/>
           <w:rtl/>
         </w:rPr>
-        <w:t xml:space="preserve">، مجددا عملیات تعویض متن صورت </w:t>
-      </w:r>
-      <w:proofErr w:type="spellStart"/>
-      <w:r>
-        <w:rPr>
-          <w:rFonts w:hint="cs"/>
-          <w:rtl/>
-        </w:rPr>
-        <w:t>می‌پذیرد</w:t>
-      </w:r>
-      <w:proofErr w:type="spellEnd"/>
-      <w:r>
-        <w:rPr>
-          <w:rFonts w:hint="cs"/>
-          <w:rtl/>
-        </w:rPr>
-        <w:t xml:space="preserve"> و در این حالت </w:t>
+        <w:t xml:space="preserve">، مجددا عملیات تعویض متن صورت می‌پذیرد و در این حالت </w:t>
       </w:r>
       <w:r>
         <w:t>context</w:t>
@@ -653,29 +468,11 @@
           <w:rFonts w:hint="cs"/>
           <w:rtl/>
         </w:rPr>
-        <w:t xml:space="preserve">ای که در </w:t>
-      </w:r>
-      <w:proofErr w:type="spellStart"/>
-      <w:r>
-        <w:rPr>
-          <w:rFonts w:hint="cs"/>
-          <w:rtl/>
-        </w:rPr>
-        <w:t>استراکت</w:t>
-      </w:r>
-      <w:proofErr w:type="spellEnd"/>
-      <w:r>
-        <w:rPr>
-          <w:rFonts w:hint="cs"/>
-          <w:rtl/>
-        </w:rPr>
-        <w:t xml:space="preserve"> </w:t>
-      </w:r>
-      <w:proofErr w:type="spellStart"/>
+        <w:t xml:space="preserve">ای که در استراکت </w:t>
+      </w:r>
       <w:r>
         <w:t>cpu</w:t>
       </w:r>
-      <w:proofErr w:type="spellEnd"/>
       <w:r>
         <w:rPr>
           <w:rFonts w:hint="cs"/>
@@ -694,23 +491,7 @@
           <w:rFonts w:hint="cs"/>
           <w:rtl/>
         </w:rPr>
-        <w:t xml:space="preserve">) بازیابی </w:t>
-      </w:r>
-      <w:proofErr w:type="spellStart"/>
-      <w:r>
-        <w:rPr>
-          <w:rFonts w:hint="cs"/>
-          <w:rtl/>
-        </w:rPr>
-        <w:t>می‌شود</w:t>
-      </w:r>
-      <w:proofErr w:type="spellEnd"/>
-      <w:r>
-        <w:rPr>
-          <w:rFonts w:hint="cs"/>
-          <w:rtl/>
-        </w:rPr>
-        <w:t xml:space="preserve"> و </w:t>
+        <w:t xml:space="preserve">) بازیابی می‌شود و </w:t>
       </w:r>
       <w:r>
         <w:t>context</w:t>
@@ -720,39 +501,7 @@
           <w:rFonts w:hint="cs"/>
           <w:rtl/>
         </w:rPr>
-        <w:t xml:space="preserve"> مربوط </w:t>
-      </w:r>
-      <w:proofErr w:type="spellStart"/>
-      <w:r>
-        <w:rPr>
-          <w:rFonts w:hint="cs"/>
-          <w:rtl/>
-        </w:rPr>
-        <w:t>پردازه</w:t>
-      </w:r>
-      <w:proofErr w:type="spellEnd"/>
-      <w:r>
-        <w:rPr>
-          <w:rFonts w:hint="cs"/>
-          <w:rtl/>
-        </w:rPr>
-        <w:t xml:space="preserve"> در حال اجرا ذخیره </w:t>
-      </w:r>
-      <w:proofErr w:type="spellStart"/>
-      <w:r>
-        <w:rPr>
-          <w:rFonts w:hint="cs"/>
-          <w:rtl/>
-        </w:rPr>
-        <w:t>می‌شود</w:t>
-      </w:r>
-      <w:proofErr w:type="spellEnd"/>
-      <w:r>
-        <w:rPr>
-          <w:rFonts w:hint="cs"/>
-          <w:rtl/>
-        </w:rPr>
-        <w:t>.</w:t>
+        <w:t xml:space="preserve"> مربوط پردازه در حال اجرا ذخیره می‌شود.</w:t>
       </w:r>
       <w:r>
         <w:rPr>
@@ -884,13 +633,8 @@
         <w:t xml:space="preserve"> به صورت مستقیم ذخیره نمی‌شود بلکه همان </w:t>
       </w:r>
       <w:r>
-        <w:t xml:space="preserve">return </w:t>
-      </w:r>
-      <w:proofErr w:type="spellStart"/>
-      <w:r>
-        <w:t>adr</w:t>
-      </w:r>
-      <w:proofErr w:type="spellEnd"/>
+        <w:t>return adr</w:t>
+      </w:r>
       <w:r>
         <w:rPr>
           <w:rFonts w:hint="cs"/>
@@ -898,36 +642,18 @@
         </w:rPr>
         <w:t xml:space="preserve"> تابع است که در زمان فراخوانی تابع </w:t>
       </w:r>
-      <w:proofErr w:type="spellStart"/>
       <w:r>
         <w:rPr>
           <w:rStyle w:val="CodeChar"/>
         </w:rPr>
         <w:t>swtch</w:t>
       </w:r>
-      <w:proofErr w:type="spellEnd"/>
-      <w:r>
-        <w:rPr>
-          <w:rFonts w:hint="cs"/>
-          <w:rtl/>
-        </w:rPr>
-        <w:t xml:space="preserve">، در </w:t>
-      </w:r>
-      <w:proofErr w:type="spellStart"/>
-      <w:r>
-        <w:rPr>
-          <w:rFonts w:hint="cs"/>
-          <w:rtl/>
-        </w:rPr>
-        <w:t>استک</w:t>
-      </w:r>
-      <w:proofErr w:type="spellEnd"/>
-      <w:r>
-        <w:rPr>
-          <w:rFonts w:hint="cs"/>
-          <w:rtl/>
-        </w:rPr>
-        <w:t xml:space="preserve"> </w:t>
+      <w:r>
+        <w:rPr>
+          <w:rFonts w:hint="cs"/>
+          <w:rtl/>
+        </w:rPr>
+        <w:t xml:space="preserve">، در استک </w:t>
       </w:r>
       <w:r>
         <w:t>push</w:t>
@@ -937,23 +663,7 @@
           <w:rFonts w:hint="cs"/>
           <w:rtl/>
         </w:rPr>
-        <w:t xml:space="preserve"> </w:t>
-      </w:r>
-      <w:proofErr w:type="spellStart"/>
-      <w:r>
-        <w:rPr>
-          <w:rFonts w:hint="cs"/>
-          <w:rtl/>
-        </w:rPr>
-        <w:t>می‌شود</w:t>
-      </w:r>
-      <w:proofErr w:type="spellEnd"/>
-      <w:r>
-        <w:rPr>
-          <w:rFonts w:hint="cs"/>
-          <w:rtl/>
-        </w:rPr>
-        <w:t>.</w:t>
+        <w:t xml:space="preserve"> می‌شود.</w:t>
       </w:r>
       <w:r>
         <w:rPr>
@@ -1058,70 +768,20 @@
           <w:rFonts w:hint="cs"/>
           <w:rtl/>
         </w:rPr>
-        <w:t xml:space="preserve"> پیاده‌سازی می‌شود. در </w:t>
-      </w:r>
-      <w:proofErr w:type="spellStart"/>
-      <w:r>
-        <w:rPr>
-          <w:rFonts w:hint="cs"/>
-          <w:rtl/>
-        </w:rPr>
-        <w:t>چپ‌ترین</w:t>
-      </w:r>
-      <w:proofErr w:type="spellEnd"/>
-      <w:r>
-        <w:rPr>
-          <w:rFonts w:hint="cs"/>
-          <w:rtl/>
-        </w:rPr>
-        <w:t xml:space="preserve"> گره این درخت، </w:t>
-      </w:r>
-      <w:proofErr w:type="spellStart"/>
-      <w:r>
-        <w:rPr>
-          <w:rFonts w:hint="cs"/>
-          <w:rtl/>
-        </w:rPr>
-        <w:t>پردازه‌ای</w:t>
-      </w:r>
-      <w:proofErr w:type="spellEnd"/>
-      <w:r>
-        <w:rPr>
-          <w:rFonts w:hint="cs"/>
-          <w:rtl/>
-        </w:rPr>
-        <w:t xml:space="preserve"> قرار گرفته که کمترین برش زمانی در حین اجرا را داشته (این مقدار در </w:t>
-      </w:r>
-      <w:proofErr w:type="spellStart"/>
+        <w:t xml:space="preserve"> پیاده‌سازی می‌شود. در چپ‌ترین گره این درخت، پردازه‌ای قرار گرفته که کمترین برش زمانی در حین اجرا را داشته (این مقدار در </w:t>
+      </w:r>
       <w:r>
         <w:rPr>
           <w:rStyle w:val="CodeChar"/>
         </w:rPr>
         <w:t>vruntime</w:t>
       </w:r>
-      <w:proofErr w:type="spellEnd"/>
-      <w:r>
-        <w:rPr>
-          <w:rFonts w:hint="cs"/>
-          <w:rtl/>
-        </w:rPr>
-        <w:t xml:space="preserve"> اطلاعات </w:t>
-      </w:r>
-      <w:proofErr w:type="spellStart"/>
-      <w:r>
-        <w:rPr>
-          <w:rFonts w:hint="cs"/>
-          <w:rtl/>
-        </w:rPr>
-        <w:t>پردازه</w:t>
-      </w:r>
-      <w:proofErr w:type="spellEnd"/>
-      <w:r>
-        <w:rPr>
-          <w:rFonts w:hint="cs"/>
-          <w:rtl/>
-        </w:rPr>
-        <w:t xml:space="preserve"> ذخیر</w:t>
+      <w:r>
+        <w:rPr>
+          <w:rFonts w:hint="cs"/>
+          <w:rtl/>
+        </w:rPr>
+        <w:t xml:space="preserve"> اطلاعات پردازه ذخیر</w:t>
       </w:r>
       <w:r>
         <w:rPr>
@@ -1215,36 +875,18 @@
         </w:rPr>
         <w:t xml:space="preserve">زمانی که قفل </w:t>
       </w:r>
-      <w:proofErr w:type="spellStart"/>
       <w:r>
         <w:rPr>
           <w:rStyle w:val="CodeChar"/>
         </w:rPr>
         <w:t>ptable</w:t>
       </w:r>
-      <w:proofErr w:type="spellEnd"/>
-      <w:r>
-        <w:rPr>
-          <w:rFonts w:hint="cs"/>
-          <w:rtl/>
-        </w:rPr>
-        <w:t xml:space="preserve"> فعال </w:t>
-      </w:r>
-      <w:proofErr w:type="spellStart"/>
-      <w:r>
-        <w:rPr>
-          <w:rFonts w:hint="cs"/>
-          <w:rtl/>
-        </w:rPr>
-        <w:t>می‌شود</w:t>
-      </w:r>
-      <w:proofErr w:type="spellEnd"/>
-      <w:r>
-        <w:rPr>
-          <w:rFonts w:hint="cs"/>
-          <w:rtl/>
-        </w:rPr>
-        <w:t xml:space="preserve">، تمامی </w:t>
+      <w:r>
+        <w:rPr>
+          <w:rFonts w:hint="cs"/>
+          <w:rtl/>
+        </w:rPr>
+        <w:t xml:space="preserve"> فعال می‌شود، تمامی </w:t>
       </w:r>
       <w:r>
         <w:t>interrupt</w:t>
@@ -1256,36 +898,18 @@
         </w:rPr>
         <w:t xml:space="preserve">ها به وسیله تابع </w:t>
       </w:r>
-      <w:proofErr w:type="spellStart"/>
       <w:r>
         <w:rPr>
           <w:rStyle w:val="CodeChar"/>
         </w:rPr>
         <w:t>pushcli</w:t>
       </w:r>
-      <w:proofErr w:type="spellEnd"/>
-      <w:r>
-        <w:rPr>
-          <w:rFonts w:hint="cs"/>
-          <w:rtl/>
-        </w:rPr>
-        <w:t xml:space="preserve"> غیرفعال </w:t>
-      </w:r>
-      <w:proofErr w:type="spellStart"/>
-      <w:r>
-        <w:rPr>
-          <w:rFonts w:hint="cs"/>
-          <w:rtl/>
-        </w:rPr>
-        <w:t>می‌شوند</w:t>
-      </w:r>
-      <w:proofErr w:type="spellEnd"/>
-      <w:r>
-        <w:rPr>
-          <w:rFonts w:hint="cs"/>
-          <w:rtl/>
-        </w:rPr>
-        <w:t xml:space="preserve">. حال ممکن است پردازنده </w:t>
+      <w:r>
+        <w:rPr>
+          <w:rFonts w:hint="cs"/>
+          <w:rtl/>
+        </w:rPr>
+        <w:t xml:space="preserve"> غیرفعال می‌شوند. حال ممکن است پردازنده </w:t>
       </w:r>
       <w:r>
         <w:rPr>
@@ -1350,60 +974,23 @@
         </w:rPr>
         <w:t xml:space="preserve"> تغییر دهیم که بتوانند اجرا شوند، در نتیجه سیستم فریز می‌شود. به همین دلیل است که در این حلقه برای مدت کوتاهی (تا پیش از قفل کردن </w:t>
       </w:r>
-      <w:proofErr w:type="spellStart"/>
       <w:r>
         <w:rPr>
           <w:rStyle w:val="CodeChar"/>
         </w:rPr>
         <w:t>ptable</w:t>
       </w:r>
-      <w:proofErr w:type="spellEnd"/>
-      <w:r>
-        <w:rPr>
-          <w:rFonts w:hint="cs"/>
-          <w:rtl/>
-        </w:rPr>
-        <w:t xml:space="preserve">)، </w:t>
-      </w:r>
-      <w:proofErr w:type="spellStart"/>
-      <w:r>
-        <w:rPr>
-          <w:rFonts w:hint="cs"/>
-          <w:rtl/>
-        </w:rPr>
-        <w:t>وقفه‌ها</w:t>
-      </w:r>
-      <w:proofErr w:type="spellEnd"/>
-      <w:r>
-        <w:rPr>
-          <w:rFonts w:hint="cs"/>
-          <w:rtl/>
-        </w:rPr>
-        <w:t xml:space="preserve"> فعال </w:t>
-      </w:r>
-      <w:proofErr w:type="spellStart"/>
-      <w:r>
-        <w:rPr>
-          <w:rFonts w:hint="cs"/>
-          <w:rtl/>
-        </w:rPr>
-        <w:t>می‌شوند</w:t>
-      </w:r>
-      <w:proofErr w:type="spellEnd"/>
-      <w:r>
-        <w:rPr>
-          <w:rFonts w:hint="cs"/>
-          <w:rtl/>
-        </w:rPr>
-        <w:t xml:space="preserve"> تا در صورت نیاز بتوانیم حالت پردازه‌ها را تغییر دهیم.</w:t>
+      <w:r>
+        <w:rPr>
+          <w:rFonts w:hint="cs"/>
+          <w:rtl/>
+        </w:rPr>
+        <w:t>)، وقفه‌ها فعال می‌شوند تا در صورت نیاز بتوانیم حالت پردازه‌ها را تغییر دهیم.</w:t>
       </w:r>
     </w:p>
     <w:p>
       <w:pPr>
         <w:pStyle w:val="Heading2"/>
-        <w:rPr>
-          <w:rtl/>
-        </w:rPr>
       </w:pPr>
       <w:r>
         <w:rPr>
@@ -1415,286 +1002,370 @@
     </w:p>
     <w:p>
       <w:pPr>
-        <w:pStyle w:val="Heading2"/>
-        <w:rPr>
-          <w:rtl/>
-        </w:rPr>
-      </w:pPr>
-      <w:r>
-        <w:rPr>
-          <w:rFonts w:hint="cs"/>
-          <w:rtl/>
-        </w:rPr>
-        <w:t>گرسنگی پردازه‌ها چگونه حل شده است؟</w:t>
+        <w:pStyle w:val="Text"/>
+      </w:pPr>
+      <w:r>
+        <w:rPr>
+          <w:rFonts w:hint="cs"/>
+          <w:rtl/>
+        </w:rPr>
+        <w:t xml:space="preserve">مدیریت وقفه‌ها در لینوکس و بسیاری از سیستم عامل‌های امروزی، در دو سطح اول و دوم صورت می‌گیرد. به این دو سطح </w:t>
+      </w:r>
+      <w:r>
+        <w:t>FLIH</w:t>
+      </w:r>
+      <w:r>
+        <w:rPr>
+          <w:rStyle w:val="FootnoteReference"/>
+          <w:rtl/>
+        </w:rPr>
+        <w:footnoteReference w:id="1"/>
+      </w:r>
+      <w:r>
+        <w:rPr>
+          <w:rFonts w:hint="cs"/>
+          <w:rtl/>
+        </w:rPr>
+        <w:t xml:space="preserve"> و </w:t>
+      </w:r>
+      <w:r>
+        <w:t>SLIH</w:t>
+      </w:r>
+      <w:r>
+        <w:rPr>
+          <w:rStyle w:val="FootnoteReference"/>
+          <w:rtl/>
+        </w:rPr>
+        <w:footnoteReference w:id="2"/>
+      </w:r>
+      <w:r>
+        <w:rPr>
+          <w:rFonts w:hint="cs"/>
+          <w:rtl/>
+        </w:rPr>
+        <w:t xml:space="preserve"> گفته می‌شود. علاوه بر آن در لینوکس به </w:t>
+      </w:r>
+      <w:r>
+        <w:t>FLIH</w:t>
+      </w:r>
+      <w:r>
+        <w:rPr>
+          <w:rFonts w:hint="cs"/>
+          <w:rtl/>
+        </w:rPr>
+        <w:t>، نیمه بالایی</w:t>
+      </w:r>
+      <w:r>
+        <w:rPr>
+          <w:rStyle w:val="FootnoteReference"/>
+          <w:rtl/>
+        </w:rPr>
+        <w:footnoteReference w:id="3"/>
+      </w:r>
+      <w:r>
+        <w:rPr>
+          <w:rFonts w:hint="cs"/>
+          <w:rtl/>
+        </w:rPr>
+        <w:t xml:space="preserve"> و به </w:t>
+      </w:r>
+      <w:r>
+        <w:t>SLIH</w:t>
+      </w:r>
+      <w:r>
+        <w:rPr>
+          <w:rFonts w:hint="cs"/>
+          <w:rtl/>
+        </w:rPr>
+        <w:t>، نیمه پایینی</w:t>
+      </w:r>
+      <w:r>
+        <w:rPr>
+          <w:rStyle w:val="FootnoteReference"/>
+          <w:rtl/>
+        </w:rPr>
+        <w:footnoteReference w:id="4"/>
+      </w:r>
+      <w:r>
+        <w:rPr>
+          <w:rFonts w:hint="cs"/>
+          <w:rtl/>
+        </w:rPr>
+        <w:t xml:space="preserve"> گفته می‌شود. وظیفه </w:t>
+      </w:r>
+      <w:r>
+        <w:t>FLIH</w:t>
+      </w:r>
+      <w:r>
+        <w:rPr>
+          <w:rFonts w:hint="cs"/>
+          <w:rtl/>
+        </w:rPr>
+        <w:t xml:space="preserve"> مدیریت وقفه‌های ضروری در کم‌ترین زمان ممکن است؛ یا وقفه را به طور کامل سرویس‌دهی می‌کند و یا اطلاعات ضروری وقفه را -که فقط در زمان وقوع وقفه در دسترسی است- ذخیره کرده و یک </w:t>
+      </w:r>
+      <w:r>
+        <w:t>SLIH</w:t>
+      </w:r>
+      <w:r>
+        <w:rPr>
+          <w:rFonts w:hint="cs"/>
+          <w:rtl/>
+        </w:rPr>
+        <w:t xml:space="preserve"> را برای مدیریت کامل این وقفه زمان‌بندی می‌کند. در روال جواب‌دهی به وقفه‌ها در </w:t>
+      </w:r>
+      <w:r>
+        <w:t>FLIH</w:t>
+      </w:r>
+      <w:r>
+        <w:rPr>
+          <w:rFonts w:hint="cs"/>
+          <w:rtl/>
+        </w:rPr>
+        <w:t>، یک تعویض متن</w:t>
+      </w:r>
+      <w:r>
+        <w:rPr>
+          <w:rStyle w:val="FootnoteReference"/>
+          <w:rtl/>
+        </w:rPr>
+        <w:footnoteReference w:id="5"/>
+      </w:r>
+      <w:r>
+        <w:rPr>
+          <w:rFonts w:hint="cs"/>
+          <w:rtl/>
+        </w:rPr>
+        <w:t xml:space="preserve"> صورت گرفته و کد مربوط به مدیریت‌کنندۀ وقفۀ صورت‌گرفته بارگزاری و اجرا می‌شود. </w:t>
+      </w:r>
+      <w:r>
+        <w:t>FLIH</w:t>
+      </w:r>
+      <w:r>
+        <w:rPr>
+          <w:rFonts w:hint="cs"/>
+          <w:rtl/>
+        </w:rPr>
+        <w:t xml:space="preserve"> می‌تواند باعث ایجاد لغزش</w:t>
+      </w:r>
+      <w:r>
+        <w:rPr>
+          <w:rStyle w:val="FootnoteReference"/>
+          <w:rtl/>
+        </w:rPr>
+        <w:footnoteReference w:id="6"/>
+      </w:r>
+      <w:r>
+        <w:rPr>
+          <w:rFonts w:hint="cs"/>
+          <w:rtl/>
+        </w:rPr>
+        <w:t xml:space="preserve"> (لَگ) در پردازه‌ها شود. علاوه بر آن </w:t>
+      </w:r>
+      <w:r>
+        <w:t>FLIH</w:t>
+      </w:r>
+      <w:r>
+        <w:rPr>
+          <w:rFonts w:hint="cs"/>
+          <w:rtl/>
+        </w:rPr>
+        <w:t xml:space="preserve"> باعث چشم‌پوشی</w:t>
+      </w:r>
+      <w:r>
+        <w:rPr>
+          <w:rStyle w:val="FootnoteReference"/>
+          <w:rtl/>
+        </w:rPr>
+        <w:footnoteReference w:id="7"/>
+      </w:r>
+      <w:r>
+        <w:rPr>
+          <w:rFonts w:hint="cs"/>
+          <w:rtl/>
+        </w:rPr>
+        <w:t xml:space="preserve"> کردن از وقفه‌ها می‌شود.</w:t>
       </w:r>
     </w:p>
     <w:p>
       <w:pPr>
-        <w:pStyle w:val="Heading1"/>
-      </w:pPr>
-      <w:r>
-        <w:rPr>
-          <w:rFonts w:hint="cs"/>
-          <w:rtl/>
-        </w:rPr>
-        <w:t>زمان‌بندی بازخوردی چند سطحی</w:t>
+        <w:pStyle w:val="Text"/>
+        <w:rPr>
+          <w:rtl/>
+        </w:rPr>
+      </w:pPr>
+      <w:r>
+        <w:t>SLIH</w:t>
+      </w:r>
+      <w:r>
+        <w:rPr>
+          <w:rtl/>
+        </w:rPr>
+        <w:t xml:space="preserve"> </w:t>
+      </w:r>
+      <w:r>
+        <w:rPr>
+          <w:rFonts w:hint="cs"/>
+          <w:rtl/>
+        </w:rPr>
+        <w:t xml:space="preserve">وظیفه بخش‌هایی از پردازش وقفه‌ها را بر عهده دارد که زمان‌بر می‌باشند؛ این کار مانند یک پردازه انجام می‌شود. </w:t>
+      </w:r>
+      <w:r>
+        <w:t>SLIH</w:t>
+      </w:r>
+      <w:r>
+        <w:rPr>
+          <w:rFonts w:hint="cs"/>
+          <w:rtl/>
+        </w:rPr>
+        <w:t xml:space="preserve">ها یا یک ریسه مخصوص در سطح کرنل برای هر هندلر دارند، یا توسط یه </w:t>
+      </w:r>
+      <w:r>
+        <w:t>thread pool</w:t>
+      </w:r>
+      <w:r>
+        <w:rPr>
+          <w:rFonts w:hint="cs"/>
+          <w:rtl/>
+        </w:rPr>
+        <w:t xml:space="preserve"> مدیریت می‌شوند. </w:t>
+      </w:r>
+      <w:r>
+        <w:t>SLIH</w:t>
+      </w:r>
+      <w:r>
+        <w:rPr>
+          <w:rFonts w:hint="cs"/>
+          <w:rtl/>
+        </w:rPr>
+        <w:t xml:space="preserve">ها در یک صف اجرا قرار گرفته و منتظر پردازنده می‌مانند. از آنجا که ممکن است زمان طولانی برای اجرای آن‌ها نیاز باشد، </w:t>
+      </w:r>
+      <w:r>
+        <w:t>SLIH</w:t>
+      </w:r>
+      <w:r>
+        <w:rPr>
+          <w:rFonts w:hint="cs"/>
+          <w:rtl/>
+        </w:rPr>
+        <w:t>ها نیز معمولا مانند ریسه‌ها و پردازه‌ها زمان‌بندی می‌شوند.</w:t>
       </w:r>
     </w:p>
     <w:p>
       <w:pPr>
-        <w:pStyle w:val="Text"/>
-      </w:pPr>
-      <w:r>
-        <w:rPr>
-          <w:rFonts w:hint="cs"/>
-          <w:rtl/>
-        </w:rPr>
-        <w:t xml:space="preserve">در ابتدا یک </w:t>
-      </w:r>
-      <w:proofErr w:type="spellStart"/>
-      <w:r>
-        <w:rPr>
-          <w:rFonts w:hint="cs"/>
-          <w:rtl/>
-        </w:rPr>
-        <w:t>استراکت</w:t>
-      </w:r>
-      <w:proofErr w:type="spellEnd"/>
-      <w:r>
-        <w:rPr>
-          <w:rFonts w:hint="cs"/>
-          <w:rtl/>
-        </w:rPr>
-        <w:t xml:space="preserve"> به نام </w:t>
-      </w:r>
-      <w:proofErr w:type="spellStart"/>
-      <w:r>
-        <w:rPr>
-          <w:rStyle w:val="CodeChar"/>
-        </w:rPr>
-        <w:t>schedinfo</w:t>
-      </w:r>
-      <w:proofErr w:type="spellEnd"/>
-      <w:r>
-        <w:rPr>
-          <w:rFonts w:hint="cs"/>
-          <w:rtl/>
-        </w:rPr>
-        <w:t xml:space="preserve"> به </w:t>
-      </w:r>
-      <w:proofErr w:type="spellStart"/>
-      <w:r>
-        <w:rPr>
-          <w:rFonts w:hint="cs"/>
-          <w:rtl/>
-        </w:rPr>
-        <w:t>فیلدهای</w:t>
-      </w:r>
-      <w:proofErr w:type="spellEnd"/>
-      <w:r>
-        <w:rPr>
-          <w:rFonts w:hint="cs"/>
-          <w:rtl/>
-        </w:rPr>
-        <w:t xml:space="preserve"> </w:t>
-      </w:r>
-      <w:proofErr w:type="spellStart"/>
-      <w:r>
-        <w:rPr>
-          <w:rFonts w:hint="cs"/>
-          <w:rtl/>
-        </w:rPr>
-        <w:t>استراکت</w:t>
-      </w:r>
-      <w:proofErr w:type="spellEnd"/>
-      <w:r>
-        <w:rPr>
-          <w:rFonts w:hint="cs"/>
-          <w:rtl/>
-        </w:rPr>
-        <w:t xml:space="preserve"> </w:t>
-      </w:r>
-      <w:r>
-        <w:rPr>
-          <w:rStyle w:val="CodeChar"/>
-        </w:rPr>
-        <w:t>proc</w:t>
-      </w:r>
-      <w:r>
-        <w:rPr>
-          <w:rFonts w:hint="cs"/>
-          <w:rtl/>
-        </w:rPr>
-        <w:t xml:space="preserve"> اضافه کردیم تا تمامی متغیرهای مربوط به </w:t>
-      </w:r>
-      <w:proofErr w:type="spellStart"/>
-      <w:r>
-        <w:rPr>
-          <w:rFonts w:hint="cs"/>
-          <w:rtl/>
-        </w:rPr>
-        <w:t>زمان‌بندی</w:t>
-      </w:r>
-      <w:proofErr w:type="spellEnd"/>
-      <w:r>
-        <w:rPr>
-          <w:rFonts w:hint="cs"/>
-          <w:rtl/>
-        </w:rPr>
-        <w:t xml:space="preserve"> یک </w:t>
-      </w:r>
-      <w:proofErr w:type="spellStart"/>
-      <w:r>
-        <w:rPr>
-          <w:rFonts w:hint="cs"/>
-          <w:rtl/>
-        </w:rPr>
-        <w:t>پردازه</w:t>
-      </w:r>
-      <w:proofErr w:type="spellEnd"/>
-      <w:r>
-        <w:rPr>
-          <w:rFonts w:hint="cs"/>
-          <w:rtl/>
-        </w:rPr>
-        <w:t xml:space="preserve"> در این </w:t>
-      </w:r>
-      <w:proofErr w:type="spellStart"/>
-      <w:r>
-        <w:rPr>
-          <w:rFonts w:hint="cs"/>
-          <w:rtl/>
-        </w:rPr>
-        <w:t>استراکت</w:t>
-      </w:r>
-      <w:proofErr w:type="spellEnd"/>
-      <w:r>
-        <w:rPr>
-          <w:rFonts w:hint="cs"/>
-          <w:rtl/>
-        </w:rPr>
-        <w:t xml:space="preserve"> قرار بگیرد. یکی از </w:t>
-      </w:r>
-      <w:proofErr w:type="spellStart"/>
-      <w:r>
-        <w:rPr>
-          <w:rFonts w:hint="cs"/>
-          <w:rtl/>
-        </w:rPr>
-        <w:t>فیلدهای</w:t>
-      </w:r>
-      <w:proofErr w:type="spellEnd"/>
-      <w:r>
-        <w:rPr>
-          <w:rFonts w:hint="cs"/>
-          <w:rtl/>
-        </w:rPr>
-        <w:t xml:space="preserve"> این </w:t>
-      </w:r>
-      <w:proofErr w:type="spellStart"/>
-      <w:r>
-        <w:rPr>
-          <w:rFonts w:hint="cs"/>
-          <w:rtl/>
-        </w:rPr>
-        <w:t>استراکت</w:t>
-      </w:r>
-      <w:proofErr w:type="spellEnd"/>
-      <w:r>
-        <w:rPr>
-          <w:rFonts w:hint="cs"/>
-          <w:rtl/>
-        </w:rPr>
-        <w:t xml:space="preserve">، یک </w:t>
-      </w:r>
-      <w:proofErr w:type="spellStart"/>
-      <w:r>
-        <w:t>enum</w:t>
-      </w:r>
-      <w:proofErr w:type="spellEnd"/>
-      <w:r>
-        <w:rPr>
-          <w:rFonts w:hint="cs"/>
-          <w:rtl/>
-        </w:rPr>
-        <w:t xml:space="preserve"> به نام </w:t>
-      </w:r>
-      <w:proofErr w:type="spellStart"/>
-      <w:r>
-        <w:rPr>
-          <w:rStyle w:val="CodeChar"/>
-        </w:rPr>
-        <w:t>schedqueue</w:t>
-      </w:r>
-      <w:proofErr w:type="spellEnd"/>
-      <w:r>
-        <w:rPr>
-          <w:rFonts w:hint="cs"/>
-          <w:rtl/>
-        </w:rPr>
-        <w:t xml:space="preserve"> است که نشان </w:t>
-      </w:r>
-      <w:proofErr w:type="spellStart"/>
-      <w:r>
-        <w:rPr>
-          <w:rFonts w:hint="cs"/>
-          <w:rtl/>
-        </w:rPr>
-        <w:t>می‌دهد</w:t>
-      </w:r>
-      <w:proofErr w:type="spellEnd"/>
-      <w:r>
-        <w:rPr>
-          <w:rFonts w:hint="cs"/>
-          <w:rtl/>
-        </w:rPr>
-        <w:t xml:space="preserve"> </w:t>
-      </w:r>
-      <w:proofErr w:type="spellStart"/>
-      <w:r>
-        <w:rPr>
-          <w:rFonts w:hint="cs"/>
-          <w:rtl/>
-        </w:rPr>
-        <w:t>پردازه</w:t>
-      </w:r>
-      <w:proofErr w:type="spellEnd"/>
-      <w:r>
-        <w:rPr>
-          <w:rFonts w:hint="cs"/>
-          <w:rtl/>
-        </w:rPr>
-        <w:t xml:space="preserve"> مربوطه در کدام صف قرار دارد.</w:t>
+        <w:pStyle w:val="Heading2"/>
+        <w:rPr>
+          <w:rtl/>
+        </w:rPr>
+      </w:pPr>
+      <w:r>
+        <w:rPr>
+          <w:rFonts w:hint="cs"/>
+          <w:rtl/>
+        </w:rPr>
+        <w:t>گرسنگی پردازه‌ها چگونه حل شده است؟</w:t>
       </w:r>
     </w:p>
     <w:p>
       <w:pPr>
-        <w:pStyle w:val="Text"/>
-        <w:rPr>
-          <w:rtl/>
-        </w:rPr>
-      </w:pPr>
-      <w:r>
-        <w:rPr>
-          <w:rFonts w:hint="cs"/>
-          <w:rtl/>
-        </w:rPr>
-        <w:t xml:space="preserve">برای بخش </w:t>
-      </w:r>
-      <w:r>
-        <w:t>aging</w:t>
-      </w:r>
-      <w:r>
-        <w:rPr>
-          <w:rFonts w:hint="cs"/>
-          <w:rtl/>
-        </w:rPr>
-        <w:t xml:space="preserve"> تابع زیر نوشته شد:</w:t>
+        <w:pStyle w:val="Heading1"/>
+      </w:pPr>
+      <w:r>
+        <w:rPr>
+          <w:rFonts w:hint="cs"/>
+          <w:rtl/>
+        </w:rPr>
+        <w:t>زمان‌بندی بازخوردی چند سطحی</w:t>
       </w:r>
     </w:p>
     <w:p>
       <w:pPr>
         <w:pStyle w:val="Text"/>
+      </w:pPr>
+      <w:r>
+        <w:rPr>
+          <w:rFonts w:hint="cs"/>
+          <w:rtl/>
+        </w:rPr>
+        <w:t xml:space="preserve">در ابتدا یک استراکت به نام </w:t>
+      </w:r>
+      <w:r>
+        <w:rPr>
+          <w:rStyle w:val="CodeChar"/>
+        </w:rPr>
+        <w:t>schedinfo</w:t>
+      </w:r>
+      <w:r>
+        <w:rPr>
+          <w:rFonts w:hint="cs"/>
+          <w:rtl/>
+        </w:rPr>
+        <w:t xml:space="preserve"> به فیلدهای استراکت </w:t>
+      </w:r>
+      <w:r>
+        <w:rPr>
+          <w:rStyle w:val="CodeChar"/>
+        </w:rPr>
+        <w:t>proc</w:t>
+      </w:r>
+      <w:r>
+        <w:rPr>
+          <w:rFonts w:hint="cs"/>
+          <w:rtl/>
+        </w:rPr>
+        <w:t xml:space="preserve"> اضافه کردیم تا تمامی متغیرهای مربوط به زمان‌بندی یک پردازه در این استراکت قرار بگیرد. یکی از فیلدهای این استراکت، یک </w:t>
+      </w:r>
+      <w:r>
+        <w:t>enum</w:t>
+      </w:r>
+      <w:r>
+        <w:rPr>
+          <w:rFonts w:hint="cs"/>
+          <w:rtl/>
+        </w:rPr>
+        <w:t xml:space="preserve"> به نام </w:t>
+      </w:r>
+      <w:r>
+        <w:rPr>
+          <w:rStyle w:val="CodeChar"/>
+        </w:rPr>
+        <w:t>schedqueue</w:t>
+      </w:r>
+      <w:r>
+        <w:rPr>
+          <w:rFonts w:hint="cs"/>
+          <w:rtl/>
+        </w:rPr>
+        <w:t xml:space="preserve"> است که نشان می‌دهد پردازه مربوطه در کدام صف قرار دارد.</w:t>
+      </w:r>
+    </w:p>
+    <w:p>
+      <w:pPr>
+        <w:pStyle w:val="Text"/>
+        <w:rPr>
+          <w:rtl/>
+        </w:rPr>
+      </w:pPr>
+      <w:r>
+        <w:rPr>
+          <w:rFonts w:hint="cs"/>
+          <w:rtl/>
+        </w:rPr>
+        <w:t xml:space="preserve">برای بخش </w:t>
+      </w:r>
+      <w:r>
+        <w:t>aging</w:t>
+      </w:r>
+      <w:r>
+        <w:rPr>
+          <w:rFonts w:hint="cs"/>
+          <w:rtl/>
+        </w:rPr>
+        <w:t xml:space="preserve"> تابع زیر نوشته شد:</w:t>
+      </w:r>
+    </w:p>
+    <w:p>
+      <w:pPr>
+        <w:pStyle w:val="Text"/>
         <w:rPr>
           <w:rtl/>
         </w:rPr>
@@ -1706,6 +1377,7 @@
           <w:rtl/>
           <w:lang w:val="fa-IR"/>
         </w:rPr>
+        <w:lastRenderedPageBreak/>
         <mc:AlternateContent>
           <mc:Choice Requires="wps">
             <w:drawing>
@@ -1753,7 +1425,6 @@
                               </w:rPr>
                               <w:br/>
                             </w:r>
-                            <w:proofErr w:type="spellStart"/>
                             <w:r>
                               <w:rPr>
                                 <w:rFonts w:ascii="Courier New" w:hAnsi="Courier New" w:cs="Courier New"/>
@@ -1761,7 +1432,6 @@
                               </w:rPr>
                               <w:t>ageprocs</w:t>
                             </w:r>
-                            <w:proofErr w:type="spellEnd"/>
                             <w:r>
                               <w:rPr>
                                 <w:rFonts w:ascii="Courier New" w:hAnsi="Courier New" w:cs="Courier New"/>
@@ -1781,23 +1451,7 @@
                                 <w:rFonts w:ascii="Courier New" w:hAnsi="Courier New" w:cs="Courier New"/>
                                 <w:color w:val="383A42"/>
                               </w:rPr>
-                              <w:t xml:space="preserve"> </w:t>
-                            </w:r>
-                            <w:proofErr w:type="spellStart"/>
-                            <w:r>
-                              <w:rPr>
-                                <w:rFonts w:ascii="Courier New" w:hAnsi="Courier New" w:cs="Courier New"/>
-                                <w:color w:val="383A42"/>
-                              </w:rPr>
-                              <w:t>osTicks</w:t>
-                            </w:r>
-                            <w:proofErr w:type="spellEnd"/>
-                            <w:r>
-                              <w:rPr>
-                                <w:rFonts w:ascii="Courier New" w:hAnsi="Courier New" w:cs="Courier New"/>
-                                <w:color w:val="383A42"/>
-                              </w:rPr>
-                              <w:t>)</w:t>
+                              <w:t xml:space="preserve"> osTicks)</w:t>
                             </w:r>
                             <w:r>
                               <w:rPr>
@@ -1870,23 +1524,7 @@
                                 <w:color w:val="383A42"/>
                               </w:rPr>
                               <w:br/>
-                              <w:t xml:space="preserve">  acquire(&amp;</w:t>
-                            </w:r>
-                            <w:proofErr w:type="spellStart"/>
-                            <w:r>
-                              <w:rPr>
-                                <w:rFonts w:ascii="Courier New" w:hAnsi="Courier New" w:cs="Courier New"/>
-                                <w:color w:val="383A42"/>
-                              </w:rPr>
-                              <w:t>ptable.lock</w:t>
-                            </w:r>
-                            <w:proofErr w:type="spellEnd"/>
-                            <w:r>
-                              <w:rPr>
-                                <w:rFonts w:ascii="Courier New" w:hAnsi="Courier New" w:cs="Courier New"/>
-                                <w:color w:val="383A42"/>
-                              </w:rPr>
-                              <w:t>);</w:t>
+                              <w:t xml:space="preserve">  acquire(&amp;ptable.lock);</w:t>
                             </w:r>
                             <w:r>
                               <w:rPr>
@@ -1915,39 +1553,7 @@
                                 <w:rFonts w:ascii="Courier New" w:hAnsi="Courier New" w:cs="Courier New"/>
                                 <w:color w:val="383A42"/>
                               </w:rPr>
-                              <w:t xml:space="preserve"> (p = </w:t>
-                            </w:r>
-                            <w:proofErr w:type="spellStart"/>
-                            <w:r>
-                              <w:rPr>
-                                <w:rFonts w:ascii="Courier New" w:hAnsi="Courier New" w:cs="Courier New"/>
-                                <w:color w:val="383A42"/>
-                              </w:rPr>
-                              <w:t>ptable.proc</w:t>
-                            </w:r>
-                            <w:proofErr w:type="spellEnd"/>
-                            <w:r>
-                              <w:rPr>
-                                <w:rFonts w:ascii="Courier New" w:hAnsi="Courier New" w:cs="Courier New"/>
-                                <w:color w:val="383A42"/>
-                              </w:rPr>
-                              <w:t>; p &lt; &amp;</w:t>
-                            </w:r>
-                            <w:proofErr w:type="spellStart"/>
-                            <w:r>
-                              <w:rPr>
-                                <w:rFonts w:ascii="Courier New" w:hAnsi="Courier New" w:cs="Courier New"/>
-                                <w:color w:val="383A42"/>
-                              </w:rPr>
-                              <w:t>ptable.proc</w:t>
-                            </w:r>
-                            <w:proofErr w:type="spellEnd"/>
-                            <w:r>
-                              <w:rPr>
-                                <w:rFonts w:ascii="Courier New" w:hAnsi="Courier New" w:cs="Courier New"/>
-                                <w:color w:val="383A42"/>
-                              </w:rPr>
-                              <w:t>[NPROC]; p++)</w:t>
+                              <w:t xml:space="preserve"> (p = ptable.proc; p &lt; &amp;ptable.proc[NPROC]; p++)</w:t>
                             </w:r>
                             <w:r>
                               <w:rPr>
@@ -1977,15 +1583,7 @@
                                 <w:rFonts w:ascii="Courier New" w:hAnsi="Courier New" w:cs="Courier New"/>
                                 <w:color w:val="383A42"/>
                               </w:rPr>
-                              <w:t xml:space="preserve"> (p-&gt;state == RUNNABLE &amp;&amp; p-&gt;</w:t>
-                            </w:r>
-                            <w:proofErr w:type="spellStart"/>
-                            <w:r>
-                              <w:rPr>
-                                <w:rFonts w:ascii="Courier New" w:hAnsi="Courier New" w:cs="Courier New"/>
-                                <w:color w:val="383A42"/>
-                              </w:rPr>
-                              <w:t>sched_info.</w:t>
+                              <w:t xml:space="preserve"> (p-&gt;state == RUNNABLE &amp;&amp; p-&gt;sched_info.</w:t>
                             </w:r>
                             <w:r>
                               <w:rPr>
@@ -1994,7 +1592,6 @@
                               </w:rPr>
                               <w:t>queue</w:t>
                             </w:r>
-                            <w:proofErr w:type="spellEnd"/>
                             <w:r>
                               <w:rPr>
                                 <w:rFonts w:ascii="Courier New" w:hAnsi="Courier New" w:cs="Courier New"/>
@@ -2030,39 +1627,7 @@
                                 <w:rFonts w:ascii="Courier New" w:hAnsi="Courier New" w:cs="Courier New"/>
                                 <w:color w:val="383A42"/>
                               </w:rPr>
-                              <w:t xml:space="preserve"> (</w:t>
-                            </w:r>
-                            <w:proofErr w:type="spellStart"/>
-                            <w:r>
-                              <w:rPr>
-                                <w:rFonts w:ascii="Courier New" w:hAnsi="Courier New" w:cs="Courier New"/>
-                                <w:color w:val="383A42"/>
-                              </w:rPr>
-                              <w:t>osTicks</w:t>
-                            </w:r>
-                            <w:proofErr w:type="spellEnd"/>
-                            <w:r>
-                              <w:rPr>
-                                <w:rFonts w:ascii="Courier New" w:hAnsi="Courier New" w:cs="Courier New"/>
-                                <w:color w:val="383A42"/>
-                              </w:rPr>
-                              <w:t xml:space="preserve"> - p-&gt;</w:t>
-                            </w:r>
-                            <w:proofErr w:type="spellStart"/>
-                            <w:r>
-                              <w:rPr>
-                                <w:rFonts w:ascii="Courier New" w:hAnsi="Courier New" w:cs="Courier New"/>
-                                <w:color w:val="383A42"/>
-                              </w:rPr>
-                              <w:t>sched_info.last_run</w:t>
-                            </w:r>
-                            <w:proofErr w:type="spellEnd"/>
-                            <w:r>
-                              <w:rPr>
-                                <w:rFonts w:ascii="Courier New" w:hAnsi="Courier New" w:cs="Courier New"/>
-                                <w:color w:val="383A42"/>
-                              </w:rPr>
-                              <w:t xml:space="preserve"> &gt; AGING_THRESHOLD)</w:t>
+                              <w:t xml:space="preserve"> (osTicks - p-&gt;sched_info.last_run &gt; AGING_THRESHOLD)</w:t>
                             </w:r>
                             <w:r>
                               <w:rPr>
@@ -2070,39 +1635,7 @@
                                 <w:color w:val="383A42"/>
                               </w:rPr>
                               <w:br/>
-                              <w:t xml:space="preserve">        </w:t>
-                            </w:r>
-                            <w:proofErr w:type="spellStart"/>
-                            <w:r>
-                              <w:rPr>
-                                <w:rFonts w:ascii="Courier New" w:hAnsi="Courier New" w:cs="Courier New"/>
-                                <w:color w:val="383A42"/>
-                              </w:rPr>
-                              <w:t>change_queue</w:t>
-                            </w:r>
-                            <w:proofErr w:type="spellEnd"/>
-                            <w:r>
-                              <w:rPr>
-                                <w:rFonts w:ascii="Courier New" w:hAnsi="Courier New" w:cs="Courier New"/>
-                                <w:color w:val="383A42"/>
-                              </w:rPr>
-                              <w:t>(p-&gt;</w:t>
-                            </w:r>
-                            <w:proofErr w:type="spellStart"/>
-                            <w:r>
-                              <w:rPr>
-                                <w:rFonts w:ascii="Courier New" w:hAnsi="Courier New" w:cs="Courier New"/>
-                                <w:color w:val="383A42"/>
-                              </w:rPr>
-                              <w:t>pid</w:t>
-                            </w:r>
-                            <w:proofErr w:type="spellEnd"/>
-                            <w:r>
-                              <w:rPr>
-                                <w:rFonts w:ascii="Courier New" w:hAnsi="Courier New" w:cs="Courier New"/>
-                                <w:color w:val="383A42"/>
-                              </w:rPr>
-                              <w:t>, ROUND_ROBIN);</w:t>
+                              <w:t xml:space="preserve">        change_queue(p-&gt;pid, ROUND_ROBIN);</w:t>
                             </w:r>
                             <w:r>
                               <w:rPr>
@@ -2133,23 +1666,7 @@
                                 <w:color w:val="383A42"/>
                               </w:rPr>
                               <w:br/>
-                              <w:t xml:space="preserve">  release(&amp;</w:t>
-                            </w:r>
-                            <w:proofErr w:type="spellStart"/>
-                            <w:r>
-                              <w:rPr>
-                                <w:rFonts w:ascii="Courier New" w:hAnsi="Courier New" w:cs="Courier New"/>
-                                <w:color w:val="383A42"/>
-                              </w:rPr>
-                              <w:t>ptable.lock</w:t>
-                            </w:r>
-                            <w:proofErr w:type="spellEnd"/>
-                            <w:r>
-                              <w:rPr>
-                                <w:rFonts w:ascii="Courier New" w:hAnsi="Courier New" w:cs="Courier New"/>
-                                <w:color w:val="383A42"/>
-                              </w:rPr>
-                              <w:t>);</w:t>
+                              <w:t xml:space="preserve">  release(&amp;ptable.lock);</w:t>
                             </w:r>
                             <w:r>
                               <w:rPr>
@@ -2175,7 +1692,7 @@
               </wp:inline>
             </w:drawing>
           </mc:Choice>
-          <mc:Fallback xmlns:oel="http://schemas.microsoft.com/office/2019/extlst">
+          <mc:Fallback>
             <w:pict>
               <v:shapetype w14:anchorId="4073C030" id="_x0000_t202" coordsize="21600,21600" o:spt="202" path="m,l,21600r21600,l21600,xe">
                 <v:stroke joinstyle="miter"/>
@@ -2202,7 +1719,6 @@
                         </w:rPr>
                         <w:br/>
                       </w:r>
-                      <w:proofErr w:type="spellStart"/>
                       <w:r>
                         <w:rPr>
                           <w:rFonts w:ascii="Courier New" w:hAnsi="Courier New" w:cs="Courier New"/>
@@ -2210,7 +1726,6 @@
                         </w:rPr>
                         <w:t>ageprocs</w:t>
                       </w:r>
-                      <w:proofErr w:type="spellEnd"/>
                       <w:r>
                         <w:rPr>
                           <w:rFonts w:ascii="Courier New" w:hAnsi="Courier New" w:cs="Courier New"/>
@@ -2230,23 +1745,7 @@
                           <w:rFonts w:ascii="Courier New" w:hAnsi="Courier New" w:cs="Courier New"/>
                           <w:color w:val="383A42"/>
                         </w:rPr>
-                        <w:t xml:space="preserve"> </w:t>
-                      </w:r>
-                      <w:proofErr w:type="spellStart"/>
-                      <w:r>
-                        <w:rPr>
-                          <w:rFonts w:ascii="Courier New" w:hAnsi="Courier New" w:cs="Courier New"/>
-                          <w:color w:val="383A42"/>
-                        </w:rPr>
-                        <w:t>osTicks</w:t>
-                      </w:r>
-                      <w:proofErr w:type="spellEnd"/>
-                      <w:r>
-                        <w:rPr>
-                          <w:rFonts w:ascii="Courier New" w:hAnsi="Courier New" w:cs="Courier New"/>
-                          <w:color w:val="383A42"/>
-                        </w:rPr>
-                        <w:t>)</w:t>
+                        <w:t xml:space="preserve"> osTicks)</w:t>
                       </w:r>
                       <w:r>
                         <w:rPr>
@@ -2319,23 +1818,7 @@
                           <w:color w:val="383A42"/>
                         </w:rPr>
                         <w:br/>
-                        <w:t xml:space="preserve">  acquire(&amp;</w:t>
-                      </w:r>
-                      <w:proofErr w:type="spellStart"/>
-                      <w:r>
-                        <w:rPr>
-                          <w:rFonts w:ascii="Courier New" w:hAnsi="Courier New" w:cs="Courier New"/>
-                          <w:color w:val="383A42"/>
-                        </w:rPr>
-                        <w:t>ptable.lock</w:t>
-                      </w:r>
-                      <w:proofErr w:type="spellEnd"/>
-                      <w:r>
-                        <w:rPr>
-                          <w:rFonts w:ascii="Courier New" w:hAnsi="Courier New" w:cs="Courier New"/>
-                          <w:color w:val="383A42"/>
-                        </w:rPr>
-                        <w:t>);</w:t>
+                        <w:t xml:space="preserve">  acquire(&amp;ptable.lock);</w:t>
                       </w:r>
                       <w:r>
                         <w:rPr>
@@ -2364,39 +1847,7 @@
                           <w:rFonts w:ascii="Courier New" w:hAnsi="Courier New" w:cs="Courier New"/>
                           <w:color w:val="383A42"/>
                         </w:rPr>
-                        <w:t xml:space="preserve"> (p = </w:t>
-                      </w:r>
-                      <w:proofErr w:type="spellStart"/>
-                      <w:r>
-                        <w:rPr>
-                          <w:rFonts w:ascii="Courier New" w:hAnsi="Courier New" w:cs="Courier New"/>
-                          <w:color w:val="383A42"/>
-                        </w:rPr>
-                        <w:t>ptable.proc</w:t>
-                      </w:r>
-                      <w:proofErr w:type="spellEnd"/>
-                      <w:r>
-                        <w:rPr>
-                          <w:rFonts w:ascii="Courier New" w:hAnsi="Courier New" w:cs="Courier New"/>
-                          <w:color w:val="383A42"/>
-                        </w:rPr>
-                        <w:t>; p &lt; &amp;</w:t>
-                      </w:r>
-                      <w:proofErr w:type="spellStart"/>
-                      <w:r>
-                        <w:rPr>
-                          <w:rFonts w:ascii="Courier New" w:hAnsi="Courier New" w:cs="Courier New"/>
-                          <w:color w:val="383A42"/>
-                        </w:rPr>
-                        <w:t>ptable.proc</w:t>
-                      </w:r>
-                      <w:proofErr w:type="spellEnd"/>
-                      <w:r>
-                        <w:rPr>
-                          <w:rFonts w:ascii="Courier New" w:hAnsi="Courier New" w:cs="Courier New"/>
-                          <w:color w:val="383A42"/>
-                        </w:rPr>
-                        <w:t>[NPROC]; p++)</w:t>
+                        <w:t xml:space="preserve"> (p = ptable.proc; p &lt; &amp;ptable.proc[NPROC]; p++)</w:t>
                       </w:r>
                       <w:r>
                         <w:rPr>
@@ -2426,15 +1877,7 @@
                           <w:rFonts w:ascii="Courier New" w:hAnsi="Courier New" w:cs="Courier New"/>
                           <w:color w:val="383A42"/>
                         </w:rPr>
-                        <w:t xml:space="preserve"> (p-&gt;state == RUNNABLE &amp;&amp; p-&gt;</w:t>
-                      </w:r>
-                      <w:proofErr w:type="spellStart"/>
-                      <w:r>
-                        <w:rPr>
-                          <w:rFonts w:ascii="Courier New" w:hAnsi="Courier New" w:cs="Courier New"/>
-                          <w:color w:val="383A42"/>
-                        </w:rPr>
-                        <w:t>sched_info.</w:t>
+                        <w:t xml:space="preserve"> (p-&gt;state == RUNNABLE &amp;&amp; p-&gt;sched_info.</w:t>
                       </w:r>
                       <w:r>
                         <w:rPr>
@@ -2443,7 +1886,6 @@
                         </w:rPr>
                         <w:t>queue</w:t>
                       </w:r>
-                      <w:proofErr w:type="spellEnd"/>
                       <w:r>
                         <w:rPr>
                           <w:rFonts w:ascii="Courier New" w:hAnsi="Courier New" w:cs="Courier New"/>
@@ -2479,39 +1921,7 @@
                           <w:rFonts w:ascii="Courier New" w:hAnsi="Courier New" w:cs="Courier New"/>
                           <w:color w:val="383A42"/>
                         </w:rPr>
-                        <w:t xml:space="preserve"> (</w:t>
-                      </w:r>
-                      <w:proofErr w:type="spellStart"/>
-                      <w:r>
-                        <w:rPr>
-                          <w:rFonts w:ascii="Courier New" w:hAnsi="Courier New" w:cs="Courier New"/>
-                          <w:color w:val="383A42"/>
-                        </w:rPr>
-                        <w:t>osTicks</w:t>
-                      </w:r>
-                      <w:proofErr w:type="spellEnd"/>
-                      <w:r>
-                        <w:rPr>
-                          <w:rFonts w:ascii="Courier New" w:hAnsi="Courier New" w:cs="Courier New"/>
-                          <w:color w:val="383A42"/>
-                        </w:rPr>
-                        <w:t xml:space="preserve"> - p-&gt;</w:t>
-                      </w:r>
-                      <w:proofErr w:type="spellStart"/>
-                      <w:r>
-                        <w:rPr>
-                          <w:rFonts w:ascii="Courier New" w:hAnsi="Courier New" w:cs="Courier New"/>
-                          <w:color w:val="383A42"/>
-                        </w:rPr>
-                        <w:t>sched_info.last_run</w:t>
-                      </w:r>
-                      <w:proofErr w:type="spellEnd"/>
-                      <w:r>
-                        <w:rPr>
-                          <w:rFonts w:ascii="Courier New" w:hAnsi="Courier New" w:cs="Courier New"/>
-                          <w:color w:val="383A42"/>
-                        </w:rPr>
-                        <w:t xml:space="preserve"> &gt; AGING_THRESHOLD)</w:t>
+                        <w:t xml:space="preserve"> (osTicks - p-&gt;sched_info.last_run &gt; AGING_THRESHOLD)</w:t>
                       </w:r>
                       <w:r>
                         <w:rPr>
@@ -2519,39 +1929,7 @@
                           <w:color w:val="383A42"/>
                         </w:rPr>
                         <w:br/>
-                        <w:t xml:space="preserve">        </w:t>
-                      </w:r>
-                      <w:proofErr w:type="spellStart"/>
-                      <w:r>
-                        <w:rPr>
-                          <w:rFonts w:ascii="Courier New" w:hAnsi="Courier New" w:cs="Courier New"/>
-                          <w:color w:val="383A42"/>
-                        </w:rPr>
-                        <w:t>change_queue</w:t>
-                      </w:r>
-                      <w:proofErr w:type="spellEnd"/>
-                      <w:r>
-                        <w:rPr>
-                          <w:rFonts w:ascii="Courier New" w:hAnsi="Courier New" w:cs="Courier New"/>
-                          <w:color w:val="383A42"/>
-                        </w:rPr>
-                        <w:t>(p-&gt;</w:t>
-                      </w:r>
-                      <w:proofErr w:type="spellStart"/>
-                      <w:r>
-                        <w:rPr>
-                          <w:rFonts w:ascii="Courier New" w:hAnsi="Courier New" w:cs="Courier New"/>
-                          <w:color w:val="383A42"/>
-                        </w:rPr>
-                        <w:t>pid</w:t>
-                      </w:r>
-                      <w:proofErr w:type="spellEnd"/>
-                      <w:r>
-                        <w:rPr>
-                          <w:rFonts w:ascii="Courier New" w:hAnsi="Courier New" w:cs="Courier New"/>
-                          <w:color w:val="383A42"/>
-                        </w:rPr>
-                        <w:t>, ROUND_ROBIN);</w:t>
+                        <w:t xml:space="preserve">        change_queue(p-&gt;pid, ROUND_ROBIN);</w:t>
                       </w:r>
                       <w:r>
                         <w:rPr>
@@ -2582,23 +1960,7 @@
                           <w:color w:val="383A42"/>
                         </w:rPr>
                         <w:br/>
-                        <w:t xml:space="preserve">  release(&amp;</w:t>
-                      </w:r>
-                      <w:proofErr w:type="spellStart"/>
-                      <w:r>
-                        <w:rPr>
-                          <w:rFonts w:ascii="Courier New" w:hAnsi="Courier New" w:cs="Courier New"/>
-                          <w:color w:val="383A42"/>
-                        </w:rPr>
-                        <w:t>ptable.lock</w:t>
-                      </w:r>
-                      <w:proofErr w:type="spellEnd"/>
-                      <w:r>
-                        <w:rPr>
-                          <w:rFonts w:ascii="Courier New" w:hAnsi="Courier New" w:cs="Courier New"/>
-                          <w:color w:val="383A42"/>
-                        </w:rPr>
-                        <w:t>);</w:t>
+                        <w:t xml:space="preserve">  release(&amp;ptable.lock);</w:t>
                       </w:r>
                       <w:r>
                         <w:rPr>
@@ -2656,33 +2018,15 @@
         </w:rPr>
         <w:t xml:space="preserve"> مربوط به تایمر در فایل </w:t>
       </w:r>
-      <w:proofErr w:type="spellStart"/>
       <w:r>
         <w:t>trap.c</w:t>
       </w:r>
-      <w:proofErr w:type="spellEnd"/>
-      <w:r>
-        <w:rPr>
-          <w:rFonts w:hint="cs"/>
-          <w:rtl/>
-        </w:rPr>
-        <w:t xml:space="preserve">، فراخوانی </w:t>
-      </w:r>
-      <w:proofErr w:type="spellStart"/>
-      <w:r>
-        <w:rPr>
-          <w:rFonts w:hint="cs"/>
-          <w:rtl/>
-        </w:rPr>
-        <w:t>می‌شود</w:t>
-      </w:r>
-      <w:proofErr w:type="spellEnd"/>
-      <w:r>
-        <w:rPr>
-          <w:rFonts w:hint="cs"/>
-          <w:rtl/>
-        </w:rPr>
-        <w:t>.</w:t>
+      <w:r>
+        <w:rPr>
+          <w:rFonts w:hint="cs"/>
+          <w:rtl/>
+        </w:rPr>
+        <w:t>، فراخوانی می‌شود.</w:t>
       </w:r>
       <w:r>
         <w:rPr>
@@ -2695,43 +2039,19 @@
         <w:rPr>
           <w:rStyle w:val="CodeChar"/>
         </w:rPr>
-        <w:t>p-&gt;</w:t>
-      </w:r>
-      <w:proofErr w:type="spellStart"/>
+        <w:t>p-&gt;sched_info.last_run</w:t>
+      </w:r>
+      <w:r>
+        <w:rPr>
+          <w:rFonts w:hint="cs"/>
+          <w:rtl/>
+        </w:rPr>
+        <w:t xml:space="preserve"> پس از هر بار زمان‌بندی در تابع </w:t>
+      </w:r>
       <w:r>
         <w:rPr>
           <w:rStyle w:val="CodeChar"/>
         </w:rPr>
-        <w:t>sched_info.last_run</w:t>
-      </w:r>
-      <w:proofErr w:type="spellEnd"/>
-      <w:r>
-        <w:rPr>
-          <w:rFonts w:hint="cs"/>
-          <w:rtl/>
-        </w:rPr>
-        <w:t xml:space="preserve"> پس از هر بار </w:t>
-      </w:r>
-      <w:proofErr w:type="spellStart"/>
-      <w:r>
-        <w:rPr>
-          <w:rFonts w:hint="cs"/>
-          <w:rtl/>
-        </w:rPr>
-        <w:t>زمان‌بندی</w:t>
-      </w:r>
-      <w:proofErr w:type="spellEnd"/>
-      <w:r>
-        <w:rPr>
-          <w:rFonts w:hint="cs"/>
-          <w:rtl/>
-        </w:rPr>
-        <w:t xml:space="preserve"> در تابع </w:t>
-      </w:r>
-      <w:r>
-        <w:rPr>
-          <w:rStyle w:val="CodeChar"/>
-        </w:rPr>
         <w:t>scheduler</w:t>
       </w:r>
       <w:r>
@@ -2739,39 +2059,7 @@
           <w:rFonts w:hint="cs"/>
           <w:rtl/>
         </w:rPr>
-        <w:t xml:space="preserve"> برای </w:t>
-      </w:r>
-      <w:proofErr w:type="spellStart"/>
-      <w:r>
-        <w:rPr>
-          <w:rFonts w:hint="cs"/>
-          <w:rtl/>
-        </w:rPr>
-        <w:t>پردازه‌ای</w:t>
-      </w:r>
-      <w:proofErr w:type="spellEnd"/>
-      <w:r>
-        <w:rPr>
-          <w:rFonts w:hint="cs"/>
-          <w:rtl/>
-        </w:rPr>
-        <w:t xml:space="preserve"> که قرار است اجرا شود، مقداردهی </w:t>
-      </w:r>
-      <w:proofErr w:type="spellStart"/>
-      <w:r>
-        <w:rPr>
-          <w:rFonts w:hint="cs"/>
-          <w:rtl/>
-        </w:rPr>
-        <w:t>می‌شود</w:t>
-      </w:r>
-      <w:proofErr w:type="spellEnd"/>
-      <w:r>
-        <w:rPr>
-          <w:rFonts w:hint="cs"/>
-          <w:rtl/>
-        </w:rPr>
-        <w:t>.</w:t>
+        <w:t xml:space="preserve"> برای پردازه‌ای که قرار است اجرا شود، مقداردهی می‌شود.</w:t>
       </w:r>
     </w:p>
     <w:p>
@@ -2803,39 +2091,20 @@
           <w:rFonts w:hint="cs"/>
           <w:rtl/>
         </w:rPr>
-        <w:lastRenderedPageBreak/>
         <w:t xml:space="preserve">برای این زمان‌بند تابع زیر را به سیستم عامل اضافه کردیم. لازم به ذکر است که پارامتر </w:t>
       </w:r>
-      <w:proofErr w:type="spellStart"/>
       <w:r>
         <w:rPr>
           <w:rStyle w:val="CodeChar"/>
         </w:rPr>
         <w:t>lastScheduled</w:t>
       </w:r>
-      <w:proofErr w:type="spellEnd"/>
-      <w:r>
-        <w:rPr>
-          <w:rFonts w:hint="cs"/>
-          <w:rtl/>
-        </w:rPr>
-        <w:t xml:space="preserve"> در واقع آخرین </w:t>
-      </w:r>
-      <w:proofErr w:type="spellStart"/>
-      <w:r>
-        <w:rPr>
-          <w:rFonts w:hint="cs"/>
-          <w:rtl/>
-        </w:rPr>
-        <w:t>پردازه‌ای</w:t>
-      </w:r>
-      <w:proofErr w:type="spellEnd"/>
-      <w:r>
-        <w:rPr>
-          <w:rFonts w:hint="cs"/>
-          <w:rtl/>
-        </w:rPr>
-        <w:t xml:space="preserve"> است که توسط الگوریتم </w:t>
+      <w:r>
+        <w:rPr>
+          <w:rFonts w:hint="cs"/>
+          <w:rtl/>
+        </w:rPr>
+        <w:t xml:space="preserve"> در واقع آخرین پردازه‌ای است که توسط الگوریتم </w:t>
       </w:r>
       <w:r>
         <w:t>Round-Robin</w:t>
@@ -2845,70 +2114,20 @@
           <w:rFonts w:hint="cs"/>
           <w:rtl/>
         </w:rPr>
-        <w:t xml:space="preserve"> </w:t>
-      </w:r>
-      <w:proofErr w:type="spellStart"/>
-      <w:r>
-        <w:rPr>
-          <w:rFonts w:hint="cs"/>
-          <w:rtl/>
-        </w:rPr>
-        <w:t>زمان‌بندی</w:t>
-      </w:r>
-      <w:proofErr w:type="spellEnd"/>
-      <w:r>
-        <w:rPr>
-          <w:rFonts w:hint="cs"/>
-          <w:rtl/>
-        </w:rPr>
-        <w:t xml:space="preserve"> شده و این الگوریتم، از </w:t>
-      </w:r>
-      <w:proofErr w:type="spellStart"/>
-      <w:r>
-        <w:rPr>
-          <w:rFonts w:hint="cs"/>
-          <w:rtl/>
-        </w:rPr>
-        <w:t>پردازه</w:t>
-      </w:r>
-      <w:proofErr w:type="spellEnd"/>
-      <w:r>
-        <w:rPr>
-          <w:rFonts w:hint="cs"/>
-          <w:rtl/>
-        </w:rPr>
-        <w:t xml:space="preserve"> بعد از </w:t>
-      </w:r>
-      <w:proofErr w:type="spellStart"/>
+        <w:t xml:space="preserve"> زمان‌بندی شده و این الگوریتم، از پردازه بعد از </w:t>
+      </w:r>
       <w:r>
         <w:rPr>
           <w:rStyle w:val="CodeChar"/>
         </w:rPr>
         <w:t>lastScheduled</w:t>
       </w:r>
-      <w:proofErr w:type="spellEnd"/>
-      <w:r>
-        <w:rPr>
-          <w:rFonts w:hint="cs"/>
-          <w:rtl/>
-        </w:rPr>
-        <w:t xml:space="preserve"> در صف، به دنبال </w:t>
-      </w:r>
-      <w:proofErr w:type="spellStart"/>
-      <w:r>
-        <w:rPr>
-          <w:rFonts w:hint="cs"/>
-          <w:rtl/>
-        </w:rPr>
-        <w:t>پردازه‌ای</w:t>
-      </w:r>
-      <w:proofErr w:type="spellEnd"/>
-      <w:r>
-        <w:rPr>
-          <w:rFonts w:hint="cs"/>
-          <w:rtl/>
-        </w:rPr>
-        <w:t xml:space="preserve"> </w:t>
+      <w:r>
+        <w:rPr>
+          <w:rFonts w:hint="cs"/>
+          <w:rtl/>
+        </w:rPr>
+        <w:t xml:space="preserve"> در صف، به دنبال پردازه‌ای </w:t>
       </w:r>
       <w:r>
         <w:rPr>
@@ -2921,71 +2140,7 @@
           <w:rFonts w:hint="cs"/>
           <w:rtl/>
         </w:rPr>
-        <w:t xml:space="preserve"> </w:t>
-      </w:r>
-      <w:proofErr w:type="spellStart"/>
-      <w:r>
-        <w:rPr>
-          <w:rFonts w:hint="cs"/>
-          <w:rtl/>
-        </w:rPr>
-        <w:t>می‌گردد</w:t>
-      </w:r>
-      <w:proofErr w:type="spellEnd"/>
-      <w:r>
-        <w:rPr>
-          <w:rFonts w:hint="cs"/>
-          <w:rtl/>
-        </w:rPr>
-        <w:t xml:space="preserve"> و در صورت یافتن همچین </w:t>
-      </w:r>
-      <w:proofErr w:type="spellStart"/>
-      <w:r>
-        <w:rPr>
-          <w:rFonts w:hint="cs"/>
-          <w:rtl/>
-        </w:rPr>
-        <w:t>پردازه‌ای</w:t>
-      </w:r>
-      <w:proofErr w:type="spellEnd"/>
-      <w:r>
-        <w:rPr>
-          <w:rFonts w:hint="cs"/>
-          <w:rtl/>
-        </w:rPr>
-        <w:t xml:space="preserve">، آن را </w:t>
-      </w:r>
-      <w:proofErr w:type="spellStart"/>
-      <w:r>
-        <w:rPr>
-          <w:rFonts w:hint="cs"/>
-          <w:rtl/>
-        </w:rPr>
-        <w:t>زمان‌بندی</w:t>
-      </w:r>
-      <w:proofErr w:type="spellEnd"/>
-      <w:r>
-        <w:rPr>
-          <w:rFonts w:hint="cs"/>
-          <w:rtl/>
-        </w:rPr>
-        <w:t xml:space="preserve"> </w:t>
-      </w:r>
-      <w:proofErr w:type="spellStart"/>
-      <w:r>
-        <w:rPr>
-          <w:rFonts w:hint="cs"/>
-          <w:rtl/>
-        </w:rPr>
-        <w:t>می‌کند</w:t>
-      </w:r>
-      <w:proofErr w:type="spellEnd"/>
-      <w:r>
-        <w:rPr>
-          <w:rFonts w:hint="cs"/>
-          <w:rtl/>
-        </w:rPr>
-        <w:t>.</w:t>
+        <w:t xml:space="preserve"> می‌گردد و در صورت یافتن همچین پردازه‌ای، آن را زمان‌بندی می‌کند.</w:t>
       </w:r>
     </w:p>
     <w:p>
@@ -3002,6 +2157,7 @@
           <w:rtl/>
           <w:lang w:val="fa-IR"/>
         </w:rPr>
+        <w:lastRenderedPageBreak/>
         <mc:AlternateContent>
           <mc:Choice Requires="wps">
             <w:drawing>
@@ -3049,7 +2205,6 @@
                               </w:rPr>
                               <w:br/>
                             </w:r>
-                            <w:proofErr w:type="spellStart"/>
                             <w:r>
                               <w:rPr>
                                 <w:rFonts w:ascii="Courier New" w:hAnsi="Courier New" w:cs="Courier New"/>
@@ -3057,29 +2212,12 @@
                               </w:rPr>
                               <w:t>roundrobin</w:t>
                             </w:r>
-                            <w:proofErr w:type="spellEnd"/>
-                            <w:r>
-                              <w:rPr>
-                                <w:rFonts w:ascii="Courier New" w:hAnsi="Courier New" w:cs="Courier New"/>
-                                <w:color w:val="383A42"/>
-                              </w:rPr>
-                              <w:t>(struct proc **</w:t>
-                            </w:r>
-                            <w:proofErr w:type="spellStart"/>
-                            <w:r>
-                              <w:rPr>
-                                <w:rFonts w:ascii="Courier New" w:hAnsi="Courier New" w:cs="Courier New"/>
-                                <w:color w:val="383A42"/>
-                              </w:rPr>
-                              <w:t>lastScheduled</w:t>
-                            </w:r>
-                            <w:proofErr w:type="spellEnd"/>
-                            <w:r>
-                              <w:rPr>
-                                <w:rFonts w:ascii="Courier New" w:hAnsi="Courier New" w:cs="Courier New"/>
-                                <w:color w:val="383A42"/>
-                              </w:rPr>
-                              <w:t>)</w:t>
+                            <w:r>
+                              <w:rPr>
+                                <w:rFonts w:ascii="Courier New" w:hAnsi="Courier New" w:cs="Courier New"/>
+                                <w:color w:val="383A42"/>
+                              </w:rPr>
+                              <w:t>(struct proc **lastScheduled)</w:t>
                             </w:r>
                             <w:r>
                               <w:rPr>
@@ -3139,7 +2277,6 @@
                               </w:rPr>
                               <w:t xml:space="preserve"> = *</w:t>
                             </w:r>
-                            <w:proofErr w:type="spellStart"/>
                             <w:r>
                               <w:rPr>
                                 <w:rFonts w:ascii="Courier New" w:hAnsi="Courier New" w:cs="Courier New"/>
@@ -3147,7 +2284,6 @@
                               </w:rPr>
                               <w:t>lastScheduled</w:t>
                             </w:r>
-                            <w:proofErr w:type="spellEnd"/>
                             <w:r>
                               <w:rPr>
                                 <w:rFonts w:ascii="Courier New" w:hAnsi="Courier New" w:cs="Courier New"/>
@@ -3220,23 +2356,7 @@
                                 <w:rFonts w:ascii="Courier New" w:hAnsi="Courier New" w:cs="Courier New"/>
                                 <w:color w:val="383A42"/>
                               </w:rPr>
-                              <w:t xml:space="preserve"> (p &gt;= &amp;</w:t>
-                            </w:r>
-                            <w:proofErr w:type="spellStart"/>
-                            <w:r>
-                              <w:rPr>
-                                <w:rFonts w:ascii="Courier New" w:hAnsi="Courier New" w:cs="Courier New"/>
-                                <w:color w:val="383A42"/>
-                              </w:rPr>
-                              <w:t>ptable.proc</w:t>
-                            </w:r>
-                            <w:proofErr w:type="spellEnd"/>
-                            <w:r>
-                              <w:rPr>
-                                <w:rFonts w:ascii="Courier New" w:hAnsi="Courier New" w:cs="Courier New"/>
-                                <w:color w:val="383A42"/>
-                              </w:rPr>
-                              <w:t>[NPROC])</w:t>
+                              <w:t xml:space="preserve"> (p &gt;= &amp;ptable.proc[NPROC])</w:t>
                             </w:r>
                             <w:r>
                               <w:rPr>
@@ -3244,23 +2364,7 @@
                                 <w:color w:val="383A42"/>
                               </w:rPr>
                               <w:br/>
-                              <w:t xml:space="preserve">      p = </w:t>
-                            </w:r>
-                            <w:proofErr w:type="spellStart"/>
-                            <w:r>
-                              <w:rPr>
-                                <w:rFonts w:ascii="Courier New" w:hAnsi="Courier New" w:cs="Courier New"/>
-                                <w:color w:val="383A42"/>
-                              </w:rPr>
-                              <w:t>ptable.proc</w:t>
-                            </w:r>
-                            <w:proofErr w:type="spellEnd"/>
-                            <w:r>
-                              <w:rPr>
-                                <w:rFonts w:ascii="Courier New" w:hAnsi="Courier New" w:cs="Courier New"/>
-                                <w:color w:val="383A42"/>
-                              </w:rPr>
-                              <w:t>;</w:t>
+                              <w:t xml:space="preserve">      p = ptable.proc;</w:t>
                             </w:r>
                             <w:r>
                               <w:rPr>
@@ -3289,15 +2393,7 @@
                                 <w:rFonts w:ascii="Courier New" w:hAnsi="Courier New" w:cs="Courier New"/>
                                 <w:color w:val="383A42"/>
                               </w:rPr>
-                              <w:t xml:space="preserve"> (p-&gt;state == RUNNABLE &amp;&amp; p-&gt;</w:t>
-                            </w:r>
-                            <w:proofErr w:type="spellStart"/>
-                            <w:r>
-                              <w:rPr>
-                                <w:rFonts w:ascii="Courier New" w:hAnsi="Courier New" w:cs="Courier New"/>
-                                <w:color w:val="383A42"/>
-                              </w:rPr>
-                              <w:t>sched_info.</w:t>
+                              <w:t xml:space="preserve"> (p-&gt;state == RUNNABLE &amp;&amp; p-&gt;sched_info.</w:t>
                             </w:r>
                             <w:r>
                               <w:rPr>
@@ -3306,7 +2402,6 @@
                               </w:rPr>
                               <w:t>queue</w:t>
                             </w:r>
-                            <w:proofErr w:type="spellEnd"/>
                             <w:r>
                               <w:rPr>
                                 <w:rFonts w:ascii="Courier New" w:hAnsi="Courier New" w:cs="Courier New"/>
@@ -3328,23 +2423,7 @@
                                 <w:color w:val="383A42"/>
                               </w:rPr>
                               <w:br/>
-                              <w:t xml:space="preserve">      *</w:t>
-                            </w:r>
-                            <w:proofErr w:type="spellStart"/>
-                            <w:r>
-                              <w:rPr>
-                                <w:rFonts w:ascii="Courier New" w:hAnsi="Courier New" w:cs="Courier New"/>
-                                <w:color w:val="383A42"/>
-                              </w:rPr>
-                              <w:t>lastScheduled</w:t>
-                            </w:r>
-                            <w:proofErr w:type="spellEnd"/>
-                            <w:r>
-                              <w:rPr>
-                                <w:rFonts w:ascii="Courier New" w:hAnsi="Courier New" w:cs="Courier New"/>
-                                <w:color w:val="383A42"/>
-                              </w:rPr>
-                              <w:t xml:space="preserve"> = p;</w:t>
+                              <w:t xml:space="preserve">      *lastScheduled = p;</w:t>
                             </w:r>
                             <w:r>
                               <w:rPr>
@@ -3403,23 +2482,7 @@
                                 <w:rFonts w:ascii="Courier New" w:hAnsi="Courier New" w:cs="Courier New"/>
                                 <w:color w:val="383A42"/>
                               </w:rPr>
-                              <w:t xml:space="preserve"> (p == *</w:t>
-                            </w:r>
-                            <w:proofErr w:type="spellStart"/>
-                            <w:r>
-                              <w:rPr>
-                                <w:rFonts w:ascii="Courier New" w:hAnsi="Courier New" w:cs="Courier New"/>
-                                <w:color w:val="383A42"/>
-                              </w:rPr>
-                              <w:t>lastScheduled</w:t>
-                            </w:r>
-                            <w:proofErr w:type="spellEnd"/>
-                            <w:r>
-                              <w:rPr>
-                                <w:rFonts w:ascii="Courier New" w:hAnsi="Courier New" w:cs="Courier New"/>
-                                <w:color w:val="383A42"/>
-                              </w:rPr>
-                              <w:t>)</w:t>
+                              <w:t xml:space="preserve"> (p == *lastScheduled)</w:t>
                             </w:r>
                             <w:r>
                               <w:rPr>
@@ -3489,7 +2552,7 @@
               </wp:inline>
             </w:drawing>
           </mc:Choice>
-          <mc:Fallback xmlns:oel="http://schemas.microsoft.com/office/2019/extlst">
+          <mc:Fallback>
             <w:pict>
               <v:shape w14:anchorId="471C3919" id="Text Box 2" o:spid="_x0000_s1027" type="#_x0000_t202" style="width:458pt;height:290.8pt;visibility:visible;mso-wrap-style:square;mso-left-percent:-10001;mso-top-percent:-10001;mso-position-horizontal:absolute;mso-position-horizontal-relative:char;mso-position-vertical:absolute;mso-position-vertical-relative:line;mso-left-percent:-10001;mso-top-percent:-10001;v-text-anchor:top" o:gfxdata="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" fillcolor="white [3201]" stroked="f" strokeweight=".5pt">
                 <v:textbox>
@@ -3512,7 +2575,6 @@
                         </w:rPr>
                         <w:br/>
                       </w:r>
-                      <w:proofErr w:type="spellStart"/>
                       <w:r>
                         <w:rPr>
                           <w:rFonts w:ascii="Courier New" w:hAnsi="Courier New" w:cs="Courier New"/>
@@ -3520,29 +2582,12 @@
                         </w:rPr>
                         <w:t>roundrobin</w:t>
                       </w:r>
-                      <w:proofErr w:type="spellEnd"/>
-                      <w:r>
-                        <w:rPr>
-                          <w:rFonts w:ascii="Courier New" w:hAnsi="Courier New" w:cs="Courier New"/>
-                          <w:color w:val="383A42"/>
-                        </w:rPr>
-                        <w:t>(struct proc **</w:t>
-                      </w:r>
-                      <w:proofErr w:type="spellStart"/>
-                      <w:r>
-                        <w:rPr>
-                          <w:rFonts w:ascii="Courier New" w:hAnsi="Courier New" w:cs="Courier New"/>
-                          <w:color w:val="383A42"/>
-                        </w:rPr>
-                        <w:t>lastScheduled</w:t>
-                      </w:r>
-                      <w:proofErr w:type="spellEnd"/>
-                      <w:r>
-                        <w:rPr>
-                          <w:rFonts w:ascii="Courier New" w:hAnsi="Courier New" w:cs="Courier New"/>
-                          <w:color w:val="383A42"/>
-                        </w:rPr>
-                        <w:t>)</w:t>
+                      <w:r>
+                        <w:rPr>
+                          <w:rFonts w:ascii="Courier New" w:hAnsi="Courier New" w:cs="Courier New"/>
+                          <w:color w:val="383A42"/>
+                        </w:rPr>
+                        <w:t>(struct proc **lastScheduled)</w:t>
                       </w:r>
                       <w:r>
                         <w:rPr>
@@ -3602,7 +2647,6 @@
                         </w:rPr>
                         <w:t xml:space="preserve"> = *</w:t>
                       </w:r>
-                      <w:proofErr w:type="spellStart"/>
                       <w:r>
                         <w:rPr>
                           <w:rFonts w:ascii="Courier New" w:hAnsi="Courier New" w:cs="Courier New"/>
@@ -3610,7 +2654,6 @@
                         </w:rPr>
                         <w:t>lastScheduled</w:t>
                       </w:r>
-                      <w:proofErr w:type="spellEnd"/>
                       <w:r>
                         <w:rPr>
                           <w:rFonts w:ascii="Courier New" w:hAnsi="Courier New" w:cs="Courier New"/>
@@ -3683,23 +2726,7 @@
                           <w:rFonts w:ascii="Courier New" w:hAnsi="Courier New" w:cs="Courier New"/>
                           <w:color w:val="383A42"/>
                         </w:rPr>
-                        <w:t xml:space="preserve"> (p &gt;= &amp;</w:t>
-                      </w:r>
-                      <w:proofErr w:type="spellStart"/>
-                      <w:r>
-                        <w:rPr>
-                          <w:rFonts w:ascii="Courier New" w:hAnsi="Courier New" w:cs="Courier New"/>
-                          <w:color w:val="383A42"/>
-                        </w:rPr>
-                        <w:t>ptable.proc</w:t>
-                      </w:r>
-                      <w:proofErr w:type="spellEnd"/>
-                      <w:r>
-                        <w:rPr>
-                          <w:rFonts w:ascii="Courier New" w:hAnsi="Courier New" w:cs="Courier New"/>
-                          <w:color w:val="383A42"/>
-                        </w:rPr>
-                        <w:t>[NPROC])</w:t>
+                        <w:t xml:space="preserve"> (p &gt;= &amp;ptable.proc[NPROC])</w:t>
                       </w:r>
                       <w:r>
                         <w:rPr>
@@ -3707,23 +2734,7 @@
                           <w:color w:val="383A42"/>
                         </w:rPr>
                         <w:br/>
-                        <w:t xml:space="preserve">      p = </w:t>
-                      </w:r>
-                      <w:proofErr w:type="spellStart"/>
-                      <w:r>
-                        <w:rPr>
-                          <w:rFonts w:ascii="Courier New" w:hAnsi="Courier New" w:cs="Courier New"/>
-                          <w:color w:val="383A42"/>
-                        </w:rPr>
-                        <w:t>ptable.proc</w:t>
-                      </w:r>
-                      <w:proofErr w:type="spellEnd"/>
-                      <w:r>
-                        <w:rPr>
-                          <w:rFonts w:ascii="Courier New" w:hAnsi="Courier New" w:cs="Courier New"/>
-                          <w:color w:val="383A42"/>
-                        </w:rPr>
-                        <w:t>;</w:t>
+                        <w:t xml:space="preserve">      p = ptable.proc;</w:t>
                       </w:r>
                       <w:r>
                         <w:rPr>
@@ -3752,15 +2763,7 @@
                           <w:rFonts w:ascii="Courier New" w:hAnsi="Courier New" w:cs="Courier New"/>
                           <w:color w:val="383A42"/>
                         </w:rPr>
-                        <w:t xml:space="preserve"> (p-&gt;state == RUNNABLE &amp;&amp; p-&gt;</w:t>
-                      </w:r>
-                      <w:proofErr w:type="spellStart"/>
-                      <w:r>
-                        <w:rPr>
-                          <w:rFonts w:ascii="Courier New" w:hAnsi="Courier New" w:cs="Courier New"/>
-                          <w:color w:val="383A42"/>
-                        </w:rPr>
-                        <w:t>sched_info.</w:t>
+                        <w:t xml:space="preserve"> (p-&gt;state == RUNNABLE &amp;&amp; p-&gt;sched_info.</w:t>
                       </w:r>
                       <w:r>
                         <w:rPr>
@@ -3769,7 +2772,6 @@
                         </w:rPr>
                         <w:t>queue</w:t>
                       </w:r>
-                      <w:proofErr w:type="spellEnd"/>
                       <w:r>
                         <w:rPr>
                           <w:rFonts w:ascii="Courier New" w:hAnsi="Courier New" w:cs="Courier New"/>
@@ -3791,23 +2793,7 @@
                           <w:color w:val="383A42"/>
                         </w:rPr>
                         <w:br/>
-                        <w:t xml:space="preserve">      *</w:t>
-                      </w:r>
-                      <w:proofErr w:type="spellStart"/>
-                      <w:r>
-                        <w:rPr>
-                          <w:rFonts w:ascii="Courier New" w:hAnsi="Courier New" w:cs="Courier New"/>
-                          <w:color w:val="383A42"/>
-                        </w:rPr>
-                        <w:t>lastScheduled</w:t>
-                      </w:r>
-                      <w:proofErr w:type="spellEnd"/>
-                      <w:r>
-                        <w:rPr>
-                          <w:rFonts w:ascii="Courier New" w:hAnsi="Courier New" w:cs="Courier New"/>
-                          <w:color w:val="383A42"/>
-                        </w:rPr>
-                        <w:t xml:space="preserve"> = p;</w:t>
+                        <w:t xml:space="preserve">      *lastScheduled = p;</w:t>
                       </w:r>
                       <w:r>
                         <w:rPr>
@@ -3866,23 +2852,7 @@
                           <w:rFonts w:ascii="Courier New" w:hAnsi="Courier New" w:cs="Courier New"/>
                           <w:color w:val="383A42"/>
                         </w:rPr>
-                        <w:t xml:space="preserve"> (p == *</w:t>
-                      </w:r>
-                      <w:proofErr w:type="spellStart"/>
-                      <w:r>
-                        <w:rPr>
-                          <w:rFonts w:ascii="Courier New" w:hAnsi="Courier New" w:cs="Courier New"/>
-                          <w:color w:val="383A42"/>
-                        </w:rPr>
-                        <w:t>lastScheduled</w:t>
-                      </w:r>
-                      <w:proofErr w:type="spellEnd"/>
-                      <w:r>
-                        <w:rPr>
-                          <w:rFonts w:ascii="Courier New" w:hAnsi="Courier New" w:cs="Courier New"/>
-                          <w:color w:val="383A42"/>
-                        </w:rPr>
-                        <w:t>)</w:t>
+                        <w:t xml:space="preserve"> (p == *lastScheduled)</w:t>
                       </w:r>
                       <w:r>
                         <w:rPr>
@@ -4026,14 +2996,12 @@
         </w:rPr>
         <w:t xml:space="preserve">این فراخوانی سیستمی با نام </w:t>
       </w:r>
-      <w:proofErr w:type="spellStart"/>
       <w:r>
         <w:rPr>
           <w:rStyle w:val="CodeChar"/>
         </w:rPr>
         <w:t>change_scheduling_queue</w:t>
       </w:r>
-      <w:proofErr w:type="spellEnd"/>
       <w:r>
         <w:rPr>
           <w:rFonts w:hint="cs"/>
@@ -4041,11 +3009,9 @@
         </w:rPr>
         <w:t xml:space="preserve"> به سیستم عامل اضافه شده است. تابع نهایی مربوط به این فراخوانی سیستمی (در فایل </w:t>
       </w:r>
-      <w:proofErr w:type="spellStart"/>
       <w:r>
         <w:t>proc.c</w:t>
       </w:r>
-      <w:proofErr w:type="spellEnd"/>
       <w:r>
         <w:rPr>
           <w:rFonts w:hint="cs"/>
@@ -4116,7 +3082,6 @@
                               </w:rPr>
                               <w:br/>
                             </w:r>
-                            <w:proofErr w:type="spellStart"/>
                             <w:r>
                               <w:rPr>
                                 <w:rFonts w:ascii="Courier New" w:hAnsi="Courier New" w:cs="Courier New"/>
@@ -4124,7 +3089,6 @@
                               </w:rPr>
                               <w:t>change_queue</w:t>
                             </w:r>
-                            <w:proofErr w:type="spellEnd"/>
                             <w:r>
                               <w:rPr>
                                 <w:rFonts w:ascii="Courier New" w:hAnsi="Courier New" w:cs="Courier New"/>
@@ -4144,23 +3108,7 @@
                                 <w:rFonts w:ascii="Courier New" w:hAnsi="Courier New" w:cs="Courier New"/>
                                 <w:color w:val="383A42"/>
                               </w:rPr>
-                              <w:t xml:space="preserve"> </w:t>
-                            </w:r>
-                            <w:proofErr w:type="spellStart"/>
-                            <w:r>
-                              <w:rPr>
-                                <w:rFonts w:ascii="Courier New" w:hAnsi="Courier New" w:cs="Courier New"/>
-                                <w:color w:val="383A42"/>
-                              </w:rPr>
-                              <w:t>pid</w:t>
-                            </w:r>
-                            <w:proofErr w:type="spellEnd"/>
-                            <w:r>
-                              <w:rPr>
-                                <w:rFonts w:ascii="Courier New" w:hAnsi="Courier New" w:cs="Courier New"/>
-                                <w:color w:val="383A42"/>
-                              </w:rPr>
-                              <w:t xml:space="preserve">, </w:t>
+                              <w:t xml:space="preserve"> pid, </w:t>
                             </w:r>
                             <w:r>
                               <w:rPr>
@@ -4174,23 +3122,7 @@
                                 <w:rFonts w:ascii="Courier New" w:hAnsi="Courier New" w:cs="Courier New"/>
                                 <w:color w:val="383A42"/>
                               </w:rPr>
-                              <w:t xml:space="preserve"> </w:t>
-                            </w:r>
-                            <w:proofErr w:type="spellStart"/>
-                            <w:r>
-                              <w:rPr>
-                                <w:rFonts w:ascii="Courier New" w:hAnsi="Courier New" w:cs="Courier New"/>
-                                <w:color w:val="383A42"/>
-                              </w:rPr>
-                              <w:t>new_queue</w:t>
-                            </w:r>
-                            <w:proofErr w:type="spellEnd"/>
-                            <w:r>
-                              <w:rPr>
-                                <w:rFonts w:ascii="Courier New" w:hAnsi="Courier New" w:cs="Courier New"/>
-                                <w:color w:val="383A42"/>
-                              </w:rPr>
-                              <w:t>) {</w:t>
+                              <w:t xml:space="preserve"> new_queue) {</w:t>
                             </w:r>
                             <w:r>
                               <w:rPr>
@@ -4262,23 +3194,7 @@
                                 <w:rFonts w:ascii="Courier New" w:hAnsi="Courier New" w:cs="Courier New"/>
                                 <w:color w:val="383A42"/>
                               </w:rPr>
-                              <w:t xml:space="preserve"> </w:t>
-                            </w:r>
-                            <w:proofErr w:type="spellStart"/>
-                            <w:r>
-                              <w:rPr>
-                                <w:rFonts w:ascii="Courier New" w:hAnsi="Courier New" w:cs="Courier New"/>
-                                <w:color w:val="383A42"/>
-                              </w:rPr>
-                              <w:t>old_queue</w:t>
-                            </w:r>
-                            <w:proofErr w:type="spellEnd"/>
-                            <w:r>
-                              <w:rPr>
-                                <w:rFonts w:ascii="Courier New" w:hAnsi="Courier New" w:cs="Courier New"/>
-                                <w:color w:val="383A42"/>
-                              </w:rPr>
-                              <w:t xml:space="preserve"> = </w:t>
+                              <w:t xml:space="preserve"> old_queue = </w:t>
                             </w:r>
                             <w:r>
                               <w:rPr>
@@ -4314,23 +3230,7 @@
                                 <w:rFonts w:ascii="Courier New" w:hAnsi="Courier New" w:cs="Courier New"/>
                                 <w:color w:val="383A42"/>
                               </w:rPr>
-                              <w:t xml:space="preserve"> (</w:t>
-                            </w:r>
-                            <w:proofErr w:type="spellStart"/>
-                            <w:r>
-                              <w:rPr>
-                                <w:rFonts w:ascii="Courier New" w:hAnsi="Courier New" w:cs="Courier New"/>
-                                <w:color w:val="383A42"/>
-                              </w:rPr>
-                              <w:t>new_queue</w:t>
-                            </w:r>
-                            <w:proofErr w:type="spellEnd"/>
-                            <w:r>
-                              <w:rPr>
-                                <w:rFonts w:ascii="Courier New" w:hAnsi="Courier New" w:cs="Courier New"/>
-                                <w:color w:val="383A42"/>
-                              </w:rPr>
-                              <w:t xml:space="preserve"> == UNSET)</w:t>
+                              <w:t xml:space="preserve"> (new_queue == UNSET)</w:t>
                             </w:r>
                             <w:r>
                               <w:rPr>
@@ -4360,23 +3260,7 @@
                                 <w:rFonts w:ascii="Courier New" w:hAnsi="Courier New" w:cs="Courier New"/>
                                 <w:color w:val="383A42"/>
                               </w:rPr>
-                              <w:t xml:space="preserve"> (</w:t>
-                            </w:r>
-                            <w:proofErr w:type="spellStart"/>
-                            <w:r>
-                              <w:rPr>
-                                <w:rFonts w:ascii="Courier New" w:hAnsi="Courier New" w:cs="Courier New"/>
-                                <w:color w:val="383A42"/>
-                              </w:rPr>
-                              <w:t>pid</w:t>
-                            </w:r>
-                            <w:proofErr w:type="spellEnd"/>
-                            <w:r>
-                              <w:rPr>
-                                <w:rFonts w:ascii="Courier New" w:hAnsi="Courier New" w:cs="Courier New"/>
-                                <w:color w:val="383A42"/>
-                              </w:rPr>
-                              <w:t xml:space="preserve"> == </w:t>
+                              <w:t xml:space="preserve"> (pid == </w:t>
                             </w:r>
                             <w:r>
                               <w:rPr>
@@ -4391,6 +3275,87 @@
                                 <w:color w:val="383A42"/>
                               </w:rPr>
                               <w:t>)</w:t>
+                            </w:r>
+                            <w:r>
+                              <w:rPr>
+                                <w:rFonts w:ascii="Courier New" w:hAnsi="Courier New" w:cs="Courier New"/>
+                                <w:color w:val="383A42"/>
+                              </w:rPr>
+                              <w:br/>
+                              <w:t xml:space="preserve">      new_queue = ROUND_ROBIN;</w:t>
+                            </w:r>
+                            <w:r>
+                              <w:rPr>
+                                <w:rFonts w:ascii="Courier New" w:hAnsi="Courier New" w:cs="Courier New"/>
+                                <w:color w:val="383A42"/>
+                              </w:rPr>
+                              <w:br/>
+                              <w:t xml:space="preserve">    </w:t>
+                            </w:r>
+                            <w:r>
+                              <w:rPr>
+                                <w:rFonts w:ascii="Courier New" w:hAnsi="Courier New" w:cs="Courier New"/>
+                                <w:color w:val="A626A4"/>
+                              </w:rPr>
+                              <w:t>else</w:t>
+                            </w:r>
+                            <w:r>
+                              <w:rPr>
+                                <w:rFonts w:ascii="Courier New" w:hAnsi="Courier New" w:cs="Courier New"/>
+                                <w:color w:val="383A42"/>
+                              </w:rPr>
+                              <w:t xml:space="preserve"> </w:t>
+                            </w:r>
+                            <w:r>
+                              <w:rPr>
+                                <w:rFonts w:ascii="Courier New" w:hAnsi="Courier New" w:cs="Courier New"/>
+                                <w:color w:val="A626A4"/>
+                              </w:rPr>
+                              <w:t>if</w:t>
+                            </w:r>
+                            <w:r>
+                              <w:rPr>
+                                <w:rFonts w:ascii="Courier New" w:hAnsi="Courier New" w:cs="Courier New"/>
+                                <w:color w:val="383A42"/>
+                              </w:rPr>
+                              <w:t xml:space="preserve"> (pid &gt; </w:t>
+                            </w:r>
+                            <w:r>
+                              <w:rPr>
+                                <w:rFonts w:ascii="Courier New" w:hAnsi="Courier New" w:cs="Courier New"/>
+                                <w:color w:val="986801"/>
+                              </w:rPr>
+                              <w:t>1</w:t>
+                            </w:r>
+                            <w:r>
+                              <w:rPr>
+                                <w:rFonts w:ascii="Courier New" w:hAnsi="Courier New" w:cs="Courier New"/>
+                                <w:color w:val="383A42"/>
+                              </w:rPr>
+                              <w:t>)</w:t>
+                            </w:r>
+                            <w:r>
+                              <w:rPr>
+                                <w:rFonts w:ascii="Courier New" w:hAnsi="Courier New" w:cs="Courier New"/>
+                                <w:color w:val="383A42"/>
+                              </w:rPr>
+                              <w:br/>
+                              <w:t xml:space="preserve">      new_queue = LOTTERY;</w:t>
+                            </w:r>
+                            <w:r>
+                              <w:rPr>
+                                <w:rFonts w:ascii="Courier New" w:hAnsi="Courier New" w:cs="Courier New"/>
+                                <w:color w:val="383A42"/>
+                              </w:rPr>
+                              <w:br/>
+                              <w:t xml:space="preserve">    </w:t>
+                            </w:r>
+                            <w:r>
+                              <w:rPr>
+                                <w:rFonts w:ascii="Courier New" w:hAnsi="Courier New" w:cs="Courier New"/>
+                                <w:color w:val="A626A4"/>
+                              </w:rPr>
+                              <w:t>else</w:t>
                             </w:r>
                             <w:r>
                               <w:rPr>
@@ -4400,21 +3365,78 @@
                               <w:br/>
                               <w:t xml:space="preserve">      </w:t>
                             </w:r>
-                            <w:proofErr w:type="spellStart"/>
-                            <w:r>
-                              <w:rPr>
-                                <w:rFonts w:ascii="Courier New" w:hAnsi="Courier New" w:cs="Courier New"/>
-                                <w:color w:val="383A42"/>
-                              </w:rPr>
-                              <w:t>new_queue</w:t>
-                            </w:r>
-                            <w:proofErr w:type="spellEnd"/>
-                            <w:r>
-                              <w:rPr>
-                                <w:rFonts w:ascii="Courier New" w:hAnsi="Courier New" w:cs="Courier New"/>
-                                <w:color w:val="383A42"/>
-                              </w:rPr>
-                              <w:t xml:space="preserve"> = ROUND_ROBIN;</w:t>
+                            <w:r>
+                              <w:rPr>
+                                <w:rFonts w:ascii="Courier New" w:hAnsi="Courier New" w:cs="Courier New"/>
+                                <w:color w:val="A626A4"/>
+                              </w:rPr>
+                              <w:t>return</w:t>
+                            </w:r>
+                            <w:r>
+                              <w:rPr>
+                                <w:rFonts w:ascii="Courier New" w:hAnsi="Courier New" w:cs="Courier New"/>
+                                <w:color w:val="383A42"/>
+                              </w:rPr>
+                              <w:t xml:space="preserve"> </w:t>
+                            </w:r>
+                            <w:r>
+                              <w:rPr>
+                                <w:rFonts w:ascii="Courier New" w:hAnsi="Courier New" w:cs="Courier New"/>
+                                <w:color w:val="986801"/>
+                              </w:rPr>
+                              <w:t>-1</w:t>
+                            </w:r>
+                            <w:r>
+                              <w:rPr>
+                                <w:rFonts w:ascii="Courier New" w:hAnsi="Courier New" w:cs="Courier New"/>
+                                <w:color w:val="383A42"/>
+                              </w:rPr>
+                              <w:t>;</w:t>
+                            </w:r>
+                            <w:r>
+                              <w:rPr>
+                                <w:rFonts w:ascii="Courier New" w:hAnsi="Courier New" w:cs="Courier New"/>
+                                <w:color w:val="383A42"/>
+                              </w:rPr>
+                              <w:br/>
+                              <w:t xml:space="preserve">  }</w:t>
+                            </w:r>
+                            <w:r>
+                              <w:rPr>
+                                <w:rFonts w:ascii="Courier New" w:hAnsi="Courier New" w:cs="Courier New"/>
+                                <w:color w:val="383A42"/>
+                              </w:rPr>
+                              <w:br/>
+                            </w:r>
+                            <w:r>
+                              <w:rPr>
+                                <w:rFonts w:ascii="Courier New" w:hAnsi="Courier New" w:cs="Courier New"/>
+                                <w:color w:val="383A42"/>
+                              </w:rPr>
+                              <w:br/>
+                              <w:t xml:space="preserve">  acquire(&amp;ptable.lock);</w:t>
+                            </w:r>
+                            <w:r>
+                              <w:rPr>
+                                <w:rFonts w:ascii="Courier New" w:hAnsi="Courier New" w:cs="Courier New"/>
+                                <w:color w:val="383A42"/>
+                              </w:rPr>
+                              <w:br/>
+                              <w:t xml:space="preserve">  </w:t>
+                            </w:r>
+                            <w:r>
+                              <w:rPr>
+                                <w:rFonts w:ascii="Courier New" w:hAnsi="Courier New" w:cs="Courier New"/>
+                                <w:color w:val="A626A4"/>
+                              </w:rPr>
+                              <w:t>for</w:t>
+                            </w:r>
+                            <w:r>
+                              <w:rPr>
+                                <w:rFonts w:ascii="Courier New" w:hAnsi="Courier New" w:cs="Courier New"/>
+                                <w:color w:val="383A42"/>
+                              </w:rPr>
+                              <w:t>(p = ptable.proc; p &lt; &amp;ptable.proc[NPROC]; p++){</w:t>
                             </w:r>
                             <w:r>
                               <w:rPr>
@@ -4429,20 +3451,6 @@
                                 <w:rFonts w:ascii="Courier New" w:hAnsi="Courier New" w:cs="Courier New"/>
                                 <w:color w:val="A626A4"/>
                               </w:rPr>
-                              <w:t>else</w:t>
-                            </w:r>
-                            <w:r>
-                              <w:rPr>
-                                <w:rFonts w:ascii="Courier New" w:hAnsi="Courier New" w:cs="Courier New"/>
-                                <w:color w:val="383A42"/>
-                              </w:rPr>
-                              <w:t xml:space="preserve"> </w:t>
-                            </w:r>
-                            <w:r>
-                              <w:rPr>
-                                <w:rFonts w:ascii="Courier New" w:hAnsi="Courier New" w:cs="Courier New"/>
-                                <w:color w:val="A626A4"/>
-                              </w:rPr>
                               <w:t>if</w:t>
                             </w:r>
                             <w:r>
@@ -4450,37 +3458,59 @@
                                 <w:rFonts w:ascii="Courier New" w:hAnsi="Courier New" w:cs="Courier New"/>
                                 <w:color w:val="383A42"/>
                               </w:rPr>
-                              <w:t xml:space="preserve"> (</w:t>
-                            </w:r>
-                            <w:proofErr w:type="spellStart"/>
-                            <w:r>
-                              <w:rPr>
-                                <w:rFonts w:ascii="Courier New" w:hAnsi="Courier New" w:cs="Courier New"/>
-                                <w:color w:val="383A42"/>
-                              </w:rPr>
-                              <w:t>pid</w:t>
-                            </w:r>
-                            <w:proofErr w:type="spellEnd"/>
-                            <w:r>
-                              <w:rPr>
-                                <w:rFonts w:ascii="Courier New" w:hAnsi="Courier New" w:cs="Courier New"/>
-                                <w:color w:val="383A42"/>
-                              </w:rPr>
-                              <w:t xml:space="preserve"> &gt; </w:t>
-                            </w:r>
-                            <w:r>
-                              <w:rPr>
-                                <w:rFonts w:ascii="Courier New" w:hAnsi="Courier New" w:cs="Courier New"/>
-                                <w:color w:val="986801"/>
-                              </w:rPr>
-                              <w:t>1</w:t>
-                            </w:r>
-                            <w:r>
-                              <w:rPr>
-                                <w:rFonts w:ascii="Courier New" w:hAnsi="Courier New" w:cs="Courier New"/>
-                                <w:color w:val="383A42"/>
-                              </w:rPr>
-                              <w:t>)</w:t>
+                              <w:t>(p-&gt;pid == pid){</w:t>
+                            </w:r>
+                            <w:r>
+                              <w:rPr>
+                                <w:rFonts w:ascii="Courier New" w:hAnsi="Courier New" w:cs="Courier New"/>
+                                <w:color w:val="383A42"/>
+                              </w:rPr>
+                              <w:br/>
+                              <w:t xml:space="preserve">      old_queue = p-&gt;sched_info.</w:t>
+                            </w:r>
+                            <w:r>
+                              <w:rPr>
+                                <w:rFonts w:ascii="Courier New" w:hAnsi="Courier New" w:cs="Courier New"/>
+                                <w:color w:val="C18401"/>
+                              </w:rPr>
+                              <w:t>queue</w:t>
+                            </w:r>
+                            <w:r>
+                              <w:rPr>
+                                <w:rFonts w:ascii="Courier New" w:hAnsi="Courier New" w:cs="Courier New"/>
+                                <w:color w:val="383A42"/>
+                              </w:rPr>
+                              <w:t>;</w:t>
+                            </w:r>
+                            <w:r>
+                              <w:rPr>
+                                <w:rFonts w:ascii="Courier New" w:hAnsi="Courier New" w:cs="Courier New"/>
+                                <w:color w:val="383A42"/>
+                              </w:rPr>
+                              <w:br/>
+                              <w:t xml:space="preserve">      p-&gt;sched_info.</w:t>
+                            </w:r>
+                            <w:r>
+                              <w:rPr>
+                                <w:rFonts w:ascii="Courier New" w:hAnsi="Courier New" w:cs="Courier New"/>
+                                <w:color w:val="C18401"/>
+                              </w:rPr>
+                              <w:t>queue</w:t>
+                            </w:r>
+                            <w:r>
+                              <w:rPr>
+                                <w:rFonts w:ascii="Courier New" w:hAnsi="Courier New" w:cs="Courier New"/>
+                                <w:color w:val="383A42"/>
+                              </w:rPr>
+                              <w:t xml:space="preserve"> = new_queue;</w:t>
+                            </w:r>
+                            <w:r>
+                              <w:rPr>
+                                <w:rFonts w:ascii="Courier New" w:hAnsi="Courier New" w:cs="Courier New"/>
+                                <w:color w:val="383A42"/>
+                              </w:rPr>
+                              <w:br/>
+                              <w:t xml:space="preserve">      release(&amp;ptable.lock);</w:t>
                             </w:r>
                             <w:r>
                               <w:rPr>
@@ -4490,21 +3520,19 @@
                               <w:br/>
                               <w:t xml:space="preserve">      </w:t>
                             </w:r>
-                            <w:proofErr w:type="spellStart"/>
-                            <w:r>
-                              <w:rPr>
-                                <w:rFonts w:ascii="Courier New" w:hAnsi="Courier New" w:cs="Courier New"/>
-                                <w:color w:val="383A42"/>
-                              </w:rPr>
-                              <w:t>new_queue</w:t>
-                            </w:r>
-                            <w:proofErr w:type="spellEnd"/>
-                            <w:r>
-                              <w:rPr>
-                                <w:rFonts w:ascii="Courier New" w:hAnsi="Courier New" w:cs="Courier New"/>
-                                <w:color w:val="383A42"/>
-                              </w:rPr>
-                              <w:t xml:space="preserve"> = LOTTERY;</w:t>
+                            <w:r>
+                              <w:rPr>
+                                <w:rFonts w:ascii="Courier New" w:hAnsi="Courier New" w:cs="Courier New"/>
+                                <w:color w:val="A626A4"/>
+                              </w:rPr>
+                              <w:t>return</w:t>
+                            </w:r>
+                            <w:r>
+                              <w:rPr>
+                                <w:rFonts w:ascii="Courier New" w:hAnsi="Courier New" w:cs="Courier New"/>
+                                <w:color w:val="383A42"/>
+                              </w:rPr>
+                              <w:t xml:space="preserve"> old_queue;</w:t>
                             </w:r>
                             <w:r>
                               <w:rPr>
@@ -4512,50 +3540,7 @@
                                 <w:color w:val="383A42"/>
                               </w:rPr>
                               <w:br/>
-                              <w:t xml:space="preserve">    </w:t>
-                            </w:r>
-                            <w:r>
-                              <w:rPr>
-                                <w:rFonts w:ascii="Courier New" w:hAnsi="Courier New" w:cs="Courier New"/>
-                                <w:color w:val="A626A4"/>
-                              </w:rPr>
-                              <w:t>else</w:t>
-                            </w:r>
-                            <w:r>
-                              <w:rPr>
-                                <w:rFonts w:ascii="Courier New" w:hAnsi="Courier New" w:cs="Courier New"/>
-                                <w:color w:val="383A42"/>
-                              </w:rPr>
-                              <w:br/>
-                              <w:t xml:space="preserve">      </w:t>
-                            </w:r>
-                            <w:r>
-                              <w:rPr>
-                                <w:rFonts w:ascii="Courier New" w:hAnsi="Courier New" w:cs="Courier New"/>
-                                <w:color w:val="A626A4"/>
-                              </w:rPr>
-                              <w:t>return</w:t>
-                            </w:r>
-                            <w:r>
-                              <w:rPr>
-                                <w:rFonts w:ascii="Courier New" w:hAnsi="Courier New" w:cs="Courier New"/>
-                                <w:color w:val="383A42"/>
-                              </w:rPr>
-                              <w:t xml:space="preserve"> </w:t>
-                            </w:r>
-                            <w:r>
-                              <w:rPr>
-                                <w:rFonts w:ascii="Courier New" w:hAnsi="Courier New" w:cs="Courier New"/>
-                                <w:color w:val="986801"/>
-                              </w:rPr>
-                              <w:t>-1</w:t>
-                            </w:r>
-                            <w:r>
-                              <w:rPr>
-                                <w:rFonts w:ascii="Courier New" w:hAnsi="Courier New" w:cs="Courier New"/>
-                                <w:color w:val="383A42"/>
-                              </w:rPr>
-                              <w:t>;</w:t>
+                              <w:t xml:space="preserve">    }</w:t>
                             </w:r>
                             <w:r>
                               <w:rPr>
@@ -4571,30 +3556,7 @@
                                 <w:color w:val="383A42"/>
                               </w:rPr>
                               <w:br/>
-                            </w:r>
-                            <w:r>
-                              <w:rPr>
-                                <w:rFonts w:ascii="Courier New" w:hAnsi="Courier New" w:cs="Courier New"/>
-                                <w:color w:val="383A42"/>
-                              </w:rPr>
-                              <w:br/>
-                              <w:t xml:space="preserve">  acquire(&amp;</w:t>
-                            </w:r>
-                            <w:proofErr w:type="spellStart"/>
-                            <w:r>
-                              <w:rPr>
-                                <w:rFonts w:ascii="Courier New" w:hAnsi="Courier New" w:cs="Courier New"/>
-                                <w:color w:val="383A42"/>
-                              </w:rPr>
-                              <w:t>ptable.lock</w:t>
-                            </w:r>
-                            <w:proofErr w:type="spellEnd"/>
-                            <w:r>
-                              <w:rPr>
-                                <w:rFonts w:ascii="Courier New" w:hAnsi="Courier New" w:cs="Courier New"/>
-                                <w:color w:val="383A42"/>
-                              </w:rPr>
-                              <w:t>);</w:t>
+                              <w:t xml:space="preserve">  release(&amp;ptable.lock);</w:t>
                             </w:r>
                             <w:r>
                               <w:rPr>
@@ -4609,232 +3571,6 @@
                                 <w:rFonts w:ascii="Courier New" w:hAnsi="Courier New" w:cs="Courier New"/>
                                 <w:color w:val="A626A4"/>
                               </w:rPr>
-                              <w:t>for</w:t>
-                            </w:r>
-                            <w:r>
-                              <w:rPr>
-                                <w:rFonts w:ascii="Courier New" w:hAnsi="Courier New" w:cs="Courier New"/>
-                                <w:color w:val="383A42"/>
-                              </w:rPr>
-                              <w:t xml:space="preserve">(p = </w:t>
-                            </w:r>
-                            <w:proofErr w:type="spellStart"/>
-                            <w:r>
-                              <w:rPr>
-                                <w:rFonts w:ascii="Courier New" w:hAnsi="Courier New" w:cs="Courier New"/>
-                                <w:color w:val="383A42"/>
-                              </w:rPr>
-                              <w:t>ptable.proc</w:t>
-                            </w:r>
-                            <w:proofErr w:type="spellEnd"/>
-                            <w:r>
-                              <w:rPr>
-                                <w:rFonts w:ascii="Courier New" w:hAnsi="Courier New" w:cs="Courier New"/>
-                                <w:color w:val="383A42"/>
-                              </w:rPr>
-                              <w:t>; p &lt; &amp;</w:t>
-                            </w:r>
-                            <w:proofErr w:type="spellStart"/>
-                            <w:r>
-                              <w:rPr>
-                                <w:rFonts w:ascii="Courier New" w:hAnsi="Courier New" w:cs="Courier New"/>
-                                <w:color w:val="383A42"/>
-                              </w:rPr>
-                              <w:t>ptable.proc</w:t>
-                            </w:r>
-                            <w:proofErr w:type="spellEnd"/>
-                            <w:r>
-                              <w:rPr>
-                                <w:rFonts w:ascii="Courier New" w:hAnsi="Courier New" w:cs="Courier New"/>
-                                <w:color w:val="383A42"/>
-                              </w:rPr>
-                              <w:t>[NPROC]; p++){</w:t>
-                            </w:r>
-                            <w:r>
-                              <w:rPr>
-                                <w:rFonts w:ascii="Courier New" w:hAnsi="Courier New" w:cs="Courier New"/>
-                                <w:color w:val="383A42"/>
-                              </w:rPr>
-                              <w:br/>
-                              <w:t xml:space="preserve">    </w:t>
-                            </w:r>
-                            <w:r>
-                              <w:rPr>
-                                <w:rFonts w:ascii="Courier New" w:hAnsi="Courier New" w:cs="Courier New"/>
-                                <w:color w:val="A626A4"/>
-                              </w:rPr>
-                              <w:t>if</w:t>
-                            </w:r>
-                            <w:r>
-                              <w:rPr>
-                                <w:rFonts w:ascii="Courier New" w:hAnsi="Courier New" w:cs="Courier New"/>
-                                <w:color w:val="383A42"/>
-                              </w:rPr>
-                              <w:t>(p-&gt;</w:t>
-                            </w:r>
-                            <w:proofErr w:type="spellStart"/>
-                            <w:r>
-                              <w:rPr>
-                                <w:rFonts w:ascii="Courier New" w:hAnsi="Courier New" w:cs="Courier New"/>
-                                <w:color w:val="383A42"/>
-                              </w:rPr>
-                              <w:t>pid</w:t>
-                            </w:r>
-                            <w:proofErr w:type="spellEnd"/>
-                            <w:r>
-                              <w:rPr>
-                                <w:rFonts w:ascii="Courier New" w:hAnsi="Courier New" w:cs="Courier New"/>
-                                <w:color w:val="383A42"/>
-                              </w:rPr>
-                              <w:t xml:space="preserve"> == </w:t>
-                            </w:r>
-                            <w:proofErr w:type="spellStart"/>
-                            <w:r>
-                              <w:rPr>
-                                <w:rFonts w:ascii="Courier New" w:hAnsi="Courier New" w:cs="Courier New"/>
-                                <w:color w:val="383A42"/>
-                              </w:rPr>
-                              <w:t>pid</w:t>
-                            </w:r>
-                            <w:proofErr w:type="spellEnd"/>
-                            <w:r>
-                              <w:rPr>
-                                <w:rFonts w:ascii="Courier New" w:hAnsi="Courier New" w:cs="Courier New"/>
-                                <w:color w:val="383A42"/>
-                              </w:rPr>
-                              <w:t>){</w:t>
-                            </w:r>
-                            <w:r>
-                              <w:rPr>
-                                <w:rFonts w:ascii="Courier New" w:hAnsi="Courier New" w:cs="Courier New"/>
-                                <w:color w:val="383A42"/>
-                              </w:rPr>
-                              <w:br/>
-                              <w:t xml:space="preserve">      </w:t>
-                            </w:r>
-                            <w:proofErr w:type="spellStart"/>
-                            <w:r>
-                              <w:rPr>
-                                <w:rFonts w:ascii="Courier New" w:hAnsi="Courier New" w:cs="Courier New"/>
-                                <w:color w:val="383A42"/>
-                              </w:rPr>
-                              <w:t>old_queue</w:t>
-                            </w:r>
-                            <w:proofErr w:type="spellEnd"/>
-                            <w:r>
-                              <w:rPr>
-                                <w:rFonts w:ascii="Courier New" w:hAnsi="Courier New" w:cs="Courier New"/>
-                                <w:color w:val="383A42"/>
-                              </w:rPr>
-                              <w:t xml:space="preserve"> = p-&gt;</w:t>
-                            </w:r>
-                            <w:proofErr w:type="spellStart"/>
-                            <w:r>
-                              <w:rPr>
-                                <w:rFonts w:ascii="Courier New" w:hAnsi="Courier New" w:cs="Courier New"/>
-                                <w:color w:val="383A42"/>
-                              </w:rPr>
-                              <w:t>sched_info.</w:t>
-                            </w:r>
-                            <w:r>
-                              <w:rPr>
-                                <w:rFonts w:ascii="Courier New" w:hAnsi="Courier New" w:cs="Courier New"/>
-                                <w:color w:val="C18401"/>
-                              </w:rPr>
-                              <w:t>queue</w:t>
-                            </w:r>
-                            <w:proofErr w:type="spellEnd"/>
-                            <w:r>
-                              <w:rPr>
-                                <w:rFonts w:ascii="Courier New" w:hAnsi="Courier New" w:cs="Courier New"/>
-                                <w:color w:val="383A42"/>
-                              </w:rPr>
-                              <w:t>;</w:t>
-                            </w:r>
-                            <w:r>
-                              <w:rPr>
-                                <w:rFonts w:ascii="Courier New" w:hAnsi="Courier New" w:cs="Courier New"/>
-                                <w:color w:val="383A42"/>
-                              </w:rPr>
-                              <w:br/>
-                              <w:t xml:space="preserve">      p-&gt;</w:t>
-                            </w:r>
-                            <w:proofErr w:type="spellStart"/>
-                            <w:r>
-                              <w:rPr>
-                                <w:rFonts w:ascii="Courier New" w:hAnsi="Courier New" w:cs="Courier New"/>
-                                <w:color w:val="383A42"/>
-                              </w:rPr>
-                              <w:t>sched_info.</w:t>
-                            </w:r>
-                            <w:r>
-                              <w:rPr>
-                                <w:rFonts w:ascii="Courier New" w:hAnsi="Courier New" w:cs="Courier New"/>
-                                <w:color w:val="C18401"/>
-                              </w:rPr>
-                              <w:t>queue</w:t>
-                            </w:r>
-                            <w:proofErr w:type="spellEnd"/>
-                            <w:r>
-                              <w:rPr>
-                                <w:rFonts w:ascii="Courier New" w:hAnsi="Courier New" w:cs="Courier New"/>
-                                <w:color w:val="383A42"/>
-                              </w:rPr>
-                              <w:t xml:space="preserve"> = </w:t>
-                            </w:r>
-                            <w:proofErr w:type="spellStart"/>
-                            <w:r>
-                              <w:rPr>
-                                <w:rFonts w:ascii="Courier New" w:hAnsi="Courier New" w:cs="Courier New"/>
-                                <w:color w:val="383A42"/>
-                              </w:rPr>
-                              <w:t>new_queue</w:t>
-                            </w:r>
-                            <w:proofErr w:type="spellEnd"/>
-                            <w:r>
-                              <w:rPr>
-                                <w:rFonts w:ascii="Courier New" w:hAnsi="Courier New" w:cs="Courier New"/>
-                                <w:color w:val="383A42"/>
-                              </w:rPr>
-                              <w:t>;</w:t>
-                            </w:r>
-                            <w:r>
-                              <w:rPr>
-                                <w:rFonts w:ascii="Courier New" w:hAnsi="Courier New" w:cs="Courier New"/>
-                                <w:color w:val="383A42"/>
-                              </w:rPr>
-                              <w:br/>
-                              <w:t xml:space="preserve">      release(&amp;</w:t>
-                            </w:r>
-                            <w:proofErr w:type="spellStart"/>
-                            <w:r>
-                              <w:rPr>
-                                <w:rFonts w:ascii="Courier New" w:hAnsi="Courier New" w:cs="Courier New"/>
-                                <w:color w:val="383A42"/>
-                              </w:rPr>
-                              <w:t>ptable.lock</w:t>
-                            </w:r>
-                            <w:proofErr w:type="spellEnd"/>
-                            <w:r>
-                              <w:rPr>
-                                <w:rFonts w:ascii="Courier New" w:hAnsi="Courier New" w:cs="Courier New"/>
-                                <w:color w:val="383A42"/>
-                              </w:rPr>
-                              <w:t>);</w:t>
-                            </w:r>
-                            <w:r>
-                              <w:rPr>
-                                <w:rFonts w:ascii="Courier New" w:hAnsi="Courier New" w:cs="Courier New"/>
-                                <w:color w:val="383A42"/>
-                              </w:rPr>
-                              <w:br/>
-                              <w:t xml:space="preserve">      </w:t>
-                            </w:r>
-                            <w:r>
-                              <w:rPr>
-                                <w:rFonts w:ascii="Courier New" w:hAnsi="Courier New" w:cs="Courier New"/>
-                                <w:color w:val="A626A4"/>
-                              </w:rPr>
                               <w:t>return</w:t>
                             </w:r>
                             <w:r>
@@ -4842,101 +3578,7 @@
                                 <w:rFonts w:ascii="Courier New" w:hAnsi="Courier New" w:cs="Courier New"/>
                                 <w:color w:val="383A42"/>
                               </w:rPr>
-                              <w:t xml:space="preserve"> </w:t>
-                            </w:r>
-                            <w:proofErr w:type="spellStart"/>
-                            <w:r>
-                              <w:rPr>
-                                <w:rFonts w:ascii="Courier New" w:hAnsi="Courier New" w:cs="Courier New"/>
-                                <w:color w:val="383A42"/>
-                              </w:rPr>
-                              <w:t>old_queue</w:t>
-                            </w:r>
-                            <w:proofErr w:type="spellEnd"/>
-                            <w:r>
-                              <w:rPr>
-                                <w:rFonts w:ascii="Courier New" w:hAnsi="Courier New" w:cs="Courier New"/>
-                                <w:color w:val="383A42"/>
-                              </w:rPr>
-                              <w:t>;</w:t>
-                            </w:r>
-                            <w:r>
-                              <w:rPr>
-                                <w:rFonts w:ascii="Courier New" w:hAnsi="Courier New" w:cs="Courier New"/>
-                                <w:color w:val="383A42"/>
-                              </w:rPr>
-                              <w:br/>
-                              <w:t xml:space="preserve">    }</w:t>
-                            </w:r>
-                            <w:r>
-                              <w:rPr>
-                                <w:rFonts w:ascii="Courier New" w:hAnsi="Courier New" w:cs="Courier New"/>
-                                <w:color w:val="383A42"/>
-                              </w:rPr>
-                              <w:br/>
-                              <w:t xml:space="preserve">  }</w:t>
-                            </w:r>
-                            <w:r>
-                              <w:rPr>
-                                <w:rFonts w:ascii="Courier New" w:hAnsi="Courier New" w:cs="Courier New"/>
-                                <w:color w:val="383A42"/>
-                              </w:rPr>
-                              <w:br/>
-                              <w:t xml:space="preserve">  release(&amp;</w:t>
-                            </w:r>
-                            <w:proofErr w:type="spellStart"/>
-                            <w:r>
-                              <w:rPr>
-                                <w:rFonts w:ascii="Courier New" w:hAnsi="Courier New" w:cs="Courier New"/>
-                                <w:color w:val="383A42"/>
-                              </w:rPr>
-                              <w:t>ptable.lock</w:t>
-                            </w:r>
-                            <w:proofErr w:type="spellEnd"/>
-                            <w:r>
-                              <w:rPr>
-                                <w:rFonts w:ascii="Courier New" w:hAnsi="Courier New" w:cs="Courier New"/>
-                                <w:color w:val="383A42"/>
-                              </w:rPr>
-                              <w:t>);</w:t>
-                            </w:r>
-                            <w:r>
-                              <w:rPr>
-                                <w:rFonts w:ascii="Courier New" w:hAnsi="Courier New" w:cs="Courier New"/>
-                                <w:color w:val="383A42"/>
-                              </w:rPr>
-                              <w:br/>
-                              <w:t xml:space="preserve">  </w:t>
-                            </w:r>
-                            <w:r>
-                              <w:rPr>
-                                <w:rFonts w:ascii="Courier New" w:hAnsi="Courier New" w:cs="Courier New"/>
-                                <w:color w:val="A626A4"/>
-                              </w:rPr>
-                              <w:t>return</w:t>
-                            </w:r>
-                            <w:r>
-                              <w:rPr>
-                                <w:rFonts w:ascii="Courier New" w:hAnsi="Courier New" w:cs="Courier New"/>
-                                <w:color w:val="383A42"/>
-                              </w:rPr>
-                              <w:t xml:space="preserve"> </w:t>
-                            </w:r>
-                            <w:proofErr w:type="spellStart"/>
-                            <w:r>
-                              <w:rPr>
-                                <w:rFonts w:ascii="Courier New" w:hAnsi="Courier New" w:cs="Courier New"/>
-                                <w:color w:val="383A42"/>
-                              </w:rPr>
-                              <w:t>old_queue</w:t>
-                            </w:r>
-                            <w:proofErr w:type="spellEnd"/>
-                            <w:r>
-                              <w:rPr>
-                                <w:rFonts w:ascii="Courier New" w:hAnsi="Courier New" w:cs="Courier New"/>
-                                <w:color w:val="383A42"/>
-                              </w:rPr>
-                              <w:t>;</w:t>
+                              <w:t xml:space="preserve"> old_queue;</w:t>
                             </w:r>
                             <w:r>
                               <w:rPr>
@@ -4964,11 +3606,7 @@
           </mc:Choice>
           <mc:Fallback>
             <w:pict>
-              <v:shapetype w14:anchorId="0137BBB6" id="_x0000_t202" coordsize="21600,21600" o:spt="202" path="m,l,21600r21600,l21600,xe">
-                <v:stroke joinstyle="miter"/>
-                <v:path gradientshapeok="t" o:connecttype="rect"/>
-              </v:shapetype>
-              <v:shape id="Text Box 1" o:spid="_x0000_s1028" type="#_x0000_t202" style="width:455.5pt;height:355.5pt;visibility:visible;mso-wrap-style:square;mso-left-percent:-10001;mso-top-percent:-10001;mso-position-horizontal:absolute;mso-position-horizontal-relative:char;mso-position-vertical:absolute;mso-position-vertical-relative:line;mso-left-percent:-10001;mso-top-percent:-10001;v-text-anchor:top" o:gfxdata="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" fillcolor="white [3201]" stroked="f" strokeweight=".5pt">
+              <v:shape w14:anchorId="0137BBB6" id="Text Box 1" o:spid="_x0000_s1028" type="#_x0000_t202" style="width:455.5pt;height:355.5pt;visibility:visible;mso-wrap-style:square;mso-left-percent:-10001;mso-top-percent:-10001;mso-position-horizontal:absolute;mso-position-horizontal-relative:char;mso-position-vertical:absolute;mso-position-vertical-relative:line;mso-left-percent:-10001;mso-top-percent:-10001;v-text-anchor:top" o:gfxdata="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" fillcolor="white [3201]" stroked="f" strokeweight=".5pt">
                 <v:textbox>
                   <w:txbxContent>
                     <w:p>
@@ -4989,7 +3627,6 @@
                         </w:rPr>
                         <w:br/>
                       </w:r>
-                      <w:proofErr w:type="spellStart"/>
                       <w:r>
                         <w:rPr>
                           <w:rFonts w:ascii="Courier New" w:hAnsi="Courier New" w:cs="Courier New"/>
@@ -4997,7 +3634,6 @@
                         </w:rPr>
                         <w:t>change_queue</w:t>
                       </w:r>
-                      <w:proofErr w:type="spellEnd"/>
                       <w:r>
                         <w:rPr>
                           <w:rFonts w:ascii="Courier New" w:hAnsi="Courier New" w:cs="Courier New"/>
@@ -5017,23 +3653,7 @@
                           <w:rFonts w:ascii="Courier New" w:hAnsi="Courier New" w:cs="Courier New"/>
                           <w:color w:val="383A42"/>
                         </w:rPr>
-                        <w:t xml:space="preserve"> </w:t>
-                      </w:r>
-                      <w:proofErr w:type="spellStart"/>
-                      <w:r>
-                        <w:rPr>
-                          <w:rFonts w:ascii="Courier New" w:hAnsi="Courier New" w:cs="Courier New"/>
-                          <w:color w:val="383A42"/>
-                        </w:rPr>
-                        <w:t>pid</w:t>
-                      </w:r>
-                      <w:proofErr w:type="spellEnd"/>
-                      <w:r>
-                        <w:rPr>
-                          <w:rFonts w:ascii="Courier New" w:hAnsi="Courier New" w:cs="Courier New"/>
-                          <w:color w:val="383A42"/>
-                        </w:rPr>
-                        <w:t xml:space="preserve">, </w:t>
+                        <w:t xml:space="preserve"> pid, </w:t>
                       </w:r>
                       <w:r>
                         <w:rPr>
@@ -5047,23 +3667,7 @@
                           <w:rFonts w:ascii="Courier New" w:hAnsi="Courier New" w:cs="Courier New"/>
                           <w:color w:val="383A42"/>
                         </w:rPr>
-                        <w:t xml:space="preserve"> </w:t>
-                      </w:r>
-                      <w:proofErr w:type="spellStart"/>
-                      <w:r>
-                        <w:rPr>
-                          <w:rFonts w:ascii="Courier New" w:hAnsi="Courier New" w:cs="Courier New"/>
-                          <w:color w:val="383A42"/>
-                        </w:rPr>
-                        <w:t>new_queue</w:t>
-                      </w:r>
-                      <w:proofErr w:type="spellEnd"/>
-                      <w:r>
-                        <w:rPr>
-                          <w:rFonts w:ascii="Courier New" w:hAnsi="Courier New" w:cs="Courier New"/>
-                          <w:color w:val="383A42"/>
-                        </w:rPr>
-                        <w:t>) {</w:t>
+                        <w:t xml:space="preserve"> new_queue) {</w:t>
                       </w:r>
                       <w:r>
                         <w:rPr>
@@ -5135,23 +3739,7 @@
                           <w:rFonts w:ascii="Courier New" w:hAnsi="Courier New" w:cs="Courier New"/>
                           <w:color w:val="383A42"/>
                         </w:rPr>
-                        <w:t xml:space="preserve"> </w:t>
-                      </w:r>
-                      <w:proofErr w:type="spellStart"/>
-                      <w:r>
-                        <w:rPr>
-                          <w:rFonts w:ascii="Courier New" w:hAnsi="Courier New" w:cs="Courier New"/>
-                          <w:color w:val="383A42"/>
-                        </w:rPr>
-                        <w:t>old_queue</w:t>
-                      </w:r>
-                      <w:proofErr w:type="spellEnd"/>
-                      <w:r>
-                        <w:rPr>
-                          <w:rFonts w:ascii="Courier New" w:hAnsi="Courier New" w:cs="Courier New"/>
-                          <w:color w:val="383A42"/>
-                        </w:rPr>
-                        <w:t xml:space="preserve"> = </w:t>
+                        <w:t xml:space="preserve"> old_queue = </w:t>
                       </w:r>
                       <w:r>
                         <w:rPr>
@@ -5187,23 +3775,7 @@
                           <w:rFonts w:ascii="Courier New" w:hAnsi="Courier New" w:cs="Courier New"/>
                           <w:color w:val="383A42"/>
                         </w:rPr>
-                        <w:t xml:space="preserve"> (</w:t>
-                      </w:r>
-                      <w:proofErr w:type="spellStart"/>
-                      <w:r>
-                        <w:rPr>
-                          <w:rFonts w:ascii="Courier New" w:hAnsi="Courier New" w:cs="Courier New"/>
-                          <w:color w:val="383A42"/>
-                        </w:rPr>
-                        <w:t>new_queue</w:t>
-                      </w:r>
-                      <w:proofErr w:type="spellEnd"/>
-                      <w:r>
-                        <w:rPr>
-                          <w:rFonts w:ascii="Courier New" w:hAnsi="Courier New" w:cs="Courier New"/>
-                          <w:color w:val="383A42"/>
-                        </w:rPr>
-                        <w:t xml:space="preserve"> == UNSET)</w:t>
+                        <w:t xml:space="preserve"> (new_queue == UNSET)</w:t>
                       </w:r>
                       <w:r>
                         <w:rPr>
@@ -5233,23 +3805,7 @@
                           <w:rFonts w:ascii="Courier New" w:hAnsi="Courier New" w:cs="Courier New"/>
                           <w:color w:val="383A42"/>
                         </w:rPr>
-                        <w:t xml:space="preserve"> (</w:t>
-                      </w:r>
-                      <w:proofErr w:type="spellStart"/>
-                      <w:r>
-                        <w:rPr>
-                          <w:rFonts w:ascii="Courier New" w:hAnsi="Courier New" w:cs="Courier New"/>
-                          <w:color w:val="383A42"/>
-                        </w:rPr>
-                        <w:t>pid</w:t>
-                      </w:r>
-                      <w:proofErr w:type="spellEnd"/>
-                      <w:r>
-                        <w:rPr>
-                          <w:rFonts w:ascii="Courier New" w:hAnsi="Courier New" w:cs="Courier New"/>
-                          <w:color w:val="383A42"/>
-                        </w:rPr>
-                        <w:t xml:space="preserve"> == </w:t>
+                        <w:t xml:space="preserve"> (pid == </w:t>
                       </w:r>
                       <w:r>
                         <w:rPr>
@@ -5264,6 +3820,87 @@
                           <w:color w:val="383A42"/>
                         </w:rPr>
                         <w:t>)</w:t>
+                      </w:r>
+                      <w:r>
+                        <w:rPr>
+                          <w:rFonts w:ascii="Courier New" w:hAnsi="Courier New" w:cs="Courier New"/>
+                          <w:color w:val="383A42"/>
+                        </w:rPr>
+                        <w:br/>
+                        <w:t xml:space="preserve">      new_queue = ROUND_ROBIN;</w:t>
+                      </w:r>
+                      <w:r>
+                        <w:rPr>
+                          <w:rFonts w:ascii="Courier New" w:hAnsi="Courier New" w:cs="Courier New"/>
+                          <w:color w:val="383A42"/>
+                        </w:rPr>
+                        <w:br/>
+                        <w:t xml:space="preserve">    </w:t>
+                      </w:r>
+                      <w:r>
+                        <w:rPr>
+                          <w:rFonts w:ascii="Courier New" w:hAnsi="Courier New" w:cs="Courier New"/>
+                          <w:color w:val="A626A4"/>
+                        </w:rPr>
+                        <w:t>else</w:t>
+                      </w:r>
+                      <w:r>
+                        <w:rPr>
+                          <w:rFonts w:ascii="Courier New" w:hAnsi="Courier New" w:cs="Courier New"/>
+                          <w:color w:val="383A42"/>
+                        </w:rPr>
+                        <w:t xml:space="preserve"> </w:t>
+                      </w:r>
+                      <w:r>
+                        <w:rPr>
+                          <w:rFonts w:ascii="Courier New" w:hAnsi="Courier New" w:cs="Courier New"/>
+                          <w:color w:val="A626A4"/>
+                        </w:rPr>
+                        <w:t>if</w:t>
+                      </w:r>
+                      <w:r>
+                        <w:rPr>
+                          <w:rFonts w:ascii="Courier New" w:hAnsi="Courier New" w:cs="Courier New"/>
+                          <w:color w:val="383A42"/>
+                        </w:rPr>
+                        <w:t xml:space="preserve"> (pid &gt; </w:t>
+                      </w:r>
+                      <w:r>
+                        <w:rPr>
+                          <w:rFonts w:ascii="Courier New" w:hAnsi="Courier New" w:cs="Courier New"/>
+                          <w:color w:val="986801"/>
+                        </w:rPr>
+                        <w:t>1</w:t>
+                      </w:r>
+                      <w:r>
+                        <w:rPr>
+                          <w:rFonts w:ascii="Courier New" w:hAnsi="Courier New" w:cs="Courier New"/>
+                          <w:color w:val="383A42"/>
+                        </w:rPr>
+                        <w:t>)</w:t>
+                      </w:r>
+                      <w:r>
+                        <w:rPr>
+                          <w:rFonts w:ascii="Courier New" w:hAnsi="Courier New" w:cs="Courier New"/>
+                          <w:color w:val="383A42"/>
+                        </w:rPr>
+                        <w:br/>
+                        <w:t xml:space="preserve">      new_queue = LOTTERY;</w:t>
+                      </w:r>
+                      <w:r>
+                        <w:rPr>
+                          <w:rFonts w:ascii="Courier New" w:hAnsi="Courier New" w:cs="Courier New"/>
+                          <w:color w:val="383A42"/>
+                        </w:rPr>
+                        <w:br/>
+                        <w:t xml:space="preserve">    </w:t>
+                      </w:r>
+                      <w:r>
+                        <w:rPr>
+                          <w:rFonts w:ascii="Courier New" w:hAnsi="Courier New" w:cs="Courier New"/>
+                          <w:color w:val="A626A4"/>
+                        </w:rPr>
+                        <w:t>else</w:t>
                       </w:r>
                       <w:r>
                         <w:rPr>
@@ -5273,21 +3910,78 @@
                         <w:br/>
                         <w:t xml:space="preserve">      </w:t>
                       </w:r>
-                      <w:proofErr w:type="spellStart"/>
-                      <w:r>
-                        <w:rPr>
-                          <w:rFonts w:ascii="Courier New" w:hAnsi="Courier New" w:cs="Courier New"/>
-                          <w:color w:val="383A42"/>
-                        </w:rPr>
-                        <w:t>new_queue</w:t>
-                      </w:r>
-                      <w:proofErr w:type="spellEnd"/>
-                      <w:r>
-                        <w:rPr>
-                          <w:rFonts w:ascii="Courier New" w:hAnsi="Courier New" w:cs="Courier New"/>
-                          <w:color w:val="383A42"/>
-                        </w:rPr>
-                        <w:t xml:space="preserve"> = ROUND_ROBIN;</w:t>
+                      <w:r>
+                        <w:rPr>
+                          <w:rFonts w:ascii="Courier New" w:hAnsi="Courier New" w:cs="Courier New"/>
+                          <w:color w:val="A626A4"/>
+                        </w:rPr>
+                        <w:t>return</w:t>
+                      </w:r>
+                      <w:r>
+                        <w:rPr>
+                          <w:rFonts w:ascii="Courier New" w:hAnsi="Courier New" w:cs="Courier New"/>
+                          <w:color w:val="383A42"/>
+                        </w:rPr>
+                        <w:t xml:space="preserve"> </w:t>
+                      </w:r>
+                      <w:r>
+                        <w:rPr>
+                          <w:rFonts w:ascii="Courier New" w:hAnsi="Courier New" w:cs="Courier New"/>
+                          <w:color w:val="986801"/>
+                        </w:rPr>
+                        <w:t>-1</w:t>
+                      </w:r>
+                      <w:r>
+                        <w:rPr>
+                          <w:rFonts w:ascii="Courier New" w:hAnsi="Courier New" w:cs="Courier New"/>
+                          <w:color w:val="383A42"/>
+                        </w:rPr>
+                        <w:t>;</w:t>
+                      </w:r>
+                      <w:r>
+                        <w:rPr>
+                          <w:rFonts w:ascii="Courier New" w:hAnsi="Courier New" w:cs="Courier New"/>
+                          <w:color w:val="383A42"/>
+                        </w:rPr>
+                        <w:br/>
+                        <w:t xml:space="preserve">  }</w:t>
+                      </w:r>
+                      <w:r>
+                        <w:rPr>
+                          <w:rFonts w:ascii="Courier New" w:hAnsi="Courier New" w:cs="Courier New"/>
+                          <w:color w:val="383A42"/>
+                        </w:rPr>
+                        <w:br/>
+                      </w:r>
+                      <w:r>
+                        <w:rPr>
+                          <w:rFonts w:ascii="Courier New" w:hAnsi="Courier New" w:cs="Courier New"/>
+                          <w:color w:val="383A42"/>
+                        </w:rPr>
+                        <w:br/>
+                        <w:t xml:space="preserve">  acquire(&amp;ptable.lock);</w:t>
+                      </w:r>
+                      <w:r>
+                        <w:rPr>
+                          <w:rFonts w:ascii="Courier New" w:hAnsi="Courier New" w:cs="Courier New"/>
+                          <w:color w:val="383A42"/>
+                        </w:rPr>
+                        <w:br/>
+                        <w:t xml:space="preserve">  </w:t>
+                      </w:r>
+                      <w:r>
+                        <w:rPr>
+                          <w:rFonts w:ascii="Courier New" w:hAnsi="Courier New" w:cs="Courier New"/>
+                          <w:color w:val="A626A4"/>
+                        </w:rPr>
+                        <w:t>for</w:t>
+                      </w:r>
+                      <w:r>
+                        <w:rPr>
+                          <w:rFonts w:ascii="Courier New" w:hAnsi="Courier New" w:cs="Courier New"/>
+                          <w:color w:val="383A42"/>
+                        </w:rPr>
+                        <w:t>(p = ptable.proc; p &lt; &amp;ptable.proc[NPROC]; p++){</w:t>
                       </w:r>
                       <w:r>
                         <w:rPr>
@@ -5302,20 +3996,6 @@
                           <w:rFonts w:ascii="Courier New" w:hAnsi="Courier New" w:cs="Courier New"/>
                           <w:color w:val="A626A4"/>
                         </w:rPr>
-                        <w:t>else</w:t>
-                      </w:r>
-                      <w:r>
-                        <w:rPr>
-                          <w:rFonts w:ascii="Courier New" w:hAnsi="Courier New" w:cs="Courier New"/>
-                          <w:color w:val="383A42"/>
-                        </w:rPr>
-                        <w:t xml:space="preserve"> </w:t>
-                      </w:r>
-                      <w:r>
-                        <w:rPr>
-                          <w:rFonts w:ascii="Courier New" w:hAnsi="Courier New" w:cs="Courier New"/>
-                          <w:color w:val="A626A4"/>
-                        </w:rPr>
                         <w:t>if</w:t>
                       </w:r>
                       <w:r>
@@ -5323,37 +4003,59 @@
                           <w:rFonts w:ascii="Courier New" w:hAnsi="Courier New" w:cs="Courier New"/>
                           <w:color w:val="383A42"/>
                         </w:rPr>
-                        <w:t xml:space="preserve"> (</w:t>
-                      </w:r>
-                      <w:proofErr w:type="spellStart"/>
-                      <w:r>
-                        <w:rPr>
-                          <w:rFonts w:ascii="Courier New" w:hAnsi="Courier New" w:cs="Courier New"/>
-                          <w:color w:val="383A42"/>
-                        </w:rPr>
-                        <w:t>pid</w:t>
-                      </w:r>
-                      <w:proofErr w:type="spellEnd"/>
-                      <w:r>
-                        <w:rPr>
-                          <w:rFonts w:ascii="Courier New" w:hAnsi="Courier New" w:cs="Courier New"/>
-                          <w:color w:val="383A42"/>
-                        </w:rPr>
-                        <w:t xml:space="preserve"> &gt; </w:t>
-                      </w:r>
-                      <w:r>
-                        <w:rPr>
-                          <w:rFonts w:ascii="Courier New" w:hAnsi="Courier New" w:cs="Courier New"/>
-                          <w:color w:val="986801"/>
-                        </w:rPr>
-                        <w:t>1</w:t>
-                      </w:r>
-                      <w:r>
-                        <w:rPr>
-                          <w:rFonts w:ascii="Courier New" w:hAnsi="Courier New" w:cs="Courier New"/>
-                          <w:color w:val="383A42"/>
-                        </w:rPr>
-                        <w:t>)</w:t>
+                        <w:t>(p-&gt;pid == pid){</w:t>
+                      </w:r>
+                      <w:r>
+                        <w:rPr>
+                          <w:rFonts w:ascii="Courier New" w:hAnsi="Courier New" w:cs="Courier New"/>
+                          <w:color w:val="383A42"/>
+                        </w:rPr>
+                        <w:br/>
+                        <w:t xml:space="preserve">      old_queue = p-&gt;sched_info.</w:t>
+                      </w:r>
+                      <w:r>
+                        <w:rPr>
+                          <w:rFonts w:ascii="Courier New" w:hAnsi="Courier New" w:cs="Courier New"/>
+                          <w:color w:val="C18401"/>
+                        </w:rPr>
+                        <w:t>queue</w:t>
+                      </w:r>
+                      <w:r>
+                        <w:rPr>
+                          <w:rFonts w:ascii="Courier New" w:hAnsi="Courier New" w:cs="Courier New"/>
+                          <w:color w:val="383A42"/>
+                        </w:rPr>
+                        <w:t>;</w:t>
+                      </w:r>
+                      <w:r>
+                        <w:rPr>
+                          <w:rFonts w:ascii="Courier New" w:hAnsi="Courier New" w:cs="Courier New"/>
+                          <w:color w:val="383A42"/>
+                        </w:rPr>
+                        <w:br/>
+                        <w:t xml:space="preserve">      p-&gt;sched_info.</w:t>
+                      </w:r>
+                      <w:r>
+                        <w:rPr>
+                          <w:rFonts w:ascii="Courier New" w:hAnsi="Courier New" w:cs="Courier New"/>
+                          <w:color w:val="C18401"/>
+                        </w:rPr>
+                        <w:t>queue</w:t>
+                      </w:r>
+                      <w:r>
+                        <w:rPr>
+                          <w:rFonts w:ascii="Courier New" w:hAnsi="Courier New" w:cs="Courier New"/>
+                          <w:color w:val="383A42"/>
+                        </w:rPr>
+                        <w:t xml:space="preserve"> = new_queue;</w:t>
+                      </w:r>
+                      <w:r>
+                        <w:rPr>
+                          <w:rFonts w:ascii="Courier New" w:hAnsi="Courier New" w:cs="Courier New"/>
+                          <w:color w:val="383A42"/>
+                        </w:rPr>
+                        <w:br/>
+                        <w:t xml:space="preserve">      release(&amp;ptable.lock);</w:t>
                       </w:r>
                       <w:r>
                         <w:rPr>
@@ -5363,21 +4065,19 @@
                         <w:br/>
                         <w:t xml:space="preserve">      </w:t>
                       </w:r>
-                      <w:proofErr w:type="spellStart"/>
-                      <w:r>
-                        <w:rPr>
-                          <w:rFonts w:ascii="Courier New" w:hAnsi="Courier New" w:cs="Courier New"/>
-                          <w:color w:val="383A42"/>
-                        </w:rPr>
-                        <w:t>new_queue</w:t>
-                      </w:r>
-                      <w:proofErr w:type="spellEnd"/>
-                      <w:r>
-                        <w:rPr>
-                          <w:rFonts w:ascii="Courier New" w:hAnsi="Courier New" w:cs="Courier New"/>
-                          <w:color w:val="383A42"/>
-                        </w:rPr>
-                        <w:t xml:space="preserve"> = LOTTERY;</w:t>
+                      <w:r>
+                        <w:rPr>
+                          <w:rFonts w:ascii="Courier New" w:hAnsi="Courier New" w:cs="Courier New"/>
+                          <w:color w:val="A626A4"/>
+                        </w:rPr>
+                        <w:t>return</w:t>
+                      </w:r>
+                      <w:r>
+                        <w:rPr>
+                          <w:rFonts w:ascii="Courier New" w:hAnsi="Courier New" w:cs="Courier New"/>
+                          <w:color w:val="383A42"/>
+                        </w:rPr>
+                        <w:t xml:space="preserve"> old_queue;</w:t>
                       </w:r>
                       <w:r>
                         <w:rPr>
@@ -5385,50 +4085,7 @@
                           <w:color w:val="383A42"/>
                         </w:rPr>
                         <w:br/>
-                        <w:t xml:space="preserve">    </w:t>
-                      </w:r>
-                      <w:r>
-                        <w:rPr>
-                          <w:rFonts w:ascii="Courier New" w:hAnsi="Courier New" w:cs="Courier New"/>
-                          <w:color w:val="A626A4"/>
-                        </w:rPr>
-                        <w:t>else</w:t>
-                      </w:r>
-                      <w:r>
-                        <w:rPr>
-                          <w:rFonts w:ascii="Courier New" w:hAnsi="Courier New" w:cs="Courier New"/>
-                          <w:color w:val="383A42"/>
-                        </w:rPr>
-                        <w:br/>
-                        <w:t xml:space="preserve">      </w:t>
-                      </w:r>
-                      <w:r>
-                        <w:rPr>
-                          <w:rFonts w:ascii="Courier New" w:hAnsi="Courier New" w:cs="Courier New"/>
-                          <w:color w:val="A626A4"/>
-                        </w:rPr>
-                        <w:t>return</w:t>
-                      </w:r>
-                      <w:r>
-                        <w:rPr>
-                          <w:rFonts w:ascii="Courier New" w:hAnsi="Courier New" w:cs="Courier New"/>
-                          <w:color w:val="383A42"/>
-                        </w:rPr>
-                        <w:t xml:space="preserve"> </w:t>
-                      </w:r>
-                      <w:r>
-                        <w:rPr>
-                          <w:rFonts w:ascii="Courier New" w:hAnsi="Courier New" w:cs="Courier New"/>
-                          <w:color w:val="986801"/>
-                        </w:rPr>
-                        <w:t>-1</w:t>
-                      </w:r>
-                      <w:r>
-                        <w:rPr>
-                          <w:rFonts w:ascii="Courier New" w:hAnsi="Courier New" w:cs="Courier New"/>
-                          <w:color w:val="383A42"/>
-                        </w:rPr>
-                        <w:t>;</w:t>
+                        <w:t xml:space="preserve">    }</w:t>
                       </w:r>
                       <w:r>
                         <w:rPr>
@@ -5444,30 +4101,7 @@
                           <w:color w:val="383A42"/>
                         </w:rPr>
                         <w:br/>
-                      </w:r>
-                      <w:r>
-                        <w:rPr>
-                          <w:rFonts w:ascii="Courier New" w:hAnsi="Courier New" w:cs="Courier New"/>
-                          <w:color w:val="383A42"/>
-                        </w:rPr>
-                        <w:br/>
-                        <w:t xml:space="preserve">  acquire(&amp;</w:t>
-                      </w:r>
-                      <w:proofErr w:type="spellStart"/>
-                      <w:r>
-                        <w:rPr>
-                          <w:rFonts w:ascii="Courier New" w:hAnsi="Courier New" w:cs="Courier New"/>
-                          <w:color w:val="383A42"/>
-                        </w:rPr>
-                        <w:t>ptable.lock</w:t>
-                      </w:r>
-                      <w:proofErr w:type="spellEnd"/>
-                      <w:r>
-                        <w:rPr>
-                          <w:rFonts w:ascii="Courier New" w:hAnsi="Courier New" w:cs="Courier New"/>
-                          <w:color w:val="383A42"/>
-                        </w:rPr>
-                        <w:t>);</w:t>
+                        <w:t xml:space="preserve">  release(&amp;ptable.lock);</w:t>
                       </w:r>
                       <w:r>
                         <w:rPr>
@@ -5482,232 +4116,6 @@
                           <w:rFonts w:ascii="Courier New" w:hAnsi="Courier New" w:cs="Courier New"/>
                           <w:color w:val="A626A4"/>
                         </w:rPr>
-                        <w:t>for</w:t>
-                      </w:r>
-                      <w:r>
-                        <w:rPr>
-                          <w:rFonts w:ascii="Courier New" w:hAnsi="Courier New" w:cs="Courier New"/>
-                          <w:color w:val="383A42"/>
-                        </w:rPr>
-                        <w:t xml:space="preserve">(p = </w:t>
-                      </w:r>
-                      <w:proofErr w:type="spellStart"/>
-                      <w:r>
-                        <w:rPr>
-                          <w:rFonts w:ascii="Courier New" w:hAnsi="Courier New" w:cs="Courier New"/>
-                          <w:color w:val="383A42"/>
-                        </w:rPr>
-                        <w:t>ptable.proc</w:t>
-                      </w:r>
-                      <w:proofErr w:type="spellEnd"/>
-                      <w:r>
-                        <w:rPr>
-                          <w:rFonts w:ascii="Courier New" w:hAnsi="Courier New" w:cs="Courier New"/>
-                          <w:color w:val="383A42"/>
-                        </w:rPr>
-                        <w:t>; p &lt; &amp;</w:t>
-                      </w:r>
-                      <w:proofErr w:type="spellStart"/>
-                      <w:r>
-                        <w:rPr>
-                          <w:rFonts w:ascii="Courier New" w:hAnsi="Courier New" w:cs="Courier New"/>
-                          <w:color w:val="383A42"/>
-                        </w:rPr>
-                        <w:t>ptable.proc</w:t>
-                      </w:r>
-                      <w:proofErr w:type="spellEnd"/>
-                      <w:r>
-                        <w:rPr>
-                          <w:rFonts w:ascii="Courier New" w:hAnsi="Courier New" w:cs="Courier New"/>
-                          <w:color w:val="383A42"/>
-                        </w:rPr>
-                        <w:t>[NPROC]; p++){</w:t>
-                      </w:r>
-                      <w:r>
-                        <w:rPr>
-                          <w:rFonts w:ascii="Courier New" w:hAnsi="Courier New" w:cs="Courier New"/>
-                          <w:color w:val="383A42"/>
-                        </w:rPr>
-                        <w:br/>
-                        <w:t xml:space="preserve">    </w:t>
-                      </w:r>
-                      <w:r>
-                        <w:rPr>
-                          <w:rFonts w:ascii="Courier New" w:hAnsi="Courier New" w:cs="Courier New"/>
-                          <w:color w:val="A626A4"/>
-                        </w:rPr>
-                        <w:t>if</w:t>
-                      </w:r>
-                      <w:r>
-                        <w:rPr>
-                          <w:rFonts w:ascii="Courier New" w:hAnsi="Courier New" w:cs="Courier New"/>
-                          <w:color w:val="383A42"/>
-                        </w:rPr>
-                        <w:t>(p-&gt;</w:t>
-                      </w:r>
-                      <w:proofErr w:type="spellStart"/>
-                      <w:r>
-                        <w:rPr>
-                          <w:rFonts w:ascii="Courier New" w:hAnsi="Courier New" w:cs="Courier New"/>
-                          <w:color w:val="383A42"/>
-                        </w:rPr>
-                        <w:t>pid</w:t>
-                      </w:r>
-                      <w:proofErr w:type="spellEnd"/>
-                      <w:r>
-                        <w:rPr>
-                          <w:rFonts w:ascii="Courier New" w:hAnsi="Courier New" w:cs="Courier New"/>
-                          <w:color w:val="383A42"/>
-                        </w:rPr>
-                        <w:t xml:space="preserve"> == </w:t>
-                      </w:r>
-                      <w:proofErr w:type="spellStart"/>
-                      <w:r>
-                        <w:rPr>
-                          <w:rFonts w:ascii="Courier New" w:hAnsi="Courier New" w:cs="Courier New"/>
-                          <w:color w:val="383A42"/>
-                        </w:rPr>
-                        <w:t>pid</w:t>
-                      </w:r>
-                      <w:proofErr w:type="spellEnd"/>
-                      <w:r>
-                        <w:rPr>
-                          <w:rFonts w:ascii="Courier New" w:hAnsi="Courier New" w:cs="Courier New"/>
-                          <w:color w:val="383A42"/>
-                        </w:rPr>
-                        <w:t>){</w:t>
-                      </w:r>
-                      <w:r>
-                        <w:rPr>
-                          <w:rFonts w:ascii="Courier New" w:hAnsi="Courier New" w:cs="Courier New"/>
-                          <w:color w:val="383A42"/>
-                        </w:rPr>
-                        <w:br/>
-                        <w:t xml:space="preserve">      </w:t>
-                      </w:r>
-                      <w:proofErr w:type="spellStart"/>
-                      <w:r>
-                        <w:rPr>
-                          <w:rFonts w:ascii="Courier New" w:hAnsi="Courier New" w:cs="Courier New"/>
-                          <w:color w:val="383A42"/>
-                        </w:rPr>
-                        <w:t>old_queue</w:t>
-                      </w:r>
-                      <w:proofErr w:type="spellEnd"/>
-                      <w:r>
-                        <w:rPr>
-                          <w:rFonts w:ascii="Courier New" w:hAnsi="Courier New" w:cs="Courier New"/>
-                          <w:color w:val="383A42"/>
-                        </w:rPr>
-                        <w:t xml:space="preserve"> = p-&gt;</w:t>
-                      </w:r>
-                      <w:proofErr w:type="spellStart"/>
-                      <w:r>
-                        <w:rPr>
-                          <w:rFonts w:ascii="Courier New" w:hAnsi="Courier New" w:cs="Courier New"/>
-                          <w:color w:val="383A42"/>
-                        </w:rPr>
-                        <w:t>sched_info.</w:t>
-                      </w:r>
-                      <w:r>
-                        <w:rPr>
-                          <w:rFonts w:ascii="Courier New" w:hAnsi="Courier New" w:cs="Courier New"/>
-                          <w:color w:val="C18401"/>
-                        </w:rPr>
-                        <w:t>queue</w:t>
-                      </w:r>
-                      <w:proofErr w:type="spellEnd"/>
-                      <w:r>
-                        <w:rPr>
-                          <w:rFonts w:ascii="Courier New" w:hAnsi="Courier New" w:cs="Courier New"/>
-                          <w:color w:val="383A42"/>
-                        </w:rPr>
-                        <w:t>;</w:t>
-                      </w:r>
-                      <w:r>
-                        <w:rPr>
-                          <w:rFonts w:ascii="Courier New" w:hAnsi="Courier New" w:cs="Courier New"/>
-                          <w:color w:val="383A42"/>
-                        </w:rPr>
-                        <w:br/>
-                        <w:t xml:space="preserve">      p-&gt;</w:t>
-                      </w:r>
-                      <w:proofErr w:type="spellStart"/>
-                      <w:r>
-                        <w:rPr>
-                          <w:rFonts w:ascii="Courier New" w:hAnsi="Courier New" w:cs="Courier New"/>
-                          <w:color w:val="383A42"/>
-                        </w:rPr>
-                        <w:t>sched_info.</w:t>
-                      </w:r>
-                      <w:r>
-                        <w:rPr>
-                          <w:rFonts w:ascii="Courier New" w:hAnsi="Courier New" w:cs="Courier New"/>
-                          <w:color w:val="C18401"/>
-                        </w:rPr>
-                        <w:t>queue</w:t>
-                      </w:r>
-                      <w:proofErr w:type="spellEnd"/>
-                      <w:r>
-                        <w:rPr>
-                          <w:rFonts w:ascii="Courier New" w:hAnsi="Courier New" w:cs="Courier New"/>
-                          <w:color w:val="383A42"/>
-                        </w:rPr>
-                        <w:t xml:space="preserve"> = </w:t>
-                      </w:r>
-                      <w:proofErr w:type="spellStart"/>
-                      <w:r>
-                        <w:rPr>
-                          <w:rFonts w:ascii="Courier New" w:hAnsi="Courier New" w:cs="Courier New"/>
-                          <w:color w:val="383A42"/>
-                        </w:rPr>
-                        <w:t>new_queue</w:t>
-                      </w:r>
-                      <w:proofErr w:type="spellEnd"/>
-                      <w:r>
-                        <w:rPr>
-                          <w:rFonts w:ascii="Courier New" w:hAnsi="Courier New" w:cs="Courier New"/>
-                          <w:color w:val="383A42"/>
-                        </w:rPr>
-                        <w:t>;</w:t>
-                      </w:r>
-                      <w:r>
-                        <w:rPr>
-                          <w:rFonts w:ascii="Courier New" w:hAnsi="Courier New" w:cs="Courier New"/>
-                          <w:color w:val="383A42"/>
-                        </w:rPr>
-                        <w:br/>
-                        <w:t xml:space="preserve">      release(&amp;</w:t>
-                      </w:r>
-                      <w:proofErr w:type="spellStart"/>
-                      <w:r>
-                        <w:rPr>
-                          <w:rFonts w:ascii="Courier New" w:hAnsi="Courier New" w:cs="Courier New"/>
-                          <w:color w:val="383A42"/>
-                        </w:rPr>
-                        <w:t>ptable.lock</w:t>
-                      </w:r>
-                      <w:proofErr w:type="spellEnd"/>
-                      <w:r>
-                        <w:rPr>
-                          <w:rFonts w:ascii="Courier New" w:hAnsi="Courier New" w:cs="Courier New"/>
-                          <w:color w:val="383A42"/>
-                        </w:rPr>
-                        <w:t>);</w:t>
-                      </w:r>
-                      <w:r>
-                        <w:rPr>
-                          <w:rFonts w:ascii="Courier New" w:hAnsi="Courier New" w:cs="Courier New"/>
-                          <w:color w:val="383A42"/>
-                        </w:rPr>
-                        <w:br/>
-                        <w:t xml:space="preserve">      </w:t>
-                      </w:r>
-                      <w:r>
-                        <w:rPr>
-                          <w:rFonts w:ascii="Courier New" w:hAnsi="Courier New" w:cs="Courier New"/>
-                          <w:color w:val="A626A4"/>
-                        </w:rPr>
                         <w:t>return</w:t>
                       </w:r>
                       <w:r>
@@ -5715,101 +4123,7 @@
                           <w:rFonts w:ascii="Courier New" w:hAnsi="Courier New" w:cs="Courier New"/>
                           <w:color w:val="383A42"/>
                         </w:rPr>
-                        <w:t xml:space="preserve"> </w:t>
-                      </w:r>
-                      <w:proofErr w:type="spellStart"/>
-                      <w:r>
-                        <w:rPr>
-                          <w:rFonts w:ascii="Courier New" w:hAnsi="Courier New" w:cs="Courier New"/>
-                          <w:color w:val="383A42"/>
-                        </w:rPr>
-                        <w:t>old_queue</w:t>
-                      </w:r>
-                      <w:proofErr w:type="spellEnd"/>
-                      <w:r>
-                        <w:rPr>
-                          <w:rFonts w:ascii="Courier New" w:hAnsi="Courier New" w:cs="Courier New"/>
-                          <w:color w:val="383A42"/>
-                        </w:rPr>
-                        <w:t>;</w:t>
-                      </w:r>
-                      <w:r>
-                        <w:rPr>
-                          <w:rFonts w:ascii="Courier New" w:hAnsi="Courier New" w:cs="Courier New"/>
-                          <w:color w:val="383A42"/>
-                        </w:rPr>
-                        <w:br/>
-                        <w:t xml:space="preserve">    }</w:t>
-                      </w:r>
-                      <w:r>
-                        <w:rPr>
-                          <w:rFonts w:ascii="Courier New" w:hAnsi="Courier New" w:cs="Courier New"/>
-                          <w:color w:val="383A42"/>
-                        </w:rPr>
-                        <w:br/>
-                        <w:t xml:space="preserve">  }</w:t>
-                      </w:r>
-                      <w:r>
-                        <w:rPr>
-                          <w:rFonts w:ascii="Courier New" w:hAnsi="Courier New" w:cs="Courier New"/>
-                          <w:color w:val="383A42"/>
-                        </w:rPr>
-                        <w:br/>
-                        <w:t xml:space="preserve">  release(&amp;</w:t>
-                      </w:r>
-                      <w:proofErr w:type="spellStart"/>
-                      <w:r>
-                        <w:rPr>
-                          <w:rFonts w:ascii="Courier New" w:hAnsi="Courier New" w:cs="Courier New"/>
-                          <w:color w:val="383A42"/>
-                        </w:rPr>
-                        <w:t>ptable.lock</w:t>
-                      </w:r>
-                      <w:proofErr w:type="spellEnd"/>
-                      <w:r>
-                        <w:rPr>
-                          <w:rFonts w:ascii="Courier New" w:hAnsi="Courier New" w:cs="Courier New"/>
-                          <w:color w:val="383A42"/>
-                        </w:rPr>
-                        <w:t>);</w:t>
-                      </w:r>
-                      <w:r>
-                        <w:rPr>
-                          <w:rFonts w:ascii="Courier New" w:hAnsi="Courier New" w:cs="Courier New"/>
-                          <w:color w:val="383A42"/>
-                        </w:rPr>
-                        <w:br/>
-                        <w:t xml:space="preserve">  </w:t>
-                      </w:r>
-                      <w:r>
-                        <w:rPr>
-                          <w:rFonts w:ascii="Courier New" w:hAnsi="Courier New" w:cs="Courier New"/>
-                          <w:color w:val="A626A4"/>
-                        </w:rPr>
-                        <w:t>return</w:t>
-                      </w:r>
-                      <w:r>
-                        <w:rPr>
-                          <w:rFonts w:ascii="Courier New" w:hAnsi="Courier New" w:cs="Courier New"/>
-                          <w:color w:val="383A42"/>
-                        </w:rPr>
-                        <w:t xml:space="preserve"> </w:t>
-                      </w:r>
-                      <w:proofErr w:type="spellStart"/>
-                      <w:r>
-                        <w:rPr>
-                          <w:rFonts w:ascii="Courier New" w:hAnsi="Courier New" w:cs="Courier New"/>
-                          <w:color w:val="383A42"/>
-                        </w:rPr>
-                        <w:t>old_queue</w:t>
-                      </w:r>
-                      <w:proofErr w:type="spellEnd"/>
-                      <w:r>
-                        <w:rPr>
-                          <w:rFonts w:ascii="Courier New" w:hAnsi="Courier New" w:cs="Courier New"/>
-                          <w:color w:val="383A42"/>
-                        </w:rPr>
-                        <w:t>;</w:t>
+                        <w:t xml:space="preserve"> old_queue;</w:t>
                       </w:r>
                       <w:r>
                         <w:rPr>
@@ -5941,7 +4255,7 @@
 </file>
 
 <file path=word/endnotes.xml><?xml version="1.0" encoding="utf-8"?>
-<w:endnotes xmlns:wpc="http://schemas.microsoft.com/office/word/2010/wordprocessingCanvas" xmlns:cx="http://schemas.microsoft.com/office/drawing/2014/chartex" xmlns:cx1="http://schemas.microsoft.com/office/drawing/2015/9/8/chartex" xmlns:cx2="http://schemas.microsoft.com/office/drawing/2015/10/21/chartex" xmlns:cx3="http://schemas.microsoft.com/office/drawing/2016/5/9/chartex" xmlns:cx4="http://schemas.microsoft.com/office/drawing/2016/5/10/chartex" xmlns:cx5="http://schemas.microsoft.com/office/drawing/2016/5/11/chartex" xmlns:cx6="http://schemas.microsoft.com/office/drawing/2016/5/12/chartex" xmlns:cx7="http://schemas.microsoft.com/office/drawing/2016/5/13/chartex" xmlns:cx8="http://schemas.microsoft.com/office/drawing/2016/5/14/chartex" xmlns:mc="http://schemas.openxmlformats.org/markup-compatibility/2006" xmlns:aink="http://schemas.microsoft.com/office/drawing/2016/ink" xmlns:am3d="http://schemas.microsoft.com/office/drawing/2017/model3d" xmlns:o="urn:schemas-microsoft-com:office:office" xmlns:r="http://schemas.openxmlformats.org/officeDocument/2006/relationships" xmlns:m="http://schemas.openxmlformats.org/officeDocument/2006/math" xmlns:v="urn:schemas-microsoft-com:vml" xmlns:wp14="http://schemas.microsoft.com/office/word/2010/wordprocessingDrawing" xmlns:wp="http://schemas.openxmlformats.org/drawingml/2006/wordprocessingDrawing" xmlns:w10="urn:schemas-microsoft-com:office:word" xmlns:w="http://schemas.openxmlformats.org/wordprocessingml/2006/main" xmlns:w14="http://schemas.microsoft.com/office/word/2010/wordml" xmlns:w15="http://schemas.microsoft.com/office/word/2012/wordml" xmlns:w16cex="http://schemas.microsoft.com/office/word/2018/wordml/cex" xmlns:w16cid="http://schemas.microsoft.com/office/word/2016/wordml/cid" xmlns:w16="http://schemas.microsoft.com/office/word/2018/wordml" xmlns:w16sdtdh="http://schemas.microsoft.com/office/word/2020/wordml/sdtdatahash" xmlns:w16se="http://schemas.microsoft.com/office/word/2015/wordml/symex" xmlns:wpg="http://schemas.microsoft.com/office/word/2010/wordprocessingGroup" xmlns:wpi="http://schemas.microsoft.com/office/word/2010/wordprocessingInk" xmlns:wne="http://schemas.microsoft.com/office/word/2006/wordml" xmlns:wps="http://schemas.microsoft.com/office/word/2010/wordprocessingShape" mc:Ignorable="w14 w15 w16se w16cid w16 w16cex w16sdtdh wp14">
+<w:endnotes xmlns:wpc="http://schemas.microsoft.com/office/word/2010/wordprocessingCanvas" xmlns:cx="http://schemas.microsoft.com/office/drawing/2014/chartex" xmlns:cx1="http://schemas.microsoft.com/office/drawing/2015/9/8/chartex" xmlns:cx2="http://schemas.microsoft.com/office/drawing/2015/10/21/chartex" xmlns:cx3="http://schemas.microsoft.com/office/drawing/2016/5/9/chartex" xmlns:cx4="http://schemas.microsoft.com/office/drawing/2016/5/10/chartex" xmlns:cx5="http://schemas.microsoft.com/office/drawing/2016/5/11/chartex" xmlns:cx6="http://schemas.microsoft.com/office/drawing/2016/5/12/chartex" xmlns:cx7="http://schemas.microsoft.com/office/drawing/2016/5/13/chartex" xmlns:cx8="http://schemas.microsoft.com/office/drawing/2016/5/14/chartex" xmlns:mc="http://schemas.openxmlformats.org/markup-compatibility/2006" xmlns:aink="http://schemas.microsoft.com/office/drawing/2016/ink" xmlns:am3d="http://schemas.microsoft.com/office/drawing/2017/model3d" xmlns:o="urn:schemas-microsoft-com:office:office" xmlns:oel="http://schemas.microsoft.com/office/2019/extlst" xmlns:r="http://schemas.openxmlformats.org/officeDocument/2006/relationships" xmlns:m="http://schemas.openxmlformats.org/officeDocument/2006/math" xmlns:v="urn:schemas-microsoft-com:vml" xmlns:wp14="http://schemas.microsoft.com/office/word/2010/wordprocessingDrawing" xmlns:wp="http://schemas.openxmlformats.org/drawingml/2006/wordprocessingDrawing" xmlns:w10="urn:schemas-microsoft-com:office:word" xmlns:w="http://schemas.openxmlformats.org/wordprocessingml/2006/main" xmlns:w14="http://schemas.microsoft.com/office/word/2010/wordml" xmlns:w15="http://schemas.microsoft.com/office/word/2012/wordml" xmlns:w16cex="http://schemas.microsoft.com/office/word/2018/wordml/cex" xmlns:w16cid="http://schemas.microsoft.com/office/word/2016/wordml/cid" xmlns:w16="http://schemas.microsoft.com/office/word/2018/wordml" xmlns:w16sdtdh="http://schemas.microsoft.com/office/word/2020/wordml/sdtdatahash" xmlns:w16se="http://schemas.microsoft.com/office/word/2015/wordml/symex" xmlns:wpg="http://schemas.microsoft.com/office/word/2010/wordprocessingGroup" xmlns:wpi="http://schemas.microsoft.com/office/word/2010/wordprocessingInk" xmlns:wne="http://schemas.microsoft.com/office/word/2006/wordml" xmlns:wps="http://schemas.microsoft.com/office/word/2010/wordprocessingShape" mc:Ignorable="w14 w15 w16se w16cid w16 w16cex w16sdtdh wp14">
   <w:endnote w:type="separator" w:id="-1">
     <w:p>
       <w:pPr>
@@ -5966,7 +4280,7 @@
 </file>
 
 <file path=word/footer1.xml><?xml version="1.0" encoding="utf-8"?>
-<w:ftr xmlns:wpc="http://schemas.microsoft.com/office/word/2010/wordprocessingCanvas" xmlns:cx="http://schemas.microsoft.com/office/drawing/2014/chartex" xmlns:cx1="http://schemas.microsoft.com/office/drawing/2015/9/8/chartex" xmlns:cx2="http://schemas.microsoft.com/office/drawing/2015/10/21/chartex" xmlns:cx3="http://schemas.microsoft.com/office/drawing/2016/5/9/chartex" xmlns:cx4="http://schemas.microsoft.com/office/drawing/2016/5/10/chartex" xmlns:cx5="http://schemas.microsoft.com/office/drawing/2016/5/11/chartex" xmlns:cx6="http://schemas.microsoft.com/office/drawing/2016/5/12/chartex" xmlns:cx7="http://schemas.microsoft.com/office/drawing/2016/5/13/chartex" xmlns:cx8="http://schemas.microsoft.com/office/drawing/2016/5/14/chartex" xmlns:mc="http://schemas.openxmlformats.org/markup-compatibility/2006" xmlns:aink="http://schemas.microsoft.com/office/drawing/2016/ink" xmlns:am3d="http://schemas.microsoft.com/office/drawing/2017/model3d" xmlns:o="urn:schemas-microsoft-com:office:office" xmlns:r="http://schemas.openxmlformats.org/officeDocument/2006/relationships" xmlns:m="http://schemas.openxmlformats.org/officeDocument/2006/math" xmlns:v="urn:schemas-microsoft-com:vml" xmlns:wp14="http://schemas.microsoft.com/office/word/2010/wordprocessingDrawing" xmlns:wp="http://schemas.openxmlformats.org/drawingml/2006/wordprocessingDrawing" xmlns:w10="urn:schemas-microsoft-com:office:word" xmlns:w="http://schemas.openxmlformats.org/wordprocessingml/2006/main" xmlns:w14="http://schemas.microsoft.com/office/word/2010/wordml" xmlns:w15="http://schemas.microsoft.com/office/word/2012/wordml" xmlns:w16cex="http://schemas.microsoft.com/office/word/2018/wordml/cex" xmlns:w16cid="http://schemas.microsoft.com/office/word/2016/wordml/cid" xmlns:w16="http://schemas.microsoft.com/office/word/2018/wordml" xmlns:w16sdtdh="http://schemas.microsoft.com/office/word/2020/wordml/sdtdatahash" xmlns:w16se="http://schemas.microsoft.com/office/word/2015/wordml/symex" xmlns:wpg="http://schemas.microsoft.com/office/word/2010/wordprocessingGroup" xmlns:wpi="http://schemas.microsoft.com/office/word/2010/wordprocessingInk" xmlns:wne="http://schemas.microsoft.com/office/word/2006/wordml" xmlns:wps="http://schemas.microsoft.com/office/word/2010/wordprocessingShape" mc:Ignorable="w14 w15 w16se w16cid w16 w16cex w16sdtdh wp14">
+<w:ftr xmlns:wpc="http://schemas.microsoft.com/office/word/2010/wordprocessingCanvas" xmlns:cx="http://schemas.microsoft.com/office/drawing/2014/chartex" xmlns:cx1="http://schemas.microsoft.com/office/drawing/2015/9/8/chartex" xmlns:cx2="http://schemas.microsoft.com/office/drawing/2015/10/21/chartex" xmlns:cx3="http://schemas.microsoft.com/office/drawing/2016/5/9/chartex" xmlns:cx4="http://schemas.microsoft.com/office/drawing/2016/5/10/chartex" xmlns:cx5="http://schemas.microsoft.com/office/drawing/2016/5/11/chartex" xmlns:cx6="http://schemas.microsoft.com/office/drawing/2016/5/12/chartex" xmlns:cx7="http://schemas.microsoft.com/office/drawing/2016/5/13/chartex" xmlns:cx8="http://schemas.microsoft.com/office/drawing/2016/5/14/chartex" xmlns:mc="http://schemas.openxmlformats.org/markup-compatibility/2006" xmlns:aink="http://schemas.microsoft.com/office/drawing/2016/ink" xmlns:am3d="http://schemas.microsoft.com/office/drawing/2017/model3d" xmlns:o="urn:schemas-microsoft-com:office:office" xmlns:oel="http://schemas.microsoft.com/office/2019/extlst" xmlns:r="http://schemas.openxmlformats.org/officeDocument/2006/relationships" xmlns:m="http://schemas.openxmlformats.org/officeDocument/2006/math" xmlns:v="urn:schemas-microsoft-com:vml" xmlns:wp14="http://schemas.microsoft.com/office/word/2010/wordprocessingDrawing" xmlns:wp="http://schemas.openxmlformats.org/drawingml/2006/wordprocessingDrawing" xmlns:w10="urn:schemas-microsoft-com:office:word" xmlns:w="http://schemas.openxmlformats.org/wordprocessingml/2006/main" xmlns:w14="http://schemas.microsoft.com/office/word/2010/wordml" xmlns:w15="http://schemas.microsoft.com/office/word/2012/wordml" xmlns:w16cex="http://schemas.microsoft.com/office/word/2018/wordml/cex" xmlns:w16cid="http://schemas.microsoft.com/office/word/2016/wordml/cid" xmlns:w16="http://schemas.microsoft.com/office/word/2018/wordml" xmlns:w16sdtdh="http://schemas.microsoft.com/office/word/2020/wordml/sdtdatahash" xmlns:w16se="http://schemas.microsoft.com/office/word/2015/wordml/symex" xmlns:wpg="http://schemas.microsoft.com/office/word/2010/wordprocessingGroup" xmlns:wpi="http://schemas.microsoft.com/office/word/2010/wordprocessingInk" xmlns:wne="http://schemas.microsoft.com/office/word/2006/wordml" xmlns:wps="http://schemas.microsoft.com/office/word/2010/wordprocessingShape" mc:Ignorable="w14 w15 w16se w16cid w16 w16cex w16sdtdh wp14">
   <w:sdt>
     <w:sdtPr>
       <w:id w:val="-583908533"/>
@@ -6044,7 +4358,7 @@
 </file>
 
 <file path=word/footnotes.xml><?xml version="1.0" encoding="utf-8"?>
-<w:footnotes xmlns:wpc="http://schemas.microsoft.com/office/word/2010/wordprocessingCanvas" xmlns:cx="http://schemas.microsoft.com/office/drawing/2014/chartex" xmlns:cx1="http://schemas.microsoft.com/office/drawing/2015/9/8/chartex" xmlns:cx2="http://schemas.microsoft.com/office/drawing/2015/10/21/chartex" xmlns:cx3="http://schemas.microsoft.com/office/drawing/2016/5/9/chartex" xmlns:cx4="http://schemas.microsoft.com/office/drawing/2016/5/10/chartex" xmlns:cx5="http://schemas.microsoft.com/office/drawing/2016/5/11/chartex" xmlns:cx6="http://schemas.microsoft.com/office/drawing/2016/5/12/chartex" xmlns:cx7="http://schemas.microsoft.com/office/drawing/2016/5/13/chartex" xmlns:cx8="http://schemas.microsoft.com/office/drawing/2016/5/14/chartex" xmlns:mc="http://schemas.openxmlformats.org/markup-compatibility/2006" xmlns:aink="http://schemas.microsoft.com/office/drawing/2016/ink" xmlns:am3d="http://schemas.microsoft.com/office/drawing/2017/model3d" xmlns:o="urn:schemas-microsoft-com:office:office" xmlns:r="http://schemas.openxmlformats.org/officeDocument/2006/relationships" xmlns:m="http://schemas.openxmlformats.org/officeDocument/2006/math" xmlns:v="urn:schemas-microsoft-com:vml" xmlns:wp14="http://schemas.microsoft.com/office/word/2010/wordprocessingDrawing" xmlns:wp="http://schemas.openxmlformats.org/drawingml/2006/wordprocessingDrawing" xmlns:w10="urn:schemas-microsoft-com:office:word" xmlns:w="http://schemas.openxmlformats.org/wordprocessingml/2006/main" xmlns:w14="http://schemas.microsoft.com/office/word/2010/wordml" xmlns:w15="http://schemas.microsoft.com/office/word/2012/wordml" xmlns:w16cex="http://schemas.microsoft.com/office/word/2018/wordml/cex" xmlns:w16cid="http://schemas.microsoft.com/office/word/2016/wordml/cid" xmlns:w16="http://schemas.microsoft.com/office/word/2018/wordml" xmlns:w16sdtdh="http://schemas.microsoft.com/office/word/2020/wordml/sdtdatahash" xmlns:w16se="http://schemas.microsoft.com/office/word/2015/wordml/symex" xmlns:wpg="http://schemas.microsoft.com/office/word/2010/wordprocessingGroup" xmlns:wpi="http://schemas.microsoft.com/office/word/2010/wordprocessingInk" xmlns:wne="http://schemas.microsoft.com/office/word/2006/wordml" xmlns:wps="http://schemas.microsoft.com/office/word/2010/wordprocessingShape" mc:Ignorable="w14 w15 w16se w16cid w16 w16cex w16sdtdh wp14">
+<w:footnotes xmlns:wpc="http://schemas.microsoft.com/office/word/2010/wordprocessingCanvas" xmlns:cx="http://schemas.microsoft.com/office/drawing/2014/chartex" xmlns:cx1="http://schemas.microsoft.com/office/drawing/2015/9/8/chartex" xmlns:cx2="http://schemas.microsoft.com/office/drawing/2015/10/21/chartex" xmlns:cx3="http://schemas.microsoft.com/office/drawing/2016/5/9/chartex" xmlns:cx4="http://schemas.microsoft.com/office/drawing/2016/5/10/chartex" xmlns:cx5="http://schemas.microsoft.com/office/drawing/2016/5/11/chartex" xmlns:cx6="http://schemas.microsoft.com/office/drawing/2016/5/12/chartex" xmlns:cx7="http://schemas.microsoft.com/office/drawing/2016/5/13/chartex" xmlns:cx8="http://schemas.microsoft.com/office/drawing/2016/5/14/chartex" xmlns:mc="http://schemas.openxmlformats.org/markup-compatibility/2006" xmlns:aink="http://schemas.microsoft.com/office/drawing/2016/ink" xmlns:am3d="http://schemas.microsoft.com/office/drawing/2017/model3d" xmlns:o="urn:schemas-microsoft-com:office:office" xmlns:oel="http://schemas.microsoft.com/office/2019/extlst" xmlns:r="http://schemas.openxmlformats.org/officeDocument/2006/relationships" xmlns:m="http://schemas.openxmlformats.org/officeDocument/2006/math" xmlns:v="urn:schemas-microsoft-com:vml" xmlns:wp14="http://schemas.microsoft.com/office/word/2010/wordprocessingDrawing" xmlns:wp="http://schemas.openxmlformats.org/drawingml/2006/wordprocessingDrawing" xmlns:w10="urn:schemas-microsoft-com:office:word" xmlns:w="http://schemas.openxmlformats.org/wordprocessingml/2006/main" xmlns:w14="http://schemas.microsoft.com/office/word/2010/wordml" xmlns:w15="http://schemas.microsoft.com/office/word/2012/wordml" xmlns:w16cex="http://schemas.microsoft.com/office/word/2018/wordml/cex" xmlns:w16cid="http://schemas.microsoft.com/office/word/2016/wordml/cid" xmlns:w16="http://schemas.microsoft.com/office/word/2018/wordml" xmlns:w16sdtdh="http://schemas.microsoft.com/office/word/2020/wordml/sdtdatahash" xmlns:w16se="http://schemas.microsoft.com/office/word/2015/wordml/symex" xmlns:wpg="http://schemas.microsoft.com/office/word/2010/wordprocessingGroup" xmlns:wpi="http://schemas.microsoft.com/office/word/2010/wordprocessingInk" xmlns:wne="http://schemas.microsoft.com/office/word/2006/wordml" xmlns:wps="http://schemas.microsoft.com/office/word/2010/wordprocessingShape" mc:Ignorable="w14 w15 w16se w16cid w16 w16cex w16sdtdh wp14">
   <w:footnote w:type="separator" w:id="-1">
     <w:p>
       <w:pPr>
@@ -6062,6 +4376,174 @@
       </w:pPr>
       <w:r>
         <w:continuationSeparator/>
+      </w:r>
+    </w:p>
+  </w:footnote>
+  <w:footnote w:id="1">
+    <w:p>
+      <w:pPr>
+        <w:pStyle w:val="FootnoteText"/>
+        <w:rPr>
+          <w:lang w:bidi="fa-IR"/>
+        </w:rPr>
+      </w:pPr>
+      <w:r>
+        <w:rPr>
+          <w:rStyle w:val="FootnoteReference"/>
+        </w:rPr>
+        <w:footnoteRef/>
+      </w:r>
+      <w:r>
+        <w:t xml:space="preserve"> </w:t>
+      </w:r>
+      <w:r>
+        <w:rPr>
+          <w:lang w:bidi="fa-IR"/>
+        </w:rPr>
+        <w:t>First-Level Interrupt Handler</w:t>
+      </w:r>
+    </w:p>
+  </w:footnote>
+  <w:footnote w:id="2">
+    <w:p>
+      <w:pPr>
+        <w:pStyle w:val="FootnoteText"/>
+        <w:rPr>
+          <w:rFonts w:hint="cs"/>
+          <w:rtl/>
+          <w:lang w:bidi="fa-IR"/>
+        </w:rPr>
+      </w:pPr>
+      <w:r>
+        <w:rPr>
+          <w:rStyle w:val="FootnoteReference"/>
+        </w:rPr>
+        <w:footnoteRef/>
+      </w:r>
+      <w:r>
+        <w:t xml:space="preserve"> </w:t>
+      </w:r>
+      <w:r>
+        <w:rPr>
+          <w:lang w:bidi="fa-IR"/>
+        </w:rPr>
+        <w:t>Second-Level Interrupt Handler</w:t>
+      </w:r>
+    </w:p>
+  </w:footnote>
+  <w:footnote w:id="3">
+    <w:p>
+      <w:pPr>
+        <w:pStyle w:val="FootnoteText"/>
+        <w:rPr>
+          <w:lang w:bidi="fa-IR"/>
+        </w:rPr>
+      </w:pPr>
+      <w:r>
+        <w:rPr>
+          <w:rStyle w:val="FootnoteReference"/>
+        </w:rPr>
+        <w:footnoteRef/>
+      </w:r>
+      <w:r>
+        <w:t xml:space="preserve"> </w:t>
+      </w:r>
+      <w:r>
+        <w:rPr>
+          <w:lang w:bidi="fa-IR"/>
+        </w:rPr>
+        <w:t>Upper half</w:t>
+      </w:r>
+    </w:p>
+  </w:footnote>
+  <w:footnote w:id="4">
+    <w:p>
+      <w:pPr>
+        <w:pStyle w:val="FootnoteText"/>
+      </w:pPr>
+      <w:r>
+        <w:rPr>
+          <w:rStyle w:val="FootnoteReference"/>
+        </w:rPr>
+        <w:footnoteRef/>
+      </w:r>
+      <w:r>
+        <w:t xml:space="preserve"> Lower half or bottom half</w:t>
+      </w:r>
+    </w:p>
+  </w:footnote>
+  <w:footnote w:id="5">
+    <w:p>
+      <w:pPr>
+        <w:pStyle w:val="FootnoteText"/>
+        <w:rPr>
+          <w:lang w:bidi="fa-IR"/>
+        </w:rPr>
+      </w:pPr>
+      <w:r>
+        <w:rPr>
+          <w:rStyle w:val="FootnoteReference"/>
+        </w:rPr>
+        <w:footnoteRef/>
+      </w:r>
+      <w:r>
+        <w:t xml:space="preserve"> </w:t>
+      </w:r>
+      <w:r>
+        <w:rPr>
+          <w:lang w:bidi="fa-IR"/>
+        </w:rPr>
+        <w:t>Context switch</w:t>
+      </w:r>
+    </w:p>
+  </w:footnote>
+  <w:footnote w:id="6">
+    <w:p>
+      <w:pPr>
+        <w:pStyle w:val="FootnoteText"/>
+        <w:rPr>
+          <w:lang w:bidi="fa-IR"/>
+        </w:rPr>
+      </w:pPr>
+      <w:r>
+        <w:rPr>
+          <w:rStyle w:val="FootnoteReference"/>
+        </w:rPr>
+        <w:footnoteRef/>
+      </w:r>
+      <w:r>
+        <w:t xml:space="preserve"> </w:t>
+      </w:r>
+      <w:r>
+        <w:rPr>
+          <w:lang w:bidi="fa-IR"/>
+        </w:rPr>
+        <w:t>Jitter</w:t>
+      </w:r>
+    </w:p>
+  </w:footnote>
+  <w:footnote w:id="7">
+    <w:p>
+      <w:pPr>
+        <w:pStyle w:val="FootnoteText"/>
+        <w:rPr>
+          <w:lang w:bidi="fa-IR"/>
+        </w:rPr>
+      </w:pPr>
+      <w:r>
+        <w:rPr>
+          <w:rStyle w:val="FootnoteReference"/>
+        </w:rPr>
+        <w:footnoteRef/>
+      </w:r>
+      <w:r>
+        <w:t xml:space="preserve"> </w:t>
+      </w:r>
+      <w:r>
+        <w:rPr>
+          <w:lang w:bidi="fa-IR"/>
+        </w:rPr>
+        <w:t>Mask</w:t>
       </w:r>
     </w:p>
   </w:footnote>
@@ -6069,7 +4551,7 @@
 </file>
 
 <file path=word/header1.xml><?xml version="1.0" encoding="utf-8"?>
-<w:hdr xmlns:wpc="http://schemas.microsoft.com/office/word/2010/wordprocessingCanvas" xmlns:cx="http://schemas.microsoft.com/office/drawing/2014/chartex" xmlns:cx1="http://schemas.microsoft.com/office/drawing/2015/9/8/chartex" xmlns:cx2="http://schemas.microsoft.com/office/drawing/2015/10/21/chartex" xmlns:cx3="http://schemas.microsoft.com/office/drawing/2016/5/9/chartex" xmlns:cx4="http://schemas.microsoft.com/office/drawing/2016/5/10/chartex" xmlns:cx5="http://schemas.microsoft.com/office/drawing/2016/5/11/chartex" xmlns:cx6="http://schemas.microsoft.com/office/drawing/2016/5/12/chartex" xmlns:cx7="http://schemas.microsoft.com/office/drawing/2016/5/13/chartex" xmlns:cx8="http://schemas.microsoft.com/office/drawing/2016/5/14/chartex" xmlns:mc="http://schemas.openxmlformats.org/markup-compatibility/2006" xmlns:aink="http://schemas.microsoft.com/office/drawing/2016/ink" xmlns:am3d="http://schemas.microsoft.com/office/drawing/2017/model3d" xmlns:o="urn:schemas-microsoft-com:office:office" xmlns:r="http://schemas.openxmlformats.org/officeDocument/2006/relationships" xmlns:m="http://schemas.openxmlformats.org/officeDocument/2006/math" xmlns:v="urn:schemas-microsoft-com:vml" xmlns:wp14="http://schemas.microsoft.com/office/word/2010/wordprocessingDrawing" xmlns:wp="http://schemas.openxmlformats.org/drawingml/2006/wordprocessingDrawing" xmlns:w10="urn:schemas-microsoft-com:office:word" xmlns:w="http://schemas.openxmlformats.org/wordprocessingml/2006/main" xmlns:w14="http://schemas.microsoft.com/office/word/2010/wordml" xmlns:w15="http://schemas.microsoft.com/office/word/2012/wordml" xmlns:w16cex="http://schemas.microsoft.com/office/word/2018/wordml/cex" xmlns:w16cid="http://schemas.microsoft.com/office/word/2016/wordml/cid" xmlns:w16="http://schemas.microsoft.com/office/word/2018/wordml" xmlns:w16sdtdh="http://schemas.microsoft.com/office/word/2020/wordml/sdtdatahash" xmlns:w16se="http://schemas.microsoft.com/office/word/2015/wordml/symex" xmlns:wpg="http://schemas.microsoft.com/office/word/2010/wordprocessingGroup" xmlns:wpi="http://schemas.microsoft.com/office/word/2010/wordprocessingInk" xmlns:wne="http://schemas.microsoft.com/office/word/2006/wordml" xmlns:wps="http://schemas.microsoft.com/office/word/2010/wordprocessingShape" mc:Ignorable="w14 w15 w16se w16cid w16 w16cex w16sdtdh wp14">
+<w:hdr xmlns:wpc="http://schemas.microsoft.com/office/word/2010/wordprocessingCanvas" xmlns:cx="http://schemas.microsoft.com/office/drawing/2014/chartex" xmlns:cx1="http://schemas.microsoft.com/office/drawing/2015/9/8/chartex" xmlns:cx2="http://schemas.microsoft.com/office/drawing/2015/10/21/chartex" xmlns:cx3="http://schemas.microsoft.com/office/drawing/2016/5/9/chartex" xmlns:cx4="http://schemas.microsoft.com/office/drawing/2016/5/10/chartex" xmlns:cx5="http://schemas.microsoft.com/office/drawing/2016/5/11/chartex" xmlns:cx6="http://schemas.microsoft.com/office/drawing/2016/5/12/chartex" xmlns:cx7="http://schemas.microsoft.com/office/drawing/2016/5/13/chartex" xmlns:cx8="http://schemas.microsoft.com/office/drawing/2016/5/14/chartex" xmlns:mc="http://schemas.openxmlformats.org/markup-compatibility/2006" xmlns:aink="http://schemas.microsoft.com/office/drawing/2016/ink" xmlns:am3d="http://schemas.microsoft.com/office/drawing/2017/model3d" xmlns:o="urn:schemas-microsoft-com:office:office" xmlns:oel="http://schemas.microsoft.com/office/2019/extlst" xmlns:r="http://schemas.openxmlformats.org/officeDocument/2006/relationships" xmlns:m="http://schemas.openxmlformats.org/officeDocument/2006/math" xmlns:v="urn:schemas-microsoft-com:vml" xmlns:wp14="http://schemas.microsoft.com/office/word/2010/wordprocessingDrawing" xmlns:wp="http://schemas.openxmlformats.org/drawingml/2006/wordprocessingDrawing" xmlns:w10="urn:schemas-microsoft-com:office:word" xmlns:w="http://schemas.openxmlformats.org/wordprocessingml/2006/main" xmlns:w14="http://schemas.microsoft.com/office/word/2010/wordml" xmlns:w15="http://schemas.microsoft.com/office/word/2012/wordml" xmlns:w16cex="http://schemas.microsoft.com/office/word/2018/wordml/cex" xmlns:w16cid="http://schemas.microsoft.com/office/word/2016/wordml/cid" xmlns:w16="http://schemas.microsoft.com/office/word/2018/wordml" xmlns:w16sdtdh="http://schemas.microsoft.com/office/word/2020/wordml/sdtdatahash" xmlns:w16se="http://schemas.microsoft.com/office/word/2015/wordml/symex" xmlns:wpg="http://schemas.microsoft.com/office/word/2010/wordprocessingGroup" xmlns:wpi="http://schemas.microsoft.com/office/word/2010/wordprocessingInk" xmlns:wne="http://schemas.microsoft.com/office/word/2006/wordml" xmlns:wps="http://schemas.microsoft.com/office/word/2010/wordprocessingShape" mc:Ignorable="w14 w15 w16se w16cid w16 w16cex w16sdtdh wp14">
   <w:p>
     <w:pPr>
       <w:pStyle w:val="Header"/>
@@ -6225,7 +4707,7 @@
 </file>
 
 <file path=word/numbering.xml><?xml version="1.0" encoding="utf-8"?>
-<w:numbering xmlns:wpc="http://schemas.microsoft.com/office/word/2010/wordprocessingCanvas" xmlns:cx="http://schemas.microsoft.com/office/drawing/2014/chartex" xmlns:cx1="http://schemas.microsoft.com/office/drawing/2015/9/8/chartex" xmlns:cx2="http://schemas.microsoft.com/office/drawing/2015/10/21/chartex" xmlns:cx3="http://schemas.microsoft.com/office/drawing/2016/5/9/chartex" xmlns:cx4="http://schemas.microsoft.com/office/drawing/2016/5/10/chartex" xmlns:cx5="http://schemas.microsoft.com/office/drawing/2016/5/11/chartex" xmlns:cx6="http://schemas.microsoft.com/office/drawing/2016/5/12/chartex" xmlns:cx7="http://schemas.microsoft.com/office/drawing/2016/5/13/chartex" xmlns:cx8="http://schemas.microsoft.com/office/drawing/2016/5/14/chartex" xmlns:mc="http://schemas.openxmlformats.org/markup-compatibility/2006" xmlns:aink="http://schemas.microsoft.com/office/drawing/2016/ink" xmlns:am3d="http://schemas.microsoft.com/office/drawing/2017/model3d" xmlns:o="urn:schemas-microsoft-com:office:office" xmlns:r="http://schemas.openxmlformats.org/officeDocument/2006/relationships" xmlns:m="http://schemas.openxmlformats.org/officeDocument/2006/math" xmlns:v="urn:schemas-microsoft-com:vml" xmlns:wp14="http://schemas.microsoft.com/office/word/2010/wordprocessingDrawing" xmlns:wp="http://schemas.openxmlformats.org/drawingml/2006/wordprocessingDrawing" xmlns:w10="urn:schemas-microsoft-com:office:word" xmlns:w="http://schemas.openxmlformats.org/wordprocessingml/2006/main" xmlns:w14="http://schemas.microsoft.com/office/word/2010/wordml" xmlns:w15="http://schemas.microsoft.com/office/word/2012/wordml" xmlns:w16cex="http://schemas.microsoft.com/office/word/2018/wordml/cex" xmlns:w16cid="http://schemas.microsoft.com/office/word/2016/wordml/cid" xmlns:w16="http://schemas.microsoft.com/office/word/2018/wordml" xmlns:w16sdtdh="http://schemas.microsoft.com/office/word/2020/wordml/sdtdatahash" xmlns:w16se="http://schemas.microsoft.com/office/word/2015/wordml/symex" xmlns:wpg="http://schemas.microsoft.com/office/word/2010/wordprocessingGroup" xmlns:wpi="http://schemas.microsoft.com/office/word/2010/wordprocessingInk" xmlns:wne="http://schemas.microsoft.com/office/word/2006/wordml" xmlns:wps="http://schemas.microsoft.com/office/word/2010/wordprocessingShape" mc:Ignorable="w14 w15 w16se w16cid w16 w16cex w16sdtdh wp14">
+<w:numbering xmlns:wpc="http://schemas.microsoft.com/office/word/2010/wordprocessingCanvas" xmlns:cx="http://schemas.microsoft.com/office/drawing/2014/chartex" xmlns:cx1="http://schemas.microsoft.com/office/drawing/2015/9/8/chartex" xmlns:cx2="http://schemas.microsoft.com/office/drawing/2015/10/21/chartex" xmlns:cx3="http://schemas.microsoft.com/office/drawing/2016/5/9/chartex" xmlns:cx4="http://schemas.microsoft.com/office/drawing/2016/5/10/chartex" xmlns:cx5="http://schemas.microsoft.com/office/drawing/2016/5/11/chartex" xmlns:cx6="http://schemas.microsoft.com/office/drawing/2016/5/12/chartex" xmlns:cx7="http://schemas.microsoft.com/office/drawing/2016/5/13/chartex" xmlns:cx8="http://schemas.microsoft.com/office/drawing/2016/5/14/chartex" xmlns:mc="http://schemas.openxmlformats.org/markup-compatibility/2006" xmlns:aink="http://schemas.microsoft.com/office/drawing/2016/ink" xmlns:am3d="http://schemas.microsoft.com/office/drawing/2017/model3d" xmlns:o="urn:schemas-microsoft-com:office:office" xmlns:oel="http://schemas.microsoft.com/office/2019/extlst" xmlns:r="http://schemas.openxmlformats.org/officeDocument/2006/relationships" xmlns:m="http://schemas.openxmlformats.org/officeDocument/2006/math" xmlns:v="urn:schemas-microsoft-com:vml" xmlns:wp14="http://schemas.microsoft.com/office/word/2010/wordprocessingDrawing" xmlns:wp="http://schemas.openxmlformats.org/drawingml/2006/wordprocessingDrawing" xmlns:w10="urn:schemas-microsoft-com:office:word" xmlns:w="http://schemas.openxmlformats.org/wordprocessingml/2006/main" xmlns:w14="http://schemas.microsoft.com/office/word/2010/wordml" xmlns:w15="http://schemas.microsoft.com/office/word/2012/wordml" xmlns:w16cex="http://schemas.microsoft.com/office/word/2018/wordml/cex" xmlns:w16cid="http://schemas.microsoft.com/office/word/2016/wordml/cid" xmlns:w16="http://schemas.microsoft.com/office/word/2018/wordml" xmlns:w16sdtdh="http://schemas.microsoft.com/office/word/2020/wordml/sdtdatahash" xmlns:w16se="http://schemas.microsoft.com/office/word/2015/wordml/symex" xmlns:wpg="http://schemas.microsoft.com/office/word/2010/wordprocessingGroup" xmlns:wpi="http://schemas.microsoft.com/office/word/2010/wordprocessingInk" xmlns:wne="http://schemas.microsoft.com/office/word/2006/wordml" xmlns:wps="http://schemas.microsoft.com/office/word/2010/wordprocessingShape" mc:Ignorable="w14 w15 w16se w16cid w16 w16cex w16sdtdh wp14">
   <w:abstractNum w:abstractNumId="0" w15:restartNumberingAfterBreak="0">
     <w:nsid w:val="08D91EA6"/>
     <w:multiLevelType w:val="hybridMultilevel"/>
@@ -8486,124 +6968,124 @@
       </w:pPr>
     </w:lvl>
   </w:abstractNum>
-  <w:num w:numId="1">
+  <w:num w:numId="1" w16cid:durableId="1773015729">
     <w:abstractNumId w:val="21"/>
   </w:num>
-  <w:num w:numId="2">
+  <w:num w:numId="2" w16cid:durableId="1577277883">
     <w:abstractNumId w:val="13"/>
   </w:num>
-  <w:num w:numId="3">
+  <w:num w:numId="3" w16cid:durableId="772477768">
     <w:abstractNumId w:val="13"/>
     <w:lvlOverride w:ilvl="0">
       <w:startOverride w:val="1"/>
     </w:lvlOverride>
   </w:num>
-  <w:num w:numId="4">
+  <w:num w:numId="4" w16cid:durableId="203643101">
     <w:abstractNumId w:val="10"/>
   </w:num>
-  <w:num w:numId="5">
+  <w:num w:numId="5" w16cid:durableId="1307932051">
     <w:abstractNumId w:val="10"/>
     <w:lvlOverride w:ilvl="0">
       <w:startOverride w:val="1"/>
     </w:lvlOverride>
   </w:num>
-  <w:num w:numId="6">
+  <w:num w:numId="6" w16cid:durableId="531921121">
     <w:abstractNumId w:val="10"/>
     <w:lvlOverride w:ilvl="0">
       <w:startOverride w:val="1"/>
     </w:lvlOverride>
   </w:num>
-  <w:num w:numId="7">
+  <w:num w:numId="7" w16cid:durableId="2051607323">
     <w:abstractNumId w:val="10"/>
     <w:lvlOverride w:ilvl="0">
       <w:startOverride w:val="1"/>
     </w:lvlOverride>
   </w:num>
-  <w:num w:numId="8">
+  <w:num w:numId="8" w16cid:durableId="544218359">
     <w:abstractNumId w:val="10"/>
     <w:lvlOverride w:ilvl="0">
       <w:startOverride w:val="5"/>
     </w:lvlOverride>
   </w:num>
-  <w:num w:numId="9">
+  <w:num w:numId="9" w16cid:durableId="1056468863">
     <w:abstractNumId w:val="3"/>
   </w:num>
-  <w:num w:numId="10">
+  <w:num w:numId="10" w16cid:durableId="1004940601">
     <w:abstractNumId w:val="4"/>
   </w:num>
-  <w:num w:numId="11">
+  <w:num w:numId="11" w16cid:durableId="475144622">
     <w:abstractNumId w:val="5"/>
   </w:num>
-  <w:num w:numId="12">
+  <w:num w:numId="12" w16cid:durableId="1179853055">
     <w:abstractNumId w:val="11"/>
   </w:num>
-  <w:num w:numId="13">
+  <w:num w:numId="13" w16cid:durableId="1728533642">
     <w:abstractNumId w:val="0"/>
   </w:num>
-  <w:num w:numId="14">
+  <w:num w:numId="14" w16cid:durableId="74978032">
     <w:abstractNumId w:val="16"/>
   </w:num>
-  <w:num w:numId="15">
+  <w:num w:numId="15" w16cid:durableId="1349331154">
     <w:abstractNumId w:val="7"/>
   </w:num>
-  <w:num w:numId="16">
+  <w:num w:numId="16" w16cid:durableId="1941178377">
     <w:abstractNumId w:val="15"/>
   </w:num>
-  <w:num w:numId="17">
+  <w:num w:numId="17" w16cid:durableId="359282230">
     <w:abstractNumId w:val="2"/>
   </w:num>
-  <w:num w:numId="18">
+  <w:num w:numId="18" w16cid:durableId="1568875735">
     <w:abstractNumId w:val="14"/>
   </w:num>
-  <w:num w:numId="19">
+  <w:num w:numId="19" w16cid:durableId="2083521518">
     <w:abstractNumId w:val="20"/>
   </w:num>
-  <w:num w:numId="20">
+  <w:num w:numId="20" w16cid:durableId="1349018656">
     <w:abstractNumId w:val="17"/>
   </w:num>
-  <w:num w:numId="21">
+  <w:num w:numId="21" w16cid:durableId="246769447">
     <w:abstractNumId w:val="19"/>
   </w:num>
-  <w:num w:numId="22">
+  <w:num w:numId="22" w16cid:durableId="50466470">
     <w:abstractNumId w:val="10"/>
     <w:lvlOverride w:ilvl="0">
       <w:startOverride w:val="1"/>
     </w:lvlOverride>
   </w:num>
-  <w:num w:numId="23">
+  <w:num w:numId="23" w16cid:durableId="171534599">
     <w:abstractNumId w:val="10"/>
     <w:lvlOverride w:ilvl="0">
       <w:startOverride w:val="1"/>
     </w:lvlOverride>
   </w:num>
-  <w:num w:numId="24">
+  <w:num w:numId="24" w16cid:durableId="267397096">
     <w:abstractNumId w:val="12"/>
   </w:num>
-  <w:num w:numId="25">
+  <w:num w:numId="25" w16cid:durableId="344215759">
     <w:abstractNumId w:val="1"/>
   </w:num>
-  <w:num w:numId="26">
+  <w:num w:numId="26" w16cid:durableId="836964277">
     <w:abstractNumId w:val="18"/>
   </w:num>
-  <w:num w:numId="27">
+  <w:num w:numId="27" w16cid:durableId="470247807">
     <w:abstractNumId w:val="8"/>
   </w:num>
-  <w:num w:numId="28">
+  <w:num w:numId="28" w16cid:durableId="779760460">
     <w:abstractNumId w:val="9"/>
   </w:num>
-  <w:num w:numId="29">
+  <w:num w:numId="29" w16cid:durableId="319038049">
     <w:abstractNumId w:val="10"/>
     <w:lvlOverride w:ilvl="0">
       <w:startOverride w:val="1"/>
     </w:lvlOverride>
   </w:num>
-  <w:num w:numId="30">
+  <w:num w:numId="30" w16cid:durableId="1005088587">
     <w:abstractNumId w:val="10"/>
     <w:lvlOverride w:ilvl="0">
       <w:startOverride w:val="1"/>
     </w:lvlOverride>
   </w:num>
-  <w:num w:numId="31">
+  <w:num w:numId="31" w16cid:durableId="1320769675">
     <w:abstractNumId w:val="6"/>
   </w:num>
 </w:numbering>
@@ -9083,6 +7565,7 @@
   <w:style w:type="character" w:default="1" w:styleId="DefaultParagraphFont">
     <w:name w:val="Default Paragraph Font"/>
     <w:uiPriority w:val="1"/>
+    <w:semiHidden/>
     <w:unhideWhenUsed/>
   </w:style>
   <w:style w:type="table" w:default="1" w:styleId="TableNormal">

</xml_diff>

<commit_message>
Update EX3 question 5
</commit_message>
<xml_diff>
--- a/EX3 - Process Scheduling/Report.docx
+++ b/EX3 - Process Scheduling/Report.docx
@@ -110,12 +110,14 @@
         </w:rPr>
         <w:t xml:space="preserve">هر هسته‌ای که شروع به کار می‌کند، تابع </w:t>
       </w:r>
+      <w:proofErr w:type="spellStart"/>
       <w:r>
         <w:rPr>
           <w:rStyle w:val="CodeChar"/>
         </w:rPr>
         <w:t>mpmain</w:t>
       </w:r>
+      <w:proofErr w:type="spellEnd"/>
       <w:r>
         <w:rPr>
           <w:rFonts w:hint="cs"/>
@@ -136,12 +138,14 @@
         </w:rPr>
         <w:t xml:space="preserve"> را صدا می‌زند که باعث شروع به کار زمان‌بند مربوط به هر هسته می‌شود. تابع ذکر شده در </w:t>
       </w:r>
+      <w:proofErr w:type="spellStart"/>
       <w:r>
         <w:rPr>
           <w:rStyle w:val="CodeChar"/>
         </w:rPr>
         <w:t>ptable</w:t>
       </w:r>
+      <w:proofErr w:type="spellEnd"/>
       <w:r>
         <w:rPr>
           <w:rFonts w:hint="cs"/>
@@ -183,12 +187,14 @@
         </w:rPr>
         <w:t xml:space="preserve">پس از تغییر حافظه به حافظه پردازه توسط تابع </w:t>
       </w:r>
+      <w:proofErr w:type="spellStart"/>
       <w:r>
         <w:rPr>
           <w:rStyle w:val="CodeChar"/>
         </w:rPr>
         <w:t>switchuvm</w:t>
       </w:r>
+      <w:proofErr w:type="spellEnd"/>
       <w:r>
         <w:rPr>
           <w:rFonts w:hint="cs"/>
@@ -196,12 +202,14 @@
         </w:rPr>
         <w:t xml:space="preserve">، با استفاده از تابع </w:t>
       </w:r>
+      <w:proofErr w:type="spellStart"/>
       <w:r>
         <w:rPr>
           <w:rStyle w:val="CodeChar"/>
         </w:rPr>
         <w:t>swtch</w:t>
       </w:r>
+      <w:proofErr w:type="spellEnd"/>
       <w:r>
         <w:rPr>
           <w:rFonts w:hint="cs"/>
@@ -219,11 +227,19 @@
         </w:rPr>
         <w:t xml:space="preserve"> قدیمی (</w:t>
       </w:r>
+      <w:proofErr w:type="spellStart"/>
       <w:r>
         <w:rPr>
           <w:rStyle w:val="CodeChar"/>
         </w:rPr>
-        <w:t>cpu::struct context *scheduler</w:t>
+        <w:t>cpu</w:t>
+      </w:r>
+      <w:proofErr w:type="spellEnd"/>
+      <w:r>
+        <w:rPr>
+          <w:rStyle w:val="CodeChar"/>
+        </w:rPr>
+        <w:t>::struct context *scheduler</w:t>
       </w:r>
       <w:r>
         <w:rPr>
@@ -470,9 +486,11 @@
         </w:rPr>
         <w:t xml:space="preserve">ای که در استراکت </w:t>
       </w:r>
+      <w:proofErr w:type="spellStart"/>
       <w:r>
         <w:t>cpu</w:t>
       </w:r>
+      <w:proofErr w:type="spellEnd"/>
       <w:r>
         <w:rPr>
           <w:rFonts w:hint="cs"/>
@@ -633,8 +651,13 @@
         <w:t xml:space="preserve"> به صورت مستقیم ذخیره نمی‌شود بلکه همان </w:t>
       </w:r>
       <w:r>
-        <w:t>return adr</w:t>
-      </w:r>
+        <w:t xml:space="preserve">return </w:t>
+      </w:r>
+      <w:proofErr w:type="spellStart"/>
+      <w:r>
+        <w:t>adr</w:t>
+      </w:r>
+      <w:proofErr w:type="spellEnd"/>
       <w:r>
         <w:rPr>
           <w:rFonts w:hint="cs"/>
@@ -642,12 +665,14 @@
         </w:rPr>
         <w:t xml:space="preserve"> تابع است که در زمان فراخوانی تابع </w:t>
       </w:r>
+      <w:proofErr w:type="spellStart"/>
       <w:r>
         <w:rPr>
           <w:rStyle w:val="CodeChar"/>
         </w:rPr>
         <w:t>swtch</w:t>
       </w:r>
+      <w:proofErr w:type="spellEnd"/>
       <w:r>
         <w:rPr>
           <w:rFonts w:hint="cs"/>
@@ -770,12 +795,14 @@
         </w:rPr>
         <w:t xml:space="preserve"> پیاده‌سازی می‌شود. در چپ‌ترین گره این درخت، پردازه‌ای قرار گرفته که کمترین برش زمانی در حین اجرا را داشته (این مقدار در </w:t>
       </w:r>
+      <w:proofErr w:type="spellStart"/>
       <w:r>
         <w:rPr>
           <w:rStyle w:val="CodeChar"/>
         </w:rPr>
         <w:t>vruntime</w:t>
       </w:r>
+      <w:proofErr w:type="spellEnd"/>
       <w:r>
         <w:rPr>
           <w:rFonts w:hint="cs"/>
@@ -875,12 +902,14 @@
         </w:rPr>
         <w:t xml:space="preserve">زمانی که قفل </w:t>
       </w:r>
+      <w:proofErr w:type="spellStart"/>
       <w:r>
         <w:rPr>
           <w:rStyle w:val="CodeChar"/>
         </w:rPr>
         <w:t>ptable</w:t>
       </w:r>
+      <w:proofErr w:type="spellEnd"/>
       <w:r>
         <w:rPr>
           <w:rFonts w:hint="cs"/>
@@ -898,12 +927,14 @@
         </w:rPr>
         <w:t xml:space="preserve">ها به وسیله تابع </w:t>
       </w:r>
+      <w:proofErr w:type="spellStart"/>
       <w:r>
         <w:rPr>
           <w:rStyle w:val="CodeChar"/>
         </w:rPr>
         <w:t>pushcli</w:t>
       </w:r>
+      <w:proofErr w:type="spellEnd"/>
       <w:r>
         <w:rPr>
           <w:rFonts w:hint="cs"/>
@@ -974,12 +1005,14 @@
         </w:rPr>
         <w:t xml:space="preserve"> تغییر دهیم که بتوانند اجرا شوند، در نتیجه سیستم فریز می‌شود. به همین دلیل است که در این حلقه برای مدت کوتاهی (تا پیش از قفل کردن </w:t>
       </w:r>
+      <w:proofErr w:type="spellStart"/>
       <w:r>
         <w:rPr>
           <w:rStyle w:val="CodeChar"/>
         </w:rPr>
         <w:t>ptable</w:t>
       </w:r>
+      <w:proofErr w:type="spellEnd"/>
       <w:r>
         <w:rPr>
           <w:rFonts w:hint="cs"/>
@@ -1189,9 +1222,6 @@
     <w:p>
       <w:pPr>
         <w:pStyle w:val="Text"/>
-        <w:rPr>
-          <w:rtl/>
-        </w:rPr>
       </w:pPr>
       <w:r>
         <w:t>SLIH</w:t>
@@ -1252,120 +1282,291 @@
     </w:p>
     <w:p>
       <w:pPr>
-        <w:pStyle w:val="Heading2"/>
-        <w:rPr>
-          <w:rtl/>
-        </w:rPr>
-      </w:pPr>
-      <w:r>
-        <w:rPr>
-          <w:rFonts w:hint="cs"/>
-          <w:rtl/>
-        </w:rPr>
-        <w:t>گرسنگی پردازه‌ها چگونه حل شده است؟</w:t>
+        <w:pStyle w:val="Text"/>
+        <w:rPr>
+          <w:rtl/>
+        </w:rPr>
+      </w:pPr>
+      <w:r>
+        <w:rPr>
+          <w:rFonts w:hint="cs"/>
+          <w:rtl/>
+        </w:rPr>
+        <w:t>گاها ممکن است پردازه‌ای، به دلیل داشتن اولویت کم‌تر نسبت به باقی پردازه‌های در حال اجرا، مدت نامشخصی را در صف آماده سپری کند؛ به این اتفاق گرسنگی پردازه گفته می‌شود.</w:t>
+      </w:r>
+      <w:r>
+        <w:rPr>
+          <w:rFonts w:hint="cs"/>
+          <w:rtl/>
+        </w:rPr>
+        <w:t xml:space="preserve"> برای حل این موضوع راهکار </w:t>
+      </w:r>
+      <w:r>
+        <w:t>aging</w:t>
+      </w:r>
+      <w:r>
+        <w:rPr>
+          <w:rFonts w:hint="cs"/>
+          <w:rtl/>
+        </w:rPr>
+        <w:t xml:space="preserve"> ارائه شده است؛ </w:t>
+      </w:r>
+      <w:r>
+        <w:t>Aging</w:t>
+      </w:r>
+      <w:r>
+        <w:rPr>
+          <w:rFonts w:hint="cs"/>
+          <w:rtl/>
+        </w:rPr>
+        <w:t xml:space="preserve"> بدین معنی است که هر چه یک پردازه با اولویت کمتر در صف اجرا باقی بماند، اولویت آن به مرور زمان افزایش پیدا می‌کند؛ مثلا اگر اولویت‌ها از صفر تا 127 شماره‌گذاری شده باشند و یک پردازه با اولویت صفر (کم‌ترین اولویت ممکن) در صف اجرا موجود باشد، پس از مدت مشخصی، شماره اولویت را یک واحد افزایش می‌دهیم. این کار تا زمانی که پردازنده به پردازه اختصاص یابد، ادامه می‌یابد.</w:t>
+      </w:r>
+      <w:r>
+        <w:rPr>
+          <w:rFonts w:hint="cs"/>
+          <w:rtl/>
+        </w:rPr>
+        <w:t xml:space="preserve"> علاوه بر آن، راهکارهای زیر به منظور جلوگیری از اختصاص بیش از حد پردازنده به وقفه‌ها نیز در برخی سیستم‌ها اجرا شده‌اند:</w:t>
       </w:r>
     </w:p>
     <w:p>
       <w:pPr>
-        <w:pStyle w:val="Heading1"/>
-      </w:pPr>
-      <w:r>
-        <w:rPr>
-          <w:rFonts w:hint="cs"/>
-          <w:rtl/>
-        </w:rPr>
-        <w:t>زمان‌بندی بازخوردی چند سطحی</w:t>
+        <w:pStyle w:val="Text"/>
+        <w:numPr>
+          <w:ilvl w:val="0"/>
+          <w:numId w:val="32"/>
+        </w:numPr>
+      </w:pPr>
+      <w:r>
+        <w:rPr>
+          <w:rFonts w:hint="cs"/>
+          <w:rtl/>
+        </w:rPr>
+        <w:lastRenderedPageBreak/>
+        <w:t xml:space="preserve">کوتاه و سریع نگه داشتن مدیریت وقفه‌ها؛ برای مثال استفاده از </w:t>
+      </w:r>
+      <w:r>
+        <w:t>FLIH</w:t>
+      </w:r>
+      <w:r>
+        <w:rPr>
+          <w:rFonts w:hint="cs"/>
+          <w:rtl/>
+        </w:rPr>
+        <w:t xml:space="preserve"> و </w:t>
+      </w:r>
+      <w:r>
+        <w:t>SLIH</w:t>
+      </w:r>
+      <w:r>
+        <w:rPr>
+          <w:rFonts w:hint="cs"/>
+          <w:rtl/>
+        </w:rPr>
+        <w:t xml:space="preserve"> که در بالاتر توضیح داده شد، راهکار مناسبی برای این مورد می‌باشد.</w:t>
       </w:r>
     </w:p>
     <w:p>
       <w:pPr>
         <w:pStyle w:val="Text"/>
-      </w:pPr>
-      <w:r>
-        <w:rPr>
-          <w:rFonts w:hint="cs"/>
-          <w:rtl/>
-        </w:rPr>
-        <w:t xml:space="preserve">در ابتدا یک استراکت به نام </w:t>
-      </w:r>
-      <w:r>
-        <w:rPr>
-          <w:rStyle w:val="CodeChar"/>
-        </w:rPr>
-        <w:t>schedinfo</w:t>
-      </w:r>
-      <w:r>
-        <w:rPr>
-          <w:rFonts w:hint="cs"/>
-          <w:rtl/>
-        </w:rPr>
-        <w:t xml:space="preserve"> به فیلدهای استراکت </w:t>
-      </w:r>
-      <w:r>
-        <w:rPr>
-          <w:rStyle w:val="CodeChar"/>
-        </w:rPr>
-        <w:t>proc</w:t>
-      </w:r>
-      <w:r>
-        <w:rPr>
-          <w:rFonts w:hint="cs"/>
-          <w:rtl/>
-        </w:rPr>
-        <w:t xml:space="preserve"> اضافه کردیم تا تمامی متغیرهای مربوط به زمان‌بندی یک پردازه در این استراکت قرار بگیرد. یکی از فیلدهای این استراکت، یک </w:t>
-      </w:r>
-      <w:r>
-        <w:t>enum</w:t>
-      </w:r>
-      <w:r>
-        <w:rPr>
-          <w:rFonts w:hint="cs"/>
-          <w:rtl/>
-        </w:rPr>
-        <w:t xml:space="preserve"> به نام </w:t>
-      </w:r>
-      <w:r>
-        <w:rPr>
-          <w:rStyle w:val="CodeChar"/>
-        </w:rPr>
-        <w:t>schedqueue</w:t>
-      </w:r>
-      <w:r>
-        <w:rPr>
-          <w:rFonts w:hint="cs"/>
-          <w:rtl/>
-        </w:rPr>
-        <w:t xml:space="preserve"> است که نشان می‌دهد پردازه مربوطه در کدام صف قرار دارد.</w:t>
+        <w:numPr>
+          <w:ilvl w:val="0"/>
+          <w:numId w:val="32"/>
+        </w:numPr>
+      </w:pPr>
+      <w:r>
+        <w:rPr>
+          <w:rFonts w:hint="cs"/>
+          <w:rtl/>
+        </w:rPr>
+        <w:t>محدود کردن نرخ ایجاد وقفه‌ها</w:t>
       </w:r>
     </w:p>
     <w:p>
       <w:pPr>
         <w:pStyle w:val="Text"/>
-        <w:rPr>
-          <w:rtl/>
-        </w:rPr>
-      </w:pPr>
-      <w:r>
-        <w:rPr>
-          <w:rFonts w:hint="cs"/>
-          <w:rtl/>
-        </w:rPr>
-        <w:t xml:space="preserve">برای بخش </w:t>
-      </w:r>
-      <w:r>
-        <w:t>aging</w:t>
-      </w:r>
-      <w:r>
-        <w:rPr>
-          <w:rFonts w:hint="cs"/>
-          <w:rtl/>
-        </w:rPr>
-        <w:t xml:space="preserve"> تابع زیر نوشته شد:</w:t>
+        <w:numPr>
+          <w:ilvl w:val="0"/>
+          <w:numId w:val="32"/>
+        </w:numPr>
+      </w:pPr>
+      <w:r>
+        <w:rPr>
+          <w:rFonts w:hint="cs"/>
+          <w:rtl/>
+        </w:rPr>
+        <w:t xml:space="preserve">کم کردن </w:t>
+      </w:r>
+      <w:r>
+        <w:t>worst-case</w:t>
+      </w:r>
+      <w:r>
+        <w:rPr>
+          <w:rFonts w:hint="cs"/>
+          <w:rtl/>
+        </w:rPr>
+        <w:t xml:space="preserve"> نرخ ایجاد وقفه‌ها؛ این کار در سطح دستگاه‌هایی که باعث ایجاد وقفه می‌شوند صورت می‌گیرد.</w:t>
       </w:r>
     </w:p>
     <w:p>
       <w:pPr>
         <w:pStyle w:val="Text"/>
+        <w:numPr>
+          <w:ilvl w:val="0"/>
+          <w:numId w:val="32"/>
+        </w:numPr>
+        <w:rPr>
+          <w:rFonts w:hint="cs"/>
+          <w:rtl/>
+        </w:rPr>
+      </w:pPr>
+      <w:r>
+        <w:rPr>
+          <w:rFonts w:hint="cs"/>
+          <w:rtl/>
+        </w:rPr>
+        <w:t>چک کردن دوره‌ای اتفاقات</w:t>
+      </w:r>
+      <w:r>
+        <w:rPr>
+          <w:rStyle w:val="FootnoteReference"/>
+          <w:rtl/>
+        </w:rPr>
+        <w:footnoteReference w:id="8"/>
+      </w:r>
+      <w:r>
+        <w:t xml:space="preserve"> </w:t>
+      </w:r>
+      <w:r>
+        <w:rPr>
+          <w:rFonts w:hint="cs"/>
+          <w:rtl/>
+        </w:rPr>
+        <w:t>بجای استفاده از وقفه‌ها</w:t>
+      </w:r>
+    </w:p>
+    <w:p>
+      <w:pPr>
+        <w:pStyle w:val="Heading2"/>
+        <w:rPr>
+          <w:rtl/>
+        </w:rPr>
+      </w:pPr>
+      <w:r>
+        <w:rPr>
+          <w:rFonts w:hint="cs"/>
+          <w:rtl/>
+        </w:rPr>
+        <w:t>گرسنگی پردازه‌ها چگونه حل شده است؟</w:t>
+      </w:r>
+    </w:p>
+    <w:p>
+      <w:pPr>
+        <w:pStyle w:val="Heading1"/>
+      </w:pPr>
+      <w:r>
+        <w:rPr>
+          <w:rFonts w:hint="cs"/>
+          <w:rtl/>
+        </w:rPr>
+        <w:t>زمان‌بندی بازخوردی چند سطحی</w:t>
+      </w:r>
+    </w:p>
+    <w:p>
+      <w:pPr>
+        <w:pStyle w:val="Text"/>
+      </w:pPr>
+      <w:r>
+        <w:rPr>
+          <w:rFonts w:hint="cs"/>
+          <w:rtl/>
+        </w:rPr>
+        <w:t xml:space="preserve">در ابتدا یک استراکت به نام </w:t>
+      </w:r>
+      <w:proofErr w:type="spellStart"/>
+      <w:r>
+        <w:rPr>
+          <w:rStyle w:val="CodeChar"/>
+        </w:rPr>
+        <w:t>schedinfo</w:t>
+      </w:r>
+      <w:proofErr w:type="spellEnd"/>
+      <w:r>
+        <w:rPr>
+          <w:rFonts w:hint="cs"/>
+          <w:rtl/>
+        </w:rPr>
+        <w:t xml:space="preserve"> به فیلدهای استراکت </w:t>
+      </w:r>
+      <w:r>
+        <w:rPr>
+          <w:rStyle w:val="CodeChar"/>
+        </w:rPr>
+        <w:t>proc</w:t>
+      </w:r>
+      <w:r>
+        <w:rPr>
+          <w:rFonts w:hint="cs"/>
+          <w:rtl/>
+        </w:rPr>
+        <w:t xml:space="preserve"> اضافه کردیم تا تمامی متغیرهای مربوط به زمان‌بندی یک پردازه در این استراکت قرار بگیرد. یکی از فیلدهای این استراکت، یک </w:t>
+      </w:r>
+      <w:proofErr w:type="spellStart"/>
+      <w:r>
+        <w:t>enum</w:t>
+      </w:r>
+      <w:proofErr w:type="spellEnd"/>
+      <w:r>
+        <w:rPr>
+          <w:rFonts w:hint="cs"/>
+          <w:rtl/>
+        </w:rPr>
+        <w:t xml:space="preserve"> به نام </w:t>
+      </w:r>
+      <w:proofErr w:type="spellStart"/>
+      <w:r>
+        <w:rPr>
+          <w:rStyle w:val="CodeChar"/>
+        </w:rPr>
+        <w:t>schedqueue</w:t>
+      </w:r>
+      <w:proofErr w:type="spellEnd"/>
+      <w:r>
+        <w:rPr>
+          <w:rFonts w:hint="cs"/>
+          <w:rtl/>
+        </w:rPr>
+        <w:t xml:space="preserve"> است که نشان می‌دهد پردازه مربوطه در کدام صف قرار دارد.</w:t>
+      </w:r>
+    </w:p>
+    <w:p>
+      <w:pPr>
+        <w:pStyle w:val="Text"/>
+        <w:rPr>
+          <w:rtl/>
+        </w:rPr>
+      </w:pPr>
+      <w:r>
+        <w:rPr>
+          <w:rFonts w:hint="cs"/>
+          <w:rtl/>
+        </w:rPr>
+        <w:t xml:space="preserve">برای بخش </w:t>
+      </w:r>
+      <w:r>
+        <w:t>aging</w:t>
+      </w:r>
+      <w:r>
+        <w:rPr>
+          <w:rFonts w:hint="cs"/>
+          <w:rtl/>
+        </w:rPr>
+        <w:t xml:space="preserve"> تابع زیر نوشته شد:</w:t>
+      </w:r>
+    </w:p>
+    <w:p>
+      <w:pPr>
+        <w:pStyle w:val="Text"/>
         <w:rPr>
           <w:rtl/>
         </w:rPr>
@@ -1377,7 +1578,6 @@
           <w:rtl/>
           <w:lang w:val="fa-IR"/>
         </w:rPr>
-        <w:lastRenderedPageBreak/>
         <mc:AlternateContent>
           <mc:Choice Requires="wps">
             <w:drawing>
@@ -1425,6 +1625,7 @@
                               </w:rPr>
                               <w:br/>
                             </w:r>
+                            <w:proofErr w:type="spellStart"/>
                             <w:r>
                               <w:rPr>
                                 <w:rFonts w:ascii="Courier New" w:hAnsi="Courier New" w:cs="Courier New"/>
@@ -1432,6 +1633,7 @@
                               </w:rPr>
                               <w:t>ageprocs</w:t>
                             </w:r>
+                            <w:proofErr w:type="spellEnd"/>
                             <w:r>
                               <w:rPr>
                                 <w:rFonts w:ascii="Courier New" w:hAnsi="Courier New" w:cs="Courier New"/>
@@ -1451,7 +1653,23 @@
                                 <w:rFonts w:ascii="Courier New" w:hAnsi="Courier New" w:cs="Courier New"/>
                                 <w:color w:val="383A42"/>
                               </w:rPr>
-                              <w:t xml:space="preserve"> osTicks)</w:t>
+                              <w:t xml:space="preserve"> </w:t>
+                            </w:r>
+                            <w:proofErr w:type="spellStart"/>
+                            <w:r>
+                              <w:rPr>
+                                <w:rFonts w:ascii="Courier New" w:hAnsi="Courier New" w:cs="Courier New"/>
+                                <w:color w:val="383A42"/>
+                              </w:rPr>
+                              <w:t>osTicks</w:t>
+                            </w:r>
+                            <w:proofErr w:type="spellEnd"/>
+                            <w:r>
+                              <w:rPr>
+                                <w:rFonts w:ascii="Courier New" w:hAnsi="Courier New" w:cs="Courier New"/>
+                                <w:color w:val="383A42"/>
+                              </w:rPr>
+                              <w:t>)</w:t>
                             </w:r>
                             <w:r>
                               <w:rPr>
@@ -1524,7 +1742,23 @@
                                 <w:color w:val="383A42"/>
                               </w:rPr>
                               <w:br/>
-                              <w:t xml:space="preserve">  acquire(&amp;ptable.lock);</w:t>
+                              <w:t xml:space="preserve">  acquire(&amp;</w:t>
+                            </w:r>
+                            <w:proofErr w:type="spellStart"/>
+                            <w:r>
+                              <w:rPr>
+                                <w:rFonts w:ascii="Courier New" w:hAnsi="Courier New" w:cs="Courier New"/>
+                                <w:color w:val="383A42"/>
+                              </w:rPr>
+                              <w:t>ptable.lock</w:t>
+                            </w:r>
+                            <w:proofErr w:type="spellEnd"/>
+                            <w:r>
+                              <w:rPr>
+                                <w:rFonts w:ascii="Courier New" w:hAnsi="Courier New" w:cs="Courier New"/>
+                                <w:color w:val="383A42"/>
+                              </w:rPr>
+                              <w:t>);</w:t>
                             </w:r>
                             <w:r>
                               <w:rPr>
@@ -1553,7 +1787,39 @@
                                 <w:rFonts w:ascii="Courier New" w:hAnsi="Courier New" w:cs="Courier New"/>
                                 <w:color w:val="383A42"/>
                               </w:rPr>
-                              <w:t xml:space="preserve"> (p = ptable.proc; p &lt; &amp;ptable.proc[NPROC]; p++)</w:t>
+                              <w:t xml:space="preserve"> (p = </w:t>
+                            </w:r>
+                            <w:proofErr w:type="spellStart"/>
+                            <w:r>
+                              <w:rPr>
+                                <w:rFonts w:ascii="Courier New" w:hAnsi="Courier New" w:cs="Courier New"/>
+                                <w:color w:val="383A42"/>
+                              </w:rPr>
+                              <w:t>ptable.proc</w:t>
+                            </w:r>
+                            <w:proofErr w:type="spellEnd"/>
+                            <w:r>
+                              <w:rPr>
+                                <w:rFonts w:ascii="Courier New" w:hAnsi="Courier New" w:cs="Courier New"/>
+                                <w:color w:val="383A42"/>
+                              </w:rPr>
+                              <w:t>; p &lt; &amp;</w:t>
+                            </w:r>
+                            <w:proofErr w:type="spellStart"/>
+                            <w:r>
+                              <w:rPr>
+                                <w:rFonts w:ascii="Courier New" w:hAnsi="Courier New" w:cs="Courier New"/>
+                                <w:color w:val="383A42"/>
+                              </w:rPr>
+                              <w:t>ptable.proc</w:t>
+                            </w:r>
+                            <w:proofErr w:type="spellEnd"/>
+                            <w:r>
+                              <w:rPr>
+                                <w:rFonts w:ascii="Courier New" w:hAnsi="Courier New" w:cs="Courier New"/>
+                                <w:color w:val="383A42"/>
+                              </w:rPr>
+                              <w:t>[NPROC]; p++)</w:t>
                             </w:r>
                             <w:r>
                               <w:rPr>
@@ -1583,7 +1849,15 @@
                                 <w:rFonts w:ascii="Courier New" w:hAnsi="Courier New" w:cs="Courier New"/>
                                 <w:color w:val="383A42"/>
                               </w:rPr>
-                              <w:t xml:space="preserve"> (p-&gt;state == RUNNABLE &amp;&amp; p-&gt;sched_info.</w:t>
+                              <w:t xml:space="preserve"> (p-&gt;state == RUNNABLE &amp;&amp; p-&gt;</w:t>
+                            </w:r>
+                            <w:proofErr w:type="spellStart"/>
+                            <w:r>
+                              <w:rPr>
+                                <w:rFonts w:ascii="Courier New" w:hAnsi="Courier New" w:cs="Courier New"/>
+                                <w:color w:val="383A42"/>
+                              </w:rPr>
+                              <w:t>sched_info.</w:t>
                             </w:r>
                             <w:r>
                               <w:rPr>
@@ -1592,6 +1866,7 @@
                               </w:rPr>
                               <w:t>queue</w:t>
                             </w:r>
+                            <w:proofErr w:type="spellEnd"/>
                             <w:r>
                               <w:rPr>
                                 <w:rFonts w:ascii="Courier New" w:hAnsi="Courier New" w:cs="Courier New"/>
@@ -1627,7 +1902,39 @@
                                 <w:rFonts w:ascii="Courier New" w:hAnsi="Courier New" w:cs="Courier New"/>
                                 <w:color w:val="383A42"/>
                               </w:rPr>
-                              <w:t xml:space="preserve"> (osTicks - p-&gt;sched_info.last_run &gt; AGING_THRESHOLD)</w:t>
+                              <w:t xml:space="preserve"> (</w:t>
+                            </w:r>
+                            <w:proofErr w:type="spellStart"/>
+                            <w:r>
+                              <w:rPr>
+                                <w:rFonts w:ascii="Courier New" w:hAnsi="Courier New" w:cs="Courier New"/>
+                                <w:color w:val="383A42"/>
+                              </w:rPr>
+                              <w:t>osTicks</w:t>
+                            </w:r>
+                            <w:proofErr w:type="spellEnd"/>
+                            <w:r>
+                              <w:rPr>
+                                <w:rFonts w:ascii="Courier New" w:hAnsi="Courier New" w:cs="Courier New"/>
+                                <w:color w:val="383A42"/>
+                              </w:rPr>
+                              <w:t xml:space="preserve"> - p-&gt;</w:t>
+                            </w:r>
+                            <w:proofErr w:type="spellStart"/>
+                            <w:r>
+                              <w:rPr>
+                                <w:rFonts w:ascii="Courier New" w:hAnsi="Courier New" w:cs="Courier New"/>
+                                <w:color w:val="383A42"/>
+                              </w:rPr>
+                              <w:t>sched_info.last_run</w:t>
+                            </w:r>
+                            <w:proofErr w:type="spellEnd"/>
+                            <w:r>
+                              <w:rPr>
+                                <w:rFonts w:ascii="Courier New" w:hAnsi="Courier New" w:cs="Courier New"/>
+                                <w:color w:val="383A42"/>
+                              </w:rPr>
+                              <w:t xml:space="preserve"> &gt; AGING_THRESHOLD)</w:t>
                             </w:r>
                             <w:r>
                               <w:rPr>
@@ -1635,7 +1942,39 @@
                                 <w:color w:val="383A42"/>
                               </w:rPr>
                               <w:br/>
-                              <w:t xml:space="preserve">        change_queue(p-&gt;pid, ROUND_ROBIN);</w:t>
+                              <w:t xml:space="preserve">        </w:t>
+                            </w:r>
+                            <w:proofErr w:type="spellStart"/>
+                            <w:r>
+                              <w:rPr>
+                                <w:rFonts w:ascii="Courier New" w:hAnsi="Courier New" w:cs="Courier New"/>
+                                <w:color w:val="383A42"/>
+                              </w:rPr>
+                              <w:t>change_queue</w:t>
+                            </w:r>
+                            <w:proofErr w:type="spellEnd"/>
+                            <w:r>
+                              <w:rPr>
+                                <w:rFonts w:ascii="Courier New" w:hAnsi="Courier New" w:cs="Courier New"/>
+                                <w:color w:val="383A42"/>
+                              </w:rPr>
+                              <w:t>(p-&gt;</w:t>
+                            </w:r>
+                            <w:proofErr w:type="spellStart"/>
+                            <w:r>
+                              <w:rPr>
+                                <w:rFonts w:ascii="Courier New" w:hAnsi="Courier New" w:cs="Courier New"/>
+                                <w:color w:val="383A42"/>
+                              </w:rPr>
+                              <w:t>pid</w:t>
+                            </w:r>
+                            <w:proofErr w:type="spellEnd"/>
+                            <w:r>
+                              <w:rPr>
+                                <w:rFonts w:ascii="Courier New" w:hAnsi="Courier New" w:cs="Courier New"/>
+                                <w:color w:val="383A42"/>
+                              </w:rPr>
+                              <w:t>, ROUND_ROBIN);</w:t>
                             </w:r>
                             <w:r>
                               <w:rPr>
@@ -1666,7 +2005,23 @@
                                 <w:color w:val="383A42"/>
                               </w:rPr>
                               <w:br/>
-                              <w:t xml:space="preserve">  release(&amp;ptable.lock);</w:t>
+                              <w:t xml:space="preserve">  release(&amp;</w:t>
+                            </w:r>
+                            <w:proofErr w:type="spellStart"/>
+                            <w:r>
+                              <w:rPr>
+                                <w:rFonts w:ascii="Courier New" w:hAnsi="Courier New" w:cs="Courier New"/>
+                                <w:color w:val="383A42"/>
+                              </w:rPr>
+                              <w:t>ptable.lock</w:t>
+                            </w:r>
+                            <w:proofErr w:type="spellEnd"/>
+                            <w:r>
+                              <w:rPr>
+                                <w:rFonts w:ascii="Courier New" w:hAnsi="Courier New" w:cs="Courier New"/>
+                                <w:color w:val="383A42"/>
+                              </w:rPr>
+                              <w:t>);</w:t>
                             </w:r>
                             <w:r>
                               <w:rPr>
@@ -1719,6 +2074,7 @@
                         </w:rPr>
                         <w:br/>
                       </w:r>
+                      <w:proofErr w:type="spellStart"/>
                       <w:r>
                         <w:rPr>
                           <w:rFonts w:ascii="Courier New" w:hAnsi="Courier New" w:cs="Courier New"/>
@@ -1726,6 +2082,7 @@
                         </w:rPr>
                         <w:t>ageprocs</w:t>
                       </w:r>
+                      <w:proofErr w:type="spellEnd"/>
                       <w:r>
                         <w:rPr>
                           <w:rFonts w:ascii="Courier New" w:hAnsi="Courier New" w:cs="Courier New"/>
@@ -1745,7 +2102,23 @@
                           <w:rFonts w:ascii="Courier New" w:hAnsi="Courier New" w:cs="Courier New"/>
                           <w:color w:val="383A42"/>
                         </w:rPr>
-                        <w:t xml:space="preserve"> osTicks)</w:t>
+                        <w:t xml:space="preserve"> </w:t>
+                      </w:r>
+                      <w:proofErr w:type="spellStart"/>
+                      <w:r>
+                        <w:rPr>
+                          <w:rFonts w:ascii="Courier New" w:hAnsi="Courier New" w:cs="Courier New"/>
+                          <w:color w:val="383A42"/>
+                        </w:rPr>
+                        <w:t>osTicks</w:t>
+                      </w:r>
+                      <w:proofErr w:type="spellEnd"/>
+                      <w:r>
+                        <w:rPr>
+                          <w:rFonts w:ascii="Courier New" w:hAnsi="Courier New" w:cs="Courier New"/>
+                          <w:color w:val="383A42"/>
+                        </w:rPr>
+                        <w:t>)</w:t>
                       </w:r>
                       <w:r>
                         <w:rPr>
@@ -1818,7 +2191,23 @@
                           <w:color w:val="383A42"/>
                         </w:rPr>
                         <w:br/>
-                        <w:t xml:space="preserve">  acquire(&amp;ptable.lock);</w:t>
+                        <w:t xml:space="preserve">  acquire(&amp;</w:t>
+                      </w:r>
+                      <w:proofErr w:type="spellStart"/>
+                      <w:r>
+                        <w:rPr>
+                          <w:rFonts w:ascii="Courier New" w:hAnsi="Courier New" w:cs="Courier New"/>
+                          <w:color w:val="383A42"/>
+                        </w:rPr>
+                        <w:t>ptable.lock</w:t>
+                      </w:r>
+                      <w:proofErr w:type="spellEnd"/>
+                      <w:r>
+                        <w:rPr>
+                          <w:rFonts w:ascii="Courier New" w:hAnsi="Courier New" w:cs="Courier New"/>
+                          <w:color w:val="383A42"/>
+                        </w:rPr>
+                        <w:t>);</w:t>
                       </w:r>
                       <w:r>
                         <w:rPr>
@@ -1847,7 +2236,39 @@
                           <w:rFonts w:ascii="Courier New" w:hAnsi="Courier New" w:cs="Courier New"/>
                           <w:color w:val="383A42"/>
                         </w:rPr>
-                        <w:t xml:space="preserve"> (p = ptable.proc; p &lt; &amp;ptable.proc[NPROC]; p++)</w:t>
+                        <w:t xml:space="preserve"> (p = </w:t>
+                      </w:r>
+                      <w:proofErr w:type="spellStart"/>
+                      <w:r>
+                        <w:rPr>
+                          <w:rFonts w:ascii="Courier New" w:hAnsi="Courier New" w:cs="Courier New"/>
+                          <w:color w:val="383A42"/>
+                        </w:rPr>
+                        <w:t>ptable.proc</w:t>
+                      </w:r>
+                      <w:proofErr w:type="spellEnd"/>
+                      <w:r>
+                        <w:rPr>
+                          <w:rFonts w:ascii="Courier New" w:hAnsi="Courier New" w:cs="Courier New"/>
+                          <w:color w:val="383A42"/>
+                        </w:rPr>
+                        <w:t>; p &lt; &amp;</w:t>
+                      </w:r>
+                      <w:proofErr w:type="spellStart"/>
+                      <w:r>
+                        <w:rPr>
+                          <w:rFonts w:ascii="Courier New" w:hAnsi="Courier New" w:cs="Courier New"/>
+                          <w:color w:val="383A42"/>
+                        </w:rPr>
+                        <w:t>ptable.proc</w:t>
+                      </w:r>
+                      <w:proofErr w:type="spellEnd"/>
+                      <w:r>
+                        <w:rPr>
+                          <w:rFonts w:ascii="Courier New" w:hAnsi="Courier New" w:cs="Courier New"/>
+                          <w:color w:val="383A42"/>
+                        </w:rPr>
+                        <w:t>[NPROC]; p++)</w:t>
                       </w:r>
                       <w:r>
                         <w:rPr>
@@ -1877,7 +2298,15 @@
                           <w:rFonts w:ascii="Courier New" w:hAnsi="Courier New" w:cs="Courier New"/>
                           <w:color w:val="383A42"/>
                         </w:rPr>
-                        <w:t xml:space="preserve"> (p-&gt;state == RUNNABLE &amp;&amp; p-&gt;sched_info.</w:t>
+                        <w:t xml:space="preserve"> (p-&gt;state == RUNNABLE &amp;&amp; p-&gt;</w:t>
+                      </w:r>
+                      <w:proofErr w:type="spellStart"/>
+                      <w:r>
+                        <w:rPr>
+                          <w:rFonts w:ascii="Courier New" w:hAnsi="Courier New" w:cs="Courier New"/>
+                          <w:color w:val="383A42"/>
+                        </w:rPr>
+                        <w:t>sched_info.</w:t>
                       </w:r>
                       <w:r>
                         <w:rPr>
@@ -1886,6 +2315,7 @@
                         </w:rPr>
                         <w:t>queue</w:t>
                       </w:r>
+                      <w:proofErr w:type="spellEnd"/>
                       <w:r>
                         <w:rPr>
                           <w:rFonts w:ascii="Courier New" w:hAnsi="Courier New" w:cs="Courier New"/>
@@ -1921,7 +2351,39 @@
                           <w:rFonts w:ascii="Courier New" w:hAnsi="Courier New" w:cs="Courier New"/>
                           <w:color w:val="383A42"/>
                         </w:rPr>
-                        <w:t xml:space="preserve"> (osTicks - p-&gt;sched_info.last_run &gt; AGING_THRESHOLD)</w:t>
+                        <w:t xml:space="preserve"> (</w:t>
+                      </w:r>
+                      <w:proofErr w:type="spellStart"/>
+                      <w:r>
+                        <w:rPr>
+                          <w:rFonts w:ascii="Courier New" w:hAnsi="Courier New" w:cs="Courier New"/>
+                          <w:color w:val="383A42"/>
+                        </w:rPr>
+                        <w:t>osTicks</w:t>
+                      </w:r>
+                      <w:proofErr w:type="spellEnd"/>
+                      <w:r>
+                        <w:rPr>
+                          <w:rFonts w:ascii="Courier New" w:hAnsi="Courier New" w:cs="Courier New"/>
+                          <w:color w:val="383A42"/>
+                        </w:rPr>
+                        <w:t xml:space="preserve"> - p-&gt;</w:t>
+                      </w:r>
+                      <w:proofErr w:type="spellStart"/>
+                      <w:r>
+                        <w:rPr>
+                          <w:rFonts w:ascii="Courier New" w:hAnsi="Courier New" w:cs="Courier New"/>
+                          <w:color w:val="383A42"/>
+                        </w:rPr>
+                        <w:t>sched_info.last_run</w:t>
+                      </w:r>
+                      <w:proofErr w:type="spellEnd"/>
+                      <w:r>
+                        <w:rPr>
+                          <w:rFonts w:ascii="Courier New" w:hAnsi="Courier New" w:cs="Courier New"/>
+                          <w:color w:val="383A42"/>
+                        </w:rPr>
+                        <w:t xml:space="preserve"> &gt; AGING_THRESHOLD)</w:t>
                       </w:r>
                       <w:r>
                         <w:rPr>
@@ -1929,7 +2391,39 @@
                           <w:color w:val="383A42"/>
                         </w:rPr>
                         <w:br/>
-                        <w:t xml:space="preserve">        change_queue(p-&gt;pid, ROUND_ROBIN);</w:t>
+                        <w:t xml:space="preserve">        </w:t>
+                      </w:r>
+                      <w:proofErr w:type="spellStart"/>
+                      <w:r>
+                        <w:rPr>
+                          <w:rFonts w:ascii="Courier New" w:hAnsi="Courier New" w:cs="Courier New"/>
+                          <w:color w:val="383A42"/>
+                        </w:rPr>
+                        <w:t>change_queue</w:t>
+                      </w:r>
+                      <w:proofErr w:type="spellEnd"/>
+                      <w:r>
+                        <w:rPr>
+                          <w:rFonts w:ascii="Courier New" w:hAnsi="Courier New" w:cs="Courier New"/>
+                          <w:color w:val="383A42"/>
+                        </w:rPr>
+                        <w:t>(p-&gt;</w:t>
+                      </w:r>
+                      <w:proofErr w:type="spellStart"/>
+                      <w:r>
+                        <w:rPr>
+                          <w:rFonts w:ascii="Courier New" w:hAnsi="Courier New" w:cs="Courier New"/>
+                          <w:color w:val="383A42"/>
+                        </w:rPr>
+                        <w:t>pid</w:t>
+                      </w:r>
+                      <w:proofErr w:type="spellEnd"/>
+                      <w:r>
+                        <w:rPr>
+                          <w:rFonts w:ascii="Courier New" w:hAnsi="Courier New" w:cs="Courier New"/>
+                          <w:color w:val="383A42"/>
+                        </w:rPr>
+                        <w:t>, ROUND_ROBIN);</w:t>
                       </w:r>
                       <w:r>
                         <w:rPr>
@@ -1960,7 +2454,23 @@
                           <w:color w:val="383A42"/>
                         </w:rPr>
                         <w:br/>
-                        <w:t xml:space="preserve">  release(&amp;ptable.lock);</w:t>
+                        <w:t xml:space="preserve">  release(&amp;</w:t>
+                      </w:r>
+                      <w:proofErr w:type="spellStart"/>
+                      <w:r>
+                        <w:rPr>
+                          <w:rFonts w:ascii="Courier New" w:hAnsi="Courier New" w:cs="Courier New"/>
+                          <w:color w:val="383A42"/>
+                        </w:rPr>
+                        <w:t>ptable.lock</w:t>
+                      </w:r>
+                      <w:proofErr w:type="spellEnd"/>
+                      <w:r>
+                        <w:rPr>
+                          <w:rFonts w:ascii="Courier New" w:hAnsi="Courier New" w:cs="Courier New"/>
+                          <w:color w:val="383A42"/>
+                        </w:rPr>
+                        <w:t>);</w:t>
                       </w:r>
                       <w:r>
                         <w:rPr>
@@ -2018,9 +2528,11 @@
         </w:rPr>
         <w:t xml:space="preserve"> مربوط به تایمر در فایل </w:t>
       </w:r>
+      <w:proofErr w:type="spellStart"/>
       <w:r>
         <w:t>trap.c</w:t>
       </w:r>
+      <w:proofErr w:type="spellEnd"/>
       <w:r>
         <w:rPr>
           <w:rFonts w:hint="cs"/>
@@ -2039,8 +2551,16 @@
         <w:rPr>
           <w:rStyle w:val="CodeChar"/>
         </w:rPr>
-        <w:t>p-&gt;sched_info.last_run</w:t>
-      </w:r>
+        <w:t>p-&gt;</w:t>
+      </w:r>
+      <w:proofErr w:type="spellStart"/>
+      <w:r>
+        <w:rPr>
+          <w:rStyle w:val="CodeChar"/>
+        </w:rPr>
+        <w:t>sched_info.last_run</w:t>
+      </w:r>
+      <w:proofErr w:type="spellEnd"/>
       <w:r>
         <w:rPr>
           <w:rFonts w:hint="cs"/>
@@ -2093,12 +2613,14 @@
         </w:rPr>
         <w:t xml:space="preserve">برای این زمان‌بند تابع زیر را به سیستم عامل اضافه کردیم. لازم به ذکر است که پارامتر </w:t>
       </w:r>
+      <w:proofErr w:type="spellStart"/>
       <w:r>
         <w:rPr>
           <w:rStyle w:val="CodeChar"/>
         </w:rPr>
         <w:t>lastScheduled</w:t>
       </w:r>
+      <w:proofErr w:type="spellEnd"/>
       <w:r>
         <w:rPr>
           <w:rFonts w:hint="cs"/>
@@ -2114,14 +2636,24 @@
           <w:rFonts w:hint="cs"/>
           <w:rtl/>
         </w:rPr>
-        <w:t xml:space="preserve"> زمان‌بندی شده و این الگوریتم، از پردازه بعد از </w:t>
-      </w:r>
+        <w:t xml:space="preserve"> زمان‌بندی شده و این الگوریتم، از پردازه بعد </w:t>
+      </w:r>
+      <w:r>
+        <w:rPr>
+          <w:rFonts w:hint="cs"/>
+          <w:rtl/>
+        </w:rPr>
+        <w:lastRenderedPageBreak/>
+        <w:t xml:space="preserve">از </w:t>
+      </w:r>
+      <w:proofErr w:type="spellStart"/>
       <w:r>
         <w:rPr>
           <w:rStyle w:val="CodeChar"/>
         </w:rPr>
         <w:t>lastScheduled</w:t>
       </w:r>
+      <w:proofErr w:type="spellEnd"/>
       <w:r>
         <w:rPr>
           <w:rFonts w:hint="cs"/>
@@ -2157,7 +2689,6 @@
           <w:rtl/>
           <w:lang w:val="fa-IR"/>
         </w:rPr>
-        <w:lastRenderedPageBreak/>
         <mc:AlternateContent>
           <mc:Choice Requires="wps">
             <w:drawing>
@@ -2205,6 +2736,7 @@
                               </w:rPr>
                               <w:br/>
                             </w:r>
+                            <w:proofErr w:type="spellStart"/>
                             <w:r>
                               <w:rPr>
                                 <w:rFonts w:ascii="Courier New" w:hAnsi="Courier New" w:cs="Courier New"/>
@@ -2212,12 +2744,29 @@
                               </w:rPr>
                               <w:t>roundrobin</w:t>
                             </w:r>
-                            <w:r>
-                              <w:rPr>
-                                <w:rFonts w:ascii="Courier New" w:hAnsi="Courier New" w:cs="Courier New"/>
-                                <w:color w:val="383A42"/>
-                              </w:rPr>
-                              <w:t>(struct proc **lastScheduled)</w:t>
+                            <w:proofErr w:type="spellEnd"/>
+                            <w:r>
+                              <w:rPr>
+                                <w:rFonts w:ascii="Courier New" w:hAnsi="Courier New" w:cs="Courier New"/>
+                                <w:color w:val="383A42"/>
+                              </w:rPr>
+                              <w:t>(struct proc **</w:t>
+                            </w:r>
+                            <w:proofErr w:type="spellStart"/>
+                            <w:r>
+                              <w:rPr>
+                                <w:rFonts w:ascii="Courier New" w:hAnsi="Courier New" w:cs="Courier New"/>
+                                <w:color w:val="383A42"/>
+                              </w:rPr>
+                              <w:t>lastScheduled</w:t>
+                            </w:r>
+                            <w:proofErr w:type="spellEnd"/>
+                            <w:r>
+                              <w:rPr>
+                                <w:rFonts w:ascii="Courier New" w:hAnsi="Courier New" w:cs="Courier New"/>
+                                <w:color w:val="383A42"/>
+                              </w:rPr>
+                              <w:t>)</w:t>
                             </w:r>
                             <w:r>
                               <w:rPr>
@@ -2277,6 +2826,7 @@
                               </w:rPr>
                               <w:t xml:space="preserve"> = *</w:t>
                             </w:r>
+                            <w:proofErr w:type="spellStart"/>
                             <w:r>
                               <w:rPr>
                                 <w:rFonts w:ascii="Courier New" w:hAnsi="Courier New" w:cs="Courier New"/>
@@ -2284,6 +2834,7 @@
                               </w:rPr>
                               <w:t>lastScheduled</w:t>
                             </w:r>
+                            <w:proofErr w:type="spellEnd"/>
                             <w:r>
                               <w:rPr>
                                 <w:rFonts w:ascii="Courier New" w:hAnsi="Courier New" w:cs="Courier New"/>
@@ -2356,7 +2907,23 @@
                                 <w:rFonts w:ascii="Courier New" w:hAnsi="Courier New" w:cs="Courier New"/>
                                 <w:color w:val="383A42"/>
                               </w:rPr>
-                              <w:t xml:space="preserve"> (p &gt;= &amp;ptable.proc[NPROC])</w:t>
+                              <w:t xml:space="preserve"> (p &gt;= &amp;</w:t>
+                            </w:r>
+                            <w:proofErr w:type="spellStart"/>
+                            <w:r>
+                              <w:rPr>
+                                <w:rFonts w:ascii="Courier New" w:hAnsi="Courier New" w:cs="Courier New"/>
+                                <w:color w:val="383A42"/>
+                              </w:rPr>
+                              <w:t>ptable.proc</w:t>
+                            </w:r>
+                            <w:proofErr w:type="spellEnd"/>
+                            <w:r>
+                              <w:rPr>
+                                <w:rFonts w:ascii="Courier New" w:hAnsi="Courier New" w:cs="Courier New"/>
+                                <w:color w:val="383A42"/>
+                              </w:rPr>
+                              <w:t>[NPROC])</w:t>
                             </w:r>
                             <w:r>
                               <w:rPr>
@@ -2364,7 +2931,23 @@
                                 <w:color w:val="383A42"/>
                               </w:rPr>
                               <w:br/>
-                              <w:t xml:space="preserve">      p = ptable.proc;</w:t>
+                              <w:t xml:space="preserve">      p = </w:t>
+                            </w:r>
+                            <w:proofErr w:type="spellStart"/>
+                            <w:r>
+                              <w:rPr>
+                                <w:rFonts w:ascii="Courier New" w:hAnsi="Courier New" w:cs="Courier New"/>
+                                <w:color w:val="383A42"/>
+                              </w:rPr>
+                              <w:t>ptable.proc</w:t>
+                            </w:r>
+                            <w:proofErr w:type="spellEnd"/>
+                            <w:r>
+                              <w:rPr>
+                                <w:rFonts w:ascii="Courier New" w:hAnsi="Courier New" w:cs="Courier New"/>
+                                <w:color w:val="383A42"/>
+                              </w:rPr>
+                              <w:t>;</w:t>
                             </w:r>
                             <w:r>
                               <w:rPr>
@@ -2393,7 +2976,15 @@
                                 <w:rFonts w:ascii="Courier New" w:hAnsi="Courier New" w:cs="Courier New"/>
                                 <w:color w:val="383A42"/>
                               </w:rPr>
-                              <w:t xml:space="preserve"> (p-&gt;state == RUNNABLE &amp;&amp; p-&gt;sched_info.</w:t>
+                              <w:t xml:space="preserve"> (p-&gt;state == RUNNABLE &amp;&amp; p-&gt;</w:t>
+                            </w:r>
+                            <w:proofErr w:type="spellStart"/>
+                            <w:r>
+                              <w:rPr>
+                                <w:rFonts w:ascii="Courier New" w:hAnsi="Courier New" w:cs="Courier New"/>
+                                <w:color w:val="383A42"/>
+                              </w:rPr>
+                              <w:t>sched_info.</w:t>
                             </w:r>
                             <w:r>
                               <w:rPr>
@@ -2402,6 +2993,7 @@
                               </w:rPr>
                               <w:t>queue</w:t>
                             </w:r>
+                            <w:proofErr w:type="spellEnd"/>
                             <w:r>
                               <w:rPr>
                                 <w:rFonts w:ascii="Courier New" w:hAnsi="Courier New" w:cs="Courier New"/>
@@ -2423,7 +3015,23 @@
                                 <w:color w:val="383A42"/>
                               </w:rPr>
                               <w:br/>
-                              <w:t xml:space="preserve">      *lastScheduled = p;</w:t>
+                              <w:t xml:space="preserve">      *</w:t>
+                            </w:r>
+                            <w:proofErr w:type="spellStart"/>
+                            <w:r>
+                              <w:rPr>
+                                <w:rFonts w:ascii="Courier New" w:hAnsi="Courier New" w:cs="Courier New"/>
+                                <w:color w:val="383A42"/>
+                              </w:rPr>
+                              <w:t>lastScheduled</w:t>
+                            </w:r>
+                            <w:proofErr w:type="spellEnd"/>
+                            <w:r>
+                              <w:rPr>
+                                <w:rFonts w:ascii="Courier New" w:hAnsi="Courier New" w:cs="Courier New"/>
+                                <w:color w:val="383A42"/>
+                              </w:rPr>
+                              <w:t xml:space="preserve"> = p;</w:t>
                             </w:r>
                             <w:r>
                               <w:rPr>
@@ -2482,7 +3090,23 @@
                                 <w:rFonts w:ascii="Courier New" w:hAnsi="Courier New" w:cs="Courier New"/>
                                 <w:color w:val="383A42"/>
                               </w:rPr>
-                              <w:t xml:space="preserve"> (p == *lastScheduled)</w:t>
+                              <w:t xml:space="preserve"> (p == *</w:t>
+                            </w:r>
+                            <w:proofErr w:type="spellStart"/>
+                            <w:r>
+                              <w:rPr>
+                                <w:rFonts w:ascii="Courier New" w:hAnsi="Courier New" w:cs="Courier New"/>
+                                <w:color w:val="383A42"/>
+                              </w:rPr>
+                              <w:t>lastScheduled</w:t>
+                            </w:r>
+                            <w:proofErr w:type="spellEnd"/>
+                            <w:r>
+                              <w:rPr>
+                                <w:rFonts w:ascii="Courier New" w:hAnsi="Courier New" w:cs="Courier New"/>
+                                <w:color w:val="383A42"/>
+                              </w:rPr>
+                              <w:t>)</w:t>
                             </w:r>
                             <w:r>
                               <w:rPr>
@@ -2575,6 +3199,7 @@
                         </w:rPr>
                         <w:br/>
                       </w:r>
+                      <w:proofErr w:type="spellStart"/>
                       <w:r>
                         <w:rPr>
                           <w:rFonts w:ascii="Courier New" w:hAnsi="Courier New" w:cs="Courier New"/>
@@ -2582,12 +3207,29 @@
                         </w:rPr>
                         <w:t>roundrobin</w:t>
                       </w:r>
-                      <w:r>
-                        <w:rPr>
-                          <w:rFonts w:ascii="Courier New" w:hAnsi="Courier New" w:cs="Courier New"/>
-                          <w:color w:val="383A42"/>
-                        </w:rPr>
-                        <w:t>(struct proc **lastScheduled)</w:t>
+                      <w:proofErr w:type="spellEnd"/>
+                      <w:r>
+                        <w:rPr>
+                          <w:rFonts w:ascii="Courier New" w:hAnsi="Courier New" w:cs="Courier New"/>
+                          <w:color w:val="383A42"/>
+                        </w:rPr>
+                        <w:t>(struct proc **</w:t>
+                      </w:r>
+                      <w:proofErr w:type="spellStart"/>
+                      <w:r>
+                        <w:rPr>
+                          <w:rFonts w:ascii="Courier New" w:hAnsi="Courier New" w:cs="Courier New"/>
+                          <w:color w:val="383A42"/>
+                        </w:rPr>
+                        <w:t>lastScheduled</w:t>
+                      </w:r>
+                      <w:proofErr w:type="spellEnd"/>
+                      <w:r>
+                        <w:rPr>
+                          <w:rFonts w:ascii="Courier New" w:hAnsi="Courier New" w:cs="Courier New"/>
+                          <w:color w:val="383A42"/>
+                        </w:rPr>
+                        <w:t>)</w:t>
                       </w:r>
                       <w:r>
                         <w:rPr>
@@ -2647,6 +3289,7 @@
                         </w:rPr>
                         <w:t xml:space="preserve"> = *</w:t>
                       </w:r>
+                      <w:proofErr w:type="spellStart"/>
                       <w:r>
                         <w:rPr>
                           <w:rFonts w:ascii="Courier New" w:hAnsi="Courier New" w:cs="Courier New"/>
@@ -2654,6 +3297,7 @@
                         </w:rPr>
                         <w:t>lastScheduled</w:t>
                       </w:r>
+                      <w:proofErr w:type="spellEnd"/>
                       <w:r>
                         <w:rPr>
                           <w:rFonts w:ascii="Courier New" w:hAnsi="Courier New" w:cs="Courier New"/>
@@ -2726,7 +3370,23 @@
                           <w:rFonts w:ascii="Courier New" w:hAnsi="Courier New" w:cs="Courier New"/>
                           <w:color w:val="383A42"/>
                         </w:rPr>
-                        <w:t xml:space="preserve"> (p &gt;= &amp;ptable.proc[NPROC])</w:t>
+                        <w:t xml:space="preserve"> (p &gt;= &amp;</w:t>
+                      </w:r>
+                      <w:proofErr w:type="spellStart"/>
+                      <w:r>
+                        <w:rPr>
+                          <w:rFonts w:ascii="Courier New" w:hAnsi="Courier New" w:cs="Courier New"/>
+                          <w:color w:val="383A42"/>
+                        </w:rPr>
+                        <w:t>ptable.proc</w:t>
+                      </w:r>
+                      <w:proofErr w:type="spellEnd"/>
+                      <w:r>
+                        <w:rPr>
+                          <w:rFonts w:ascii="Courier New" w:hAnsi="Courier New" w:cs="Courier New"/>
+                          <w:color w:val="383A42"/>
+                        </w:rPr>
+                        <w:t>[NPROC])</w:t>
                       </w:r>
                       <w:r>
                         <w:rPr>
@@ -2734,7 +3394,23 @@
                           <w:color w:val="383A42"/>
                         </w:rPr>
                         <w:br/>
-                        <w:t xml:space="preserve">      p = ptable.proc;</w:t>
+                        <w:t xml:space="preserve">      p = </w:t>
+                      </w:r>
+                      <w:proofErr w:type="spellStart"/>
+                      <w:r>
+                        <w:rPr>
+                          <w:rFonts w:ascii="Courier New" w:hAnsi="Courier New" w:cs="Courier New"/>
+                          <w:color w:val="383A42"/>
+                        </w:rPr>
+                        <w:t>ptable.proc</w:t>
+                      </w:r>
+                      <w:proofErr w:type="spellEnd"/>
+                      <w:r>
+                        <w:rPr>
+                          <w:rFonts w:ascii="Courier New" w:hAnsi="Courier New" w:cs="Courier New"/>
+                          <w:color w:val="383A42"/>
+                        </w:rPr>
+                        <w:t>;</w:t>
                       </w:r>
                       <w:r>
                         <w:rPr>
@@ -2763,7 +3439,15 @@
                           <w:rFonts w:ascii="Courier New" w:hAnsi="Courier New" w:cs="Courier New"/>
                           <w:color w:val="383A42"/>
                         </w:rPr>
-                        <w:t xml:space="preserve"> (p-&gt;state == RUNNABLE &amp;&amp; p-&gt;sched_info.</w:t>
+                        <w:t xml:space="preserve"> (p-&gt;state == RUNNABLE &amp;&amp; p-&gt;</w:t>
+                      </w:r>
+                      <w:proofErr w:type="spellStart"/>
+                      <w:r>
+                        <w:rPr>
+                          <w:rFonts w:ascii="Courier New" w:hAnsi="Courier New" w:cs="Courier New"/>
+                          <w:color w:val="383A42"/>
+                        </w:rPr>
+                        <w:t>sched_info.</w:t>
                       </w:r>
                       <w:r>
                         <w:rPr>
@@ -2772,6 +3456,7 @@
                         </w:rPr>
                         <w:t>queue</w:t>
                       </w:r>
+                      <w:proofErr w:type="spellEnd"/>
                       <w:r>
                         <w:rPr>
                           <w:rFonts w:ascii="Courier New" w:hAnsi="Courier New" w:cs="Courier New"/>
@@ -2793,7 +3478,23 @@
                           <w:color w:val="383A42"/>
                         </w:rPr>
                         <w:br/>
-                        <w:t xml:space="preserve">      *lastScheduled = p;</w:t>
+                        <w:t xml:space="preserve">      *</w:t>
+                      </w:r>
+                      <w:proofErr w:type="spellStart"/>
+                      <w:r>
+                        <w:rPr>
+                          <w:rFonts w:ascii="Courier New" w:hAnsi="Courier New" w:cs="Courier New"/>
+                          <w:color w:val="383A42"/>
+                        </w:rPr>
+                        <w:t>lastScheduled</w:t>
+                      </w:r>
+                      <w:proofErr w:type="spellEnd"/>
+                      <w:r>
+                        <w:rPr>
+                          <w:rFonts w:ascii="Courier New" w:hAnsi="Courier New" w:cs="Courier New"/>
+                          <w:color w:val="383A42"/>
+                        </w:rPr>
+                        <w:t xml:space="preserve"> = p;</w:t>
                       </w:r>
                       <w:r>
                         <w:rPr>
@@ -2852,7 +3553,23 @@
                           <w:rFonts w:ascii="Courier New" w:hAnsi="Courier New" w:cs="Courier New"/>
                           <w:color w:val="383A42"/>
                         </w:rPr>
-                        <w:t xml:space="preserve"> (p == *lastScheduled)</w:t>
+                        <w:t xml:space="preserve"> (p == *</w:t>
+                      </w:r>
+                      <w:proofErr w:type="spellStart"/>
+                      <w:r>
+                        <w:rPr>
+                          <w:rFonts w:ascii="Courier New" w:hAnsi="Courier New" w:cs="Courier New"/>
+                          <w:color w:val="383A42"/>
+                        </w:rPr>
+                        <w:t>lastScheduled</w:t>
+                      </w:r>
+                      <w:proofErr w:type="spellEnd"/>
+                      <w:r>
+                        <w:rPr>
+                          <w:rFonts w:ascii="Courier New" w:hAnsi="Courier New" w:cs="Courier New"/>
+                          <w:color w:val="383A42"/>
+                        </w:rPr>
+                        <w:t>)</w:t>
                       </w:r>
                       <w:r>
                         <w:rPr>
@@ -2996,12 +3713,14 @@
         </w:rPr>
         <w:t xml:space="preserve">این فراخوانی سیستمی با نام </w:t>
       </w:r>
+      <w:proofErr w:type="spellStart"/>
       <w:r>
         <w:rPr>
           <w:rStyle w:val="CodeChar"/>
         </w:rPr>
         <w:t>change_scheduling_queue</w:t>
       </w:r>
+      <w:proofErr w:type="spellEnd"/>
       <w:r>
         <w:rPr>
           <w:rFonts w:hint="cs"/>
@@ -3009,9 +3728,11 @@
         </w:rPr>
         <w:t xml:space="preserve"> به سیستم عامل اضافه شده است. تابع نهایی مربوط به این فراخوانی سیستمی (در فایل </w:t>
       </w:r>
+      <w:proofErr w:type="spellStart"/>
       <w:r>
         <w:t>proc.c</w:t>
       </w:r>
+      <w:proofErr w:type="spellEnd"/>
       <w:r>
         <w:rPr>
           <w:rFonts w:hint="cs"/>
@@ -3082,6 +3803,7 @@
                               </w:rPr>
                               <w:br/>
                             </w:r>
+                            <w:proofErr w:type="spellStart"/>
                             <w:r>
                               <w:rPr>
                                 <w:rFonts w:ascii="Courier New" w:hAnsi="Courier New" w:cs="Courier New"/>
@@ -3089,6 +3811,7 @@
                               </w:rPr>
                               <w:t>change_queue</w:t>
                             </w:r>
+                            <w:proofErr w:type="spellEnd"/>
                             <w:r>
                               <w:rPr>
                                 <w:rFonts w:ascii="Courier New" w:hAnsi="Courier New" w:cs="Courier New"/>
@@ -3108,7 +3831,23 @@
                                 <w:rFonts w:ascii="Courier New" w:hAnsi="Courier New" w:cs="Courier New"/>
                                 <w:color w:val="383A42"/>
                               </w:rPr>
-                              <w:t xml:space="preserve"> pid, </w:t>
+                              <w:t xml:space="preserve"> </w:t>
+                            </w:r>
+                            <w:proofErr w:type="spellStart"/>
+                            <w:r>
+                              <w:rPr>
+                                <w:rFonts w:ascii="Courier New" w:hAnsi="Courier New" w:cs="Courier New"/>
+                                <w:color w:val="383A42"/>
+                              </w:rPr>
+                              <w:t>pid</w:t>
+                            </w:r>
+                            <w:proofErr w:type="spellEnd"/>
+                            <w:r>
+                              <w:rPr>
+                                <w:rFonts w:ascii="Courier New" w:hAnsi="Courier New" w:cs="Courier New"/>
+                                <w:color w:val="383A42"/>
+                              </w:rPr>
+                              <w:t xml:space="preserve">, </w:t>
                             </w:r>
                             <w:r>
                               <w:rPr>
@@ -3122,7 +3861,23 @@
                                 <w:rFonts w:ascii="Courier New" w:hAnsi="Courier New" w:cs="Courier New"/>
                                 <w:color w:val="383A42"/>
                               </w:rPr>
-                              <w:t xml:space="preserve"> new_queue) {</w:t>
+                              <w:t xml:space="preserve"> </w:t>
+                            </w:r>
+                            <w:proofErr w:type="spellStart"/>
+                            <w:r>
+                              <w:rPr>
+                                <w:rFonts w:ascii="Courier New" w:hAnsi="Courier New" w:cs="Courier New"/>
+                                <w:color w:val="383A42"/>
+                              </w:rPr>
+                              <w:t>new_queue</w:t>
+                            </w:r>
+                            <w:proofErr w:type="spellEnd"/>
+                            <w:r>
+                              <w:rPr>
+                                <w:rFonts w:ascii="Courier New" w:hAnsi="Courier New" w:cs="Courier New"/>
+                                <w:color w:val="383A42"/>
+                              </w:rPr>
+                              <w:t>) {</w:t>
                             </w:r>
                             <w:r>
                               <w:rPr>
@@ -3194,7 +3949,23 @@
                                 <w:rFonts w:ascii="Courier New" w:hAnsi="Courier New" w:cs="Courier New"/>
                                 <w:color w:val="383A42"/>
                               </w:rPr>
-                              <w:t xml:space="preserve"> old_queue = </w:t>
+                              <w:t xml:space="preserve"> </w:t>
+                            </w:r>
+                            <w:proofErr w:type="spellStart"/>
+                            <w:r>
+                              <w:rPr>
+                                <w:rFonts w:ascii="Courier New" w:hAnsi="Courier New" w:cs="Courier New"/>
+                                <w:color w:val="383A42"/>
+                              </w:rPr>
+                              <w:t>old_queue</w:t>
+                            </w:r>
+                            <w:proofErr w:type="spellEnd"/>
+                            <w:r>
+                              <w:rPr>
+                                <w:rFonts w:ascii="Courier New" w:hAnsi="Courier New" w:cs="Courier New"/>
+                                <w:color w:val="383A42"/>
+                              </w:rPr>
+                              <w:t xml:space="preserve"> = </w:t>
                             </w:r>
                             <w:r>
                               <w:rPr>
@@ -3230,7 +4001,23 @@
                                 <w:rFonts w:ascii="Courier New" w:hAnsi="Courier New" w:cs="Courier New"/>
                                 <w:color w:val="383A42"/>
                               </w:rPr>
-                              <w:t xml:space="preserve"> (new_queue == UNSET)</w:t>
+                              <w:t xml:space="preserve"> (</w:t>
+                            </w:r>
+                            <w:proofErr w:type="spellStart"/>
+                            <w:r>
+                              <w:rPr>
+                                <w:rFonts w:ascii="Courier New" w:hAnsi="Courier New" w:cs="Courier New"/>
+                                <w:color w:val="383A42"/>
+                              </w:rPr>
+                              <w:t>new_queue</w:t>
+                            </w:r>
+                            <w:proofErr w:type="spellEnd"/>
+                            <w:r>
+                              <w:rPr>
+                                <w:rFonts w:ascii="Courier New" w:hAnsi="Courier New" w:cs="Courier New"/>
+                                <w:color w:val="383A42"/>
+                              </w:rPr>
+                              <w:t xml:space="preserve"> == UNSET)</w:t>
                             </w:r>
                             <w:r>
                               <w:rPr>
@@ -3260,7 +4047,23 @@
                                 <w:rFonts w:ascii="Courier New" w:hAnsi="Courier New" w:cs="Courier New"/>
                                 <w:color w:val="383A42"/>
                               </w:rPr>
-                              <w:t xml:space="preserve"> (pid == </w:t>
+                              <w:t xml:space="preserve"> (</w:t>
+                            </w:r>
+                            <w:proofErr w:type="spellStart"/>
+                            <w:r>
+                              <w:rPr>
+                                <w:rFonts w:ascii="Courier New" w:hAnsi="Courier New" w:cs="Courier New"/>
+                                <w:color w:val="383A42"/>
+                              </w:rPr>
+                              <w:t>pid</w:t>
+                            </w:r>
+                            <w:proofErr w:type="spellEnd"/>
+                            <w:r>
+                              <w:rPr>
+                                <w:rFonts w:ascii="Courier New" w:hAnsi="Courier New" w:cs="Courier New"/>
+                                <w:color w:val="383A42"/>
+                              </w:rPr>
+                              <w:t xml:space="preserve"> == </w:t>
                             </w:r>
                             <w:r>
                               <w:rPr>
@@ -3282,7 +4085,23 @@
                                 <w:color w:val="383A42"/>
                               </w:rPr>
                               <w:br/>
-                              <w:t xml:space="preserve">      new_queue = ROUND_ROBIN;</w:t>
+                              <w:t xml:space="preserve">      </w:t>
+                            </w:r>
+                            <w:proofErr w:type="spellStart"/>
+                            <w:r>
+                              <w:rPr>
+                                <w:rFonts w:ascii="Courier New" w:hAnsi="Courier New" w:cs="Courier New"/>
+                                <w:color w:val="383A42"/>
+                              </w:rPr>
+                              <w:t>new_queue</w:t>
+                            </w:r>
+                            <w:proofErr w:type="spellEnd"/>
+                            <w:r>
+                              <w:rPr>
+                                <w:rFonts w:ascii="Courier New" w:hAnsi="Courier New" w:cs="Courier New"/>
+                                <w:color w:val="383A42"/>
+                              </w:rPr>
+                              <w:t xml:space="preserve"> = ROUND_ROBIN;</w:t>
                             </w:r>
                             <w:r>
                               <w:rPr>
@@ -3318,7 +4137,23 @@
                                 <w:rFonts w:ascii="Courier New" w:hAnsi="Courier New" w:cs="Courier New"/>
                                 <w:color w:val="383A42"/>
                               </w:rPr>
-                              <w:t xml:space="preserve"> (pid &gt; </w:t>
+                              <w:t xml:space="preserve"> (</w:t>
+                            </w:r>
+                            <w:proofErr w:type="spellStart"/>
+                            <w:r>
+                              <w:rPr>
+                                <w:rFonts w:ascii="Courier New" w:hAnsi="Courier New" w:cs="Courier New"/>
+                                <w:color w:val="383A42"/>
+                              </w:rPr>
+                              <w:t>pid</w:t>
+                            </w:r>
+                            <w:proofErr w:type="spellEnd"/>
+                            <w:r>
+                              <w:rPr>
+                                <w:rFonts w:ascii="Courier New" w:hAnsi="Courier New" w:cs="Courier New"/>
+                                <w:color w:val="383A42"/>
+                              </w:rPr>
+                              <w:t xml:space="preserve"> &gt; </w:t>
                             </w:r>
                             <w:r>
                               <w:rPr>
@@ -3340,7 +4175,23 @@
                                 <w:color w:val="383A42"/>
                               </w:rPr>
                               <w:br/>
-                              <w:t xml:space="preserve">      new_queue = LOTTERY;</w:t>
+                              <w:t xml:space="preserve">      </w:t>
+                            </w:r>
+                            <w:proofErr w:type="spellStart"/>
+                            <w:r>
+                              <w:rPr>
+                                <w:rFonts w:ascii="Courier New" w:hAnsi="Courier New" w:cs="Courier New"/>
+                                <w:color w:val="383A42"/>
+                              </w:rPr>
+                              <w:t>new_queue</w:t>
+                            </w:r>
+                            <w:proofErr w:type="spellEnd"/>
+                            <w:r>
+                              <w:rPr>
+                                <w:rFonts w:ascii="Courier New" w:hAnsi="Courier New" w:cs="Courier New"/>
+                                <w:color w:val="383A42"/>
+                              </w:rPr>
+                              <w:t xml:space="preserve"> = LOTTERY;</w:t>
                             </w:r>
                             <w:r>
                               <w:rPr>
@@ -3414,7 +4265,23 @@
                                 <w:color w:val="383A42"/>
                               </w:rPr>
                               <w:br/>
-                              <w:t xml:space="preserve">  acquire(&amp;ptable.lock);</w:t>
+                              <w:t xml:space="preserve">  acquire(&amp;</w:t>
+                            </w:r>
+                            <w:proofErr w:type="spellStart"/>
+                            <w:r>
+                              <w:rPr>
+                                <w:rFonts w:ascii="Courier New" w:hAnsi="Courier New" w:cs="Courier New"/>
+                                <w:color w:val="383A42"/>
+                              </w:rPr>
+                              <w:t>ptable.lock</w:t>
+                            </w:r>
+                            <w:proofErr w:type="spellEnd"/>
+                            <w:r>
+                              <w:rPr>
+                                <w:rFonts w:ascii="Courier New" w:hAnsi="Courier New" w:cs="Courier New"/>
+                                <w:color w:val="383A42"/>
+                              </w:rPr>
+                              <w:t>);</w:t>
                             </w:r>
                             <w:r>
                               <w:rPr>
@@ -3436,7 +4303,39 @@
                                 <w:rFonts w:ascii="Courier New" w:hAnsi="Courier New" w:cs="Courier New"/>
                                 <w:color w:val="383A42"/>
                               </w:rPr>
-                              <w:t>(p = ptable.proc; p &lt; &amp;ptable.proc[NPROC]; p++){</w:t>
+                              <w:t xml:space="preserve">(p = </w:t>
+                            </w:r>
+                            <w:proofErr w:type="spellStart"/>
+                            <w:r>
+                              <w:rPr>
+                                <w:rFonts w:ascii="Courier New" w:hAnsi="Courier New" w:cs="Courier New"/>
+                                <w:color w:val="383A42"/>
+                              </w:rPr>
+                              <w:t>ptable.proc</w:t>
+                            </w:r>
+                            <w:proofErr w:type="spellEnd"/>
+                            <w:r>
+                              <w:rPr>
+                                <w:rFonts w:ascii="Courier New" w:hAnsi="Courier New" w:cs="Courier New"/>
+                                <w:color w:val="383A42"/>
+                              </w:rPr>
+                              <w:t>; p &lt; &amp;</w:t>
+                            </w:r>
+                            <w:proofErr w:type="spellStart"/>
+                            <w:r>
+                              <w:rPr>
+                                <w:rFonts w:ascii="Courier New" w:hAnsi="Courier New" w:cs="Courier New"/>
+                                <w:color w:val="383A42"/>
+                              </w:rPr>
+                              <w:t>ptable.proc</w:t>
+                            </w:r>
+                            <w:proofErr w:type="spellEnd"/>
+                            <w:r>
+                              <w:rPr>
+                                <w:rFonts w:ascii="Courier New" w:hAnsi="Courier New" w:cs="Courier New"/>
+                                <w:color w:val="383A42"/>
+                              </w:rPr>
+                              <w:t>[NPROC]; p++){</w:t>
                             </w:r>
                             <w:r>
                               <w:rPr>
@@ -3458,59 +4357,39 @@
                                 <w:rFonts w:ascii="Courier New" w:hAnsi="Courier New" w:cs="Courier New"/>
                                 <w:color w:val="383A42"/>
                               </w:rPr>
-                              <w:t>(p-&gt;pid == pid){</w:t>
-                            </w:r>
-                            <w:r>
-                              <w:rPr>
-                                <w:rFonts w:ascii="Courier New" w:hAnsi="Courier New" w:cs="Courier New"/>
-                                <w:color w:val="383A42"/>
-                              </w:rPr>
-                              <w:br/>
-                              <w:t xml:space="preserve">      old_queue = p-&gt;sched_info.</w:t>
-                            </w:r>
-                            <w:r>
-                              <w:rPr>
-                                <w:rFonts w:ascii="Courier New" w:hAnsi="Courier New" w:cs="Courier New"/>
-                                <w:color w:val="C18401"/>
-                              </w:rPr>
-                              <w:t>queue</w:t>
-                            </w:r>
-                            <w:r>
-                              <w:rPr>
-                                <w:rFonts w:ascii="Courier New" w:hAnsi="Courier New" w:cs="Courier New"/>
-                                <w:color w:val="383A42"/>
-                              </w:rPr>
-                              <w:t>;</w:t>
-                            </w:r>
-                            <w:r>
-                              <w:rPr>
-                                <w:rFonts w:ascii="Courier New" w:hAnsi="Courier New" w:cs="Courier New"/>
-                                <w:color w:val="383A42"/>
-                              </w:rPr>
-                              <w:br/>
-                              <w:t xml:space="preserve">      p-&gt;sched_info.</w:t>
-                            </w:r>
-                            <w:r>
-                              <w:rPr>
-                                <w:rFonts w:ascii="Courier New" w:hAnsi="Courier New" w:cs="Courier New"/>
-                                <w:color w:val="C18401"/>
-                              </w:rPr>
-                              <w:t>queue</w:t>
-                            </w:r>
-                            <w:r>
-                              <w:rPr>
-                                <w:rFonts w:ascii="Courier New" w:hAnsi="Courier New" w:cs="Courier New"/>
-                                <w:color w:val="383A42"/>
-                              </w:rPr>
-                              <w:t xml:space="preserve"> = new_queue;</w:t>
-                            </w:r>
-                            <w:r>
-                              <w:rPr>
-                                <w:rFonts w:ascii="Courier New" w:hAnsi="Courier New" w:cs="Courier New"/>
-                                <w:color w:val="383A42"/>
-                              </w:rPr>
-                              <w:br/>
-                              <w:t xml:space="preserve">      release(&amp;ptable.lock);</w:t>
+                              <w:t>(p-&gt;</w:t>
+                            </w:r>
+                            <w:proofErr w:type="spellStart"/>
+                            <w:r>
+                              <w:rPr>
+                                <w:rFonts w:ascii="Courier New" w:hAnsi="Courier New" w:cs="Courier New"/>
+                                <w:color w:val="383A42"/>
+                              </w:rPr>
+                              <w:t>pid</w:t>
+                            </w:r>
+                            <w:proofErr w:type="spellEnd"/>
+                            <w:r>
+                              <w:rPr>
+                                <w:rFonts w:ascii="Courier New" w:hAnsi="Courier New" w:cs="Courier New"/>
+                                <w:color w:val="383A42"/>
+                              </w:rPr>
+                              <w:t xml:space="preserve"> == </w:t>
+                            </w:r>
+                            <w:proofErr w:type="spellStart"/>
+                            <w:r>
+                              <w:rPr>
+                                <w:rFonts w:ascii="Courier New" w:hAnsi="Courier New" w:cs="Courier New"/>
+                                <w:color w:val="383A42"/>
+                              </w:rPr>
+                              <w:t>pid</w:t>
+                            </w:r>
+                            <w:proofErr w:type="spellEnd"/>
+                            <w:r>
+                              <w:rPr>
+                                <w:rFonts w:ascii="Courier New" w:hAnsi="Courier New" w:cs="Courier New"/>
+                                <w:color w:val="383A42"/>
+                              </w:rPr>
+                              <w:t>){</w:t>
                             </w:r>
                             <w:r>
                               <w:rPr>
@@ -3520,6 +4399,124 @@
                               <w:br/>
                               <w:t xml:space="preserve">      </w:t>
                             </w:r>
+                            <w:proofErr w:type="spellStart"/>
+                            <w:r>
+                              <w:rPr>
+                                <w:rFonts w:ascii="Courier New" w:hAnsi="Courier New" w:cs="Courier New"/>
+                                <w:color w:val="383A42"/>
+                              </w:rPr>
+                              <w:t>old_queue</w:t>
+                            </w:r>
+                            <w:proofErr w:type="spellEnd"/>
+                            <w:r>
+                              <w:rPr>
+                                <w:rFonts w:ascii="Courier New" w:hAnsi="Courier New" w:cs="Courier New"/>
+                                <w:color w:val="383A42"/>
+                              </w:rPr>
+                              <w:t xml:space="preserve"> = p-&gt;</w:t>
+                            </w:r>
+                            <w:proofErr w:type="spellStart"/>
+                            <w:r>
+                              <w:rPr>
+                                <w:rFonts w:ascii="Courier New" w:hAnsi="Courier New" w:cs="Courier New"/>
+                                <w:color w:val="383A42"/>
+                              </w:rPr>
+                              <w:t>sched_info.</w:t>
+                            </w:r>
+                            <w:r>
+                              <w:rPr>
+                                <w:rFonts w:ascii="Courier New" w:hAnsi="Courier New" w:cs="Courier New"/>
+                                <w:color w:val="C18401"/>
+                              </w:rPr>
+                              <w:t>queue</w:t>
+                            </w:r>
+                            <w:proofErr w:type="spellEnd"/>
+                            <w:r>
+                              <w:rPr>
+                                <w:rFonts w:ascii="Courier New" w:hAnsi="Courier New" w:cs="Courier New"/>
+                                <w:color w:val="383A42"/>
+                              </w:rPr>
+                              <w:t>;</w:t>
+                            </w:r>
+                            <w:r>
+                              <w:rPr>
+                                <w:rFonts w:ascii="Courier New" w:hAnsi="Courier New" w:cs="Courier New"/>
+                                <w:color w:val="383A42"/>
+                              </w:rPr>
+                              <w:br/>
+                              <w:t xml:space="preserve">      p-&gt;</w:t>
+                            </w:r>
+                            <w:proofErr w:type="spellStart"/>
+                            <w:r>
+                              <w:rPr>
+                                <w:rFonts w:ascii="Courier New" w:hAnsi="Courier New" w:cs="Courier New"/>
+                                <w:color w:val="383A42"/>
+                              </w:rPr>
+                              <w:t>sched_info.</w:t>
+                            </w:r>
+                            <w:r>
+                              <w:rPr>
+                                <w:rFonts w:ascii="Courier New" w:hAnsi="Courier New" w:cs="Courier New"/>
+                                <w:color w:val="C18401"/>
+                              </w:rPr>
+                              <w:t>queue</w:t>
+                            </w:r>
+                            <w:proofErr w:type="spellEnd"/>
+                            <w:r>
+                              <w:rPr>
+                                <w:rFonts w:ascii="Courier New" w:hAnsi="Courier New" w:cs="Courier New"/>
+                                <w:color w:val="383A42"/>
+                              </w:rPr>
+                              <w:t xml:space="preserve"> = </w:t>
+                            </w:r>
+                            <w:proofErr w:type="spellStart"/>
+                            <w:r>
+                              <w:rPr>
+                                <w:rFonts w:ascii="Courier New" w:hAnsi="Courier New" w:cs="Courier New"/>
+                                <w:color w:val="383A42"/>
+                              </w:rPr>
+                              <w:t>new_queue</w:t>
+                            </w:r>
+                            <w:proofErr w:type="spellEnd"/>
+                            <w:r>
+                              <w:rPr>
+                                <w:rFonts w:ascii="Courier New" w:hAnsi="Courier New" w:cs="Courier New"/>
+                                <w:color w:val="383A42"/>
+                              </w:rPr>
+                              <w:t>;</w:t>
+                            </w:r>
+                            <w:r>
+                              <w:rPr>
+                                <w:rFonts w:ascii="Courier New" w:hAnsi="Courier New" w:cs="Courier New"/>
+                                <w:color w:val="383A42"/>
+                              </w:rPr>
+                              <w:br/>
+                              <w:t xml:space="preserve">      release(&amp;</w:t>
+                            </w:r>
+                            <w:proofErr w:type="spellStart"/>
+                            <w:r>
+                              <w:rPr>
+                                <w:rFonts w:ascii="Courier New" w:hAnsi="Courier New" w:cs="Courier New"/>
+                                <w:color w:val="383A42"/>
+                              </w:rPr>
+                              <w:t>ptable.lock</w:t>
+                            </w:r>
+                            <w:proofErr w:type="spellEnd"/>
+                            <w:r>
+                              <w:rPr>
+                                <w:rFonts w:ascii="Courier New" w:hAnsi="Courier New" w:cs="Courier New"/>
+                                <w:color w:val="383A42"/>
+                              </w:rPr>
+                              <w:t>);</w:t>
+                            </w:r>
+                            <w:r>
+                              <w:rPr>
+                                <w:rFonts w:ascii="Courier New" w:hAnsi="Courier New" w:cs="Courier New"/>
+                                <w:color w:val="383A42"/>
+                              </w:rPr>
+                              <w:br/>
+                              <w:t xml:space="preserve">      </w:t>
+                            </w:r>
                             <w:r>
                               <w:rPr>
                                 <w:rFonts w:ascii="Courier New" w:hAnsi="Courier New" w:cs="Courier New"/>
@@ -3532,7 +4529,23 @@
                                 <w:rFonts w:ascii="Courier New" w:hAnsi="Courier New" w:cs="Courier New"/>
                                 <w:color w:val="383A42"/>
                               </w:rPr>
-                              <w:t xml:space="preserve"> old_queue;</w:t>
+                              <w:t xml:space="preserve"> </w:t>
+                            </w:r>
+                            <w:proofErr w:type="spellStart"/>
+                            <w:r>
+                              <w:rPr>
+                                <w:rFonts w:ascii="Courier New" w:hAnsi="Courier New" w:cs="Courier New"/>
+                                <w:color w:val="383A42"/>
+                              </w:rPr>
+                              <w:t>old_queue</w:t>
+                            </w:r>
+                            <w:proofErr w:type="spellEnd"/>
+                            <w:r>
+                              <w:rPr>
+                                <w:rFonts w:ascii="Courier New" w:hAnsi="Courier New" w:cs="Courier New"/>
+                                <w:color w:val="383A42"/>
+                              </w:rPr>
+                              <w:t>;</w:t>
                             </w:r>
                             <w:r>
                               <w:rPr>
@@ -3556,7 +4569,23 @@
                                 <w:color w:val="383A42"/>
                               </w:rPr>
                               <w:br/>
-                              <w:t xml:space="preserve">  release(&amp;ptable.lock);</w:t>
+                              <w:t xml:space="preserve">  release(&amp;</w:t>
+                            </w:r>
+                            <w:proofErr w:type="spellStart"/>
+                            <w:r>
+                              <w:rPr>
+                                <w:rFonts w:ascii="Courier New" w:hAnsi="Courier New" w:cs="Courier New"/>
+                                <w:color w:val="383A42"/>
+                              </w:rPr>
+                              <w:t>ptable.lock</w:t>
+                            </w:r>
+                            <w:proofErr w:type="spellEnd"/>
+                            <w:r>
+                              <w:rPr>
+                                <w:rFonts w:ascii="Courier New" w:hAnsi="Courier New" w:cs="Courier New"/>
+                                <w:color w:val="383A42"/>
+                              </w:rPr>
+                              <w:t>);</w:t>
                             </w:r>
                             <w:r>
                               <w:rPr>
@@ -3578,7 +4607,23 @@
                                 <w:rFonts w:ascii="Courier New" w:hAnsi="Courier New" w:cs="Courier New"/>
                                 <w:color w:val="383A42"/>
                               </w:rPr>
-                              <w:t xml:space="preserve"> old_queue;</w:t>
+                              <w:t xml:space="preserve"> </w:t>
+                            </w:r>
+                            <w:proofErr w:type="spellStart"/>
+                            <w:r>
+                              <w:rPr>
+                                <w:rFonts w:ascii="Courier New" w:hAnsi="Courier New" w:cs="Courier New"/>
+                                <w:color w:val="383A42"/>
+                              </w:rPr>
+                              <w:t>old_queue</w:t>
+                            </w:r>
+                            <w:proofErr w:type="spellEnd"/>
+                            <w:r>
+                              <w:rPr>
+                                <w:rFonts w:ascii="Courier New" w:hAnsi="Courier New" w:cs="Courier New"/>
+                                <w:color w:val="383A42"/>
+                              </w:rPr>
+                              <w:t>;</w:t>
                             </w:r>
                             <w:r>
                               <w:rPr>
@@ -3627,6 +4672,7 @@
                         </w:rPr>
                         <w:br/>
                       </w:r>
+                      <w:proofErr w:type="spellStart"/>
                       <w:r>
                         <w:rPr>
                           <w:rFonts w:ascii="Courier New" w:hAnsi="Courier New" w:cs="Courier New"/>
@@ -3634,6 +4680,7 @@
                         </w:rPr>
                         <w:t>change_queue</w:t>
                       </w:r>
+                      <w:proofErr w:type="spellEnd"/>
                       <w:r>
                         <w:rPr>
                           <w:rFonts w:ascii="Courier New" w:hAnsi="Courier New" w:cs="Courier New"/>
@@ -3653,7 +4700,23 @@
                           <w:rFonts w:ascii="Courier New" w:hAnsi="Courier New" w:cs="Courier New"/>
                           <w:color w:val="383A42"/>
                         </w:rPr>
-                        <w:t xml:space="preserve"> pid, </w:t>
+                        <w:t xml:space="preserve"> </w:t>
+                      </w:r>
+                      <w:proofErr w:type="spellStart"/>
+                      <w:r>
+                        <w:rPr>
+                          <w:rFonts w:ascii="Courier New" w:hAnsi="Courier New" w:cs="Courier New"/>
+                          <w:color w:val="383A42"/>
+                        </w:rPr>
+                        <w:t>pid</w:t>
+                      </w:r>
+                      <w:proofErr w:type="spellEnd"/>
+                      <w:r>
+                        <w:rPr>
+                          <w:rFonts w:ascii="Courier New" w:hAnsi="Courier New" w:cs="Courier New"/>
+                          <w:color w:val="383A42"/>
+                        </w:rPr>
+                        <w:t xml:space="preserve">, </w:t>
                       </w:r>
                       <w:r>
                         <w:rPr>
@@ -3667,7 +4730,23 @@
                           <w:rFonts w:ascii="Courier New" w:hAnsi="Courier New" w:cs="Courier New"/>
                           <w:color w:val="383A42"/>
                         </w:rPr>
-                        <w:t xml:space="preserve"> new_queue) {</w:t>
+                        <w:t xml:space="preserve"> </w:t>
+                      </w:r>
+                      <w:proofErr w:type="spellStart"/>
+                      <w:r>
+                        <w:rPr>
+                          <w:rFonts w:ascii="Courier New" w:hAnsi="Courier New" w:cs="Courier New"/>
+                          <w:color w:val="383A42"/>
+                        </w:rPr>
+                        <w:t>new_queue</w:t>
+                      </w:r>
+                      <w:proofErr w:type="spellEnd"/>
+                      <w:r>
+                        <w:rPr>
+                          <w:rFonts w:ascii="Courier New" w:hAnsi="Courier New" w:cs="Courier New"/>
+                          <w:color w:val="383A42"/>
+                        </w:rPr>
+                        <w:t>) {</w:t>
                       </w:r>
                       <w:r>
                         <w:rPr>
@@ -3739,7 +4818,23 @@
                           <w:rFonts w:ascii="Courier New" w:hAnsi="Courier New" w:cs="Courier New"/>
                           <w:color w:val="383A42"/>
                         </w:rPr>
-                        <w:t xml:space="preserve"> old_queue = </w:t>
+                        <w:t xml:space="preserve"> </w:t>
+                      </w:r>
+                      <w:proofErr w:type="spellStart"/>
+                      <w:r>
+                        <w:rPr>
+                          <w:rFonts w:ascii="Courier New" w:hAnsi="Courier New" w:cs="Courier New"/>
+                          <w:color w:val="383A42"/>
+                        </w:rPr>
+                        <w:t>old_queue</w:t>
+                      </w:r>
+                      <w:proofErr w:type="spellEnd"/>
+                      <w:r>
+                        <w:rPr>
+                          <w:rFonts w:ascii="Courier New" w:hAnsi="Courier New" w:cs="Courier New"/>
+                          <w:color w:val="383A42"/>
+                        </w:rPr>
+                        <w:t xml:space="preserve"> = </w:t>
                       </w:r>
                       <w:r>
                         <w:rPr>
@@ -3775,7 +4870,23 @@
                           <w:rFonts w:ascii="Courier New" w:hAnsi="Courier New" w:cs="Courier New"/>
                           <w:color w:val="383A42"/>
                         </w:rPr>
-                        <w:t xml:space="preserve"> (new_queue == UNSET)</w:t>
+                        <w:t xml:space="preserve"> (</w:t>
+                      </w:r>
+                      <w:proofErr w:type="spellStart"/>
+                      <w:r>
+                        <w:rPr>
+                          <w:rFonts w:ascii="Courier New" w:hAnsi="Courier New" w:cs="Courier New"/>
+                          <w:color w:val="383A42"/>
+                        </w:rPr>
+                        <w:t>new_queue</w:t>
+                      </w:r>
+                      <w:proofErr w:type="spellEnd"/>
+                      <w:r>
+                        <w:rPr>
+                          <w:rFonts w:ascii="Courier New" w:hAnsi="Courier New" w:cs="Courier New"/>
+                          <w:color w:val="383A42"/>
+                        </w:rPr>
+                        <w:t xml:space="preserve"> == UNSET)</w:t>
                       </w:r>
                       <w:r>
                         <w:rPr>
@@ -3805,7 +4916,23 @@
                           <w:rFonts w:ascii="Courier New" w:hAnsi="Courier New" w:cs="Courier New"/>
                           <w:color w:val="383A42"/>
                         </w:rPr>
-                        <w:t xml:space="preserve"> (pid == </w:t>
+                        <w:t xml:space="preserve"> (</w:t>
+                      </w:r>
+                      <w:proofErr w:type="spellStart"/>
+                      <w:r>
+                        <w:rPr>
+                          <w:rFonts w:ascii="Courier New" w:hAnsi="Courier New" w:cs="Courier New"/>
+                          <w:color w:val="383A42"/>
+                        </w:rPr>
+                        <w:t>pid</w:t>
+                      </w:r>
+                      <w:proofErr w:type="spellEnd"/>
+                      <w:r>
+                        <w:rPr>
+                          <w:rFonts w:ascii="Courier New" w:hAnsi="Courier New" w:cs="Courier New"/>
+                          <w:color w:val="383A42"/>
+                        </w:rPr>
+                        <w:t xml:space="preserve"> == </w:t>
                       </w:r>
                       <w:r>
                         <w:rPr>
@@ -3827,7 +4954,23 @@
                           <w:color w:val="383A42"/>
                         </w:rPr>
                         <w:br/>
-                        <w:t xml:space="preserve">      new_queue = ROUND_ROBIN;</w:t>
+                        <w:t xml:space="preserve">      </w:t>
+                      </w:r>
+                      <w:proofErr w:type="spellStart"/>
+                      <w:r>
+                        <w:rPr>
+                          <w:rFonts w:ascii="Courier New" w:hAnsi="Courier New" w:cs="Courier New"/>
+                          <w:color w:val="383A42"/>
+                        </w:rPr>
+                        <w:t>new_queue</w:t>
+                      </w:r>
+                      <w:proofErr w:type="spellEnd"/>
+                      <w:r>
+                        <w:rPr>
+                          <w:rFonts w:ascii="Courier New" w:hAnsi="Courier New" w:cs="Courier New"/>
+                          <w:color w:val="383A42"/>
+                        </w:rPr>
+                        <w:t xml:space="preserve"> = ROUND_ROBIN;</w:t>
                       </w:r>
                       <w:r>
                         <w:rPr>
@@ -3863,7 +5006,23 @@
                           <w:rFonts w:ascii="Courier New" w:hAnsi="Courier New" w:cs="Courier New"/>
                           <w:color w:val="383A42"/>
                         </w:rPr>
-                        <w:t xml:space="preserve"> (pid &gt; </w:t>
+                        <w:t xml:space="preserve"> (</w:t>
+                      </w:r>
+                      <w:proofErr w:type="spellStart"/>
+                      <w:r>
+                        <w:rPr>
+                          <w:rFonts w:ascii="Courier New" w:hAnsi="Courier New" w:cs="Courier New"/>
+                          <w:color w:val="383A42"/>
+                        </w:rPr>
+                        <w:t>pid</w:t>
+                      </w:r>
+                      <w:proofErr w:type="spellEnd"/>
+                      <w:r>
+                        <w:rPr>
+                          <w:rFonts w:ascii="Courier New" w:hAnsi="Courier New" w:cs="Courier New"/>
+                          <w:color w:val="383A42"/>
+                        </w:rPr>
+                        <w:t xml:space="preserve"> &gt; </w:t>
                       </w:r>
                       <w:r>
                         <w:rPr>
@@ -3885,7 +5044,23 @@
                           <w:color w:val="383A42"/>
                         </w:rPr>
                         <w:br/>
-                        <w:t xml:space="preserve">      new_queue = LOTTERY;</w:t>
+                        <w:t xml:space="preserve">      </w:t>
+                      </w:r>
+                      <w:proofErr w:type="spellStart"/>
+                      <w:r>
+                        <w:rPr>
+                          <w:rFonts w:ascii="Courier New" w:hAnsi="Courier New" w:cs="Courier New"/>
+                          <w:color w:val="383A42"/>
+                        </w:rPr>
+                        <w:t>new_queue</w:t>
+                      </w:r>
+                      <w:proofErr w:type="spellEnd"/>
+                      <w:r>
+                        <w:rPr>
+                          <w:rFonts w:ascii="Courier New" w:hAnsi="Courier New" w:cs="Courier New"/>
+                          <w:color w:val="383A42"/>
+                        </w:rPr>
+                        <w:t xml:space="preserve"> = LOTTERY;</w:t>
                       </w:r>
                       <w:r>
                         <w:rPr>
@@ -3959,7 +5134,23 @@
                           <w:color w:val="383A42"/>
                         </w:rPr>
                         <w:br/>
-                        <w:t xml:space="preserve">  acquire(&amp;ptable.lock);</w:t>
+                        <w:t xml:space="preserve">  acquire(&amp;</w:t>
+                      </w:r>
+                      <w:proofErr w:type="spellStart"/>
+                      <w:r>
+                        <w:rPr>
+                          <w:rFonts w:ascii="Courier New" w:hAnsi="Courier New" w:cs="Courier New"/>
+                          <w:color w:val="383A42"/>
+                        </w:rPr>
+                        <w:t>ptable.lock</w:t>
+                      </w:r>
+                      <w:proofErr w:type="spellEnd"/>
+                      <w:r>
+                        <w:rPr>
+                          <w:rFonts w:ascii="Courier New" w:hAnsi="Courier New" w:cs="Courier New"/>
+                          <w:color w:val="383A42"/>
+                        </w:rPr>
+                        <w:t>);</w:t>
                       </w:r>
                       <w:r>
                         <w:rPr>
@@ -3981,7 +5172,39 @@
                           <w:rFonts w:ascii="Courier New" w:hAnsi="Courier New" w:cs="Courier New"/>
                           <w:color w:val="383A42"/>
                         </w:rPr>
-                        <w:t>(p = ptable.proc; p &lt; &amp;ptable.proc[NPROC]; p++){</w:t>
+                        <w:t xml:space="preserve">(p = </w:t>
+                      </w:r>
+                      <w:proofErr w:type="spellStart"/>
+                      <w:r>
+                        <w:rPr>
+                          <w:rFonts w:ascii="Courier New" w:hAnsi="Courier New" w:cs="Courier New"/>
+                          <w:color w:val="383A42"/>
+                        </w:rPr>
+                        <w:t>ptable.proc</w:t>
+                      </w:r>
+                      <w:proofErr w:type="spellEnd"/>
+                      <w:r>
+                        <w:rPr>
+                          <w:rFonts w:ascii="Courier New" w:hAnsi="Courier New" w:cs="Courier New"/>
+                          <w:color w:val="383A42"/>
+                        </w:rPr>
+                        <w:t>; p &lt; &amp;</w:t>
+                      </w:r>
+                      <w:proofErr w:type="spellStart"/>
+                      <w:r>
+                        <w:rPr>
+                          <w:rFonts w:ascii="Courier New" w:hAnsi="Courier New" w:cs="Courier New"/>
+                          <w:color w:val="383A42"/>
+                        </w:rPr>
+                        <w:t>ptable.proc</w:t>
+                      </w:r>
+                      <w:proofErr w:type="spellEnd"/>
+                      <w:r>
+                        <w:rPr>
+                          <w:rFonts w:ascii="Courier New" w:hAnsi="Courier New" w:cs="Courier New"/>
+                          <w:color w:val="383A42"/>
+                        </w:rPr>
+                        <w:t>[NPROC]; p++){</w:t>
                       </w:r>
                       <w:r>
                         <w:rPr>
@@ -4003,59 +5226,39 @@
                           <w:rFonts w:ascii="Courier New" w:hAnsi="Courier New" w:cs="Courier New"/>
                           <w:color w:val="383A42"/>
                         </w:rPr>
-                        <w:t>(p-&gt;pid == pid){</w:t>
-                      </w:r>
-                      <w:r>
-                        <w:rPr>
-                          <w:rFonts w:ascii="Courier New" w:hAnsi="Courier New" w:cs="Courier New"/>
-                          <w:color w:val="383A42"/>
-                        </w:rPr>
-                        <w:br/>
-                        <w:t xml:space="preserve">      old_queue = p-&gt;sched_info.</w:t>
-                      </w:r>
-                      <w:r>
-                        <w:rPr>
-                          <w:rFonts w:ascii="Courier New" w:hAnsi="Courier New" w:cs="Courier New"/>
-                          <w:color w:val="C18401"/>
-                        </w:rPr>
-                        <w:t>queue</w:t>
-                      </w:r>
-                      <w:r>
-                        <w:rPr>
-                          <w:rFonts w:ascii="Courier New" w:hAnsi="Courier New" w:cs="Courier New"/>
-                          <w:color w:val="383A42"/>
-                        </w:rPr>
-                        <w:t>;</w:t>
-                      </w:r>
-                      <w:r>
-                        <w:rPr>
-                          <w:rFonts w:ascii="Courier New" w:hAnsi="Courier New" w:cs="Courier New"/>
-                          <w:color w:val="383A42"/>
-                        </w:rPr>
-                        <w:br/>
-                        <w:t xml:space="preserve">      p-&gt;sched_info.</w:t>
-                      </w:r>
-                      <w:r>
-                        <w:rPr>
-                          <w:rFonts w:ascii="Courier New" w:hAnsi="Courier New" w:cs="Courier New"/>
-                          <w:color w:val="C18401"/>
-                        </w:rPr>
-                        <w:t>queue</w:t>
-                      </w:r>
-                      <w:r>
-                        <w:rPr>
-                          <w:rFonts w:ascii="Courier New" w:hAnsi="Courier New" w:cs="Courier New"/>
-                          <w:color w:val="383A42"/>
-                        </w:rPr>
-                        <w:t xml:space="preserve"> = new_queue;</w:t>
-                      </w:r>
-                      <w:r>
-                        <w:rPr>
-                          <w:rFonts w:ascii="Courier New" w:hAnsi="Courier New" w:cs="Courier New"/>
-                          <w:color w:val="383A42"/>
-                        </w:rPr>
-                        <w:br/>
-                        <w:t xml:space="preserve">      release(&amp;ptable.lock);</w:t>
+                        <w:t>(p-&gt;</w:t>
+                      </w:r>
+                      <w:proofErr w:type="spellStart"/>
+                      <w:r>
+                        <w:rPr>
+                          <w:rFonts w:ascii="Courier New" w:hAnsi="Courier New" w:cs="Courier New"/>
+                          <w:color w:val="383A42"/>
+                        </w:rPr>
+                        <w:t>pid</w:t>
+                      </w:r>
+                      <w:proofErr w:type="spellEnd"/>
+                      <w:r>
+                        <w:rPr>
+                          <w:rFonts w:ascii="Courier New" w:hAnsi="Courier New" w:cs="Courier New"/>
+                          <w:color w:val="383A42"/>
+                        </w:rPr>
+                        <w:t xml:space="preserve"> == </w:t>
+                      </w:r>
+                      <w:proofErr w:type="spellStart"/>
+                      <w:r>
+                        <w:rPr>
+                          <w:rFonts w:ascii="Courier New" w:hAnsi="Courier New" w:cs="Courier New"/>
+                          <w:color w:val="383A42"/>
+                        </w:rPr>
+                        <w:t>pid</w:t>
+                      </w:r>
+                      <w:proofErr w:type="spellEnd"/>
+                      <w:r>
+                        <w:rPr>
+                          <w:rFonts w:ascii="Courier New" w:hAnsi="Courier New" w:cs="Courier New"/>
+                          <w:color w:val="383A42"/>
+                        </w:rPr>
+                        <w:t>){</w:t>
                       </w:r>
                       <w:r>
                         <w:rPr>
@@ -4065,6 +5268,124 @@
                         <w:br/>
                         <w:t xml:space="preserve">      </w:t>
                       </w:r>
+                      <w:proofErr w:type="spellStart"/>
+                      <w:r>
+                        <w:rPr>
+                          <w:rFonts w:ascii="Courier New" w:hAnsi="Courier New" w:cs="Courier New"/>
+                          <w:color w:val="383A42"/>
+                        </w:rPr>
+                        <w:t>old_queue</w:t>
+                      </w:r>
+                      <w:proofErr w:type="spellEnd"/>
+                      <w:r>
+                        <w:rPr>
+                          <w:rFonts w:ascii="Courier New" w:hAnsi="Courier New" w:cs="Courier New"/>
+                          <w:color w:val="383A42"/>
+                        </w:rPr>
+                        <w:t xml:space="preserve"> = p-&gt;</w:t>
+                      </w:r>
+                      <w:proofErr w:type="spellStart"/>
+                      <w:r>
+                        <w:rPr>
+                          <w:rFonts w:ascii="Courier New" w:hAnsi="Courier New" w:cs="Courier New"/>
+                          <w:color w:val="383A42"/>
+                        </w:rPr>
+                        <w:t>sched_info.</w:t>
+                      </w:r>
+                      <w:r>
+                        <w:rPr>
+                          <w:rFonts w:ascii="Courier New" w:hAnsi="Courier New" w:cs="Courier New"/>
+                          <w:color w:val="C18401"/>
+                        </w:rPr>
+                        <w:t>queue</w:t>
+                      </w:r>
+                      <w:proofErr w:type="spellEnd"/>
+                      <w:r>
+                        <w:rPr>
+                          <w:rFonts w:ascii="Courier New" w:hAnsi="Courier New" w:cs="Courier New"/>
+                          <w:color w:val="383A42"/>
+                        </w:rPr>
+                        <w:t>;</w:t>
+                      </w:r>
+                      <w:r>
+                        <w:rPr>
+                          <w:rFonts w:ascii="Courier New" w:hAnsi="Courier New" w:cs="Courier New"/>
+                          <w:color w:val="383A42"/>
+                        </w:rPr>
+                        <w:br/>
+                        <w:t xml:space="preserve">      p-&gt;</w:t>
+                      </w:r>
+                      <w:proofErr w:type="spellStart"/>
+                      <w:r>
+                        <w:rPr>
+                          <w:rFonts w:ascii="Courier New" w:hAnsi="Courier New" w:cs="Courier New"/>
+                          <w:color w:val="383A42"/>
+                        </w:rPr>
+                        <w:t>sched_info.</w:t>
+                      </w:r>
+                      <w:r>
+                        <w:rPr>
+                          <w:rFonts w:ascii="Courier New" w:hAnsi="Courier New" w:cs="Courier New"/>
+                          <w:color w:val="C18401"/>
+                        </w:rPr>
+                        <w:t>queue</w:t>
+                      </w:r>
+                      <w:proofErr w:type="spellEnd"/>
+                      <w:r>
+                        <w:rPr>
+                          <w:rFonts w:ascii="Courier New" w:hAnsi="Courier New" w:cs="Courier New"/>
+                          <w:color w:val="383A42"/>
+                        </w:rPr>
+                        <w:t xml:space="preserve"> = </w:t>
+                      </w:r>
+                      <w:proofErr w:type="spellStart"/>
+                      <w:r>
+                        <w:rPr>
+                          <w:rFonts w:ascii="Courier New" w:hAnsi="Courier New" w:cs="Courier New"/>
+                          <w:color w:val="383A42"/>
+                        </w:rPr>
+                        <w:t>new_queue</w:t>
+                      </w:r>
+                      <w:proofErr w:type="spellEnd"/>
+                      <w:r>
+                        <w:rPr>
+                          <w:rFonts w:ascii="Courier New" w:hAnsi="Courier New" w:cs="Courier New"/>
+                          <w:color w:val="383A42"/>
+                        </w:rPr>
+                        <w:t>;</w:t>
+                      </w:r>
+                      <w:r>
+                        <w:rPr>
+                          <w:rFonts w:ascii="Courier New" w:hAnsi="Courier New" w:cs="Courier New"/>
+                          <w:color w:val="383A42"/>
+                        </w:rPr>
+                        <w:br/>
+                        <w:t xml:space="preserve">      release(&amp;</w:t>
+                      </w:r>
+                      <w:proofErr w:type="spellStart"/>
+                      <w:r>
+                        <w:rPr>
+                          <w:rFonts w:ascii="Courier New" w:hAnsi="Courier New" w:cs="Courier New"/>
+                          <w:color w:val="383A42"/>
+                        </w:rPr>
+                        <w:t>ptable.lock</w:t>
+                      </w:r>
+                      <w:proofErr w:type="spellEnd"/>
+                      <w:r>
+                        <w:rPr>
+                          <w:rFonts w:ascii="Courier New" w:hAnsi="Courier New" w:cs="Courier New"/>
+                          <w:color w:val="383A42"/>
+                        </w:rPr>
+                        <w:t>);</w:t>
+                      </w:r>
+                      <w:r>
+                        <w:rPr>
+                          <w:rFonts w:ascii="Courier New" w:hAnsi="Courier New" w:cs="Courier New"/>
+                          <w:color w:val="383A42"/>
+                        </w:rPr>
+                        <w:br/>
+                        <w:t xml:space="preserve">      </w:t>
+                      </w:r>
                       <w:r>
                         <w:rPr>
                           <w:rFonts w:ascii="Courier New" w:hAnsi="Courier New" w:cs="Courier New"/>
@@ -4077,7 +5398,23 @@
                           <w:rFonts w:ascii="Courier New" w:hAnsi="Courier New" w:cs="Courier New"/>
                           <w:color w:val="383A42"/>
                         </w:rPr>
-                        <w:t xml:space="preserve"> old_queue;</w:t>
+                        <w:t xml:space="preserve"> </w:t>
+                      </w:r>
+                      <w:proofErr w:type="spellStart"/>
+                      <w:r>
+                        <w:rPr>
+                          <w:rFonts w:ascii="Courier New" w:hAnsi="Courier New" w:cs="Courier New"/>
+                          <w:color w:val="383A42"/>
+                        </w:rPr>
+                        <w:t>old_queue</w:t>
+                      </w:r>
+                      <w:proofErr w:type="spellEnd"/>
+                      <w:r>
+                        <w:rPr>
+                          <w:rFonts w:ascii="Courier New" w:hAnsi="Courier New" w:cs="Courier New"/>
+                          <w:color w:val="383A42"/>
+                        </w:rPr>
+                        <w:t>;</w:t>
                       </w:r>
                       <w:r>
                         <w:rPr>
@@ -4101,7 +5438,23 @@
                           <w:color w:val="383A42"/>
                         </w:rPr>
                         <w:br/>
-                        <w:t xml:space="preserve">  release(&amp;ptable.lock);</w:t>
+                        <w:t xml:space="preserve">  release(&amp;</w:t>
+                      </w:r>
+                      <w:proofErr w:type="spellStart"/>
+                      <w:r>
+                        <w:rPr>
+                          <w:rFonts w:ascii="Courier New" w:hAnsi="Courier New" w:cs="Courier New"/>
+                          <w:color w:val="383A42"/>
+                        </w:rPr>
+                        <w:t>ptable.lock</w:t>
+                      </w:r>
+                      <w:proofErr w:type="spellEnd"/>
+                      <w:r>
+                        <w:rPr>
+                          <w:rFonts w:ascii="Courier New" w:hAnsi="Courier New" w:cs="Courier New"/>
+                          <w:color w:val="383A42"/>
+                        </w:rPr>
+                        <w:t>);</w:t>
                       </w:r>
                       <w:r>
                         <w:rPr>
@@ -4123,7 +5476,23 @@
                           <w:rFonts w:ascii="Courier New" w:hAnsi="Courier New" w:cs="Courier New"/>
                           <w:color w:val="383A42"/>
                         </w:rPr>
-                        <w:t xml:space="preserve"> old_queue;</w:t>
+                        <w:t xml:space="preserve"> </w:t>
+                      </w:r>
+                      <w:proofErr w:type="spellStart"/>
+                      <w:r>
+                        <w:rPr>
+                          <w:rFonts w:ascii="Courier New" w:hAnsi="Courier New" w:cs="Courier New"/>
+                          <w:color w:val="383A42"/>
+                        </w:rPr>
+                        <w:t>old_queue</w:t>
+                      </w:r>
+                      <w:proofErr w:type="spellEnd"/>
+                      <w:r>
+                        <w:rPr>
+                          <w:rFonts w:ascii="Courier New" w:hAnsi="Courier New" w:cs="Courier New"/>
+                          <w:color w:val="383A42"/>
+                        </w:rPr>
+                        <w:t>;</w:t>
                       </w:r>
                       <w:r>
                         <w:rPr>
@@ -4409,7 +5778,6 @@
       <w:pPr>
         <w:pStyle w:val="FootnoteText"/>
         <w:rPr>
-          <w:rFonts w:hint="cs"/>
           <w:rtl/>
           <w:lang w:bidi="fa-IR"/>
         </w:rPr>
@@ -4544,6 +5912,31 @@
           <w:lang w:bidi="fa-IR"/>
         </w:rPr>
         <w:t>Mask</w:t>
+      </w:r>
+    </w:p>
+  </w:footnote>
+  <w:footnote w:id="8">
+    <w:p>
+      <w:pPr>
+        <w:pStyle w:val="FootnoteText"/>
+        <w:rPr>
+          <w:lang w:bidi="fa-IR"/>
+        </w:rPr>
+      </w:pPr>
+      <w:r>
+        <w:rPr>
+          <w:rStyle w:val="FootnoteReference"/>
+        </w:rPr>
+        <w:footnoteRef/>
+      </w:r>
+      <w:r>
+        <w:t xml:space="preserve"> </w:t>
+      </w:r>
+      <w:r>
+        <w:rPr>
+          <w:lang w:bidi="fa-IR"/>
+        </w:rPr>
+        <w:t>Polling for events</w:t>
       </w:r>
     </w:p>
   </w:footnote>
@@ -6431,6 +7824,119 @@
     </w:lvl>
   </w:abstractNum>
   <w:abstractNum w:abstractNumId="17" w15:restartNumberingAfterBreak="0">
+    <w:nsid w:val="62AF2948"/>
+    <w:multiLevelType w:val="hybridMultilevel"/>
+    <w:tmpl w:val="C1B84984"/>
+    <w:lvl w:ilvl="0" w:tplc="04090001">
+      <w:start w:val="1"/>
+      <w:numFmt w:val="bullet"/>
+      <w:lvlText w:val=""/>
+      <w:lvlJc w:val="left"/>
+      <w:pPr>
+        <w:ind w:left="720" w:hanging="360"/>
+      </w:pPr>
+      <w:rPr>
+        <w:rFonts w:ascii="Symbol" w:hAnsi="Symbol" w:hint="default"/>
+      </w:rPr>
+    </w:lvl>
+    <w:lvl w:ilvl="1" w:tplc="04090003" w:tentative="1">
+      <w:start w:val="1"/>
+      <w:numFmt w:val="bullet"/>
+      <w:lvlText w:val="o"/>
+      <w:lvlJc w:val="left"/>
+      <w:pPr>
+        <w:ind w:left="1440" w:hanging="360"/>
+      </w:pPr>
+      <w:rPr>
+        <w:rFonts w:ascii="Courier New" w:hAnsi="Courier New" w:cs="Courier New" w:hint="default"/>
+      </w:rPr>
+    </w:lvl>
+    <w:lvl w:ilvl="2" w:tplc="04090005" w:tentative="1">
+      <w:start w:val="1"/>
+      <w:numFmt w:val="bullet"/>
+      <w:lvlText w:val=""/>
+      <w:lvlJc w:val="left"/>
+      <w:pPr>
+        <w:ind w:left="2160" w:hanging="360"/>
+      </w:pPr>
+      <w:rPr>
+        <w:rFonts w:ascii="Wingdings" w:hAnsi="Wingdings" w:hint="default"/>
+      </w:rPr>
+    </w:lvl>
+    <w:lvl w:ilvl="3" w:tplc="04090001" w:tentative="1">
+      <w:start w:val="1"/>
+      <w:numFmt w:val="bullet"/>
+      <w:lvlText w:val=""/>
+      <w:lvlJc w:val="left"/>
+      <w:pPr>
+        <w:ind w:left="2880" w:hanging="360"/>
+      </w:pPr>
+      <w:rPr>
+        <w:rFonts w:ascii="Symbol" w:hAnsi="Symbol" w:hint="default"/>
+      </w:rPr>
+    </w:lvl>
+    <w:lvl w:ilvl="4" w:tplc="04090003" w:tentative="1">
+      <w:start w:val="1"/>
+      <w:numFmt w:val="bullet"/>
+      <w:lvlText w:val="o"/>
+      <w:lvlJc w:val="left"/>
+      <w:pPr>
+        <w:ind w:left="3600" w:hanging="360"/>
+      </w:pPr>
+      <w:rPr>
+        <w:rFonts w:ascii="Courier New" w:hAnsi="Courier New" w:cs="Courier New" w:hint="default"/>
+      </w:rPr>
+    </w:lvl>
+    <w:lvl w:ilvl="5" w:tplc="04090005" w:tentative="1">
+      <w:start w:val="1"/>
+      <w:numFmt w:val="bullet"/>
+      <w:lvlText w:val=""/>
+      <w:lvlJc w:val="left"/>
+      <w:pPr>
+        <w:ind w:left="4320" w:hanging="360"/>
+      </w:pPr>
+      <w:rPr>
+        <w:rFonts w:ascii="Wingdings" w:hAnsi="Wingdings" w:hint="default"/>
+      </w:rPr>
+    </w:lvl>
+    <w:lvl w:ilvl="6" w:tplc="04090001" w:tentative="1">
+      <w:start w:val="1"/>
+      <w:numFmt w:val="bullet"/>
+      <w:lvlText w:val=""/>
+      <w:lvlJc w:val="left"/>
+      <w:pPr>
+        <w:ind w:left="5040" w:hanging="360"/>
+      </w:pPr>
+      <w:rPr>
+        <w:rFonts w:ascii="Symbol" w:hAnsi="Symbol" w:hint="default"/>
+      </w:rPr>
+    </w:lvl>
+    <w:lvl w:ilvl="7" w:tplc="04090003" w:tentative="1">
+      <w:start w:val="1"/>
+      <w:numFmt w:val="bullet"/>
+      <w:lvlText w:val="o"/>
+      <w:lvlJc w:val="left"/>
+      <w:pPr>
+        <w:ind w:left="5760" w:hanging="360"/>
+      </w:pPr>
+      <w:rPr>
+        <w:rFonts w:ascii="Courier New" w:hAnsi="Courier New" w:cs="Courier New" w:hint="default"/>
+      </w:rPr>
+    </w:lvl>
+    <w:lvl w:ilvl="8" w:tplc="04090005" w:tentative="1">
+      <w:start w:val="1"/>
+      <w:numFmt w:val="bullet"/>
+      <w:lvlText w:val=""/>
+      <w:lvlJc w:val="left"/>
+      <w:pPr>
+        <w:ind w:left="6480" w:hanging="360"/>
+      </w:pPr>
+      <w:rPr>
+        <w:rFonts w:ascii="Wingdings" w:hAnsi="Wingdings" w:hint="default"/>
+      </w:rPr>
+    </w:lvl>
+  </w:abstractNum>
+  <w:abstractNum w:abstractNumId="18" w15:restartNumberingAfterBreak="0">
     <w:nsid w:val="62E771B8"/>
     <w:multiLevelType w:val="hybridMultilevel"/>
     <w:tmpl w:val="0CB00CE2"/>
@@ -6543,7 +8049,7 @@
       </w:rPr>
     </w:lvl>
   </w:abstractNum>
-  <w:abstractNum w:abstractNumId="18" w15:restartNumberingAfterBreak="0">
+  <w:abstractNum w:abstractNumId="19" w15:restartNumberingAfterBreak="0">
     <w:nsid w:val="66D82FC2"/>
     <w:multiLevelType w:val="hybridMultilevel"/>
     <w:tmpl w:val="7AB86EAE"/>
@@ -6656,7 +8162,7 @@
       </w:rPr>
     </w:lvl>
   </w:abstractNum>
-  <w:abstractNum w:abstractNumId="19" w15:restartNumberingAfterBreak="0">
+  <w:abstractNum w:abstractNumId="20" w15:restartNumberingAfterBreak="0">
     <w:nsid w:val="6BD33A9D"/>
     <w:multiLevelType w:val="hybridMultilevel"/>
     <w:tmpl w:val="B54000BE"/>
@@ -6769,7 +8275,7 @@
       </w:rPr>
     </w:lvl>
   </w:abstractNum>
-  <w:abstractNum w:abstractNumId="20" w15:restartNumberingAfterBreak="0">
+  <w:abstractNum w:abstractNumId="21" w15:restartNumberingAfterBreak="0">
     <w:nsid w:val="75B90F2A"/>
     <w:multiLevelType w:val="hybridMultilevel"/>
     <w:tmpl w:val="FD6486F6"/>
@@ -6882,7 +8388,7 @@
       </w:rPr>
     </w:lvl>
   </w:abstractNum>
-  <w:abstractNum w:abstractNumId="21" w15:restartNumberingAfterBreak="0">
+  <w:abstractNum w:abstractNumId="22" w15:restartNumberingAfterBreak="0">
     <w:nsid w:val="7A5B4BD3"/>
     <w:multiLevelType w:val="hybridMultilevel"/>
     <w:tmpl w:val="9E0A8924"/>
@@ -6969,7 +8475,7 @@
     </w:lvl>
   </w:abstractNum>
   <w:num w:numId="1" w16cid:durableId="1773015729">
-    <w:abstractNumId w:val="21"/>
+    <w:abstractNumId w:val="22"/>
   </w:num>
   <w:num w:numId="2" w16cid:durableId="1577277883">
     <w:abstractNumId w:val="13"/>
@@ -7038,13 +8544,13 @@
     <w:abstractNumId w:val="14"/>
   </w:num>
   <w:num w:numId="19" w16cid:durableId="2083521518">
-    <w:abstractNumId w:val="20"/>
+    <w:abstractNumId w:val="21"/>
   </w:num>
   <w:num w:numId="20" w16cid:durableId="1349018656">
-    <w:abstractNumId w:val="17"/>
+    <w:abstractNumId w:val="18"/>
   </w:num>
   <w:num w:numId="21" w16cid:durableId="246769447">
-    <w:abstractNumId w:val="19"/>
+    <w:abstractNumId w:val="20"/>
   </w:num>
   <w:num w:numId="22" w16cid:durableId="50466470">
     <w:abstractNumId w:val="10"/>
@@ -7065,7 +8571,7 @@
     <w:abstractNumId w:val="1"/>
   </w:num>
   <w:num w:numId="26" w16cid:durableId="836964277">
-    <w:abstractNumId w:val="18"/>
+    <w:abstractNumId w:val="19"/>
   </w:num>
   <w:num w:numId="27" w16cid:durableId="470247807">
     <w:abstractNumId w:val="8"/>
@@ -7087,6 +8593,9 @@
   </w:num>
   <w:num w:numId="31" w16cid:durableId="1320769675">
     <w:abstractNumId w:val="6"/>
+  </w:num>
+  <w:num w:numId="32" w16cid:durableId="160854489">
+    <w:abstractNumId w:val="17"/>
   </w:num>
 </w:numbering>
 </file>

</xml_diff>

<commit_message>
Add EX3 schedule user program
</commit_message>
<xml_diff>
--- a/EX3 - Process Scheduling/Report.docx
+++ b/EX3 - Process Scheduling/Report.docx
@@ -1,6 +1,6 @@
 
 <file path=word/document.xml><?xml version="1.0" encoding="utf-8"?>
-<w:document xmlns:wpc="http://schemas.microsoft.com/office/word/2010/wordprocessingCanvas" xmlns:cx="http://schemas.microsoft.com/office/drawing/2014/chartex" xmlns:cx1="http://schemas.microsoft.com/office/drawing/2015/9/8/chartex" xmlns:cx2="http://schemas.microsoft.com/office/drawing/2015/10/21/chartex" xmlns:cx3="http://schemas.microsoft.com/office/drawing/2016/5/9/chartex" xmlns:cx4="http://schemas.microsoft.com/office/drawing/2016/5/10/chartex" xmlns:cx5="http://schemas.microsoft.com/office/drawing/2016/5/11/chartex" xmlns:cx6="http://schemas.microsoft.com/office/drawing/2016/5/12/chartex" xmlns:cx7="http://schemas.microsoft.com/office/drawing/2016/5/13/chartex" xmlns:cx8="http://schemas.microsoft.com/office/drawing/2016/5/14/chartex" xmlns:mc="http://schemas.openxmlformats.org/markup-compatibility/2006" xmlns:aink="http://schemas.microsoft.com/office/drawing/2016/ink" xmlns:am3d="http://schemas.microsoft.com/office/drawing/2017/model3d" xmlns:o="urn:schemas-microsoft-com:office:office" xmlns:oel="http://schemas.microsoft.com/office/2019/extlst" xmlns:r="http://schemas.openxmlformats.org/officeDocument/2006/relationships" xmlns:m="http://schemas.openxmlformats.org/officeDocument/2006/math" xmlns:v="urn:schemas-microsoft-com:vml" xmlns:wp14="http://schemas.microsoft.com/office/word/2010/wordprocessingDrawing" xmlns:wp="http://schemas.openxmlformats.org/drawingml/2006/wordprocessingDrawing" xmlns:w10="urn:schemas-microsoft-com:office:word" xmlns:w="http://schemas.openxmlformats.org/wordprocessingml/2006/main" xmlns:w14="http://schemas.microsoft.com/office/word/2010/wordml" xmlns:w15="http://schemas.microsoft.com/office/word/2012/wordml" xmlns:w16cex="http://schemas.microsoft.com/office/word/2018/wordml/cex" xmlns:w16cid="http://schemas.microsoft.com/office/word/2016/wordml/cid" xmlns:w16="http://schemas.microsoft.com/office/word/2018/wordml" xmlns:w16sdtdh="http://schemas.microsoft.com/office/word/2020/wordml/sdtdatahash" xmlns:w16se="http://schemas.microsoft.com/office/word/2015/wordml/symex" xmlns:wpg="http://schemas.microsoft.com/office/word/2010/wordprocessingGroup" xmlns:wpi="http://schemas.microsoft.com/office/word/2010/wordprocessingInk" xmlns:wne="http://schemas.microsoft.com/office/word/2006/wordml" xmlns:wps="http://schemas.microsoft.com/office/word/2010/wordprocessingShape" mc:Ignorable="w14 w15 w16se w16cid w16 w16cex w16sdtdh wp14">
+<w:document xmlns:wpc="http://schemas.microsoft.com/office/word/2010/wordprocessingCanvas" xmlns:cx="http://schemas.microsoft.com/office/drawing/2014/chartex" xmlns:cx1="http://schemas.microsoft.com/office/drawing/2015/9/8/chartex" xmlns:cx2="http://schemas.microsoft.com/office/drawing/2015/10/21/chartex" xmlns:cx3="http://schemas.microsoft.com/office/drawing/2016/5/9/chartex" xmlns:cx4="http://schemas.microsoft.com/office/drawing/2016/5/10/chartex" xmlns:cx5="http://schemas.microsoft.com/office/drawing/2016/5/11/chartex" xmlns:cx6="http://schemas.microsoft.com/office/drawing/2016/5/12/chartex" xmlns:cx7="http://schemas.microsoft.com/office/drawing/2016/5/13/chartex" xmlns:cx8="http://schemas.microsoft.com/office/drawing/2016/5/14/chartex" xmlns:mc="http://schemas.openxmlformats.org/markup-compatibility/2006" xmlns:aink="http://schemas.microsoft.com/office/drawing/2016/ink" xmlns:am3d="http://schemas.microsoft.com/office/drawing/2017/model3d" xmlns:o="urn:schemas-microsoft-com:office:office" xmlns:r="http://schemas.openxmlformats.org/officeDocument/2006/relationships" xmlns:m="http://schemas.openxmlformats.org/officeDocument/2006/math" xmlns:v="urn:schemas-microsoft-com:vml" xmlns:wp14="http://schemas.microsoft.com/office/word/2010/wordprocessingDrawing" xmlns:wp="http://schemas.openxmlformats.org/drawingml/2006/wordprocessingDrawing" xmlns:w10="urn:schemas-microsoft-com:office:word" xmlns:w="http://schemas.openxmlformats.org/wordprocessingml/2006/main" xmlns:w14="http://schemas.microsoft.com/office/word/2010/wordml" xmlns:w15="http://schemas.microsoft.com/office/word/2012/wordml" xmlns:w16cex="http://schemas.microsoft.com/office/word/2018/wordml/cex" xmlns:w16cid="http://schemas.microsoft.com/office/word/2016/wordml/cid" xmlns:w16="http://schemas.microsoft.com/office/word/2018/wordml" xmlns:w16sdtdh="http://schemas.microsoft.com/office/word/2020/wordml/sdtdatahash" xmlns:w16se="http://schemas.microsoft.com/office/word/2015/wordml/symex" xmlns:wpg="http://schemas.microsoft.com/office/word/2010/wordprocessingGroup" xmlns:wpi="http://schemas.microsoft.com/office/word/2010/wordprocessingInk" xmlns:wne="http://schemas.microsoft.com/office/word/2006/wordml" xmlns:wps="http://schemas.microsoft.com/office/word/2010/wordprocessingShape" mc:Ignorable="w14 w15 w16se w16cid w16 w16cex w16sdtdh wp14">
   <w:body>
     <w:p>
       <w:pPr>
@@ -110,14 +110,12 @@
         </w:rPr>
         <w:t xml:space="preserve">هر هسته‌ای که شروع به کار می‌کند، تابع </w:t>
       </w:r>
-      <w:proofErr w:type="spellStart"/>
       <w:r>
         <w:rPr>
           <w:rStyle w:val="CodeChar"/>
         </w:rPr>
         <w:t>mpmain</w:t>
       </w:r>
-      <w:proofErr w:type="spellEnd"/>
       <w:r>
         <w:rPr>
           <w:rFonts w:hint="cs"/>
@@ -138,14 +136,12 @@
         </w:rPr>
         <w:t xml:space="preserve"> را صدا می‌زند که باعث شروع به کار زمان‌بند مربوط به هر هسته می‌شود. تابع ذکر شده در </w:t>
       </w:r>
-      <w:proofErr w:type="spellStart"/>
       <w:r>
         <w:rPr>
           <w:rStyle w:val="CodeChar"/>
         </w:rPr>
         <w:t>ptable</w:t>
       </w:r>
-      <w:proofErr w:type="spellEnd"/>
       <w:r>
         <w:rPr>
           <w:rFonts w:hint="cs"/>
@@ -187,14 +183,12 @@
         </w:rPr>
         <w:t xml:space="preserve">پس از تغییر حافظه به حافظه پردازه توسط تابع </w:t>
       </w:r>
-      <w:proofErr w:type="spellStart"/>
       <w:r>
         <w:rPr>
           <w:rStyle w:val="CodeChar"/>
         </w:rPr>
         <w:t>switchuvm</w:t>
       </w:r>
-      <w:proofErr w:type="spellEnd"/>
       <w:r>
         <w:rPr>
           <w:rFonts w:hint="cs"/>
@@ -202,14 +196,12 @@
         </w:rPr>
         <w:t xml:space="preserve">، با استفاده از تابع </w:t>
       </w:r>
-      <w:proofErr w:type="spellStart"/>
       <w:r>
         <w:rPr>
           <w:rStyle w:val="CodeChar"/>
         </w:rPr>
         <w:t>swtch</w:t>
       </w:r>
-      <w:proofErr w:type="spellEnd"/>
       <w:r>
         <w:rPr>
           <w:rFonts w:hint="cs"/>
@@ -227,19 +219,11 @@
         </w:rPr>
         <w:t xml:space="preserve"> قدیمی (</w:t>
       </w:r>
-      <w:proofErr w:type="spellStart"/>
       <w:r>
         <w:rPr>
           <w:rStyle w:val="CodeChar"/>
         </w:rPr>
-        <w:t>cpu</w:t>
-      </w:r>
-      <w:proofErr w:type="spellEnd"/>
-      <w:r>
-        <w:rPr>
-          <w:rStyle w:val="CodeChar"/>
-        </w:rPr>
-        <w:t>::struct context *scheduler</w:t>
+        <w:t>cpu::struct context *scheduler</w:t>
       </w:r>
       <w:r>
         <w:rPr>
@@ -486,11 +470,9 @@
         </w:rPr>
         <w:t xml:space="preserve">ای که در استراکت </w:t>
       </w:r>
-      <w:proofErr w:type="spellStart"/>
       <w:r>
         <w:t>cpu</w:t>
       </w:r>
-      <w:proofErr w:type="spellEnd"/>
       <w:r>
         <w:rPr>
           <w:rFonts w:hint="cs"/>
@@ -590,7 +572,7 @@
           <w:rFonts w:hint="cs"/>
           <w:rtl/>
         </w:rPr>
-        <w:t xml:space="preserve"> می‌شود. در واقع پردازه‌ای که که هر هسته را آماده به کار می‌کند، هیچ وقت از تابع </w:t>
+        <w:t xml:space="preserve"> می‌شود. در واقع پردازه‌ای که هر هسته را آماده به کار می‌کند، هیچ وقت از تابع </w:t>
       </w:r>
       <w:r>
         <w:rPr>
@@ -651,13 +633,8 @@
         <w:t xml:space="preserve"> به صورت مستقیم ذخیره نمی‌شود بلکه همان </w:t>
       </w:r>
       <w:r>
-        <w:t xml:space="preserve">return </w:t>
-      </w:r>
-      <w:proofErr w:type="spellStart"/>
-      <w:r>
-        <w:t>adr</w:t>
-      </w:r>
-      <w:proofErr w:type="spellEnd"/>
+        <w:t>return adr</w:t>
+      </w:r>
       <w:r>
         <w:rPr>
           <w:rFonts w:hint="cs"/>
@@ -665,14 +642,12 @@
         </w:rPr>
         <w:t xml:space="preserve"> تابع است که در زمان فراخوانی تابع </w:t>
       </w:r>
-      <w:proofErr w:type="spellStart"/>
       <w:r>
         <w:rPr>
           <w:rStyle w:val="CodeChar"/>
         </w:rPr>
         <w:t>swtch</w:t>
       </w:r>
-      <w:proofErr w:type="spellEnd"/>
       <w:r>
         <w:rPr>
           <w:rFonts w:hint="cs"/>
@@ -786,23 +761,35 @@
         <w:t xml:space="preserve">صف اجرا در لینوکس توسط یک </w:t>
       </w:r>
       <w:r>
-        <w:t>read-black tree</w:t>
-      </w:r>
-      <w:r>
-        <w:rPr>
-          <w:rFonts w:hint="cs"/>
-          <w:rtl/>
-        </w:rPr>
-        <w:t xml:space="preserve"> پیاده‌سازی می‌شود. در چپ‌ترین گره این درخت، پردازه‌ای قرار گرفته که کمترین برش زمانی در حین اجرا را داشته (این مقدار در </w:t>
-      </w:r>
-      <w:proofErr w:type="spellStart"/>
+        <w:t>red-black tree</w:t>
+      </w:r>
+      <w:r>
+        <w:rPr>
+          <w:rFonts w:hint="cs"/>
+          <w:rtl/>
+        </w:rPr>
+        <w:t xml:space="preserve"> پیاده‌سازی می‌شود. در چپ‌ترین گره این درخت، پردازه‌ای قرار گرفته که کمترین برش زمانی در حین اجرا را داشته</w:t>
+      </w:r>
+      <w:r>
+        <w:rPr>
+          <w:rFonts w:hint="cs"/>
+          <w:rtl/>
+        </w:rPr>
+        <w:t xml:space="preserve"> است</w:t>
+      </w:r>
+      <w:r>
+        <w:rPr>
+          <w:rFonts w:hint="cs"/>
+          <w:rtl/>
+        </w:rPr>
+        <w:t xml:space="preserve"> (این مقدار در </w:t>
+      </w:r>
       <w:r>
         <w:rPr>
           <w:rStyle w:val="CodeChar"/>
         </w:rPr>
         <w:t>vruntime</w:t>
       </w:r>
-      <w:proofErr w:type="spellEnd"/>
       <w:r>
         <w:rPr>
           <w:rFonts w:hint="cs"/>
@@ -902,14 +889,12 @@
         </w:rPr>
         <w:t xml:space="preserve">زمانی که قفل </w:t>
       </w:r>
-      <w:proofErr w:type="spellStart"/>
       <w:r>
         <w:rPr>
           <w:rStyle w:val="CodeChar"/>
         </w:rPr>
         <w:t>ptable</w:t>
       </w:r>
-      <w:proofErr w:type="spellEnd"/>
       <w:r>
         <w:rPr>
           <w:rFonts w:hint="cs"/>
@@ -927,14 +912,12 @@
         </w:rPr>
         <w:t xml:space="preserve">ها به وسیله تابع </w:t>
       </w:r>
-      <w:proofErr w:type="spellStart"/>
       <w:r>
         <w:rPr>
           <w:rStyle w:val="CodeChar"/>
         </w:rPr>
         <w:t>pushcli</w:t>
       </w:r>
-      <w:proofErr w:type="spellEnd"/>
       <w:r>
         <w:rPr>
           <w:rFonts w:hint="cs"/>
@@ -1005,14 +988,12 @@
         </w:rPr>
         <w:t xml:space="preserve"> تغییر دهیم که بتوانند اجرا شوند، در نتیجه سیستم فریز می‌شود. به همین دلیل است که در این حلقه برای مدت کوتاهی (تا پیش از قفل کردن </w:t>
       </w:r>
-      <w:proofErr w:type="spellStart"/>
       <w:r>
         <w:rPr>
           <w:rStyle w:val="CodeChar"/>
         </w:rPr>
         <w:t>ptable</w:t>
       </w:r>
-      <w:proofErr w:type="spellEnd"/>
       <w:r>
         <w:rPr>
           <w:rFonts w:hint="cs"/>
@@ -1247,7 +1228,21 @@
           <w:rFonts w:hint="cs"/>
           <w:rtl/>
         </w:rPr>
-        <w:t xml:space="preserve">ها یا یک ریسه مخصوص در سطح کرنل برای هر هندلر دارند، یا توسط یه </w:t>
+        <w:t>ها یا یک ریسه مخصوص در سطح کرنل برای هر هندلر دارند، یا توسط ی</w:t>
+      </w:r>
+      <w:r>
+        <w:rPr>
+          <w:rFonts w:hint="cs"/>
+          <w:rtl/>
+        </w:rPr>
+        <w:t>ک</w:t>
+      </w:r>
+      <w:r>
+        <w:rPr>
+          <w:rFonts w:hint="cs"/>
+          <w:rtl/>
+        </w:rPr>
+        <w:t xml:space="preserve"> </w:t>
       </w:r>
       <w:r>
         <w:t>thread pool</w:t>
@@ -1416,7 +1411,6 @@
           <w:numId w:val="32"/>
         </w:numPr>
         <w:rPr>
-          <w:rFonts w:hint="cs"/>
           <w:rtl/>
         </w:rPr>
       </w:pPr>
@@ -1483,14 +1477,12 @@
         </w:rPr>
         <w:t xml:space="preserve">در ابتدا یک استراکت به نام </w:t>
       </w:r>
-      <w:proofErr w:type="spellStart"/>
       <w:r>
         <w:rPr>
           <w:rStyle w:val="CodeChar"/>
         </w:rPr>
         <w:t>schedinfo</w:t>
       </w:r>
-      <w:proofErr w:type="spellEnd"/>
       <w:r>
         <w:rPr>
           <w:rFonts w:hint="cs"/>
@@ -1511,11 +1503,9 @@
         </w:rPr>
         <w:t xml:space="preserve"> اضافه کردیم تا تمامی متغیرهای مربوط به زمان‌بندی یک پردازه در این استراکت قرار بگیرد. یکی از فیلدهای این استراکت، یک </w:t>
       </w:r>
-      <w:proofErr w:type="spellStart"/>
       <w:r>
         <w:t>enum</w:t>
       </w:r>
-      <w:proofErr w:type="spellEnd"/>
       <w:r>
         <w:rPr>
           <w:rFonts w:hint="cs"/>
@@ -1523,14 +1513,12 @@
         </w:rPr>
         <w:t xml:space="preserve"> به نام </w:t>
       </w:r>
-      <w:proofErr w:type="spellStart"/>
       <w:r>
         <w:rPr>
           <w:rStyle w:val="CodeChar"/>
         </w:rPr>
         <w:t>schedqueue</w:t>
       </w:r>
-      <w:proofErr w:type="spellEnd"/>
       <w:r>
         <w:rPr>
           <w:rFonts w:hint="cs"/>
@@ -1625,7 +1613,6 @@
                               </w:rPr>
                               <w:br/>
                             </w:r>
-                            <w:proofErr w:type="spellStart"/>
                             <w:r>
                               <w:rPr>
                                 <w:rFonts w:ascii="Courier New" w:hAnsi="Courier New" w:cs="Courier New"/>
@@ -1633,7 +1620,6 @@
                               </w:rPr>
                               <w:t>ageprocs</w:t>
                             </w:r>
-                            <w:proofErr w:type="spellEnd"/>
                             <w:r>
                               <w:rPr>
                                 <w:rFonts w:ascii="Courier New" w:hAnsi="Courier New" w:cs="Courier New"/>
@@ -1653,23 +1639,7 @@
                                 <w:rFonts w:ascii="Courier New" w:hAnsi="Courier New" w:cs="Courier New"/>
                                 <w:color w:val="383A42"/>
                               </w:rPr>
-                              <w:t xml:space="preserve"> </w:t>
-                            </w:r>
-                            <w:proofErr w:type="spellStart"/>
-                            <w:r>
-                              <w:rPr>
-                                <w:rFonts w:ascii="Courier New" w:hAnsi="Courier New" w:cs="Courier New"/>
-                                <w:color w:val="383A42"/>
-                              </w:rPr>
-                              <w:t>osTicks</w:t>
-                            </w:r>
-                            <w:proofErr w:type="spellEnd"/>
-                            <w:r>
-                              <w:rPr>
-                                <w:rFonts w:ascii="Courier New" w:hAnsi="Courier New" w:cs="Courier New"/>
-                                <w:color w:val="383A42"/>
-                              </w:rPr>
-                              <w:t>)</w:t>
+                              <w:t xml:space="preserve"> osTicks)</w:t>
                             </w:r>
                             <w:r>
                               <w:rPr>
@@ -1742,23 +1712,7 @@
                                 <w:color w:val="383A42"/>
                               </w:rPr>
                               <w:br/>
-                              <w:t xml:space="preserve">  acquire(&amp;</w:t>
-                            </w:r>
-                            <w:proofErr w:type="spellStart"/>
-                            <w:r>
-                              <w:rPr>
-                                <w:rFonts w:ascii="Courier New" w:hAnsi="Courier New" w:cs="Courier New"/>
-                                <w:color w:val="383A42"/>
-                              </w:rPr>
-                              <w:t>ptable.lock</w:t>
-                            </w:r>
-                            <w:proofErr w:type="spellEnd"/>
-                            <w:r>
-                              <w:rPr>
-                                <w:rFonts w:ascii="Courier New" w:hAnsi="Courier New" w:cs="Courier New"/>
-                                <w:color w:val="383A42"/>
-                              </w:rPr>
-                              <w:t>);</w:t>
+                              <w:t xml:space="preserve">  acquire(&amp;ptable.lock);</w:t>
                             </w:r>
                             <w:r>
                               <w:rPr>
@@ -1787,39 +1741,7 @@
                                 <w:rFonts w:ascii="Courier New" w:hAnsi="Courier New" w:cs="Courier New"/>
                                 <w:color w:val="383A42"/>
                               </w:rPr>
-                              <w:t xml:space="preserve"> (p = </w:t>
-                            </w:r>
-                            <w:proofErr w:type="spellStart"/>
-                            <w:r>
-                              <w:rPr>
-                                <w:rFonts w:ascii="Courier New" w:hAnsi="Courier New" w:cs="Courier New"/>
-                                <w:color w:val="383A42"/>
-                              </w:rPr>
-                              <w:t>ptable.proc</w:t>
-                            </w:r>
-                            <w:proofErr w:type="spellEnd"/>
-                            <w:r>
-                              <w:rPr>
-                                <w:rFonts w:ascii="Courier New" w:hAnsi="Courier New" w:cs="Courier New"/>
-                                <w:color w:val="383A42"/>
-                              </w:rPr>
-                              <w:t>; p &lt; &amp;</w:t>
-                            </w:r>
-                            <w:proofErr w:type="spellStart"/>
-                            <w:r>
-                              <w:rPr>
-                                <w:rFonts w:ascii="Courier New" w:hAnsi="Courier New" w:cs="Courier New"/>
-                                <w:color w:val="383A42"/>
-                              </w:rPr>
-                              <w:t>ptable.proc</w:t>
-                            </w:r>
-                            <w:proofErr w:type="spellEnd"/>
-                            <w:r>
-                              <w:rPr>
-                                <w:rFonts w:ascii="Courier New" w:hAnsi="Courier New" w:cs="Courier New"/>
-                                <w:color w:val="383A42"/>
-                              </w:rPr>
-                              <w:t>[NPROC]; p++)</w:t>
+                              <w:t xml:space="preserve"> (p = ptable.proc; p &lt; &amp;ptable.proc[NPROC]; p++)</w:t>
                             </w:r>
                             <w:r>
                               <w:rPr>
@@ -1849,15 +1771,7 @@
                                 <w:rFonts w:ascii="Courier New" w:hAnsi="Courier New" w:cs="Courier New"/>
                                 <w:color w:val="383A42"/>
                               </w:rPr>
-                              <w:t xml:space="preserve"> (p-&gt;state == RUNNABLE &amp;&amp; p-&gt;</w:t>
-                            </w:r>
-                            <w:proofErr w:type="spellStart"/>
-                            <w:r>
-                              <w:rPr>
-                                <w:rFonts w:ascii="Courier New" w:hAnsi="Courier New" w:cs="Courier New"/>
-                                <w:color w:val="383A42"/>
-                              </w:rPr>
-                              <w:t>sched_info.</w:t>
+                              <w:t xml:space="preserve"> (p-&gt;state == RUNNABLE &amp;&amp; p-&gt;sched_info.</w:t>
                             </w:r>
                             <w:r>
                               <w:rPr>
@@ -1866,7 +1780,6 @@
                               </w:rPr>
                               <w:t>queue</w:t>
                             </w:r>
-                            <w:proofErr w:type="spellEnd"/>
                             <w:r>
                               <w:rPr>
                                 <w:rFonts w:ascii="Courier New" w:hAnsi="Courier New" w:cs="Courier New"/>
@@ -1902,39 +1815,7 @@
                                 <w:rFonts w:ascii="Courier New" w:hAnsi="Courier New" w:cs="Courier New"/>
                                 <w:color w:val="383A42"/>
                               </w:rPr>
-                              <w:t xml:space="preserve"> (</w:t>
-                            </w:r>
-                            <w:proofErr w:type="spellStart"/>
-                            <w:r>
-                              <w:rPr>
-                                <w:rFonts w:ascii="Courier New" w:hAnsi="Courier New" w:cs="Courier New"/>
-                                <w:color w:val="383A42"/>
-                              </w:rPr>
-                              <w:t>osTicks</w:t>
-                            </w:r>
-                            <w:proofErr w:type="spellEnd"/>
-                            <w:r>
-                              <w:rPr>
-                                <w:rFonts w:ascii="Courier New" w:hAnsi="Courier New" w:cs="Courier New"/>
-                                <w:color w:val="383A42"/>
-                              </w:rPr>
-                              <w:t xml:space="preserve"> - p-&gt;</w:t>
-                            </w:r>
-                            <w:proofErr w:type="spellStart"/>
-                            <w:r>
-                              <w:rPr>
-                                <w:rFonts w:ascii="Courier New" w:hAnsi="Courier New" w:cs="Courier New"/>
-                                <w:color w:val="383A42"/>
-                              </w:rPr>
-                              <w:t>sched_info.last_run</w:t>
-                            </w:r>
-                            <w:proofErr w:type="spellEnd"/>
-                            <w:r>
-                              <w:rPr>
-                                <w:rFonts w:ascii="Courier New" w:hAnsi="Courier New" w:cs="Courier New"/>
-                                <w:color w:val="383A42"/>
-                              </w:rPr>
-                              <w:t xml:space="preserve"> &gt; AGING_THRESHOLD)</w:t>
+                              <w:t xml:space="preserve"> (osTicks - p-&gt;sched_info.last_run &gt; AGING_THRESHOLD)</w:t>
                             </w:r>
                             <w:r>
                               <w:rPr>
@@ -1942,39 +1823,7 @@
                                 <w:color w:val="383A42"/>
                               </w:rPr>
                               <w:br/>
-                              <w:t xml:space="preserve">        </w:t>
-                            </w:r>
-                            <w:proofErr w:type="spellStart"/>
-                            <w:r>
-                              <w:rPr>
-                                <w:rFonts w:ascii="Courier New" w:hAnsi="Courier New" w:cs="Courier New"/>
-                                <w:color w:val="383A42"/>
-                              </w:rPr>
-                              <w:t>change_queue</w:t>
-                            </w:r>
-                            <w:proofErr w:type="spellEnd"/>
-                            <w:r>
-                              <w:rPr>
-                                <w:rFonts w:ascii="Courier New" w:hAnsi="Courier New" w:cs="Courier New"/>
-                                <w:color w:val="383A42"/>
-                              </w:rPr>
-                              <w:t>(p-&gt;</w:t>
-                            </w:r>
-                            <w:proofErr w:type="spellStart"/>
-                            <w:r>
-                              <w:rPr>
-                                <w:rFonts w:ascii="Courier New" w:hAnsi="Courier New" w:cs="Courier New"/>
-                                <w:color w:val="383A42"/>
-                              </w:rPr>
-                              <w:t>pid</w:t>
-                            </w:r>
-                            <w:proofErr w:type="spellEnd"/>
-                            <w:r>
-                              <w:rPr>
-                                <w:rFonts w:ascii="Courier New" w:hAnsi="Courier New" w:cs="Courier New"/>
-                                <w:color w:val="383A42"/>
-                              </w:rPr>
-                              <w:t>, ROUND_ROBIN);</w:t>
+                              <w:t xml:space="preserve">        change_queue(p-&gt;pid, ROUND_ROBIN);</w:t>
                             </w:r>
                             <w:r>
                               <w:rPr>
@@ -2005,23 +1854,7 @@
                                 <w:color w:val="383A42"/>
                               </w:rPr>
                               <w:br/>
-                              <w:t xml:space="preserve">  release(&amp;</w:t>
-                            </w:r>
-                            <w:proofErr w:type="spellStart"/>
-                            <w:r>
-                              <w:rPr>
-                                <w:rFonts w:ascii="Courier New" w:hAnsi="Courier New" w:cs="Courier New"/>
-                                <w:color w:val="383A42"/>
-                              </w:rPr>
-                              <w:t>ptable.lock</w:t>
-                            </w:r>
-                            <w:proofErr w:type="spellEnd"/>
-                            <w:r>
-                              <w:rPr>
-                                <w:rFonts w:ascii="Courier New" w:hAnsi="Courier New" w:cs="Courier New"/>
-                                <w:color w:val="383A42"/>
-                              </w:rPr>
-                              <w:t>);</w:t>
+                              <w:t xml:space="preserve">  release(&amp;ptable.lock);</w:t>
                             </w:r>
                             <w:r>
                               <w:rPr>
@@ -2047,7 +1880,7 @@
               </wp:inline>
             </w:drawing>
           </mc:Choice>
-          <mc:Fallback>
+          <mc:Fallback xmlns:oel="http://schemas.microsoft.com/office/2019/extlst">
             <w:pict>
               <v:shapetype w14:anchorId="4073C030" id="_x0000_t202" coordsize="21600,21600" o:spt="202" path="m,l,21600r21600,l21600,xe">
                 <v:stroke joinstyle="miter"/>
@@ -2528,11 +2361,9 @@
         </w:rPr>
         <w:t xml:space="preserve"> مربوط به تایمر در فایل </w:t>
       </w:r>
-      <w:proofErr w:type="spellStart"/>
       <w:r>
         <w:t>trap.c</w:t>
       </w:r>
-      <w:proofErr w:type="spellEnd"/>
       <w:r>
         <w:rPr>
           <w:rFonts w:hint="cs"/>
@@ -2551,16 +2382,8 @@
         <w:rPr>
           <w:rStyle w:val="CodeChar"/>
         </w:rPr>
-        <w:t>p-&gt;</w:t>
-      </w:r>
-      <w:proofErr w:type="spellStart"/>
-      <w:r>
-        <w:rPr>
-          <w:rStyle w:val="CodeChar"/>
-        </w:rPr>
-        <w:t>sched_info.last_run</w:t>
-      </w:r>
-      <w:proofErr w:type="spellEnd"/>
+        <w:t>p-&gt;sched_info.last_run</w:t>
+      </w:r>
       <w:r>
         <w:rPr>
           <w:rFonts w:hint="cs"/>
@@ -2613,14 +2436,12 @@
         </w:rPr>
         <w:t xml:space="preserve">برای این زمان‌بند تابع زیر را به سیستم عامل اضافه کردیم. لازم به ذکر است که پارامتر </w:t>
       </w:r>
-      <w:proofErr w:type="spellStart"/>
       <w:r>
         <w:rPr>
           <w:rStyle w:val="CodeChar"/>
         </w:rPr>
         <w:t>lastScheduled</w:t>
       </w:r>
-      <w:proofErr w:type="spellEnd"/>
       <w:r>
         <w:rPr>
           <w:rFonts w:hint="cs"/>
@@ -2646,14 +2467,12 @@
         <w:lastRenderedPageBreak/>
         <w:t xml:space="preserve">از </w:t>
       </w:r>
-      <w:proofErr w:type="spellStart"/>
       <w:r>
         <w:rPr>
           <w:rStyle w:val="CodeChar"/>
         </w:rPr>
         <w:t>lastScheduled</w:t>
       </w:r>
-      <w:proofErr w:type="spellEnd"/>
       <w:r>
         <w:rPr>
           <w:rFonts w:hint="cs"/>
@@ -2736,7 +2555,6 @@
                               </w:rPr>
                               <w:br/>
                             </w:r>
-                            <w:proofErr w:type="spellStart"/>
                             <w:r>
                               <w:rPr>
                                 <w:rFonts w:ascii="Courier New" w:hAnsi="Courier New" w:cs="Courier New"/>
@@ -2744,29 +2562,12 @@
                               </w:rPr>
                               <w:t>roundrobin</w:t>
                             </w:r>
-                            <w:proofErr w:type="spellEnd"/>
-                            <w:r>
-                              <w:rPr>
-                                <w:rFonts w:ascii="Courier New" w:hAnsi="Courier New" w:cs="Courier New"/>
-                                <w:color w:val="383A42"/>
-                              </w:rPr>
-                              <w:t>(struct proc **</w:t>
-                            </w:r>
-                            <w:proofErr w:type="spellStart"/>
-                            <w:r>
-                              <w:rPr>
-                                <w:rFonts w:ascii="Courier New" w:hAnsi="Courier New" w:cs="Courier New"/>
-                                <w:color w:val="383A42"/>
-                              </w:rPr>
-                              <w:t>lastScheduled</w:t>
-                            </w:r>
-                            <w:proofErr w:type="spellEnd"/>
-                            <w:r>
-                              <w:rPr>
-                                <w:rFonts w:ascii="Courier New" w:hAnsi="Courier New" w:cs="Courier New"/>
-                                <w:color w:val="383A42"/>
-                              </w:rPr>
-                              <w:t>)</w:t>
+                            <w:r>
+                              <w:rPr>
+                                <w:rFonts w:ascii="Courier New" w:hAnsi="Courier New" w:cs="Courier New"/>
+                                <w:color w:val="383A42"/>
+                              </w:rPr>
+                              <w:t>(struct proc **lastScheduled)</w:t>
                             </w:r>
                             <w:r>
                               <w:rPr>
@@ -2826,7 +2627,6 @@
                               </w:rPr>
                               <w:t xml:space="preserve"> = *</w:t>
                             </w:r>
-                            <w:proofErr w:type="spellStart"/>
                             <w:r>
                               <w:rPr>
                                 <w:rFonts w:ascii="Courier New" w:hAnsi="Courier New" w:cs="Courier New"/>
@@ -2834,7 +2634,6 @@
                               </w:rPr>
                               <w:t>lastScheduled</w:t>
                             </w:r>
-                            <w:proofErr w:type="spellEnd"/>
                             <w:r>
                               <w:rPr>
                                 <w:rFonts w:ascii="Courier New" w:hAnsi="Courier New" w:cs="Courier New"/>
@@ -2907,23 +2706,7 @@
                                 <w:rFonts w:ascii="Courier New" w:hAnsi="Courier New" w:cs="Courier New"/>
                                 <w:color w:val="383A42"/>
                               </w:rPr>
-                              <w:t xml:space="preserve"> (p &gt;= &amp;</w:t>
-                            </w:r>
-                            <w:proofErr w:type="spellStart"/>
-                            <w:r>
-                              <w:rPr>
-                                <w:rFonts w:ascii="Courier New" w:hAnsi="Courier New" w:cs="Courier New"/>
-                                <w:color w:val="383A42"/>
-                              </w:rPr>
-                              <w:t>ptable.proc</w:t>
-                            </w:r>
-                            <w:proofErr w:type="spellEnd"/>
-                            <w:r>
-                              <w:rPr>
-                                <w:rFonts w:ascii="Courier New" w:hAnsi="Courier New" w:cs="Courier New"/>
-                                <w:color w:val="383A42"/>
-                              </w:rPr>
-                              <w:t>[NPROC])</w:t>
+                              <w:t xml:space="preserve"> (p &gt;= &amp;ptable.proc[NPROC])</w:t>
                             </w:r>
                             <w:r>
                               <w:rPr>
@@ -2931,23 +2714,7 @@
                                 <w:color w:val="383A42"/>
                               </w:rPr>
                               <w:br/>
-                              <w:t xml:space="preserve">      p = </w:t>
-                            </w:r>
-                            <w:proofErr w:type="spellStart"/>
-                            <w:r>
-                              <w:rPr>
-                                <w:rFonts w:ascii="Courier New" w:hAnsi="Courier New" w:cs="Courier New"/>
-                                <w:color w:val="383A42"/>
-                              </w:rPr>
-                              <w:t>ptable.proc</w:t>
-                            </w:r>
-                            <w:proofErr w:type="spellEnd"/>
-                            <w:r>
-                              <w:rPr>
-                                <w:rFonts w:ascii="Courier New" w:hAnsi="Courier New" w:cs="Courier New"/>
-                                <w:color w:val="383A42"/>
-                              </w:rPr>
-                              <w:t>;</w:t>
+                              <w:t xml:space="preserve">      p = ptable.proc;</w:t>
                             </w:r>
                             <w:r>
                               <w:rPr>
@@ -2976,15 +2743,7 @@
                                 <w:rFonts w:ascii="Courier New" w:hAnsi="Courier New" w:cs="Courier New"/>
                                 <w:color w:val="383A42"/>
                               </w:rPr>
-                              <w:t xml:space="preserve"> (p-&gt;state == RUNNABLE &amp;&amp; p-&gt;</w:t>
-                            </w:r>
-                            <w:proofErr w:type="spellStart"/>
-                            <w:r>
-                              <w:rPr>
-                                <w:rFonts w:ascii="Courier New" w:hAnsi="Courier New" w:cs="Courier New"/>
-                                <w:color w:val="383A42"/>
-                              </w:rPr>
-                              <w:t>sched_info.</w:t>
+                              <w:t xml:space="preserve"> (p-&gt;state == RUNNABLE &amp;&amp; p-&gt;sched_info.</w:t>
                             </w:r>
                             <w:r>
                               <w:rPr>
@@ -2993,7 +2752,6 @@
                               </w:rPr>
                               <w:t>queue</w:t>
                             </w:r>
-                            <w:proofErr w:type="spellEnd"/>
                             <w:r>
                               <w:rPr>
                                 <w:rFonts w:ascii="Courier New" w:hAnsi="Courier New" w:cs="Courier New"/>
@@ -3015,23 +2773,7 @@
                                 <w:color w:val="383A42"/>
                               </w:rPr>
                               <w:br/>
-                              <w:t xml:space="preserve">      *</w:t>
-                            </w:r>
-                            <w:proofErr w:type="spellStart"/>
-                            <w:r>
-                              <w:rPr>
-                                <w:rFonts w:ascii="Courier New" w:hAnsi="Courier New" w:cs="Courier New"/>
-                                <w:color w:val="383A42"/>
-                              </w:rPr>
-                              <w:t>lastScheduled</w:t>
-                            </w:r>
-                            <w:proofErr w:type="spellEnd"/>
-                            <w:r>
-                              <w:rPr>
-                                <w:rFonts w:ascii="Courier New" w:hAnsi="Courier New" w:cs="Courier New"/>
-                                <w:color w:val="383A42"/>
-                              </w:rPr>
-                              <w:t xml:space="preserve"> = p;</w:t>
+                              <w:t xml:space="preserve">      *lastScheduled = p;</w:t>
                             </w:r>
                             <w:r>
                               <w:rPr>
@@ -3090,23 +2832,7 @@
                                 <w:rFonts w:ascii="Courier New" w:hAnsi="Courier New" w:cs="Courier New"/>
                                 <w:color w:val="383A42"/>
                               </w:rPr>
-                              <w:t xml:space="preserve"> (p == *</w:t>
-                            </w:r>
-                            <w:proofErr w:type="spellStart"/>
-                            <w:r>
-                              <w:rPr>
-                                <w:rFonts w:ascii="Courier New" w:hAnsi="Courier New" w:cs="Courier New"/>
-                                <w:color w:val="383A42"/>
-                              </w:rPr>
-                              <w:t>lastScheduled</w:t>
-                            </w:r>
-                            <w:proofErr w:type="spellEnd"/>
-                            <w:r>
-                              <w:rPr>
-                                <w:rFonts w:ascii="Courier New" w:hAnsi="Courier New" w:cs="Courier New"/>
-                                <w:color w:val="383A42"/>
-                              </w:rPr>
-                              <w:t>)</w:t>
+                              <w:t xml:space="preserve"> (p == *lastScheduled)</w:t>
                             </w:r>
                             <w:r>
                               <w:rPr>
@@ -3176,7 +2902,7 @@
               </wp:inline>
             </w:drawing>
           </mc:Choice>
-          <mc:Fallback>
+          <mc:Fallback xmlns:oel="http://schemas.microsoft.com/office/2019/extlst">
             <w:pict>
               <v:shape w14:anchorId="471C3919" id="Text Box 2" o:spid="_x0000_s1027" type="#_x0000_t202" style="width:458pt;height:290.8pt;visibility:visible;mso-wrap-style:square;mso-left-percent:-10001;mso-top-percent:-10001;mso-position-horizontal:absolute;mso-position-horizontal-relative:char;mso-position-vertical:absolute;mso-position-vertical-relative:line;mso-left-percent:-10001;mso-top-percent:-10001;v-text-anchor:top" o:gfxdata="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" fillcolor="white [3201]" stroked="f" strokeweight=".5pt">
                 <v:textbox>
@@ -3713,14 +3439,12 @@
         </w:rPr>
         <w:t xml:space="preserve">این فراخوانی سیستمی با نام </w:t>
       </w:r>
-      <w:proofErr w:type="spellStart"/>
       <w:r>
         <w:rPr>
           <w:rStyle w:val="CodeChar"/>
         </w:rPr>
         <w:t>change_scheduling_queue</w:t>
       </w:r>
-      <w:proofErr w:type="spellEnd"/>
       <w:r>
         <w:rPr>
           <w:rFonts w:hint="cs"/>
@@ -3728,11 +3452,9 @@
         </w:rPr>
         <w:t xml:space="preserve"> به سیستم عامل اضافه شده است. تابع نهایی مربوط به این فراخوانی سیستمی (در فایل </w:t>
       </w:r>
-      <w:proofErr w:type="spellStart"/>
       <w:r>
         <w:t>proc.c</w:t>
       </w:r>
-      <w:proofErr w:type="spellEnd"/>
       <w:r>
         <w:rPr>
           <w:rFonts w:hint="cs"/>
@@ -3803,7 +3525,6 @@
                               </w:rPr>
                               <w:br/>
                             </w:r>
-                            <w:proofErr w:type="spellStart"/>
                             <w:r>
                               <w:rPr>
                                 <w:rFonts w:ascii="Courier New" w:hAnsi="Courier New" w:cs="Courier New"/>
@@ -3811,7 +3532,6 @@
                               </w:rPr>
                               <w:t>change_queue</w:t>
                             </w:r>
-                            <w:proofErr w:type="spellEnd"/>
                             <w:r>
                               <w:rPr>
                                 <w:rFonts w:ascii="Courier New" w:hAnsi="Courier New" w:cs="Courier New"/>
@@ -3831,23 +3551,7 @@
                                 <w:rFonts w:ascii="Courier New" w:hAnsi="Courier New" w:cs="Courier New"/>
                                 <w:color w:val="383A42"/>
                               </w:rPr>
-                              <w:t xml:space="preserve"> </w:t>
-                            </w:r>
-                            <w:proofErr w:type="spellStart"/>
-                            <w:r>
-                              <w:rPr>
-                                <w:rFonts w:ascii="Courier New" w:hAnsi="Courier New" w:cs="Courier New"/>
-                                <w:color w:val="383A42"/>
-                              </w:rPr>
-                              <w:t>pid</w:t>
-                            </w:r>
-                            <w:proofErr w:type="spellEnd"/>
-                            <w:r>
-                              <w:rPr>
-                                <w:rFonts w:ascii="Courier New" w:hAnsi="Courier New" w:cs="Courier New"/>
-                                <w:color w:val="383A42"/>
-                              </w:rPr>
-                              <w:t xml:space="preserve">, </w:t>
+                              <w:t xml:space="preserve"> pid, </w:t>
                             </w:r>
                             <w:r>
                               <w:rPr>
@@ -3861,23 +3565,7 @@
                                 <w:rFonts w:ascii="Courier New" w:hAnsi="Courier New" w:cs="Courier New"/>
                                 <w:color w:val="383A42"/>
                               </w:rPr>
-                              <w:t xml:space="preserve"> </w:t>
-                            </w:r>
-                            <w:proofErr w:type="spellStart"/>
-                            <w:r>
-                              <w:rPr>
-                                <w:rFonts w:ascii="Courier New" w:hAnsi="Courier New" w:cs="Courier New"/>
-                                <w:color w:val="383A42"/>
-                              </w:rPr>
-                              <w:t>new_queue</w:t>
-                            </w:r>
-                            <w:proofErr w:type="spellEnd"/>
-                            <w:r>
-                              <w:rPr>
-                                <w:rFonts w:ascii="Courier New" w:hAnsi="Courier New" w:cs="Courier New"/>
-                                <w:color w:val="383A42"/>
-                              </w:rPr>
-                              <w:t>) {</w:t>
+                              <w:t xml:space="preserve"> new_queue) {</w:t>
                             </w:r>
                             <w:r>
                               <w:rPr>
@@ -3949,23 +3637,7 @@
                                 <w:rFonts w:ascii="Courier New" w:hAnsi="Courier New" w:cs="Courier New"/>
                                 <w:color w:val="383A42"/>
                               </w:rPr>
-                              <w:t xml:space="preserve"> </w:t>
-                            </w:r>
-                            <w:proofErr w:type="spellStart"/>
-                            <w:r>
-                              <w:rPr>
-                                <w:rFonts w:ascii="Courier New" w:hAnsi="Courier New" w:cs="Courier New"/>
-                                <w:color w:val="383A42"/>
-                              </w:rPr>
-                              <w:t>old_queue</w:t>
-                            </w:r>
-                            <w:proofErr w:type="spellEnd"/>
-                            <w:r>
-                              <w:rPr>
-                                <w:rFonts w:ascii="Courier New" w:hAnsi="Courier New" w:cs="Courier New"/>
-                                <w:color w:val="383A42"/>
-                              </w:rPr>
-                              <w:t xml:space="preserve"> = </w:t>
+                              <w:t xml:space="preserve"> old_queue = </w:t>
                             </w:r>
                             <w:r>
                               <w:rPr>
@@ -4001,23 +3673,7 @@
                                 <w:rFonts w:ascii="Courier New" w:hAnsi="Courier New" w:cs="Courier New"/>
                                 <w:color w:val="383A42"/>
                               </w:rPr>
-                              <w:t xml:space="preserve"> (</w:t>
-                            </w:r>
-                            <w:proofErr w:type="spellStart"/>
-                            <w:r>
-                              <w:rPr>
-                                <w:rFonts w:ascii="Courier New" w:hAnsi="Courier New" w:cs="Courier New"/>
-                                <w:color w:val="383A42"/>
-                              </w:rPr>
-                              <w:t>new_queue</w:t>
-                            </w:r>
-                            <w:proofErr w:type="spellEnd"/>
-                            <w:r>
-                              <w:rPr>
-                                <w:rFonts w:ascii="Courier New" w:hAnsi="Courier New" w:cs="Courier New"/>
-                                <w:color w:val="383A42"/>
-                              </w:rPr>
-                              <w:t xml:space="preserve"> == UNSET)</w:t>
+                              <w:t xml:space="preserve"> (new_queue == UNSET)</w:t>
                             </w:r>
                             <w:r>
                               <w:rPr>
@@ -4047,23 +3703,7 @@
                                 <w:rFonts w:ascii="Courier New" w:hAnsi="Courier New" w:cs="Courier New"/>
                                 <w:color w:val="383A42"/>
                               </w:rPr>
-                              <w:t xml:space="preserve"> (</w:t>
-                            </w:r>
-                            <w:proofErr w:type="spellStart"/>
-                            <w:r>
-                              <w:rPr>
-                                <w:rFonts w:ascii="Courier New" w:hAnsi="Courier New" w:cs="Courier New"/>
-                                <w:color w:val="383A42"/>
-                              </w:rPr>
-                              <w:t>pid</w:t>
-                            </w:r>
-                            <w:proofErr w:type="spellEnd"/>
-                            <w:r>
-                              <w:rPr>
-                                <w:rFonts w:ascii="Courier New" w:hAnsi="Courier New" w:cs="Courier New"/>
-                                <w:color w:val="383A42"/>
-                              </w:rPr>
-                              <w:t xml:space="preserve"> == </w:t>
+                              <w:t xml:space="preserve"> (pid == </w:t>
                             </w:r>
                             <w:r>
                               <w:rPr>
@@ -4078,6 +3718,87 @@
                                 <w:color w:val="383A42"/>
                               </w:rPr>
                               <w:t>)</w:t>
+                            </w:r>
+                            <w:r>
+                              <w:rPr>
+                                <w:rFonts w:ascii="Courier New" w:hAnsi="Courier New" w:cs="Courier New"/>
+                                <w:color w:val="383A42"/>
+                              </w:rPr>
+                              <w:br/>
+                              <w:t xml:space="preserve">      new_queue = ROUND_ROBIN;</w:t>
+                            </w:r>
+                            <w:r>
+                              <w:rPr>
+                                <w:rFonts w:ascii="Courier New" w:hAnsi="Courier New" w:cs="Courier New"/>
+                                <w:color w:val="383A42"/>
+                              </w:rPr>
+                              <w:br/>
+                              <w:t xml:space="preserve">    </w:t>
+                            </w:r>
+                            <w:r>
+                              <w:rPr>
+                                <w:rFonts w:ascii="Courier New" w:hAnsi="Courier New" w:cs="Courier New"/>
+                                <w:color w:val="A626A4"/>
+                              </w:rPr>
+                              <w:t>else</w:t>
+                            </w:r>
+                            <w:r>
+                              <w:rPr>
+                                <w:rFonts w:ascii="Courier New" w:hAnsi="Courier New" w:cs="Courier New"/>
+                                <w:color w:val="383A42"/>
+                              </w:rPr>
+                              <w:t xml:space="preserve"> </w:t>
+                            </w:r>
+                            <w:r>
+                              <w:rPr>
+                                <w:rFonts w:ascii="Courier New" w:hAnsi="Courier New" w:cs="Courier New"/>
+                                <w:color w:val="A626A4"/>
+                              </w:rPr>
+                              <w:t>if</w:t>
+                            </w:r>
+                            <w:r>
+                              <w:rPr>
+                                <w:rFonts w:ascii="Courier New" w:hAnsi="Courier New" w:cs="Courier New"/>
+                                <w:color w:val="383A42"/>
+                              </w:rPr>
+                              <w:t xml:space="preserve"> (pid &gt; </w:t>
+                            </w:r>
+                            <w:r>
+                              <w:rPr>
+                                <w:rFonts w:ascii="Courier New" w:hAnsi="Courier New" w:cs="Courier New"/>
+                                <w:color w:val="986801"/>
+                              </w:rPr>
+                              <w:t>1</w:t>
+                            </w:r>
+                            <w:r>
+                              <w:rPr>
+                                <w:rFonts w:ascii="Courier New" w:hAnsi="Courier New" w:cs="Courier New"/>
+                                <w:color w:val="383A42"/>
+                              </w:rPr>
+                              <w:t>)</w:t>
+                            </w:r>
+                            <w:r>
+                              <w:rPr>
+                                <w:rFonts w:ascii="Courier New" w:hAnsi="Courier New" w:cs="Courier New"/>
+                                <w:color w:val="383A42"/>
+                              </w:rPr>
+                              <w:br/>
+                              <w:t xml:space="preserve">      new_queue = LOTTERY;</w:t>
+                            </w:r>
+                            <w:r>
+                              <w:rPr>
+                                <w:rFonts w:ascii="Courier New" w:hAnsi="Courier New" w:cs="Courier New"/>
+                                <w:color w:val="383A42"/>
+                              </w:rPr>
+                              <w:br/>
+                              <w:t xml:space="preserve">    </w:t>
+                            </w:r>
+                            <w:r>
+                              <w:rPr>
+                                <w:rFonts w:ascii="Courier New" w:hAnsi="Courier New" w:cs="Courier New"/>
+                                <w:color w:val="A626A4"/>
+                              </w:rPr>
+                              <w:t>else</w:t>
                             </w:r>
                             <w:r>
                               <w:rPr>
@@ -4087,21 +3808,78 @@
                               <w:br/>
                               <w:t xml:space="preserve">      </w:t>
                             </w:r>
-                            <w:proofErr w:type="spellStart"/>
-                            <w:r>
-                              <w:rPr>
-                                <w:rFonts w:ascii="Courier New" w:hAnsi="Courier New" w:cs="Courier New"/>
-                                <w:color w:val="383A42"/>
-                              </w:rPr>
-                              <w:t>new_queue</w:t>
-                            </w:r>
-                            <w:proofErr w:type="spellEnd"/>
-                            <w:r>
-                              <w:rPr>
-                                <w:rFonts w:ascii="Courier New" w:hAnsi="Courier New" w:cs="Courier New"/>
-                                <w:color w:val="383A42"/>
-                              </w:rPr>
-                              <w:t xml:space="preserve"> = ROUND_ROBIN;</w:t>
+                            <w:r>
+                              <w:rPr>
+                                <w:rFonts w:ascii="Courier New" w:hAnsi="Courier New" w:cs="Courier New"/>
+                                <w:color w:val="A626A4"/>
+                              </w:rPr>
+                              <w:t>return</w:t>
+                            </w:r>
+                            <w:r>
+                              <w:rPr>
+                                <w:rFonts w:ascii="Courier New" w:hAnsi="Courier New" w:cs="Courier New"/>
+                                <w:color w:val="383A42"/>
+                              </w:rPr>
+                              <w:t xml:space="preserve"> </w:t>
+                            </w:r>
+                            <w:r>
+                              <w:rPr>
+                                <w:rFonts w:ascii="Courier New" w:hAnsi="Courier New" w:cs="Courier New"/>
+                                <w:color w:val="986801"/>
+                              </w:rPr>
+                              <w:t>-1</w:t>
+                            </w:r>
+                            <w:r>
+                              <w:rPr>
+                                <w:rFonts w:ascii="Courier New" w:hAnsi="Courier New" w:cs="Courier New"/>
+                                <w:color w:val="383A42"/>
+                              </w:rPr>
+                              <w:t>;</w:t>
+                            </w:r>
+                            <w:r>
+                              <w:rPr>
+                                <w:rFonts w:ascii="Courier New" w:hAnsi="Courier New" w:cs="Courier New"/>
+                                <w:color w:val="383A42"/>
+                              </w:rPr>
+                              <w:br/>
+                              <w:t xml:space="preserve">  }</w:t>
+                            </w:r>
+                            <w:r>
+                              <w:rPr>
+                                <w:rFonts w:ascii="Courier New" w:hAnsi="Courier New" w:cs="Courier New"/>
+                                <w:color w:val="383A42"/>
+                              </w:rPr>
+                              <w:br/>
+                            </w:r>
+                            <w:r>
+                              <w:rPr>
+                                <w:rFonts w:ascii="Courier New" w:hAnsi="Courier New" w:cs="Courier New"/>
+                                <w:color w:val="383A42"/>
+                              </w:rPr>
+                              <w:br/>
+                              <w:t xml:space="preserve">  acquire(&amp;ptable.lock);</w:t>
+                            </w:r>
+                            <w:r>
+                              <w:rPr>
+                                <w:rFonts w:ascii="Courier New" w:hAnsi="Courier New" w:cs="Courier New"/>
+                                <w:color w:val="383A42"/>
+                              </w:rPr>
+                              <w:br/>
+                              <w:t xml:space="preserve">  </w:t>
+                            </w:r>
+                            <w:r>
+                              <w:rPr>
+                                <w:rFonts w:ascii="Courier New" w:hAnsi="Courier New" w:cs="Courier New"/>
+                                <w:color w:val="A626A4"/>
+                              </w:rPr>
+                              <w:t>for</w:t>
+                            </w:r>
+                            <w:r>
+                              <w:rPr>
+                                <w:rFonts w:ascii="Courier New" w:hAnsi="Courier New" w:cs="Courier New"/>
+                                <w:color w:val="383A42"/>
+                              </w:rPr>
+                              <w:t>(p = ptable.proc; p &lt; &amp;ptable.proc[NPROC]; p++){</w:t>
                             </w:r>
                             <w:r>
                               <w:rPr>
@@ -4116,20 +3894,6 @@
                                 <w:rFonts w:ascii="Courier New" w:hAnsi="Courier New" w:cs="Courier New"/>
                                 <w:color w:val="A626A4"/>
                               </w:rPr>
-                              <w:t>else</w:t>
-                            </w:r>
-                            <w:r>
-                              <w:rPr>
-                                <w:rFonts w:ascii="Courier New" w:hAnsi="Courier New" w:cs="Courier New"/>
-                                <w:color w:val="383A42"/>
-                              </w:rPr>
-                              <w:t xml:space="preserve"> </w:t>
-                            </w:r>
-                            <w:r>
-                              <w:rPr>
-                                <w:rFonts w:ascii="Courier New" w:hAnsi="Courier New" w:cs="Courier New"/>
-                                <w:color w:val="A626A4"/>
-                              </w:rPr>
                               <w:t>if</w:t>
                             </w:r>
                             <w:r>
@@ -4137,37 +3901,59 @@
                                 <w:rFonts w:ascii="Courier New" w:hAnsi="Courier New" w:cs="Courier New"/>
                                 <w:color w:val="383A42"/>
                               </w:rPr>
-                              <w:t xml:space="preserve"> (</w:t>
-                            </w:r>
-                            <w:proofErr w:type="spellStart"/>
-                            <w:r>
-                              <w:rPr>
-                                <w:rFonts w:ascii="Courier New" w:hAnsi="Courier New" w:cs="Courier New"/>
-                                <w:color w:val="383A42"/>
-                              </w:rPr>
-                              <w:t>pid</w:t>
-                            </w:r>
-                            <w:proofErr w:type="spellEnd"/>
-                            <w:r>
-                              <w:rPr>
-                                <w:rFonts w:ascii="Courier New" w:hAnsi="Courier New" w:cs="Courier New"/>
-                                <w:color w:val="383A42"/>
-                              </w:rPr>
-                              <w:t xml:space="preserve"> &gt; </w:t>
-                            </w:r>
-                            <w:r>
-                              <w:rPr>
-                                <w:rFonts w:ascii="Courier New" w:hAnsi="Courier New" w:cs="Courier New"/>
-                                <w:color w:val="986801"/>
-                              </w:rPr>
-                              <w:t>1</w:t>
-                            </w:r>
-                            <w:r>
-                              <w:rPr>
-                                <w:rFonts w:ascii="Courier New" w:hAnsi="Courier New" w:cs="Courier New"/>
-                                <w:color w:val="383A42"/>
-                              </w:rPr>
-                              <w:t>)</w:t>
+                              <w:t>(p-&gt;pid == pid){</w:t>
+                            </w:r>
+                            <w:r>
+                              <w:rPr>
+                                <w:rFonts w:ascii="Courier New" w:hAnsi="Courier New" w:cs="Courier New"/>
+                                <w:color w:val="383A42"/>
+                              </w:rPr>
+                              <w:br/>
+                              <w:t xml:space="preserve">      old_queue = p-&gt;sched_info.</w:t>
+                            </w:r>
+                            <w:r>
+                              <w:rPr>
+                                <w:rFonts w:ascii="Courier New" w:hAnsi="Courier New" w:cs="Courier New"/>
+                                <w:color w:val="C18401"/>
+                              </w:rPr>
+                              <w:t>queue</w:t>
+                            </w:r>
+                            <w:r>
+                              <w:rPr>
+                                <w:rFonts w:ascii="Courier New" w:hAnsi="Courier New" w:cs="Courier New"/>
+                                <w:color w:val="383A42"/>
+                              </w:rPr>
+                              <w:t>;</w:t>
+                            </w:r>
+                            <w:r>
+                              <w:rPr>
+                                <w:rFonts w:ascii="Courier New" w:hAnsi="Courier New" w:cs="Courier New"/>
+                                <w:color w:val="383A42"/>
+                              </w:rPr>
+                              <w:br/>
+                              <w:t xml:space="preserve">      p-&gt;sched_info.</w:t>
+                            </w:r>
+                            <w:r>
+                              <w:rPr>
+                                <w:rFonts w:ascii="Courier New" w:hAnsi="Courier New" w:cs="Courier New"/>
+                                <w:color w:val="C18401"/>
+                              </w:rPr>
+                              <w:t>queue</w:t>
+                            </w:r>
+                            <w:r>
+                              <w:rPr>
+                                <w:rFonts w:ascii="Courier New" w:hAnsi="Courier New" w:cs="Courier New"/>
+                                <w:color w:val="383A42"/>
+                              </w:rPr>
+                              <w:t xml:space="preserve"> = new_queue;</w:t>
+                            </w:r>
+                            <w:r>
+                              <w:rPr>
+                                <w:rFonts w:ascii="Courier New" w:hAnsi="Courier New" w:cs="Courier New"/>
+                                <w:color w:val="383A42"/>
+                              </w:rPr>
+                              <w:br/>
+                              <w:t xml:space="preserve">      release(&amp;ptable.lock);</w:t>
                             </w:r>
                             <w:r>
                               <w:rPr>
@@ -4177,21 +3963,19 @@
                               <w:br/>
                               <w:t xml:space="preserve">      </w:t>
                             </w:r>
-                            <w:proofErr w:type="spellStart"/>
-                            <w:r>
-                              <w:rPr>
-                                <w:rFonts w:ascii="Courier New" w:hAnsi="Courier New" w:cs="Courier New"/>
-                                <w:color w:val="383A42"/>
-                              </w:rPr>
-                              <w:t>new_queue</w:t>
-                            </w:r>
-                            <w:proofErr w:type="spellEnd"/>
-                            <w:r>
-                              <w:rPr>
-                                <w:rFonts w:ascii="Courier New" w:hAnsi="Courier New" w:cs="Courier New"/>
-                                <w:color w:val="383A42"/>
-                              </w:rPr>
-                              <w:t xml:space="preserve"> = LOTTERY;</w:t>
+                            <w:r>
+                              <w:rPr>
+                                <w:rFonts w:ascii="Courier New" w:hAnsi="Courier New" w:cs="Courier New"/>
+                                <w:color w:val="A626A4"/>
+                              </w:rPr>
+                              <w:t>return</w:t>
+                            </w:r>
+                            <w:r>
+                              <w:rPr>
+                                <w:rFonts w:ascii="Courier New" w:hAnsi="Courier New" w:cs="Courier New"/>
+                                <w:color w:val="383A42"/>
+                              </w:rPr>
+                              <w:t xml:space="preserve"> old_queue;</w:t>
                             </w:r>
                             <w:r>
                               <w:rPr>
@@ -4199,50 +3983,7 @@
                                 <w:color w:val="383A42"/>
                               </w:rPr>
                               <w:br/>
-                              <w:t xml:space="preserve">    </w:t>
-                            </w:r>
-                            <w:r>
-                              <w:rPr>
-                                <w:rFonts w:ascii="Courier New" w:hAnsi="Courier New" w:cs="Courier New"/>
-                                <w:color w:val="A626A4"/>
-                              </w:rPr>
-                              <w:t>else</w:t>
-                            </w:r>
-                            <w:r>
-                              <w:rPr>
-                                <w:rFonts w:ascii="Courier New" w:hAnsi="Courier New" w:cs="Courier New"/>
-                                <w:color w:val="383A42"/>
-                              </w:rPr>
-                              <w:br/>
-                              <w:t xml:space="preserve">      </w:t>
-                            </w:r>
-                            <w:r>
-                              <w:rPr>
-                                <w:rFonts w:ascii="Courier New" w:hAnsi="Courier New" w:cs="Courier New"/>
-                                <w:color w:val="A626A4"/>
-                              </w:rPr>
-                              <w:t>return</w:t>
-                            </w:r>
-                            <w:r>
-                              <w:rPr>
-                                <w:rFonts w:ascii="Courier New" w:hAnsi="Courier New" w:cs="Courier New"/>
-                                <w:color w:val="383A42"/>
-                              </w:rPr>
-                              <w:t xml:space="preserve"> </w:t>
-                            </w:r>
-                            <w:r>
-                              <w:rPr>
-                                <w:rFonts w:ascii="Courier New" w:hAnsi="Courier New" w:cs="Courier New"/>
-                                <w:color w:val="986801"/>
-                              </w:rPr>
-                              <w:t>-1</w:t>
-                            </w:r>
-                            <w:r>
-                              <w:rPr>
-                                <w:rFonts w:ascii="Courier New" w:hAnsi="Courier New" w:cs="Courier New"/>
-                                <w:color w:val="383A42"/>
-                              </w:rPr>
-                              <w:t>;</w:t>
+                              <w:t xml:space="preserve">    }</w:t>
                             </w:r>
                             <w:r>
                               <w:rPr>
@@ -4258,30 +3999,7 @@
                                 <w:color w:val="383A42"/>
                               </w:rPr>
                               <w:br/>
-                            </w:r>
-                            <w:r>
-                              <w:rPr>
-                                <w:rFonts w:ascii="Courier New" w:hAnsi="Courier New" w:cs="Courier New"/>
-                                <w:color w:val="383A42"/>
-                              </w:rPr>
-                              <w:br/>
-                              <w:t xml:space="preserve">  acquire(&amp;</w:t>
-                            </w:r>
-                            <w:proofErr w:type="spellStart"/>
-                            <w:r>
-                              <w:rPr>
-                                <w:rFonts w:ascii="Courier New" w:hAnsi="Courier New" w:cs="Courier New"/>
-                                <w:color w:val="383A42"/>
-                              </w:rPr>
-                              <w:t>ptable.lock</w:t>
-                            </w:r>
-                            <w:proofErr w:type="spellEnd"/>
-                            <w:r>
-                              <w:rPr>
-                                <w:rFonts w:ascii="Courier New" w:hAnsi="Courier New" w:cs="Courier New"/>
-                                <w:color w:val="383A42"/>
-                              </w:rPr>
-                              <w:t>);</w:t>
+                              <w:t xml:space="preserve">  release(&amp;ptable.lock);</w:t>
                             </w:r>
                             <w:r>
                               <w:rPr>
@@ -4296,232 +4014,6 @@
                                 <w:rFonts w:ascii="Courier New" w:hAnsi="Courier New" w:cs="Courier New"/>
                                 <w:color w:val="A626A4"/>
                               </w:rPr>
-                              <w:t>for</w:t>
-                            </w:r>
-                            <w:r>
-                              <w:rPr>
-                                <w:rFonts w:ascii="Courier New" w:hAnsi="Courier New" w:cs="Courier New"/>
-                                <w:color w:val="383A42"/>
-                              </w:rPr>
-                              <w:t xml:space="preserve">(p = </w:t>
-                            </w:r>
-                            <w:proofErr w:type="spellStart"/>
-                            <w:r>
-                              <w:rPr>
-                                <w:rFonts w:ascii="Courier New" w:hAnsi="Courier New" w:cs="Courier New"/>
-                                <w:color w:val="383A42"/>
-                              </w:rPr>
-                              <w:t>ptable.proc</w:t>
-                            </w:r>
-                            <w:proofErr w:type="spellEnd"/>
-                            <w:r>
-                              <w:rPr>
-                                <w:rFonts w:ascii="Courier New" w:hAnsi="Courier New" w:cs="Courier New"/>
-                                <w:color w:val="383A42"/>
-                              </w:rPr>
-                              <w:t>; p &lt; &amp;</w:t>
-                            </w:r>
-                            <w:proofErr w:type="spellStart"/>
-                            <w:r>
-                              <w:rPr>
-                                <w:rFonts w:ascii="Courier New" w:hAnsi="Courier New" w:cs="Courier New"/>
-                                <w:color w:val="383A42"/>
-                              </w:rPr>
-                              <w:t>ptable.proc</w:t>
-                            </w:r>
-                            <w:proofErr w:type="spellEnd"/>
-                            <w:r>
-                              <w:rPr>
-                                <w:rFonts w:ascii="Courier New" w:hAnsi="Courier New" w:cs="Courier New"/>
-                                <w:color w:val="383A42"/>
-                              </w:rPr>
-                              <w:t>[NPROC]; p++){</w:t>
-                            </w:r>
-                            <w:r>
-                              <w:rPr>
-                                <w:rFonts w:ascii="Courier New" w:hAnsi="Courier New" w:cs="Courier New"/>
-                                <w:color w:val="383A42"/>
-                              </w:rPr>
-                              <w:br/>
-                              <w:t xml:space="preserve">    </w:t>
-                            </w:r>
-                            <w:r>
-                              <w:rPr>
-                                <w:rFonts w:ascii="Courier New" w:hAnsi="Courier New" w:cs="Courier New"/>
-                                <w:color w:val="A626A4"/>
-                              </w:rPr>
-                              <w:t>if</w:t>
-                            </w:r>
-                            <w:r>
-                              <w:rPr>
-                                <w:rFonts w:ascii="Courier New" w:hAnsi="Courier New" w:cs="Courier New"/>
-                                <w:color w:val="383A42"/>
-                              </w:rPr>
-                              <w:t>(p-&gt;</w:t>
-                            </w:r>
-                            <w:proofErr w:type="spellStart"/>
-                            <w:r>
-                              <w:rPr>
-                                <w:rFonts w:ascii="Courier New" w:hAnsi="Courier New" w:cs="Courier New"/>
-                                <w:color w:val="383A42"/>
-                              </w:rPr>
-                              <w:t>pid</w:t>
-                            </w:r>
-                            <w:proofErr w:type="spellEnd"/>
-                            <w:r>
-                              <w:rPr>
-                                <w:rFonts w:ascii="Courier New" w:hAnsi="Courier New" w:cs="Courier New"/>
-                                <w:color w:val="383A42"/>
-                              </w:rPr>
-                              <w:t xml:space="preserve"> == </w:t>
-                            </w:r>
-                            <w:proofErr w:type="spellStart"/>
-                            <w:r>
-                              <w:rPr>
-                                <w:rFonts w:ascii="Courier New" w:hAnsi="Courier New" w:cs="Courier New"/>
-                                <w:color w:val="383A42"/>
-                              </w:rPr>
-                              <w:t>pid</w:t>
-                            </w:r>
-                            <w:proofErr w:type="spellEnd"/>
-                            <w:r>
-                              <w:rPr>
-                                <w:rFonts w:ascii="Courier New" w:hAnsi="Courier New" w:cs="Courier New"/>
-                                <w:color w:val="383A42"/>
-                              </w:rPr>
-                              <w:t>){</w:t>
-                            </w:r>
-                            <w:r>
-                              <w:rPr>
-                                <w:rFonts w:ascii="Courier New" w:hAnsi="Courier New" w:cs="Courier New"/>
-                                <w:color w:val="383A42"/>
-                              </w:rPr>
-                              <w:br/>
-                              <w:t xml:space="preserve">      </w:t>
-                            </w:r>
-                            <w:proofErr w:type="spellStart"/>
-                            <w:r>
-                              <w:rPr>
-                                <w:rFonts w:ascii="Courier New" w:hAnsi="Courier New" w:cs="Courier New"/>
-                                <w:color w:val="383A42"/>
-                              </w:rPr>
-                              <w:t>old_queue</w:t>
-                            </w:r>
-                            <w:proofErr w:type="spellEnd"/>
-                            <w:r>
-                              <w:rPr>
-                                <w:rFonts w:ascii="Courier New" w:hAnsi="Courier New" w:cs="Courier New"/>
-                                <w:color w:val="383A42"/>
-                              </w:rPr>
-                              <w:t xml:space="preserve"> = p-&gt;</w:t>
-                            </w:r>
-                            <w:proofErr w:type="spellStart"/>
-                            <w:r>
-                              <w:rPr>
-                                <w:rFonts w:ascii="Courier New" w:hAnsi="Courier New" w:cs="Courier New"/>
-                                <w:color w:val="383A42"/>
-                              </w:rPr>
-                              <w:t>sched_info.</w:t>
-                            </w:r>
-                            <w:r>
-                              <w:rPr>
-                                <w:rFonts w:ascii="Courier New" w:hAnsi="Courier New" w:cs="Courier New"/>
-                                <w:color w:val="C18401"/>
-                              </w:rPr>
-                              <w:t>queue</w:t>
-                            </w:r>
-                            <w:proofErr w:type="spellEnd"/>
-                            <w:r>
-                              <w:rPr>
-                                <w:rFonts w:ascii="Courier New" w:hAnsi="Courier New" w:cs="Courier New"/>
-                                <w:color w:val="383A42"/>
-                              </w:rPr>
-                              <w:t>;</w:t>
-                            </w:r>
-                            <w:r>
-                              <w:rPr>
-                                <w:rFonts w:ascii="Courier New" w:hAnsi="Courier New" w:cs="Courier New"/>
-                                <w:color w:val="383A42"/>
-                              </w:rPr>
-                              <w:br/>
-                              <w:t xml:space="preserve">      p-&gt;</w:t>
-                            </w:r>
-                            <w:proofErr w:type="spellStart"/>
-                            <w:r>
-                              <w:rPr>
-                                <w:rFonts w:ascii="Courier New" w:hAnsi="Courier New" w:cs="Courier New"/>
-                                <w:color w:val="383A42"/>
-                              </w:rPr>
-                              <w:t>sched_info.</w:t>
-                            </w:r>
-                            <w:r>
-                              <w:rPr>
-                                <w:rFonts w:ascii="Courier New" w:hAnsi="Courier New" w:cs="Courier New"/>
-                                <w:color w:val="C18401"/>
-                              </w:rPr>
-                              <w:t>queue</w:t>
-                            </w:r>
-                            <w:proofErr w:type="spellEnd"/>
-                            <w:r>
-                              <w:rPr>
-                                <w:rFonts w:ascii="Courier New" w:hAnsi="Courier New" w:cs="Courier New"/>
-                                <w:color w:val="383A42"/>
-                              </w:rPr>
-                              <w:t xml:space="preserve"> = </w:t>
-                            </w:r>
-                            <w:proofErr w:type="spellStart"/>
-                            <w:r>
-                              <w:rPr>
-                                <w:rFonts w:ascii="Courier New" w:hAnsi="Courier New" w:cs="Courier New"/>
-                                <w:color w:val="383A42"/>
-                              </w:rPr>
-                              <w:t>new_queue</w:t>
-                            </w:r>
-                            <w:proofErr w:type="spellEnd"/>
-                            <w:r>
-                              <w:rPr>
-                                <w:rFonts w:ascii="Courier New" w:hAnsi="Courier New" w:cs="Courier New"/>
-                                <w:color w:val="383A42"/>
-                              </w:rPr>
-                              <w:t>;</w:t>
-                            </w:r>
-                            <w:r>
-                              <w:rPr>
-                                <w:rFonts w:ascii="Courier New" w:hAnsi="Courier New" w:cs="Courier New"/>
-                                <w:color w:val="383A42"/>
-                              </w:rPr>
-                              <w:br/>
-                              <w:t xml:space="preserve">      release(&amp;</w:t>
-                            </w:r>
-                            <w:proofErr w:type="spellStart"/>
-                            <w:r>
-                              <w:rPr>
-                                <w:rFonts w:ascii="Courier New" w:hAnsi="Courier New" w:cs="Courier New"/>
-                                <w:color w:val="383A42"/>
-                              </w:rPr>
-                              <w:t>ptable.lock</w:t>
-                            </w:r>
-                            <w:proofErr w:type="spellEnd"/>
-                            <w:r>
-                              <w:rPr>
-                                <w:rFonts w:ascii="Courier New" w:hAnsi="Courier New" w:cs="Courier New"/>
-                                <w:color w:val="383A42"/>
-                              </w:rPr>
-                              <w:t>);</w:t>
-                            </w:r>
-                            <w:r>
-                              <w:rPr>
-                                <w:rFonts w:ascii="Courier New" w:hAnsi="Courier New" w:cs="Courier New"/>
-                                <w:color w:val="383A42"/>
-                              </w:rPr>
-                              <w:br/>
-                              <w:t xml:space="preserve">      </w:t>
-                            </w:r>
-                            <w:r>
-                              <w:rPr>
-                                <w:rFonts w:ascii="Courier New" w:hAnsi="Courier New" w:cs="Courier New"/>
-                                <w:color w:val="A626A4"/>
-                              </w:rPr>
                               <w:t>return</w:t>
                             </w:r>
                             <w:r>
@@ -4529,101 +4021,7 @@
                                 <w:rFonts w:ascii="Courier New" w:hAnsi="Courier New" w:cs="Courier New"/>
                                 <w:color w:val="383A42"/>
                               </w:rPr>
-                              <w:t xml:space="preserve"> </w:t>
-                            </w:r>
-                            <w:proofErr w:type="spellStart"/>
-                            <w:r>
-                              <w:rPr>
-                                <w:rFonts w:ascii="Courier New" w:hAnsi="Courier New" w:cs="Courier New"/>
-                                <w:color w:val="383A42"/>
-                              </w:rPr>
-                              <w:t>old_queue</w:t>
-                            </w:r>
-                            <w:proofErr w:type="spellEnd"/>
-                            <w:r>
-                              <w:rPr>
-                                <w:rFonts w:ascii="Courier New" w:hAnsi="Courier New" w:cs="Courier New"/>
-                                <w:color w:val="383A42"/>
-                              </w:rPr>
-                              <w:t>;</w:t>
-                            </w:r>
-                            <w:r>
-                              <w:rPr>
-                                <w:rFonts w:ascii="Courier New" w:hAnsi="Courier New" w:cs="Courier New"/>
-                                <w:color w:val="383A42"/>
-                              </w:rPr>
-                              <w:br/>
-                              <w:t xml:space="preserve">    }</w:t>
-                            </w:r>
-                            <w:r>
-                              <w:rPr>
-                                <w:rFonts w:ascii="Courier New" w:hAnsi="Courier New" w:cs="Courier New"/>
-                                <w:color w:val="383A42"/>
-                              </w:rPr>
-                              <w:br/>
-                              <w:t xml:space="preserve">  }</w:t>
-                            </w:r>
-                            <w:r>
-                              <w:rPr>
-                                <w:rFonts w:ascii="Courier New" w:hAnsi="Courier New" w:cs="Courier New"/>
-                                <w:color w:val="383A42"/>
-                              </w:rPr>
-                              <w:br/>
-                              <w:t xml:space="preserve">  release(&amp;</w:t>
-                            </w:r>
-                            <w:proofErr w:type="spellStart"/>
-                            <w:r>
-                              <w:rPr>
-                                <w:rFonts w:ascii="Courier New" w:hAnsi="Courier New" w:cs="Courier New"/>
-                                <w:color w:val="383A42"/>
-                              </w:rPr>
-                              <w:t>ptable.lock</w:t>
-                            </w:r>
-                            <w:proofErr w:type="spellEnd"/>
-                            <w:r>
-                              <w:rPr>
-                                <w:rFonts w:ascii="Courier New" w:hAnsi="Courier New" w:cs="Courier New"/>
-                                <w:color w:val="383A42"/>
-                              </w:rPr>
-                              <w:t>);</w:t>
-                            </w:r>
-                            <w:r>
-                              <w:rPr>
-                                <w:rFonts w:ascii="Courier New" w:hAnsi="Courier New" w:cs="Courier New"/>
-                                <w:color w:val="383A42"/>
-                              </w:rPr>
-                              <w:br/>
-                              <w:t xml:space="preserve">  </w:t>
-                            </w:r>
-                            <w:r>
-                              <w:rPr>
-                                <w:rFonts w:ascii="Courier New" w:hAnsi="Courier New" w:cs="Courier New"/>
-                                <w:color w:val="A626A4"/>
-                              </w:rPr>
-                              <w:t>return</w:t>
-                            </w:r>
-                            <w:r>
-                              <w:rPr>
-                                <w:rFonts w:ascii="Courier New" w:hAnsi="Courier New" w:cs="Courier New"/>
-                                <w:color w:val="383A42"/>
-                              </w:rPr>
-                              <w:t xml:space="preserve"> </w:t>
-                            </w:r>
-                            <w:proofErr w:type="spellStart"/>
-                            <w:r>
-                              <w:rPr>
-                                <w:rFonts w:ascii="Courier New" w:hAnsi="Courier New" w:cs="Courier New"/>
-                                <w:color w:val="383A42"/>
-                              </w:rPr>
-                              <w:t>old_queue</w:t>
-                            </w:r>
-                            <w:proofErr w:type="spellEnd"/>
-                            <w:r>
-                              <w:rPr>
-                                <w:rFonts w:ascii="Courier New" w:hAnsi="Courier New" w:cs="Courier New"/>
-                                <w:color w:val="383A42"/>
-                              </w:rPr>
-                              <w:t>;</w:t>
+                              <w:t xml:space="preserve"> old_queue;</w:t>
                             </w:r>
                             <w:r>
                               <w:rPr>
@@ -4649,7 +4047,7 @@
               </wp:inline>
             </w:drawing>
           </mc:Choice>
-          <mc:Fallback>
+          <mc:Fallback xmlns:oel="http://schemas.microsoft.com/office/2019/extlst">
             <w:pict>
               <v:shape w14:anchorId="0137BBB6" id="Text Box 1" o:spid="_x0000_s1028" type="#_x0000_t202" style="width:455.5pt;height:355.5pt;visibility:visible;mso-wrap-style:square;mso-left-percent:-10001;mso-top-percent:-10001;mso-position-horizontal:absolute;mso-position-horizontal-relative:char;mso-position-vertical:absolute;mso-position-vertical-relative:line;mso-left-percent:-10001;mso-top-percent:-10001;v-text-anchor:top" o:gfxdata="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" fillcolor="white [3201]" stroked="f" strokeweight=".5pt">
                 <v:textbox>
@@ -5602,9 +5000,118 @@
         <w:t>برنامه سطح کاربر</w:t>
       </w:r>
     </w:p>
+    <w:p>
+      <w:pPr>
+        <w:pStyle w:val="Text"/>
+        <w:rPr>
+          <w:rtl/>
+        </w:rPr>
+      </w:pPr>
+      <w:r>
+        <w:rPr>
+          <w:rFonts w:hint="cs"/>
+          <w:rtl/>
+        </w:rPr>
+        <w:t xml:space="preserve">در ابتدا یک برنامه سطح کاربر برای اجرای فراخوانی‌های سیستمی نوشته شده، ایجاد کردیم. نحوه استفاده از این برنامه سطح کاربر به نام </w:t>
+      </w:r>
+      <w:r>
+        <w:rPr>
+          <w:rStyle w:val="CodeChar"/>
+        </w:rPr>
+        <w:t>schedule</w:t>
+      </w:r>
+      <w:r>
+        <w:rPr>
+          <w:rFonts w:hint="cs"/>
+          <w:rtl/>
+        </w:rPr>
+        <w:t xml:space="preserve"> به شکل زیر </w:t>
+      </w:r>
+      <w:commentRangeStart w:id="0"/>
+      <w:r>
+        <w:rPr>
+          <w:rFonts w:hint="cs"/>
+          <w:rtl/>
+        </w:rPr>
+        <w:t>است</w:t>
+      </w:r>
+      <w:commentRangeEnd w:id="0"/>
+      <w:r>
+        <w:rPr>
+          <w:rStyle w:val="CommentReference"/>
+          <w:rtl/>
+          <w:lang w:bidi="ar-SA"/>
+        </w:rPr>
+        <w:commentReference w:id="0"/>
+      </w:r>
+      <w:r>
+        <w:rPr>
+          <w:rFonts w:hint="cs"/>
+          <w:rtl/>
+        </w:rPr>
+        <w:t>:</w:t>
+      </w:r>
+    </w:p>
+    <w:p>
+      <w:pPr>
+        <w:pStyle w:val="Text"/>
+        <w:rPr>
+          <w:rtl/>
+        </w:rPr>
+      </w:pPr>
+      <w:r>
+        <w:rPr>
+          <w:noProof/>
+          <w:rtl/>
+        </w:rPr>
+        <w:drawing>
+          <wp:inline distT="0" distB="0" distL="0" distR="0" wp14:anchorId="5F3674B8" wp14:editId="2BB933AB">
+            <wp:extent cx="5731510" cy="1144905"/>
+            <wp:effectExtent l="0" t="0" r="2540" b="0"/>
+            <wp:docPr id="4" name="Picture 4"/>
+            <wp:cNvGraphicFramePr>
+              <a:graphicFrameLocks xmlns:a="http://schemas.openxmlformats.org/drawingml/2006/main" noChangeAspect="1"/>
+            </wp:cNvGraphicFramePr>
+            <a:graphic xmlns:a="http://schemas.openxmlformats.org/drawingml/2006/main">
+              <a:graphicData uri="http://schemas.openxmlformats.org/drawingml/2006/picture">
+                <pic:pic xmlns:pic="http://schemas.openxmlformats.org/drawingml/2006/picture">
+                  <pic:nvPicPr>
+                    <pic:cNvPr id="1" name=""/>
+                    <pic:cNvPicPr/>
+                  </pic:nvPicPr>
+                  <pic:blipFill>
+                    <a:blip r:embed="rId13"/>
+                    <a:stretch>
+                      <a:fillRect/>
+                    </a:stretch>
+                  </pic:blipFill>
+                  <pic:spPr>
+                    <a:xfrm>
+                      <a:off x="0" y="0"/>
+                      <a:ext cx="5731510" cy="1144905"/>
+                    </a:xfrm>
+                    <a:prstGeom prst="rect">
+                      <a:avLst/>
+                    </a:prstGeom>
+                  </pic:spPr>
+                </pic:pic>
+              </a:graphicData>
+            </a:graphic>
+          </wp:inline>
+        </w:drawing>
+      </w:r>
+    </w:p>
+    <w:p>
+      <w:pPr>
+        <w:pStyle w:val="Text"/>
+        <w:rPr>
+          <w:rtl/>
+        </w:rPr>
+      </w:pPr>
+    </w:p>
     <w:sectPr>
-      <w:headerReference w:type="default" r:id="rId9"/>
-      <w:footerReference w:type="default" r:id="rId10"/>
+      <w:headerReference w:type="default" r:id="rId14"/>
+      <w:footerReference w:type="default" r:id="rId15"/>
       <w:footnotePr>
         <w:numRestart w:val="eachPage"/>
       </w:footnotePr>
@@ -5623,8 +5130,51 @@
 </w:document>
 </file>
 
+<file path=word/comments.xml><?xml version="1.0" encoding="utf-8"?>
+<w:comments xmlns:wpc="http://schemas.microsoft.com/office/word/2010/wordprocessingCanvas" xmlns:cx="http://schemas.microsoft.com/office/drawing/2014/chartex" xmlns:cx1="http://schemas.microsoft.com/office/drawing/2015/9/8/chartex" xmlns:cx2="http://schemas.microsoft.com/office/drawing/2015/10/21/chartex" xmlns:cx3="http://schemas.microsoft.com/office/drawing/2016/5/9/chartex" xmlns:cx4="http://schemas.microsoft.com/office/drawing/2016/5/10/chartex" xmlns:cx5="http://schemas.microsoft.com/office/drawing/2016/5/11/chartex" xmlns:cx6="http://schemas.microsoft.com/office/drawing/2016/5/12/chartex" xmlns:cx7="http://schemas.microsoft.com/office/drawing/2016/5/13/chartex" xmlns:cx8="http://schemas.microsoft.com/office/drawing/2016/5/14/chartex" xmlns:mc="http://schemas.openxmlformats.org/markup-compatibility/2006" xmlns:aink="http://schemas.microsoft.com/office/drawing/2016/ink" xmlns:am3d="http://schemas.microsoft.com/office/drawing/2017/model3d" xmlns:o="urn:schemas-microsoft-com:office:office" xmlns:r="http://schemas.openxmlformats.org/officeDocument/2006/relationships" xmlns:m="http://schemas.openxmlformats.org/officeDocument/2006/math" xmlns:v="urn:schemas-microsoft-com:vml" xmlns:wp14="http://schemas.microsoft.com/office/word/2010/wordprocessingDrawing" xmlns:wp="http://schemas.openxmlformats.org/drawingml/2006/wordprocessingDrawing" xmlns:w10="urn:schemas-microsoft-com:office:word" xmlns:w="http://schemas.openxmlformats.org/wordprocessingml/2006/main" xmlns:w14="http://schemas.microsoft.com/office/word/2010/wordml" xmlns:w15="http://schemas.microsoft.com/office/word/2012/wordml" xmlns:w16cex="http://schemas.microsoft.com/office/word/2018/wordml/cex" xmlns:w16cid="http://schemas.microsoft.com/office/word/2016/wordml/cid" xmlns:w16="http://schemas.microsoft.com/office/word/2018/wordml" xmlns:w16sdtdh="http://schemas.microsoft.com/office/word/2020/wordml/sdtdatahash" xmlns:w16se="http://schemas.microsoft.com/office/word/2015/wordml/symex" xmlns:wpg="http://schemas.microsoft.com/office/word/2010/wordprocessingGroup" xmlns:wpi="http://schemas.microsoft.com/office/word/2010/wordprocessingInk" xmlns:wne="http://schemas.microsoft.com/office/word/2006/wordml" xmlns:wps="http://schemas.microsoft.com/office/word/2010/wordprocessingShape" mc:Ignorable="w14 w15 w16se w16cid w16 w16cex w16sdtdh wp14">
+  <w:comment w:id="0" w:author="Pasha Barahimi" w:date="2022-12-11T13:31:00Z" w:initials="PB">
+    <w:p>
+      <w:pPr>
+        <w:pStyle w:val="CommentText"/>
+      </w:pPr>
+      <w:r>
+        <w:rPr>
+          <w:rStyle w:val="CommentReference"/>
+        </w:rPr>
+        <w:annotationRef/>
+      </w:r>
+      <w:r>
+        <w:rPr>
+          <w:rFonts w:hint="cs"/>
+          <w:rtl/>
+        </w:rPr>
+        <w:t>سامان بعد این عکسه توضیح برنامه جدیده رو بذار</w:t>
+      </w:r>
+    </w:p>
+  </w:comment>
+</w:comments>
+</file>
+
+<file path=word/commentsExtended.xml><?xml version="1.0" encoding="utf-8"?>
+<w15:commentsEx xmlns:wpc="http://schemas.microsoft.com/office/word/2010/wordprocessingCanvas" xmlns:cx="http://schemas.microsoft.com/office/drawing/2014/chartex" xmlns:cx1="http://schemas.microsoft.com/office/drawing/2015/9/8/chartex" xmlns:cx2="http://schemas.microsoft.com/office/drawing/2015/10/21/chartex" xmlns:cx3="http://schemas.microsoft.com/office/drawing/2016/5/9/chartex" xmlns:cx4="http://schemas.microsoft.com/office/drawing/2016/5/10/chartex" xmlns:cx5="http://schemas.microsoft.com/office/drawing/2016/5/11/chartex" xmlns:cx6="http://schemas.microsoft.com/office/drawing/2016/5/12/chartex" xmlns:cx7="http://schemas.microsoft.com/office/drawing/2016/5/13/chartex" xmlns:cx8="http://schemas.microsoft.com/office/drawing/2016/5/14/chartex" xmlns:mc="http://schemas.openxmlformats.org/markup-compatibility/2006" xmlns:aink="http://schemas.microsoft.com/office/drawing/2016/ink" xmlns:am3d="http://schemas.microsoft.com/office/drawing/2017/model3d" xmlns:o="urn:schemas-microsoft-com:office:office" xmlns:r="http://schemas.openxmlformats.org/officeDocument/2006/relationships" xmlns:m="http://schemas.openxmlformats.org/officeDocument/2006/math" xmlns:v="urn:schemas-microsoft-com:vml" xmlns:wp14="http://schemas.microsoft.com/office/word/2010/wordprocessingDrawing" xmlns:wp="http://schemas.openxmlformats.org/drawingml/2006/wordprocessingDrawing" xmlns:w10="urn:schemas-microsoft-com:office:word" xmlns:w="http://schemas.openxmlformats.org/wordprocessingml/2006/main" xmlns:w14="http://schemas.microsoft.com/office/word/2010/wordml" xmlns:w15="http://schemas.microsoft.com/office/word/2012/wordml" xmlns:w16cex="http://schemas.microsoft.com/office/word/2018/wordml/cex" xmlns:w16cid="http://schemas.microsoft.com/office/word/2016/wordml/cid" xmlns:w16="http://schemas.microsoft.com/office/word/2018/wordml" xmlns:w16sdtdh="http://schemas.microsoft.com/office/word/2020/wordml/sdtdatahash" xmlns:w16se="http://schemas.microsoft.com/office/word/2015/wordml/symex" xmlns:wpg="http://schemas.microsoft.com/office/word/2010/wordprocessingGroup" xmlns:wpi="http://schemas.microsoft.com/office/word/2010/wordprocessingInk" xmlns:wne="http://schemas.microsoft.com/office/word/2006/wordml" xmlns:wps="http://schemas.microsoft.com/office/word/2010/wordprocessingShape" mc:Ignorable="w14 w15 w16se w16cid w16 w16cex w16sdtdh wp14">
+  <w15:commentEx w15:paraId="5EA4D249" w15:done="0"/>
+</w15:commentsEx>
+</file>
+
+<file path=word/commentsExtensible.xml><?xml version="1.0" encoding="utf-8"?>
+<w16cex:commentsExtensible xmlns:wpc="http://schemas.microsoft.com/office/word/2010/wordprocessingCanvas" xmlns:cx="http://schemas.microsoft.com/office/drawing/2014/chartex" xmlns:cx1="http://schemas.microsoft.com/office/drawing/2015/9/8/chartex" xmlns:cx2="http://schemas.microsoft.com/office/drawing/2015/10/21/chartex" xmlns:cx3="http://schemas.microsoft.com/office/drawing/2016/5/9/chartex" xmlns:cx4="http://schemas.microsoft.com/office/drawing/2016/5/10/chartex" xmlns:cx5="http://schemas.microsoft.com/office/drawing/2016/5/11/chartex" xmlns:cx6="http://schemas.microsoft.com/office/drawing/2016/5/12/chartex" xmlns:cx7="http://schemas.microsoft.com/office/drawing/2016/5/13/chartex" xmlns:cx8="http://schemas.microsoft.com/office/drawing/2016/5/14/chartex" xmlns:mc="http://schemas.openxmlformats.org/markup-compatibility/2006" xmlns:aink="http://schemas.microsoft.com/office/drawing/2016/ink" xmlns:am3d="http://schemas.microsoft.com/office/drawing/2017/model3d" xmlns:o="urn:schemas-microsoft-com:office:office" xmlns:r="http://schemas.openxmlformats.org/officeDocument/2006/relationships" xmlns:m="http://schemas.openxmlformats.org/officeDocument/2006/math" xmlns:v="urn:schemas-microsoft-com:vml" xmlns:wp14="http://schemas.microsoft.com/office/word/2010/wordprocessingDrawing" xmlns:wp="http://schemas.openxmlformats.org/drawingml/2006/wordprocessingDrawing" xmlns:w10="urn:schemas-microsoft-com:office:word" xmlns:w="http://schemas.openxmlformats.org/wordprocessingml/2006/main" xmlns:w14="http://schemas.microsoft.com/office/word/2010/wordml" xmlns:w15="http://schemas.microsoft.com/office/word/2012/wordml" xmlns:w16cex="http://schemas.microsoft.com/office/word/2018/wordml/cex" xmlns:w16cid="http://schemas.microsoft.com/office/word/2016/wordml/cid" xmlns:w16="http://schemas.microsoft.com/office/word/2018/wordml" xmlns:w16sdtdh="http://schemas.microsoft.com/office/word/2020/wordml/sdtdatahash" xmlns:w16se="http://schemas.microsoft.com/office/word/2015/wordml/symex" xmlns:wpg="http://schemas.microsoft.com/office/word/2010/wordprocessingGroup" xmlns:wpi="http://schemas.microsoft.com/office/word/2010/wordprocessingInk" xmlns:wne="http://schemas.microsoft.com/office/word/2006/wordml" xmlns:wps="http://schemas.microsoft.com/office/word/2010/wordprocessingShape" mc:Ignorable="w14 w15 w16se w16cid w16 w16cex w16sdtdh wp14">
+  <w16cex:commentExtensible w16cex:durableId="27405A3F" w16cex:dateUtc="2022-12-11T10:01:00Z"/>
+</w16cex:commentsExtensible>
+</file>
+
+<file path=word/commentsIds.xml><?xml version="1.0" encoding="utf-8"?>
+<w16cid:commentsIds xmlns:wpc="http://schemas.microsoft.com/office/word/2010/wordprocessingCanvas" xmlns:cx="http://schemas.microsoft.com/office/drawing/2014/chartex" xmlns:cx1="http://schemas.microsoft.com/office/drawing/2015/9/8/chartex" xmlns:cx2="http://schemas.microsoft.com/office/drawing/2015/10/21/chartex" xmlns:cx3="http://schemas.microsoft.com/office/drawing/2016/5/9/chartex" xmlns:cx4="http://schemas.microsoft.com/office/drawing/2016/5/10/chartex" xmlns:cx5="http://schemas.microsoft.com/office/drawing/2016/5/11/chartex" xmlns:cx6="http://schemas.microsoft.com/office/drawing/2016/5/12/chartex" xmlns:cx7="http://schemas.microsoft.com/office/drawing/2016/5/13/chartex" xmlns:cx8="http://schemas.microsoft.com/office/drawing/2016/5/14/chartex" xmlns:mc="http://schemas.openxmlformats.org/markup-compatibility/2006" xmlns:aink="http://schemas.microsoft.com/office/drawing/2016/ink" xmlns:am3d="http://schemas.microsoft.com/office/drawing/2017/model3d" xmlns:o="urn:schemas-microsoft-com:office:office" xmlns:r="http://schemas.openxmlformats.org/officeDocument/2006/relationships" xmlns:m="http://schemas.openxmlformats.org/officeDocument/2006/math" xmlns:v="urn:schemas-microsoft-com:vml" xmlns:wp14="http://schemas.microsoft.com/office/word/2010/wordprocessingDrawing" xmlns:wp="http://schemas.openxmlformats.org/drawingml/2006/wordprocessingDrawing" xmlns:w10="urn:schemas-microsoft-com:office:word" xmlns:w="http://schemas.openxmlformats.org/wordprocessingml/2006/main" xmlns:w14="http://schemas.microsoft.com/office/word/2010/wordml" xmlns:w15="http://schemas.microsoft.com/office/word/2012/wordml" xmlns:w16cex="http://schemas.microsoft.com/office/word/2018/wordml/cex" xmlns:w16cid="http://schemas.microsoft.com/office/word/2016/wordml/cid" xmlns:w16="http://schemas.microsoft.com/office/word/2018/wordml" xmlns:w16sdtdh="http://schemas.microsoft.com/office/word/2020/wordml/sdtdatahash" xmlns:w16se="http://schemas.microsoft.com/office/word/2015/wordml/symex" xmlns:wpg="http://schemas.microsoft.com/office/word/2010/wordprocessingGroup" xmlns:wpi="http://schemas.microsoft.com/office/word/2010/wordprocessingInk" xmlns:wne="http://schemas.microsoft.com/office/word/2006/wordml" xmlns:wps="http://schemas.microsoft.com/office/word/2010/wordprocessingShape" mc:Ignorable="w14 w15 w16se w16cid w16 w16cex w16sdtdh wp14">
+  <w16cid:commentId w16cid:paraId="5EA4D249" w16cid:durableId="27405A3F"/>
+</w16cid:commentsIds>
+</file>
+
 <file path=word/endnotes.xml><?xml version="1.0" encoding="utf-8"?>
-<w:endnotes xmlns:wpc="http://schemas.microsoft.com/office/word/2010/wordprocessingCanvas" xmlns:cx="http://schemas.microsoft.com/office/drawing/2014/chartex" xmlns:cx1="http://schemas.microsoft.com/office/drawing/2015/9/8/chartex" xmlns:cx2="http://schemas.microsoft.com/office/drawing/2015/10/21/chartex" xmlns:cx3="http://schemas.microsoft.com/office/drawing/2016/5/9/chartex" xmlns:cx4="http://schemas.microsoft.com/office/drawing/2016/5/10/chartex" xmlns:cx5="http://schemas.microsoft.com/office/drawing/2016/5/11/chartex" xmlns:cx6="http://schemas.microsoft.com/office/drawing/2016/5/12/chartex" xmlns:cx7="http://schemas.microsoft.com/office/drawing/2016/5/13/chartex" xmlns:cx8="http://schemas.microsoft.com/office/drawing/2016/5/14/chartex" xmlns:mc="http://schemas.openxmlformats.org/markup-compatibility/2006" xmlns:aink="http://schemas.microsoft.com/office/drawing/2016/ink" xmlns:am3d="http://schemas.microsoft.com/office/drawing/2017/model3d" xmlns:o="urn:schemas-microsoft-com:office:office" xmlns:oel="http://schemas.microsoft.com/office/2019/extlst" xmlns:r="http://schemas.openxmlformats.org/officeDocument/2006/relationships" xmlns:m="http://schemas.openxmlformats.org/officeDocument/2006/math" xmlns:v="urn:schemas-microsoft-com:vml" xmlns:wp14="http://schemas.microsoft.com/office/word/2010/wordprocessingDrawing" xmlns:wp="http://schemas.openxmlformats.org/drawingml/2006/wordprocessingDrawing" xmlns:w10="urn:schemas-microsoft-com:office:word" xmlns:w="http://schemas.openxmlformats.org/wordprocessingml/2006/main" xmlns:w14="http://schemas.microsoft.com/office/word/2010/wordml" xmlns:w15="http://schemas.microsoft.com/office/word/2012/wordml" xmlns:w16cex="http://schemas.microsoft.com/office/word/2018/wordml/cex" xmlns:w16cid="http://schemas.microsoft.com/office/word/2016/wordml/cid" xmlns:w16="http://schemas.microsoft.com/office/word/2018/wordml" xmlns:w16sdtdh="http://schemas.microsoft.com/office/word/2020/wordml/sdtdatahash" xmlns:w16se="http://schemas.microsoft.com/office/word/2015/wordml/symex" xmlns:wpg="http://schemas.microsoft.com/office/word/2010/wordprocessingGroup" xmlns:wpi="http://schemas.microsoft.com/office/word/2010/wordprocessingInk" xmlns:wne="http://schemas.microsoft.com/office/word/2006/wordml" xmlns:wps="http://schemas.microsoft.com/office/word/2010/wordprocessingShape" mc:Ignorable="w14 w15 w16se w16cid w16 w16cex w16sdtdh wp14">
+<w:endnotes xmlns:wpc="http://schemas.microsoft.com/office/word/2010/wordprocessingCanvas" xmlns:cx="http://schemas.microsoft.com/office/drawing/2014/chartex" xmlns:cx1="http://schemas.microsoft.com/office/drawing/2015/9/8/chartex" xmlns:cx2="http://schemas.microsoft.com/office/drawing/2015/10/21/chartex" xmlns:cx3="http://schemas.microsoft.com/office/drawing/2016/5/9/chartex" xmlns:cx4="http://schemas.microsoft.com/office/drawing/2016/5/10/chartex" xmlns:cx5="http://schemas.microsoft.com/office/drawing/2016/5/11/chartex" xmlns:cx6="http://schemas.microsoft.com/office/drawing/2016/5/12/chartex" xmlns:cx7="http://schemas.microsoft.com/office/drawing/2016/5/13/chartex" xmlns:cx8="http://schemas.microsoft.com/office/drawing/2016/5/14/chartex" xmlns:mc="http://schemas.openxmlformats.org/markup-compatibility/2006" xmlns:aink="http://schemas.microsoft.com/office/drawing/2016/ink" xmlns:am3d="http://schemas.microsoft.com/office/drawing/2017/model3d" xmlns:o="urn:schemas-microsoft-com:office:office" xmlns:r="http://schemas.openxmlformats.org/officeDocument/2006/relationships" xmlns:m="http://schemas.openxmlformats.org/officeDocument/2006/math" xmlns:v="urn:schemas-microsoft-com:vml" xmlns:wp14="http://schemas.microsoft.com/office/word/2010/wordprocessingDrawing" xmlns:wp="http://schemas.openxmlformats.org/drawingml/2006/wordprocessingDrawing" xmlns:w10="urn:schemas-microsoft-com:office:word" xmlns:w="http://schemas.openxmlformats.org/wordprocessingml/2006/main" xmlns:w14="http://schemas.microsoft.com/office/word/2010/wordml" xmlns:w15="http://schemas.microsoft.com/office/word/2012/wordml" xmlns:w16cex="http://schemas.microsoft.com/office/word/2018/wordml/cex" xmlns:w16cid="http://schemas.microsoft.com/office/word/2016/wordml/cid" xmlns:w16="http://schemas.microsoft.com/office/word/2018/wordml" xmlns:w16sdtdh="http://schemas.microsoft.com/office/word/2020/wordml/sdtdatahash" xmlns:w16se="http://schemas.microsoft.com/office/word/2015/wordml/symex" xmlns:wpg="http://schemas.microsoft.com/office/word/2010/wordprocessingGroup" xmlns:wpi="http://schemas.microsoft.com/office/word/2010/wordprocessingInk" xmlns:wne="http://schemas.microsoft.com/office/word/2006/wordml" xmlns:wps="http://schemas.microsoft.com/office/word/2010/wordprocessingShape" mc:Ignorable="w14 w15 w16se w16cid w16 w16cex w16sdtdh wp14">
   <w:endnote w:type="separator" w:id="-1">
     <w:p>
       <w:pPr>
@@ -5649,7 +5199,7 @@
 </file>
 
 <file path=word/footer1.xml><?xml version="1.0" encoding="utf-8"?>
-<w:ftr xmlns:wpc="http://schemas.microsoft.com/office/word/2010/wordprocessingCanvas" xmlns:cx="http://schemas.microsoft.com/office/drawing/2014/chartex" xmlns:cx1="http://schemas.microsoft.com/office/drawing/2015/9/8/chartex" xmlns:cx2="http://schemas.microsoft.com/office/drawing/2015/10/21/chartex" xmlns:cx3="http://schemas.microsoft.com/office/drawing/2016/5/9/chartex" xmlns:cx4="http://schemas.microsoft.com/office/drawing/2016/5/10/chartex" xmlns:cx5="http://schemas.microsoft.com/office/drawing/2016/5/11/chartex" xmlns:cx6="http://schemas.microsoft.com/office/drawing/2016/5/12/chartex" xmlns:cx7="http://schemas.microsoft.com/office/drawing/2016/5/13/chartex" xmlns:cx8="http://schemas.microsoft.com/office/drawing/2016/5/14/chartex" xmlns:mc="http://schemas.openxmlformats.org/markup-compatibility/2006" xmlns:aink="http://schemas.microsoft.com/office/drawing/2016/ink" xmlns:am3d="http://schemas.microsoft.com/office/drawing/2017/model3d" xmlns:o="urn:schemas-microsoft-com:office:office" xmlns:oel="http://schemas.microsoft.com/office/2019/extlst" xmlns:r="http://schemas.openxmlformats.org/officeDocument/2006/relationships" xmlns:m="http://schemas.openxmlformats.org/officeDocument/2006/math" xmlns:v="urn:schemas-microsoft-com:vml" xmlns:wp14="http://schemas.microsoft.com/office/word/2010/wordprocessingDrawing" xmlns:wp="http://schemas.openxmlformats.org/drawingml/2006/wordprocessingDrawing" xmlns:w10="urn:schemas-microsoft-com:office:word" xmlns:w="http://schemas.openxmlformats.org/wordprocessingml/2006/main" xmlns:w14="http://schemas.microsoft.com/office/word/2010/wordml" xmlns:w15="http://schemas.microsoft.com/office/word/2012/wordml" xmlns:w16cex="http://schemas.microsoft.com/office/word/2018/wordml/cex" xmlns:w16cid="http://schemas.microsoft.com/office/word/2016/wordml/cid" xmlns:w16="http://schemas.microsoft.com/office/word/2018/wordml" xmlns:w16sdtdh="http://schemas.microsoft.com/office/word/2020/wordml/sdtdatahash" xmlns:w16se="http://schemas.microsoft.com/office/word/2015/wordml/symex" xmlns:wpg="http://schemas.microsoft.com/office/word/2010/wordprocessingGroup" xmlns:wpi="http://schemas.microsoft.com/office/word/2010/wordprocessingInk" xmlns:wne="http://schemas.microsoft.com/office/word/2006/wordml" xmlns:wps="http://schemas.microsoft.com/office/word/2010/wordprocessingShape" mc:Ignorable="w14 w15 w16se w16cid w16 w16cex w16sdtdh wp14">
+<w:ftr xmlns:wpc="http://schemas.microsoft.com/office/word/2010/wordprocessingCanvas" xmlns:cx="http://schemas.microsoft.com/office/drawing/2014/chartex" xmlns:cx1="http://schemas.microsoft.com/office/drawing/2015/9/8/chartex" xmlns:cx2="http://schemas.microsoft.com/office/drawing/2015/10/21/chartex" xmlns:cx3="http://schemas.microsoft.com/office/drawing/2016/5/9/chartex" xmlns:cx4="http://schemas.microsoft.com/office/drawing/2016/5/10/chartex" xmlns:cx5="http://schemas.microsoft.com/office/drawing/2016/5/11/chartex" xmlns:cx6="http://schemas.microsoft.com/office/drawing/2016/5/12/chartex" xmlns:cx7="http://schemas.microsoft.com/office/drawing/2016/5/13/chartex" xmlns:cx8="http://schemas.microsoft.com/office/drawing/2016/5/14/chartex" xmlns:mc="http://schemas.openxmlformats.org/markup-compatibility/2006" xmlns:aink="http://schemas.microsoft.com/office/drawing/2016/ink" xmlns:am3d="http://schemas.microsoft.com/office/drawing/2017/model3d" xmlns:o="urn:schemas-microsoft-com:office:office" xmlns:r="http://schemas.openxmlformats.org/officeDocument/2006/relationships" xmlns:m="http://schemas.openxmlformats.org/officeDocument/2006/math" xmlns:v="urn:schemas-microsoft-com:vml" xmlns:wp14="http://schemas.microsoft.com/office/word/2010/wordprocessingDrawing" xmlns:wp="http://schemas.openxmlformats.org/drawingml/2006/wordprocessingDrawing" xmlns:w10="urn:schemas-microsoft-com:office:word" xmlns:w="http://schemas.openxmlformats.org/wordprocessingml/2006/main" xmlns:w14="http://schemas.microsoft.com/office/word/2010/wordml" xmlns:w15="http://schemas.microsoft.com/office/word/2012/wordml" xmlns:w16cex="http://schemas.microsoft.com/office/word/2018/wordml/cex" xmlns:w16cid="http://schemas.microsoft.com/office/word/2016/wordml/cid" xmlns:w16="http://schemas.microsoft.com/office/word/2018/wordml" xmlns:w16sdtdh="http://schemas.microsoft.com/office/word/2020/wordml/sdtdatahash" xmlns:w16se="http://schemas.microsoft.com/office/word/2015/wordml/symex" xmlns:wpg="http://schemas.microsoft.com/office/word/2010/wordprocessingGroup" xmlns:wpi="http://schemas.microsoft.com/office/word/2010/wordprocessingInk" xmlns:wne="http://schemas.microsoft.com/office/word/2006/wordml" xmlns:wps="http://schemas.microsoft.com/office/word/2010/wordprocessingShape" mc:Ignorable="w14 w15 w16se w16cid w16 w16cex w16sdtdh wp14">
   <w:sdt>
     <w:sdtPr>
       <w:id w:val="-583908533"/>
@@ -5727,7 +5277,7 @@
 </file>
 
 <file path=word/footnotes.xml><?xml version="1.0" encoding="utf-8"?>
-<w:footnotes xmlns:wpc="http://schemas.microsoft.com/office/word/2010/wordprocessingCanvas" xmlns:cx="http://schemas.microsoft.com/office/drawing/2014/chartex" xmlns:cx1="http://schemas.microsoft.com/office/drawing/2015/9/8/chartex" xmlns:cx2="http://schemas.microsoft.com/office/drawing/2015/10/21/chartex" xmlns:cx3="http://schemas.microsoft.com/office/drawing/2016/5/9/chartex" xmlns:cx4="http://schemas.microsoft.com/office/drawing/2016/5/10/chartex" xmlns:cx5="http://schemas.microsoft.com/office/drawing/2016/5/11/chartex" xmlns:cx6="http://schemas.microsoft.com/office/drawing/2016/5/12/chartex" xmlns:cx7="http://schemas.microsoft.com/office/drawing/2016/5/13/chartex" xmlns:cx8="http://schemas.microsoft.com/office/drawing/2016/5/14/chartex" xmlns:mc="http://schemas.openxmlformats.org/markup-compatibility/2006" xmlns:aink="http://schemas.microsoft.com/office/drawing/2016/ink" xmlns:am3d="http://schemas.microsoft.com/office/drawing/2017/model3d" xmlns:o="urn:schemas-microsoft-com:office:office" xmlns:oel="http://schemas.microsoft.com/office/2019/extlst" xmlns:r="http://schemas.openxmlformats.org/officeDocument/2006/relationships" xmlns:m="http://schemas.openxmlformats.org/officeDocument/2006/math" xmlns:v="urn:schemas-microsoft-com:vml" xmlns:wp14="http://schemas.microsoft.com/office/word/2010/wordprocessingDrawing" xmlns:wp="http://schemas.openxmlformats.org/drawingml/2006/wordprocessingDrawing" xmlns:w10="urn:schemas-microsoft-com:office:word" xmlns:w="http://schemas.openxmlformats.org/wordprocessingml/2006/main" xmlns:w14="http://schemas.microsoft.com/office/word/2010/wordml" xmlns:w15="http://schemas.microsoft.com/office/word/2012/wordml" xmlns:w16cex="http://schemas.microsoft.com/office/word/2018/wordml/cex" xmlns:w16cid="http://schemas.microsoft.com/office/word/2016/wordml/cid" xmlns:w16="http://schemas.microsoft.com/office/word/2018/wordml" xmlns:w16sdtdh="http://schemas.microsoft.com/office/word/2020/wordml/sdtdatahash" xmlns:w16se="http://schemas.microsoft.com/office/word/2015/wordml/symex" xmlns:wpg="http://schemas.microsoft.com/office/word/2010/wordprocessingGroup" xmlns:wpi="http://schemas.microsoft.com/office/word/2010/wordprocessingInk" xmlns:wne="http://schemas.microsoft.com/office/word/2006/wordml" xmlns:wps="http://schemas.microsoft.com/office/word/2010/wordprocessingShape" mc:Ignorable="w14 w15 w16se w16cid w16 w16cex w16sdtdh wp14">
+<w:footnotes xmlns:wpc="http://schemas.microsoft.com/office/word/2010/wordprocessingCanvas" xmlns:cx="http://schemas.microsoft.com/office/drawing/2014/chartex" xmlns:cx1="http://schemas.microsoft.com/office/drawing/2015/9/8/chartex" xmlns:cx2="http://schemas.microsoft.com/office/drawing/2015/10/21/chartex" xmlns:cx3="http://schemas.microsoft.com/office/drawing/2016/5/9/chartex" xmlns:cx4="http://schemas.microsoft.com/office/drawing/2016/5/10/chartex" xmlns:cx5="http://schemas.microsoft.com/office/drawing/2016/5/11/chartex" xmlns:cx6="http://schemas.microsoft.com/office/drawing/2016/5/12/chartex" xmlns:cx7="http://schemas.microsoft.com/office/drawing/2016/5/13/chartex" xmlns:cx8="http://schemas.microsoft.com/office/drawing/2016/5/14/chartex" xmlns:mc="http://schemas.openxmlformats.org/markup-compatibility/2006" xmlns:aink="http://schemas.microsoft.com/office/drawing/2016/ink" xmlns:am3d="http://schemas.microsoft.com/office/drawing/2017/model3d" xmlns:o="urn:schemas-microsoft-com:office:office" xmlns:r="http://schemas.openxmlformats.org/officeDocument/2006/relationships" xmlns:m="http://schemas.openxmlformats.org/officeDocument/2006/math" xmlns:v="urn:schemas-microsoft-com:vml" xmlns:wp14="http://schemas.microsoft.com/office/word/2010/wordprocessingDrawing" xmlns:wp="http://schemas.openxmlformats.org/drawingml/2006/wordprocessingDrawing" xmlns:w10="urn:schemas-microsoft-com:office:word" xmlns:w="http://schemas.openxmlformats.org/wordprocessingml/2006/main" xmlns:w14="http://schemas.microsoft.com/office/word/2010/wordml" xmlns:w15="http://schemas.microsoft.com/office/word/2012/wordml" xmlns:w16cex="http://schemas.microsoft.com/office/word/2018/wordml/cex" xmlns:w16cid="http://schemas.microsoft.com/office/word/2016/wordml/cid" xmlns:w16="http://schemas.microsoft.com/office/word/2018/wordml" xmlns:w16sdtdh="http://schemas.microsoft.com/office/word/2020/wordml/sdtdatahash" xmlns:w16se="http://schemas.microsoft.com/office/word/2015/wordml/symex" xmlns:wpg="http://schemas.microsoft.com/office/word/2010/wordprocessingGroup" xmlns:wpi="http://schemas.microsoft.com/office/word/2010/wordprocessingInk" xmlns:wne="http://schemas.microsoft.com/office/word/2006/wordml" xmlns:wps="http://schemas.microsoft.com/office/word/2010/wordprocessingShape" mc:Ignorable="w14 w15 w16se w16cid w16 w16cex w16sdtdh wp14">
   <w:footnote w:type="separator" w:id="-1">
     <w:p>
       <w:pPr>
@@ -5944,7 +5494,7 @@
 </file>
 
 <file path=word/header1.xml><?xml version="1.0" encoding="utf-8"?>
-<w:hdr xmlns:wpc="http://schemas.microsoft.com/office/word/2010/wordprocessingCanvas" xmlns:cx="http://schemas.microsoft.com/office/drawing/2014/chartex" xmlns:cx1="http://schemas.microsoft.com/office/drawing/2015/9/8/chartex" xmlns:cx2="http://schemas.microsoft.com/office/drawing/2015/10/21/chartex" xmlns:cx3="http://schemas.microsoft.com/office/drawing/2016/5/9/chartex" xmlns:cx4="http://schemas.microsoft.com/office/drawing/2016/5/10/chartex" xmlns:cx5="http://schemas.microsoft.com/office/drawing/2016/5/11/chartex" xmlns:cx6="http://schemas.microsoft.com/office/drawing/2016/5/12/chartex" xmlns:cx7="http://schemas.microsoft.com/office/drawing/2016/5/13/chartex" xmlns:cx8="http://schemas.microsoft.com/office/drawing/2016/5/14/chartex" xmlns:mc="http://schemas.openxmlformats.org/markup-compatibility/2006" xmlns:aink="http://schemas.microsoft.com/office/drawing/2016/ink" xmlns:am3d="http://schemas.microsoft.com/office/drawing/2017/model3d" xmlns:o="urn:schemas-microsoft-com:office:office" xmlns:oel="http://schemas.microsoft.com/office/2019/extlst" xmlns:r="http://schemas.openxmlformats.org/officeDocument/2006/relationships" xmlns:m="http://schemas.openxmlformats.org/officeDocument/2006/math" xmlns:v="urn:schemas-microsoft-com:vml" xmlns:wp14="http://schemas.microsoft.com/office/word/2010/wordprocessingDrawing" xmlns:wp="http://schemas.openxmlformats.org/drawingml/2006/wordprocessingDrawing" xmlns:w10="urn:schemas-microsoft-com:office:word" xmlns:w="http://schemas.openxmlformats.org/wordprocessingml/2006/main" xmlns:w14="http://schemas.microsoft.com/office/word/2010/wordml" xmlns:w15="http://schemas.microsoft.com/office/word/2012/wordml" xmlns:w16cex="http://schemas.microsoft.com/office/word/2018/wordml/cex" xmlns:w16cid="http://schemas.microsoft.com/office/word/2016/wordml/cid" xmlns:w16="http://schemas.microsoft.com/office/word/2018/wordml" xmlns:w16sdtdh="http://schemas.microsoft.com/office/word/2020/wordml/sdtdatahash" xmlns:w16se="http://schemas.microsoft.com/office/word/2015/wordml/symex" xmlns:wpg="http://schemas.microsoft.com/office/word/2010/wordprocessingGroup" xmlns:wpi="http://schemas.microsoft.com/office/word/2010/wordprocessingInk" xmlns:wne="http://schemas.microsoft.com/office/word/2006/wordml" xmlns:wps="http://schemas.microsoft.com/office/word/2010/wordprocessingShape" mc:Ignorable="w14 w15 w16se w16cid w16 w16cex w16sdtdh wp14">
+<w:hdr xmlns:wpc="http://schemas.microsoft.com/office/word/2010/wordprocessingCanvas" xmlns:cx="http://schemas.microsoft.com/office/drawing/2014/chartex" xmlns:cx1="http://schemas.microsoft.com/office/drawing/2015/9/8/chartex" xmlns:cx2="http://schemas.microsoft.com/office/drawing/2015/10/21/chartex" xmlns:cx3="http://schemas.microsoft.com/office/drawing/2016/5/9/chartex" xmlns:cx4="http://schemas.microsoft.com/office/drawing/2016/5/10/chartex" xmlns:cx5="http://schemas.microsoft.com/office/drawing/2016/5/11/chartex" xmlns:cx6="http://schemas.microsoft.com/office/drawing/2016/5/12/chartex" xmlns:cx7="http://schemas.microsoft.com/office/drawing/2016/5/13/chartex" xmlns:cx8="http://schemas.microsoft.com/office/drawing/2016/5/14/chartex" xmlns:mc="http://schemas.openxmlformats.org/markup-compatibility/2006" xmlns:aink="http://schemas.microsoft.com/office/drawing/2016/ink" xmlns:am3d="http://schemas.microsoft.com/office/drawing/2017/model3d" xmlns:o="urn:schemas-microsoft-com:office:office" xmlns:r="http://schemas.openxmlformats.org/officeDocument/2006/relationships" xmlns:m="http://schemas.openxmlformats.org/officeDocument/2006/math" xmlns:v="urn:schemas-microsoft-com:vml" xmlns:wp14="http://schemas.microsoft.com/office/word/2010/wordprocessingDrawing" xmlns:wp="http://schemas.openxmlformats.org/drawingml/2006/wordprocessingDrawing" xmlns:w10="urn:schemas-microsoft-com:office:word" xmlns:w="http://schemas.openxmlformats.org/wordprocessingml/2006/main" xmlns:w14="http://schemas.microsoft.com/office/word/2010/wordml" xmlns:w15="http://schemas.microsoft.com/office/word/2012/wordml" xmlns:w16cex="http://schemas.microsoft.com/office/word/2018/wordml/cex" xmlns:w16cid="http://schemas.microsoft.com/office/word/2016/wordml/cid" xmlns:w16="http://schemas.microsoft.com/office/word/2018/wordml" xmlns:w16sdtdh="http://schemas.microsoft.com/office/word/2020/wordml/sdtdatahash" xmlns:w16se="http://schemas.microsoft.com/office/word/2015/wordml/symex" xmlns:wpg="http://schemas.microsoft.com/office/word/2010/wordprocessingGroup" xmlns:wpi="http://schemas.microsoft.com/office/word/2010/wordprocessingInk" xmlns:wne="http://schemas.microsoft.com/office/word/2006/wordml" xmlns:wps="http://schemas.microsoft.com/office/word/2010/wordprocessingShape" mc:Ignorable="w14 w15 w16se w16cid w16 w16cex w16sdtdh wp14">
   <w:p>
     <w:pPr>
       <w:pStyle w:val="Header"/>
@@ -6100,7 +5650,7 @@
 </file>
 
 <file path=word/numbering.xml><?xml version="1.0" encoding="utf-8"?>
-<w:numbering xmlns:wpc="http://schemas.microsoft.com/office/word/2010/wordprocessingCanvas" xmlns:cx="http://schemas.microsoft.com/office/drawing/2014/chartex" xmlns:cx1="http://schemas.microsoft.com/office/drawing/2015/9/8/chartex" xmlns:cx2="http://schemas.microsoft.com/office/drawing/2015/10/21/chartex" xmlns:cx3="http://schemas.microsoft.com/office/drawing/2016/5/9/chartex" xmlns:cx4="http://schemas.microsoft.com/office/drawing/2016/5/10/chartex" xmlns:cx5="http://schemas.microsoft.com/office/drawing/2016/5/11/chartex" xmlns:cx6="http://schemas.microsoft.com/office/drawing/2016/5/12/chartex" xmlns:cx7="http://schemas.microsoft.com/office/drawing/2016/5/13/chartex" xmlns:cx8="http://schemas.microsoft.com/office/drawing/2016/5/14/chartex" xmlns:mc="http://schemas.openxmlformats.org/markup-compatibility/2006" xmlns:aink="http://schemas.microsoft.com/office/drawing/2016/ink" xmlns:am3d="http://schemas.microsoft.com/office/drawing/2017/model3d" xmlns:o="urn:schemas-microsoft-com:office:office" xmlns:oel="http://schemas.microsoft.com/office/2019/extlst" xmlns:r="http://schemas.openxmlformats.org/officeDocument/2006/relationships" xmlns:m="http://schemas.openxmlformats.org/officeDocument/2006/math" xmlns:v="urn:schemas-microsoft-com:vml" xmlns:wp14="http://schemas.microsoft.com/office/word/2010/wordprocessingDrawing" xmlns:wp="http://schemas.openxmlformats.org/drawingml/2006/wordprocessingDrawing" xmlns:w10="urn:schemas-microsoft-com:office:word" xmlns:w="http://schemas.openxmlformats.org/wordprocessingml/2006/main" xmlns:w14="http://schemas.microsoft.com/office/word/2010/wordml" xmlns:w15="http://schemas.microsoft.com/office/word/2012/wordml" xmlns:w16cex="http://schemas.microsoft.com/office/word/2018/wordml/cex" xmlns:w16cid="http://schemas.microsoft.com/office/word/2016/wordml/cid" xmlns:w16="http://schemas.microsoft.com/office/word/2018/wordml" xmlns:w16sdtdh="http://schemas.microsoft.com/office/word/2020/wordml/sdtdatahash" xmlns:w16se="http://schemas.microsoft.com/office/word/2015/wordml/symex" xmlns:wpg="http://schemas.microsoft.com/office/word/2010/wordprocessingGroup" xmlns:wpi="http://schemas.microsoft.com/office/word/2010/wordprocessingInk" xmlns:wne="http://schemas.microsoft.com/office/word/2006/wordml" xmlns:wps="http://schemas.microsoft.com/office/word/2010/wordprocessingShape" mc:Ignorable="w14 w15 w16se w16cid w16 w16cex w16sdtdh wp14">
+<w:numbering xmlns:wpc="http://schemas.microsoft.com/office/word/2010/wordprocessingCanvas" xmlns:cx="http://schemas.microsoft.com/office/drawing/2014/chartex" xmlns:cx1="http://schemas.microsoft.com/office/drawing/2015/9/8/chartex" xmlns:cx2="http://schemas.microsoft.com/office/drawing/2015/10/21/chartex" xmlns:cx3="http://schemas.microsoft.com/office/drawing/2016/5/9/chartex" xmlns:cx4="http://schemas.microsoft.com/office/drawing/2016/5/10/chartex" xmlns:cx5="http://schemas.microsoft.com/office/drawing/2016/5/11/chartex" xmlns:cx6="http://schemas.microsoft.com/office/drawing/2016/5/12/chartex" xmlns:cx7="http://schemas.microsoft.com/office/drawing/2016/5/13/chartex" xmlns:cx8="http://schemas.microsoft.com/office/drawing/2016/5/14/chartex" xmlns:mc="http://schemas.openxmlformats.org/markup-compatibility/2006" xmlns:aink="http://schemas.microsoft.com/office/drawing/2016/ink" xmlns:am3d="http://schemas.microsoft.com/office/drawing/2017/model3d" xmlns:o="urn:schemas-microsoft-com:office:office" xmlns:r="http://schemas.openxmlformats.org/officeDocument/2006/relationships" xmlns:m="http://schemas.openxmlformats.org/officeDocument/2006/math" xmlns:v="urn:schemas-microsoft-com:vml" xmlns:wp14="http://schemas.microsoft.com/office/word/2010/wordprocessingDrawing" xmlns:wp="http://schemas.openxmlformats.org/drawingml/2006/wordprocessingDrawing" xmlns:w10="urn:schemas-microsoft-com:office:word" xmlns:w="http://schemas.openxmlformats.org/wordprocessingml/2006/main" xmlns:w14="http://schemas.microsoft.com/office/word/2010/wordml" xmlns:w15="http://schemas.microsoft.com/office/word/2012/wordml" xmlns:w16cex="http://schemas.microsoft.com/office/word/2018/wordml/cex" xmlns:w16cid="http://schemas.microsoft.com/office/word/2016/wordml/cid" xmlns:w16="http://schemas.microsoft.com/office/word/2018/wordml" xmlns:w16sdtdh="http://schemas.microsoft.com/office/word/2020/wordml/sdtdatahash" xmlns:w16se="http://schemas.microsoft.com/office/word/2015/wordml/symex" xmlns:wpg="http://schemas.microsoft.com/office/word/2010/wordprocessingGroup" xmlns:wpi="http://schemas.microsoft.com/office/word/2010/wordprocessingInk" xmlns:wne="http://schemas.microsoft.com/office/word/2006/wordml" xmlns:wps="http://schemas.microsoft.com/office/word/2010/wordprocessingShape" mc:Ignorable="w14 w15 w16se w16cid w16 w16cex w16sdtdh wp14">
   <w:abstractNum w:abstractNumId="0" w15:restartNumberingAfterBreak="0">
     <w:nsid w:val="08D91EA6"/>
     <w:multiLevelType w:val="hybridMultilevel"/>
@@ -8474,130 +8024,138 @@
       </w:pPr>
     </w:lvl>
   </w:abstractNum>
-  <w:num w:numId="1" w16cid:durableId="1773015729">
+  <w:num w:numId="1">
     <w:abstractNumId w:val="22"/>
   </w:num>
-  <w:num w:numId="2" w16cid:durableId="1577277883">
+  <w:num w:numId="2">
     <w:abstractNumId w:val="13"/>
   </w:num>
-  <w:num w:numId="3" w16cid:durableId="772477768">
+  <w:num w:numId="3">
     <w:abstractNumId w:val="13"/>
     <w:lvlOverride w:ilvl="0">
       <w:startOverride w:val="1"/>
     </w:lvlOverride>
   </w:num>
-  <w:num w:numId="4" w16cid:durableId="203643101">
+  <w:num w:numId="4">
     <w:abstractNumId w:val="10"/>
   </w:num>
-  <w:num w:numId="5" w16cid:durableId="1307932051">
+  <w:num w:numId="5">
     <w:abstractNumId w:val="10"/>
     <w:lvlOverride w:ilvl="0">
       <w:startOverride w:val="1"/>
     </w:lvlOverride>
   </w:num>
-  <w:num w:numId="6" w16cid:durableId="531921121">
+  <w:num w:numId="6">
     <w:abstractNumId w:val="10"/>
     <w:lvlOverride w:ilvl="0">
       <w:startOverride w:val="1"/>
     </w:lvlOverride>
   </w:num>
-  <w:num w:numId="7" w16cid:durableId="2051607323">
+  <w:num w:numId="7">
     <w:abstractNumId w:val="10"/>
     <w:lvlOverride w:ilvl="0">
       <w:startOverride w:val="1"/>
     </w:lvlOverride>
   </w:num>
-  <w:num w:numId="8" w16cid:durableId="544218359">
+  <w:num w:numId="8">
     <w:abstractNumId w:val="10"/>
     <w:lvlOverride w:ilvl="0">
       <w:startOverride w:val="5"/>
     </w:lvlOverride>
   </w:num>
-  <w:num w:numId="9" w16cid:durableId="1056468863">
+  <w:num w:numId="9">
     <w:abstractNumId w:val="3"/>
   </w:num>
-  <w:num w:numId="10" w16cid:durableId="1004940601">
+  <w:num w:numId="10">
     <w:abstractNumId w:val="4"/>
   </w:num>
-  <w:num w:numId="11" w16cid:durableId="475144622">
+  <w:num w:numId="11">
     <w:abstractNumId w:val="5"/>
   </w:num>
-  <w:num w:numId="12" w16cid:durableId="1179853055">
+  <w:num w:numId="12">
     <w:abstractNumId w:val="11"/>
   </w:num>
-  <w:num w:numId="13" w16cid:durableId="1728533642">
+  <w:num w:numId="13">
     <w:abstractNumId w:val="0"/>
   </w:num>
-  <w:num w:numId="14" w16cid:durableId="74978032">
+  <w:num w:numId="14">
     <w:abstractNumId w:val="16"/>
   </w:num>
-  <w:num w:numId="15" w16cid:durableId="1349331154">
+  <w:num w:numId="15">
     <w:abstractNumId w:val="7"/>
   </w:num>
-  <w:num w:numId="16" w16cid:durableId="1941178377">
+  <w:num w:numId="16">
     <w:abstractNumId w:val="15"/>
   </w:num>
-  <w:num w:numId="17" w16cid:durableId="359282230">
+  <w:num w:numId="17">
     <w:abstractNumId w:val="2"/>
   </w:num>
-  <w:num w:numId="18" w16cid:durableId="1568875735">
+  <w:num w:numId="18">
     <w:abstractNumId w:val="14"/>
   </w:num>
-  <w:num w:numId="19" w16cid:durableId="2083521518">
+  <w:num w:numId="19">
     <w:abstractNumId w:val="21"/>
   </w:num>
-  <w:num w:numId="20" w16cid:durableId="1349018656">
+  <w:num w:numId="20">
     <w:abstractNumId w:val="18"/>
   </w:num>
-  <w:num w:numId="21" w16cid:durableId="246769447">
+  <w:num w:numId="21">
     <w:abstractNumId w:val="20"/>
   </w:num>
-  <w:num w:numId="22" w16cid:durableId="50466470">
+  <w:num w:numId="22">
     <w:abstractNumId w:val="10"/>
     <w:lvlOverride w:ilvl="0">
       <w:startOverride w:val="1"/>
     </w:lvlOverride>
   </w:num>
-  <w:num w:numId="23" w16cid:durableId="171534599">
+  <w:num w:numId="23">
     <w:abstractNumId w:val="10"/>
     <w:lvlOverride w:ilvl="0">
       <w:startOverride w:val="1"/>
     </w:lvlOverride>
   </w:num>
-  <w:num w:numId="24" w16cid:durableId="267397096">
+  <w:num w:numId="24">
     <w:abstractNumId w:val="12"/>
   </w:num>
-  <w:num w:numId="25" w16cid:durableId="344215759">
+  <w:num w:numId="25">
     <w:abstractNumId w:val="1"/>
   </w:num>
-  <w:num w:numId="26" w16cid:durableId="836964277">
+  <w:num w:numId="26">
     <w:abstractNumId w:val="19"/>
   </w:num>
-  <w:num w:numId="27" w16cid:durableId="470247807">
+  <w:num w:numId="27">
     <w:abstractNumId w:val="8"/>
   </w:num>
-  <w:num w:numId="28" w16cid:durableId="779760460">
+  <w:num w:numId="28">
     <w:abstractNumId w:val="9"/>
   </w:num>
-  <w:num w:numId="29" w16cid:durableId="319038049">
+  <w:num w:numId="29">
     <w:abstractNumId w:val="10"/>
     <w:lvlOverride w:ilvl="0">
       <w:startOverride w:val="1"/>
     </w:lvlOverride>
   </w:num>
-  <w:num w:numId="30" w16cid:durableId="1005088587">
+  <w:num w:numId="30">
     <w:abstractNumId w:val="10"/>
     <w:lvlOverride w:ilvl="0">
       <w:startOverride w:val="1"/>
     </w:lvlOverride>
   </w:num>
-  <w:num w:numId="31" w16cid:durableId="1320769675">
+  <w:num w:numId="31">
     <w:abstractNumId w:val="6"/>
   </w:num>
-  <w:num w:numId="32" w16cid:durableId="160854489">
+  <w:num w:numId="32">
     <w:abstractNumId w:val="17"/>
   </w:num>
 </w:numbering>
+</file>
+
+<file path=word/people.xml><?xml version="1.0" encoding="utf-8"?>
+<w15:people xmlns:wpc="http://schemas.microsoft.com/office/word/2010/wordprocessingCanvas" xmlns:cx="http://schemas.microsoft.com/office/drawing/2014/chartex" xmlns:cx1="http://schemas.microsoft.com/office/drawing/2015/9/8/chartex" xmlns:cx2="http://schemas.microsoft.com/office/drawing/2015/10/21/chartex" xmlns:cx3="http://schemas.microsoft.com/office/drawing/2016/5/9/chartex" xmlns:cx4="http://schemas.microsoft.com/office/drawing/2016/5/10/chartex" xmlns:cx5="http://schemas.microsoft.com/office/drawing/2016/5/11/chartex" xmlns:cx6="http://schemas.microsoft.com/office/drawing/2016/5/12/chartex" xmlns:cx7="http://schemas.microsoft.com/office/drawing/2016/5/13/chartex" xmlns:cx8="http://schemas.microsoft.com/office/drawing/2016/5/14/chartex" xmlns:mc="http://schemas.openxmlformats.org/markup-compatibility/2006" xmlns:aink="http://schemas.microsoft.com/office/drawing/2016/ink" xmlns:am3d="http://schemas.microsoft.com/office/drawing/2017/model3d" xmlns:o="urn:schemas-microsoft-com:office:office" xmlns:r="http://schemas.openxmlformats.org/officeDocument/2006/relationships" xmlns:m="http://schemas.openxmlformats.org/officeDocument/2006/math" xmlns:v="urn:schemas-microsoft-com:vml" xmlns:wp14="http://schemas.microsoft.com/office/word/2010/wordprocessingDrawing" xmlns:wp="http://schemas.openxmlformats.org/drawingml/2006/wordprocessingDrawing" xmlns:w10="urn:schemas-microsoft-com:office:word" xmlns:w="http://schemas.openxmlformats.org/wordprocessingml/2006/main" xmlns:w14="http://schemas.microsoft.com/office/word/2010/wordml" xmlns:w15="http://schemas.microsoft.com/office/word/2012/wordml" xmlns:w16cex="http://schemas.microsoft.com/office/word/2018/wordml/cex" xmlns:w16cid="http://schemas.microsoft.com/office/word/2016/wordml/cid" xmlns:w16="http://schemas.microsoft.com/office/word/2018/wordml" xmlns:w16sdtdh="http://schemas.microsoft.com/office/word/2020/wordml/sdtdatahash" xmlns:w16se="http://schemas.microsoft.com/office/word/2015/wordml/symex" xmlns:wpg="http://schemas.microsoft.com/office/word/2010/wordprocessingGroup" xmlns:wpi="http://schemas.microsoft.com/office/word/2010/wordprocessingInk" xmlns:wne="http://schemas.microsoft.com/office/word/2006/wordml" xmlns:wps="http://schemas.microsoft.com/office/word/2010/wordprocessingShape" mc:Ignorable="w14 w15 w16se w16cid w16 w16cex w16sdtdh wp14">
+  <w15:person w15:author="Pasha Barahimi">
+    <w15:presenceInfo w15:providerId="Windows Live" w15:userId="9821d47a32be8532"/>
+  </w15:person>
+</w15:people>
 </file>
 
 <file path=word/styles.xml><?xml version="1.0" encoding="utf-8"?>

</xml_diff>

<commit_message>
Add EX3 set_lottery_tickets system call report
</commit_message>
<xml_diff>
--- a/EX3 - Process Scheduling/Report.docx
+++ b/EX3 - Process Scheduling/Report.docx
@@ -5283,7 +5283,6 @@
       <w:pPr>
         <w:pStyle w:val="Text"/>
         <w:rPr>
-          <w:rFonts w:hint="cs"/>
           <w:rtl/>
         </w:rPr>
       </w:pPr>
@@ -5298,9 +5297,9 @@
         <mc:AlternateContent>
           <mc:Choice Requires="wps">
             <w:drawing>
-              <wp:inline distT="0" distB="0" distL="0" distR="0" wp14:anchorId="44D85DDA" wp14:editId="427E19F0">
+              <wp:inline distT="0" distB="0" distL="0" distR="0" wp14:anchorId="44D85DDA" wp14:editId="25D74366">
                 <wp:extent cx="5721927" cy="6241473"/>
-                <wp:effectExtent l="0" t="0" r="12700" b="26035"/>
+                <wp:effectExtent l="0" t="0" r="0" b="6985"/>
                 <wp:docPr id="6" name="Text Box 6"/>
                 <wp:cNvGraphicFramePr/>
                 <a:graphic xmlns:a="http://schemas.openxmlformats.org/drawingml/2006/main">
@@ -5319,9 +5318,7 @@
                           <a:schemeClr val="lt1"/>
                         </a:solidFill>
                         <a:ln w="6350">
-                          <a:solidFill>
-                            <a:prstClr val="black"/>
-                          </a:solidFill>
+                          <a:noFill/>
                         </a:ln>
                       </wps:spPr>
                       <wps:txbx>
@@ -6550,7 +6547,7 @@
           </mc:Choice>
           <mc:Fallback>
             <w:pict>
-              <v:shape w14:anchorId="44D85DDA" id="Text Box 6" o:spid="_x0000_s1028" type="#_x0000_t202" style="width:450.55pt;height:491.45pt;visibility:visible;mso-wrap-style:square;mso-left-percent:-10001;mso-top-percent:-10001;mso-position-horizontal:absolute;mso-position-horizontal-relative:char;mso-position-vertical:absolute;mso-position-vertical-relative:line;mso-left-percent:-10001;mso-top-percent:-10001;v-text-anchor:top" o:gfxdata="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" fillcolor="white [3201]" strokeweight=".5pt">
+              <v:shape w14:anchorId="44D85DDA" id="Text Box 6" o:spid="_x0000_s1028" type="#_x0000_t202" style="width:450.55pt;height:491.45pt;visibility:visible;mso-wrap-style:square;mso-left-percent:-10001;mso-top-percent:-10001;mso-position-horizontal:absolute;mso-position-horizontal-relative:char;mso-position-vertical:absolute;mso-position-vertical-relative:line;mso-left-percent:-10001;mso-top-percent:-10001;v-text-anchor:top" o:gfxdata="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" fillcolor="white [3201]" stroked="f" strokeweight=".5pt">
                 <v:textbox>
                   <w:txbxContent>
                     <w:p>
@@ -9651,63 +9648,1093 @@
     </w:p>
     <w:p>
       <w:pPr>
-        <w:pStyle w:val="Heading2"/>
-        <w:rPr>
-          <w:rtl/>
-        </w:rPr>
-      </w:pPr>
-      <w:r>
-        <w:rPr>
-          <w:rFonts w:hint="cs"/>
-          <w:rtl/>
-        </w:rPr>
-        <w:t xml:space="preserve">مقداردهی پارامتر </w:t>
-      </w:r>
-      <w:r>
-        <w:t>BJF</w:t>
-      </w:r>
-      <w:r>
-        <w:rPr>
-          <w:rFonts w:hint="cs"/>
-          <w:rtl/>
-        </w:rPr>
-        <w:t xml:space="preserve"> در سطح پردازه</w:t>
+        <w:pStyle w:val="Text"/>
+        <w:rPr>
+          <w:rtl/>
+        </w:rPr>
+      </w:pPr>
+      <w:r>
+        <w:rPr>
+          <w:rFonts w:hint="cs"/>
+          <w:rtl/>
+        </w:rPr>
+        <w:t xml:space="preserve">این فراخوانی سیستمی با نام </w:t>
+      </w:r>
+      <w:proofErr w:type="spellStart"/>
+      <w:r>
+        <w:rPr>
+          <w:rStyle w:val="CodeChar"/>
+        </w:rPr>
+        <w:t>set_lottery_tickets</w:t>
+      </w:r>
+      <w:proofErr w:type="spellEnd"/>
+      <w:r>
+        <w:rPr>
+          <w:rFonts w:hint="cs"/>
+          <w:rtl/>
+        </w:rPr>
+        <w:t xml:space="preserve"> پیاده‌سازی شده است. کد مروبط به آن در زیر قابل مشاهده است</w:t>
+      </w:r>
+      <w:r>
+        <w:rPr>
+          <w:rFonts w:hint="cs"/>
+          <w:rtl/>
+        </w:rPr>
+        <w:t>.</w:t>
       </w:r>
     </w:p>
     <w:p>
       <w:pPr>
-        <w:pStyle w:val="Heading2"/>
-        <w:rPr>
-          <w:rtl/>
-        </w:rPr>
-      </w:pPr>
-      <w:r>
-        <w:rPr>
-          <w:rFonts w:hint="cs"/>
-          <w:rtl/>
-        </w:rPr>
-        <w:t xml:space="preserve">مقداردهی پارامتر </w:t>
-      </w:r>
-      <w:r>
-        <w:t>BJF</w:t>
-      </w:r>
-      <w:r>
-        <w:rPr>
-          <w:rFonts w:hint="cs"/>
-          <w:rtl/>
-        </w:rPr>
-        <w:t xml:space="preserve"> در سطح سیستم</w:t>
+        <w:pStyle w:val="Text"/>
+        <w:rPr>
+          <w:rFonts w:hint="cs"/>
+          <w:rtl/>
+        </w:rPr>
+      </w:pPr>
+      <w:r>
+        <w:rPr>
+          <w:rFonts w:hint="cs"/>
+          <w:noProof/>
+          <w:rtl/>
+          <w:lang w:val="fa-IR"/>
+        </w:rPr>
+        <mc:AlternateContent>
+          <mc:Choice Requires="wps">
+            <w:drawing>
+              <wp:inline distT="0" distB="0" distL="0" distR="0" wp14:anchorId="62F16F1B" wp14:editId="6BFFE546">
+                <wp:extent cx="5731510" cy="2660073"/>
+                <wp:effectExtent l="0" t="0" r="2540" b="6985"/>
+                <wp:docPr id="7" name="Text Box 7"/>
+                <wp:cNvGraphicFramePr/>
+                <a:graphic xmlns:a="http://schemas.openxmlformats.org/drawingml/2006/main">
+                  <a:graphicData uri="http://schemas.microsoft.com/office/word/2010/wordprocessingShape">
+                    <wps:wsp>
+                      <wps:cNvSpPr txBox="1"/>
+                      <wps:spPr>
+                        <a:xfrm>
+                          <a:off x="0" y="0"/>
+                          <a:ext cx="5731510" cy="2660073"/>
+                        </a:xfrm>
+                        <a:prstGeom prst="rect">
+                          <a:avLst/>
+                        </a:prstGeom>
+                        <a:solidFill>
+                          <a:schemeClr val="lt1"/>
+                        </a:solidFill>
+                        <a:ln w="6350">
+                          <a:noFill/>
+                        </a:ln>
+                      </wps:spPr>
+                      <wps:txbx>
+                        <w:txbxContent>
+                          <w:p>
+                            <w:pPr>
+                              <w:shd w:val="clear" w:color="auto" w:fill="FAFAFA"/>
+                            </w:pPr>
+                            <w:r>
+                              <w:rPr>
+                                <w:rFonts w:ascii="Courier New" w:hAnsi="Courier New" w:cs="Courier New"/>
+                                <w:color w:val="A626A4"/>
+                              </w:rPr>
+                              <w:t>int</w:t>
+                            </w:r>
+                            <w:r>
+                              <w:rPr>
+                                <w:rFonts w:ascii="Courier New" w:hAnsi="Courier New" w:cs="Courier New"/>
+                                <w:color w:val="383A42"/>
+                              </w:rPr>
+                              <w:br/>
+                            </w:r>
+                            <w:proofErr w:type="spellStart"/>
+                            <w:r>
+                              <w:rPr>
+                                <w:rFonts w:ascii="Courier New" w:hAnsi="Courier New" w:cs="Courier New"/>
+                                <w:color w:val="4078F2"/>
+                              </w:rPr>
+                              <w:t>set_lottery_ticket</w:t>
+                            </w:r>
+                            <w:proofErr w:type="spellEnd"/>
+                            <w:r>
+                              <w:rPr>
+                                <w:rFonts w:ascii="Courier New" w:hAnsi="Courier New" w:cs="Courier New"/>
+                                <w:color w:val="383A42"/>
+                              </w:rPr>
+                              <w:t>(</w:t>
+                            </w:r>
+                            <w:r>
+                              <w:rPr>
+                                <w:rFonts w:ascii="Courier New" w:hAnsi="Courier New" w:cs="Courier New"/>
+                                <w:color w:val="A626A4"/>
+                              </w:rPr>
+                              <w:t>int</w:t>
+                            </w:r>
+                            <w:r>
+                              <w:rPr>
+                                <w:rFonts w:ascii="Courier New" w:hAnsi="Courier New" w:cs="Courier New"/>
+                                <w:color w:val="383A42"/>
+                              </w:rPr>
+                              <w:t xml:space="preserve"> </w:t>
+                            </w:r>
+                            <w:proofErr w:type="spellStart"/>
+                            <w:r>
+                              <w:rPr>
+                                <w:rFonts w:ascii="Courier New" w:hAnsi="Courier New" w:cs="Courier New"/>
+                                <w:color w:val="383A42"/>
+                              </w:rPr>
+                              <w:t>pid</w:t>
+                            </w:r>
+                            <w:proofErr w:type="spellEnd"/>
+                            <w:r>
+                              <w:rPr>
+                                <w:rFonts w:ascii="Courier New" w:hAnsi="Courier New" w:cs="Courier New"/>
+                                <w:color w:val="383A42"/>
+                              </w:rPr>
+                              <w:t xml:space="preserve">, </w:t>
+                            </w:r>
+                            <w:r>
+                              <w:rPr>
+                                <w:rFonts w:ascii="Courier New" w:hAnsi="Courier New" w:cs="Courier New"/>
+                                <w:color w:val="A626A4"/>
+                              </w:rPr>
+                              <w:t>int</w:t>
+                            </w:r>
+                            <w:r>
+                              <w:rPr>
+                                <w:rFonts w:ascii="Courier New" w:hAnsi="Courier New" w:cs="Courier New"/>
+                                <w:color w:val="383A42"/>
+                              </w:rPr>
+                              <w:t xml:space="preserve"> tickets) {</w:t>
+                            </w:r>
+                            <w:r>
+                              <w:rPr>
+                                <w:rFonts w:ascii="Courier New" w:hAnsi="Courier New" w:cs="Courier New"/>
+                                <w:color w:val="383A42"/>
+                              </w:rPr>
+                              <w:br/>
+                              <w:t xml:space="preserve">  </w:t>
+                            </w:r>
+                            <w:r>
+                              <w:rPr>
+                                <w:rFonts w:ascii="Courier New" w:hAnsi="Courier New" w:cs="Courier New"/>
+                                <w:color w:val="A626A4"/>
+                              </w:rPr>
+                              <w:t>struct</w:t>
+                            </w:r>
+                            <w:r>
+                              <w:rPr>
+                                <w:rFonts w:ascii="Courier New" w:hAnsi="Courier New" w:cs="Courier New"/>
+                                <w:color w:val="383A42"/>
+                              </w:rPr>
+                              <w:t xml:space="preserve"> </w:t>
+                            </w:r>
+                            <w:r>
+                              <w:rPr>
+                                <w:rFonts w:ascii="Courier New" w:hAnsi="Courier New" w:cs="Courier New"/>
+                                <w:color w:val="4078F2"/>
+                              </w:rPr>
+                              <w:t>proc</w:t>
+                            </w:r>
+                            <w:r>
+                              <w:rPr>
+                                <w:rFonts w:ascii="Courier New" w:hAnsi="Courier New" w:cs="Courier New"/>
+                                <w:color w:val="383A42"/>
+                              </w:rPr>
+                              <w:t xml:space="preserve">* </w:t>
+                            </w:r>
+                            <w:r>
+                              <w:rPr>
+                                <w:rFonts w:ascii="Courier New" w:hAnsi="Courier New" w:cs="Courier New"/>
+                                <w:color w:val="4078F2"/>
+                              </w:rPr>
+                              <w:t>p</w:t>
+                            </w:r>
+                            <w:r>
+                              <w:rPr>
+                                <w:rFonts w:ascii="Courier New" w:hAnsi="Courier New" w:cs="Courier New"/>
+                                <w:color w:val="383A42"/>
+                              </w:rPr>
+                              <w:t>;</w:t>
+                            </w:r>
+                            <w:r>
+                              <w:rPr>
+                                <w:rFonts w:ascii="Courier New" w:hAnsi="Courier New" w:cs="Courier New"/>
+                                <w:color w:val="383A42"/>
+                              </w:rPr>
+                              <w:br/>
+                            </w:r>
+                            <w:r>
+                              <w:rPr>
+                                <w:rFonts w:ascii="Courier New" w:hAnsi="Courier New" w:cs="Courier New"/>
+                                <w:color w:val="383A42"/>
+                              </w:rPr>
+                              <w:br/>
+                              <w:t>  acquire(&amp;</w:t>
+                            </w:r>
+                            <w:proofErr w:type="spellStart"/>
+                            <w:r>
+                              <w:rPr>
+                                <w:rFonts w:ascii="Courier New" w:hAnsi="Courier New" w:cs="Courier New"/>
+                                <w:color w:val="383A42"/>
+                              </w:rPr>
+                              <w:t>ptable.lock</w:t>
+                            </w:r>
+                            <w:proofErr w:type="spellEnd"/>
+                            <w:r>
+                              <w:rPr>
+                                <w:rFonts w:ascii="Courier New" w:hAnsi="Courier New" w:cs="Courier New"/>
+                                <w:color w:val="383A42"/>
+                              </w:rPr>
+                              <w:t>);</w:t>
+                            </w:r>
+                            <w:r>
+                              <w:rPr>
+                                <w:rFonts w:ascii="Courier New" w:hAnsi="Courier New" w:cs="Courier New"/>
+                                <w:color w:val="383A42"/>
+                              </w:rPr>
+                              <w:br/>
+                              <w:t xml:space="preserve">  </w:t>
+                            </w:r>
+                            <w:r>
+                              <w:rPr>
+                                <w:rFonts w:ascii="Courier New" w:hAnsi="Courier New" w:cs="Courier New"/>
+                                <w:color w:val="A626A4"/>
+                              </w:rPr>
+                              <w:t>for</w:t>
+                            </w:r>
+                            <w:r>
+                              <w:rPr>
+                                <w:rFonts w:ascii="Courier New" w:hAnsi="Courier New" w:cs="Courier New"/>
+                                <w:color w:val="383A42"/>
+                              </w:rPr>
+                              <w:t xml:space="preserve"> (p = </w:t>
+                            </w:r>
+                            <w:proofErr w:type="spellStart"/>
+                            <w:r>
+                              <w:rPr>
+                                <w:rFonts w:ascii="Courier New" w:hAnsi="Courier New" w:cs="Courier New"/>
+                                <w:color w:val="383A42"/>
+                              </w:rPr>
+                              <w:t>ptable.proc</w:t>
+                            </w:r>
+                            <w:proofErr w:type="spellEnd"/>
+                            <w:r>
+                              <w:rPr>
+                                <w:rFonts w:ascii="Courier New" w:hAnsi="Courier New" w:cs="Courier New"/>
+                                <w:color w:val="383A42"/>
+                              </w:rPr>
+                              <w:t>; p &lt; &amp;</w:t>
+                            </w:r>
+                            <w:proofErr w:type="spellStart"/>
+                            <w:r>
+                              <w:rPr>
+                                <w:rFonts w:ascii="Courier New" w:hAnsi="Courier New" w:cs="Courier New"/>
+                                <w:color w:val="383A42"/>
+                              </w:rPr>
+                              <w:t>ptable.proc</w:t>
+                            </w:r>
+                            <w:proofErr w:type="spellEnd"/>
+                            <w:r>
+                              <w:rPr>
+                                <w:rFonts w:ascii="Courier New" w:hAnsi="Courier New" w:cs="Courier New"/>
+                                <w:color w:val="383A42"/>
+                              </w:rPr>
+                              <w:t>[NPROC]; p++) {</w:t>
+                            </w:r>
+                            <w:r>
+                              <w:rPr>
+                                <w:rFonts w:ascii="Courier New" w:hAnsi="Courier New" w:cs="Courier New"/>
+                                <w:color w:val="383A42"/>
+                              </w:rPr>
+                              <w:br/>
+                              <w:t xml:space="preserve">    </w:t>
+                            </w:r>
+                            <w:r>
+                              <w:rPr>
+                                <w:rFonts w:ascii="Courier New" w:hAnsi="Courier New" w:cs="Courier New"/>
+                                <w:color w:val="A626A4"/>
+                              </w:rPr>
+                              <w:t>if</w:t>
+                            </w:r>
+                            <w:r>
+                              <w:rPr>
+                                <w:rFonts w:ascii="Courier New" w:hAnsi="Courier New" w:cs="Courier New"/>
+                                <w:color w:val="383A42"/>
+                              </w:rPr>
+                              <w:t xml:space="preserve"> ((p-&gt;</w:t>
+                            </w:r>
+                            <w:proofErr w:type="spellStart"/>
+                            <w:r>
+                              <w:rPr>
+                                <w:rFonts w:ascii="Courier New" w:hAnsi="Courier New" w:cs="Courier New"/>
+                                <w:color w:val="383A42"/>
+                              </w:rPr>
+                              <w:t>pid</w:t>
+                            </w:r>
+                            <w:proofErr w:type="spellEnd"/>
+                            <w:r>
+                              <w:rPr>
+                                <w:rFonts w:ascii="Courier New" w:hAnsi="Courier New" w:cs="Courier New"/>
+                                <w:color w:val="383A42"/>
+                              </w:rPr>
+                              <w:t xml:space="preserve"> == </w:t>
+                            </w:r>
+                            <w:proofErr w:type="spellStart"/>
+                            <w:r>
+                              <w:rPr>
+                                <w:rFonts w:ascii="Courier New" w:hAnsi="Courier New" w:cs="Courier New"/>
+                                <w:color w:val="383A42"/>
+                              </w:rPr>
+                              <w:t>pid</w:t>
+                            </w:r>
+                            <w:proofErr w:type="spellEnd"/>
+                            <w:r>
+                              <w:rPr>
+                                <w:rFonts w:ascii="Courier New" w:hAnsi="Courier New" w:cs="Courier New"/>
+                                <w:color w:val="383A42"/>
+                              </w:rPr>
+                              <w:t>) &amp;&amp; (p-&gt;</w:t>
+                            </w:r>
+                            <w:proofErr w:type="spellStart"/>
+                            <w:r>
+                              <w:rPr>
+                                <w:rFonts w:ascii="Courier New" w:hAnsi="Courier New" w:cs="Courier New"/>
+                                <w:color w:val="383A42"/>
+                              </w:rPr>
+                              <w:t>sched_info.</w:t>
+                            </w:r>
+                            <w:r>
+                              <w:rPr>
+                                <w:rFonts w:ascii="Courier New" w:hAnsi="Courier New" w:cs="Courier New"/>
+                                <w:color w:val="C18401"/>
+                              </w:rPr>
+                              <w:t>queue</w:t>
+                            </w:r>
+                            <w:proofErr w:type="spellEnd"/>
+                            <w:r>
+                              <w:rPr>
+                                <w:rFonts w:ascii="Courier New" w:hAnsi="Courier New" w:cs="Courier New"/>
+                                <w:color w:val="383A42"/>
+                              </w:rPr>
+                              <w:t xml:space="preserve"> == LOTTERY)) {</w:t>
+                            </w:r>
+                            <w:r>
+                              <w:rPr>
+                                <w:rFonts w:ascii="Courier New" w:hAnsi="Courier New" w:cs="Courier New"/>
+                                <w:color w:val="383A42"/>
+                              </w:rPr>
+                              <w:br/>
+                              <w:t>      p-&gt;</w:t>
+                            </w:r>
+                            <w:proofErr w:type="spellStart"/>
+                            <w:r>
+                              <w:rPr>
+                                <w:rFonts w:ascii="Courier New" w:hAnsi="Courier New" w:cs="Courier New"/>
+                                <w:color w:val="383A42"/>
+                              </w:rPr>
+                              <w:t>sched_info.tickets_count</w:t>
+                            </w:r>
+                            <w:proofErr w:type="spellEnd"/>
+                            <w:r>
+                              <w:rPr>
+                                <w:rFonts w:ascii="Courier New" w:hAnsi="Courier New" w:cs="Courier New"/>
+                                <w:color w:val="383A42"/>
+                              </w:rPr>
+                              <w:t xml:space="preserve"> = tickets;</w:t>
+                            </w:r>
+                            <w:r>
+                              <w:rPr>
+                                <w:rFonts w:ascii="Courier New" w:hAnsi="Courier New" w:cs="Courier New"/>
+                                <w:color w:val="383A42"/>
+                              </w:rPr>
+                              <w:br/>
+                              <w:t>      release(&amp;</w:t>
+                            </w:r>
+                            <w:proofErr w:type="spellStart"/>
+                            <w:r>
+                              <w:rPr>
+                                <w:rFonts w:ascii="Courier New" w:hAnsi="Courier New" w:cs="Courier New"/>
+                                <w:color w:val="383A42"/>
+                              </w:rPr>
+                              <w:t>ptable.lock</w:t>
+                            </w:r>
+                            <w:proofErr w:type="spellEnd"/>
+                            <w:r>
+                              <w:rPr>
+                                <w:rFonts w:ascii="Courier New" w:hAnsi="Courier New" w:cs="Courier New"/>
+                                <w:color w:val="383A42"/>
+                              </w:rPr>
+                              <w:t>);</w:t>
+                            </w:r>
+                            <w:r>
+                              <w:rPr>
+                                <w:rFonts w:ascii="Courier New" w:hAnsi="Courier New" w:cs="Courier New"/>
+                                <w:color w:val="383A42"/>
+                              </w:rPr>
+                              <w:br/>
+                              <w:t xml:space="preserve">      </w:t>
+                            </w:r>
+                            <w:r>
+                              <w:rPr>
+                                <w:rFonts w:ascii="Courier New" w:hAnsi="Courier New" w:cs="Courier New"/>
+                                <w:color w:val="A626A4"/>
+                              </w:rPr>
+                              <w:t>return</w:t>
+                            </w:r>
+                            <w:r>
+                              <w:rPr>
+                                <w:rFonts w:ascii="Courier New" w:hAnsi="Courier New" w:cs="Courier New"/>
+                                <w:color w:val="383A42"/>
+                              </w:rPr>
+                              <w:t xml:space="preserve"> </w:t>
+                            </w:r>
+                            <w:r>
+                              <w:rPr>
+                                <w:rFonts w:ascii="Courier New" w:hAnsi="Courier New" w:cs="Courier New"/>
+                                <w:color w:val="986801"/>
+                              </w:rPr>
+                              <w:t>1</w:t>
+                            </w:r>
+                            <w:r>
+                              <w:rPr>
+                                <w:rFonts w:ascii="Courier New" w:hAnsi="Courier New" w:cs="Courier New"/>
+                                <w:color w:val="383A42"/>
+                              </w:rPr>
+                              <w:t>;</w:t>
+                            </w:r>
+                            <w:r>
+                              <w:rPr>
+                                <w:rFonts w:ascii="Courier New" w:hAnsi="Courier New" w:cs="Courier New"/>
+                                <w:color w:val="383A42"/>
+                              </w:rPr>
+                              <w:br/>
+                              <w:t>    }</w:t>
+                            </w:r>
+                            <w:r>
+                              <w:rPr>
+                                <w:rFonts w:ascii="Courier New" w:hAnsi="Courier New" w:cs="Courier New"/>
+                                <w:color w:val="383A42"/>
+                              </w:rPr>
+                              <w:br/>
+                              <w:t>  }</w:t>
+                            </w:r>
+                            <w:r>
+                              <w:rPr>
+                                <w:rFonts w:ascii="Courier New" w:hAnsi="Courier New" w:cs="Courier New"/>
+                                <w:color w:val="383A42"/>
+                              </w:rPr>
+                              <w:br/>
+                              <w:t>  release(&amp;</w:t>
+                            </w:r>
+                            <w:proofErr w:type="spellStart"/>
+                            <w:r>
+                              <w:rPr>
+                                <w:rFonts w:ascii="Courier New" w:hAnsi="Courier New" w:cs="Courier New"/>
+                                <w:color w:val="383A42"/>
+                              </w:rPr>
+                              <w:t>ptable.lock</w:t>
+                            </w:r>
+                            <w:proofErr w:type="spellEnd"/>
+                            <w:r>
+                              <w:rPr>
+                                <w:rFonts w:ascii="Courier New" w:hAnsi="Courier New" w:cs="Courier New"/>
+                                <w:color w:val="383A42"/>
+                              </w:rPr>
+                              <w:t>);</w:t>
+                            </w:r>
+                            <w:r>
+                              <w:rPr>
+                                <w:rFonts w:ascii="Courier New" w:hAnsi="Courier New" w:cs="Courier New"/>
+                                <w:color w:val="383A42"/>
+                              </w:rPr>
+                              <w:br/>
+                              <w:t xml:space="preserve">  </w:t>
+                            </w:r>
+                            <w:r>
+                              <w:rPr>
+                                <w:rFonts w:ascii="Courier New" w:hAnsi="Courier New" w:cs="Courier New"/>
+                                <w:color w:val="A626A4"/>
+                              </w:rPr>
+                              <w:t>return</w:t>
+                            </w:r>
+                            <w:r>
+                              <w:rPr>
+                                <w:rFonts w:ascii="Courier New" w:hAnsi="Courier New" w:cs="Courier New"/>
+                                <w:color w:val="383A42"/>
+                              </w:rPr>
+                              <w:t xml:space="preserve"> </w:t>
+                            </w:r>
+                            <w:r>
+                              <w:rPr>
+                                <w:rFonts w:ascii="Courier New" w:hAnsi="Courier New" w:cs="Courier New"/>
+                                <w:color w:val="986801"/>
+                              </w:rPr>
+                              <w:t>-1</w:t>
+                            </w:r>
+                            <w:r>
+                              <w:rPr>
+                                <w:rFonts w:ascii="Courier New" w:hAnsi="Courier New" w:cs="Courier New"/>
+                                <w:color w:val="383A42"/>
+                              </w:rPr>
+                              <w:t>;</w:t>
+                            </w:r>
+                            <w:r>
+                              <w:rPr>
+                                <w:rFonts w:ascii="Courier New" w:hAnsi="Courier New" w:cs="Courier New"/>
+                                <w:color w:val="383A42"/>
+                              </w:rPr>
+                              <w:br/>
+                              <w:t>}</w:t>
+                            </w:r>
+                          </w:p>
+                          <w:p/>
+                        </w:txbxContent>
+                      </wps:txbx>
+                      <wps:bodyPr rot="0" spcFirstLastPara="0" vertOverflow="overflow" horzOverflow="overflow" vert="horz" wrap="square" lIns="91440" tIns="45720" rIns="91440" bIns="45720" numCol="1" spcCol="0" rtlCol="0" fromWordArt="0" anchor="t" anchorCtr="0" forceAA="0" compatLnSpc="1">
+                        <a:prstTxWarp prst="textNoShape">
+                          <a:avLst/>
+                        </a:prstTxWarp>
+                        <a:noAutofit/>
+                      </wps:bodyPr>
+                    </wps:wsp>
+                  </a:graphicData>
+                </a:graphic>
+              </wp:inline>
+            </w:drawing>
+          </mc:Choice>
+          <mc:Fallback>
+            <w:pict>
+              <v:shape w14:anchorId="62F16F1B" id="Text Box 7" o:spid="_x0000_s1030" type="#_x0000_t202" style="width:451.3pt;height:209.45pt;visibility:visible;mso-wrap-style:square;mso-left-percent:-10001;mso-top-percent:-10001;mso-position-horizontal:absolute;mso-position-horizontal-relative:char;mso-position-vertical:absolute;mso-position-vertical-relative:line;mso-left-percent:-10001;mso-top-percent:-10001;v-text-anchor:top" o:gfxdata="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" fillcolor="white [3201]" stroked="f" strokeweight=".5pt">
+                <v:textbox>
+                  <w:txbxContent>
+                    <w:p>
+                      <w:pPr>
+                        <w:shd w:val="clear" w:color="auto" w:fill="FAFAFA"/>
+                      </w:pPr>
+                      <w:r>
+                        <w:rPr>
+                          <w:rFonts w:ascii="Courier New" w:hAnsi="Courier New" w:cs="Courier New"/>
+                          <w:color w:val="A626A4"/>
+                        </w:rPr>
+                        <w:t>int</w:t>
+                      </w:r>
+                      <w:r>
+                        <w:rPr>
+                          <w:rFonts w:ascii="Courier New" w:hAnsi="Courier New" w:cs="Courier New"/>
+                          <w:color w:val="383A42"/>
+                        </w:rPr>
+                        <w:br/>
+                      </w:r>
+                      <w:proofErr w:type="spellStart"/>
+                      <w:r>
+                        <w:rPr>
+                          <w:rFonts w:ascii="Courier New" w:hAnsi="Courier New" w:cs="Courier New"/>
+                          <w:color w:val="4078F2"/>
+                        </w:rPr>
+                        <w:t>set_lottery_ticket</w:t>
+                      </w:r>
+                      <w:proofErr w:type="spellEnd"/>
+                      <w:r>
+                        <w:rPr>
+                          <w:rFonts w:ascii="Courier New" w:hAnsi="Courier New" w:cs="Courier New"/>
+                          <w:color w:val="383A42"/>
+                        </w:rPr>
+                        <w:t>(</w:t>
+                      </w:r>
+                      <w:r>
+                        <w:rPr>
+                          <w:rFonts w:ascii="Courier New" w:hAnsi="Courier New" w:cs="Courier New"/>
+                          <w:color w:val="A626A4"/>
+                        </w:rPr>
+                        <w:t>int</w:t>
+                      </w:r>
+                      <w:r>
+                        <w:rPr>
+                          <w:rFonts w:ascii="Courier New" w:hAnsi="Courier New" w:cs="Courier New"/>
+                          <w:color w:val="383A42"/>
+                        </w:rPr>
+                        <w:t xml:space="preserve"> </w:t>
+                      </w:r>
+                      <w:proofErr w:type="spellStart"/>
+                      <w:r>
+                        <w:rPr>
+                          <w:rFonts w:ascii="Courier New" w:hAnsi="Courier New" w:cs="Courier New"/>
+                          <w:color w:val="383A42"/>
+                        </w:rPr>
+                        <w:t>pid</w:t>
+                      </w:r>
+                      <w:proofErr w:type="spellEnd"/>
+                      <w:r>
+                        <w:rPr>
+                          <w:rFonts w:ascii="Courier New" w:hAnsi="Courier New" w:cs="Courier New"/>
+                          <w:color w:val="383A42"/>
+                        </w:rPr>
+                        <w:t xml:space="preserve">, </w:t>
+                      </w:r>
+                      <w:r>
+                        <w:rPr>
+                          <w:rFonts w:ascii="Courier New" w:hAnsi="Courier New" w:cs="Courier New"/>
+                          <w:color w:val="A626A4"/>
+                        </w:rPr>
+                        <w:t>int</w:t>
+                      </w:r>
+                      <w:r>
+                        <w:rPr>
+                          <w:rFonts w:ascii="Courier New" w:hAnsi="Courier New" w:cs="Courier New"/>
+                          <w:color w:val="383A42"/>
+                        </w:rPr>
+                        <w:t xml:space="preserve"> tickets) {</w:t>
+                      </w:r>
+                      <w:r>
+                        <w:rPr>
+                          <w:rFonts w:ascii="Courier New" w:hAnsi="Courier New" w:cs="Courier New"/>
+                          <w:color w:val="383A42"/>
+                        </w:rPr>
+                        <w:br/>
+                        <w:t xml:space="preserve">  </w:t>
+                      </w:r>
+                      <w:r>
+                        <w:rPr>
+                          <w:rFonts w:ascii="Courier New" w:hAnsi="Courier New" w:cs="Courier New"/>
+                          <w:color w:val="A626A4"/>
+                        </w:rPr>
+                        <w:t>struct</w:t>
+                      </w:r>
+                      <w:r>
+                        <w:rPr>
+                          <w:rFonts w:ascii="Courier New" w:hAnsi="Courier New" w:cs="Courier New"/>
+                          <w:color w:val="383A42"/>
+                        </w:rPr>
+                        <w:t xml:space="preserve"> </w:t>
+                      </w:r>
+                      <w:r>
+                        <w:rPr>
+                          <w:rFonts w:ascii="Courier New" w:hAnsi="Courier New" w:cs="Courier New"/>
+                          <w:color w:val="4078F2"/>
+                        </w:rPr>
+                        <w:t>proc</w:t>
+                      </w:r>
+                      <w:r>
+                        <w:rPr>
+                          <w:rFonts w:ascii="Courier New" w:hAnsi="Courier New" w:cs="Courier New"/>
+                          <w:color w:val="383A42"/>
+                        </w:rPr>
+                        <w:t xml:space="preserve">* </w:t>
+                      </w:r>
+                      <w:r>
+                        <w:rPr>
+                          <w:rFonts w:ascii="Courier New" w:hAnsi="Courier New" w:cs="Courier New"/>
+                          <w:color w:val="4078F2"/>
+                        </w:rPr>
+                        <w:t>p</w:t>
+                      </w:r>
+                      <w:r>
+                        <w:rPr>
+                          <w:rFonts w:ascii="Courier New" w:hAnsi="Courier New" w:cs="Courier New"/>
+                          <w:color w:val="383A42"/>
+                        </w:rPr>
+                        <w:t>;</w:t>
+                      </w:r>
+                      <w:r>
+                        <w:rPr>
+                          <w:rFonts w:ascii="Courier New" w:hAnsi="Courier New" w:cs="Courier New"/>
+                          <w:color w:val="383A42"/>
+                        </w:rPr>
+                        <w:br/>
+                      </w:r>
+                      <w:r>
+                        <w:rPr>
+                          <w:rFonts w:ascii="Courier New" w:hAnsi="Courier New" w:cs="Courier New"/>
+                          <w:color w:val="383A42"/>
+                        </w:rPr>
+                        <w:br/>
+                        <w:t>  acquire(&amp;</w:t>
+                      </w:r>
+                      <w:proofErr w:type="spellStart"/>
+                      <w:r>
+                        <w:rPr>
+                          <w:rFonts w:ascii="Courier New" w:hAnsi="Courier New" w:cs="Courier New"/>
+                          <w:color w:val="383A42"/>
+                        </w:rPr>
+                        <w:t>ptable.lock</w:t>
+                      </w:r>
+                      <w:proofErr w:type="spellEnd"/>
+                      <w:r>
+                        <w:rPr>
+                          <w:rFonts w:ascii="Courier New" w:hAnsi="Courier New" w:cs="Courier New"/>
+                          <w:color w:val="383A42"/>
+                        </w:rPr>
+                        <w:t>);</w:t>
+                      </w:r>
+                      <w:r>
+                        <w:rPr>
+                          <w:rFonts w:ascii="Courier New" w:hAnsi="Courier New" w:cs="Courier New"/>
+                          <w:color w:val="383A42"/>
+                        </w:rPr>
+                        <w:br/>
+                        <w:t xml:space="preserve">  </w:t>
+                      </w:r>
+                      <w:r>
+                        <w:rPr>
+                          <w:rFonts w:ascii="Courier New" w:hAnsi="Courier New" w:cs="Courier New"/>
+                          <w:color w:val="A626A4"/>
+                        </w:rPr>
+                        <w:t>for</w:t>
+                      </w:r>
+                      <w:r>
+                        <w:rPr>
+                          <w:rFonts w:ascii="Courier New" w:hAnsi="Courier New" w:cs="Courier New"/>
+                          <w:color w:val="383A42"/>
+                        </w:rPr>
+                        <w:t xml:space="preserve"> (p = </w:t>
+                      </w:r>
+                      <w:proofErr w:type="spellStart"/>
+                      <w:r>
+                        <w:rPr>
+                          <w:rFonts w:ascii="Courier New" w:hAnsi="Courier New" w:cs="Courier New"/>
+                          <w:color w:val="383A42"/>
+                        </w:rPr>
+                        <w:t>ptable.proc</w:t>
+                      </w:r>
+                      <w:proofErr w:type="spellEnd"/>
+                      <w:r>
+                        <w:rPr>
+                          <w:rFonts w:ascii="Courier New" w:hAnsi="Courier New" w:cs="Courier New"/>
+                          <w:color w:val="383A42"/>
+                        </w:rPr>
+                        <w:t>; p &lt; &amp;</w:t>
+                      </w:r>
+                      <w:proofErr w:type="spellStart"/>
+                      <w:r>
+                        <w:rPr>
+                          <w:rFonts w:ascii="Courier New" w:hAnsi="Courier New" w:cs="Courier New"/>
+                          <w:color w:val="383A42"/>
+                        </w:rPr>
+                        <w:t>ptable.proc</w:t>
+                      </w:r>
+                      <w:proofErr w:type="spellEnd"/>
+                      <w:r>
+                        <w:rPr>
+                          <w:rFonts w:ascii="Courier New" w:hAnsi="Courier New" w:cs="Courier New"/>
+                          <w:color w:val="383A42"/>
+                        </w:rPr>
+                        <w:t>[NPROC]; p++) {</w:t>
+                      </w:r>
+                      <w:r>
+                        <w:rPr>
+                          <w:rFonts w:ascii="Courier New" w:hAnsi="Courier New" w:cs="Courier New"/>
+                          <w:color w:val="383A42"/>
+                        </w:rPr>
+                        <w:br/>
+                        <w:t xml:space="preserve">    </w:t>
+                      </w:r>
+                      <w:r>
+                        <w:rPr>
+                          <w:rFonts w:ascii="Courier New" w:hAnsi="Courier New" w:cs="Courier New"/>
+                          <w:color w:val="A626A4"/>
+                        </w:rPr>
+                        <w:t>if</w:t>
+                      </w:r>
+                      <w:r>
+                        <w:rPr>
+                          <w:rFonts w:ascii="Courier New" w:hAnsi="Courier New" w:cs="Courier New"/>
+                          <w:color w:val="383A42"/>
+                        </w:rPr>
+                        <w:t xml:space="preserve"> ((p-&gt;</w:t>
+                      </w:r>
+                      <w:proofErr w:type="spellStart"/>
+                      <w:r>
+                        <w:rPr>
+                          <w:rFonts w:ascii="Courier New" w:hAnsi="Courier New" w:cs="Courier New"/>
+                          <w:color w:val="383A42"/>
+                        </w:rPr>
+                        <w:t>pid</w:t>
+                      </w:r>
+                      <w:proofErr w:type="spellEnd"/>
+                      <w:r>
+                        <w:rPr>
+                          <w:rFonts w:ascii="Courier New" w:hAnsi="Courier New" w:cs="Courier New"/>
+                          <w:color w:val="383A42"/>
+                        </w:rPr>
+                        <w:t xml:space="preserve"> == </w:t>
+                      </w:r>
+                      <w:proofErr w:type="spellStart"/>
+                      <w:r>
+                        <w:rPr>
+                          <w:rFonts w:ascii="Courier New" w:hAnsi="Courier New" w:cs="Courier New"/>
+                          <w:color w:val="383A42"/>
+                        </w:rPr>
+                        <w:t>pid</w:t>
+                      </w:r>
+                      <w:proofErr w:type="spellEnd"/>
+                      <w:r>
+                        <w:rPr>
+                          <w:rFonts w:ascii="Courier New" w:hAnsi="Courier New" w:cs="Courier New"/>
+                          <w:color w:val="383A42"/>
+                        </w:rPr>
+                        <w:t>) &amp;&amp; (p-&gt;</w:t>
+                      </w:r>
+                      <w:proofErr w:type="spellStart"/>
+                      <w:r>
+                        <w:rPr>
+                          <w:rFonts w:ascii="Courier New" w:hAnsi="Courier New" w:cs="Courier New"/>
+                          <w:color w:val="383A42"/>
+                        </w:rPr>
+                        <w:t>sched_info.</w:t>
+                      </w:r>
+                      <w:r>
+                        <w:rPr>
+                          <w:rFonts w:ascii="Courier New" w:hAnsi="Courier New" w:cs="Courier New"/>
+                          <w:color w:val="C18401"/>
+                        </w:rPr>
+                        <w:t>queue</w:t>
+                      </w:r>
+                      <w:proofErr w:type="spellEnd"/>
+                      <w:r>
+                        <w:rPr>
+                          <w:rFonts w:ascii="Courier New" w:hAnsi="Courier New" w:cs="Courier New"/>
+                          <w:color w:val="383A42"/>
+                        </w:rPr>
+                        <w:t xml:space="preserve"> == LOTTERY)) {</w:t>
+                      </w:r>
+                      <w:r>
+                        <w:rPr>
+                          <w:rFonts w:ascii="Courier New" w:hAnsi="Courier New" w:cs="Courier New"/>
+                          <w:color w:val="383A42"/>
+                        </w:rPr>
+                        <w:br/>
+                        <w:t>      p-&gt;</w:t>
+                      </w:r>
+                      <w:proofErr w:type="spellStart"/>
+                      <w:r>
+                        <w:rPr>
+                          <w:rFonts w:ascii="Courier New" w:hAnsi="Courier New" w:cs="Courier New"/>
+                          <w:color w:val="383A42"/>
+                        </w:rPr>
+                        <w:t>sched_info.tickets_count</w:t>
+                      </w:r>
+                      <w:proofErr w:type="spellEnd"/>
+                      <w:r>
+                        <w:rPr>
+                          <w:rFonts w:ascii="Courier New" w:hAnsi="Courier New" w:cs="Courier New"/>
+                          <w:color w:val="383A42"/>
+                        </w:rPr>
+                        <w:t xml:space="preserve"> = tickets;</w:t>
+                      </w:r>
+                      <w:r>
+                        <w:rPr>
+                          <w:rFonts w:ascii="Courier New" w:hAnsi="Courier New" w:cs="Courier New"/>
+                          <w:color w:val="383A42"/>
+                        </w:rPr>
+                        <w:br/>
+                        <w:t>      release(&amp;</w:t>
+                      </w:r>
+                      <w:proofErr w:type="spellStart"/>
+                      <w:r>
+                        <w:rPr>
+                          <w:rFonts w:ascii="Courier New" w:hAnsi="Courier New" w:cs="Courier New"/>
+                          <w:color w:val="383A42"/>
+                        </w:rPr>
+                        <w:t>ptable.lock</w:t>
+                      </w:r>
+                      <w:proofErr w:type="spellEnd"/>
+                      <w:r>
+                        <w:rPr>
+                          <w:rFonts w:ascii="Courier New" w:hAnsi="Courier New" w:cs="Courier New"/>
+                          <w:color w:val="383A42"/>
+                        </w:rPr>
+                        <w:t>);</w:t>
+                      </w:r>
+                      <w:r>
+                        <w:rPr>
+                          <w:rFonts w:ascii="Courier New" w:hAnsi="Courier New" w:cs="Courier New"/>
+                          <w:color w:val="383A42"/>
+                        </w:rPr>
+                        <w:br/>
+                        <w:t xml:space="preserve">      </w:t>
+                      </w:r>
+                      <w:r>
+                        <w:rPr>
+                          <w:rFonts w:ascii="Courier New" w:hAnsi="Courier New" w:cs="Courier New"/>
+                          <w:color w:val="A626A4"/>
+                        </w:rPr>
+                        <w:t>return</w:t>
+                      </w:r>
+                      <w:r>
+                        <w:rPr>
+                          <w:rFonts w:ascii="Courier New" w:hAnsi="Courier New" w:cs="Courier New"/>
+                          <w:color w:val="383A42"/>
+                        </w:rPr>
+                        <w:t xml:space="preserve"> </w:t>
+                      </w:r>
+                      <w:r>
+                        <w:rPr>
+                          <w:rFonts w:ascii="Courier New" w:hAnsi="Courier New" w:cs="Courier New"/>
+                          <w:color w:val="986801"/>
+                        </w:rPr>
+                        <w:t>1</w:t>
+                      </w:r>
+                      <w:r>
+                        <w:rPr>
+                          <w:rFonts w:ascii="Courier New" w:hAnsi="Courier New" w:cs="Courier New"/>
+                          <w:color w:val="383A42"/>
+                        </w:rPr>
+                        <w:t>;</w:t>
+                      </w:r>
+                      <w:r>
+                        <w:rPr>
+                          <w:rFonts w:ascii="Courier New" w:hAnsi="Courier New" w:cs="Courier New"/>
+                          <w:color w:val="383A42"/>
+                        </w:rPr>
+                        <w:br/>
+                        <w:t>    }</w:t>
+                      </w:r>
+                      <w:r>
+                        <w:rPr>
+                          <w:rFonts w:ascii="Courier New" w:hAnsi="Courier New" w:cs="Courier New"/>
+                          <w:color w:val="383A42"/>
+                        </w:rPr>
+                        <w:br/>
+                        <w:t>  }</w:t>
+                      </w:r>
+                      <w:r>
+                        <w:rPr>
+                          <w:rFonts w:ascii="Courier New" w:hAnsi="Courier New" w:cs="Courier New"/>
+                          <w:color w:val="383A42"/>
+                        </w:rPr>
+                        <w:br/>
+                        <w:t>  release(&amp;</w:t>
+                      </w:r>
+                      <w:proofErr w:type="spellStart"/>
+                      <w:r>
+                        <w:rPr>
+                          <w:rFonts w:ascii="Courier New" w:hAnsi="Courier New" w:cs="Courier New"/>
+                          <w:color w:val="383A42"/>
+                        </w:rPr>
+                        <w:t>ptable.lock</w:t>
+                      </w:r>
+                      <w:proofErr w:type="spellEnd"/>
+                      <w:r>
+                        <w:rPr>
+                          <w:rFonts w:ascii="Courier New" w:hAnsi="Courier New" w:cs="Courier New"/>
+                          <w:color w:val="383A42"/>
+                        </w:rPr>
+                        <w:t>);</w:t>
+                      </w:r>
+                      <w:r>
+                        <w:rPr>
+                          <w:rFonts w:ascii="Courier New" w:hAnsi="Courier New" w:cs="Courier New"/>
+                          <w:color w:val="383A42"/>
+                        </w:rPr>
+                        <w:br/>
+                        <w:t xml:space="preserve">  </w:t>
+                      </w:r>
+                      <w:r>
+                        <w:rPr>
+                          <w:rFonts w:ascii="Courier New" w:hAnsi="Courier New" w:cs="Courier New"/>
+                          <w:color w:val="A626A4"/>
+                        </w:rPr>
+                        <w:t>return</w:t>
+                      </w:r>
+                      <w:r>
+                        <w:rPr>
+                          <w:rFonts w:ascii="Courier New" w:hAnsi="Courier New" w:cs="Courier New"/>
+                          <w:color w:val="383A42"/>
+                        </w:rPr>
+                        <w:t xml:space="preserve"> </w:t>
+                      </w:r>
+                      <w:r>
+                        <w:rPr>
+                          <w:rFonts w:ascii="Courier New" w:hAnsi="Courier New" w:cs="Courier New"/>
+                          <w:color w:val="986801"/>
+                        </w:rPr>
+                        <w:t>-1</w:t>
+                      </w:r>
+                      <w:r>
+                        <w:rPr>
+                          <w:rFonts w:ascii="Courier New" w:hAnsi="Courier New" w:cs="Courier New"/>
+                          <w:color w:val="383A42"/>
+                        </w:rPr>
+                        <w:t>;</w:t>
+                      </w:r>
+                      <w:r>
+                        <w:rPr>
+                          <w:rFonts w:ascii="Courier New" w:hAnsi="Courier New" w:cs="Courier New"/>
+                          <w:color w:val="383A42"/>
+                        </w:rPr>
+                        <w:br/>
+                        <w:t>}</w:t>
+                      </w:r>
+                    </w:p>
+                    <w:p/>
+                  </w:txbxContent>
+                </v:textbox>
+                <w10:anchorlock/>
+              </v:shape>
+            </w:pict>
+          </mc:Fallback>
+        </mc:AlternateContent>
       </w:r>
     </w:p>
     <w:p>
       <w:pPr>
         <w:pStyle w:val="Heading2"/>
-      </w:pPr>
-      <w:r>
-        <w:rPr>
-          <w:rFonts w:hint="cs"/>
-          <w:rtl/>
-        </w:rPr>
+        <w:rPr>
+          <w:rtl/>
+        </w:rPr>
+      </w:pPr>
+      <w:r>
+        <w:rPr>
+          <w:rFonts w:hint="cs"/>
+          <w:rtl/>
+        </w:rPr>
+        <w:t xml:space="preserve">مقداردهی پارامتر </w:t>
+      </w:r>
+      <w:r>
+        <w:t>BJF</w:t>
+      </w:r>
+      <w:r>
+        <w:rPr>
+          <w:rFonts w:hint="cs"/>
+          <w:rtl/>
+        </w:rPr>
+        <w:t xml:space="preserve"> در سطح پردازه</w:t>
+      </w:r>
+    </w:p>
+    <w:p>
+      <w:pPr>
+        <w:pStyle w:val="Heading2"/>
+        <w:rPr>
+          <w:rtl/>
+        </w:rPr>
+      </w:pPr>
+      <w:r>
+        <w:rPr>
+          <w:rFonts w:hint="cs"/>
+          <w:rtl/>
+        </w:rPr>
+        <w:t xml:space="preserve">مقداردهی پارامتر </w:t>
+      </w:r>
+      <w:r>
+        <w:t>BJF</w:t>
+      </w:r>
+      <w:r>
+        <w:rPr>
+          <w:rFonts w:hint="cs"/>
+          <w:rtl/>
+        </w:rPr>
+        <w:t xml:space="preserve"> در سطح سیستم</w:t>
+      </w:r>
+    </w:p>
+    <w:p>
+      <w:pPr>
+        <w:pStyle w:val="Heading2"/>
+      </w:pPr>
+      <w:r>
+        <w:rPr>
+          <w:rFonts w:hint="cs"/>
+          <w:rtl/>
+        </w:rPr>
+        <w:lastRenderedPageBreak/>
         <w:t>چاپ اطلاعات</w:t>
       </w:r>
     </w:p>

</xml_diff>

<commit_message>
Add EX3 report's pdf
</commit_message>
<xml_diff>
--- a/EX3 - Process Scheduling/Report.docx
+++ b/EX3 - Process Scheduling/Report.docx
@@ -46,7 +46,7 @@
         <w:rPr>
           <w:rStyle w:val="CodeChar"/>
         </w:rPr>
-        <w:t>&lt;hash&gt;</w:t>
+        <w:t>af42a636785ed3374af9d99cb2bc94bb1b0d9fb9</w:t>
       </w:r>
     </w:p>
     <w:p>
@@ -3695,7 +3695,6 @@
                               </w:rPr>
                               <w:br/>
                             </w:r>
-                            <w:proofErr w:type="spellStart"/>
                             <w:r>
                               <w:rPr>
                                 <w:rFonts w:ascii="Courier New" w:hAnsi="Courier New" w:cs="Courier New"/>
@@ -3703,7 +3702,6 @@
                               </w:rPr>
                               <w:t>ageprocs</w:t>
                             </w:r>
-                            <w:proofErr w:type="spellEnd"/>
                             <w:r>
                               <w:rPr>
                                 <w:rFonts w:ascii="Courier New" w:hAnsi="Courier New" w:cs="Courier New"/>
@@ -3723,23 +3721,7 @@
                                 <w:rFonts w:ascii="Courier New" w:hAnsi="Courier New" w:cs="Courier New"/>
                                 <w:color w:val="383A42"/>
                               </w:rPr>
-                              <w:t xml:space="preserve"> </w:t>
-                            </w:r>
-                            <w:proofErr w:type="spellStart"/>
-                            <w:r>
-                              <w:rPr>
-                                <w:rFonts w:ascii="Courier New" w:hAnsi="Courier New" w:cs="Courier New"/>
-                                <w:color w:val="383A42"/>
-                              </w:rPr>
-                              <w:t>osTicks</w:t>
-                            </w:r>
-                            <w:proofErr w:type="spellEnd"/>
-                            <w:r>
-                              <w:rPr>
-                                <w:rFonts w:ascii="Courier New" w:hAnsi="Courier New" w:cs="Courier New"/>
-                                <w:color w:val="383A42"/>
-                              </w:rPr>
-                              <w:t>)</w:t>
+                              <w:t xml:space="preserve"> osTicks)</w:t>
                             </w:r>
                             <w:r>
                               <w:rPr>
@@ -3812,23 +3794,7 @@
                                 <w:color w:val="383A42"/>
                               </w:rPr>
                               <w:br/>
-                              <w:t xml:space="preserve">  acquire(&amp;</w:t>
-                            </w:r>
-                            <w:proofErr w:type="spellStart"/>
-                            <w:r>
-                              <w:rPr>
-                                <w:rFonts w:ascii="Courier New" w:hAnsi="Courier New" w:cs="Courier New"/>
-                                <w:color w:val="383A42"/>
-                              </w:rPr>
-                              <w:t>ptable.lock</w:t>
-                            </w:r>
-                            <w:proofErr w:type="spellEnd"/>
-                            <w:r>
-                              <w:rPr>
-                                <w:rFonts w:ascii="Courier New" w:hAnsi="Courier New" w:cs="Courier New"/>
-                                <w:color w:val="383A42"/>
-                              </w:rPr>
-                              <w:t>);</w:t>
+                              <w:t xml:space="preserve">  acquire(&amp;ptable.lock);</w:t>
                             </w:r>
                             <w:r>
                               <w:rPr>
@@ -3857,39 +3823,7 @@
                                 <w:rFonts w:ascii="Courier New" w:hAnsi="Courier New" w:cs="Courier New"/>
                                 <w:color w:val="383A42"/>
                               </w:rPr>
-                              <w:t xml:space="preserve"> (p = </w:t>
-                            </w:r>
-                            <w:proofErr w:type="spellStart"/>
-                            <w:r>
-                              <w:rPr>
-                                <w:rFonts w:ascii="Courier New" w:hAnsi="Courier New" w:cs="Courier New"/>
-                                <w:color w:val="383A42"/>
-                              </w:rPr>
-                              <w:t>ptable.proc</w:t>
-                            </w:r>
-                            <w:proofErr w:type="spellEnd"/>
-                            <w:r>
-                              <w:rPr>
-                                <w:rFonts w:ascii="Courier New" w:hAnsi="Courier New" w:cs="Courier New"/>
-                                <w:color w:val="383A42"/>
-                              </w:rPr>
-                              <w:t>; p &lt; &amp;</w:t>
-                            </w:r>
-                            <w:proofErr w:type="spellStart"/>
-                            <w:r>
-                              <w:rPr>
-                                <w:rFonts w:ascii="Courier New" w:hAnsi="Courier New" w:cs="Courier New"/>
-                                <w:color w:val="383A42"/>
-                              </w:rPr>
-                              <w:t>ptable.proc</w:t>
-                            </w:r>
-                            <w:proofErr w:type="spellEnd"/>
-                            <w:r>
-                              <w:rPr>
-                                <w:rFonts w:ascii="Courier New" w:hAnsi="Courier New" w:cs="Courier New"/>
-                                <w:color w:val="383A42"/>
-                              </w:rPr>
-                              <w:t>[NPROC]; p++)</w:t>
+                              <w:t xml:space="preserve"> (p = ptable.proc; p &lt; &amp;ptable.proc[NPROC]; p++)</w:t>
                             </w:r>
                             <w:r>
                               <w:rPr>
@@ -3919,15 +3853,7 @@
                                 <w:rFonts w:ascii="Courier New" w:hAnsi="Courier New" w:cs="Courier New"/>
                                 <w:color w:val="383A42"/>
                               </w:rPr>
-                              <w:t xml:space="preserve"> (p-&gt;state == RUNNABLE &amp;&amp; p-&gt;</w:t>
-                            </w:r>
-                            <w:proofErr w:type="spellStart"/>
-                            <w:r>
-                              <w:rPr>
-                                <w:rFonts w:ascii="Courier New" w:hAnsi="Courier New" w:cs="Courier New"/>
-                                <w:color w:val="383A42"/>
-                              </w:rPr>
-                              <w:t>sched_info.</w:t>
+                              <w:t xml:space="preserve"> (p-&gt;state == RUNNABLE &amp;&amp; p-&gt;sched_info.</w:t>
                             </w:r>
                             <w:r>
                               <w:rPr>
@@ -3936,7 +3862,6 @@
                               </w:rPr>
                               <w:t>queue</w:t>
                             </w:r>
-                            <w:proofErr w:type="spellEnd"/>
                             <w:r>
                               <w:rPr>
                                 <w:rFonts w:ascii="Courier New" w:hAnsi="Courier New" w:cs="Courier New"/>
@@ -3972,39 +3897,7 @@
                                 <w:rFonts w:ascii="Courier New" w:hAnsi="Courier New" w:cs="Courier New"/>
                                 <w:color w:val="383A42"/>
                               </w:rPr>
-                              <w:t xml:space="preserve"> (</w:t>
-                            </w:r>
-                            <w:proofErr w:type="spellStart"/>
-                            <w:r>
-                              <w:rPr>
-                                <w:rFonts w:ascii="Courier New" w:hAnsi="Courier New" w:cs="Courier New"/>
-                                <w:color w:val="383A42"/>
-                              </w:rPr>
-                              <w:t>osTicks</w:t>
-                            </w:r>
-                            <w:proofErr w:type="spellEnd"/>
-                            <w:r>
-                              <w:rPr>
-                                <w:rFonts w:ascii="Courier New" w:hAnsi="Courier New" w:cs="Courier New"/>
-                                <w:color w:val="383A42"/>
-                              </w:rPr>
-                              <w:t xml:space="preserve"> - p-&gt;</w:t>
-                            </w:r>
-                            <w:proofErr w:type="spellStart"/>
-                            <w:r>
-                              <w:rPr>
-                                <w:rFonts w:ascii="Courier New" w:hAnsi="Courier New" w:cs="Courier New"/>
-                                <w:color w:val="383A42"/>
-                              </w:rPr>
-                              <w:t>sched_info.last_run</w:t>
-                            </w:r>
-                            <w:proofErr w:type="spellEnd"/>
-                            <w:r>
-                              <w:rPr>
-                                <w:rFonts w:ascii="Courier New" w:hAnsi="Courier New" w:cs="Courier New"/>
-                                <w:color w:val="383A42"/>
-                              </w:rPr>
-                              <w:t xml:space="preserve"> &gt; AGING_THRESHOLD)</w:t>
+                              <w:t xml:space="preserve"> (osTicks - p-&gt;sched_info.last_run &gt; AGING_THRESHOLD)</w:t>
                             </w:r>
                             <w:r>
                               <w:rPr>
@@ -4012,39 +3905,7 @@
                                 <w:color w:val="383A42"/>
                               </w:rPr>
                               <w:br/>
-                              <w:t xml:space="preserve">        </w:t>
-                            </w:r>
-                            <w:proofErr w:type="spellStart"/>
-                            <w:r>
-                              <w:rPr>
-                                <w:rFonts w:ascii="Courier New" w:hAnsi="Courier New" w:cs="Courier New"/>
-                                <w:color w:val="383A42"/>
-                              </w:rPr>
-                              <w:t>change_queue</w:t>
-                            </w:r>
-                            <w:proofErr w:type="spellEnd"/>
-                            <w:r>
-                              <w:rPr>
-                                <w:rFonts w:ascii="Courier New" w:hAnsi="Courier New" w:cs="Courier New"/>
-                                <w:color w:val="383A42"/>
-                              </w:rPr>
-                              <w:t>(p-&gt;</w:t>
-                            </w:r>
-                            <w:proofErr w:type="spellStart"/>
-                            <w:r>
-                              <w:rPr>
-                                <w:rFonts w:ascii="Courier New" w:hAnsi="Courier New" w:cs="Courier New"/>
-                                <w:color w:val="383A42"/>
-                              </w:rPr>
-                              <w:t>pid</w:t>
-                            </w:r>
-                            <w:proofErr w:type="spellEnd"/>
-                            <w:r>
-                              <w:rPr>
-                                <w:rFonts w:ascii="Courier New" w:hAnsi="Courier New" w:cs="Courier New"/>
-                                <w:color w:val="383A42"/>
-                              </w:rPr>
-                              <w:t>, ROUND_ROBIN);</w:t>
+                              <w:t xml:space="preserve">        change_queue(p-&gt;pid, ROUND_ROBIN);</w:t>
                             </w:r>
                             <w:r>
                               <w:rPr>
@@ -4075,23 +3936,7 @@
                                 <w:color w:val="383A42"/>
                               </w:rPr>
                               <w:br/>
-                              <w:t xml:space="preserve">  release(&amp;</w:t>
-                            </w:r>
-                            <w:proofErr w:type="spellStart"/>
-                            <w:r>
-                              <w:rPr>
-                                <w:rFonts w:ascii="Courier New" w:hAnsi="Courier New" w:cs="Courier New"/>
-                                <w:color w:val="383A42"/>
-                              </w:rPr>
-                              <w:t>ptable.lock</w:t>
-                            </w:r>
-                            <w:proofErr w:type="spellEnd"/>
-                            <w:r>
-                              <w:rPr>
-                                <w:rFonts w:ascii="Courier New" w:hAnsi="Courier New" w:cs="Courier New"/>
-                                <w:color w:val="383A42"/>
-                              </w:rPr>
-                              <w:t>);</w:t>
+                              <w:t xml:space="preserve">  release(&amp;ptable.lock);</w:t>
                             </w:r>
                             <w:r>
                               <w:rPr>
@@ -5054,8 +4899,6 @@
                               </w:rPr>
                               <w:br/>
                             </w:r>
-                            <w:proofErr w:type="spellStart"/>
-                            <w:proofErr w:type="gramStart"/>
                             <w:r>
                               <w:rPr>
                                 <w:rFonts w:ascii="Courier New" w:hAnsi="Courier New" w:cs="Courier New"/>
@@ -5063,37 +4906,12 @@
                               </w:rPr>
                               <w:t>roundrobin</w:t>
                             </w:r>
-                            <w:proofErr w:type="spellEnd"/>
-                            <w:r>
-                              <w:rPr>
-                                <w:rFonts w:ascii="Courier New" w:hAnsi="Courier New" w:cs="Courier New"/>
-                                <w:color w:val="383A42"/>
-                              </w:rPr>
-                              <w:t>(</w:t>
-                            </w:r>
-                            <w:proofErr w:type="gramEnd"/>
-                            <w:r>
-                              <w:rPr>
-                                <w:rFonts w:ascii="Courier New" w:hAnsi="Courier New" w:cs="Courier New"/>
-                                <w:color w:val="383A42"/>
-                              </w:rPr>
-                              <w:t>struct proc *</w:t>
-                            </w:r>
-                            <w:proofErr w:type="spellStart"/>
-                            <w:r>
-                              <w:rPr>
-                                <w:rFonts w:ascii="Courier New" w:hAnsi="Courier New" w:cs="Courier New"/>
-                                <w:color w:val="383A42"/>
-                              </w:rPr>
-                              <w:t>lastScheduled</w:t>
-                            </w:r>
-                            <w:proofErr w:type="spellEnd"/>
-                            <w:r>
-                              <w:rPr>
-                                <w:rFonts w:ascii="Courier New" w:hAnsi="Courier New" w:cs="Courier New"/>
-                                <w:color w:val="383A42"/>
-                              </w:rPr>
-                              <w:t>)</w:t>
+                            <w:r>
+                              <w:rPr>
+                                <w:rFonts w:ascii="Courier New" w:hAnsi="Courier New" w:cs="Courier New"/>
+                                <w:color w:val="383A42"/>
+                              </w:rPr>
+                              <w:t>(struct proc *lastScheduled)</w:t>
                             </w:r>
                             <w:r>
                               <w:rPr>
@@ -5153,7 +4971,6 @@
                               </w:rPr>
                               <w:t xml:space="preserve"> = </w:t>
                             </w:r>
-                            <w:proofErr w:type="spellStart"/>
                             <w:r>
                               <w:rPr>
                                 <w:rFonts w:ascii="Courier New" w:hAnsi="Courier New" w:cs="Courier New"/>
@@ -5161,7 +4978,6 @@
                               </w:rPr>
                               <w:t>lastScheduled</w:t>
                             </w:r>
-                            <w:proofErr w:type="spellEnd"/>
                             <w:r>
                               <w:rPr>
                                 <w:rFonts w:ascii="Courier New" w:hAnsi="Courier New" w:cs="Courier New"/>
@@ -5227,23 +5043,7 @@
                                 <w:rFonts w:ascii="Courier New" w:hAnsi="Courier New" w:cs="Courier New"/>
                                 <w:color w:val="383A42"/>
                               </w:rPr>
-                              <w:t xml:space="preserve"> (p &gt;= &amp;</w:t>
-                            </w:r>
-                            <w:proofErr w:type="spellStart"/>
-                            <w:r>
-                              <w:rPr>
-                                <w:rFonts w:ascii="Courier New" w:hAnsi="Courier New" w:cs="Courier New"/>
-                                <w:color w:val="383A42"/>
-                              </w:rPr>
-                              <w:t>ptable.proc</w:t>
-                            </w:r>
-                            <w:proofErr w:type="spellEnd"/>
-                            <w:r>
-                              <w:rPr>
-                                <w:rFonts w:ascii="Courier New" w:hAnsi="Courier New" w:cs="Courier New"/>
-                                <w:color w:val="383A42"/>
-                              </w:rPr>
-                              <w:t>[NPROC])</w:t>
+                              <w:t xml:space="preserve"> (p &gt;= &amp;ptable.proc[NPROC])</w:t>
                             </w:r>
                             <w:r>
                               <w:rPr>
@@ -5251,23 +5051,7 @@
                                 <w:color w:val="383A42"/>
                               </w:rPr>
                               <w:br/>
-                              <w:t xml:space="preserve">      p = </w:t>
-                            </w:r>
-                            <w:proofErr w:type="spellStart"/>
-                            <w:r>
-                              <w:rPr>
-                                <w:rFonts w:ascii="Courier New" w:hAnsi="Courier New" w:cs="Courier New"/>
-                                <w:color w:val="383A42"/>
-                              </w:rPr>
-                              <w:t>ptable.proc</w:t>
-                            </w:r>
-                            <w:proofErr w:type="spellEnd"/>
-                            <w:r>
-                              <w:rPr>
-                                <w:rFonts w:ascii="Courier New" w:hAnsi="Courier New" w:cs="Courier New"/>
-                                <w:color w:val="383A42"/>
-                              </w:rPr>
-                              <w:t>;</w:t>
+                              <w:t xml:space="preserve">      p = ptable.proc;</w:t>
                             </w:r>
                             <w:r>
                               <w:rPr>
@@ -5296,15 +5080,7 @@
                                 <w:rFonts w:ascii="Courier New" w:hAnsi="Courier New" w:cs="Courier New"/>
                                 <w:color w:val="383A42"/>
                               </w:rPr>
-                              <w:t xml:space="preserve"> (p-&gt;state == RUNNABLE &amp;&amp; p-&gt;</w:t>
-                            </w:r>
-                            <w:proofErr w:type="spellStart"/>
-                            <w:r>
-                              <w:rPr>
-                                <w:rFonts w:ascii="Courier New" w:hAnsi="Courier New" w:cs="Courier New"/>
-                                <w:color w:val="383A42"/>
-                              </w:rPr>
-                              <w:t>sched_info.</w:t>
+                              <w:t xml:space="preserve"> (p-&gt;state == RUNNABLE &amp;&amp; p-&gt;sched_info.</w:t>
                             </w:r>
                             <w:r>
                               <w:rPr>
@@ -5313,7 +5089,6 @@
                               </w:rPr>
                               <w:t>queue</w:t>
                             </w:r>
-                            <w:proofErr w:type="spellEnd"/>
                             <w:r>
                               <w:rPr>
                                 <w:rFonts w:ascii="Courier New" w:hAnsi="Courier New" w:cs="Courier New"/>
@@ -5370,23 +5145,7 @@
                                 <w:rFonts w:ascii="Courier New" w:hAnsi="Courier New" w:cs="Courier New"/>
                                 <w:color w:val="383A42"/>
                               </w:rPr>
-                              <w:t xml:space="preserve"> (p == *</w:t>
-                            </w:r>
-                            <w:proofErr w:type="spellStart"/>
-                            <w:r>
-                              <w:rPr>
-                                <w:rFonts w:ascii="Courier New" w:hAnsi="Courier New" w:cs="Courier New"/>
-                                <w:color w:val="383A42"/>
-                              </w:rPr>
-                              <w:t>lastScheduled</w:t>
-                            </w:r>
-                            <w:proofErr w:type="spellEnd"/>
-                            <w:r>
-                              <w:rPr>
-                                <w:rFonts w:ascii="Courier New" w:hAnsi="Courier New" w:cs="Courier New"/>
-                                <w:color w:val="383A42"/>
-                              </w:rPr>
-                              <w:t>)</w:t>
+                              <w:t xml:space="preserve"> (p == *lastScheduled)</w:t>
                             </w:r>
                             <w:r>
                               <w:rPr>
@@ -6673,39 +6432,7 @@
                                 <w:color w:val="383A42"/>
                               </w:rPr>
                               <w:br/>
-                              <w:t xml:space="preserve">  </w:t>
-                            </w:r>
-                            <w:proofErr w:type="spellStart"/>
-                            <w:r>
-                              <w:rPr>
-                                <w:rFonts w:ascii="Courier New" w:hAnsi="Courier New" w:cs="Courier New"/>
-                                <w:color w:val="383A42"/>
-                              </w:rPr>
-                              <w:t>uint</w:t>
-                            </w:r>
-                            <w:proofErr w:type="spellEnd"/>
-                            <w:r>
-                              <w:rPr>
-                                <w:rFonts w:ascii="Courier New" w:hAnsi="Courier New" w:cs="Courier New"/>
-                                <w:color w:val="383A42"/>
-                              </w:rPr>
-                              <w:t xml:space="preserve"> </w:t>
-                            </w:r>
-                            <w:proofErr w:type="spellStart"/>
-                            <w:r>
-                              <w:rPr>
-                                <w:rFonts w:ascii="Courier New" w:hAnsi="Courier New" w:cs="Courier New"/>
-                                <w:color w:val="383A42"/>
-                              </w:rPr>
-                              <w:t>tickets_sum</w:t>
-                            </w:r>
-                            <w:proofErr w:type="spellEnd"/>
-                            <w:r>
-                              <w:rPr>
-                                <w:rFonts w:ascii="Courier New" w:hAnsi="Courier New" w:cs="Courier New"/>
-                                <w:color w:val="383A42"/>
-                              </w:rPr>
-                              <w:t xml:space="preserve"> = </w:t>
+                              <w:t xml:space="preserve">  uint tickets_sum = </w:t>
                             </w:r>
                             <w:r>
                               <w:rPr>
@@ -6755,23 +6482,7 @@
                                 <w:rFonts w:ascii="Courier New" w:hAnsi="Courier New" w:cs="Courier New"/>
                                 <w:color w:val="383A42"/>
                               </w:rPr>
-                              <w:t xml:space="preserve"> </w:t>
-                            </w:r>
-                            <w:proofErr w:type="spellStart"/>
-                            <w:r>
-                              <w:rPr>
-                                <w:rFonts w:ascii="Courier New" w:hAnsi="Courier New" w:cs="Courier New"/>
-                                <w:color w:val="383A42"/>
-                              </w:rPr>
-                              <w:t>i</w:t>
-                            </w:r>
-                            <w:proofErr w:type="spellEnd"/>
-                            <w:r>
-                              <w:rPr>
-                                <w:rFonts w:ascii="Courier New" w:hAnsi="Courier New" w:cs="Courier New"/>
-                                <w:color w:val="383A42"/>
-                              </w:rPr>
-                              <w:t xml:space="preserve"> = </w:t>
+                              <w:t xml:space="preserve"> i = </w:t>
                             </w:r>
                             <w:r>
                               <w:rPr>
@@ -6785,39 +6496,7 @@
                                 <w:rFonts w:ascii="Courier New" w:hAnsi="Courier New" w:cs="Courier New"/>
                                 <w:color w:val="383A42"/>
                               </w:rPr>
-                              <w:t xml:space="preserve">; </w:t>
-                            </w:r>
-                            <w:proofErr w:type="spellStart"/>
-                            <w:r>
-                              <w:rPr>
-                                <w:rFonts w:ascii="Courier New" w:hAnsi="Courier New" w:cs="Courier New"/>
-                                <w:color w:val="383A42"/>
-                              </w:rPr>
-                              <w:t>i</w:t>
-                            </w:r>
-                            <w:proofErr w:type="spellEnd"/>
-                            <w:r>
-                              <w:rPr>
-                                <w:rFonts w:ascii="Courier New" w:hAnsi="Courier New" w:cs="Courier New"/>
-                                <w:color w:val="383A42"/>
-                              </w:rPr>
-                              <w:t xml:space="preserve"> &lt; NPROC; ++</w:t>
-                            </w:r>
-                            <w:proofErr w:type="spellStart"/>
-                            <w:r>
-                              <w:rPr>
-                                <w:rFonts w:ascii="Courier New" w:hAnsi="Courier New" w:cs="Courier New"/>
-                                <w:color w:val="383A42"/>
-                              </w:rPr>
-                              <w:t>i</w:t>
-                            </w:r>
-                            <w:proofErr w:type="spellEnd"/>
-                            <w:r>
-                              <w:rPr>
-                                <w:rFonts w:ascii="Courier New" w:hAnsi="Courier New" w:cs="Courier New"/>
-                                <w:color w:val="383A42"/>
-                              </w:rPr>
-                              <w:t>) {</w:t>
+                              <w:t>; i &lt; NPROC; ++i) {</w:t>
                             </w:r>
                             <w:r>
                               <w:rPr>
@@ -6839,79 +6518,7 @@
                                 <w:rFonts w:ascii="Courier New" w:hAnsi="Courier New" w:cs="Courier New"/>
                                 <w:color w:val="383A42"/>
                               </w:rPr>
-                              <w:t xml:space="preserve"> ((</w:t>
-                            </w:r>
-                            <w:proofErr w:type="spellStart"/>
-                            <w:r>
-                              <w:rPr>
-                                <w:rFonts w:ascii="Courier New" w:hAnsi="Courier New" w:cs="Courier New"/>
-                                <w:color w:val="383A42"/>
-                              </w:rPr>
-                              <w:t>ptable.proc</w:t>
-                            </w:r>
-                            <w:proofErr w:type="spellEnd"/>
-                            <w:r>
-                              <w:rPr>
-                                <w:rFonts w:ascii="Courier New" w:hAnsi="Courier New" w:cs="Courier New"/>
-                                <w:color w:val="383A42"/>
-                              </w:rPr>
-                              <w:t>[</w:t>
-                            </w:r>
-                            <w:proofErr w:type="spellStart"/>
-                            <w:r>
-                              <w:rPr>
-                                <w:rFonts w:ascii="Courier New" w:hAnsi="Courier New" w:cs="Courier New"/>
-                                <w:color w:val="383A42"/>
-                              </w:rPr>
-                              <w:t>i</w:t>
-                            </w:r>
-                            <w:proofErr w:type="spellEnd"/>
-                            <w:r>
-                              <w:rPr>
-                                <w:rFonts w:ascii="Courier New" w:hAnsi="Courier New" w:cs="Courier New"/>
-                                <w:color w:val="383A42"/>
-                              </w:rPr>
-                              <w:t>].state == RUNNABLE) &amp;&amp; (</w:t>
-                            </w:r>
-                            <w:proofErr w:type="spellStart"/>
-                            <w:r>
-                              <w:rPr>
-                                <w:rFonts w:ascii="Courier New" w:hAnsi="Courier New" w:cs="Courier New"/>
-                                <w:color w:val="383A42"/>
-                              </w:rPr>
-                              <w:t>ptable.proc</w:t>
-                            </w:r>
-                            <w:proofErr w:type="spellEnd"/>
-                            <w:r>
-                              <w:rPr>
-                                <w:rFonts w:ascii="Courier New" w:hAnsi="Courier New" w:cs="Courier New"/>
-                                <w:color w:val="383A42"/>
-                              </w:rPr>
-                              <w:t>[</w:t>
-                            </w:r>
-                            <w:proofErr w:type="spellStart"/>
-                            <w:r>
-                              <w:rPr>
-                                <w:rFonts w:ascii="Courier New" w:hAnsi="Courier New" w:cs="Courier New"/>
-                                <w:color w:val="383A42"/>
-                              </w:rPr>
-                              <w:t>i</w:t>
-                            </w:r>
-                            <w:proofErr w:type="spellEnd"/>
-                            <w:r>
-                              <w:rPr>
-                                <w:rFonts w:ascii="Courier New" w:hAnsi="Courier New" w:cs="Courier New"/>
-                                <w:color w:val="383A42"/>
-                              </w:rPr>
-                              <w:t>].</w:t>
-                            </w:r>
-                            <w:proofErr w:type="spellStart"/>
-                            <w:r>
-                              <w:rPr>
-                                <w:rFonts w:ascii="Courier New" w:hAnsi="Courier New" w:cs="Courier New"/>
-                                <w:color w:val="383A42"/>
-                              </w:rPr>
-                              <w:t>sched_info.</w:t>
+                              <w:t xml:space="preserve"> ((ptable.proc[i].state == RUNNABLE) &amp;&amp; (ptable.proc[i].sched_info.</w:t>
                             </w:r>
                             <w:r>
                               <w:rPr>
@@ -6920,13 +6527,210 @@
                               </w:rPr>
                               <w:t>queue</w:t>
                             </w:r>
-                            <w:proofErr w:type="spellEnd"/>
                             <w:r>
                               <w:rPr>
                                 <w:rFonts w:ascii="Courier New" w:hAnsi="Courier New" w:cs="Courier New"/>
                                 <w:color w:val="383A42"/>
                               </w:rPr>
                               <w:t xml:space="preserve"> == LOTTERY)) {</w:t>
+                            </w:r>
+                            <w:r>
+                              <w:rPr>
+                                <w:rFonts w:ascii="Courier New" w:hAnsi="Courier New" w:cs="Courier New"/>
+                                <w:color w:val="383A42"/>
+                              </w:rPr>
+                              <w:br/>
+                              <w:t xml:space="preserve">      tickets_sum += ptable.proc[i].sched_info.tickets_count;</w:t>
+                            </w:r>
+                            <w:r>
+                              <w:rPr>
+                                <w:rFonts w:ascii="Courier New" w:hAnsi="Courier New" w:cs="Courier New"/>
+                                <w:color w:val="383A42"/>
+                              </w:rPr>
+                              <w:br/>
+                              <w:t xml:space="preserve">    }</w:t>
+                            </w:r>
+                            <w:r>
+                              <w:rPr>
+                                <w:rFonts w:ascii="Courier New" w:hAnsi="Courier New" w:cs="Courier New"/>
+                                <w:color w:val="383A42"/>
+                              </w:rPr>
+                              <w:br/>
+                              <w:t xml:space="preserve">  }</w:t>
+                            </w:r>
+                            <w:r>
+                              <w:rPr>
+                                <w:rFonts w:ascii="Courier New" w:hAnsi="Courier New" w:cs="Courier New"/>
+                                <w:color w:val="383A42"/>
+                              </w:rPr>
+                              <w:br/>
+                              <w:t xml:space="preserve">  </w:t>
+                            </w:r>
+                            <w:r>
+                              <w:rPr>
+                                <w:rFonts w:ascii="Courier New" w:hAnsi="Courier New" w:cs="Courier New"/>
+                                <w:color w:val="A626A4"/>
+                              </w:rPr>
+                              <w:t>if</w:t>
+                            </w:r>
+                            <w:r>
+                              <w:rPr>
+                                <w:rFonts w:ascii="Courier New" w:hAnsi="Courier New" w:cs="Courier New"/>
+                                <w:color w:val="383A42"/>
+                              </w:rPr>
+                              <w:t xml:space="preserve"> (tickets_sum == </w:t>
+                            </w:r>
+                            <w:r>
+                              <w:rPr>
+                                <w:rFonts w:ascii="Courier New" w:hAnsi="Courier New" w:cs="Courier New"/>
+                                <w:color w:val="986801"/>
+                              </w:rPr>
+                              <w:t>0</w:t>
+                            </w:r>
+                            <w:r>
+                              <w:rPr>
+                                <w:rFonts w:ascii="Courier New" w:hAnsi="Courier New" w:cs="Courier New"/>
+                                <w:color w:val="383A42"/>
+                              </w:rPr>
+                              <w:t>)</w:t>
+                            </w:r>
+                            <w:r>
+                              <w:rPr>
+                                <w:rFonts w:ascii="Courier New" w:hAnsi="Courier New" w:cs="Courier New"/>
+                                <w:color w:val="383A42"/>
+                              </w:rPr>
+                              <w:br/>
+                              <w:t xml:space="preserve">    </w:t>
+                            </w:r>
+                            <w:r>
+                              <w:rPr>
+                                <w:rFonts w:ascii="Courier New" w:hAnsi="Courier New" w:cs="Courier New"/>
+                                <w:color w:val="A626A4"/>
+                              </w:rPr>
+                              <w:t>return</w:t>
+                            </w:r>
+                            <w:r>
+                              <w:rPr>
+                                <w:rFonts w:ascii="Courier New" w:hAnsi="Courier New" w:cs="Courier New"/>
+                                <w:color w:val="383A42"/>
+                              </w:rPr>
+                              <w:t xml:space="preserve"> result;</w:t>
+                            </w:r>
+                            <w:r>
+                              <w:rPr>
+                                <w:rFonts w:ascii="Courier New" w:hAnsi="Courier New" w:cs="Courier New"/>
+                                <w:color w:val="383A42"/>
+                              </w:rPr>
+                              <w:br/>
+                            </w:r>
+                            <w:r>
+                              <w:rPr>
+                                <w:rFonts w:ascii="Courier New" w:hAnsi="Courier New" w:cs="Courier New"/>
+                                <w:color w:val="383A42"/>
+                              </w:rPr>
+                              <w:br/>
+                              <w:t xml:space="preserve">  uint ticket = rand() % tickets_sum;</w:t>
+                            </w:r>
+                            <w:r>
+                              <w:rPr>
+                                <w:rFonts w:ascii="Courier New" w:hAnsi="Courier New" w:cs="Courier New"/>
+                                <w:color w:val="383A42"/>
+                              </w:rPr>
+                              <w:br/>
+                            </w:r>
+                            <w:r>
+                              <w:rPr>
+                                <w:rFonts w:ascii="Courier New" w:hAnsi="Courier New" w:cs="Courier New"/>
+                                <w:color w:val="383A42"/>
+                              </w:rPr>
+                              <w:br/>
+                              <w:t xml:space="preserve">  uint prev_interval_begin = </w:t>
+                            </w:r>
+                            <w:r>
+                              <w:rPr>
+                                <w:rFonts w:ascii="Courier New" w:hAnsi="Courier New" w:cs="Courier New"/>
+                                <w:color w:val="986801"/>
+                              </w:rPr>
+                              <w:t>0</w:t>
+                            </w:r>
+                            <w:r>
+                              <w:rPr>
+                                <w:rFonts w:ascii="Courier New" w:hAnsi="Courier New" w:cs="Courier New"/>
+                                <w:color w:val="383A42"/>
+                              </w:rPr>
+                              <w:t>;</w:t>
+                            </w:r>
+                            <w:r>
+                              <w:rPr>
+                                <w:rFonts w:ascii="Courier New" w:hAnsi="Courier New" w:cs="Courier New"/>
+                                <w:color w:val="383A42"/>
+                              </w:rPr>
+                              <w:br/>
+                              <w:t xml:space="preserve">  </w:t>
+                            </w:r>
+                            <w:r>
+                              <w:rPr>
+                                <w:rFonts w:ascii="Courier New" w:hAnsi="Courier New" w:cs="Courier New"/>
+                                <w:color w:val="A626A4"/>
+                              </w:rPr>
+                              <w:t>for</w:t>
+                            </w:r>
+                            <w:r>
+                              <w:rPr>
+                                <w:rFonts w:ascii="Courier New" w:hAnsi="Courier New" w:cs="Courier New"/>
+                                <w:color w:val="383A42"/>
+                              </w:rPr>
+                              <w:t xml:space="preserve"> (</w:t>
+                            </w:r>
+                            <w:r>
+                              <w:rPr>
+                                <w:rFonts w:ascii="Courier New" w:hAnsi="Courier New" w:cs="Courier New"/>
+                                <w:color w:val="A626A4"/>
+                              </w:rPr>
+                              <w:t>int</w:t>
+                            </w:r>
+                            <w:r>
+                              <w:rPr>
+                                <w:rFonts w:ascii="Courier New" w:hAnsi="Courier New" w:cs="Courier New"/>
+                                <w:color w:val="383A42"/>
+                              </w:rPr>
+                              <w:t xml:space="preserve"> i = </w:t>
+                            </w:r>
+                            <w:r>
+                              <w:rPr>
+                                <w:rFonts w:ascii="Courier New" w:hAnsi="Courier New" w:cs="Courier New"/>
+                                <w:color w:val="986801"/>
+                              </w:rPr>
+                              <w:t>0</w:t>
+                            </w:r>
+                            <w:r>
+                              <w:rPr>
+                                <w:rFonts w:ascii="Courier New" w:hAnsi="Courier New" w:cs="Courier New"/>
+                                <w:color w:val="383A42"/>
+                              </w:rPr>
+                              <w:t>; i &lt; NPROC; ++i) {</w:t>
+                            </w:r>
+                            <w:r>
+                              <w:rPr>
+                                <w:rFonts w:ascii="Courier New" w:hAnsi="Courier New" w:cs="Courier New"/>
+                                <w:color w:val="383A42"/>
+                              </w:rPr>
+                              <w:br/>
+                              <w:t xml:space="preserve">    </w:t>
+                            </w:r>
+                            <w:r>
+                              <w:rPr>
+                                <w:rFonts w:ascii="Courier New" w:hAnsi="Courier New" w:cs="Courier New"/>
+                                <w:color w:val="A626A4"/>
+                              </w:rPr>
+                              <w:t>if</w:t>
+                            </w:r>
+                            <w:r>
+                              <w:rPr>
+                                <w:rFonts w:ascii="Courier New" w:hAnsi="Courier New" w:cs="Courier New"/>
+                                <w:color w:val="383A42"/>
+                              </w:rPr>
+                              <w:t xml:space="preserve"> (ptable.proc[i].state != RUNNABLE)</w:t>
                             </w:r>
                             <w:r>
                               <w:rPr>
@@ -6936,63 +6740,161 @@
                               <w:br/>
                               <w:t xml:space="preserve">      </w:t>
                             </w:r>
-                            <w:proofErr w:type="spellStart"/>
-                            <w:r>
-                              <w:rPr>
-                                <w:rFonts w:ascii="Courier New" w:hAnsi="Courier New" w:cs="Courier New"/>
-                                <w:color w:val="383A42"/>
-                              </w:rPr>
-                              <w:t>tickets_sum</w:t>
-                            </w:r>
-                            <w:proofErr w:type="spellEnd"/>
-                            <w:r>
-                              <w:rPr>
-                                <w:rFonts w:ascii="Courier New" w:hAnsi="Courier New" w:cs="Courier New"/>
-                                <w:color w:val="383A42"/>
-                              </w:rPr>
-                              <w:t xml:space="preserve"> += </w:t>
-                            </w:r>
-                            <w:proofErr w:type="spellStart"/>
-                            <w:r>
-                              <w:rPr>
-                                <w:rFonts w:ascii="Courier New" w:hAnsi="Courier New" w:cs="Courier New"/>
-                                <w:color w:val="383A42"/>
-                              </w:rPr>
-                              <w:t>ptable.proc</w:t>
-                            </w:r>
-                            <w:proofErr w:type="spellEnd"/>
-                            <w:r>
-                              <w:rPr>
-                                <w:rFonts w:ascii="Courier New" w:hAnsi="Courier New" w:cs="Courier New"/>
-                                <w:color w:val="383A42"/>
-                              </w:rPr>
-                              <w:t>[</w:t>
-                            </w:r>
-                            <w:proofErr w:type="spellStart"/>
-                            <w:r>
-                              <w:rPr>
-                                <w:rFonts w:ascii="Courier New" w:hAnsi="Courier New" w:cs="Courier New"/>
-                                <w:color w:val="383A42"/>
-                              </w:rPr>
-                              <w:t>i</w:t>
-                            </w:r>
-                            <w:proofErr w:type="spellEnd"/>
-                            <w:r>
-                              <w:rPr>
-                                <w:rFonts w:ascii="Courier New" w:hAnsi="Courier New" w:cs="Courier New"/>
-                                <w:color w:val="383A42"/>
-                              </w:rPr>
-                              <w:t>].</w:t>
-                            </w:r>
-                            <w:proofErr w:type="spellStart"/>
-                            <w:r>
-                              <w:rPr>
-                                <w:rFonts w:ascii="Courier New" w:hAnsi="Courier New" w:cs="Courier New"/>
-                                <w:color w:val="383A42"/>
-                              </w:rPr>
-                              <w:t>sched_info.tickets_count</w:t>
-                            </w:r>
-                            <w:proofErr w:type="spellEnd"/>
+                            <w:r>
+                              <w:rPr>
+                                <w:rFonts w:ascii="Courier New" w:hAnsi="Courier New" w:cs="Courier New"/>
+                                <w:color w:val="A626A4"/>
+                              </w:rPr>
+                              <w:t>continue</w:t>
+                            </w:r>
+                            <w:r>
+                              <w:rPr>
+                                <w:rFonts w:ascii="Courier New" w:hAnsi="Courier New" w:cs="Courier New"/>
+                                <w:color w:val="383A42"/>
+                              </w:rPr>
+                              <w:t>;</w:t>
+                            </w:r>
+                            <w:r>
+                              <w:rPr>
+                                <w:rFonts w:ascii="Courier New" w:hAnsi="Courier New" w:cs="Courier New"/>
+                                <w:color w:val="383A42"/>
+                              </w:rPr>
+                              <w:br/>
+                              <w:t xml:space="preserve">    </w:t>
+                            </w:r>
+                            <w:r>
+                              <w:rPr>
+                                <w:rFonts w:ascii="Courier New" w:hAnsi="Courier New" w:cs="Courier New"/>
+                                <w:color w:val="A626A4"/>
+                              </w:rPr>
+                              <w:t>if</w:t>
+                            </w:r>
+                            <w:r>
+                              <w:rPr>
+                                <w:rFonts w:ascii="Courier New" w:hAnsi="Courier New" w:cs="Courier New"/>
+                                <w:color w:val="383A42"/>
+                              </w:rPr>
+                              <w:t xml:space="preserve"> (ptable.proc[i].sched_info.</w:t>
+                            </w:r>
+                            <w:r>
+                              <w:rPr>
+                                <w:rFonts w:ascii="Courier New" w:hAnsi="Courier New" w:cs="Courier New"/>
+                                <w:color w:val="C18401"/>
+                              </w:rPr>
+                              <w:t>queue</w:t>
+                            </w:r>
+                            <w:r>
+                              <w:rPr>
+                                <w:rFonts w:ascii="Courier New" w:hAnsi="Courier New" w:cs="Courier New"/>
+                                <w:color w:val="383A42"/>
+                              </w:rPr>
+                              <w:t xml:space="preserve"> != LOTTERY)</w:t>
+                            </w:r>
+                            <w:r>
+                              <w:rPr>
+                                <w:rFonts w:ascii="Courier New" w:hAnsi="Courier New" w:cs="Courier New"/>
+                                <w:color w:val="383A42"/>
+                              </w:rPr>
+                              <w:br/>
+                              <w:t xml:space="preserve">      </w:t>
+                            </w:r>
+                            <w:r>
+                              <w:rPr>
+                                <w:rFonts w:ascii="Courier New" w:hAnsi="Courier New" w:cs="Courier New"/>
+                                <w:color w:val="A626A4"/>
+                              </w:rPr>
+                              <w:t>continue</w:t>
+                            </w:r>
+                            <w:r>
+                              <w:rPr>
+                                <w:rFonts w:ascii="Courier New" w:hAnsi="Courier New" w:cs="Courier New"/>
+                                <w:color w:val="383A42"/>
+                              </w:rPr>
+                              <w:t>;</w:t>
+                            </w:r>
+                            <w:r>
+                              <w:rPr>
+                                <w:rFonts w:ascii="Courier New" w:hAnsi="Courier New" w:cs="Courier New"/>
+                                <w:color w:val="383A42"/>
+                              </w:rPr>
+                              <w:br/>
+                              <w:t xml:space="preserve">    </w:t>
+                            </w:r>
+                            <w:r>
+                              <w:rPr>
+                                <w:rFonts w:ascii="Courier New" w:hAnsi="Courier New" w:cs="Courier New"/>
+                                <w:color w:val="A626A4"/>
+                              </w:rPr>
+                              <w:t>if</w:t>
+                            </w:r>
+                            <w:r>
+                              <w:rPr>
+                                <w:rFonts w:ascii="Courier New" w:hAnsi="Courier New" w:cs="Courier New"/>
+                                <w:color w:val="383A42"/>
+                              </w:rPr>
+                              <w:t xml:space="preserve"> (</w:t>
+                            </w:r>
+                            <w:r>
+                              <w:rPr>
+                                <w:rFonts w:ascii="Courier New" w:hAnsi="Courier New" w:cs="Courier New"/>
+                                <w:color w:val="383A42"/>
+                              </w:rPr>
+                              <w:br/>
+                              <w:t xml:space="preserve">      (ticket &gt;= prev_interval_begin) &amp;&amp;</w:t>
+                            </w:r>
+                            <w:r>
+                              <w:rPr>
+                                <w:rFonts w:ascii="Courier New" w:hAnsi="Courier New" w:cs="Courier New"/>
+                                <w:color w:val="383A42"/>
+                              </w:rPr>
+                              <w:br/>
+                              <w:t xml:space="preserve">      (ticket &lt;= prev_interval_begin + ptable.proc[i].sched_info.tickets_</w:t>
+                            </w:r>
+                            <w:r>
+                              <w:rPr>
+                                <w:rFonts w:ascii="Courier New" w:hAnsi="Courier New" w:cs="Courier New"/>
+                                <w:color w:val="383A42"/>
+                              </w:rPr>
+                              <w:t>count</w:t>
+                            </w:r>
+                            <w:r>
+                              <w:rPr>
+                                <w:rFonts w:ascii="Courier New" w:hAnsi="Courier New" w:cs="Courier New"/>
+                                <w:color w:val="383A42"/>
+                              </w:rPr>
+                              <w:t>)</w:t>
+                            </w:r>
+                            <w:r>
+                              <w:rPr>
+                                <w:rFonts w:ascii="Courier New" w:hAnsi="Courier New" w:cs="Courier New"/>
+                                <w:color w:val="383A42"/>
+                              </w:rPr>
+                              <w:br/>
+                              <w:t xml:space="preserve">    ) {</w:t>
+                            </w:r>
+                            <w:r>
+                              <w:rPr>
+                                <w:rFonts w:ascii="Courier New" w:hAnsi="Courier New" w:cs="Courier New"/>
+                                <w:color w:val="383A42"/>
+                              </w:rPr>
+                              <w:br/>
+                              <w:t xml:space="preserve">      result = &amp;ptable.proc[i];</w:t>
+                            </w:r>
+                            <w:r>
+                              <w:rPr>
+                                <w:rFonts w:ascii="Courier New" w:hAnsi="Courier New" w:cs="Courier New"/>
+                                <w:color w:val="383A42"/>
+                              </w:rPr>
+                              <w:br/>
+                              <w:t xml:space="preserve">      </w:t>
+                            </w:r>
+                            <w:r>
+                              <w:rPr>
+                                <w:rFonts w:ascii="Courier New" w:hAnsi="Courier New" w:cs="Courier New"/>
+                                <w:color w:val="A626A4"/>
+                              </w:rPr>
+                              <w:t>break</w:t>
+                            </w:r>
                             <w:r>
                               <w:rPr>
                                 <w:rFonts w:ascii="Courier New" w:hAnsi="Courier New" w:cs="Courier New"/>
@@ -7014,689 +6916,7 @@
                                 <w:color w:val="383A42"/>
                               </w:rPr>
                               <w:br/>
-                              <w:t xml:space="preserve">  }</w:t>
-                            </w:r>
-                            <w:r>
-                              <w:rPr>
-                                <w:rFonts w:ascii="Courier New" w:hAnsi="Courier New" w:cs="Courier New"/>
-                                <w:color w:val="383A42"/>
-                              </w:rPr>
-                              <w:br/>
-                              <w:t xml:space="preserve">  </w:t>
-                            </w:r>
-                            <w:r>
-                              <w:rPr>
-                                <w:rFonts w:ascii="Courier New" w:hAnsi="Courier New" w:cs="Courier New"/>
-                                <w:color w:val="A626A4"/>
-                              </w:rPr>
-                              <w:t>if</w:t>
-                            </w:r>
-                            <w:r>
-                              <w:rPr>
-                                <w:rFonts w:ascii="Courier New" w:hAnsi="Courier New" w:cs="Courier New"/>
-                                <w:color w:val="383A42"/>
-                              </w:rPr>
-                              <w:t xml:space="preserve"> (</w:t>
-                            </w:r>
-                            <w:proofErr w:type="spellStart"/>
-                            <w:r>
-                              <w:rPr>
-                                <w:rFonts w:ascii="Courier New" w:hAnsi="Courier New" w:cs="Courier New"/>
-                                <w:color w:val="383A42"/>
-                              </w:rPr>
-                              <w:t>tickets_sum</w:t>
-                            </w:r>
-                            <w:proofErr w:type="spellEnd"/>
-                            <w:r>
-                              <w:rPr>
-                                <w:rFonts w:ascii="Courier New" w:hAnsi="Courier New" w:cs="Courier New"/>
-                                <w:color w:val="383A42"/>
-                              </w:rPr>
-                              <w:t xml:space="preserve"> == </w:t>
-                            </w:r>
-                            <w:r>
-                              <w:rPr>
-                                <w:rFonts w:ascii="Courier New" w:hAnsi="Courier New" w:cs="Courier New"/>
-                                <w:color w:val="986801"/>
-                              </w:rPr>
-                              <w:t>0</w:t>
-                            </w:r>
-                            <w:r>
-                              <w:rPr>
-                                <w:rFonts w:ascii="Courier New" w:hAnsi="Courier New" w:cs="Courier New"/>
-                                <w:color w:val="383A42"/>
-                              </w:rPr>
-                              <w:t>)</w:t>
-                            </w:r>
-                            <w:r>
-                              <w:rPr>
-                                <w:rFonts w:ascii="Courier New" w:hAnsi="Courier New" w:cs="Courier New"/>
-                                <w:color w:val="383A42"/>
-                              </w:rPr>
-                              <w:br/>
-                              <w:t xml:space="preserve">    </w:t>
-                            </w:r>
-                            <w:r>
-                              <w:rPr>
-                                <w:rFonts w:ascii="Courier New" w:hAnsi="Courier New" w:cs="Courier New"/>
-                                <w:color w:val="A626A4"/>
-                              </w:rPr>
-                              <w:t>return</w:t>
-                            </w:r>
-                            <w:r>
-                              <w:rPr>
-                                <w:rFonts w:ascii="Courier New" w:hAnsi="Courier New" w:cs="Courier New"/>
-                                <w:color w:val="383A42"/>
-                              </w:rPr>
-                              <w:t xml:space="preserve"> result;</w:t>
-                            </w:r>
-                            <w:r>
-                              <w:rPr>
-                                <w:rFonts w:ascii="Courier New" w:hAnsi="Courier New" w:cs="Courier New"/>
-                                <w:color w:val="383A42"/>
-                              </w:rPr>
-                              <w:br/>
-                            </w:r>
-                            <w:r>
-                              <w:rPr>
-                                <w:rFonts w:ascii="Courier New" w:hAnsi="Courier New" w:cs="Courier New"/>
-                                <w:color w:val="383A42"/>
-                              </w:rPr>
-                              <w:br/>
-                              <w:t xml:space="preserve">  </w:t>
-                            </w:r>
-                            <w:proofErr w:type="spellStart"/>
-                            <w:r>
-                              <w:rPr>
-                                <w:rFonts w:ascii="Courier New" w:hAnsi="Courier New" w:cs="Courier New"/>
-                                <w:color w:val="383A42"/>
-                              </w:rPr>
-                              <w:t>uint</w:t>
-                            </w:r>
-                            <w:proofErr w:type="spellEnd"/>
-                            <w:r>
-                              <w:rPr>
-                                <w:rFonts w:ascii="Courier New" w:hAnsi="Courier New" w:cs="Courier New"/>
-                                <w:color w:val="383A42"/>
-                              </w:rPr>
-                              <w:t xml:space="preserve"> ticket = rand() % </w:t>
-                            </w:r>
-                            <w:proofErr w:type="spellStart"/>
-                            <w:r>
-                              <w:rPr>
-                                <w:rFonts w:ascii="Courier New" w:hAnsi="Courier New" w:cs="Courier New"/>
-                                <w:color w:val="383A42"/>
-                              </w:rPr>
-                              <w:t>tickets_sum</w:t>
-                            </w:r>
-                            <w:proofErr w:type="spellEnd"/>
-                            <w:r>
-                              <w:rPr>
-                                <w:rFonts w:ascii="Courier New" w:hAnsi="Courier New" w:cs="Courier New"/>
-                                <w:color w:val="383A42"/>
-                              </w:rPr>
-                              <w:t>;</w:t>
-                            </w:r>
-                            <w:r>
-                              <w:rPr>
-                                <w:rFonts w:ascii="Courier New" w:hAnsi="Courier New" w:cs="Courier New"/>
-                                <w:color w:val="383A42"/>
-                              </w:rPr>
-                              <w:br/>
-                            </w:r>
-                            <w:r>
-                              <w:rPr>
-                                <w:rFonts w:ascii="Courier New" w:hAnsi="Courier New" w:cs="Courier New"/>
-                                <w:color w:val="383A42"/>
-                              </w:rPr>
-                              <w:br/>
-                              <w:t xml:space="preserve">  </w:t>
-                            </w:r>
-                            <w:proofErr w:type="spellStart"/>
-                            <w:r>
-                              <w:rPr>
-                                <w:rFonts w:ascii="Courier New" w:hAnsi="Courier New" w:cs="Courier New"/>
-                                <w:color w:val="383A42"/>
-                              </w:rPr>
-                              <w:t>uint</w:t>
-                            </w:r>
-                            <w:proofErr w:type="spellEnd"/>
-                            <w:r>
-                              <w:rPr>
-                                <w:rFonts w:ascii="Courier New" w:hAnsi="Courier New" w:cs="Courier New"/>
-                                <w:color w:val="383A42"/>
-                              </w:rPr>
-                              <w:t xml:space="preserve"> </w:t>
-                            </w:r>
-                            <w:proofErr w:type="spellStart"/>
-                            <w:r>
-                              <w:rPr>
-                                <w:rFonts w:ascii="Courier New" w:hAnsi="Courier New" w:cs="Courier New"/>
-                                <w:color w:val="383A42"/>
-                              </w:rPr>
-                              <w:t>prev_interval_begin</w:t>
-                            </w:r>
-                            <w:proofErr w:type="spellEnd"/>
-                            <w:r>
-                              <w:rPr>
-                                <w:rFonts w:ascii="Courier New" w:hAnsi="Courier New" w:cs="Courier New"/>
-                                <w:color w:val="383A42"/>
-                              </w:rPr>
-                              <w:t xml:space="preserve"> = </w:t>
-                            </w:r>
-                            <w:r>
-                              <w:rPr>
-                                <w:rFonts w:ascii="Courier New" w:hAnsi="Courier New" w:cs="Courier New"/>
-                                <w:color w:val="986801"/>
-                              </w:rPr>
-                              <w:t>0</w:t>
-                            </w:r>
-                            <w:r>
-                              <w:rPr>
-                                <w:rFonts w:ascii="Courier New" w:hAnsi="Courier New" w:cs="Courier New"/>
-                                <w:color w:val="383A42"/>
-                              </w:rPr>
-                              <w:t>;</w:t>
-                            </w:r>
-                            <w:r>
-                              <w:rPr>
-                                <w:rFonts w:ascii="Courier New" w:hAnsi="Courier New" w:cs="Courier New"/>
-                                <w:color w:val="383A42"/>
-                              </w:rPr>
-                              <w:br/>
-                              <w:t xml:space="preserve">  </w:t>
-                            </w:r>
-                            <w:r>
-                              <w:rPr>
-                                <w:rFonts w:ascii="Courier New" w:hAnsi="Courier New" w:cs="Courier New"/>
-                                <w:color w:val="A626A4"/>
-                              </w:rPr>
-                              <w:t>for</w:t>
-                            </w:r>
-                            <w:r>
-                              <w:rPr>
-                                <w:rFonts w:ascii="Courier New" w:hAnsi="Courier New" w:cs="Courier New"/>
-                                <w:color w:val="383A42"/>
-                              </w:rPr>
-                              <w:t xml:space="preserve"> (</w:t>
-                            </w:r>
-                            <w:r>
-                              <w:rPr>
-                                <w:rFonts w:ascii="Courier New" w:hAnsi="Courier New" w:cs="Courier New"/>
-                                <w:color w:val="A626A4"/>
-                              </w:rPr>
-                              <w:t>int</w:t>
-                            </w:r>
-                            <w:r>
-                              <w:rPr>
-                                <w:rFonts w:ascii="Courier New" w:hAnsi="Courier New" w:cs="Courier New"/>
-                                <w:color w:val="383A42"/>
-                              </w:rPr>
-                              <w:t xml:space="preserve"> i = </w:t>
-                            </w:r>
-                            <w:r>
-                              <w:rPr>
-                                <w:rFonts w:ascii="Courier New" w:hAnsi="Courier New" w:cs="Courier New"/>
-                                <w:color w:val="986801"/>
-                              </w:rPr>
-                              <w:t>0</w:t>
-                            </w:r>
-                            <w:r>
-                              <w:rPr>
-                                <w:rFonts w:ascii="Courier New" w:hAnsi="Courier New" w:cs="Courier New"/>
-                                <w:color w:val="383A42"/>
-                              </w:rPr>
-                              <w:t>; i &lt; NPROC; ++i) {</w:t>
-                            </w:r>
-                            <w:r>
-                              <w:rPr>
-                                <w:rFonts w:ascii="Courier New" w:hAnsi="Courier New" w:cs="Courier New"/>
-                                <w:color w:val="383A42"/>
-                              </w:rPr>
-                              <w:br/>
-                              <w:t xml:space="preserve">    </w:t>
-                            </w:r>
-                            <w:r>
-                              <w:rPr>
-                                <w:rFonts w:ascii="Courier New" w:hAnsi="Courier New" w:cs="Courier New"/>
-                                <w:color w:val="A626A4"/>
-                              </w:rPr>
-                              <w:t>if</w:t>
-                            </w:r>
-                            <w:r>
-                              <w:rPr>
-                                <w:rFonts w:ascii="Courier New" w:hAnsi="Courier New" w:cs="Courier New"/>
-                                <w:color w:val="383A42"/>
-                              </w:rPr>
-                              <w:t xml:space="preserve"> (</w:t>
-                            </w:r>
-                            <w:proofErr w:type="spellStart"/>
-                            <w:r>
-                              <w:rPr>
-                                <w:rFonts w:ascii="Courier New" w:hAnsi="Courier New" w:cs="Courier New"/>
-                                <w:color w:val="383A42"/>
-                              </w:rPr>
-                              <w:t>ptable.proc</w:t>
-                            </w:r>
-                            <w:proofErr w:type="spellEnd"/>
-                            <w:r>
-                              <w:rPr>
-                                <w:rFonts w:ascii="Courier New" w:hAnsi="Courier New" w:cs="Courier New"/>
-                                <w:color w:val="383A42"/>
-                              </w:rPr>
-                              <w:t>[</w:t>
-                            </w:r>
-                            <w:proofErr w:type="spellStart"/>
-                            <w:r>
-                              <w:rPr>
-                                <w:rFonts w:ascii="Courier New" w:hAnsi="Courier New" w:cs="Courier New"/>
-                                <w:color w:val="383A42"/>
-                              </w:rPr>
-                              <w:t>i</w:t>
-                            </w:r>
-                            <w:proofErr w:type="spellEnd"/>
-                            <w:r>
-                              <w:rPr>
-                                <w:rFonts w:ascii="Courier New" w:hAnsi="Courier New" w:cs="Courier New"/>
-                                <w:color w:val="383A42"/>
-                              </w:rPr>
-                              <w:t>].state != RUNNABLE)</w:t>
-                            </w:r>
-                            <w:r>
-                              <w:rPr>
-                                <w:rFonts w:ascii="Courier New" w:hAnsi="Courier New" w:cs="Courier New"/>
-                                <w:color w:val="383A42"/>
-                              </w:rPr>
-                              <w:br/>
-                              <w:t xml:space="preserve">      </w:t>
-                            </w:r>
-                            <w:r>
-                              <w:rPr>
-                                <w:rFonts w:ascii="Courier New" w:hAnsi="Courier New" w:cs="Courier New"/>
-                                <w:color w:val="A626A4"/>
-                              </w:rPr>
-                              <w:t>continue</w:t>
-                            </w:r>
-                            <w:r>
-                              <w:rPr>
-                                <w:rFonts w:ascii="Courier New" w:hAnsi="Courier New" w:cs="Courier New"/>
-                                <w:color w:val="383A42"/>
-                              </w:rPr>
-                              <w:t>;</w:t>
-                            </w:r>
-                            <w:r>
-                              <w:rPr>
-                                <w:rFonts w:ascii="Courier New" w:hAnsi="Courier New" w:cs="Courier New"/>
-                                <w:color w:val="383A42"/>
-                              </w:rPr>
-                              <w:br/>
-                              <w:t xml:space="preserve">    </w:t>
-                            </w:r>
-                            <w:r>
-                              <w:rPr>
-                                <w:rFonts w:ascii="Courier New" w:hAnsi="Courier New" w:cs="Courier New"/>
-                                <w:color w:val="A626A4"/>
-                              </w:rPr>
-                              <w:t>if</w:t>
-                            </w:r>
-                            <w:r>
-                              <w:rPr>
-                                <w:rFonts w:ascii="Courier New" w:hAnsi="Courier New" w:cs="Courier New"/>
-                                <w:color w:val="383A42"/>
-                              </w:rPr>
-                              <w:t xml:space="preserve"> (</w:t>
-                            </w:r>
-                            <w:proofErr w:type="spellStart"/>
-                            <w:r>
-                              <w:rPr>
-                                <w:rFonts w:ascii="Courier New" w:hAnsi="Courier New" w:cs="Courier New"/>
-                                <w:color w:val="383A42"/>
-                              </w:rPr>
-                              <w:t>ptable.proc</w:t>
-                            </w:r>
-                            <w:proofErr w:type="spellEnd"/>
-                            <w:r>
-                              <w:rPr>
-                                <w:rFonts w:ascii="Courier New" w:hAnsi="Courier New" w:cs="Courier New"/>
-                                <w:color w:val="383A42"/>
-                              </w:rPr>
-                              <w:t>[</w:t>
-                            </w:r>
-                            <w:proofErr w:type="spellStart"/>
-                            <w:r>
-                              <w:rPr>
-                                <w:rFonts w:ascii="Courier New" w:hAnsi="Courier New" w:cs="Courier New"/>
-                                <w:color w:val="383A42"/>
-                              </w:rPr>
-                              <w:t>i</w:t>
-                            </w:r>
-                            <w:proofErr w:type="spellEnd"/>
-                            <w:r>
-                              <w:rPr>
-                                <w:rFonts w:ascii="Courier New" w:hAnsi="Courier New" w:cs="Courier New"/>
-                                <w:color w:val="383A42"/>
-                              </w:rPr>
-                              <w:t>].</w:t>
-                            </w:r>
-                            <w:proofErr w:type="spellStart"/>
-                            <w:r>
-                              <w:rPr>
-                                <w:rFonts w:ascii="Courier New" w:hAnsi="Courier New" w:cs="Courier New"/>
-                                <w:color w:val="383A42"/>
-                              </w:rPr>
-                              <w:t>sched_info.</w:t>
-                            </w:r>
-                            <w:r>
-                              <w:rPr>
-                                <w:rFonts w:ascii="Courier New" w:hAnsi="Courier New" w:cs="Courier New"/>
-                                <w:color w:val="C18401"/>
-                              </w:rPr>
-                              <w:t>queue</w:t>
-                            </w:r>
-                            <w:proofErr w:type="spellEnd"/>
-                            <w:r>
-                              <w:rPr>
-                                <w:rFonts w:ascii="Courier New" w:hAnsi="Courier New" w:cs="Courier New"/>
-                                <w:color w:val="383A42"/>
-                              </w:rPr>
-                              <w:t xml:space="preserve"> != LOTTERY)</w:t>
-                            </w:r>
-                            <w:r>
-                              <w:rPr>
-                                <w:rFonts w:ascii="Courier New" w:hAnsi="Courier New" w:cs="Courier New"/>
-                                <w:color w:val="383A42"/>
-                              </w:rPr>
-                              <w:br/>
-                              <w:t xml:space="preserve">      </w:t>
-                            </w:r>
-                            <w:r>
-                              <w:rPr>
-                                <w:rFonts w:ascii="Courier New" w:hAnsi="Courier New" w:cs="Courier New"/>
-                                <w:color w:val="A626A4"/>
-                              </w:rPr>
-                              <w:t>continue</w:t>
-                            </w:r>
-                            <w:r>
-                              <w:rPr>
-                                <w:rFonts w:ascii="Courier New" w:hAnsi="Courier New" w:cs="Courier New"/>
-                                <w:color w:val="383A42"/>
-                              </w:rPr>
-                              <w:t>;</w:t>
-                            </w:r>
-                            <w:r>
-                              <w:rPr>
-                                <w:rFonts w:ascii="Courier New" w:hAnsi="Courier New" w:cs="Courier New"/>
-                                <w:color w:val="383A42"/>
-                              </w:rPr>
-                              <w:br/>
-                              <w:t xml:space="preserve">    </w:t>
-                            </w:r>
-                            <w:r>
-                              <w:rPr>
-                                <w:rFonts w:ascii="Courier New" w:hAnsi="Courier New" w:cs="Courier New"/>
-                                <w:color w:val="A626A4"/>
-                              </w:rPr>
-                              <w:t>if</w:t>
-                            </w:r>
-                            <w:r>
-                              <w:rPr>
-                                <w:rFonts w:ascii="Courier New" w:hAnsi="Courier New" w:cs="Courier New"/>
-                                <w:color w:val="383A42"/>
-                              </w:rPr>
-                              <w:t xml:space="preserve"> (</w:t>
-                            </w:r>
-                            <w:r>
-                              <w:rPr>
-                                <w:rFonts w:ascii="Courier New" w:hAnsi="Courier New" w:cs="Courier New"/>
-                                <w:color w:val="383A42"/>
-                              </w:rPr>
-                              <w:br/>
-                              <w:t xml:space="preserve">      (ticket &gt;= </w:t>
-                            </w:r>
-                            <w:proofErr w:type="spellStart"/>
-                            <w:r>
-                              <w:rPr>
-                                <w:rFonts w:ascii="Courier New" w:hAnsi="Courier New" w:cs="Courier New"/>
-                                <w:color w:val="383A42"/>
-                              </w:rPr>
-                              <w:t>prev_interval_begin</w:t>
-                            </w:r>
-                            <w:proofErr w:type="spellEnd"/>
-                            <w:r>
-                              <w:rPr>
-                                <w:rFonts w:ascii="Courier New" w:hAnsi="Courier New" w:cs="Courier New"/>
-                                <w:color w:val="383A42"/>
-                              </w:rPr>
-                              <w:t>) &amp;&amp;</w:t>
-                            </w:r>
-                            <w:r>
-                              <w:rPr>
-                                <w:rFonts w:ascii="Courier New" w:hAnsi="Courier New" w:cs="Courier New"/>
-                                <w:color w:val="383A42"/>
-                              </w:rPr>
-                              <w:br/>
-                              <w:t xml:space="preserve">      (ticket &lt;= </w:t>
-                            </w:r>
-                            <w:proofErr w:type="spellStart"/>
-                            <w:r>
-                              <w:rPr>
-                                <w:rFonts w:ascii="Courier New" w:hAnsi="Courier New" w:cs="Courier New"/>
-                                <w:color w:val="383A42"/>
-                              </w:rPr>
-                              <w:t>prev_interval_begin</w:t>
-                            </w:r>
-                            <w:proofErr w:type="spellEnd"/>
-                            <w:r>
-                              <w:rPr>
-                                <w:rFonts w:ascii="Courier New" w:hAnsi="Courier New" w:cs="Courier New"/>
-                                <w:color w:val="383A42"/>
-                              </w:rPr>
-                              <w:t xml:space="preserve"> + </w:t>
-                            </w:r>
-                            <w:proofErr w:type="spellStart"/>
-                            <w:r>
-                              <w:rPr>
-                                <w:rFonts w:ascii="Courier New" w:hAnsi="Courier New" w:cs="Courier New"/>
-                                <w:color w:val="383A42"/>
-                              </w:rPr>
-                              <w:t>ptable.proc</w:t>
-                            </w:r>
-                            <w:proofErr w:type="spellEnd"/>
-                            <w:r>
-                              <w:rPr>
-                                <w:rFonts w:ascii="Courier New" w:hAnsi="Courier New" w:cs="Courier New"/>
-                                <w:color w:val="383A42"/>
-                              </w:rPr>
-                              <w:t>[</w:t>
-                            </w:r>
-                            <w:proofErr w:type="spellStart"/>
-                            <w:r>
-                              <w:rPr>
-                                <w:rFonts w:ascii="Courier New" w:hAnsi="Courier New" w:cs="Courier New"/>
-                                <w:color w:val="383A42"/>
-                              </w:rPr>
-                              <w:t>i</w:t>
-                            </w:r>
-                            <w:proofErr w:type="spellEnd"/>
-                            <w:r>
-                              <w:rPr>
-                                <w:rFonts w:ascii="Courier New" w:hAnsi="Courier New" w:cs="Courier New"/>
-                                <w:color w:val="383A42"/>
-                              </w:rPr>
-                              <w:t>].</w:t>
-                            </w:r>
-                            <w:proofErr w:type="spellStart"/>
-                            <w:r>
-                              <w:rPr>
-                                <w:rFonts w:ascii="Courier New" w:hAnsi="Courier New" w:cs="Courier New"/>
-                                <w:color w:val="383A42"/>
-                              </w:rPr>
-                              <w:t>sched_info.tickets_</w:t>
-                            </w:r>
-                            <w:r>
-                              <w:rPr>
-                                <w:rFonts w:ascii="Courier New" w:hAnsi="Courier New" w:cs="Courier New"/>
-                                <w:color w:val="383A42"/>
-                              </w:rPr>
-                              <w:t>count</w:t>
-                            </w:r>
-                            <w:proofErr w:type="spellEnd"/>
-                            <w:r>
-                              <w:rPr>
-                                <w:rFonts w:ascii="Courier New" w:hAnsi="Courier New" w:cs="Courier New"/>
-                                <w:color w:val="383A42"/>
-                              </w:rPr>
-                              <w:t>)</w:t>
-                            </w:r>
-                            <w:r>
-                              <w:rPr>
-                                <w:rFonts w:ascii="Courier New" w:hAnsi="Courier New" w:cs="Courier New"/>
-                                <w:color w:val="383A42"/>
-                              </w:rPr>
-                              <w:br/>
-                              <w:t xml:space="preserve">    ) {</w:t>
-                            </w:r>
-                            <w:r>
-                              <w:rPr>
-                                <w:rFonts w:ascii="Courier New" w:hAnsi="Courier New" w:cs="Courier New"/>
-                                <w:color w:val="383A42"/>
-                              </w:rPr>
-                              <w:br/>
-                              <w:t xml:space="preserve">      result = &amp;</w:t>
-                            </w:r>
-                            <w:proofErr w:type="spellStart"/>
-                            <w:r>
-                              <w:rPr>
-                                <w:rFonts w:ascii="Courier New" w:hAnsi="Courier New" w:cs="Courier New"/>
-                                <w:color w:val="383A42"/>
-                              </w:rPr>
-                              <w:t>ptable.proc</w:t>
-                            </w:r>
-                            <w:proofErr w:type="spellEnd"/>
-                            <w:r>
-                              <w:rPr>
-                                <w:rFonts w:ascii="Courier New" w:hAnsi="Courier New" w:cs="Courier New"/>
-                                <w:color w:val="383A42"/>
-                              </w:rPr>
-                              <w:t>[</w:t>
-                            </w:r>
-                            <w:proofErr w:type="spellStart"/>
-                            <w:r>
-                              <w:rPr>
-                                <w:rFonts w:ascii="Courier New" w:hAnsi="Courier New" w:cs="Courier New"/>
-                                <w:color w:val="383A42"/>
-                              </w:rPr>
-                              <w:t>i</w:t>
-                            </w:r>
-                            <w:proofErr w:type="spellEnd"/>
-                            <w:r>
-                              <w:rPr>
-                                <w:rFonts w:ascii="Courier New" w:hAnsi="Courier New" w:cs="Courier New"/>
-                                <w:color w:val="383A42"/>
-                              </w:rPr>
-                              <w:t>];</w:t>
-                            </w:r>
-                            <w:r>
-                              <w:rPr>
-                                <w:rFonts w:ascii="Courier New" w:hAnsi="Courier New" w:cs="Courier New"/>
-                                <w:color w:val="383A42"/>
-                              </w:rPr>
-                              <w:br/>
-                              <w:t xml:space="preserve">      </w:t>
-                            </w:r>
-                            <w:r>
-                              <w:rPr>
-                                <w:rFonts w:ascii="Courier New" w:hAnsi="Courier New" w:cs="Courier New"/>
-                                <w:color w:val="A626A4"/>
-                              </w:rPr>
-                              <w:t>break</w:t>
-                            </w:r>
-                            <w:r>
-                              <w:rPr>
-                                <w:rFonts w:ascii="Courier New" w:hAnsi="Courier New" w:cs="Courier New"/>
-                                <w:color w:val="383A42"/>
-                              </w:rPr>
-                              <w:t>;</w:t>
-                            </w:r>
-                            <w:r>
-                              <w:rPr>
-                                <w:rFonts w:ascii="Courier New" w:hAnsi="Courier New" w:cs="Courier New"/>
-                                <w:color w:val="383A42"/>
-                              </w:rPr>
-                              <w:br/>
-                              <w:t xml:space="preserve">    }</w:t>
-                            </w:r>
-                            <w:r>
-                              <w:rPr>
-                                <w:rFonts w:ascii="Courier New" w:hAnsi="Courier New" w:cs="Courier New"/>
-                                <w:color w:val="383A42"/>
-                              </w:rPr>
-                              <w:br/>
-                              <w:t xml:space="preserve">    </w:t>
-                            </w:r>
-                            <w:proofErr w:type="spellStart"/>
-                            <w:r>
-                              <w:rPr>
-                                <w:rFonts w:ascii="Courier New" w:hAnsi="Courier New" w:cs="Courier New"/>
-                                <w:color w:val="383A42"/>
-                              </w:rPr>
-                              <w:t>prev_interval_begin</w:t>
-                            </w:r>
-                            <w:proofErr w:type="spellEnd"/>
-                            <w:r>
-                              <w:rPr>
-                                <w:rFonts w:ascii="Courier New" w:hAnsi="Courier New" w:cs="Courier New"/>
-                                <w:color w:val="383A42"/>
-                              </w:rPr>
-                              <w:t xml:space="preserve"> += </w:t>
-                            </w:r>
-                            <w:proofErr w:type="spellStart"/>
-                            <w:r>
-                              <w:rPr>
-                                <w:rFonts w:ascii="Courier New" w:hAnsi="Courier New" w:cs="Courier New"/>
-                                <w:color w:val="383A42"/>
-                              </w:rPr>
-                              <w:t>ptable.proc</w:t>
-                            </w:r>
-                            <w:proofErr w:type="spellEnd"/>
-                            <w:r>
-                              <w:rPr>
-                                <w:rFonts w:ascii="Courier New" w:hAnsi="Courier New" w:cs="Courier New"/>
-                                <w:color w:val="383A42"/>
-                              </w:rPr>
-                              <w:t>[</w:t>
-                            </w:r>
-                            <w:proofErr w:type="spellStart"/>
-                            <w:r>
-                              <w:rPr>
-                                <w:rFonts w:ascii="Courier New" w:hAnsi="Courier New" w:cs="Courier New"/>
-                                <w:color w:val="383A42"/>
-                              </w:rPr>
-                              <w:t>i</w:t>
-                            </w:r>
-                            <w:proofErr w:type="spellEnd"/>
-                            <w:r>
-                              <w:rPr>
-                                <w:rFonts w:ascii="Courier New" w:hAnsi="Courier New" w:cs="Courier New"/>
-                                <w:color w:val="383A42"/>
-                              </w:rPr>
-                              <w:t>].</w:t>
-                            </w:r>
-                            <w:proofErr w:type="spellStart"/>
-                            <w:r>
-                              <w:rPr>
-                                <w:rFonts w:ascii="Courier New" w:hAnsi="Courier New" w:cs="Courier New"/>
-                                <w:color w:val="383A42"/>
-                              </w:rPr>
-                              <w:t>sched_info.tickets_count</w:t>
-                            </w:r>
-                            <w:proofErr w:type="spellEnd"/>
-                            <w:r>
-                              <w:rPr>
-                                <w:rFonts w:ascii="Courier New" w:hAnsi="Courier New" w:cs="Courier New"/>
-                                <w:color w:val="383A42"/>
-                              </w:rPr>
-                              <w:t>;</w:t>
+                              <w:t xml:space="preserve">    prev_interval_begin += ptable.proc[i].sched_info.tickets_count;</w:t>
                             </w:r>
                             <w:r>
                               <w:rPr>
@@ -9336,7 +8556,6 @@
                               </w:rPr>
                               <w:br/>
                             </w:r>
-                            <w:proofErr w:type="spellStart"/>
                             <w:r>
                               <w:rPr>
                                 <w:rFonts w:ascii="Courier New" w:hAnsi="Courier New" w:cs="Courier New"/>
@@ -9344,7 +8563,6 @@
                               </w:rPr>
                               <w:t>bjfrank</w:t>
                             </w:r>
-                            <w:proofErr w:type="spellEnd"/>
                             <w:r>
                               <w:rPr>
                                 <w:rFonts w:ascii="Courier New" w:hAnsi="Courier New" w:cs="Courier New"/>
@@ -9380,23 +8598,7 @@
                                 <w:rFonts w:ascii="Courier New" w:hAnsi="Courier New" w:cs="Courier New"/>
                                 <w:color w:val="383A42"/>
                               </w:rPr>
-                              <w:t xml:space="preserve"> p-&gt;</w:t>
-                            </w:r>
-                            <w:proofErr w:type="spellStart"/>
-                            <w:r>
-                              <w:rPr>
-                                <w:rFonts w:ascii="Courier New" w:hAnsi="Courier New" w:cs="Courier New"/>
-                                <w:color w:val="383A42"/>
-                              </w:rPr>
-                              <w:t>sched_info.bjf.priority</w:t>
-                            </w:r>
-                            <w:proofErr w:type="spellEnd"/>
-                            <w:r>
-                              <w:rPr>
-                                <w:rFonts w:ascii="Courier New" w:hAnsi="Courier New" w:cs="Courier New"/>
-                                <w:color w:val="383A42"/>
-                              </w:rPr>
-                              <w:t xml:space="preserve"> *</w:t>
+                              <w:t xml:space="preserve"> p-&gt;sched_info.bjf.priority *</w:t>
                             </w:r>
                             <w:r>
                               <w:rPr>
@@ -9411,23 +8613,7 @@
                                 <w:rFonts w:ascii="Courier New" w:hAnsi="Courier New" w:cs="Courier New"/>
                                 <w:color w:val="383A42"/>
                               </w:rPr>
-                              <w:t>p-&gt;</w:t>
-                            </w:r>
-                            <w:proofErr w:type="spellStart"/>
-                            <w:r>
-                              <w:rPr>
-                                <w:rFonts w:ascii="Courier New" w:hAnsi="Courier New" w:cs="Courier New"/>
-                                <w:color w:val="383A42"/>
-                              </w:rPr>
-                              <w:t>sched_info.bjf.priority_ratio</w:t>
-                            </w:r>
-                            <w:proofErr w:type="spellEnd"/>
-                            <w:r>
-                              <w:rPr>
-                                <w:rFonts w:ascii="Courier New" w:hAnsi="Courier New" w:cs="Courier New"/>
-                                <w:color w:val="383A42"/>
-                              </w:rPr>
-                              <w:t xml:space="preserve"> +</w:t>
+                              <w:t>p-&gt;sched_info.bjf.priority_ratio +</w:t>
                             </w:r>
                             <w:r>
                               <w:rPr>
@@ -9435,23 +8621,7 @@
                                 <w:color w:val="383A42"/>
                               </w:rPr>
                               <w:br/>
-                              <w:t xml:space="preserve">         p-&gt;</w:t>
-                            </w:r>
-                            <w:proofErr w:type="spellStart"/>
-                            <w:r>
-                              <w:rPr>
-                                <w:rFonts w:ascii="Courier New" w:hAnsi="Courier New" w:cs="Courier New"/>
-                                <w:color w:val="383A42"/>
-                              </w:rPr>
-                              <w:t>sched_info.bjf.arrival_time</w:t>
-                            </w:r>
-                            <w:proofErr w:type="spellEnd"/>
-                            <w:r>
-                              <w:rPr>
-                                <w:rFonts w:ascii="Courier New" w:hAnsi="Courier New" w:cs="Courier New"/>
-                                <w:color w:val="383A42"/>
-                              </w:rPr>
-                              <w:t xml:space="preserve"> *</w:t>
+                              <w:t xml:space="preserve">         p-&gt;sched_info.bjf.arrival_time *</w:t>
                             </w:r>
                             <w:r>
                               <w:rPr>
@@ -9466,23 +8636,7 @@
                                 <w:rFonts w:ascii="Courier New" w:hAnsi="Courier New" w:cs="Courier New"/>
                                 <w:color w:val="383A42"/>
                               </w:rPr>
-                              <w:t>p-&gt;</w:t>
-                            </w:r>
-                            <w:proofErr w:type="spellStart"/>
-                            <w:r>
-                              <w:rPr>
-                                <w:rFonts w:ascii="Courier New" w:hAnsi="Courier New" w:cs="Courier New"/>
-                                <w:color w:val="383A42"/>
-                              </w:rPr>
-                              <w:t>sched_info.bjf.arrival_time_ratio</w:t>
-                            </w:r>
-                            <w:proofErr w:type="spellEnd"/>
-                            <w:r>
-                              <w:rPr>
-                                <w:rFonts w:ascii="Courier New" w:hAnsi="Courier New" w:cs="Courier New"/>
-                                <w:color w:val="383A42"/>
-                              </w:rPr>
-                              <w:t xml:space="preserve"> +</w:t>
+                              <w:t>p-&gt;sched_info.bjf.arrival_time_ratio +</w:t>
                             </w:r>
                             <w:r>
                               <w:rPr>
@@ -9490,23 +8644,7 @@
                                 <w:color w:val="383A42"/>
                               </w:rPr>
                               <w:br/>
-                              <w:t xml:space="preserve">         p-&gt;</w:t>
-                            </w:r>
-                            <w:proofErr w:type="spellStart"/>
-                            <w:r>
-                              <w:rPr>
-                                <w:rFonts w:ascii="Courier New" w:hAnsi="Courier New" w:cs="Courier New"/>
-                                <w:color w:val="383A42"/>
-                              </w:rPr>
-                              <w:t>sched_info.bjf.executed_cycle</w:t>
-                            </w:r>
-                            <w:proofErr w:type="spellEnd"/>
-                            <w:r>
-                              <w:rPr>
-                                <w:rFonts w:ascii="Courier New" w:hAnsi="Courier New" w:cs="Courier New"/>
-                                <w:color w:val="383A42"/>
-                              </w:rPr>
-                              <w:t xml:space="preserve"> *</w:t>
+                              <w:t xml:space="preserve">         p-&gt;sched_info.bjf.executed_cycle *</w:t>
                             </w:r>
                             <w:r>
                               <w:rPr>
@@ -9521,23 +8659,7 @@
                                 <w:rFonts w:ascii="Courier New" w:hAnsi="Courier New" w:cs="Courier New"/>
                                 <w:color w:val="383A42"/>
                               </w:rPr>
-                              <w:t>p-&gt;</w:t>
-                            </w:r>
-                            <w:proofErr w:type="spellStart"/>
-                            <w:r>
-                              <w:rPr>
-                                <w:rFonts w:ascii="Courier New" w:hAnsi="Courier New" w:cs="Courier New"/>
-                                <w:color w:val="383A42"/>
-                              </w:rPr>
-                              <w:t>sched_info.bjf.executed_cycle_ratio</w:t>
-                            </w:r>
-                            <w:proofErr w:type="spellEnd"/>
-                            <w:r>
-                              <w:rPr>
-                                <w:rFonts w:ascii="Courier New" w:hAnsi="Courier New" w:cs="Courier New"/>
-                                <w:color w:val="383A42"/>
-                              </w:rPr>
-                              <w:t>;</w:t>
+                              <w:t>p-&gt;sched_info.bjf.executed_cycle_ratio;</w:t>
                             </w:r>
                             <w:r>
                               <w:rPr>
@@ -9569,7 +8691,6 @@
                               </w:rPr>
                               <w:br/>
                             </w:r>
-                            <w:proofErr w:type="spellStart"/>
                             <w:r>
                               <w:rPr>
                                 <w:rFonts w:ascii="Courier New" w:hAnsi="Courier New" w:cs="Courier New"/>
@@ -9577,7 +8698,6 @@
                               </w:rPr>
                               <w:t>bestjobfirst</w:t>
                             </w:r>
-                            <w:proofErr w:type="spellEnd"/>
                             <w:r>
                               <w:rPr>
                                 <w:rFonts w:ascii="Courier New" w:hAnsi="Courier New" w:cs="Courier New"/>
@@ -9677,23 +8797,7 @@
                                 <w:rFonts w:ascii="Courier New" w:hAnsi="Courier New" w:cs="Courier New"/>
                                 <w:color w:val="383A42"/>
                               </w:rPr>
-                              <w:t xml:space="preserve"> </w:t>
-                            </w:r>
-                            <w:proofErr w:type="spellStart"/>
-                            <w:r>
-                              <w:rPr>
-                                <w:rFonts w:ascii="Courier New" w:hAnsi="Courier New" w:cs="Courier New"/>
-                                <w:color w:val="383A42"/>
-                              </w:rPr>
-                              <w:t>minrank</w:t>
-                            </w:r>
-                            <w:proofErr w:type="spellEnd"/>
-                            <w:r>
-                              <w:rPr>
-                                <w:rFonts w:ascii="Courier New" w:hAnsi="Courier New" w:cs="Courier New"/>
-                                <w:color w:val="383A42"/>
-                              </w:rPr>
-                              <w:t>;</w:t>
+                              <w:t xml:space="preserve"> minrank;</w:t>
                             </w:r>
                             <w:r>
                               <w:rPr>
@@ -9772,39 +8876,7 @@
                                 <w:rFonts w:ascii="Courier New" w:hAnsi="Courier New" w:cs="Courier New"/>
                                 <w:color w:val="383A42"/>
                               </w:rPr>
-                              <w:t xml:space="preserve">(p = </w:t>
-                            </w:r>
-                            <w:proofErr w:type="spellStart"/>
-                            <w:r>
-                              <w:rPr>
-                                <w:rFonts w:ascii="Courier New" w:hAnsi="Courier New" w:cs="Courier New"/>
-                                <w:color w:val="383A42"/>
-                              </w:rPr>
-                              <w:t>ptable.proc</w:t>
-                            </w:r>
-                            <w:proofErr w:type="spellEnd"/>
-                            <w:r>
-                              <w:rPr>
-                                <w:rFonts w:ascii="Courier New" w:hAnsi="Courier New" w:cs="Courier New"/>
-                                <w:color w:val="383A42"/>
-                              </w:rPr>
-                              <w:t>; p &lt; &amp;</w:t>
-                            </w:r>
-                            <w:proofErr w:type="spellStart"/>
-                            <w:r>
-                              <w:rPr>
-                                <w:rFonts w:ascii="Courier New" w:hAnsi="Courier New" w:cs="Courier New"/>
-                                <w:color w:val="383A42"/>
-                              </w:rPr>
-                              <w:t>ptable.proc</w:t>
-                            </w:r>
-                            <w:proofErr w:type="spellEnd"/>
-                            <w:r>
-                              <w:rPr>
-                                <w:rFonts w:ascii="Courier New" w:hAnsi="Courier New" w:cs="Courier New"/>
-                                <w:color w:val="383A42"/>
-                              </w:rPr>
-                              <w:t>[NPROC]; p++){</w:t>
+                              <w:t>(p = ptable.proc; p &lt; &amp;ptable.proc[NPROC]; p++){</w:t>
                             </w:r>
                             <w:r>
                               <w:rPr>
@@ -9826,15 +8898,7 @@
                                 <w:rFonts w:ascii="Courier New" w:hAnsi="Courier New" w:cs="Courier New"/>
                                 <w:color w:val="383A42"/>
                               </w:rPr>
-                              <w:t>(p-&gt;state != RUNNABLE || p-&gt;</w:t>
-                            </w:r>
-                            <w:proofErr w:type="spellStart"/>
-                            <w:r>
-                              <w:rPr>
-                                <w:rFonts w:ascii="Courier New" w:hAnsi="Courier New" w:cs="Courier New"/>
-                                <w:color w:val="383A42"/>
-                              </w:rPr>
-                              <w:t>sched_info.</w:t>
+                              <w:t>(p-&gt;state != RUNNABLE || p-&gt;sched_info.</w:t>
                             </w:r>
                             <w:r>
                               <w:rPr>
@@ -9843,7 +8907,6 @@
                               </w:rPr>
                               <w:t>queue</w:t>
                             </w:r>
-                            <w:proofErr w:type="spellEnd"/>
                             <w:r>
                               <w:rPr>
                                 <w:rFonts w:ascii="Courier New" w:hAnsi="Courier New" w:cs="Courier New"/>
@@ -9893,23 +8956,7 @@
                                 <w:rFonts w:ascii="Courier New" w:hAnsi="Courier New" w:cs="Courier New"/>
                                 <w:color w:val="383A42"/>
                               </w:rPr>
-                              <w:t xml:space="preserve"> rank = </w:t>
-                            </w:r>
-                            <w:proofErr w:type="spellStart"/>
-                            <w:r>
-                              <w:rPr>
-                                <w:rFonts w:ascii="Courier New" w:hAnsi="Courier New" w:cs="Courier New"/>
-                                <w:color w:val="383A42"/>
-                              </w:rPr>
-                              <w:t>bjfrank</w:t>
-                            </w:r>
-                            <w:proofErr w:type="spellEnd"/>
-                            <w:r>
-                              <w:rPr>
-                                <w:rFonts w:ascii="Courier New" w:hAnsi="Courier New" w:cs="Courier New"/>
-                                <w:color w:val="383A42"/>
-                              </w:rPr>
-                              <w:t>(p);</w:t>
+                              <w:t xml:space="preserve"> rank = bjfrank(p);</w:t>
                             </w:r>
                             <w:r>
                               <w:rPr>
@@ -9945,23 +8992,7 @@
                                 <w:rFonts w:ascii="Courier New" w:hAnsi="Courier New" w:cs="Courier New"/>
                                 <w:color w:val="383A42"/>
                               </w:rPr>
-                              <w:t xml:space="preserve"> || rank &lt; </w:t>
-                            </w:r>
-                            <w:proofErr w:type="spellStart"/>
-                            <w:r>
-                              <w:rPr>
-                                <w:rFonts w:ascii="Courier New" w:hAnsi="Courier New" w:cs="Courier New"/>
-                                <w:color w:val="383A42"/>
-                              </w:rPr>
-                              <w:t>minrank</w:t>
-                            </w:r>
-                            <w:proofErr w:type="spellEnd"/>
-                            <w:r>
-                              <w:rPr>
-                                <w:rFonts w:ascii="Courier New" w:hAnsi="Courier New" w:cs="Courier New"/>
-                                <w:color w:val="383A42"/>
-                              </w:rPr>
-                              <w:t>){</w:t>
+                              <w:t xml:space="preserve"> || rank &lt; minrank){</w:t>
                             </w:r>
                             <w:r>
                               <w:rPr>
@@ -9977,23 +9008,7 @@
                                 <w:color w:val="383A42"/>
                               </w:rPr>
                               <w:br/>
-                              <w:t xml:space="preserve">      </w:t>
-                            </w:r>
-                            <w:proofErr w:type="spellStart"/>
-                            <w:r>
-                              <w:rPr>
-                                <w:rFonts w:ascii="Courier New" w:hAnsi="Courier New" w:cs="Courier New"/>
-                                <w:color w:val="383A42"/>
-                              </w:rPr>
-                              <w:t>minrank</w:t>
-                            </w:r>
-                            <w:proofErr w:type="spellEnd"/>
-                            <w:r>
-                              <w:rPr>
-                                <w:rFonts w:ascii="Courier New" w:hAnsi="Courier New" w:cs="Courier New"/>
-                                <w:color w:val="383A42"/>
-                              </w:rPr>
-                              <w:t xml:space="preserve"> = rank;</w:t>
+                              <w:t xml:space="preserve">      minrank = rank;</w:t>
                             </w:r>
                             <w:r>
                               <w:rPr>
@@ -10963,7 +9978,6 @@
                               </w:rPr>
                               <w:br/>
                             </w:r>
-                            <w:proofErr w:type="spellStart"/>
                             <w:r>
                               <w:rPr>
                                 <w:rFonts w:ascii="Courier New" w:hAnsi="Courier New" w:cs="Courier New"/>
@@ -10971,7 +9985,6 @@
                               </w:rPr>
                               <w:t>change_queue</w:t>
                             </w:r>
-                            <w:proofErr w:type="spellEnd"/>
                             <w:r>
                               <w:rPr>
                                 <w:rFonts w:ascii="Courier New" w:hAnsi="Courier New" w:cs="Courier New"/>
@@ -10991,23 +10004,7 @@
                                 <w:rFonts w:ascii="Courier New" w:hAnsi="Courier New" w:cs="Courier New"/>
                                 <w:color w:val="383A42"/>
                               </w:rPr>
-                              <w:t xml:space="preserve"> </w:t>
-                            </w:r>
-                            <w:proofErr w:type="spellStart"/>
-                            <w:r>
-                              <w:rPr>
-                                <w:rFonts w:ascii="Courier New" w:hAnsi="Courier New" w:cs="Courier New"/>
-                                <w:color w:val="383A42"/>
-                              </w:rPr>
-                              <w:t>pid</w:t>
-                            </w:r>
-                            <w:proofErr w:type="spellEnd"/>
-                            <w:r>
-                              <w:rPr>
-                                <w:rFonts w:ascii="Courier New" w:hAnsi="Courier New" w:cs="Courier New"/>
-                                <w:color w:val="383A42"/>
-                              </w:rPr>
-                              <w:t xml:space="preserve">, </w:t>
+                              <w:t xml:space="preserve"> pid, </w:t>
                             </w:r>
                             <w:r>
                               <w:rPr>
@@ -11021,23 +10018,7 @@
                                 <w:rFonts w:ascii="Courier New" w:hAnsi="Courier New" w:cs="Courier New"/>
                                 <w:color w:val="383A42"/>
                               </w:rPr>
-                              <w:t xml:space="preserve"> </w:t>
-                            </w:r>
-                            <w:proofErr w:type="spellStart"/>
-                            <w:r>
-                              <w:rPr>
-                                <w:rFonts w:ascii="Courier New" w:hAnsi="Courier New" w:cs="Courier New"/>
-                                <w:color w:val="383A42"/>
-                              </w:rPr>
-                              <w:t>new_queue</w:t>
-                            </w:r>
-                            <w:proofErr w:type="spellEnd"/>
-                            <w:r>
-                              <w:rPr>
-                                <w:rFonts w:ascii="Courier New" w:hAnsi="Courier New" w:cs="Courier New"/>
-                                <w:color w:val="383A42"/>
-                              </w:rPr>
-                              <w:t>) {</w:t>
+                              <w:t xml:space="preserve"> new_queue) {</w:t>
                             </w:r>
                             <w:r>
                               <w:rPr>
@@ -11109,23 +10090,7 @@
                                 <w:rFonts w:ascii="Courier New" w:hAnsi="Courier New" w:cs="Courier New"/>
                                 <w:color w:val="383A42"/>
                               </w:rPr>
-                              <w:t xml:space="preserve"> </w:t>
-                            </w:r>
-                            <w:proofErr w:type="spellStart"/>
-                            <w:r>
-                              <w:rPr>
-                                <w:rFonts w:ascii="Courier New" w:hAnsi="Courier New" w:cs="Courier New"/>
-                                <w:color w:val="383A42"/>
-                              </w:rPr>
-                              <w:t>old_queue</w:t>
-                            </w:r>
-                            <w:proofErr w:type="spellEnd"/>
-                            <w:r>
-                              <w:rPr>
-                                <w:rFonts w:ascii="Courier New" w:hAnsi="Courier New" w:cs="Courier New"/>
-                                <w:color w:val="383A42"/>
-                              </w:rPr>
-                              <w:t xml:space="preserve"> = </w:t>
+                              <w:t xml:space="preserve"> old_queue = </w:t>
                             </w:r>
                             <w:r>
                               <w:rPr>
@@ -11161,23 +10126,7 @@
                                 <w:rFonts w:ascii="Courier New" w:hAnsi="Courier New" w:cs="Courier New"/>
                                 <w:color w:val="383A42"/>
                               </w:rPr>
-                              <w:t xml:space="preserve"> (</w:t>
-                            </w:r>
-                            <w:proofErr w:type="spellStart"/>
-                            <w:r>
-                              <w:rPr>
-                                <w:rFonts w:ascii="Courier New" w:hAnsi="Courier New" w:cs="Courier New"/>
-                                <w:color w:val="383A42"/>
-                              </w:rPr>
-                              <w:t>new_queue</w:t>
-                            </w:r>
-                            <w:proofErr w:type="spellEnd"/>
-                            <w:r>
-                              <w:rPr>
-                                <w:rFonts w:ascii="Courier New" w:hAnsi="Courier New" w:cs="Courier New"/>
-                                <w:color w:val="383A42"/>
-                              </w:rPr>
-                              <w:t xml:space="preserve"> == UNSET)</w:t>
+                              <w:t xml:space="preserve"> (new_queue == UNSET)</w:t>
                             </w:r>
                             <w:r>
                               <w:rPr>
@@ -11207,23 +10156,7 @@
                                 <w:rFonts w:ascii="Courier New" w:hAnsi="Courier New" w:cs="Courier New"/>
                                 <w:color w:val="383A42"/>
                               </w:rPr>
-                              <w:t xml:space="preserve"> (</w:t>
-                            </w:r>
-                            <w:proofErr w:type="spellStart"/>
-                            <w:r>
-                              <w:rPr>
-                                <w:rFonts w:ascii="Courier New" w:hAnsi="Courier New" w:cs="Courier New"/>
-                                <w:color w:val="383A42"/>
-                              </w:rPr>
-                              <w:t>pid</w:t>
-                            </w:r>
-                            <w:proofErr w:type="spellEnd"/>
-                            <w:r>
-                              <w:rPr>
-                                <w:rFonts w:ascii="Courier New" w:hAnsi="Courier New" w:cs="Courier New"/>
-                                <w:color w:val="383A42"/>
-                              </w:rPr>
-                              <w:t xml:space="preserve"> == </w:t>
+                              <w:t xml:space="preserve"> (pid == </w:t>
                             </w:r>
                             <w:r>
                               <w:rPr>
@@ -11238,6 +10171,87 @@
                                 <w:color w:val="383A42"/>
                               </w:rPr>
                               <w:t>)</w:t>
+                            </w:r>
+                            <w:r>
+                              <w:rPr>
+                                <w:rFonts w:ascii="Courier New" w:hAnsi="Courier New" w:cs="Courier New"/>
+                                <w:color w:val="383A42"/>
+                              </w:rPr>
+                              <w:br/>
+                              <w:t xml:space="preserve">      new_queue = ROUND_ROBIN;</w:t>
+                            </w:r>
+                            <w:r>
+                              <w:rPr>
+                                <w:rFonts w:ascii="Courier New" w:hAnsi="Courier New" w:cs="Courier New"/>
+                                <w:color w:val="383A42"/>
+                              </w:rPr>
+                              <w:br/>
+                              <w:t xml:space="preserve">    </w:t>
+                            </w:r>
+                            <w:r>
+                              <w:rPr>
+                                <w:rFonts w:ascii="Courier New" w:hAnsi="Courier New" w:cs="Courier New"/>
+                                <w:color w:val="A626A4"/>
+                              </w:rPr>
+                              <w:t>else</w:t>
+                            </w:r>
+                            <w:r>
+                              <w:rPr>
+                                <w:rFonts w:ascii="Courier New" w:hAnsi="Courier New" w:cs="Courier New"/>
+                                <w:color w:val="383A42"/>
+                              </w:rPr>
+                              <w:t xml:space="preserve"> </w:t>
+                            </w:r>
+                            <w:r>
+                              <w:rPr>
+                                <w:rFonts w:ascii="Courier New" w:hAnsi="Courier New" w:cs="Courier New"/>
+                                <w:color w:val="A626A4"/>
+                              </w:rPr>
+                              <w:t>if</w:t>
+                            </w:r>
+                            <w:r>
+                              <w:rPr>
+                                <w:rFonts w:ascii="Courier New" w:hAnsi="Courier New" w:cs="Courier New"/>
+                                <w:color w:val="383A42"/>
+                              </w:rPr>
+                              <w:t xml:space="preserve"> (pid &gt; </w:t>
+                            </w:r>
+                            <w:r>
+                              <w:rPr>
+                                <w:rFonts w:ascii="Courier New" w:hAnsi="Courier New" w:cs="Courier New"/>
+                                <w:color w:val="986801"/>
+                              </w:rPr>
+                              <w:t>1</w:t>
+                            </w:r>
+                            <w:r>
+                              <w:rPr>
+                                <w:rFonts w:ascii="Courier New" w:hAnsi="Courier New" w:cs="Courier New"/>
+                                <w:color w:val="383A42"/>
+                              </w:rPr>
+                              <w:t>)</w:t>
+                            </w:r>
+                            <w:r>
+                              <w:rPr>
+                                <w:rFonts w:ascii="Courier New" w:hAnsi="Courier New" w:cs="Courier New"/>
+                                <w:color w:val="383A42"/>
+                              </w:rPr>
+                              <w:br/>
+                              <w:t xml:space="preserve">      new_queue = LOTTERY;</w:t>
+                            </w:r>
+                            <w:r>
+                              <w:rPr>
+                                <w:rFonts w:ascii="Courier New" w:hAnsi="Courier New" w:cs="Courier New"/>
+                                <w:color w:val="383A42"/>
+                              </w:rPr>
+                              <w:br/>
+                              <w:t xml:space="preserve">    </w:t>
+                            </w:r>
+                            <w:r>
+                              <w:rPr>
+                                <w:rFonts w:ascii="Courier New" w:hAnsi="Courier New" w:cs="Courier New"/>
+                                <w:color w:val="A626A4"/>
+                              </w:rPr>
+                              <w:t>else</w:t>
                             </w:r>
                             <w:r>
                               <w:rPr>
@@ -11247,21 +10261,78 @@
                               <w:br/>
                               <w:t xml:space="preserve">      </w:t>
                             </w:r>
-                            <w:proofErr w:type="spellStart"/>
-                            <w:r>
-                              <w:rPr>
-                                <w:rFonts w:ascii="Courier New" w:hAnsi="Courier New" w:cs="Courier New"/>
-                                <w:color w:val="383A42"/>
-                              </w:rPr>
-                              <w:t>new_queue</w:t>
-                            </w:r>
-                            <w:proofErr w:type="spellEnd"/>
-                            <w:r>
-                              <w:rPr>
-                                <w:rFonts w:ascii="Courier New" w:hAnsi="Courier New" w:cs="Courier New"/>
-                                <w:color w:val="383A42"/>
-                              </w:rPr>
-                              <w:t xml:space="preserve"> = ROUND_ROBIN;</w:t>
+                            <w:r>
+                              <w:rPr>
+                                <w:rFonts w:ascii="Courier New" w:hAnsi="Courier New" w:cs="Courier New"/>
+                                <w:color w:val="A626A4"/>
+                              </w:rPr>
+                              <w:t>return</w:t>
+                            </w:r>
+                            <w:r>
+                              <w:rPr>
+                                <w:rFonts w:ascii="Courier New" w:hAnsi="Courier New" w:cs="Courier New"/>
+                                <w:color w:val="383A42"/>
+                              </w:rPr>
+                              <w:t xml:space="preserve"> </w:t>
+                            </w:r>
+                            <w:r>
+                              <w:rPr>
+                                <w:rFonts w:ascii="Courier New" w:hAnsi="Courier New" w:cs="Courier New"/>
+                                <w:color w:val="986801"/>
+                              </w:rPr>
+                              <w:t>-1</w:t>
+                            </w:r>
+                            <w:r>
+                              <w:rPr>
+                                <w:rFonts w:ascii="Courier New" w:hAnsi="Courier New" w:cs="Courier New"/>
+                                <w:color w:val="383A42"/>
+                              </w:rPr>
+                              <w:t>;</w:t>
+                            </w:r>
+                            <w:r>
+                              <w:rPr>
+                                <w:rFonts w:ascii="Courier New" w:hAnsi="Courier New" w:cs="Courier New"/>
+                                <w:color w:val="383A42"/>
+                              </w:rPr>
+                              <w:br/>
+                              <w:t xml:space="preserve">  }</w:t>
+                            </w:r>
+                            <w:r>
+                              <w:rPr>
+                                <w:rFonts w:ascii="Courier New" w:hAnsi="Courier New" w:cs="Courier New"/>
+                                <w:color w:val="383A42"/>
+                              </w:rPr>
+                              <w:br/>
+                            </w:r>
+                            <w:r>
+                              <w:rPr>
+                                <w:rFonts w:ascii="Courier New" w:hAnsi="Courier New" w:cs="Courier New"/>
+                                <w:color w:val="383A42"/>
+                              </w:rPr>
+                              <w:br/>
+                              <w:t xml:space="preserve">  acquire(&amp;ptable.lock);</w:t>
+                            </w:r>
+                            <w:r>
+                              <w:rPr>
+                                <w:rFonts w:ascii="Courier New" w:hAnsi="Courier New" w:cs="Courier New"/>
+                                <w:color w:val="383A42"/>
+                              </w:rPr>
+                              <w:br/>
+                              <w:t xml:space="preserve">  </w:t>
+                            </w:r>
+                            <w:r>
+                              <w:rPr>
+                                <w:rFonts w:ascii="Courier New" w:hAnsi="Courier New" w:cs="Courier New"/>
+                                <w:color w:val="A626A4"/>
+                              </w:rPr>
+                              <w:t>for</w:t>
+                            </w:r>
+                            <w:r>
+                              <w:rPr>
+                                <w:rFonts w:ascii="Courier New" w:hAnsi="Courier New" w:cs="Courier New"/>
+                                <w:color w:val="383A42"/>
+                              </w:rPr>
+                              <w:t>(p = ptable.proc; p &lt; &amp;ptable.proc[NPROC]; p++){</w:t>
                             </w:r>
                             <w:r>
                               <w:rPr>
@@ -11276,20 +10347,6 @@
                                 <w:rFonts w:ascii="Courier New" w:hAnsi="Courier New" w:cs="Courier New"/>
                                 <w:color w:val="A626A4"/>
                               </w:rPr>
-                              <w:t>else</w:t>
-                            </w:r>
-                            <w:r>
-                              <w:rPr>
-                                <w:rFonts w:ascii="Courier New" w:hAnsi="Courier New" w:cs="Courier New"/>
-                                <w:color w:val="383A42"/>
-                              </w:rPr>
-                              <w:t xml:space="preserve"> </w:t>
-                            </w:r>
-                            <w:r>
-                              <w:rPr>
-                                <w:rFonts w:ascii="Courier New" w:hAnsi="Courier New" w:cs="Courier New"/>
-                                <w:color w:val="A626A4"/>
-                              </w:rPr>
                               <w:t>if</w:t>
                             </w:r>
                             <w:r>
@@ -11297,37 +10354,59 @@
                                 <w:rFonts w:ascii="Courier New" w:hAnsi="Courier New" w:cs="Courier New"/>
                                 <w:color w:val="383A42"/>
                               </w:rPr>
-                              <w:t xml:space="preserve"> (</w:t>
-                            </w:r>
-                            <w:proofErr w:type="spellStart"/>
-                            <w:r>
-                              <w:rPr>
-                                <w:rFonts w:ascii="Courier New" w:hAnsi="Courier New" w:cs="Courier New"/>
-                                <w:color w:val="383A42"/>
-                              </w:rPr>
-                              <w:t>pid</w:t>
-                            </w:r>
-                            <w:proofErr w:type="spellEnd"/>
-                            <w:r>
-                              <w:rPr>
-                                <w:rFonts w:ascii="Courier New" w:hAnsi="Courier New" w:cs="Courier New"/>
-                                <w:color w:val="383A42"/>
-                              </w:rPr>
-                              <w:t xml:space="preserve"> &gt; </w:t>
-                            </w:r>
-                            <w:r>
-                              <w:rPr>
-                                <w:rFonts w:ascii="Courier New" w:hAnsi="Courier New" w:cs="Courier New"/>
-                                <w:color w:val="986801"/>
-                              </w:rPr>
-                              <w:t>1</w:t>
-                            </w:r>
-                            <w:r>
-                              <w:rPr>
-                                <w:rFonts w:ascii="Courier New" w:hAnsi="Courier New" w:cs="Courier New"/>
-                                <w:color w:val="383A42"/>
-                              </w:rPr>
-                              <w:t>)</w:t>
+                              <w:t>(p-&gt;pid == pid){</w:t>
+                            </w:r>
+                            <w:r>
+                              <w:rPr>
+                                <w:rFonts w:ascii="Courier New" w:hAnsi="Courier New" w:cs="Courier New"/>
+                                <w:color w:val="383A42"/>
+                              </w:rPr>
+                              <w:br/>
+                              <w:t xml:space="preserve">      old_queue = p-&gt;sched_info.</w:t>
+                            </w:r>
+                            <w:r>
+                              <w:rPr>
+                                <w:rFonts w:ascii="Courier New" w:hAnsi="Courier New" w:cs="Courier New"/>
+                                <w:color w:val="C18401"/>
+                              </w:rPr>
+                              <w:t>queue</w:t>
+                            </w:r>
+                            <w:r>
+                              <w:rPr>
+                                <w:rFonts w:ascii="Courier New" w:hAnsi="Courier New" w:cs="Courier New"/>
+                                <w:color w:val="383A42"/>
+                              </w:rPr>
+                              <w:t>;</w:t>
+                            </w:r>
+                            <w:r>
+                              <w:rPr>
+                                <w:rFonts w:ascii="Courier New" w:hAnsi="Courier New" w:cs="Courier New"/>
+                                <w:color w:val="383A42"/>
+                              </w:rPr>
+                              <w:br/>
+                              <w:t xml:space="preserve">      p-&gt;sched_info.</w:t>
+                            </w:r>
+                            <w:r>
+                              <w:rPr>
+                                <w:rFonts w:ascii="Courier New" w:hAnsi="Courier New" w:cs="Courier New"/>
+                                <w:color w:val="C18401"/>
+                              </w:rPr>
+                              <w:t>queue</w:t>
+                            </w:r>
+                            <w:r>
+                              <w:rPr>
+                                <w:rFonts w:ascii="Courier New" w:hAnsi="Courier New" w:cs="Courier New"/>
+                                <w:color w:val="383A42"/>
+                              </w:rPr>
+                              <w:t xml:space="preserve"> = new_queue;</w:t>
+                            </w:r>
+                            <w:r>
+                              <w:rPr>
+                                <w:rFonts w:ascii="Courier New" w:hAnsi="Courier New" w:cs="Courier New"/>
+                                <w:color w:val="383A42"/>
+                              </w:rPr>
+                              <w:br/>
+                              <w:t xml:space="preserve">      release(&amp;ptable.lock);</w:t>
                             </w:r>
                             <w:r>
                               <w:rPr>
@@ -11337,21 +10416,19 @@
                               <w:br/>
                               <w:t xml:space="preserve">      </w:t>
                             </w:r>
-                            <w:proofErr w:type="spellStart"/>
-                            <w:r>
-                              <w:rPr>
-                                <w:rFonts w:ascii="Courier New" w:hAnsi="Courier New" w:cs="Courier New"/>
-                                <w:color w:val="383A42"/>
-                              </w:rPr>
-                              <w:t>new_queue</w:t>
-                            </w:r>
-                            <w:proofErr w:type="spellEnd"/>
-                            <w:r>
-                              <w:rPr>
-                                <w:rFonts w:ascii="Courier New" w:hAnsi="Courier New" w:cs="Courier New"/>
-                                <w:color w:val="383A42"/>
-                              </w:rPr>
-                              <w:t xml:space="preserve"> = LOTTERY;</w:t>
+                            <w:r>
+                              <w:rPr>
+                                <w:rFonts w:ascii="Courier New" w:hAnsi="Courier New" w:cs="Courier New"/>
+                                <w:color w:val="A626A4"/>
+                              </w:rPr>
+                              <w:t>return</w:t>
+                            </w:r>
+                            <w:r>
+                              <w:rPr>
+                                <w:rFonts w:ascii="Courier New" w:hAnsi="Courier New" w:cs="Courier New"/>
+                                <w:color w:val="383A42"/>
+                              </w:rPr>
+                              <w:t xml:space="preserve"> old_queue;</w:t>
                             </w:r>
                             <w:r>
                               <w:rPr>
@@ -11359,50 +10436,7 @@
                                 <w:color w:val="383A42"/>
                               </w:rPr>
                               <w:br/>
-                              <w:t xml:space="preserve">    </w:t>
-                            </w:r>
-                            <w:r>
-                              <w:rPr>
-                                <w:rFonts w:ascii="Courier New" w:hAnsi="Courier New" w:cs="Courier New"/>
-                                <w:color w:val="A626A4"/>
-                              </w:rPr>
-                              <w:t>else</w:t>
-                            </w:r>
-                            <w:r>
-                              <w:rPr>
-                                <w:rFonts w:ascii="Courier New" w:hAnsi="Courier New" w:cs="Courier New"/>
-                                <w:color w:val="383A42"/>
-                              </w:rPr>
-                              <w:br/>
-                              <w:t xml:space="preserve">      </w:t>
-                            </w:r>
-                            <w:r>
-                              <w:rPr>
-                                <w:rFonts w:ascii="Courier New" w:hAnsi="Courier New" w:cs="Courier New"/>
-                                <w:color w:val="A626A4"/>
-                              </w:rPr>
-                              <w:t>return</w:t>
-                            </w:r>
-                            <w:r>
-                              <w:rPr>
-                                <w:rFonts w:ascii="Courier New" w:hAnsi="Courier New" w:cs="Courier New"/>
-                                <w:color w:val="383A42"/>
-                              </w:rPr>
-                              <w:t xml:space="preserve"> </w:t>
-                            </w:r>
-                            <w:r>
-                              <w:rPr>
-                                <w:rFonts w:ascii="Courier New" w:hAnsi="Courier New" w:cs="Courier New"/>
-                                <w:color w:val="986801"/>
-                              </w:rPr>
-                              <w:t>-1</w:t>
-                            </w:r>
-                            <w:r>
-                              <w:rPr>
-                                <w:rFonts w:ascii="Courier New" w:hAnsi="Courier New" w:cs="Courier New"/>
-                                <w:color w:val="383A42"/>
-                              </w:rPr>
-                              <w:t>;</w:t>
+                              <w:t xml:space="preserve">    }</w:t>
                             </w:r>
                             <w:r>
                               <w:rPr>
@@ -11418,30 +10452,7 @@
                                 <w:color w:val="383A42"/>
                               </w:rPr>
                               <w:br/>
-                            </w:r>
-                            <w:r>
-                              <w:rPr>
-                                <w:rFonts w:ascii="Courier New" w:hAnsi="Courier New" w:cs="Courier New"/>
-                                <w:color w:val="383A42"/>
-                              </w:rPr>
-                              <w:br/>
-                              <w:t xml:space="preserve">  acquire(&amp;</w:t>
-                            </w:r>
-                            <w:proofErr w:type="spellStart"/>
-                            <w:r>
-                              <w:rPr>
-                                <w:rFonts w:ascii="Courier New" w:hAnsi="Courier New" w:cs="Courier New"/>
-                                <w:color w:val="383A42"/>
-                              </w:rPr>
-                              <w:t>ptable.lock</w:t>
-                            </w:r>
-                            <w:proofErr w:type="spellEnd"/>
-                            <w:r>
-                              <w:rPr>
-                                <w:rFonts w:ascii="Courier New" w:hAnsi="Courier New" w:cs="Courier New"/>
-                                <w:color w:val="383A42"/>
-                              </w:rPr>
-                              <w:t>);</w:t>
+                              <w:t xml:space="preserve">  release(&amp;ptable.lock);</w:t>
                             </w:r>
                             <w:r>
                               <w:rPr>
@@ -11456,232 +10467,6 @@
                                 <w:rFonts w:ascii="Courier New" w:hAnsi="Courier New" w:cs="Courier New"/>
                                 <w:color w:val="A626A4"/>
                               </w:rPr>
-                              <w:t>for</w:t>
-                            </w:r>
-                            <w:r>
-                              <w:rPr>
-                                <w:rFonts w:ascii="Courier New" w:hAnsi="Courier New" w:cs="Courier New"/>
-                                <w:color w:val="383A42"/>
-                              </w:rPr>
-                              <w:t xml:space="preserve">(p = </w:t>
-                            </w:r>
-                            <w:proofErr w:type="spellStart"/>
-                            <w:r>
-                              <w:rPr>
-                                <w:rFonts w:ascii="Courier New" w:hAnsi="Courier New" w:cs="Courier New"/>
-                                <w:color w:val="383A42"/>
-                              </w:rPr>
-                              <w:t>ptable.proc</w:t>
-                            </w:r>
-                            <w:proofErr w:type="spellEnd"/>
-                            <w:r>
-                              <w:rPr>
-                                <w:rFonts w:ascii="Courier New" w:hAnsi="Courier New" w:cs="Courier New"/>
-                                <w:color w:val="383A42"/>
-                              </w:rPr>
-                              <w:t>; p &lt; &amp;</w:t>
-                            </w:r>
-                            <w:proofErr w:type="spellStart"/>
-                            <w:r>
-                              <w:rPr>
-                                <w:rFonts w:ascii="Courier New" w:hAnsi="Courier New" w:cs="Courier New"/>
-                                <w:color w:val="383A42"/>
-                              </w:rPr>
-                              <w:t>ptable.proc</w:t>
-                            </w:r>
-                            <w:proofErr w:type="spellEnd"/>
-                            <w:r>
-                              <w:rPr>
-                                <w:rFonts w:ascii="Courier New" w:hAnsi="Courier New" w:cs="Courier New"/>
-                                <w:color w:val="383A42"/>
-                              </w:rPr>
-                              <w:t>[NPROC]; p++){</w:t>
-                            </w:r>
-                            <w:r>
-                              <w:rPr>
-                                <w:rFonts w:ascii="Courier New" w:hAnsi="Courier New" w:cs="Courier New"/>
-                                <w:color w:val="383A42"/>
-                              </w:rPr>
-                              <w:br/>
-                              <w:t xml:space="preserve">    </w:t>
-                            </w:r>
-                            <w:r>
-                              <w:rPr>
-                                <w:rFonts w:ascii="Courier New" w:hAnsi="Courier New" w:cs="Courier New"/>
-                                <w:color w:val="A626A4"/>
-                              </w:rPr>
-                              <w:t>if</w:t>
-                            </w:r>
-                            <w:r>
-                              <w:rPr>
-                                <w:rFonts w:ascii="Courier New" w:hAnsi="Courier New" w:cs="Courier New"/>
-                                <w:color w:val="383A42"/>
-                              </w:rPr>
-                              <w:t>(p-&gt;</w:t>
-                            </w:r>
-                            <w:proofErr w:type="spellStart"/>
-                            <w:r>
-                              <w:rPr>
-                                <w:rFonts w:ascii="Courier New" w:hAnsi="Courier New" w:cs="Courier New"/>
-                                <w:color w:val="383A42"/>
-                              </w:rPr>
-                              <w:t>pid</w:t>
-                            </w:r>
-                            <w:proofErr w:type="spellEnd"/>
-                            <w:r>
-                              <w:rPr>
-                                <w:rFonts w:ascii="Courier New" w:hAnsi="Courier New" w:cs="Courier New"/>
-                                <w:color w:val="383A42"/>
-                              </w:rPr>
-                              <w:t xml:space="preserve"> == </w:t>
-                            </w:r>
-                            <w:proofErr w:type="spellStart"/>
-                            <w:r>
-                              <w:rPr>
-                                <w:rFonts w:ascii="Courier New" w:hAnsi="Courier New" w:cs="Courier New"/>
-                                <w:color w:val="383A42"/>
-                              </w:rPr>
-                              <w:t>pid</w:t>
-                            </w:r>
-                            <w:proofErr w:type="spellEnd"/>
-                            <w:r>
-                              <w:rPr>
-                                <w:rFonts w:ascii="Courier New" w:hAnsi="Courier New" w:cs="Courier New"/>
-                                <w:color w:val="383A42"/>
-                              </w:rPr>
-                              <w:t>){</w:t>
-                            </w:r>
-                            <w:r>
-                              <w:rPr>
-                                <w:rFonts w:ascii="Courier New" w:hAnsi="Courier New" w:cs="Courier New"/>
-                                <w:color w:val="383A42"/>
-                              </w:rPr>
-                              <w:br/>
-                              <w:t xml:space="preserve">      </w:t>
-                            </w:r>
-                            <w:proofErr w:type="spellStart"/>
-                            <w:r>
-                              <w:rPr>
-                                <w:rFonts w:ascii="Courier New" w:hAnsi="Courier New" w:cs="Courier New"/>
-                                <w:color w:val="383A42"/>
-                              </w:rPr>
-                              <w:t>old_queue</w:t>
-                            </w:r>
-                            <w:proofErr w:type="spellEnd"/>
-                            <w:r>
-                              <w:rPr>
-                                <w:rFonts w:ascii="Courier New" w:hAnsi="Courier New" w:cs="Courier New"/>
-                                <w:color w:val="383A42"/>
-                              </w:rPr>
-                              <w:t xml:space="preserve"> = p-&gt;</w:t>
-                            </w:r>
-                            <w:proofErr w:type="spellStart"/>
-                            <w:r>
-                              <w:rPr>
-                                <w:rFonts w:ascii="Courier New" w:hAnsi="Courier New" w:cs="Courier New"/>
-                                <w:color w:val="383A42"/>
-                              </w:rPr>
-                              <w:t>sched_info.</w:t>
-                            </w:r>
-                            <w:r>
-                              <w:rPr>
-                                <w:rFonts w:ascii="Courier New" w:hAnsi="Courier New" w:cs="Courier New"/>
-                                <w:color w:val="C18401"/>
-                              </w:rPr>
-                              <w:t>queue</w:t>
-                            </w:r>
-                            <w:proofErr w:type="spellEnd"/>
-                            <w:r>
-                              <w:rPr>
-                                <w:rFonts w:ascii="Courier New" w:hAnsi="Courier New" w:cs="Courier New"/>
-                                <w:color w:val="383A42"/>
-                              </w:rPr>
-                              <w:t>;</w:t>
-                            </w:r>
-                            <w:r>
-                              <w:rPr>
-                                <w:rFonts w:ascii="Courier New" w:hAnsi="Courier New" w:cs="Courier New"/>
-                                <w:color w:val="383A42"/>
-                              </w:rPr>
-                              <w:br/>
-                              <w:t xml:space="preserve">      p-&gt;</w:t>
-                            </w:r>
-                            <w:proofErr w:type="spellStart"/>
-                            <w:r>
-                              <w:rPr>
-                                <w:rFonts w:ascii="Courier New" w:hAnsi="Courier New" w:cs="Courier New"/>
-                                <w:color w:val="383A42"/>
-                              </w:rPr>
-                              <w:t>sched_info.</w:t>
-                            </w:r>
-                            <w:r>
-                              <w:rPr>
-                                <w:rFonts w:ascii="Courier New" w:hAnsi="Courier New" w:cs="Courier New"/>
-                                <w:color w:val="C18401"/>
-                              </w:rPr>
-                              <w:t>queue</w:t>
-                            </w:r>
-                            <w:proofErr w:type="spellEnd"/>
-                            <w:r>
-                              <w:rPr>
-                                <w:rFonts w:ascii="Courier New" w:hAnsi="Courier New" w:cs="Courier New"/>
-                                <w:color w:val="383A42"/>
-                              </w:rPr>
-                              <w:t xml:space="preserve"> = </w:t>
-                            </w:r>
-                            <w:proofErr w:type="spellStart"/>
-                            <w:r>
-                              <w:rPr>
-                                <w:rFonts w:ascii="Courier New" w:hAnsi="Courier New" w:cs="Courier New"/>
-                                <w:color w:val="383A42"/>
-                              </w:rPr>
-                              <w:t>new_queue</w:t>
-                            </w:r>
-                            <w:proofErr w:type="spellEnd"/>
-                            <w:r>
-                              <w:rPr>
-                                <w:rFonts w:ascii="Courier New" w:hAnsi="Courier New" w:cs="Courier New"/>
-                                <w:color w:val="383A42"/>
-                              </w:rPr>
-                              <w:t>;</w:t>
-                            </w:r>
-                            <w:r>
-                              <w:rPr>
-                                <w:rFonts w:ascii="Courier New" w:hAnsi="Courier New" w:cs="Courier New"/>
-                                <w:color w:val="383A42"/>
-                              </w:rPr>
-                              <w:br/>
-                              <w:t xml:space="preserve">      release(&amp;</w:t>
-                            </w:r>
-                            <w:proofErr w:type="spellStart"/>
-                            <w:r>
-                              <w:rPr>
-                                <w:rFonts w:ascii="Courier New" w:hAnsi="Courier New" w:cs="Courier New"/>
-                                <w:color w:val="383A42"/>
-                              </w:rPr>
-                              <w:t>ptable.lock</w:t>
-                            </w:r>
-                            <w:proofErr w:type="spellEnd"/>
-                            <w:r>
-                              <w:rPr>
-                                <w:rFonts w:ascii="Courier New" w:hAnsi="Courier New" w:cs="Courier New"/>
-                                <w:color w:val="383A42"/>
-                              </w:rPr>
-                              <w:t>);</w:t>
-                            </w:r>
-                            <w:r>
-                              <w:rPr>
-                                <w:rFonts w:ascii="Courier New" w:hAnsi="Courier New" w:cs="Courier New"/>
-                                <w:color w:val="383A42"/>
-                              </w:rPr>
-                              <w:br/>
-                              <w:t xml:space="preserve">      </w:t>
-                            </w:r>
-                            <w:r>
-                              <w:rPr>
-                                <w:rFonts w:ascii="Courier New" w:hAnsi="Courier New" w:cs="Courier New"/>
-                                <w:color w:val="A626A4"/>
-                              </w:rPr>
                               <w:t>return</w:t>
                             </w:r>
                             <w:r>
@@ -11689,101 +10474,7 @@
                                 <w:rFonts w:ascii="Courier New" w:hAnsi="Courier New" w:cs="Courier New"/>
                                 <w:color w:val="383A42"/>
                               </w:rPr>
-                              <w:t xml:space="preserve"> </w:t>
-                            </w:r>
-                            <w:proofErr w:type="spellStart"/>
-                            <w:r>
-                              <w:rPr>
-                                <w:rFonts w:ascii="Courier New" w:hAnsi="Courier New" w:cs="Courier New"/>
-                                <w:color w:val="383A42"/>
-                              </w:rPr>
-                              <w:t>old_queue</w:t>
-                            </w:r>
-                            <w:proofErr w:type="spellEnd"/>
-                            <w:r>
-                              <w:rPr>
-                                <w:rFonts w:ascii="Courier New" w:hAnsi="Courier New" w:cs="Courier New"/>
-                                <w:color w:val="383A42"/>
-                              </w:rPr>
-                              <w:t>;</w:t>
-                            </w:r>
-                            <w:r>
-                              <w:rPr>
-                                <w:rFonts w:ascii="Courier New" w:hAnsi="Courier New" w:cs="Courier New"/>
-                                <w:color w:val="383A42"/>
-                              </w:rPr>
-                              <w:br/>
-                              <w:t xml:space="preserve">    }</w:t>
-                            </w:r>
-                            <w:r>
-                              <w:rPr>
-                                <w:rFonts w:ascii="Courier New" w:hAnsi="Courier New" w:cs="Courier New"/>
-                                <w:color w:val="383A42"/>
-                              </w:rPr>
-                              <w:br/>
-                              <w:t xml:space="preserve">  }</w:t>
-                            </w:r>
-                            <w:r>
-                              <w:rPr>
-                                <w:rFonts w:ascii="Courier New" w:hAnsi="Courier New" w:cs="Courier New"/>
-                                <w:color w:val="383A42"/>
-                              </w:rPr>
-                              <w:br/>
-                              <w:t xml:space="preserve">  release(&amp;</w:t>
-                            </w:r>
-                            <w:proofErr w:type="spellStart"/>
-                            <w:r>
-                              <w:rPr>
-                                <w:rFonts w:ascii="Courier New" w:hAnsi="Courier New" w:cs="Courier New"/>
-                                <w:color w:val="383A42"/>
-                              </w:rPr>
-                              <w:t>ptable.lock</w:t>
-                            </w:r>
-                            <w:proofErr w:type="spellEnd"/>
-                            <w:r>
-                              <w:rPr>
-                                <w:rFonts w:ascii="Courier New" w:hAnsi="Courier New" w:cs="Courier New"/>
-                                <w:color w:val="383A42"/>
-                              </w:rPr>
-                              <w:t>);</w:t>
-                            </w:r>
-                            <w:r>
-                              <w:rPr>
-                                <w:rFonts w:ascii="Courier New" w:hAnsi="Courier New" w:cs="Courier New"/>
-                                <w:color w:val="383A42"/>
-                              </w:rPr>
-                              <w:br/>
-                              <w:t xml:space="preserve">  </w:t>
-                            </w:r>
-                            <w:r>
-                              <w:rPr>
-                                <w:rFonts w:ascii="Courier New" w:hAnsi="Courier New" w:cs="Courier New"/>
-                                <w:color w:val="A626A4"/>
-                              </w:rPr>
-                              <w:t>return</w:t>
-                            </w:r>
-                            <w:r>
-                              <w:rPr>
-                                <w:rFonts w:ascii="Courier New" w:hAnsi="Courier New" w:cs="Courier New"/>
-                                <w:color w:val="383A42"/>
-                              </w:rPr>
-                              <w:t xml:space="preserve"> </w:t>
-                            </w:r>
-                            <w:proofErr w:type="spellStart"/>
-                            <w:r>
-                              <w:rPr>
-                                <w:rFonts w:ascii="Courier New" w:hAnsi="Courier New" w:cs="Courier New"/>
-                                <w:color w:val="383A42"/>
-                              </w:rPr>
-                              <w:t>old_queue</w:t>
-                            </w:r>
-                            <w:proofErr w:type="spellEnd"/>
-                            <w:r>
-                              <w:rPr>
-                                <w:rFonts w:ascii="Courier New" w:hAnsi="Courier New" w:cs="Courier New"/>
-                                <w:color w:val="383A42"/>
-                              </w:rPr>
-                              <w:t>;</w:t>
+                              <w:t xml:space="preserve"> old_queue;</w:t>
                             </w:r>
                             <w:r>
                               <w:rPr>
@@ -12802,7 +11493,6 @@
                               </w:rPr>
                               <w:br/>
                             </w:r>
-                            <w:proofErr w:type="spellStart"/>
                             <w:r>
                               <w:rPr>
                                 <w:rFonts w:ascii="Courier New" w:hAnsi="Courier New" w:cs="Courier New"/>
@@ -12810,7 +11500,6 @@
                               </w:rPr>
                               <w:t>set_lottery_ticket</w:t>
                             </w:r>
-                            <w:proofErr w:type="spellEnd"/>
                             <w:r>
                               <w:rPr>
                                 <w:rFonts w:ascii="Courier New" w:hAnsi="Courier New" w:cs="Courier New"/>
@@ -12830,23 +11519,7 @@
                                 <w:rFonts w:ascii="Courier New" w:hAnsi="Courier New" w:cs="Courier New"/>
                                 <w:color w:val="383A42"/>
                               </w:rPr>
-                              <w:t xml:space="preserve"> </w:t>
-                            </w:r>
-                            <w:proofErr w:type="spellStart"/>
-                            <w:r>
-                              <w:rPr>
-                                <w:rFonts w:ascii="Courier New" w:hAnsi="Courier New" w:cs="Courier New"/>
-                                <w:color w:val="383A42"/>
-                              </w:rPr>
-                              <w:t>pid</w:t>
-                            </w:r>
-                            <w:proofErr w:type="spellEnd"/>
-                            <w:r>
-                              <w:rPr>
-                                <w:rFonts w:ascii="Courier New" w:hAnsi="Courier New" w:cs="Courier New"/>
-                                <w:color w:val="383A42"/>
-                              </w:rPr>
-                              <w:t xml:space="preserve">, </w:t>
+                              <w:t xml:space="preserve"> pid, </w:t>
                             </w:r>
                             <w:r>
                               <w:rPr>
@@ -12925,23 +11598,7 @@
                                 <w:color w:val="383A42"/>
                               </w:rPr>
                               <w:br/>
-                              <w:t>  acquire(&amp;</w:t>
-                            </w:r>
-                            <w:proofErr w:type="spellStart"/>
-                            <w:r>
-                              <w:rPr>
-                                <w:rFonts w:ascii="Courier New" w:hAnsi="Courier New" w:cs="Courier New"/>
-                                <w:color w:val="383A42"/>
-                              </w:rPr>
-                              <w:t>ptable.lock</w:t>
-                            </w:r>
-                            <w:proofErr w:type="spellEnd"/>
-                            <w:r>
-                              <w:rPr>
-                                <w:rFonts w:ascii="Courier New" w:hAnsi="Courier New" w:cs="Courier New"/>
-                                <w:color w:val="383A42"/>
-                              </w:rPr>
-                              <w:t>);</w:t>
+                              <w:t>  acquire(&amp;ptable.lock);</w:t>
                             </w:r>
                             <w:r>
                               <w:rPr>
@@ -12963,39 +11620,7 @@
                                 <w:rFonts w:ascii="Courier New" w:hAnsi="Courier New" w:cs="Courier New"/>
                                 <w:color w:val="383A42"/>
                               </w:rPr>
-                              <w:t xml:space="preserve"> (p = </w:t>
-                            </w:r>
-                            <w:proofErr w:type="spellStart"/>
-                            <w:r>
-                              <w:rPr>
-                                <w:rFonts w:ascii="Courier New" w:hAnsi="Courier New" w:cs="Courier New"/>
-                                <w:color w:val="383A42"/>
-                              </w:rPr>
-                              <w:t>ptable.proc</w:t>
-                            </w:r>
-                            <w:proofErr w:type="spellEnd"/>
-                            <w:r>
-                              <w:rPr>
-                                <w:rFonts w:ascii="Courier New" w:hAnsi="Courier New" w:cs="Courier New"/>
-                                <w:color w:val="383A42"/>
-                              </w:rPr>
-                              <w:t>; p &lt; &amp;</w:t>
-                            </w:r>
-                            <w:proofErr w:type="spellStart"/>
-                            <w:r>
-                              <w:rPr>
-                                <w:rFonts w:ascii="Courier New" w:hAnsi="Courier New" w:cs="Courier New"/>
-                                <w:color w:val="383A42"/>
-                              </w:rPr>
-                              <w:t>ptable.proc</w:t>
-                            </w:r>
-                            <w:proofErr w:type="spellEnd"/>
-                            <w:r>
-                              <w:rPr>
-                                <w:rFonts w:ascii="Courier New" w:hAnsi="Courier New" w:cs="Courier New"/>
-                                <w:color w:val="383A42"/>
-                              </w:rPr>
-                              <w:t>[NPROC]; p++) {</w:t>
+                              <w:t xml:space="preserve"> (p = ptable.proc; p &lt; &amp;ptable.proc[NPROC]; p++) {</w:t>
                             </w:r>
                             <w:r>
                               <w:rPr>
@@ -13017,47 +11642,7 @@
                                 <w:rFonts w:ascii="Courier New" w:hAnsi="Courier New" w:cs="Courier New"/>
                                 <w:color w:val="383A42"/>
                               </w:rPr>
-                              <w:t xml:space="preserve"> ((p-&gt;</w:t>
-                            </w:r>
-                            <w:proofErr w:type="spellStart"/>
-                            <w:r>
-                              <w:rPr>
-                                <w:rFonts w:ascii="Courier New" w:hAnsi="Courier New" w:cs="Courier New"/>
-                                <w:color w:val="383A42"/>
-                              </w:rPr>
-                              <w:t>pid</w:t>
-                            </w:r>
-                            <w:proofErr w:type="spellEnd"/>
-                            <w:r>
-                              <w:rPr>
-                                <w:rFonts w:ascii="Courier New" w:hAnsi="Courier New" w:cs="Courier New"/>
-                                <w:color w:val="383A42"/>
-                              </w:rPr>
-                              <w:t xml:space="preserve"> == </w:t>
-                            </w:r>
-                            <w:proofErr w:type="spellStart"/>
-                            <w:r>
-                              <w:rPr>
-                                <w:rFonts w:ascii="Courier New" w:hAnsi="Courier New" w:cs="Courier New"/>
-                                <w:color w:val="383A42"/>
-                              </w:rPr>
-                              <w:t>pid</w:t>
-                            </w:r>
-                            <w:proofErr w:type="spellEnd"/>
-                            <w:r>
-                              <w:rPr>
-                                <w:rFonts w:ascii="Courier New" w:hAnsi="Courier New" w:cs="Courier New"/>
-                                <w:color w:val="383A42"/>
-                              </w:rPr>
-                              <w:t>) &amp;&amp; (p-&gt;</w:t>
-                            </w:r>
-                            <w:proofErr w:type="spellStart"/>
-                            <w:r>
-                              <w:rPr>
-                                <w:rFonts w:ascii="Courier New" w:hAnsi="Courier New" w:cs="Courier New"/>
-                                <w:color w:val="383A42"/>
-                              </w:rPr>
-                              <w:t>sched_info.</w:t>
+                              <w:t xml:space="preserve"> ((p-&gt;pid == pid) &amp;&amp; (p-&gt;sched_info.</w:t>
                             </w:r>
                             <w:r>
                               <w:rPr>
@@ -13066,7 +11651,6 @@
                               </w:rPr>
                               <w:t>queue</w:t>
                             </w:r>
-                            <w:proofErr w:type="spellEnd"/>
                             <w:r>
                               <w:rPr>
                                 <w:rFonts w:ascii="Courier New" w:hAnsi="Courier New" w:cs="Courier New"/>
@@ -13080,23 +11664,7 @@
                                 <w:color w:val="383A42"/>
                               </w:rPr>
                               <w:br/>
-                              <w:t>      p-&gt;</w:t>
-                            </w:r>
-                            <w:proofErr w:type="spellStart"/>
-                            <w:r>
-                              <w:rPr>
-                                <w:rFonts w:ascii="Courier New" w:hAnsi="Courier New" w:cs="Courier New"/>
-                                <w:color w:val="383A42"/>
-                              </w:rPr>
-                              <w:t>sched_info.tickets_count</w:t>
-                            </w:r>
-                            <w:proofErr w:type="spellEnd"/>
-                            <w:r>
-                              <w:rPr>
-                                <w:rFonts w:ascii="Courier New" w:hAnsi="Courier New" w:cs="Courier New"/>
-                                <w:color w:val="383A42"/>
-                              </w:rPr>
-                              <w:t xml:space="preserve"> = tickets;</w:t>
+                              <w:t>      p-&gt;sched_info.tickets_count = tickets;</w:t>
                             </w:r>
                             <w:r>
                               <w:rPr>
@@ -13104,23 +11672,7 @@
                                 <w:color w:val="383A42"/>
                               </w:rPr>
                               <w:br/>
-                              <w:t>      release(&amp;</w:t>
-                            </w:r>
-                            <w:proofErr w:type="spellStart"/>
-                            <w:r>
-                              <w:rPr>
-                                <w:rFonts w:ascii="Courier New" w:hAnsi="Courier New" w:cs="Courier New"/>
-                                <w:color w:val="383A42"/>
-                              </w:rPr>
-                              <w:t>ptable.lock</w:t>
-                            </w:r>
-                            <w:proofErr w:type="spellEnd"/>
-                            <w:r>
-                              <w:rPr>
-                                <w:rFonts w:ascii="Courier New" w:hAnsi="Courier New" w:cs="Courier New"/>
-                                <w:color w:val="383A42"/>
-                              </w:rPr>
-                              <w:t>);</w:t>
+                              <w:t>      release(&amp;ptable.lock);</w:t>
                             </w:r>
                             <w:r>
                               <w:rPr>
@@ -13180,23 +11732,7 @@
                                 <w:color w:val="383A42"/>
                               </w:rPr>
                               <w:br/>
-                              <w:t>  release(&amp;</w:t>
-                            </w:r>
-                            <w:proofErr w:type="spellStart"/>
-                            <w:r>
-                              <w:rPr>
-                                <w:rFonts w:ascii="Courier New" w:hAnsi="Courier New" w:cs="Courier New"/>
-                                <w:color w:val="383A42"/>
-                              </w:rPr>
-                              <w:t>ptable.lock</w:t>
-                            </w:r>
-                            <w:proofErr w:type="spellEnd"/>
-                            <w:r>
-                              <w:rPr>
-                                <w:rFonts w:ascii="Courier New" w:hAnsi="Courier New" w:cs="Courier New"/>
-                                <w:color w:val="383A42"/>
-                              </w:rPr>
-                              <w:t>);</w:t>
+                              <w:t>  release(&amp;ptable.lock);</w:t>
                             </w:r>
                             <w:r>
                               <w:rPr>
@@ -13907,7 +12443,6 @@
                               </w:rPr>
                               <w:br/>
                             </w:r>
-                            <w:proofErr w:type="spellStart"/>
                             <w:r>
                               <w:rPr>
                                 <w:rFonts w:ascii="Courier New" w:hAnsi="Courier New" w:cs="Courier New"/>
@@ -13915,7 +12450,6 @@
                               </w:rPr>
                               <w:t>set_bjf_params_process</w:t>
                             </w:r>
-                            <w:proofErr w:type="spellEnd"/>
                             <w:r>
                               <w:rPr>
                                 <w:rFonts w:ascii="Courier New" w:hAnsi="Courier New" w:cs="Courier New"/>
@@ -13935,23 +12469,7 @@
                                 <w:rFonts w:ascii="Courier New" w:hAnsi="Courier New" w:cs="Courier New"/>
                                 <w:color w:val="383A42"/>
                               </w:rPr>
-                              <w:t xml:space="preserve"> </w:t>
-                            </w:r>
-                            <w:proofErr w:type="spellStart"/>
-                            <w:r>
-                              <w:rPr>
-                                <w:rFonts w:ascii="Courier New" w:hAnsi="Courier New" w:cs="Courier New"/>
-                                <w:color w:val="383A42"/>
-                              </w:rPr>
-                              <w:t>pid</w:t>
-                            </w:r>
-                            <w:proofErr w:type="spellEnd"/>
-                            <w:r>
-                              <w:rPr>
-                                <w:rFonts w:ascii="Courier New" w:hAnsi="Courier New" w:cs="Courier New"/>
-                                <w:color w:val="383A42"/>
-                              </w:rPr>
-                              <w:t xml:space="preserve">, </w:t>
+                              <w:t xml:space="preserve"> pid, </w:t>
                             </w:r>
                             <w:r>
                               <w:rPr>
@@ -13965,23 +12483,7 @@
                                 <w:rFonts w:ascii="Courier New" w:hAnsi="Courier New" w:cs="Courier New"/>
                                 <w:color w:val="383A42"/>
                               </w:rPr>
-                              <w:t xml:space="preserve"> </w:t>
-                            </w:r>
-                            <w:proofErr w:type="spellStart"/>
-                            <w:r>
-                              <w:rPr>
-                                <w:rFonts w:ascii="Courier New" w:hAnsi="Courier New" w:cs="Courier New"/>
-                                <w:color w:val="383A42"/>
-                              </w:rPr>
-                              <w:t>priority_ratio</w:t>
-                            </w:r>
-                            <w:proofErr w:type="spellEnd"/>
-                            <w:r>
-                              <w:rPr>
-                                <w:rFonts w:ascii="Courier New" w:hAnsi="Courier New" w:cs="Courier New"/>
-                                <w:color w:val="383A42"/>
-                              </w:rPr>
-                              <w:t xml:space="preserve">, </w:t>
+                              <w:t xml:space="preserve"> priority_ratio, </w:t>
                             </w:r>
                             <w:r>
                               <w:rPr>
@@ -13995,23 +12497,7 @@
                                 <w:rFonts w:ascii="Courier New" w:hAnsi="Courier New" w:cs="Courier New"/>
                                 <w:color w:val="383A42"/>
                               </w:rPr>
-                              <w:t xml:space="preserve"> </w:t>
-                            </w:r>
-                            <w:proofErr w:type="spellStart"/>
-                            <w:r>
-                              <w:rPr>
-                                <w:rFonts w:ascii="Courier New" w:hAnsi="Courier New" w:cs="Courier New"/>
-                                <w:color w:val="383A42"/>
-                              </w:rPr>
-                              <w:t>arrival_time_ratio</w:t>
-                            </w:r>
-                            <w:proofErr w:type="spellEnd"/>
-                            <w:r>
-                              <w:rPr>
-                                <w:rFonts w:ascii="Courier New" w:hAnsi="Courier New" w:cs="Courier New"/>
-                                <w:color w:val="383A42"/>
-                              </w:rPr>
-                              <w:t xml:space="preserve">, </w:t>
+                              <w:t xml:space="preserve"> arrival_time_ratio, </w:t>
                             </w:r>
                             <w:r>
                               <w:rPr>
@@ -14025,23 +12511,7 @@
                                 <w:rFonts w:ascii="Courier New" w:hAnsi="Courier New" w:cs="Courier New"/>
                                 <w:color w:val="383A42"/>
                               </w:rPr>
-                              <w:t xml:space="preserve"> </w:t>
-                            </w:r>
-                            <w:proofErr w:type="spellStart"/>
-                            <w:r>
-                              <w:rPr>
-                                <w:rFonts w:ascii="Courier New" w:hAnsi="Courier New" w:cs="Courier New"/>
-                                <w:color w:val="383A42"/>
-                              </w:rPr>
-                              <w:t>executed_cycles_ratio</w:t>
-                            </w:r>
-                            <w:proofErr w:type="spellEnd"/>
-                            <w:r>
-                              <w:rPr>
-                                <w:rFonts w:ascii="Courier New" w:hAnsi="Courier New" w:cs="Courier New"/>
-                                <w:color w:val="383A42"/>
-                              </w:rPr>
-                              <w:t>)</w:t>
+                              <w:t xml:space="preserve"> executed_cycles_ratio)</w:t>
                             </w:r>
                             <w:r>
                               <w:rPr>
@@ -14057,23 +12527,7 @@
                                 <w:color w:val="383A42"/>
                               </w:rPr>
                               <w:br/>
-                              <w:t xml:space="preserve">  acquire(&amp;</w:t>
-                            </w:r>
-                            <w:proofErr w:type="spellStart"/>
-                            <w:r>
-                              <w:rPr>
-                                <w:rFonts w:ascii="Courier New" w:hAnsi="Courier New" w:cs="Courier New"/>
-                                <w:color w:val="383A42"/>
-                              </w:rPr>
-                              <w:t>ptable.lock</w:t>
-                            </w:r>
-                            <w:proofErr w:type="spellEnd"/>
-                            <w:r>
-                              <w:rPr>
-                                <w:rFonts w:ascii="Courier New" w:hAnsi="Courier New" w:cs="Courier New"/>
-                                <w:color w:val="383A42"/>
-                              </w:rPr>
-                              <w:t>);</w:t>
+                              <w:t xml:space="preserve">  acquire(&amp;ptable.lock);</w:t>
                             </w:r>
                             <w:r>
                               <w:rPr>
@@ -14145,39 +12599,7 @@
                                 <w:rFonts w:ascii="Courier New" w:hAnsi="Courier New" w:cs="Courier New"/>
                                 <w:color w:val="383A42"/>
                               </w:rPr>
-                              <w:t xml:space="preserve">(p = </w:t>
-                            </w:r>
-                            <w:proofErr w:type="spellStart"/>
-                            <w:r>
-                              <w:rPr>
-                                <w:rFonts w:ascii="Courier New" w:hAnsi="Courier New" w:cs="Courier New"/>
-                                <w:color w:val="383A42"/>
-                              </w:rPr>
-                              <w:t>ptable.proc</w:t>
-                            </w:r>
-                            <w:proofErr w:type="spellEnd"/>
-                            <w:r>
-                              <w:rPr>
-                                <w:rFonts w:ascii="Courier New" w:hAnsi="Courier New" w:cs="Courier New"/>
-                                <w:color w:val="383A42"/>
-                              </w:rPr>
-                              <w:t>; p &lt; &amp;</w:t>
-                            </w:r>
-                            <w:proofErr w:type="spellStart"/>
-                            <w:r>
-                              <w:rPr>
-                                <w:rFonts w:ascii="Courier New" w:hAnsi="Courier New" w:cs="Courier New"/>
-                                <w:color w:val="383A42"/>
-                              </w:rPr>
-                              <w:t>ptable.proc</w:t>
-                            </w:r>
-                            <w:proofErr w:type="spellEnd"/>
-                            <w:r>
-                              <w:rPr>
-                                <w:rFonts w:ascii="Courier New" w:hAnsi="Courier New" w:cs="Courier New"/>
-                                <w:color w:val="383A42"/>
-                              </w:rPr>
-                              <w:t>[NPROC]; p++){</w:t>
+                              <w:t>(p = ptable.proc; p &lt; &amp;ptable.proc[NPROC]; p++){</w:t>
                             </w:r>
                             <w:r>
                               <w:rPr>
@@ -14199,39 +12621,7 @@
                                 <w:rFonts w:ascii="Courier New" w:hAnsi="Courier New" w:cs="Courier New"/>
                                 <w:color w:val="383A42"/>
                               </w:rPr>
-                              <w:t>(p-&gt;</w:t>
-                            </w:r>
-                            <w:proofErr w:type="spellStart"/>
-                            <w:r>
-                              <w:rPr>
-                                <w:rFonts w:ascii="Courier New" w:hAnsi="Courier New" w:cs="Courier New"/>
-                                <w:color w:val="383A42"/>
-                              </w:rPr>
-                              <w:t>pid</w:t>
-                            </w:r>
-                            <w:proofErr w:type="spellEnd"/>
-                            <w:r>
-                              <w:rPr>
-                                <w:rFonts w:ascii="Courier New" w:hAnsi="Courier New" w:cs="Courier New"/>
-                                <w:color w:val="383A42"/>
-                              </w:rPr>
-                              <w:t xml:space="preserve"> == </w:t>
-                            </w:r>
-                            <w:proofErr w:type="spellStart"/>
-                            <w:r>
-                              <w:rPr>
-                                <w:rFonts w:ascii="Courier New" w:hAnsi="Courier New" w:cs="Courier New"/>
-                                <w:color w:val="383A42"/>
-                              </w:rPr>
-                              <w:t>pid</w:t>
-                            </w:r>
-                            <w:proofErr w:type="spellEnd"/>
-                            <w:r>
-                              <w:rPr>
-                                <w:rFonts w:ascii="Courier New" w:hAnsi="Courier New" w:cs="Courier New"/>
-                                <w:color w:val="383A42"/>
-                              </w:rPr>
-                              <w:t>){</w:t>
+                              <w:t>(p-&gt;pid == pid){</w:t>
                             </w:r>
                             <w:r>
                               <w:rPr>
@@ -14239,39 +12629,7 @@
                                 <w:color w:val="383A42"/>
                               </w:rPr>
                               <w:br/>
-                              <w:t xml:space="preserve">      p-&gt;</w:t>
-                            </w:r>
-                            <w:proofErr w:type="spellStart"/>
-                            <w:r>
-                              <w:rPr>
-                                <w:rFonts w:ascii="Courier New" w:hAnsi="Courier New" w:cs="Courier New"/>
-                                <w:color w:val="383A42"/>
-                              </w:rPr>
-                              <w:t>sched_info.bjf.priority_ratio</w:t>
-                            </w:r>
-                            <w:proofErr w:type="spellEnd"/>
-                            <w:r>
-                              <w:rPr>
-                                <w:rFonts w:ascii="Courier New" w:hAnsi="Courier New" w:cs="Courier New"/>
-                                <w:color w:val="383A42"/>
-                              </w:rPr>
-                              <w:t xml:space="preserve"> = </w:t>
-                            </w:r>
-                            <w:proofErr w:type="spellStart"/>
-                            <w:r>
-                              <w:rPr>
-                                <w:rFonts w:ascii="Courier New" w:hAnsi="Courier New" w:cs="Courier New"/>
-                                <w:color w:val="383A42"/>
-                              </w:rPr>
-                              <w:t>priority_ratio</w:t>
-                            </w:r>
-                            <w:proofErr w:type="spellEnd"/>
-                            <w:r>
-                              <w:rPr>
-                                <w:rFonts w:ascii="Courier New" w:hAnsi="Courier New" w:cs="Courier New"/>
-                                <w:color w:val="383A42"/>
-                              </w:rPr>
-                              <w:t>;</w:t>
+                              <w:t xml:space="preserve">      p-&gt;sched_info.bjf.priority_ratio = priority_ratio;</w:t>
                             </w:r>
                             <w:r>
                               <w:rPr>
@@ -14279,39 +12637,7 @@
                                 <w:color w:val="383A42"/>
                               </w:rPr>
                               <w:br/>
-                              <w:t xml:space="preserve">      p-&gt;</w:t>
-                            </w:r>
-                            <w:proofErr w:type="spellStart"/>
-                            <w:r>
-                              <w:rPr>
-                                <w:rFonts w:ascii="Courier New" w:hAnsi="Courier New" w:cs="Courier New"/>
-                                <w:color w:val="383A42"/>
-                              </w:rPr>
-                              <w:t>sched_info.bjf.arrival_time_ratio</w:t>
-                            </w:r>
-                            <w:proofErr w:type="spellEnd"/>
-                            <w:r>
-                              <w:rPr>
-                                <w:rFonts w:ascii="Courier New" w:hAnsi="Courier New" w:cs="Courier New"/>
-                                <w:color w:val="383A42"/>
-                              </w:rPr>
-                              <w:t xml:space="preserve"> = </w:t>
-                            </w:r>
-                            <w:proofErr w:type="spellStart"/>
-                            <w:r>
-                              <w:rPr>
-                                <w:rFonts w:ascii="Courier New" w:hAnsi="Courier New" w:cs="Courier New"/>
-                                <w:color w:val="383A42"/>
-                              </w:rPr>
-                              <w:t>arrival_time_ratio</w:t>
-                            </w:r>
-                            <w:proofErr w:type="spellEnd"/>
-                            <w:r>
-                              <w:rPr>
-                                <w:rFonts w:ascii="Courier New" w:hAnsi="Courier New" w:cs="Courier New"/>
-                                <w:color w:val="383A42"/>
-                              </w:rPr>
-                              <w:t>;</w:t>
+                              <w:t xml:space="preserve">      p-&gt;sched_info.bjf.arrival_time_ratio = arrival_time_ratio;</w:t>
                             </w:r>
                             <w:r>
                               <w:rPr>
@@ -14319,39 +12645,7 @@
                                 <w:color w:val="383A42"/>
                               </w:rPr>
                               <w:br/>
-                              <w:t xml:space="preserve">      p-&gt;</w:t>
-                            </w:r>
-                            <w:proofErr w:type="spellStart"/>
-                            <w:r>
-                              <w:rPr>
-                                <w:rFonts w:ascii="Courier New" w:hAnsi="Courier New" w:cs="Courier New"/>
-                                <w:color w:val="383A42"/>
-                              </w:rPr>
-                              <w:t>sched_info.bjf.executed_cycle_ratio</w:t>
-                            </w:r>
-                            <w:proofErr w:type="spellEnd"/>
-                            <w:r>
-                              <w:rPr>
-                                <w:rFonts w:ascii="Courier New" w:hAnsi="Courier New" w:cs="Courier New"/>
-                                <w:color w:val="383A42"/>
-                              </w:rPr>
-                              <w:t xml:space="preserve"> = </w:t>
-                            </w:r>
-                            <w:proofErr w:type="spellStart"/>
-                            <w:r>
-                              <w:rPr>
-                                <w:rFonts w:ascii="Courier New" w:hAnsi="Courier New" w:cs="Courier New"/>
-                                <w:color w:val="383A42"/>
-                              </w:rPr>
-                              <w:t>executed_cycles_ratio</w:t>
-                            </w:r>
-                            <w:proofErr w:type="spellEnd"/>
-                            <w:r>
-                              <w:rPr>
-                                <w:rFonts w:ascii="Courier New" w:hAnsi="Courier New" w:cs="Courier New"/>
-                                <w:color w:val="383A42"/>
-                              </w:rPr>
-                              <w:t>;</w:t>
+                              <w:t xml:space="preserve">      p-&gt;sched_info.bjf.executed_cycle_ratio = executed_cycles_ratio;</w:t>
                             </w:r>
                             <w:r>
                               <w:rPr>
@@ -14359,23 +12653,7 @@
                                 <w:color w:val="383A42"/>
                               </w:rPr>
                               <w:br/>
-                              <w:t xml:space="preserve">      release(&amp;</w:t>
-                            </w:r>
-                            <w:proofErr w:type="spellStart"/>
-                            <w:r>
-                              <w:rPr>
-                                <w:rFonts w:ascii="Courier New" w:hAnsi="Courier New" w:cs="Courier New"/>
-                                <w:color w:val="383A42"/>
-                              </w:rPr>
-                              <w:t>ptable.lock</w:t>
-                            </w:r>
-                            <w:proofErr w:type="spellEnd"/>
-                            <w:r>
-                              <w:rPr>
-                                <w:rFonts w:ascii="Courier New" w:hAnsi="Courier New" w:cs="Courier New"/>
-                                <w:color w:val="383A42"/>
-                              </w:rPr>
-                              <w:t>);</w:t>
+                              <w:t xml:space="preserve">      release(&amp;ptable.lock);</w:t>
                             </w:r>
                             <w:r>
                               <w:rPr>
@@ -14435,23 +12713,7 @@
                                 <w:color w:val="383A42"/>
                               </w:rPr>
                               <w:br/>
-                              <w:t xml:space="preserve">  release(&amp;</w:t>
-                            </w:r>
-                            <w:proofErr w:type="spellStart"/>
-                            <w:r>
-                              <w:rPr>
-                                <w:rFonts w:ascii="Courier New" w:hAnsi="Courier New" w:cs="Courier New"/>
-                                <w:color w:val="383A42"/>
-                              </w:rPr>
-                              <w:t>ptable.lock</w:t>
-                            </w:r>
-                            <w:proofErr w:type="spellEnd"/>
-                            <w:r>
-                              <w:rPr>
-                                <w:rFonts w:ascii="Courier New" w:hAnsi="Courier New" w:cs="Courier New"/>
-                                <w:color w:val="383A42"/>
-                              </w:rPr>
-                              <w:t>);</w:t>
+                              <w:t xml:space="preserve">  release(&amp;ptable.lock);</w:t>
                             </w:r>
                             <w:r>
                               <w:rPr>
@@ -15461,7 +13723,6 @@
                               </w:rPr>
                               <w:br/>
                             </w:r>
-                            <w:proofErr w:type="spellStart"/>
                             <w:r>
                               <w:rPr>
                                 <w:rFonts w:ascii="Courier New" w:hAnsi="Courier New" w:cs="Courier New"/>
@@ -15469,7 +13730,6 @@
                               </w:rPr>
                               <w:t>set_bjf_params_system</w:t>
                             </w:r>
-                            <w:proofErr w:type="spellEnd"/>
                             <w:r>
                               <w:rPr>
                                 <w:rFonts w:ascii="Courier New" w:hAnsi="Courier New" w:cs="Courier New"/>
@@ -15489,23 +13749,7 @@
                                 <w:rFonts w:ascii="Courier New" w:hAnsi="Courier New" w:cs="Courier New"/>
                                 <w:color w:val="383A42"/>
                               </w:rPr>
-                              <w:t xml:space="preserve"> </w:t>
-                            </w:r>
-                            <w:proofErr w:type="spellStart"/>
-                            <w:r>
-                              <w:rPr>
-                                <w:rFonts w:ascii="Courier New" w:hAnsi="Courier New" w:cs="Courier New"/>
-                                <w:color w:val="383A42"/>
-                              </w:rPr>
-                              <w:t>priority_ratio</w:t>
-                            </w:r>
-                            <w:proofErr w:type="spellEnd"/>
-                            <w:r>
-                              <w:rPr>
-                                <w:rFonts w:ascii="Courier New" w:hAnsi="Courier New" w:cs="Courier New"/>
-                                <w:color w:val="383A42"/>
-                              </w:rPr>
-                              <w:t xml:space="preserve">, </w:t>
+                              <w:t xml:space="preserve"> priority_ratio, </w:t>
                             </w:r>
                             <w:r>
                               <w:rPr>
@@ -15519,23 +13763,7 @@
                                 <w:rFonts w:ascii="Courier New" w:hAnsi="Courier New" w:cs="Courier New"/>
                                 <w:color w:val="383A42"/>
                               </w:rPr>
-                              <w:t xml:space="preserve"> </w:t>
-                            </w:r>
-                            <w:proofErr w:type="spellStart"/>
-                            <w:r>
-                              <w:rPr>
-                                <w:rFonts w:ascii="Courier New" w:hAnsi="Courier New" w:cs="Courier New"/>
-                                <w:color w:val="383A42"/>
-                              </w:rPr>
-                              <w:t>arrival_time_ratio</w:t>
-                            </w:r>
-                            <w:proofErr w:type="spellEnd"/>
-                            <w:r>
-                              <w:rPr>
-                                <w:rFonts w:ascii="Courier New" w:hAnsi="Courier New" w:cs="Courier New"/>
-                                <w:color w:val="383A42"/>
-                              </w:rPr>
-                              <w:t xml:space="preserve">, </w:t>
+                              <w:t xml:space="preserve"> arrival_time_ratio, </w:t>
                             </w:r>
                             <w:r>
                               <w:rPr>
@@ -15549,23 +13777,7 @@
                                 <w:rFonts w:ascii="Courier New" w:hAnsi="Courier New" w:cs="Courier New"/>
                                 <w:color w:val="383A42"/>
                               </w:rPr>
-                              <w:t xml:space="preserve"> </w:t>
-                            </w:r>
-                            <w:proofErr w:type="spellStart"/>
-                            <w:r>
-                              <w:rPr>
-                                <w:rFonts w:ascii="Courier New" w:hAnsi="Courier New" w:cs="Courier New"/>
-                                <w:color w:val="383A42"/>
-                              </w:rPr>
-                              <w:t>executed_cycles_ratio</w:t>
-                            </w:r>
-                            <w:proofErr w:type="spellEnd"/>
-                            <w:r>
-                              <w:rPr>
-                                <w:rFonts w:ascii="Courier New" w:hAnsi="Courier New" w:cs="Courier New"/>
-                                <w:color w:val="383A42"/>
-                              </w:rPr>
-                              <w:t>)</w:t>
+                              <w:t xml:space="preserve"> executed_cycles_ratio)</w:t>
                             </w:r>
                             <w:r>
                               <w:rPr>
@@ -15581,23 +13793,7 @@
                                 <w:color w:val="383A42"/>
                               </w:rPr>
                               <w:br/>
-                              <w:t xml:space="preserve">  acquire(&amp;</w:t>
-                            </w:r>
-                            <w:proofErr w:type="spellStart"/>
-                            <w:r>
-                              <w:rPr>
-                                <w:rFonts w:ascii="Courier New" w:hAnsi="Courier New" w:cs="Courier New"/>
-                                <w:color w:val="383A42"/>
-                              </w:rPr>
-                              <w:t>ptable.lock</w:t>
-                            </w:r>
-                            <w:proofErr w:type="spellEnd"/>
-                            <w:r>
-                              <w:rPr>
-                                <w:rFonts w:ascii="Courier New" w:hAnsi="Courier New" w:cs="Courier New"/>
-                                <w:color w:val="383A42"/>
-                              </w:rPr>
-                              <w:t>);</w:t>
+                              <w:t xml:space="preserve">  acquire(&amp;ptable.lock);</w:t>
                             </w:r>
                             <w:r>
                               <w:rPr>
@@ -15669,39 +13865,7 @@
                                 <w:rFonts w:ascii="Courier New" w:hAnsi="Courier New" w:cs="Courier New"/>
                                 <w:color w:val="383A42"/>
                               </w:rPr>
-                              <w:t xml:space="preserve">(p = </w:t>
-                            </w:r>
-                            <w:proofErr w:type="spellStart"/>
-                            <w:r>
-                              <w:rPr>
-                                <w:rFonts w:ascii="Courier New" w:hAnsi="Courier New" w:cs="Courier New"/>
-                                <w:color w:val="383A42"/>
-                              </w:rPr>
-                              <w:t>ptable.proc</w:t>
-                            </w:r>
-                            <w:proofErr w:type="spellEnd"/>
-                            <w:r>
-                              <w:rPr>
-                                <w:rFonts w:ascii="Courier New" w:hAnsi="Courier New" w:cs="Courier New"/>
-                                <w:color w:val="383A42"/>
-                              </w:rPr>
-                              <w:t>; p &lt; &amp;</w:t>
-                            </w:r>
-                            <w:proofErr w:type="spellStart"/>
-                            <w:r>
-                              <w:rPr>
-                                <w:rFonts w:ascii="Courier New" w:hAnsi="Courier New" w:cs="Courier New"/>
-                                <w:color w:val="383A42"/>
-                              </w:rPr>
-                              <w:t>ptable.proc</w:t>
-                            </w:r>
-                            <w:proofErr w:type="spellEnd"/>
-                            <w:r>
-                              <w:rPr>
-                                <w:rFonts w:ascii="Courier New" w:hAnsi="Courier New" w:cs="Courier New"/>
-                                <w:color w:val="383A42"/>
-                              </w:rPr>
-                              <w:t>[NPROC]; p++){</w:t>
+                              <w:t>(p = ptable.proc; p &lt; &amp;ptable.proc[NPROC]; p++){</w:t>
                             </w:r>
                             <w:r>
                               <w:rPr>
@@ -15709,39 +13873,7 @@
                                 <w:color w:val="383A42"/>
                               </w:rPr>
                               <w:br/>
-                              <w:t xml:space="preserve">    p-&gt;</w:t>
-                            </w:r>
-                            <w:proofErr w:type="spellStart"/>
-                            <w:r>
-                              <w:rPr>
-                                <w:rFonts w:ascii="Courier New" w:hAnsi="Courier New" w:cs="Courier New"/>
-                                <w:color w:val="383A42"/>
-                              </w:rPr>
-                              <w:t>sched_info.bjf.priority_ratio</w:t>
-                            </w:r>
-                            <w:proofErr w:type="spellEnd"/>
-                            <w:r>
-                              <w:rPr>
-                                <w:rFonts w:ascii="Courier New" w:hAnsi="Courier New" w:cs="Courier New"/>
-                                <w:color w:val="383A42"/>
-                              </w:rPr>
-                              <w:t xml:space="preserve"> = </w:t>
-                            </w:r>
-                            <w:proofErr w:type="spellStart"/>
-                            <w:r>
-                              <w:rPr>
-                                <w:rFonts w:ascii="Courier New" w:hAnsi="Courier New" w:cs="Courier New"/>
-                                <w:color w:val="383A42"/>
-                              </w:rPr>
-                              <w:t>priority_ratio</w:t>
-                            </w:r>
-                            <w:proofErr w:type="spellEnd"/>
-                            <w:r>
-                              <w:rPr>
-                                <w:rFonts w:ascii="Courier New" w:hAnsi="Courier New" w:cs="Courier New"/>
-                                <w:color w:val="383A42"/>
-                              </w:rPr>
-                              <w:t>;</w:t>
+                              <w:t xml:space="preserve">    p-&gt;sched_info.bjf.priority_ratio = priority_ratio;</w:t>
                             </w:r>
                             <w:r>
                               <w:rPr>
@@ -15749,39 +13881,7 @@
                                 <w:color w:val="383A42"/>
                               </w:rPr>
                               <w:br/>
-                              <w:t xml:space="preserve">    p-&gt;</w:t>
-                            </w:r>
-                            <w:proofErr w:type="spellStart"/>
-                            <w:r>
-                              <w:rPr>
-                                <w:rFonts w:ascii="Courier New" w:hAnsi="Courier New" w:cs="Courier New"/>
-                                <w:color w:val="383A42"/>
-                              </w:rPr>
-                              <w:t>sched_info.bjf.arrival_time_ratio</w:t>
-                            </w:r>
-                            <w:proofErr w:type="spellEnd"/>
-                            <w:r>
-                              <w:rPr>
-                                <w:rFonts w:ascii="Courier New" w:hAnsi="Courier New" w:cs="Courier New"/>
-                                <w:color w:val="383A42"/>
-                              </w:rPr>
-                              <w:t xml:space="preserve"> = </w:t>
-                            </w:r>
-                            <w:proofErr w:type="spellStart"/>
-                            <w:r>
-                              <w:rPr>
-                                <w:rFonts w:ascii="Courier New" w:hAnsi="Courier New" w:cs="Courier New"/>
-                                <w:color w:val="383A42"/>
-                              </w:rPr>
-                              <w:t>arrival_time_ratio</w:t>
-                            </w:r>
-                            <w:proofErr w:type="spellEnd"/>
-                            <w:r>
-                              <w:rPr>
-                                <w:rFonts w:ascii="Courier New" w:hAnsi="Courier New" w:cs="Courier New"/>
-                                <w:color w:val="383A42"/>
-                              </w:rPr>
-                              <w:t>;</w:t>
+                              <w:t xml:space="preserve">    p-&gt;sched_info.bjf.arrival_time_ratio = arrival_time_ratio;</w:t>
                             </w:r>
                             <w:r>
                               <w:rPr>
@@ -15789,39 +13889,7 @@
                                 <w:color w:val="383A42"/>
                               </w:rPr>
                               <w:br/>
-                              <w:t xml:space="preserve">    p-&gt;</w:t>
-                            </w:r>
-                            <w:proofErr w:type="spellStart"/>
-                            <w:r>
-                              <w:rPr>
-                                <w:rFonts w:ascii="Courier New" w:hAnsi="Courier New" w:cs="Courier New"/>
-                                <w:color w:val="383A42"/>
-                              </w:rPr>
-                              <w:t>sched_info.bjf.executed_cycle_ratio</w:t>
-                            </w:r>
-                            <w:proofErr w:type="spellEnd"/>
-                            <w:r>
-                              <w:rPr>
-                                <w:rFonts w:ascii="Courier New" w:hAnsi="Courier New" w:cs="Courier New"/>
-                                <w:color w:val="383A42"/>
-                              </w:rPr>
-                              <w:t xml:space="preserve"> = </w:t>
-                            </w:r>
-                            <w:proofErr w:type="spellStart"/>
-                            <w:r>
-                              <w:rPr>
-                                <w:rFonts w:ascii="Courier New" w:hAnsi="Courier New" w:cs="Courier New"/>
-                                <w:color w:val="383A42"/>
-                              </w:rPr>
-                              <w:t>executed_cycles_ratio</w:t>
-                            </w:r>
-                            <w:proofErr w:type="spellEnd"/>
-                            <w:r>
-                              <w:rPr>
-                                <w:rFonts w:ascii="Courier New" w:hAnsi="Courier New" w:cs="Courier New"/>
-                                <w:color w:val="383A42"/>
-                              </w:rPr>
-                              <w:t>;</w:t>
+                              <w:t xml:space="preserve">    p-&gt;sched_info.bjf.executed_cycle_ratio = executed_cycles_ratio;</w:t>
                             </w:r>
                             <w:r>
                               <w:rPr>
@@ -15837,23 +13905,7 @@
                                 <w:color w:val="383A42"/>
                               </w:rPr>
                               <w:br/>
-                              <w:t xml:space="preserve">  release(&amp;</w:t>
-                            </w:r>
-                            <w:proofErr w:type="spellStart"/>
-                            <w:r>
-                              <w:rPr>
-                                <w:rFonts w:ascii="Courier New" w:hAnsi="Courier New" w:cs="Courier New"/>
-                                <w:color w:val="383A42"/>
-                              </w:rPr>
-                              <w:t>ptable.lock</w:t>
-                            </w:r>
-                            <w:proofErr w:type="spellEnd"/>
-                            <w:r>
-                              <w:rPr>
-                                <w:rFonts w:ascii="Courier New" w:hAnsi="Courier New" w:cs="Courier New"/>
-                                <w:color w:val="383A42"/>
-                              </w:rPr>
-                              <w:t>);</w:t>
+                              <w:t xml:space="preserve">  release(&amp;ptable.lock);</w:t>
                             </w:r>
                             <w:r>
                               <w:rPr>
@@ -16484,7 +14536,6 @@
                               </w:rPr>
                               <w:br/>
                             </w:r>
-                            <w:proofErr w:type="spellStart"/>
                             <w:r>
                               <w:rPr>
                                 <w:rFonts w:ascii="Courier New" w:hAnsi="Courier New" w:cs="Courier New"/>
@@ -16492,7 +14543,6 @@
                               </w:rPr>
                               <w:t>print_process_info</w:t>
                             </w:r>
-                            <w:proofErr w:type="spellEnd"/>
                             <w:r>
                               <w:rPr>
                                 <w:rFonts w:ascii="Courier New" w:hAnsi="Courier New" w:cs="Courier New"/>
@@ -16894,78 +14944,14 @@
                                 <w:color w:val="383A42"/>
                               </w:rPr>
                               <w:br/>
-                              <w:t xml:space="preserve">  </w:t>
-                            </w:r>
-                            <w:proofErr w:type="spellStart"/>
-                            <w:r>
-                              <w:rPr>
-                                <w:rFonts w:ascii="Courier New" w:hAnsi="Courier New" w:cs="Courier New"/>
-                                <w:color w:val="383A42"/>
-                              </w:rPr>
-                              <w:t>cprintf</w:t>
-                            </w:r>
-                            <w:proofErr w:type="spellEnd"/>
-                            <w:r>
-                              <w:rPr>
-                                <w:rFonts w:ascii="Courier New" w:hAnsi="Courier New" w:cs="Courier New"/>
-                                <w:color w:val="383A42"/>
-                              </w:rPr>
-                              <w:t>(</w:t>
+                              <w:t xml:space="preserve">  cprintf(</w:t>
                             </w:r>
                             <w:r>
                               <w:rPr>
                                 <w:rFonts w:ascii="Courier New" w:hAnsi="Courier New" w:cs="Courier New"/>
                                 <w:color w:val="50A14F"/>
                               </w:rPr>
-                              <w:t>"</w:t>
-                            </w:r>
-                            <w:proofErr w:type="spellStart"/>
-                            <w:r>
-                              <w:rPr>
-                                <w:rFonts w:ascii="Courier New" w:hAnsi="Courier New" w:cs="Courier New"/>
-                                <w:color w:val="50A14F"/>
-                              </w:rPr>
-                              <w:t>Process_Name</w:t>
-                            </w:r>
-                            <w:proofErr w:type="spellEnd"/>
-                            <w:r>
-                              <w:rPr>
-                                <w:rFonts w:ascii="Courier New" w:hAnsi="Courier New" w:cs="Courier New"/>
-                                <w:color w:val="50A14F"/>
-                              </w:rPr>
-                              <w:t xml:space="preserve">    PID     State    Queue   Cycle   Arrival Ticket  Priority </w:t>
-                            </w:r>
-                            <w:proofErr w:type="spellStart"/>
-                            <w:r>
-                              <w:rPr>
-                                <w:rFonts w:ascii="Courier New" w:hAnsi="Courier New" w:cs="Courier New"/>
-                                <w:color w:val="50A14F"/>
-                              </w:rPr>
-                              <w:t>R_Prty</w:t>
-                            </w:r>
-                            <w:proofErr w:type="spellEnd"/>
-                            <w:r>
-                              <w:rPr>
-                                <w:rFonts w:ascii="Courier New" w:hAnsi="Courier New" w:cs="Courier New"/>
-                                <w:color w:val="50A14F"/>
-                              </w:rPr>
-                              <w:t xml:space="preserve">  R_Arvl  </w:t>
-                            </w:r>
-                            <w:proofErr w:type="spellStart"/>
-                            <w:r>
-                              <w:rPr>
-                                <w:rFonts w:ascii="Courier New" w:hAnsi="Courier New" w:cs="Courier New"/>
-                                <w:color w:val="50A14F"/>
-                              </w:rPr>
-                              <w:t>R_Exec</w:t>
-                            </w:r>
-                            <w:proofErr w:type="spellEnd"/>
-                            <w:r>
-                              <w:rPr>
-                                <w:rFonts w:ascii="Courier New" w:hAnsi="Courier New" w:cs="Courier New"/>
-                                <w:color w:val="50A14F"/>
-                              </w:rPr>
-                              <w:t xml:space="preserve">  Rank\n"</w:t>
+                              <w:t>"Process_Name    PID     State    Queue   Cycle   Arrival Ticket  Priority R_Prty  R_Arvl  R_Exec  Rank\n"</w:t>
                             </w:r>
                             <w:r>
                               <w:rPr>
@@ -17066,39 +15052,7 @@
                                 <w:rFonts w:ascii="Courier New" w:hAnsi="Courier New" w:cs="Courier New"/>
                                 <w:color w:val="383A42"/>
                               </w:rPr>
-                              <w:t xml:space="preserve">(p = </w:t>
-                            </w:r>
-                            <w:proofErr w:type="spellStart"/>
-                            <w:r>
-                              <w:rPr>
-                                <w:rFonts w:ascii="Courier New" w:hAnsi="Courier New" w:cs="Courier New"/>
-                                <w:color w:val="383A42"/>
-                              </w:rPr>
-                              <w:t>ptable.proc</w:t>
-                            </w:r>
-                            <w:proofErr w:type="spellEnd"/>
-                            <w:r>
-                              <w:rPr>
-                                <w:rFonts w:ascii="Courier New" w:hAnsi="Courier New" w:cs="Courier New"/>
-                                <w:color w:val="383A42"/>
-                              </w:rPr>
-                              <w:t>; p &lt; &amp;</w:t>
-                            </w:r>
-                            <w:proofErr w:type="spellStart"/>
-                            <w:r>
-                              <w:rPr>
-                                <w:rFonts w:ascii="Courier New" w:hAnsi="Courier New" w:cs="Courier New"/>
-                                <w:color w:val="383A42"/>
-                              </w:rPr>
-                              <w:t>ptable.proc</w:t>
-                            </w:r>
-                            <w:proofErr w:type="spellEnd"/>
-                            <w:r>
-                              <w:rPr>
-                                <w:rFonts w:ascii="Courier New" w:hAnsi="Courier New" w:cs="Courier New"/>
-                                <w:color w:val="383A42"/>
-                              </w:rPr>
-                              <w:t>[NPROC]; p++){</w:t>
+                              <w:t>(p = ptable.proc; p &lt; &amp;ptable.proc[NPROC]; p++){</w:t>
                             </w:r>
                             <w:r>
                               <w:rPr>
@@ -17281,23 +15235,7 @@
                                 <w:color w:val="383A42"/>
                               </w:rPr>
                               <w:br/>
-                              <w:t xml:space="preserve">    </w:t>
-                            </w:r>
-                            <w:proofErr w:type="spellStart"/>
-                            <w:r>
-                              <w:rPr>
-                                <w:rFonts w:ascii="Courier New" w:hAnsi="Courier New" w:cs="Courier New"/>
-                                <w:color w:val="383A42"/>
-                              </w:rPr>
-                              <w:t>cprintf</w:t>
-                            </w:r>
-                            <w:proofErr w:type="spellEnd"/>
-                            <w:r>
-                              <w:rPr>
-                                <w:rFonts w:ascii="Courier New" w:hAnsi="Courier New" w:cs="Courier New"/>
-                                <w:color w:val="383A42"/>
-                              </w:rPr>
-                              <w:t>(</w:t>
+                              <w:t xml:space="preserve">    cprintf(</w:t>
                             </w:r>
                             <w:r>
                               <w:rPr>
@@ -17319,23 +15257,7 @@
                                 <w:color w:val="383A42"/>
                               </w:rPr>
                               <w:br/>
-                              <w:t xml:space="preserve">    </w:t>
-                            </w:r>
-                            <w:proofErr w:type="spellStart"/>
-                            <w:r>
-                              <w:rPr>
-                                <w:rFonts w:ascii="Courier New" w:hAnsi="Courier New" w:cs="Courier New"/>
-                                <w:color w:val="383A42"/>
-                              </w:rPr>
-                              <w:t>printspaces</w:t>
-                            </w:r>
-                            <w:proofErr w:type="spellEnd"/>
-                            <w:r>
-                              <w:rPr>
-                                <w:rFonts w:ascii="Courier New" w:hAnsi="Courier New" w:cs="Courier New"/>
-                                <w:color w:val="383A42"/>
-                              </w:rPr>
-                              <w:t>(columns[</w:t>
+                              <w:t xml:space="preserve">    printspaces(columns[</w:t>
                             </w:r>
                             <w:r>
                               <w:rPr>
@@ -17351,7 +15273,6 @@
                               </w:rPr>
                               <w:t xml:space="preserve">] - </w:t>
                             </w:r>
-                            <w:proofErr w:type="spellStart"/>
                             <w:r>
                               <w:rPr>
                                 <w:rFonts w:ascii="Courier New" w:hAnsi="Courier New" w:cs="Courier New"/>
@@ -17359,7 +15280,6 @@
                               </w:rPr>
                               <w:t>strlen</w:t>
                             </w:r>
-                            <w:proofErr w:type="spellEnd"/>
                             <w:r>
                               <w:rPr>
                                 <w:rFonts w:ascii="Courier New" w:hAnsi="Courier New" w:cs="Courier New"/>
@@ -18396,31 +16316,7 @@
           <w:rFonts w:hint="cs"/>
           <w:rtl/>
         </w:rPr>
-        <w:t xml:space="preserve"> به شکل زیر </w:t>
-      </w:r>
-      <w:commentRangeStart w:id="0"/>
-      <w:r>
-        <w:rPr>
-          <w:rFonts w:hint="cs"/>
-          <w:rtl/>
-        </w:rPr>
-        <w:t>است</w:t>
-      </w:r>
-      <w:commentRangeEnd w:id="0"/>
-      <w:r>
-        <w:rPr>
-          <w:rStyle w:val="CommentReference"/>
-          <w:rtl/>
-          <w:lang w:bidi="ar-SA"/>
-        </w:rPr>
-        <w:commentReference w:id="0"/>
-      </w:r>
-      <w:r>
-        <w:rPr>
-          <w:rFonts w:hint="cs"/>
-          <w:rtl/>
-        </w:rPr>
-        <w:t>:</w:t>
+        <w:t xml:space="preserve"> به شکل زیر است:</w:t>
       </w:r>
     </w:p>
     <w:p>
@@ -18448,7 +16344,7 @@
                     <pic:cNvPicPr/>
                   </pic:nvPicPr>
                   <pic:blipFill>
-                    <a:blip r:embed="rId14"/>
+                    <a:blip r:embed="rId10"/>
                     <a:stretch>
                       <a:fillRect/>
                     </a:stretch>
@@ -18636,60 +16532,28 @@
                                 <w:rFonts w:ascii="Courier New" w:hAnsi="Courier New" w:cs="Courier New"/>
                                 <w:color w:val="50A14F"/>
                               </w:rPr>
-                              <w:t>"</w:t>
-                            </w:r>
-                            <w:proofErr w:type="spellStart"/>
+                              <w:t>"types.h"</w:t>
+                            </w:r>
+                            <w:r>
+                              <w:rPr>
+                                <w:rFonts w:ascii="Courier New" w:hAnsi="Courier New" w:cs="Courier New"/>
+                                <w:color w:val="383A42"/>
+                              </w:rPr>
+                              <w:br/>
+                            </w:r>
+                            <w:r>
+                              <w:rPr>
+                                <w:rFonts w:ascii="Courier New" w:hAnsi="Courier New" w:cs="Courier New"/>
+                                <w:color w:val="4078F2"/>
+                              </w:rPr>
+                              <w:t xml:space="preserve">#include </w:t>
+                            </w:r>
                             <w:r>
                               <w:rPr>
                                 <w:rFonts w:ascii="Courier New" w:hAnsi="Courier New" w:cs="Courier New"/>
                                 <w:color w:val="50A14F"/>
                               </w:rPr>
-                              <w:t>types.h</w:t>
-                            </w:r>
-                            <w:proofErr w:type="spellEnd"/>
-                            <w:r>
-                              <w:rPr>
-                                <w:rFonts w:ascii="Courier New" w:hAnsi="Courier New" w:cs="Courier New"/>
-                                <w:color w:val="50A14F"/>
-                              </w:rPr>
-                              <w:t>"</w:t>
-                            </w:r>
-                            <w:r>
-                              <w:rPr>
-                                <w:rFonts w:ascii="Courier New" w:hAnsi="Courier New" w:cs="Courier New"/>
-                                <w:color w:val="383A42"/>
-                              </w:rPr>
-                              <w:br/>
-                            </w:r>
-                            <w:r>
-                              <w:rPr>
-                                <w:rFonts w:ascii="Courier New" w:hAnsi="Courier New" w:cs="Courier New"/>
-                                <w:color w:val="4078F2"/>
-                              </w:rPr>
-                              <w:t xml:space="preserve">#include </w:t>
-                            </w:r>
-                            <w:r>
-                              <w:rPr>
-                                <w:rFonts w:ascii="Courier New" w:hAnsi="Courier New" w:cs="Courier New"/>
-                                <w:color w:val="50A14F"/>
-                              </w:rPr>
-                              <w:t>"</w:t>
-                            </w:r>
-                            <w:proofErr w:type="spellStart"/>
-                            <w:r>
-                              <w:rPr>
-                                <w:rFonts w:ascii="Courier New" w:hAnsi="Courier New" w:cs="Courier New"/>
-                                <w:color w:val="50A14F"/>
-                              </w:rPr>
-                              <w:t>user.h</w:t>
-                            </w:r>
-                            <w:proofErr w:type="spellEnd"/>
-                            <w:r>
-                              <w:rPr>
-                                <w:rFonts w:ascii="Courier New" w:hAnsi="Courier New" w:cs="Courier New"/>
-                                <w:color w:val="50A14F"/>
-                              </w:rPr>
-                              <w:t>"</w:t>
+                              <w:t>"user.h"</w:t>
                             </w:r>
                             <w:r>
                               <w:rPr>
@@ -18840,23 +16704,7 @@
                                 <w:rFonts w:ascii="Courier New" w:hAnsi="Courier New" w:cs="Courier New"/>
                                 <w:color w:val="383A42"/>
                               </w:rPr>
-                              <w:t xml:space="preserve"> </w:t>
-                            </w:r>
-                            <w:proofErr w:type="spellStart"/>
-                            <w:r>
-                              <w:rPr>
-                                <w:rFonts w:ascii="Courier New" w:hAnsi="Courier New" w:cs="Courier New"/>
-                                <w:color w:val="383A42"/>
-                              </w:rPr>
-                              <w:t>pid</w:t>
-                            </w:r>
-                            <w:proofErr w:type="spellEnd"/>
-                            <w:r>
-                              <w:rPr>
-                                <w:rFonts w:ascii="Courier New" w:hAnsi="Courier New" w:cs="Courier New"/>
-                                <w:color w:val="383A42"/>
-                              </w:rPr>
-                              <w:t xml:space="preserve"> = fork();</w:t>
+                              <w:t xml:space="preserve"> pid = fork();</w:t>
                             </w:r>
                             <w:r>
                               <w:rPr>
@@ -18878,23 +16726,7 @@
                                 <w:rFonts w:ascii="Courier New" w:hAnsi="Courier New" w:cs="Courier New"/>
                                 <w:color w:val="383A42"/>
                               </w:rPr>
-                              <w:t xml:space="preserve"> (</w:t>
-                            </w:r>
-                            <w:proofErr w:type="spellStart"/>
-                            <w:r>
-                              <w:rPr>
-                                <w:rFonts w:ascii="Courier New" w:hAnsi="Courier New" w:cs="Courier New"/>
-                                <w:color w:val="383A42"/>
-                              </w:rPr>
-                              <w:t>pid</w:t>
-                            </w:r>
-                            <w:proofErr w:type="spellEnd"/>
-                            <w:r>
-                              <w:rPr>
-                                <w:rFonts w:ascii="Courier New" w:hAnsi="Courier New" w:cs="Courier New"/>
-                                <w:color w:val="383A42"/>
-                              </w:rPr>
-                              <w:t xml:space="preserve"> &gt; </w:t>
+                              <w:t xml:space="preserve"> (pid &gt; </w:t>
                             </w:r>
                             <w:r>
                               <w:rPr>
@@ -18952,23 +16784,7 @@
                                 <w:rFonts w:ascii="Courier New" w:hAnsi="Courier New" w:cs="Courier New"/>
                                 <w:color w:val="383A42"/>
                               </w:rPr>
-                              <w:t xml:space="preserve"> (</w:t>
-                            </w:r>
-                            <w:proofErr w:type="spellStart"/>
-                            <w:r>
-                              <w:rPr>
-                                <w:rFonts w:ascii="Courier New" w:hAnsi="Courier New" w:cs="Courier New"/>
-                                <w:color w:val="383A42"/>
-                              </w:rPr>
-                              <w:t>pid</w:t>
-                            </w:r>
-                            <w:proofErr w:type="spellEnd"/>
-                            <w:r>
-                              <w:rPr>
-                                <w:rFonts w:ascii="Courier New" w:hAnsi="Courier New" w:cs="Courier New"/>
-                                <w:color w:val="383A42"/>
-                              </w:rPr>
-                              <w:t xml:space="preserve"> == </w:t>
+                              <w:t xml:space="preserve"> (pid == </w:t>
                             </w:r>
                             <w:r>
                               <w:rPr>
@@ -20183,7 +17999,7 @@
                     <pic:cNvPicPr/>
                   </pic:nvPicPr>
                   <pic:blipFill>
-                    <a:blip r:embed="rId15"/>
+                    <a:blip r:embed="rId11"/>
                     <a:stretch>
                       <a:fillRect/>
                     </a:stretch>
@@ -20205,8 +18021,8 @@
       </w:r>
     </w:p>
     <w:sectPr>
-      <w:headerReference w:type="default" r:id="rId16"/>
-      <w:footerReference w:type="default" r:id="rId17"/>
+      <w:headerReference w:type="default" r:id="rId12"/>
+      <w:footerReference w:type="default" r:id="rId13"/>
       <w:footnotePr>
         <w:numRestart w:val="eachPage"/>
       </w:footnotePr>
@@ -20223,49 +18039,6 @@
     </w:sectPr>
   </w:body>
 </w:document>
-</file>
-
-<file path=word/comments.xml><?xml version="1.0" encoding="utf-8"?>
-<w:comments xmlns:wpc="http://schemas.microsoft.com/office/word/2010/wordprocessingCanvas" xmlns:cx="http://schemas.microsoft.com/office/drawing/2014/chartex" xmlns:cx1="http://schemas.microsoft.com/office/drawing/2015/9/8/chartex" xmlns:cx2="http://schemas.microsoft.com/office/drawing/2015/10/21/chartex" xmlns:cx3="http://schemas.microsoft.com/office/drawing/2016/5/9/chartex" xmlns:cx4="http://schemas.microsoft.com/office/drawing/2016/5/10/chartex" xmlns:cx5="http://schemas.microsoft.com/office/drawing/2016/5/11/chartex" xmlns:cx6="http://schemas.microsoft.com/office/drawing/2016/5/12/chartex" xmlns:cx7="http://schemas.microsoft.com/office/drawing/2016/5/13/chartex" xmlns:cx8="http://schemas.microsoft.com/office/drawing/2016/5/14/chartex" xmlns:mc="http://schemas.openxmlformats.org/markup-compatibility/2006" xmlns:aink="http://schemas.microsoft.com/office/drawing/2016/ink" xmlns:am3d="http://schemas.microsoft.com/office/drawing/2017/model3d" xmlns:o="urn:schemas-microsoft-com:office:office" xmlns:r="http://schemas.openxmlformats.org/officeDocument/2006/relationships" xmlns:m="http://schemas.openxmlformats.org/officeDocument/2006/math" xmlns:v="urn:schemas-microsoft-com:vml" xmlns:wp14="http://schemas.microsoft.com/office/word/2010/wordprocessingDrawing" xmlns:wp="http://schemas.openxmlformats.org/drawingml/2006/wordprocessingDrawing" xmlns:w10="urn:schemas-microsoft-com:office:word" xmlns:w="http://schemas.openxmlformats.org/wordprocessingml/2006/main" xmlns:w14="http://schemas.microsoft.com/office/word/2010/wordml" xmlns:w15="http://schemas.microsoft.com/office/word/2012/wordml" xmlns:w16cex="http://schemas.microsoft.com/office/word/2018/wordml/cex" xmlns:w16cid="http://schemas.microsoft.com/office/word/2016/wordml/cid" xmlns:w16="http://schemas.microsoft.com/office/word/2018/wordml" xmlns:w16sdtdh="http://schemas.microsoft.com/office/word/2020/wordml/sdtdatahash" xmlns:w16se="http://schemas.microsoft.com/office/word/2015/wordml/symex" xmlns:wpg="http://schemas.microsoft.com/office/word/2010/wordprocessingGroup" xmlns:wpi="http://schemas.microsoft.com/office/word/2010/wordprocessingInk" xmlns:wne="http://schemas.microsoft.com/office/word/2006/wordml" xmlns:wps="http://schemas.microsoft.com/office/word/2010/wordprocessingShape" mc:Ignorable="w14 w15 w16se w16cid w16 w16cex w16sdtdh wp14">
-  <w:comment w:id="0" w:author="Pasha Barahimi" w:date="2022-12-11T13:31:00Z" w:initials="PB">
-    <w:p>
-      <w:pPr>
-        <w:pStyle w:val="CommentText"/>
-      </w:pPr>
-      <w:r>
-        <w:rPr>
-          <w:rStyle w:val="CommentReference"/>
-        </w:rPr>
-        <w:annotationRef/>
-      </w:r>
-      <w:r>
-        <w:rPr>
-          <w:rFonts w:hint="cs"/>
-          <w:rtl/>
-        </w:rPr>
-        <w:t>سامان بعد این عکسه توضیح برنامه جدیده رو بذار</w:t>
-      </w:r>
-    </w:p>
-  </w:comment>
-</w:comments>
-</file>
-
-<file path=word/commentsExtended.xml><?xml version="1.0" encoding="utf-8"?>
-<w15:commentsEx xmlns:wpc="http://schemas.microsoft.com/office/word/2010/wordprocessingCanvas" xmlns:cx="http://schemas.microsoft.com/office/drawing/2014/chartex" xmlns:cx1="http://schemas.microsoft.com/office/drawing/2015/9/8/chartex" xmlns:cx2="http://schemas.microsoft.com/office/drawing/2015/10/21/chartex" xmlns:cx3="http://schemas.microsoft.com/office/drawing/2016/5/9/chartex" xmlns:cx4="http://schemas.microsoft.com/office/drawing/2016/5/10/chartex" xmlns:cx5="http://schemas.microsoft.com/office/drawing/2016/5/11/chartex" xmlns:cx6="http://schemas.microsoft.com/office/drawing/2016/5/12/chartex" xmlns:cx7="http://schemas.microsoft.com/office/drawing/2016/5/13/chartex" xmlns:cx8="http://schemas.microsoft.com/office/drawing/2016/5/14/chartex" xmlns:mc="http://schemas.openxmlformats.org/markup-compatibility/2006" xmlns:aink="http://schemas.microsoft.com/office/drawing/2016/ink" xmlns:am3d="http://schemas.microsoft.com/office/drawing/2017/model3d" xmlns:o="urn:schemas-microsoft-com:office:office" xmlns:r="http://schemas.openxmlformats.org/officeDocument/2006/relationships" xmlns:m="http://schemas.openxmlformats.org/officeDocument/2006/math" xmlns:v="urn:schemas-microsoft-com:vml" xmlns:wp14="http://schemas.microsoft.com/office/word/2010/wordprocessingDrawing" xmlns:wp="http://schemas.openxmlformats.org/drawingml/2006/wordprocessingDrawing" xmlns:w10="urn:schemas-microsoft-com:office:word" xmlns:w="http://schemas.openxmlformats.org/wordprocessingml/2006/main" xmlns:w14="http://schemas.microsoft.com/office/word/2010/wordml" xmlns:w15="http://schemas.microsoft.com/office/word/2012/wordml" xmlns:w16cex="http://schemas.microsoft.com/office/word/2018/wordml/cex" xmlns:w16cid="http://schemas.microsoft.com/office/word/2016/wordml/cid" xmlns:w16="http://schemas.microsoft.com/office/word/2018/wordml" xmlns:w16sdtdh="http://schemas.microsoft.com/office/word/2020/wordml/sdtdatahash" xmlns:w16se="http://schemas.microsoft.com/office/word/2015/wordml/symex" xmlns:wpg="http://schemas.microsoft.com/office/word/2010/wordprocessingGroup" xmlns:wpi="http://schemas.microsoft.com/office/word/2010/wordprocessingInk" xmlns:wne="http://schemas.microsoft.com/office/word/2006/wordml" xmlns:wps="http://schemas.microsoft.com/office/word/2010/wordprocessingShape" mc:Ignorable="w14 w15 w16se w16cid w16 w16cex w16sdtdh wp14">
-  <w15:commentEx w15:paraId="5EA4D249" w15:done="0"/>
-</w15:commentsEx>
-</file>
-
-<file path=word/commentsExtensible.xml><?xml version="1.0" encoding="utf-8"?>
-<w16cex:commentsExtensible xmlns:wpc="http://schemas.microsoft.com/office/word/2010/wordprocessingCanvas" xmlns:cx="http://schemas.microsoft.com/office/drawing/2014/chartex" xmlns:cx1="http://schemas.microsoft.com/office/drawing/2015/9/8/chartex" xmlns:cx2="http://schemas.microsoft.com/office/drawing/2015/10/21/chartex" xmlns:cx3="http://schemas.microsoft.com/office/drawing/2016/5/9/chartex" xmlns:cx4="http://schemas.microsoft.com/office/drawing/2016/5/10/chartex" xmlns:cx5="http://schemas.microsoft.com/office/drawing/2016/5/11/chartex" xmlns:cx6="http://schemas.microsoft.com/office/drawing/2016/5/12/chartex" xmlns:cx7="http://schemas.microsoft.com/office/drawing/2016/5/13/chartex" xmlns:cx8="http://schemas.microsoft.com/office/drawing/2016/5/14/chartex" xmlns:mc="http://schemas.openxmlformats.org/markup-compatibility/2006" xmlns:aink="http://schemas.microsoft.com/office/drawing/2016/ink" xmlns:am3d="http://schemas.microsoft.com/office/drawing/2017/model3d" xmlns:o="urn:schemas-microsoft-com:office:office" xmlns:r="http://schemas.openxmlformats.org/officeDocument/2006/relationships" xmlns:m="http://schemas.openxmlformats.org/officeDocument/2006/math" xmlns:v="urn:schemas-microsoft-com:vml" xmlns:wp14="http://schemas.microsoft.com/office/word/2010/wordprocessingDrawing" xmlns:wp="http://schemas.openxmlformats.org/drawingml/2006/wordprocessingDrawing" xmlns:w10="urn:schemas-microsoft-com:office:word" xmlns:w="http://schemas.openxmlformats.org/wordprocessingml/2006/main" xmlns:w14="http://schemas.microsoft.com/office/word/2010/wordml" xmlns:w15="http://schemas.microsoft.com/office/word/2012/wordml" xmlns:w16cex="http://schemas.microsoft.com/office/word/2018/wordml/cex" xmlns:w16cid="http://schemas.microsoft.com/office/word/2016/wordml/cid" xmlns:w16="http://schemas.microsoft.com/office/word/2018/wordml" xmlns:w16sdtdh="http://schemas.microsoft.com/office/word/2020/wordml/sdtdatahash" xmlns:w16se="http://schemas.microsoft.com/office/word/2015/wordml/symex" xmlns:wpg="http://schemas.microsoft.com/office/word/2010/wordprocessingGroup" xmlns:wpi="http://schemas.microsoft.com/office/word/2010/wordprocessingInk" xmlns:wne="http://schemas.microsoft.com/office/word/2006/wordml" xmlns:wps="http://schemas.microsoft.com/office/word/2010/wordprocessingShape" mc:Ignorable="w14 w15 w16se w16cid w16 w16cex w16sdtdh wp14">
-  <w16cex:commentExtensible w16cex:durableId="27405A3F" w16cex:dateUtc="2022-12-11T10:01:00Z"/>
-</w16cex:commentsExtensible>
-</file>
-
-<file path=word/commentsIds.xml><?xml version="1.0" encoding="utf-8"?>
-<w16cid:commentsIds xmlns:wpc="http://schemas.microsoft.com/office/word/2010/wordprocessingCanvas" xmlns:cx="http://schemas.microsoft.com/office/drawing/2014/chartex" xmlns:cx1="http://schemas.microsoft.com/office/drawing/2015/9/8/chartex" xmlns:cx2="http://schemas.microsoft.com/office/drawing/2015/10/21/chartex" xmlns:cx3="http://schemas.microsoft.com/office/drawing/2016/5/9/chartex" xmlns:cx4="http://schemas.microsoft.com/office/drawing/2016/5/10/chartex" xmlns:cx5="http://schemas.microsoft.com/office/drawing/2016/5/11/chartex" xmlns:cx6="http://schemas.microsoft.com/office/drawing/2016/5/12/chartex" xmlns:cx7="http://schemas.microsoft.com/office/drawing/2016/5/13/chartex" xmlns:cx8="http://schemas.microsoft.com/office/drawing/2016/5/14/chartex" xmlns:mc="http://schemas.openxmlformats.org/markup-compatibility/2006" xmlns:aink="http://schemas.microsoft.com/office/drawing/2016/ink" xmlns:am3d="http://schemas.microsoft.com/office/drawing/2017/model3d" xmlns:o="urn:schemas-microsoft-com:office:office" xmlns:r="http://schemas.openxmlformats.org/officeDocument/2006/relationships" xmlns:m="http://schemas.openxmlformats.org/officeDocument/2006/math" xmlns:v="urn:schemas-microsoft-com:vml" xmlns:wp14="http://schemas.microsoft.com/office/word/2010/wordprocessingDrawing" xmlns:wp="http://schemas.openxmlformats.org/drawingml/2006/wordprocessingDrawing" xmlns:w10="urn:schemas-microsoft-com:office:word" xmlns:w="http://schemas.openxmlformats.org/wordprocessingml/2006/main" xmlns:w14="http://schemas.microsoft.com/office/word/2010/wordml" xmlns:w15="http://schemas.microsoft.com/office/word/2012/wordml" xmlns:w16cex="http://schemas.microsoft.com/office/word/2018/wordml/cex" xmlns:w16cid="http://schemas.microsoft.com/office/word/2016/wordml/cid" xmlns:w16="http://schemas.microsoft.com/office/word/2018/wordml" xmlns:w16sdtdh="http://schemas.microsoft.com/office/word/2020/wordml/sdtdatahash" xmlns:w16se="http://schemas.microsoft.com/office/word/2015/wordml/symex" xmlns:wpg="http://schemas.microsoft.com/office/word/2010/wordprocessingGroup" xmlns:wpi="http://schemas.microsoft.com/office/word/2010/wordprocessingInk" xmlns:wne="http://schemas.microsoft.com/office/word/2006/wordml" xmlns:wps="http://schemas.microsoft.com/office/word/2010/wordprocessingShape" mc:Ignorable="w14 w15 w16se w16cid w16 w16cex w16sdtdh wp14">
-  <w16cid:commentId w16cid:paraId="5EA4D249" w16cid:durableId="27405A3F"/>
-</w16cid:commentsIds>
 </file>
 
 <file path=word/endnotes.xml><?xml version="1.0" encoding="utf-8"?>
@@ -23243,14 +21016,6 @@
     <w:abstractNumId w:val="17"/>
   </w:num>
 </w:numbering>
-</file>
-
-<file path=word/people.xml><?xml version="1.0" encoding="utf-8"?>
-<w15:people xmlns:wpc="http://schemas.microsoft.com/office/word/2010/wordprocessingCanvas" xmlns:cx="http://schemas.microsoft.com/office/drawing/2014/chartex" xmlns:cx1="http://schemas.microsoft.com/office/drawing/2015/9/8/chartex" xmlns:cx2="http://schemas.microsoft.com/office/drawing/2015/10/21/chartex" xmlns:cx3="http://schemas.microsoft.com/office/drawing/2016/5/9/chartex" xmlns:cx4="http://schemas.microsoft.com/office/drawing/2016/5/10/chartex" xmlns:cx5="http://schemas.microsoft.com/office/drawing/2016/5/11/chartex" xmlns:cx6="http://schemas.microsoft.com/office/drawing/2016/5/12/chartex" xmlns:cx7="http://schemas.microsoft.com/office/drawing/2016/5/13/chartex" xmlns:cx8="http://schemas.microsoft.com/office/drawing/2016/5/14/chartex" xmlns:mc="http://schemas.openxmlformats.org/markup-compatibility/2006" xmlns:aink="http://schemas.microsoft.com/office/drawing/2016/ink" xmlns:am3d="http://schemas.microsoft.com/office/drawing/2017/model3d" xmlns:o="urn:schemas-microsoft-com:office:office" xmlns:r="http://schemas.openxmlformats.org/officeDocument/2006/relationships" xmlns:m="http://schemas.openxmlformats.org/officeDocument/2006/math" xmlns:v="urn:schemas-microsoft-com:vml" xmlns:wp14="http://schemas.microsoft.com/office/word/2010/wordprocessingDrawing" xmlns:wp="http://schemas.openxmlformats.org/drawingml/2006/wordprocessingDrawing" xmlns:w10="urn:schemas-microsoft-com:office:word" xmlns:w="http://schemas.openxmlformats.org/wordprocessingml/2006/main" xmlns:w14="http://schemas.microsoft.com/office/word/2010/wordml" xmlns:w15="http://schemas.microsoft.com/office/word/2012/wordml" xmlns:w16cex="http://schemas.microsoft.com/office/word/2018/wordml/cex" xmlns:w16cid="http://schemas.microsoft.com/office/word/2016/wordml/cid" xmlns:w16="http://schemas.microsoft.com/office/word/2018/wordml" xmlns:w16sdtdh="http://schemas.microsoft.com/office/word/2020/wordml/sdtdatahash" xmlns:w16se="http://schemas.microsoft.com/office/word/2015/wordml/symex" xmlns:wpg="http://schemas.microsoft.com/office/word/2010/wordprocessingGroup" xmlns:wpi="http://schemas.microsoft.com/office/word/2010/wordprocessingInk" xmlns:wne="http://schemas.microsoft.com/office/word/2006/wordml" xmlns:wps="http://schemas.microsoft.com/office/word/2010/wordprocessingShape" mc:Ignorable="w14 w15 w16se w16cid w16 w16cex w16sdtdh wp14">
-  <w15:person w15:author="Pasha Barahimi">
-    <w15:presenceInfo w15:providerId="Windows Live" w15:userId="9821d47a32be8532"/>
-  </w15:person>
-</w15:people>
 </file>
 
 <file path=word/styles.xml><?xml version="1.0" encoding="utf-8"?>

</xml_diff>